<commit_message>
Completamento del punto 2(riguardante costruzione supporti,dimensionamento pulegge,..9
</commit_message>
<xml_diff>
--- a/tesina/tesina.docx
+++ b/tesina/tesina.docx
@@ -475,7 +475,7 @@
               </wp:anchor>
             </w:drawing>
           </mc:Choice>
-          <mc:Fallback xmlns:w16se="http://schemas.microsoft.com/office/word/2015/wordml/symex" xmlns:cx="http://schemas.microsoft.com/office/drawing/2014/chartex">
+          <mc:Fallback xmlns:cx="http://schemas.microsoft.com/office/drawing/2014/chartex" xmlns:w16se="http://schemas.microsoft.com/office/word/2015/wordml/symex">
             <w:pict>
               <v:shapetype w14:anchorId="673651D2" id="_x0000_t55" coordsize="21600,21600" o:spt="55" adj="16200" path="m@0,l,0@1,10800,,21600@0,21600,21600,10800xe">
                 <v:stroke joinstyle="miter"/>
@@ -584,7 +584,7 @@
               </wp:anchor>
             </w:drawing>
           </mc:Choice>
-          <mc:Fallback xmlns:w16se="http://schemas.microsoft.com/office/word/2015/wordml/symex" xmlns:cx="http://schemas.microsoft.com/office/drawing/2014/chartex">
+          <mc:Fallback xmlns:cx="http://schemas.microsoft.com/office/drawing/2014/chartex" xmlns:w16se="http://schemas.microsoft.com/office/word/2015/wordml/symex">
             <w:pict>
               <v:shape w14:anchorId="48D2F74D" id="Gallone 24" o:spid="_x0000_s1026" type="#_x0000_t55" style="position:absolute;margin-left:335.9pt;margin-top:25.9pt;width:63.75pt;height:37.5pt;rotation:-1597398fd;z-index:251696128;visibility:visible;mso-wrap-style:square;mso-width-percent:0;mso-wrap-distance-left:9pt;mso-wrap-distance-top:0;mso-wrap-distance-right:9pt;mso-wrap-distance-bottom:0;mso-position-horizontal:absolute;mso-position-horizontal-relative:text;mso-position-vertical:absolute;mso-position-vertical-relative:text;mso-width-percent:0;mso-width-relative:margin;v-text-anchor:middle" o:gfxdata="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" adj="15247" fillcolor="#c45911 [2405]" strokecolor="#ffd966 [1943]" strokeweight="1pt"/>
             </w:pict>
@@ -887,7 +887,7 @@
               </wp:anchor>
             </w:drawing>
           </mc:Choice>
-          <mc:Fallback xmlns:w16se="http://schemas.microsoft.com/office/word/2015/wordml/symex" xmlns:cx="http://schemas.microsoft.com/office/drawing/2014/chartex">
+          <mc:Fallback xmlns:cx="http://schemas.microsoft.com/office/drawing/2014/chartex" xmlns:w16se="http://schemas.microsoft.com/office/word/2015/wordml/symex">
             <w:pict>
               <v:shape w14:anchorId="5358CCE2" id="Gallone 18" o:spid="_x0000_s1026" type="#_x0000_t55" style="position:absolute;margin-left:136.05pt;margin-top:17.35pt;width:63.75pt;height:37.5pt;rotation:9763564fd;z-index:251685888;visibility:visible;mso-wrap-style:square;mso-width-percent:0;mso-wrap-distance-left:9pt;mso-wrap-distance-top:0;mso-wrap-distance-right:9pt;mso-wrap-distance-bottom:0;mso-position-horizontal:absolute;mso-position-horizontal-relative:text;mso-position-vertical:absolute;mso-position-vertical-relative:text;mso-width-percent:0;mso-width-relative:margin;v-text-anchor:middle" o:gfxdata="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" adj="15247" fillcolor="#ffd555 [2167]" strokecolor="#ffc000 [3207]" strokeweight=".5pt">
                 <v:fill color2="#ffcc31 [2615]" rotate="t" colors="0 #ffdd9c;.5 #ffd78e;1 #ffd479" focus="100%" type="gradient">
@@ -977,7 +977,7 @@
               </wp:anchor>
             </w:drawing>
           </mc:Choice>
-          <mc:Fallback xmlns:w16se="http://schemas.microsoft.com/office/word/2015/wordml/symex" xmlns:cx="http://schemas.microsoft.com/office/drawing/2014/chartex">
+          <mc:Fallback xmlns:cx="http://schemas.microsoft.com/office/drawing/2014/chartex" xmlns:w16se="http://schemas.microsoft.com/office/word/2015/wordml/symex">
             <w:pict>
               <v:shape w14:anchorId="746D1E39" id="Gallone 23" o:spid="_x0000_s1026" type="#_x0000_t55" style="position:absolute;margin-left:340.6pt;margin-top:17.6pt;width:63.75pt;height:37.5pt;rotation:1972627fd;z-index:251694080;visibility:visible;mso-wrap-style:square;mso-width-percent:0;mso-wrap-distance-left:9pt;mso-wrap-distance-top:0;mso-wrap-distance-right:9pt;mso-wrap-distance-bottom:0;mso-position-horizontal:absolute;mso-position-horizontal-relative:text;mso-position-vertical:absolute;mso-position-vertical-relative:text;mso-width-percent:0;mso-width-relative:margin;v-text-anchor:middle" o:gfxdata="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" adj="15247" fillcolor="#2f5496 [2408]" strokecolor="#2f5496 [2408]" strokeweight="1pt"/>
             </w:pict>
@@ -2334,7 +2334,14 @@
           <w:sz w:val="24"/>
           <w:szCs w:val="24"/>
         </w:rPr>
-        <w:t>opportunità</w:t>
+        <w:t>op</w:t>
+      </w:r>
+      <w:r>
+        <w:rPr>
+          <w:sz w:val="24"/>
+          <w:szCs w:val="24"/>
+        </w:rPr>
+        <w:t>zione</w:t>
       </w:r>
       <w:r>
         <w:rPr>
@@ -3237,14 +3244,26 @@
         </w:rPr>
         <w:t>gli</w:t>
       </w:r>
-      <w:bookmarkStart w:id="0" w:name="_GoBack"/>
-      <w:bookmarkEnd w:id="0"/>
-      <w:r>
-        <w:rPr>
-          <w:sz w:val="24"/>
-          <w:szCs w:val="24"/>
-        </w:rPr>
-        <w:t xml:space="preserve"> dal motore elettrico. Se fosse avvenuto uno spostamento della puleggia, si sarebbe ottenuta la rottura della cinghia e delle pulegge e molto probabilmente avrebbe portato dei gravi danni anche all’albero del motore elettrico. Per quanto riguarda invece il supporto per lo scarico dei fumi del cogeneratore, esso è risultato indispensabile per il collegamento scarico-tubo flessibile in quanto prima eravamo impossibilitati a porre qualsiasi tipo di attacco(</w:t>
+      <w:r>
+        <w:rPr>
+          <w:sz w:val="24"/>
+          <w:szCs w:val="24"/>
+        </w:rPr>
+        <w:t xml:space="preserve"> dal motore elettrico. Se fosse avvenuto uno spostamento della puleggia, si sarebbe ottenuta la rottura della cinghia e delle pulegge e molto probabilmente avrebbe portato dei gravi</w:t>
+      </w:r>
+      <w:r>
+        <w:rPr>
+          <w:sz w:val="24"/>
+          <w:szCs w:val="24"/>
+        </w:rPr>
+        <w:t>ssimi</w:t>
+      </w:r>
+      <w:r>
+        <w:rPr>
+          <w:sz w:val="24"/>
+          <w:szCs w:val="24"/>
+        </w:rPr>
+        <w:t xml:space="preserve"> danni anche all’albero del motore elettrico. Per quanto riguarda invece il supporto per lo scarico dei fumi del cogeneratore, esso è risultato indispensabile per il collegamento scarico-tubo flessibile in quanto prima eravamo impossibilitati a porre qualsiasi tipo di attacco(</w:t>
       </w:r>
       <w:proofErr w:type="gramStart"/>
       <w:r>
@@ -3262,15 +3281,6 @@
         </w:rPr>
         <w:t>).</w:t>
       </w:r>
-    </w:p>
-    <w:p>
-      <w:pPr>
-        <w:ind w:left="360"/>
-        <w:rPr>
-          <w:sz w:val="24"/>
-          <w:szCs w:val="24"/>
-        </w:rPr>
-      </w:pPr>
     </w:p>
     <w:p>
       <w:pPr>
@@ -3289,14 +3299,7 @@
           <w:sz w:val="24"/>
           <w:szCs w:val="24"/>
         </w:rPr>
-        <w:t xml:space="preserve">Struttura </w:t>
-      </w:r>
-      <w:r>
-        <w:rPr>
-          <w:sz w:val="24"/>
-          <w:szCs w:val="24"/>
-        </w:rPr>
-        <w:t>cogeneratore (saldata a elettrodo rivestito)</w:t>
+        <w:t>Struttura cogeneratore (saldata a elettrodo rivestito)</w:t>
       </w:r>
       <w:r>
         <w:rPr>
@@ -3304,6 +3307,184 @@
           <w:szCs w:val="24"/>
         </w:rPr>
         <w:t xml:space="preserve"> FA</w:t>
+      </w:r>
+    </w:p>
+    <w:p>
+      <w:pPr>
+        <w:ind w:left="360"/>
+        <w:rPr>
+          <w:sz w:val="24"/>
+          <w:szCs w:val="24"/>
+        </w:rPr>
+      </w:pPr>
+      <w:r>
+        <w:rPr>
+          <w:sz w:val="24"/>
+          <w:szCs w:val="24"/>
+        </w:rPr>
+        <w:t>Per permettere l’installazione del cogeneratore in una posizione fissa e per agevolarne il collegamento ad una delle reti di distribuzione è stato necessario la creazione di un apposito telaio. Quest’ultimo è composto da alcune</w:t>
+      </w:r>
+      <w:r>
+        <w:rPr>
+          <w:sz w:val="24"/>
+          <w:szCs w:val="24"/>
+        </w:rPr>
+        <w:t xml:space="preserve"> verghe, aventi una</w:t>
+      </w:r>
+      <w:r>
+        <w:rPr>
+          <w:sz w:val="24"/>
+          <w:szCs w:val="24"/>
+        </w:rPr>
+        <w:t xml:space="preserve"> lunghezza di tre metri, che </w:t>
+      </w:r>
+      <w:r>
+        <w:rPr>
+          <w:sz w:val="24"/>
+          <w:szCs w:val="24"/>
+        </w:rPr>
+        <w:lastRenderedPageBreak/>
+        <w:t>costituiscono la base. La struttura è inoltre equipaggiata di alcune aste poste trasversalmente per far sì che possa sostenere determinati sforzi meccanici e non.</w:t>
+      </w:r>
+      <w:r>
+        <w:rPr>
+          <w:sz w:val="24"/>
+          <w:szCs w:val="24"/>
+        </w:rPr>
+        <w:t xml:space="preserve"> Sono inoltre presenti dei giunti vibranti per diminuire le vibrazioni provocate dalla messa in moto del motore termico. Nella parte verticale della struttura è stata da noi installata una rete forata per il collegamento del quadro principale e dei relativi accessori necessari per l’avviamento (filo per l’aria manuale,…). La rete è stata posata mediante saldatura ad elettrodo. In questo tipo di sa</w:t>
+      </w:r>
+      <w:r>
+        <w:rPr>
+          <w:sz w:val="24"/>
+          <w:szCs w:val="24"/>
+        </w:rPr>
+        <w:t xml:space="preserve">ldatura, </w:t>
+      </w:r>
+      <w:r>
+        <w:rPr>
+          <w:sz w:val="24"/>
+          <w:szCs w:val="24"/>
+        </w:rPr>
+        <w:t>le gocce di metallo fuso provenienti dall’</w:t>
+      </w:r>
+      <w:r>
+        <w:rPr>
+          <w:sz w:val="24"/>
+          <w:szCs w:val="24"/>
+        </w:rPr>
+        <w:t>elettrodo (</w:t>
+      </w:r>
+      <w:r>
+        <w:rPr>
+          <w:sz w:val="24"/>
+          <w:szCs w:val="24"/>
+        </w:rPr>
+        <w:t>formato da un’anima metallica avvolta da un rivestimento</w:t>
+      </w:r>
+      <w:r>
+        <w:rPr>
+          <w:sz w:val="24"/>
+          <w:szCs w:val="24"/>
+        </w:rPr>
+        <w:t>) vengono trasferite</w:t>
+      </w:r>
+      <w:r>
+        <w:rPr>
+          <w:sz w:val="24"/>
+          <w:szCs w:val="24"/>
+        </w:rPr>
+        <w:t>,</w:t>
+      </w:r>
+      <w:r>
+        <w:rPr>
+          <w:sz w:val="24"/>
+          <w:szCs w:val="24"/>
+        </w:rPr>
+        <w:t xml:space="preserve"> </w:t>
+      </w:r>
+      <w:r>
+        <w:rPr>
+          <w:sz w:val="24"/>
+          <w:szCs w:val="24"/>
+        </w:rPr>
+        <w:t>mediante l’arco, nel bagno di fusione</w:t>
+      </w:r>
+      <w:r>
+        <w:rPr>
+          <w:sz w:val="24"/>
+          <w:szCs w:val="24"/>
+        </w:rPr>
+        <w:t xml:space="preserve"> mentre i gas prodotti dal rivestimento le proteggono dall’atmosfera. La scoria fusa che galleggia sopra il bagno di fusione lo protegge</w:t>
+      </w:r>
+      <w:r>
+        <w:rPr>
+          <w:sz w:val="24"/>
+          <w:szCs w:val="24"/>
+        </w:rPr>
+        <w:t xml:space="preserve"> nuovamente </w:t>
+      </w:r>
+      <w:r>
+        <w:rPr>
+          <w:sz w:val="24"/>
+          <w:szCs w:val="24"/>
+        </w:rPr>
+        <w:t>dall’atmosfera durante la solidificazione. La scelta è ricaduta sulla saldatura ad elettrodo rivestito in quanto abbiamo ritenuto necessario l’ottenimento di un cordone avente ot</w:t>
+      </w:r>
+      <w:r>
+        <w:rPr>
+          <w:sz w:val="24"/>
+          <w:szCs w:val="24"/>
+        </w:rPr>
+        <w:t xml:space="preserve">time caratteristiche meccaniche, </w:t>
+      </w:r>
+      <w:r>
+        <w:rPr>
+          <w:sz w:val="24"/>
+          <w:szCs w:val="24"/>
+        </w:rPr>
+        <w:t xml:space="preserve">anche perché </w:t>
+      </w:r>
+      <w:r>
+        <w:rPr>
+          <w:sz w:val="24"/>
+          <w:szCs w:val="24"/>
+        </w:rPr>
+        <w:t>la zona in cui si è effettuata</w:t>
+      </w:r>
+      <w:r>
+        <w:rPr>
+          <w:sz w:val="24"/>
+          <w:szCs w:val="24"/>
+        </w:rPr>
+        <w:t xml:space="preserve"> la saldatura </w:t>
+      </w:r>
+      <w:r>
+        <w:rPr>
+          <w:sz w:val="24"/>
+          <w:szCs w:val="24"/>
+        </w:rPr>
+        <w:t>è</w:t>
+      </w:r>
+      <w:r>
+        <w:rPr>
+          <w:sz w:val="24"/>
+          <w:szCs w:val="24"/>
+        </w:rPr>
+        <w:t xml:space="preserve"> sottoposta a dei carichi che consistono in tutti gli accessori elettrici, compreso il quadro, </w:t>
+      </w:r>
+      <w:r>
+        <w:rPr>
+          <w:sz w:val="24"/>
+          <w:szCs w:val="24"/>
+        </w:rPr>
+        <w:t>e in tutti i collegamenti che arrivano dal</w:t>
+      </w:r>
+      <w:r>
+        <w:rPr>
+          <w:sz w:val="24"/>
+          <w:szCs w:val="24"/>
+        </w:rPr>
+        <w:t xml:space="preserve"> motore.</w:t>
       </w:r>
     </w:p>
     <w:p>
@@ -3335,6 +3516,218 @@
     </w:p>
     <w:p>
       <w:pPr>
+        <w:ind w:left="360"/>
+        <w:rPr>
+          <w:sz w:val="24"/>
+          <w:szCs w:val="24"/>
+        </w:rPr>
+      </w:pPr>
+      <w:r>
+        <w:rPr>
+          <w:sz w:val="24"/>
+          <w:szCs w:val="24"/>
+        </w:rPr>
+        <w:t>A causa delle fort</w:t>
+      </w:r>
+      <w:r>
+        <w:rPr>
+          <w:sz w:val="24"/>
+          <w:szCs w:val="24"/>
+        </w:rPr>
+        <w:t xml:space="preserve">i vibrazioni è stato necessario effettuare un apposito supporto per il motore elettrico. Questo </w:t>
+      </w:r>
+      <w:r>
+        <w:rPr>
+          <w:sz w:val="24"/>
+          <w:szCs w:val="24"/>
+        </w:rPr>
+        <w:t xml:space="preserve">sostegno è fondamentale anche </w:t>
+      </w:r>
+      <w:r>
+        <w:rPr>
+          <w:sz w:val="24"/>
+          <w:szCs w:val="24"/>
+        </w:rPr>
+        <w:t xml:space="preserve">per l’allineamento delle due </w:t>
+      </w:r>
+      <w:r>
+        <w:rPr>
+          <w:sz w:val="24"/>
+          <w:szCs w:val="24"/>
+        </w:rPr>
+        <w:t>pulegge</w:t>
+      </w:r>
+      <w:r>
+        <w:rPr>
+          <w:sz w:val="24"/>
+          <w:szCs w:val="24"/>
+        </w:rPr>
+        <w:t xml:space="preserve"> (motore elettri</w:t>
+      </w:r>
+      <w:r>
+        <w:rPr>
+          <w:sz w:val="24"/>
+          <w:szCs w:val="24"/>
+        </w:rPr>
+        <w:t>co-alternatore), in quanto per l’installazione della cinghia e per il giusto moto rotatorio esse devono essere poste perfettamente in linea. Per la creazione del supporto è risultato fondamentale l’uso della fresatrice, la quale ci ha permesso di effettuare delle griglie di scorrimento. La fresatrice è una macchina utensile utilizzata per la realizzazione di pezzi metallici o di altri m</w:t>
+      </w:r>
+      <w:r>
+        <w:rPr>
+          <w:sz w:val="24"/>
+          <w:szCs w:val="24"/>
+        </w:rPr>
+        <w:t xml:space="preserve">ateriali aventi forme complesse, </w:t>
+      </w:r>
+      <w:r>
+        <w:rPr>
+          <w:sz w:val="24"/>
+          <w:szCs w:val="24"/>
+        </w:rPr>
+        <w:t xml:space="preserve">non realizzabili al tornio. La fresatrice da noi utilizzata è di tipo verticale, che è caratterizzata da un piano </w:t>
+      </w:r>
+      <w:r>
+        <w:rPr>
+          <w:sz w:val="24"/>
+          <w:szCs w:val="24"/>
+        </w:rPr>
+        <w:t>orizzontale X-Y e</w:t>
+      </w:r>
+      <w:r>
+        <w:rPr>
+          <w:sz w:val="24"/>
+          <w:szCs w:val="24"/>
+        </w:rPr>
+        <w:t xml:space="preserve"> un motore montato su un asse verticale Z. La combinazione dei movimenti sui tre assi produce dei percorsi t</w:t>
+      </w:r>
+      <w:r>
+        <w:rPr>
+          <w:sz w:val="24"/>
+          <w:szCs w:val="24"/>
+        </w:rPr>
+        <w:t>ridimensionali</w:t>
+      </w:r>
+      <w:r>
+        <w:rPr>
+          <w:sz w:val="24"/>
+          <w:szCs w:val="24"/>
+        </w:rPr>
+        <w:t xml:space="preserve"> e permette al dispositivo di eseguire fori e alesature.</w:t>
+      </w:r>
+      <w:r>
+        <w:rPr>
+          <w:sz w:val="24"/>
+          <w:szCs w:val="24"/>
+        </w:rPr>
+        <w:t xml:space="preserve"> Il nostro supporto è formato da un basamento, il quale a sua volta è composto da delle piastrine di mate</w:t>
+      </w:r>
+      <w:r>
+        <w:rPr>
+          <w:sz w:val="24"/>
+          <w:szCs w:val="24"/>
+        </w:rPr>
+        <w:t>riale metallico saldate tra loro (con il metodo della saldatura ad elettrodo rivestito per i medesimi motivi descritti nel paragrafo sovrastante)</w:t>
+      </w:r>
+      <w:r>
+        <w:rPr>
+          <w:sz w:val="24"/>
+          <w:szCs w:val="24"/>
+        </w:rPr>
+        <w:t>. Successivamente, abbiamo realizzato delle staffe le quali</w:t>
+      </w:r>
+      <w:r>
+        <w:rPr>
+          <w:sz w:val="24"/>
+          <w:szCs w:val="24"/>
+        </w:rPr>
+        <w:t xml:space="preserve"> </w:t>
+      </w:r>
+      <w:r>
+        <w:rPr>
+          <w:sz w:val="24"/>
+          <w:szCs w:val="24"/>
+        </w:rPr>
+        <w:t>(come citato precedentemente) sono state lavorate mediante la fresatrice. Dopo aver effettuato queste staffe con dei fori</w:t>
+      </w:r>
+      <w:r>
+        <w:rPr>
+          <w:sz w:val="24"/>
+          <w:szCs w:val="24"/>
+        </w:rPr>
+        <w:t xml:space="preserve"> di lunghezza molto elev</w:t>
+      </w:r>
+      <w:r>
+        <w:rPr>
+          <w:sz w:val="24"/>
+          <w:szCs w:val="24"/>
+        </w:rPr>
+        <w:t>ata</w:t>
+      </w:r>
+      <w:r>
+        <w:rPr>
+          <w:sz w:val="24"/>
+          <w:szCs w:val="24"/>
+        </w:rPr>
+        <w:t>, abbiamo proceduto al fissaggio del motore at</w:t>
+      </w:r>
+      <w:r>
+        <w:rPr>
+          <w:sz w:val="24"/>
+          <w:szCs w:val="24"/>
+        </w:rPr>
+        <w:t xml:space="preserve">traverso dei dadi e dei </w:t>
+      </w:r>
+      <w:r>
+        <w:rPr>
+          <w:sz w:val="24"/>
+          <w:szCs w:val="24"/>
+        </w:rPr>
+        <w:t xml:space="preserve">bulloni opportunamente inseriti nelle griglie di scorrimento per far </w:t>
+      </w:r>
+      <w:r>
+        <w:rPr>
+          <w:sz w:val="24"/>
+          <w:szCs w:val="24"/>
+        </w:rPr>
+        <w:t xml:space="preserve">sì che, </w:t>
+      </w:r>
+      <w:r>
+        <w:rPr>
+          <w:sz w:val="24"/>
+          <w:szCs w:val="24"/>
+        </w:rPr>
+        <w:t>nel c</w:t>
+      </w:r>
+      <w:r>
+        <w:rPr>
+          <w:sz w:val="24"/>
+          <w:szCs w:val="24"/>
+        </w:rPr>
+        <w:t>aso in cui ci fosse la necessità</w:t>
+      </w:r>
+      <w:r>
+        <w:rPr>
+          <w:sz w:val="24"/>
+          <w:szCs w:val="24"/>
+        </w:rPr>
+        <w:t xml:space="preserve"> di spostare la posizione attuale del motore</w:t>
+      </w:r>
+      <w:r>
+        <w:rPr>
+          <w:sz w:val="24"/>
+          <w:szCs w:val="24"/>
+        </w:rPr>
+        <w:t xml:space="preserve">, occorre solamente svitare i dadi e i </w:t>
+      </w:r>
+      <w:r>
+        <w:rPr>
+          <w:sz w:val="24"/>
+          <w:szCs w:val="24"/>
+        </w:rPr>
+        <w:t>bulloni.</w:t>
+      </w:r>
+    </w:p>
+    <w:p>
+      <w:pPr>
         <w:pStyle w:val="Paragrafoelenco"/>
         <w:numPr>
           <w:ilvl w:val="0"/>
@@ -3362,6 +3755,632 @@
     </w:p>
     <w:p>
       <w:pPr>
+        <w:ind w:left="360"/>
+        <w:rPr>
+          <w:sz w:val="24"/>
+          <w:szCs w:val="24"/>
+        </w:rPr>
+      </w:pPr>
+      <w:r>
+        <w:rPr>
+          <w:sz w:val="24"/>
+          <w:szCs w:val="24"/>
+          <w:u w:val="single"/>
+        </w:rPr>
+        <w:t>Riferimento documento cinghie e pulegge SIT</w:t>
+      </w:r>
+      <w:r>
+        <w:rPr>
+          <w:sz w:val="24"/>
+          <w:szCs w:val="24"/>
+        </w:rPr>
+        <w:t xml:space="preserve"> </w:t>
+      </w:r>
+      <w:r>
+        <w:rPr>
+          <w:sz w:val="24"/>
+          <w:szCs w:val="24"/>
+        </w:rPr>
+        <w:t>Una delle fasi più importanti del progetto riguarda sicuramente il dimensionamento delle due pulegge, rispettivamente dell’albero motore e dell’alternatore</w:t>
+      </w:r>
+      <w:r>
+        <w:rPr>
+          <w:sz w:val="24"/>
+          <w:szCs w:val="24"/>
+        </w:rPr>
+        <w:t xml:space="preserve">, e della conseguente cinghia. Per raggiungere il primo scopo è stato necessario seguire vari </w:t>
+      </w:r>
+      <w:r>
+        <w:rPr>
+          <w:sz w:val="24"/>
+          <w:szCs w:val="24"/>
+        </w:rPr>
+        <w:t>fasi di calcolo</w:t>
+      </w:r>
+      <w:r>
+        <w:rPr>
+          <w:sz w:val="24"/>
+          <w:szCs w:val="24"/>
+        </w:rPr>
+        <w:t>:</w:t>
+      </w:r>
+    </w:p>
+    <w:p>
+      <w:pPr>
+        <w:ind w:left="360"/>
+        <w:rPr>
+          <w:sz w:val="24"/>
+          <w:szCs w:val="24"/>
+        </w:rPr>
+      </w:pPr>
+      <w:r>
+        <w:rPr>
+          <w:sz w:val="24"/>
+          <w:szCs w:val="24"/>
+        </w:rPr>
+        <w:t>-Calcolo della potenza di progetto, che si ottiene moltiplicando la potenza mot</w:t>
+      </w:r>
+      <w:r>
+        <w:rPr>
+          <w:sz w:val="24"/>
+          <w:szCs w:val="24"/>
+        </w:rPr>
+        <w:t>rice per un fattore di servizio (</w:t>
+      </w:r>
+      <w:r>
+        <w:rPr>
+          <w:sz w:val="24"/>
+          <w:szCs w:val="24"/>
+        </w:rPr>
+        <w:t>il quale viene scelto in base al tipo di macchina e alle ore di funzionamento).</w:t>
+      </w:r>
+    </w:p>
+    <w:p>
+      <w:pPr>
+        <w:ind w:left="360"/>
+        <w:rPr>
+          <w:sz w:val="24"/>
+          <w:szCs w:val="24"/>
+        </w:rPr>
+      </w:pPr>
+      <w:r>
+        <w:rPr>
+          <w:sz w:val="24"/>
+          <w:szCs w:val="24"/>
+        </w:rPr>
+        <w:t xml:space="preserve">-Calcolo del </w:t>
+      </w:r>
+      <w:r>
+        <w:rPr>
+          <w:sz w:val="24"/>
+          <w:szCs w:val="24"/>
+        </w:rPr>
+        <w:t>rapporto di trasmissione, che lega insieme la velocità di rotazione dell’</w:t>
+      </w:r>
+      <w:r>
+        <w:rPr>
+          <w:sz w:val="24"/>
+          <w:szCs w:val="24"/>
+        </w:rPr>
+        <w:t>albero veloce</w:t>
+      </w:r>
+      <w:r>
+        <w:rPr>
+          <w:sz w:val="24"/>
+          <w:szCs w:val="24"/>
+        </w:rPr>
+        <w:t>, in giri al minuto, con l’albero lento</w:t>
+      </w:r>
+      <w:r>
+        <w:rPr>
+          <w:sz w:val="24"/>
+          <w:szCs w:val="24"/>
+        </w:rPr>
+        <w:t xml:space="preserve"> </w:t>
+      </w:r>
+      <w:r>
+        <w:rPr>
+          <w:sz w:val="24"/>
+          <w:szCs w:val="24"/>
+        </w:rPr>
+        <w:t xml:space="preserve">(nel nostro caso </w:t>
+      </w:r>
+      <w:r>
+        <w:rPr>
+          <w:sz w:val="24"/>
+          <w:szCs w:val="24"/>
+        </w:rPr>
+        <w:t>il rapporto era pari ad 1).</w:t>
+      </w:r>
+    </w:p>
+    <w:p>
+      <w:pPr>
+        <w:ind w:left="360"/>
+        <w:rPr>
+          <w:sz w:val="24"/>
+          <w:szCs w:val="24"/>
+        </w:rPr>
+      </w:pPr>
+      <w:r>
+        <w:rPr>
+          <w:sz w:val="24"/>
+          <w:szCs w:val="24"/>
+        </w:rPr>
+        <w:lastRenderedPageBreak/>
+        <w:t>-Scelta dei diametri delle pulegge, ricavati mediante una tabella che tiene conto anche del tipo di cinghia (sezione A, nel nostro caso, che corrisponde ad una cinghia di tipo trapezoidale).</w:t>
+      </w:r>
+    </w:p>
+    <w:p>
+      <w:pPr>
+        <w:ind w:left="360"/>
+        <w:rPr>
+          <w:sz w:val="24"/>
+          <w:szCs w:val="24"/>
+        </w:rPr>
+      </w:pPr>
+      <w:r>
+        <w:rPr>
+          <w:sz w:val="24"/>
+          <w:szCs w:val="24"/>
+        </w:rPr>
+        <w:t xml:space="preserve">I risultati finali ci hanno condotto alla scelta di due pulegge </w:t>
+      </w:r>
+      <w:r>
+        <w:rPr>
+          <w:sz w:val="24"/>
+          <w:szCs w:val="24"/>
+        </w:rPr>
+        <w:t>avente lo stesso diametro di 68 millimetri ma con un foro rispettivamente di 19 e di 24, il quale dipende dal diametro dell’albero del motore e dell’alternatore. Nel caso in cui il rapporto di trasmissione fosse stato 2 o 1/2, sarebbe stato o</w:t>
+      </w:r>
+      <w:r>
+        <w:rPr>
+          <w:sz w:val="24"/>
+          <w:szCs w:val="24"/>
+        </w:rPr>
+        <w:t>pportuno moltiplicare o ridurre</w:t>
+      </w:r>
+      <w:r>
+        <w:rPr>
+          <w:sz w:val="24"/>
+          <w:szCs w:val="24"/>
+        </w:rPr>
+        <w:t xml:space="preserve"> il numero di giri e di conseguenza si sarebbero ottenuti due diametri diversi, uno il doppio dell’altro.</w:t>
+      </w:r>
+      <w:r>
+        <w:rPr>
+          <w:sz w:val="24"/>
+          <w:szCs w:val="24"/>
+        </w:rPr>
+        <w:t xml:space="preserve"> Per quanto riguarda la trasmissione abbiamo deciso di utilizzare delle cinghie trapezoidali, le quali appartengono alla famiglia</w:t>
+      </w:r>
+      <w:r>
+        <w:rPr>
+          <w:sz w:val="24"/>
+          <w:szCs w:val="24"/>
+        </w:rPr>
+        <w:t xml:space="preserve"> della trasmissione di forza e de</w:t>
+      </w:r>
+      <w:r>
+        <w:rPr>
+          <w:sz w:val="24"/>
+          <w:szCs w:val="24"/>
+        </w:rPr>
+        <w:t>lla trasmissione con flessibili. Le cinghie trapezoidali sono utilizzate frequentemente per la trasmissione di potenza. La nostra scelta è ricaduta su questo tipo di cinghie in quanto presentano molto vantaggi, tra cui: un basso costo, una semplicità di installazione e una capacità di assorbire vibrazioni torsionali e picchi di coppia. Il dimensionamento di una trasmissione a cinghie trapezoidali si conduce rapidamente seguendo le indicazioni delle ditte produttrici, che a loro volta, fanno riferimento alle norme UNI 5789-5790. Anche in questo caso abbiamo seguito vari punti:</w:t>
+      </w:r>
+    </w:p>
+    <w:p>
+      <w:pPr>
+        <w:ind w:left="360"/>
+        <w:rPr>
+          <w:sz w:val="24"/>
+          <w:szCs w:val="24"/>
+        </w:rPr>
+      </w:pPr>
+      <w:r>
+        <w:rPr>
+          <w:sz w:val="24"/>
+          <w:szCs w:val="24"/>
+        </w:rPr>
+        <w:t>-</w:t>
+      </w:r>
+      <w:r>
+        <w:rPr>
+          <w:sz w:val="24"/>
+          <w:szCs w:val="24"/>
+        </w:rPr>
+        <w:t>Scelta della se</w:t>
+      </w:r>
+      <w:r>
+        <w:rPr>
+          <w:sz w:val="24"/>
+          <w:szCs w:val="24"/>
+        </w:rPr>
+        <w:t>zione della</w:t>
+      </w:r>
+      <w:r>
+        <w:rPr>
+          <w:sz w:val="24"/>
+          <w:szCs w:val="24"/>
+        </w:rPr>
+        <w:t xml:space="preserve"> cinghia</w:t>
+      </w:r>
+      <w:r>
+        <w:rPr>
+          <w:sz w:val="24"/>
+          <w:szCs w:val="24"/>
+        </w:rPr>
+        <w:t>, mediante tabelle unificate</w:t>
+      </w:r>
+      <w:r>
+        <w:rPr>
+          <w:sz w:val="24"/>
+          <w:szCs w:val="24"/>
+        </w:rPr>
+        <w:t xml:space="preserve"> (A, nel</w:t>
+      </w:r>
+      <w:r>
+        <w:rPr>
+          <w:sz w:val="24"/>
+          <w:szCs w:val="24"/>
+        </w:rPr>
+        <w:t xml:space="preserve"> nostro caso, che corrisponde ad una trasmissione mediante </w:t>
+      </w:r>
+      <w:r>
+        <w:rPr>
+          <w:sz w:val="24"/>
+          <w:szCs w:val="24"/>
+        </w:rPr>
+        <w:t>cinghia trapezoidale).</w:t>
+      </w:r>
+    </w:p>
+    <w:p>
+      <w:pPr>
+        <w:ind w:left="360"/>
+        <w:rPr>
+          <w:sz w:val="24"/>
+          <w:szCs w:val="24"/>
+        </w:rPr>
+      </w:pPr>
+      <w:r>
+        <w:rPr>
+          <w:sz w:val="24"/>
+          <w:szCs w:val="24"/>
+        </w:rPr>
+        <w:t>-</w:t>
+      </w:r>
+      <w:r>
+        <w:rPr>
+          <w:sz w:val="24"/>
+          <w:szCs w:val="24"/>
+        </w:rPr>
+        <w:t xml:space="preserve">Determinazione della lunghezza della cinghia, che si trova mediante una formula che consiste in: </w:t>
+      </w:r>
+      <w:r>
+        <w:rPr>
+          <w:i/>
+          <w:sz w:val="24"/>
+          <w:szCs w:val="24"/>
+        </w:rPr>
+        <w:t>lunghezza primitiva =2C+1,57(</w:t>
+      </w:r>
+      <w:proofErr w:type="spellStart"/>
+      <w:r>
+        <w:rPr>
+          <w:i/>
+          <w:sz w:val="24"/>
+          <w:szCs w:val="24"/>
+        </w:rPr>
+        <w:t>D+</w:t>
+      </w:r>
+      <w:r>
+        <w:rPr>
+          <w:i/>
+          <w:sz w:val="24"/>
+          <w:szCs w:val="24"/>
+        </w:rPr>
+        <w:t>d</w:t>
+      </w:r>
+      <w:proofErr w:type="spellEnd"/>
+      <w:r>
+        <w:rPr>
+          <w:i/>
+          <w:sz w:val="24"/>
+          <w:szCs w:val="24"/>
+        </w:rPr>
+        <w:t>)</w:t>
+      </w:r>
+      <w:r>
+        <w:rPr>
+          <w:i/>
+          <w:sz w:val="24"/>
+          <w:szCs w:val="24"/>
+        </w:rPr>
+        <w:t xml:space="preserve"> +</w:t>
+      </w:r>
+      <w:r>
+        <w:rPr>
+          <w:i/>
+          <w:sz w:val="24"/>
+          <w:szCs w:val="24"/>
+        </w:rPr>
+        <w:t xml:space="preserve"> </w:t>
+      </w:r>
+      <w:r>
+        <w:rPr>
+          <w:i/>
+          <w:sz w:val="24"/>
+          <w:szCs w:val="24"/>
+        </w:rPr>
+        <w:t>[(D-d)</w:t>
+      </w:r>
+      <w:r>
+        <w:rPr>
+          <w:i/>
+          <w:sz w:val="24"/>
+          <w:szCs w:val="24"/>
+          <w:vertAlign w:val="superscript"/>
+        </w:rPr>
+        <w:t>2</w:t>
+      </w:r>
+      <w:r>
+        <w:rPr>
+          <w:i/>
+          <w:sz w:val="24"/>
+          <w:szCs w:val="24"/>
+        </w:rPr>
+        <w:t>/4C]</w:t>
+      </w:r>
+      <w:r>
+        <w:rPr>
+          <w:i/>
+          <w:sz w:val="24"/>
+          <w:szCs w:val="24"/>
+        </w:rPr>
+        <w:t xml:space="preserve"> </w:t>
+      </w:r>
+      <w:r>
+        <w:rPr>
+          <w:sz w:val="24"/>
+          <w:szCs w:val="24"/>
+        </w:rPr>
+        <w:t xml:space="preserve">dove </w:t>
+      </w:r>
+      <w:r>
+        <w:rPr>
+          <w:sz w:val="24"/>
+          <w:szCs w:val="24"/>
+        </w:rPr>
+        <w:t xml:space="preserve">“C” </w:t>
+      </w:r>
+      <w:r>
+        <w:rPr>
+          <w:sz w:val="24"/>
+          <w:szCs w:val="24"/>
+        </w:rPr>
+        <w:t xml:space="preserve">sta ad indicare l’interasse, </w:t>
+      </w:r>
+      <w:r>
+        <w:rPr>
+          <w:sz w:val="24"/>
+          <w:szCs w:val="24"/>
+        </w:rPr>
+        <w:t xml:space="preserve">“D” </w:t>
+      </w:r>
+      <w:r>
+        <w:rPr>
+          <w:sz w:val="24"/>
+          <w:szCs w:val="24"/>
+        </w:rPr>
+        <w:t xml:space="preserve">indica il diametro primitivo della puleggia maggiore e </w:t>
+      </w:r>
+      <w:r>
+        <w:rPr>
+          <w:sz w:val="24"/>
+          <w:szCs w:val="24"/>
+        </w:rPr>
+        <w:t>“</w:t>
+      </w:r>
+      <w:r>
+        <w:rPr>
+          <w:sz w:val="24"/>
+          <w:szCs w:val="24"/>
+        </w:rPr>
+        <w:t>d</w:t>
+      </w:r>
+      <w:r>
+        <w:rPr>
+          <w:sz w:val="24"/>
+          <w:szCs w:val="24"/>
+        </w:rPr>
+        <w:t>”</w:t>
+      </w:r>
+      <w:r>
+        <w:rPr>
+          <w:sz w:val="24"/>
+          <w:szCs w:val="24"/>
+        </w:rPr>
+        <w:t xml:space="preserve"> indica il diametro primitivo della puleggia minore.</w:t>
+      </w:r>
+    </w:p>
+    <w:p>
+      <w:pPr>
+        <w:ind w:left="360"/>
+        <w:rPr>
+          <w:sz w:val="24"/>
+          <w:szCs w:val="24"/>
+        </w:rPr>
+      </w:pPr>
+      <w:r>
+        <w:rPr>
+          <w:sz w:val="24"/>
+          <w:szCs w:val="24"/>
+        </w:rPr>
+        <w:t>-Determinazione del numero di cinghie:</w:t>
+      </w:r>
+    </w:p>
+    <w:p>
+      <w:pPr>
+        <w:pStyle w:val="Paragrafoelenco"/>
+        <w:numPr>
+          <w:ilvl w:val="0"/>
+          <w:numId w:val="11"/>
+        </w:numPr>
+        <w:rPr>
+          <w:sz w:val="24"/>
+          <w:szCs w:val="24"/>
+        </w:rPr>
+      </w:pPr>
+      <w:r>
+        <w:rPr>
+          <w:sz w:val="24"/>
+          <w:szCs w:val="24"/>
+        </w:rPr>
+        <w:t xml:space="preserve">Ottenimento della potenza nominale di una singola cinghia, che dovrà successivamente essere corretta per l’arco di contatto e </w:t>
+      </w:r>
+      <w:r>
+        <w:rPr>
+          <w:sz w:val="24"/>
+          <w:szCs w:val="24"/>
+        </w:rPr>
+        <w:t>per un fattore di lunghezza, r</w:t>
+      </w:r>
+      <w:r>
+        <w:rPr>
+          <w:sz w:val="24"/>
+          <w:szCs w:val="24"/>
+        </w:rPr>
+        <w:t xml:space="preserve">icavati dalle tabelle unificate, </w:t>
+      </w:r>
+      <w:r>
+        <w:rPr>
+          <w:sz w:val="24"/>
+          <w:szCs w:val="24"/>
+        </w:rPr>
+        <w:t>fornite dai costruttori.</w:t>
+      </w:r>
+    </w:p>
+    <w:p>
+      <w:pPr>
+        <w:pStyle w:val="Paragrafoelenco"/>
+        <w:numPr>
+          <w:ilvl w:val="0"/>
+          <w:numId w:val="11"/>
+        </w:numPr>
+        <w:rPr>
+          <w:sz w:val="24"/>
+          <w:szCs w:val="24"/>
+        </w:rPr>
+      </w:pPr>
+      <w:r>
+        <w:rPr>
+          <w:sz w:val="24"/>
+          <w:szCs w:val="24"/>
+        </w:rPr>
+        <w:t>Calcolo della potenza effettiva di una singola cinghia, che si trova mediante il prodotto tra potenza nominale e fattore di correzione.</w:t>
+      </w:r>
+    </w:p>
+    <w:p>
+      <w:pPr>
+        <w:pStyle w:val="Paragrafoelenco"/>
+        <w:numPr>
+          <w:ilvl w:val="0"/>
+          <w:numId w:val="11"/>
+        </w:numPr>
+        <w:rPr>
+          <w:sz w:val="24"/>
+          <w:szCs w:val="24"/>
+        </w:rPr>
+      </w:pPr>
+      <w:r>
+        <w:rPr>
+          <w:sz w:val="24"/>
+          <w:szCs w:val="24"/>
+        </w:rPr>
+        <w:t>Calcolo del numero di cinghie, che consiste nel rapporto tra potenza di progetto e la potenza per una singola cinghia.</w:t>
+      </w:r>
+    </w:p>
+    <w:p>
+      <w:pPr>
+        <w:jc w:val="both"/>
+        <w:rPr>
+          <w:sz w:val="24"/>
+          <w:szCs w:val="24"/>
+        </w:rPr>
+      </w:pPr>
+      <w:r>
+        <w:rPr>
+          <w:sz w:val="24"/>
+          <w:szCs w:val="24"/>
+        </w:rPr>
+        <w:t>Questo procedimento per ottenere la lunghezza della cingh</w:t>
+      </w:r>
+      <w:r>
+        <w:rPr>
+          <w:sz w:val="24"/>
+          <w:szCs w:val="24"/>
+        </w:rPr>
+        <w:t xml:space="preserve">ia e il numero di cinghie ci ha              </w:t>
+      </w:r>
+      <w:r>
+        <w:rPr>
+          <w:sz w:val="24"/>
+          <w:szCs w:val="24"/>
+        </w:rPr>
+        <w:t xml:space="preserve">portato ad avere una cinghia A15 </w:t>
+      </w:r>
+      <w:r>
+        <w:rPr>
+          <w:sz w:val="24"/>
+          <w:szCs w:val="24"/>
+        </w:rPr>
+        <w:t xml:space="preserve">con interasse 25 e lunghezza 55. Per effettuare un ulteriore       verifica, siamo andati a </w:t>
+      </w:r>
+      <w:r>
+        <w:rPr>
+          <w:sz w:val="24"/>
+          <w:szCs w:val="24"/>
+        </w:rPr>
+        <w:t>controllare</w:t>
+      </w:r>
+      <w:r>
+        <w:rPr>
+          <w:sz w:val="24"/>
+          <w:szCs w:val="24"/>
+        </w:rPr>
+        <w:t xml:space="preserve"> se, effettivamente, la lunghezza della cinghia era adatta e        </w:t>
+      </w:r>
+      <w:r>
+        <w:rPr>
+          <w:sz w:val="24"/>
+          <w:szCs w:val="24"/>
+        </w:rPr>
+        <w:t xml:space="preserve">soprattutto se era </w:t>
+      </w:r>
+      <w:r>
+        <w:rPr>
+          <w:sz w:val="24"/>
+          <w:szCs w:val="24"/>
+        </w:rPr>
+        <w:t>delle dimensioni corrette per la trasmissione che deve fornire alle due pulegge.</w:t>
+      </w:r>
+    </w:p>
+    <w:p>
+      <w:pPr>
+        <w:rPr>
+          <w:sz w:val="24"/>
+          <w:szCs w:val="24"/>
+        </w:rPr>
+      </w:pPr>
+      <w:r>
+        <w:rPr>
+          <w:sz w:val="24"/>
+          <w:szCs w:val="24"/>
+        </w:rPr>
+        <w:t xml:space="preserve">         </w:t>
+      </w:r>
+    </w:p>
+    <w:p>
+      <w:pPr>
         <w:rPr>
           <w:b/>
           <w:sz w:val="24"/>
@@ -3374,7 +4393,6 @@
           <w:sz w:val="24"/>
           <w:szCs w:val="24"/>
         </w:rPr>
-        <w:lastRenderedPageBreak/>
         <w:t>Programma di sistemi</w:t>
       </w:r>
     </w:p>
@@ -3414,6 +4432,16 @@
     </w:p>
     <w:p>
       <w:pPr>
+        <w:rPr>
+          <w:sz w:val="24"/>
+          <w:szCs w:val="24"/>
+        </w:rPr>
+      </w:pPr>
+      <w:bookmarkStart w:id="0" w:name="_GoBack"/>
+      <w:bookmarkEnd w:id="0"/>
+    </w:p>
+    <w:p>
+      <w:pPr>
         <w:pStyle w:val="Paragrafoelenco"/>
         <w:numPr>
           <w:ilvl w:val="0"/>
@@ -3514,6 +4542,7 @@
           <w:sz w:val="24"/>
           <w:szCs w:val="24"/>
         </w:rPr>
+        <w:lastRenderedPageBreak/>
         <w:t>contagiri</w:t>
       </w:r>
       <w:proofErr w:type="gramEnd"/>
@@ -4294,6 +5323,92 @@
     </w:lvl>
   </w:abstractNum>
   <w:abstractNum w:abstractNumId="3" w15:restartNumberingAfterBreak="0">
+    <w:nsid w:val="27481D3E"/>
+    <w:multiLevelType w:val="hybridMultilevel"/>
+    <w:tmpl w:val="8FDC5F7E"/>
+    <w:lvl w:ilvl="0" w:tplc="0410000F">
+      <w:start w:val="1"/>
+      <w:numFmt w:val="decimal"/>
+      <w:lvlText w:val="%1."/>
+      <w:lvlJc w:val="left"/>
+      <w:pPr>
+        <w:ind w:left="1800" w:hanging="360"/>
+      </w:pPr>
+    </w:lvl>
+    <w:lvl w:ilvl="1" w:tplc="04100019" w:tentative="1">
+      <w:start w:val="1"/>
+      <w:numFmt w:val="lowerLetter"/>
+      <w:lvlText w:val="%2."/>
+      <w:lvlJc w:val="left"/>
+      <w:pPr>
+        <w:ind w:left="2520" w:hanging="360"/>
+      </w:pPr>
+    </w:lvl>
+    <w:lvl w:ilvl="2" w:tplc="0410001B" w:tentative="1">
+      <w:start w:val="1"/>
+      <w:numFmt w:val="lowerRoman"/>
+      <w:lvlText w:val="%3."/>
+      <w:lvlJc w:val="right"/>
+      <w:pPr>
+        <w:ind w:left="3240" w:hanging="180"/>
+      </w:pPr>
+    </w:lvl>
+    <w:lvl w:ilvl="3" w:tplc="0410000F" w:tentative="1">
+      <w:start w:val="1"/>
+      <w:numFmt w:val="decimal"/>
+      <w:lvlText w:val="%4."/>
+      <w:lvlJc w:val="left"/>
+      <w:pPr>
+        <w:ind w:left="3960" w:hanging="360"/>
+      </w:pPr>
+    </w:lvl>
+    <w:lvl w:ilvl="4" w:tplc="04100019" w:tentative="1">
+      <w:start w:val="1"/>
+      <w:numFmt w:val="lowerLetter"/>
+      <w:lvlText w:val="%5."/>
+      <w:lvlJc w:val="left"/>
+      <w:pPr>
+        <w:ind w:left="4680" w:hanging="360"/>
+      </w:pPr>
+    </w:lvl>
+    <w:lvl w:ilvl="5" w:tplc="0410001B" w:tentative="1">
+      <w:start w:val="1"/>
+      <w:numFmt w:val="lowerRoman"/>
+      <w:lvlText w:val="%6."/>
+      <w:lvlJc w:val="right"/>
+      <w:pPr>
+        <w:ind w:left="5400" w:hanging="180"/>
+      </w:pPr>
+    </w:lvl>
+    <w:lvl w:ilvl="6" w:tplc="0410000F" w:tentative="1">
+      <w:start w:val="1"/>
+      <w:numFmt w:val="decimal"/>
+      <w:lvlText w:val="%7."/>
+      <w:lvlJc w:val="left"/>
+      <w:pPr>
+        <w:ind w:left="6120" w:hanging="360"/>
+      </w:pPr>
+    </w:lvl>
+    <w:lvl w:ilvl="7" w:tplc="04100019" w:tentative="1">
+      <w:start w:val="1"/>
+      <w:numFmt w:val="lowerLetter"/>
+      <w:lvlText w:val="%8."/>
+      <w:lvlJc w:val="left"/>
+      <w:pPr>
+        <w:ind w:left="6840" w:hanging="360"/>
+      </w:pPr>
+    </w:lvl>
+    <w:lvl w:ilvl="8" w:tplc="0410001B" w:tentative="1">
+      <w:start w:val="1"/>
+      <w:numFmt w:val="lowerRoman"/>
+      <w:lvlText w:val="%9."/>
+      <w:lvlJc w:val="right"/>
+      <w:pPr>
+        <w:ind w:left="7560" w:hanging="180"/>
+      </w:pPr>
+    </w:lvl>
+  </w:abstractNum>
+  <w:abstractNum w:abstractNumId="4" w15:restartNumberingAfterBreak="0">
     <w:nsid w:val="32966D41"/>
     <w:multiLevelType w:val="hybridMultilevel"/>
     <w:tmpl w:val="4CDE327C"/>
@@ -4382,10 +5497,10 @@
       </w:pPr>
     </w:lvl>
   </w:abstractNum>
-  <w:abstractNum w:abstractNumId="4" w15:restartNumberingAfterBreak="0">
+  <w:abstractNum w:abstractNumId="5" w15:restartNumberingAfterBreak="0">
     <w:nsid w:val="3D1A5A64"/>
     <w:multiLevelType w:val="hybridMultilevel"/>
-    <w:tmpl w:val="DD5C9A9A"/>
+    <w:tmpl w:val="85E40FFE"/>
     <w:lvl w:ilvl="0" w:tplc="04100001">
       <w:start w:val="1"/>
       <w:numFmt w:val="bullet"/>
@@ -4495,7 +5610,7 @@
       </w:rPr>
     </w:lvl>
   </w:abstractNum>
-  <w:abstractNum w:abstractNumId="5" w15:restartNumberingAfterBreak="0">
+  <w:abstractNum w:abstractNumId="6" w15:restartNumberingAfterBreak="0">
     <w:nsid w:val="4CCA21BE"/>
     <w:multiLevelType w:val="hybridMultilevel"/>
     <w:tmpl w:val="49AA5110"/>
@@ -4581,7 +5696,7 @@
       </w:pPr>
     </w:lvl>
   </w:abstractNum>
-  <w:abstractNum w:abstractNumId="6" w15:restartNumberingAfterBreak="0">
+  <w:abstractNum w:abstractNumId="7" w15:restartNumberingAfterBreak="0">
     <w:nsid w:val="4D7E115B"/>
     <w:multiLevelType w:val="hybridMultilevel"/>
     <w:tmpl w:val="4CD4D1C8"/>
@@ -4667,7 +5782,7 @@
       </w:pPr>
     </w:lvl>
   </w:abstractNum>
-  <w:abstractNum w:abstractNumId="7" w15:restartNumberingAfterBreak="0">
+  <w:abstractNum w:abstractNumId="8" w15:restartNumberingAfterBreak="0">
     <w:nsid w:val="4E3A4A6B"/>
     <w:multiLevelType w:val="hybridMultilevel"/>
     <w:tmpl w:val="41FA7FD8"/>
@@ -4780,7 +5895,93 @@
       </w:rPr>
     </w:lvl>
   </w:abstractNum>
-  <w:abstractNum w:abstractNumId="8" w15:restartNumberingAfterBreak="0">
+  <w:abstractNum w:abstractNumId="9" w15:restartNumberingAfterBreak="0">
+    <w:nsid w:val="639D4FA7"/>
+    <w:multiLevelType w:val="hybridMultilevel"/>
+    <w:tmpl w:val="E1948DE6"/>
+    <w:lvl w:ilvl="0" w:tplc="0410000F">
+      <w:start w:val="1"/>
+      <w:numFmt w:val="decimal"/>
+      <w:lvlText w:val="%1."/>
+      <w:lvlJc w:val="left"/>
+      <w:pPr>
+        <w:ind w:left="1080" w:hanging="360"/>
+      </w:pPr>
+    </w:lvl>
+    <w:lvl w:ilvl="1" w:tplc="04100019" w:tentative="1">
+      <w:start w:val="1"/>
+      <w:numFmt w:val="lowerLetter"/>
+      <w:lvlText w:val="%2."/>
+      <w:lvlJc w:val="left"/>
+      <w:pPr>
+        <w:ind w:left="1800" w:hanging="360"/>
+      </w:pPr>
+    </w:lvl>
+    <w:lvl w:ilvl="2" w:tplc="0410001B" w:tentative="1">
+      <w:start w:val="1"/>
+      <w:numFmt w:val="lowerRoman"/>
+      <w:lvlText w:val="%3."/>
+      <w:lvlJc w:val="right"/>
+      <w:pPr>
+        <w:ind w:left="2520" w:hanging="180"/>
+      </w:pPr>
+    </w:lvl>
+    <w:lvl w:ilvl="3" w:tplc="0410000F" w:tentative="1">
+      <w:start w:val="1"/>
+      <w:numFmt w:val="decimal"/>
+      <w:lvlText w:val="%4."/>
+      <w:lvlJc w:val="left"/>
+      <w:pPr>
+        <w:ind w:left="3240" w:hanging="360"/>
+      </w:pPr>
+    </w:lvl>
+    <w:lvl w:ilvl="4" w:tplc="04100019" w:tentative="1">
+      <w:start w:val="1"/>
+      <w:numFmt w:val="lowerLetter"/>
+      <w:lvlText w:val="%5."/>
+      <w:lvlJc w:val="left"/>
+      <w:pPr>
+        <w:ind w:left="3960" w:hanging="360"/>
+      </w:pPr>
+    </w:lvl>
+    <w:lvl w:ilvl="5" w:tplc="0410001B" w:tentative="1">
+      <w:start w:val="1"/>
+      <w:numFmt w:val="lowerRoman"/>
+      <w:lvlText w:val="%6."/>
+      <w:lvlJc w:val="right"/>
+      <w:pPr>
+        <w:ind w:left="4680" w:hanging="180"/>
+      </w:pPr>
+    </w:lvl>
+    <w:lvl w:ilvl="6" w:tplc="0410000F" w:tentative="1">
+      <w:start w:val="1"/>
+      <w:numFmt w:val="decimal"/>
+      <w:lvlText w:val="%7."/>
+      <w:lvlJc w:val="left"/>
+      <w:pPr>
+        <w:ind w:left="5400" w:hanging="360"/>
+      </w:pPr>
+    </w:lvl>
+    <w:lvl w:ilvl="7" w:tplc="04100019" w:tentative="1">
+      <w:start w:val="1"/>
+      <w:numFmt w:val="lowerLetter"/>
+      <w:lvlText w:val="%8."/>
+      <w:lvlJc w:val="left"/>
+      <w:pPr>
+        <w:ind w:left="6120" w:hanging="360"/>
+      </w:pPr>
+    </w:lvl>
+    <w:lvl w:ilvl="8" w:tplc="0410001B" w:tentative="1">
+      <w:start w:val="1"/>
+      <w:numFmt w:val="lowerRoman"/>
+      <w:lvlText w:val="%9."/>
+      <w:lvlJc w:val="right"/>
+      <w:pPr>
+        <w:ind w:left="6840" w:hanging="180"/>
+      </w:pPr>
+    </w:lvl>
+  </w:abstractNum>
+  <w:abstractNum w:abstractNumId="10" w15:restartNumberingAfterBreak="0">
     <w:nsid w:val="7A5A0EDE"/>
     <w:multiLevelType w:val="hybridMultilevel"/>
     <w:tmpl w:val="199A80D2"/>
@@ -4894,31 +6095,37 @@
     </w:lvl>
   </w:abstractNum>
   <w:num w:numId="1">
-    <w:abstractNumId w:val="4"/>
+    <w:abstractNumId w:val="5"/>
   </w:num>
   <w:num w:numId="2">
-    <w:abstractNumId w:val="8"/>
+    <w:abstractNumId w:val="10"/>
   </w:num>
   <w:num w:numId="3">
     <w:abstractNumId w:val="0"/>
   </w:num>
   <w:num w:numId="4">
-    <w:abstractNumId w:val="7"/>
+    <w:abstractNumId w:val="8"/>
   </w:num>
   <w:num w:numId="5">
     <w:abstractNumId w:val="2"/>
   </w:num>
   <w:num w:numId="6">
+    <w:abstractNumId w:val="7"/>
+  </w:num>
+  <w:num w:numId="7">
     <w:abstractNumId w:val="6"/>
   </w:num>
-  <w:num w:numId="7">
-    <w:abstractNumId w:val="5"/>
-  </w:num>
   <w:num w:numId="8">
-    <w:abstractNumId w:val="3"/>
+    <w:abstractNumId w:val="4"/>
   </w:num>
   <w:num w:numId="9">
     <w:abstractNumId w:val="1"/>
+  </w:num>
+  <w:num w:numId="10">
+    <w:abstractNumId w:val="9"/>
+  </w:num>
+  <w:num w:numId="11">
+    <w:abstractNumId w:val="3"/>
   </w:num>
 </w:numbering>
 </file>

</xml_diff>

<commit_message>
Aggiunta paragrafo su sonde NTC
</commit_message>
<xml_diff>
--- a/tesina/tesina.docx
+++ b/tesina/tesina.docx
@@ -475,7 +475,7 @@
               </wp:anchor>
             </w:drawing>
           </mc:Choice>
-          <mc:Fallback xmlns:cx="http://schemas.microsoft.com/office/drawing/2014/chartex" xmlns:w16se="http://schemas.microsoft.com/office/word/2015/wordml/symex">
+          <mc:Fallback xmlns:w16se="http://schemas.microsoft.com/office/word/2015/wordml/symex" xmlns:cx="http://schemas.microsoft.com/office/drawing/2014/chartex">
             <w:pict>
               <v:shapetype w14:anchorId="673651D2" id="_x0000_t55" coordsize="21600,21600" o:spt="55" adj="16200" path="m@0,l,0@1,10800,,21600@0,21600,21600,10800xe">
                 <v:stroke joinstyle="miter"/>
@@ -584,7 +584,7 @@
               </wp:anchor>
             </w:drawing>
           </mc:Choice>
-          <mc:Fallback xmlns:cx="http://schemas.microsoft.com/office/drawing/2014/chartex" xmlns:w16se="http://schemas.microsoft.com/office/word/2015/wordml/symex">
+          <mc:Fallback xmlns:w16se="http://schemas.microsoft.com/office/word/2015/wordml/symex" xmlns:cx="http://schemas.microsoft.com/office/drawing/2014/chartex">
             <w:pict>
               <v:shape w14:anchorId="48D2F74D" id="Gallone 24" o:spid="_x0000_s1026" type="#_x0000_t55" style="position:absolute;margin-left:335.9pt;margin-top:25.9pt;width:63.75pt;height:37.5pt;rotation:-1597398fd;z-index:251696128;visibility:visible;mso-wrap-style:square;mso-width-percent:0;mso-wrap-distance-left:9pt;mso-wrap-distance-top:0;mso-wrap-distance-right:9pt;mso-wrap-distance-bottom:0;mso-position-horizontal:absolute;mso-position-horizontal-relative:text;mso-position-vertical:absolute;mso-position-vertical-relative:text;mso-width-percent:0;mso-width-relative:margin;v-text-anchor:middle" o:gfxdata="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" adj="15247" fillcolor="#c45911 [2405]" strokecolor="#ffd966 [1943]" strokeweight="1pt"/>
             </w:pict>
@@ -887,7 +887,7 @@
               </wp:anchor>
             </w:drawing>
           </mc:Choice>
-          <mc:Fallback xmlns:cx="http://schemas.microsoft.com/office/drawing/2014/chartex" xmlns:w16se="http://schemas.microsoft.com/office/word/2015/wordml/symex">
+          <mc:Fallback xmlns:w16se="http://schemas.microsoft.com/office/word/2015/wordml/symex" xmlns:cx="http://schemas.microsoft.com/office/drawing/2014/chartex">
             <w:pict>
               <v:shape w14:anchorId="5358CCE2" id="Gallone 18" o:spid="_x0000_s1026" type="#_x0000_t55" style="position:absolute;margin-left:136.05pt;margin-top:17.35pt;width:63.75pt;height:37.5pt;rotation:9763564fd;z-index:251685888;visibility:visible;mso-wrap-style:square;mso-width-percent:0;mso-wrap-distance-left:9pt;mso-wrap-distance-top:0;mso-wrap-distance-right:9pt;mso-wrap-distance-bottom:0;mso-position-horizontal:absolute;mso-position-horizontal-relative:text;mso-position-vertical:absolute;mso-position-vertical-relative:text;mso-width-percent:0;mso-width-relative:margin;v-text-anchor:middle" o:gfxdata="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" adj="15247" fillcolor="#ffd555 [2167]" strokecolor="#ffc000 [3207]" strokeweight=".5pt">
                 <v:fill color2="#ffcc31 [2615]" rotate="t" colors="0 #ffdd9c;.5 #ffd78e;1 #ffd479" focus="100%" type="gradient">
@@ -977,7 +977,7 @@
               </wp:anchor>
             </w:drawing>
           </mc:Choice>
-          <mc:Fallback xmlns:cx="http://schemas.microsoft.com/office/drawing/2014/chartex" xmlns:w16se="http://schemas.microsoft.com/office/word/2015/wordml/symex">
+          <mc:Fallback xmlns:w16se="http://schemas.microsoft.com/office/word/2015/wordml/symex" xmlns:cx="http://schemas.microsoft.com/office/drawing/2014/chartex">
             <w:pict>
               <v:shape w14:anchorId="746D1E39" id="Gallone 23" o:spid="_x0000_s1026" type="#_x0000_t55" style="position:absolute;margin-left:340.6pt;margin-top:17.6pt;width:63.75pt;height:37.5pt;rotation:1972627fd;z-index:251694080;visibility:visible;mso-wrap-style:square;mso-width-percent:0;mso-wrap-distance-left:9pt;mso-wrap-distance-top:0;mso-wrap-distance-right:9pt;mso-wrap-distance-bottom:0;mso-position-horizontal:absolute;mso-position-horizontal-relative:text;mso-position-vertical:absolute;mso-position-vertical-relative:text;mso-width-percent:0;mso-width-relative:margin;v-text-anchor:middle" o:gfxdata="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" adj="15247" fillcolor="#2f5496 [2408]" strokecolor="#2f5496 [2408]" strokeweight="1pt"/>
             </w:pict>
@@ -4437,8 +4437,173 @@
           <w:szCs w:val="24"/>
         </w:rPr>
       </w:pPr>
+      <w:r>
+        <w:rPr>
+          <w:sz w:val="24"/>
+          <w:szCs w:val="24"/>
+        </w:rPr>
+        <w:t xml:space="preserve">Le sonde </w:t>
+      </w:r>
+      <w:r>
+        <w:rPr>
+          <w:sz w:val="24"/>
+          <w:szCs w:val="24"/>
+        </w:rPr>
+        <w:t>NTC</w:t>
+      </w:r>
+      <w:r>
+        <w:rPr>
+          <w:sz w:val="24"/>
+          <w:szCs w:val="24"/>
+        </w:rPr>
+        <w:t xml:space="preserve"> (Neg</w:t>
+      </w:r>
+      <w:r>
+        <w:rPr>
+          <w:sz w:val="24"/>
+          <w:szCs w:val="24"/>
+        </w:rPr>
+        <w:t xml:space="preserve">ative Temperature </w:t>
+      </w:r>
+      <w:proofErr w:type="spellStart"/>
+      <w:r>
+        <w:rPr>
+          <w:sz w:val="24"/>
+          <w:szCs w:val="24"/>
+        </w:rPr>
+        <w:t>Coefficient</w:t>
+      </w:r>
+      <w:proofErr w:type="spellEnd"/>
+      <w:r>
+        <w:rPr>
+          <w:sz w:val="24"/>
+          <w:szCs w:val="24"/>
+        </w:rPr>
+        <w:t xml:space="preserve">) </w:t>
+      </w:r>
+      <w:r>
+        <w:rPr>
+          <w:sz w:val="24"/>
+          <w:szCs w:val="24"/>
+        </w:rPr>
+        <w:t>sono dei dispositivi che, mediante un processo fisico, forniscono agli strumenti, a cui vengono collegate, la misura</w:t>
+      </w:r>
+      <w:r>
+        <w:rPr>
+          <w:sz w:val="24"/>
+          <w:szCs w:val="24"/>
+        </w:rPr>
+        <w:t xml:space="preserve"> della temperatura. Solitamente, </w:t>
+      </w:r>
+      <w:r>
+        <w:rPr>
+          <w:sz w:val="24"/>
+          <w:szCs w:val="24"/>
+        </w:rPr>
+        <w:t>sono composte da un materiale semiconduttore sinterizzato che, in risposta ad una piccola variazione di temperatura, mostra un’amp</w:t>
+      </w:r>
       <w:bookmarkStart w:id="0" w:name="_GoBack"/>
       <w:bookmarkEnd w:id="0"/>
+      <w:r>
+        <w:rPr>
+          <w:sz w:val="24"/>
+          <w:szCs w:val="24"/>
+        </w:rPr>
+        <w:t xml:space="preserve">ia variazione resistiva. I termistori possiedono </w:t>
+      </w:r>
+      <w:r>
+        <w:rPr>
+          <w:sz w:val="24"/>
+          <w:szCs w:val="24"/>
+        </w:rPr>
+        <w:lastRenderedPageBreak/>
+        <w:t>coefficienti di temperatura negativi che provocano la diminuzione della resistenza della sonda all’</w:t>
+      </w:r>
+      <w:r>
+        <w:rPr>
+          <w:sz w:val="24"/>
+          <w:szCs w:val="24"/>
+        </w:rPr>
+        <w:t>aumentare della temperatura. Bisogna sottolineare però che, le applicazioni a temperature elevate</w:t>
+      </w:r>
+      <w:r>
+        <w:rPr>
+          <w:sz w:val="24"/>
+          <w:szCs w:val="24"/>
+        </w:rPr>
+        <w:t xml:space="preserve">, </w:t>
+      </w:r>
+      <w:r>
+        <w:rPr>
+          <w:sz w:val="24"/>
+          <w:szCs w:val="24"/>
+        </w:rPr>
+        <w:t>esigono termistori con maggiore resistenza per ottimizzare la variazione resistiva. Le sonde NTC</w:t>
+      </w:r>
+      <w:r>
+        <w:rPr>
+          <w:sz w:val="24"/>
+          <w:szCs w:val="24"/>
+        </w:rPr>
+        <w:t xml:space="preserve"> vengono realizzate con un misto di metalli e materiali a base di ossido di metallo, per poi essere </w:t>
+      </w:r>
+      <w:r>
+        <w:rPr>
+          <w:sz w:val="24"/>
+          <w:szCs w:val="24"/>
+        </w:rPr>
+        <w:t>formate in base alle necessità</w:t>
+      </w:r>
+      <w:r>
+        <w:rPr>
+          <w:sz w:val="24"/>
+          <w:szCs w:val="24"/>
+        </w:rPr>
+        <w:t xml:space="preserve">. Un aspetto positivo riguarda il fatto che esse </w:t>
+      </w:r>
+      <w:r>
+        <w:rPr>
+          <w:sz w:val="24"/>
+          <w:szCs w:val="24"/>
+        </w:rPr>
+        <w:t>garantiscono una lunga vita, anche nelle condizioni di lavoro particolarmente impegnative.</w:t>
+      </w:r>
+      <w:r>
+        <w:rPr>
+          <w:sz w:val="24"/>
+          <w:szCs w:val="24"/>
+        </w:rPr>
+        <w:t xml:space="preserve"> I </w:t>
+      </w:r>
+      <w:r>
+        <w:rPr>
+          <w:sz w:val="24"/>
+          <w:szCs w:val="24"/>
+        </w:rPr>
+        <w:t>termistori, inoltre, possono</w:t>
+      </w:r>
+      <w:r>
+        <w:rPr>
+          <w:sz w:val="24"/>
+          <w:szCs w:val="24"/>
+        </w:rPr>
+        <w:t xml:space="preserve"> essere utilizzati </w:t>
+      </w:r>
+      <w:r>
+        <w:rPr>
+          <w:sz w:val="24"/>
+          <w:szCs w:val="24"/>
+        </w:rPr>
+        <w:t>come sono composti in origine (termistori a disco), oppure possono essere modificati mediante delle lavorazioni ed essere combinati con fili conduttori e rivestimenti opportuni (termistori a perla). I termistori rientrano fra i sensori di temperatura più precisi, tuttavia subiscono delle limitazioni nella variazione di temperatura (da 0°C a 100°C). Un dettaglio rilevante consiste nei suoi componenti, i quali sono chimicamente stabili e non subiscono alcun effetto dovuto all’invecchiamento.</w:t>
+      </w:r>
+    </w:p>
+    <w:p>
+      <w:pPr>
+        <w:rPr>
+          <w:sz w:val="24"/>
+          <w:szCs w:val="24"/>
+        </w:rPr>
+      </w:pPr>
     </w:p>
     <w:p>
       <w:pPr>
@@ -4542,7 +4707,6 @@
           <w:sz w:val="24"/>
           <w:szCs w:val="24"/>
         </w:rPr>
-        <w:lastRenderedPageBreak/>
         <w:t>contagiri</w:t>
       </w:r>
       <w:proofErr w:type="gramEnd"/>
@@ -4553,19 +4717,6 @@
         </w:rPr>
         <w:t xml:space="preserve"> CM</w:t>
       </w:r>
-    </w:p>
-    <w:p>
-      <w:pPr>
-        <w:pStyle w:val="Paragrafoelenco"/>
-        <w:numPr>
-          <w:ilvl w:val="0"/>
-          <w:numId w:val="2"/>
-        </w:numPr>
-        <w:rPr>
-          <w:sz w:val="24"/>
-          <w:szCs w:val="24"/>
-        </w:rPr>
-      </w:pPr>
     </w:p>
     <w:p>
       <w:pPr>
@@ -4977,6 +5128,7 @@
           <w:sz w:val="24"/>
           <w:szCs w:val="24"/>
         </w:rPr>
+        <w:lastRenderedPageBreak/>
         <w:t>Problemi</w:t>
       </w:r>
     </w:p>

</xml_diff>

<commit_message>
scaletta capitolo descrizione lavoro
</commit_message>
<xml_diff>
--- a/tesina/tesina.docx
+++ b/tesina/tesina.docx
@@ -19,6 +19,20 @@
     </w:p>
     <w:p>
       <w:pPr>
+        <w:pStyle w:val="Nessunaspaziatura"/>
+        <w:rPr>
+          <w:sz w:val="28"/>
+        </w:rPr>
+      </w:pPr>
+      <w:r>
+        <w:rPr>
+          <w:sz w:val="28"/>
+        </w:rPr>
+        <w:t>ITT Barsanti, Castelfranco veneto</w:t>
+      </w:r>
+    </w:p>
+    <w:p>
+      <w:pPr>
         <w:rPr>
           <w:b/>
           <w:sz w:val="40"/>
@@ -63,14 +77,12 @@
     </w:p>
     <w:p>
       <w:pPr>
-        <w:rPr>
-          <w:b/>
-          <w:sz w:val="40"/>
-        </w:rPr>
-      </w:pPr>
-    </w:p>
-    <w:p>
-      <w:pPr>
+        <w:pStyle w:val="Nessunaspaziatura"/>
+      </w:pPr>
+    </w:p>
+    <w:p>
+      <w:pPr>
+        <w:pStyle w:val="Nessunaspaziatura"/>
         <w:rPr>
           <w:sz w:val="32"/>
         </w:rPr>
@@ -81,21 +93,16 @@
         </w:rPr>
         <w:t>Fusco Alberto &amp; Campello Manuel</w:t>
       </w:r>
-    </w:p>
-    <w:p>
-      <w:pPr>
-        <w:rPr>
-          <w:b/>
-          <w:sz w:val="40"/>
-        </w:rPr>
-      </w:pPr>
-    </w:p>
-    <w:p>
-      <w:pPr>
-        <w:tabs>
-          <w:tab w:val="left" w:pos="1843"/>
-        </w:tabs>
-        <w:jc w:val="center"/>
+      <w:r>
+        <w:rPr>
+          <w:sz w:val="32"/>
+        </w:rPr>
+        <w:t xml:space="preserve"> 5AE</w:t>
+      </w:r>
+    </w:p>
+    <w:p>
+      <w:pPr>
+        <w:pStyle w:val="Nessunaspaziatura"/>
         <w:rPr>
           <w:rFonts w:ascii="Times New Roman" w:hAnsi="Times New Roman" w:cs="Times New Roman"/>
           <w:sz w:val="28"/>
@@ -108,154 +115,6 @@
           <w:sz w:val="28"/>
           <w:szCs w:val="28"/>
         </w:rPr>
-        <w:t>ITT Barsanti, Castelfranco veneto</w:t>
-      </w:r>
-    </w:p>
-    <w:p>
-      <w:pPr>
-        <w:tabs>
-          <w:tab w:val="left" w:pos="1843"/>
-        </w:tabs>
-        <w:jc w:val="center"/>
-        <w:rPr>
-          <w:rFonts w:ascii="Times New Roman" w:hAnsi="Times New Roman" w:cs="Times New Roman"/>
-          <w:sz w:val="28"/>
-          <w:szCs w:val="28"/>
-        </w:rPr>
-      </w:pPr>
-    </w:p>
-    <w:p>
-      <w:pPr>
-        <w:tabs>
-          <w:tab w:val="left" w:pos="1843"/>
-        </w:tabs>
-        <w:jc w:val="center"/>
-        <w:rPr>
-          <w:rFonts w:ascii="Times New Roman" w:hAnsi="Times New Roman" w:cs="Times New Roman"/>
-          <w:b/>
-          <w:sz w:val="32"/>
-          <w:szCs w:val="28"/>
-        </w:rPr>
-      </w:pPr>
-      <w:r>
-        <w:rPr>
-          <w:rFonts w:ascii="Times New Roman" w:hAnsi="Times New Roman" w:cs="Times New Roman"/>
-          <w:b/>
-          <w:sz w:val="32"/>
-          <w:szCs w:val="28"/>
-        </w:rPr>
-        <w:t>Relazione sull’esperienza di Alternanza Scuola–Lavoro</w:t>
-      </w:r>
-    </w:p>
-    <w:p>
-      <w:pPr>
-        <w:tabs>
-          <w:tab w:val="left" w:pos="1843"/>
-        </w:tabs>
-        <w:jc w:val="center"/>
-        <w:rPr>
-          <w:rFonts w:ascii="Times New Roman" w:hAnsi="Times New Roman" w:cs="Times New Roman"/>
-          <w:sz w:val="28"/>
-          <w:szCs w:val="28"/>
-        </w:rPr>
-      </w:pPr>
-    </w:p>
-    <w:p>
-      <w:pPr>
-        <w:tabs>
-          <w:tab w:val="left" w:pos="1843"/>
-        </w:tabs>
-        <w:jc w:val="center"/>
-        <w:rPr>
-          <w:rFonts w:ascii="Times New Roman" w:hAnsi="Times New Roman" w:cs="Times New Roman"/>
-          <w:sz w:val="28"/>
-          <w:szCs w:val="28"/>
-        </w:rPr>
-      </w:pPr>
-      <w:r>
-        <w:rPr>
-          <w:rFonts w:ascii="Times New Roman" w:hAnsi="Times New Roman" w:cs="Times New Roman"/>
-          <w:sz w:val="28"/>
-          <w:szCs w:val="28"/>
-        </w:rPr>
-        <w:t xml:space="preserve">Presso l’azienda Campello Marco </w:t>
-      </w:r>
-      <w:r>
-        <w:rPr>
-          <w:rFonts w:ascii="Times New Roman" w:hAnsi="Times New Roman" w:cs="Times New Roman"/>
-          <w:sz w:val="28"/>
-          <w:szCs w:val="28"/>
-        </w:rPr>
-        <w:t>S.R.L.</w:t>
-      </w:r>
-    </w:p>
-    <w:p>
-      <w:pPr>
-        <w:tabs>
-          <w:tab w:val="left" w:pos="1843"/>
-        </w:tabs>
-        <w:jc w:val="center"/>
-        <w:rPr>
-          <w:rFonts w:ascii="Times New Roman" w:hAnsi="Times New Roman" w:cs="Times New Roman"/>
-          <w:sz w:val="28"/>
-          <w:szCs w:val="28"/>
-        </w:rPr>
-      </w:pPr>
-    </w:p>
-    <w:p>
-      <w:pPr>
-        <w:tabs>
-          <w:tab w:val="left" w:pos="1843"/>
-        </w:tabs>
-        <w:jc w:val="center"/>
-        <w:rPr>
-          <w:rFonts w:ascii="Times New Roman" w:hAnsi="Times New Roman" w:cs="Times New Roman"/>
-          <w:b/>
-          <w:sz w:val="28"/>
-          <w:szCs w:val="28"/>
-        </w:rPr>
-      </w:pPr>
-      <w:r>
-        <w:rPr>
-          <w:rFonts w:ascii="Times New Roman" w:hAnsi="Times New Roman" w:cs="Times New Roman"/>
-          <w:b/>
-          <w:sz w:val="28"/>
-          <w:szCs w:val="28"/>
-        </w:rPr>
-        <w:t>Campello Manuel 5AEN</w:t>
-      </w:r>
-    </w:p>
-    <w:p>
-      <w:pPr>
-        <w:tabs>
-          <w:tab w:val="left" w:pos="1843"/>
-        </w:tabs>
-        <w:jc w:val="center"/>
-        <w:rPr>
-          <w:rFonts w:ascii="Times New Roman" w:hAnsi="Times New Roman" w:cs="Times New Roman"/>
-          <w:sz w:val="28"/>
-          <w:szCs w:val="28"/>
-        </w:rPr>
-      </w:pPr>
-    </w:p>
-    <w:p>
-      <w:pPr>
-        <w:tabs>
-          <w:tab w:val="left" w:pos="1843"/>
-        </w:tabs>
-        <w:jc w:val="center"/>
-        <w:rPr>
-          <w:rFonts w:ascii="Times New Roman" w:hAnsi="Times New Roman" w:cs="Times New Roman"/>
-          <w:sz w:val="28"/>
-          <w:szCs w:val="28"/>
-        </w:rPr>
-      </w:pPr>
-      <w:r>
-        <w:rPr>
-          <w:rFonts w:ascii="Times New Roman" w:hAnsi="Times New Roman" w:cs="Times New Roman"/>
-          <w:sz w:val="28"/>
-          <w:szCs w:val="28"/>
-        </w:rPr>
         <w:t>Anno scolastico 2016 - 2017</w:t>
       </w:r>
     </w:p>
@@ -338,11 +197,68 @@
           <w:sz w:val="40"/>
         </w:rPr>
       </w:pPr>
-      <w:r>
+    </w:p>
+    <w:p>
+      <w:pPr>
         <w:rPr>
           <w:b/>
           <w:sz w:val="40"/>
         </w:rPr>
+      </w:pPr>
+    </w:p>
+    <w:p>
+      <w:pPr>
+        <w:rPr>
+          <w:b/>
+          <w:sz w:val="40"/>
+        </w:rPr>
+      </w:pPr>
+    </w:p>
+    <w:p>
+      <w:pPr>
+        <w:rPr>
+          <w:b/>
+          <w:sz w:val="40"/>
+        </w:rPr>
+      </w:pPr>
+    </w:p>
+    <w:p>
+      <w:pPr>
+        <w:rPr>
+          <w:b/>
+          <w:sz w:val="40"/>
+        </w:rPr>
+      </w:pPr>
+    </w:p>
+    <w:p>
+      <w:pPr>
+        <w:rPr>
+          <w:b/>
+          <w:sz w:val="40"/>
+        </w:rPr>
+      </w:pPr>
+    </w:p>
+    <w:p>
+      <w:pPr>
+        <w:rPr>
+          <w:b/>
+          <w:sz w:val="40"/>
+        </w:rPr>
+      </w:pPr>
+    </w:p>
+    <w:p>
+      <w:pPr>
+        <w:rPr>
+          <w:b/>
+          <w:sz w:val="40"/>
+        </w:rPr>
+      </w:pPr>
+      <w:r>
+        <w:rPr>
+          <w:b/>
+          <w:sz w:val="40"/>
+        </w:rPr>
+        <w:lastRenderedPageBreak/>
         <w:t>MAPPA CONCETTUALE</w:t>
       </w:r>
     </w:p>
@@ -2115,6 +2031,14 @@
           <w:sz w:val="40"/>
         </w:rPr>
       </w:pPr>
+    </w:p>
+    <w:p>
+      <w:pPr>
+        <w:rPr>
+          <w:b/>
+          <w:sz w:val="40"/>
+        </w:rPr>
+      </w:pPr>
       <w:r>
         <w:rPr>
           <w:b/>
@@ -4212,7 +4136,7 @@
           <w:sz w:val="24"/>
           <w:szCs w:val="24"/>
         </w:rPr>
-        <w:t>-Scelta del materiale da utilizzare</w:t>
+        <w:t>Scelta del materiale da utilizzare</w:t>
       </w:r>
       <w:r>
         <w:rPr>
@@ -4274,7 +4198,7 @@
           <w:sz w:val="24"/>
           <w:szCs w:val="24"/>
         </w:rPr>
-        <w:t>-Montaggio del pezzo e dell’utensile, rispettivamente sul mandrino e sul porta utensile.</w:t>
+        <w:t>Montaggio del pezzo e dell’utensile, rispettivamente sul mandrino e sul porta utensile.</w:t>
       </w:r>
     </w:p>
     <w:p>
@@ -4294,7 +4218,7 @@
           <w:sz w:val="24"/>
           <w:szCs w:val="24"/>
         </w:rPr>
-        <w:t>-Avviamento della macchina.</w:t>
+        <w:t>Avviamento della macchina.</w:t>
       </w:r>
     </w:p>
     <w:p>
@@ -4314,7 +4238,7 @@
           <w:sz w:val="24"/>
           <w:szCs w:val="24"/>
         </w:rPr>
-        <w:t>-Centratura (operazione consistente nell’eseguire un foro di adatto profilo e profondità atto a ricevere la punta o la contropunta mediante un centratore).</w:t>
+        <w:t>Centratura (operazione consistente nell’eseguire un foro di adatto profilo e profondità atto a ricevere la punta o la contropunta mediante un centratore).</w:t>
       </w:r>
     </w:p>
     <w:p>
@@ -4334,7 +4258,7 @@
           <w:sz w:val="24"/>
           <w:szCs w:val="24"/>
         </w:rPr>
-        <w:t>-Sgrossatura</w:t>
+        <w:t>Sgrossatura</w:t>
       </w:r>
       <w:r>
         <w:rPr>
@@ -4368,7 +4292,7 @@
           <w:sz w:val="24"/>
           <w:szCs w:val="24"/>
         </w:rPr>
-        <w:t>-Troncatura (azione di rimozione del pezzo finito dal resto del materiale).</w:t>
+        <w:t>Troncatura (azione di rimozione del pezzo finito dal resto del materiale).</w:t>
       </w:r>
     </w:p>
     <w:p>
@@ -4388,7 +4312,7 @@
           <w:sz w:val="24"/>
           <w:szCs w:val="24"/>
         </w:rPr>
-        <w:t>-Finitura (fase in cui si procede con</w:t>
+        <w:t>Finitura (fase in cui si procede con</w:t>
       </w:r>
       <w:r>
         <w:rPr>
@@ -4422,7 +4346,7 @@
           <w:sz w:val="24"/>
           <w:szCs w:val="24"/>
         </w:rPr>
-        <w:t>-Smussatura</w:t>
+        <w:t>Smussatura</w:t>
       </w:r>
       <w:r>
         <w:rPr>
@@ -6407,22 +6331,504 @@
           <w:sz w:val="24"/>
           <w:szCs w:val="24"/>
         </w:rPr>
-        <w:t>2.2 – Obiettivi tecnici</w:t>
-      </w:r>
-    </w:p>
-    <w:p>
-      <w:pPr>
-        <w:rPr>
-          <w:sz w:val="24"/>
-          <w:szCs w:val="24"/>
-        </w:rPr>
-      </w:pPr>
-      <w:r>
-        <w:rPr>
-          <w:sz w:val="24"/>
-          <w:szCs w:val="24"/>
-        </w:rPr>
-        <w:t>2.3 –</w:t>
+        <w:t xml:space="preserve">Il progetto in questione consiste nella realizzazione di un sistema di regolazione per il cogeneratore. Noi volevamo produrre un sistema completo con la relativa lettura dati, la regolazione degli attuatori e la visualizzazione dei valori </w:t>
+      </w:r>
+      <w:r>
+        <w:rPr>
+          <w:sz w:val="24"/>
+          <w:szCs w:val="24"/>
+        </w:rPr>
+        <w:t>misurati. Siamo partiti da un cogeneratore basato su un motore a due tempi, marcato Piaggio, corredato da uno scambiatore di fumi collegato al bollitore. Inizialmente, abbiamo effettuato:</w:t>
+      </w:r>
+    </w:p>
+    <w:p>
+      <w:pPr>
+        <w:rPr>
+          <w:sz w:val="24"/>
+          <w:szCs w:val="24"/>
+        </w:rPr>
+      </w:pPr>
+      <w:r>
+        <w:rPr>
+          <w:sz w:val="24"/>
+          <w:szCs w:val="24"/>
+        </w:rPr>
+        <w:t xml:space="preserve">-Fase di propedeutica al lavoro: rilievo e disegno (consultazione materiale documentativo </w:t>
+      </w:r>
+      <w:proofErr w:type="spellStart"/>
+      <w:r>
+        <w:rPr>
+          <w:sz w:val="24"/>
+          <w:szCs w:val="24"/>
+        </w:rPr>
+        <w:t>pre</w:t>
+      </w:r>
+      <w:proofErr w:type="spellEnd"/>
+      <w:r>
+        <w:rPr>
+          <w:sz w:val="24"/>
+          <w:szCs w:val="24"/>
+        </w:rPr>
+        <w:t xml:space="preserve"> esistente)</w:t>
+      </w:r>
+    </w:p>
+    <w:p>
+      <w:pPr>
+        <w:rPr>
+          <w:sz w:val="24"/>
+          <w:szCs w:val="24"/>
+        </w:rPr>
+      </w:pPr>
+      <w:r>
+        <w:rPr>
+          <w:sz w:val="24"/>
+          <w:szCs w:val="24"/>
+        </w:rPr>
+        <w:t>- Brainstorming sulle idee possibili e sensate</w:t>
+      </w:r>
+    </w:p>
+    <w:p>
+      <w:pPr>
+        <w:rPr>
+          <w:sz w:val="24"/>
+          <w:szCs w:val="24"/>
+        </w:rPr>
+      </w:pPr>
+      <w:r>
+        <w:rPr>
+          <w:sz w:val="24"/>
+          <w:szCs w:val="24"/>
+        </w:rPr>
+        <w:t xml:space="preserve">-prove con </w:t>
+      </w:r>
+      <w:r>
+        <w:rPr>
+          <w:sz w:val="24"/>
+          <w:szCs w:val="24"/>
+        </w:rPr>
+        <w:t xml:space="preserve">Arduino </w:t>
+      </w:r>
+      <w:r>
+        <w:rPr>
+          <w:sz w:val="24"/>
+          <w:szCs w:val="24"/>
+        </w:rPr>
+        <w:t>(telecomando,</w:t>
+      </w:r>
+      <w:r>
+        <w:rPr>
+          <w:sz w:val="24"/>
+          <w:szCs w:val="24"/>
+        </w:rPr>
+        <w:t xml:space="preserve"> </w:t>
+      </w:r>
+      <w:r>
+        <w:rPr>
+          <w:sz w:val="24"/>
+          <w:szCs w:val="24"/>
+        </w:rPr>
+        <w:t>display,</w:t>
+      </w:r>
+      <w:r>
+        <w:rPr>
+          <w:sz w:val="24"/>
+          <w:szCs w:val="24"/>
+        </w:rPr>
+        <w:t xml:space="preserve"> </w:t>
+      </w:r>
+      <w:r>
+        <w:rPr>
+          <w:sz w:val="24"/>
+          <w:szCs w:val="24"/>
+        </w:rPr>
+        <w:t>sensore di prossimità)</w:t>
+      </w:r>
+      <w:r>
+        <w:rPr>
+          <w:sz w:val="24"/>
+          <w:szCs w:val="24"/>
+        </w:rPr>
+        <w:t xml:space="preserve"> </w:t>
+      </w:r>
+      <w:r>
+        <w:rPr>
+          <w:sz w:val="24"/>
+          <w:szCs w:val="24"/>
+        </w:rPr>
+        <w:t>+considerazioni su cosa si poteva aggiungere al progetto</w:t>
+      </w:r>
+    </w:p>
+    <w:p>
+      <w:pPr>
+        <w:rPr>
+          <w:sz w:val="24"/>
+          <w:szCs w:val="24"/>
+        </w:rPr>
+      </w:pPr>
+      <w:r>
+        <w:rPr>
+          <w:sz w:val="24"/>
+          <w:szCs w:val="24"/>
+        </w:rPr>
+        <w:t>-analisi del funzionamento del sistema idraulico ed elettrico</w:t>
+      </w:r>
+    </w:p>
+    <w:p>
+      <w:pPr>
+        <w:rPr>
+          <w:sz w:val="24"/>
+          <w:szCs w:val="24"/>
+        </w:rPr>
+      </w:pPr>
+      <w:r>
+        <w:rPr>
+          <w:sz w:val="24"/>
+          <w:szCs w:val="24"/>
+        </w:rPr>
+        <w:lastRenderedPageBreak/>
+        <w:t>-</w:t>
+      </w:r>
+      <w:r>
+        <w:rPr>
+          <w:sz w:val="24"/>
+          <w:szCs w:val="24"/>
+        </w:rPr>
+        <w:t xml:space="preserve">Per ciò che riguarda le mansioni svolte, noi abbiamo effettuato delle </w:t>
+      </w:r>
+      <w:r>
+        <w:rPr>
+          <w:sz w:val="24"/>
+          <w:szCs w:val="24"/>
+        </w:rPr>
+        <w:t xml:space="preserve">prove </w:t>
+      </w:r>
+      <w:r>
+        <w:rPr>
+          <w:sz w:val="24"/>
+          <w:szCs w:val="24"/>
+        </w:rPr>
+        <w:t>inerenti all’</w:t>
+      </w:r>
+      <w:r>
+        <w:rPr>
+          <w:sz w:val="24"/>
+          <w:szCs w:val="24"/>
+        </w:rPr>
+        <w:t>accensione del motore termico</w:t>
+      </w:r>
+    </w:p>
+    <w:p>
+      <w:pPr>
+        <w:rPr>
+          <w:sz w:val="24"/>
+          <w:szCs w:val="24"/>
+        </w:rPr>
+      </w:pPr>
+      <w:r>
+        <w:rPr>
+          <w:sz w:val="24"/>
+          <w:szCs w:val="24"/>
+        </w:rPr>
+        <w:t>-Derivazione installazione rete elettrica monofase per quadro</w:t>
+      </w:r>
+    </w:p>
+    <w:p>
+      <w:pPr>
+        <w:rPr>
+          <w:sz w:val="24"/>
+          <w:szCs w:val="24"/>
+        </w:rPr>
+      </w:pPr>
+      <w:r>
+        <w:rPr>
+          <w:sz w:val="24"/>
+          <w:szCs w:val="24"/>
+        </w:rPr>
+        <w:t>-prove di riparazione motore</w:t>
+      </w:r>
+      <w:r>
+        <w:rPr>
+          <w:sz w:val="24"/>
+          <w:szCs w:val="24"/>
+        </w:rPr>
+        <w:t xml:space="preserve"> </w:t>
+      </w:r>
+      <w:r>
+        <w:rPr>
+          <w:sz w:val="24"/>
+          <w:szCs w:val="24"/>
+        </w:rPr>
+        <w:t>(aria manuale,</w:t>
+      </w:r>
+      <w:r>
+        <w:rPr>
+          <w:sz w:val="24"/>
+          <w:szCs w:val="24"/>
+        </w:rPr>
+        <w:t xml:space="preserve"> </w:t>
+      </w:r>
+      <w:proofErr w:type="gramStart"/>
+      <w:r>
+        <w:rPr>
+          <w:sz w:val="24"/>
+          <w:szCs w:val="24"/>
+        </w:rPr>
+        <w:t>ugelli,</w:t>
+      </w:r>
+      <w:r>
+        <w:rPr>
+          <w:sz w:val="24"/>
+          <w:szCs w:val="24"/>
+        </w:rPr>
+        <w:t>…</w:t>
+      </w:r>
+      <w:proofErr w:type="gramEnd"/>
+      <w:r>
+        <w:rPr>
+          <w:sz w:val="24"/>
+          <w:szCs w:val="24"/>
+        </w:rPr>
+        <w:t>)</w:t>
+      </w:r>
+    </w:p>
+    <w:p>
+      <w:pPr>
+        <w:rPr>
+          <w:sz w:val="24"/>
+          <w:szCs w:val="24"/>
+        </w:rPr>
+      </w:pPr>
+      <w:r>
+        <w:rPr>
+          <w:sz w:val="24"/>
+          <w:szCs w:val="24"/>
+        </w:rPr>
+        <w:t>-Installazione motore elettrico</w:t>
+      </w:r>
+    </w:p>
+    <w:p>
+      <w:pPr>
+        <w:rPr>
+          <w:sz w:val="24"/>
+          <w:szCs w:val="24"/>
+        </w:rPr>
+      </w:pPr>
+      <w:r>
+        <w:rPr>
+          <w:sz w:val="24"/>
+          <w:szCs w:val="24"/>
+        </w:rPr>
+        <w:t>-Collegamento e accensione del motore elettrico asincrono</w:t>
+      </w:r>
+    </w:p>
+    <w:p>
+      <w:pPr>
+        <w:rPr>
+          <w:sz w:val="24"/>
+          <w:szCs w:val="24"/>
+        </w:rPr>
+      </w:pPr>
+      <w:r>
+        <w:rPr>
+          <w:sz w:val="24"/>
+          <w:szCs w:val="24"/>
+        </w:rPr>
+        <w:t xml:space="preserve">-Cablaggio sensistica con cavo </w:t>
+      </w:r>
+      <w:proofErr w:type="gramStart"/>
+      <w:r>
+        <w:rPr>
+          <w:sz w:val="24"/>
+          <w:szCs w:val="24"/>
+        </w:rPr>
+        <w:t>ethernet(</w:t>
+      </w:r>
+      <w:proofErr w:type="gramEnd"/>
+      <w:r>
+        <w:rPr>
+          <w:sz w:val="24"/>
+          <w:szCs w:val="24"/>
+        </w:rPr>
+        <w:t>collegamento morsetto alternatore giri)</w:t>
+      </w:r>
+    </w:p>
+    <w:p>
+      <w:pPr>
+        <w:rPr>
+          <w:sz w:val="24"/>
+          <w:szCs w:val="24"/>
+        </w:rPr>
+      </w:pPr>
+      <w:r>
+        <w:rPr>
+          <w:sz w:val="24"/>
+          <w:szCs w:val="24"/>
+        </w:rPr>
+        <w:t>-Programmazione del software di regolazione su IDEARDUINO</w:t>
+      </w:r>
+    </w:p>
+    <w:p>
+      <w:pPr>
+        <w:rPr>
+          <w:sz w:val="24"/>
+          <w:szCs w:val="24"/>
+        </w:rPr>
+      </w:pPr>
+    </w:p>
+    <w:p>
+      <w:pPr>
+        <w:rPr>
+          <w:sz w:val="24"/>
+          <w:szCs w:val="24"/>
+        </w:rPr>
+      </w:pPr>
+    </w:p>
+    <w:p>
+      <w:pPr>
+        <w:pStyle w:val="Paragrafoelenco"/>
+        <w:numPr>
+          <w:ilvl w:val="1"/>
+          <w:numId w:val="34"/>
+        </w:numPr>
+        <w:rPr>
+          <w:sz w:val="24"/>
+          <w:szCs w:val="24"/>
+        </w:rPr>
+      </w:pPr>
+      <w:r>
+        <w:rPr>
+          <w:sz w:val="24"/>
+          <w:szCs w:val="24"/>
+        </w:rPr>
+        <w:t>– Obiettivi tecnici</w:t>
+      </w:r>
+    </w:p>
+    <w:p>
+      <w:pPr>
+        <w:rPr>
+          <w:sz w:val="24"/>
+          <w:szCs w:val="24"/>
+        </w:rPr>
+      </w:pPr>
+      <w:r>
+        <w:rPr>
+          <w:sz w:val="24"/>
+          <w:szCs w:val="24"/>
+        </w:rPr>
+        <w:t xml:space="preserve">-Realizzazione del sistema di regolazione (accelerazione del motore termico a seconda dei giri dell’alternatore, controllo della temperatura del motore e del </w:t>
+      </w:r>
+      <w:proofErr w:type="gramStart"/>
+      <w:r>
+        <w:rPr>
+          <w:sz w:val="24"/>
+          <w:szCs w:val="24"/>
+        </w:rPr>
+        <w:t>bollitore(</w:t>
+      </w:r>
+      <w:proofErr w:type="gramEnd"/>
+      <w:r>
+        <w:rPr>
+          <w:sz w:val="24"/>
+          <w:szCs w:val="24"/>
+        </w:rPr>
+        <w:t>con la pompa))</w:t>
+      </w:r>
+    </w:p>
+    <w:p>
+      <w:pPr>
+        <w:rPr>
+          <w:sz w:val="24"/>
+          <w:szCs w:val="24"/>
+        </w:rPr>
+      </w:pPr>
+      <w:r>
+        <w:rPr>
+          <w:sz w:val="24"/>
+          <w:szCs w:val="24"/>
+        </w:rPr>
+        <w:t>-Accensione del motore termico</w:t>
+      </w:r>
+    </w:p>
+    <w:p>
+      <w:pPr>
+        <w:rPr>
+          <w:sz w:val="24"/>
+          <w:szCs w:val="24"/>
+        </w:rPr>
+      </w:pPr>
+      <w:r>
+        <w:rPr>
+          <w:sz w:val="24"/>
+          <w:szCs w:val="24"/>
+        </w:rPr>
+        <w:t>-Visualizzazione dei dati su display</w:t>
+      </w:r>
+    </w:p>
+    <w:p>
+      <w:pPr>
+        <w:rPr>
+          <w:sz w:val="24"/>
+          <w:szCs w:val="24"/>
+        </w:rPr>
+      </w:pPr>
+      <w:r>
+        <w:rPr>
+          <w:sz w:val="24"/>
+          <w:szCs w:val="24"/>
+        </w:rPr>
+        <w:t xml:space="preserve">-Disegni, schemi di funzionamento del sistema e documentazione (descrittiva per esempio Arduino che comanda relè di accensione della pompa, fili di </w:t>
+      </w:r>
+      <w:proofErr w:type="spellStart"/>
+      <w:r>
+        <w:rPr>
+          <w:sz w:val="24"/>
+          <w:szCs w:val="24"/>
+        </w:rPr>
+        <w:t>alim</w:t>
+      </w:r>
+      <w:proofErr w:type="spellEnd"/>
+      <w:r>
+        <w:rPr>
+          <w:sz w:val="24"/>
+          <w:szCs w:val="24"/>
+        </w:rPr>
+        <w:t xml:space="preserve">. </w:t>
+      </w:r>
+      <w:proofErr w:type="spellStart"/>
+      <w:r>
+        <w:rPr>
+          <w:sz w:val="24"/>
+          <w:szCs w:val="24"/>
+        </w:rPr>
+        <w:t>Etc</w:t>
+      </w:r>
+      <w:proofErr w:type="spellEnd"/>
+      <w:r>
+        <w:rPr>
+          <w:sz w:val="24"/>
+          <w:szCs w:val="24"/>
+        </w:rPr>
+        <w:t>)</w:t>
+      </w:r>
+    </w:p>
+    <w:p>
+      <w:pPr>
+        <w:pStyle w:val="Paragrafoelenco"/>
+        <w:numPr>
+          <w:ilvl w:val="1"/>
+          <w:numId w:val="34"/>
+        </w:numPr>
+        <w:rPr>
+          <w:sz w:val="24"/>
+          <w:szCs w:val="24"/>
+        </w:rPr>
+      </w:pPr>
+      <w:r>
+        <w:rPr>
+          <w:sz w:val="24"/>
+          <w:szCs w:val="24"/>
+        </w:rPr>
+        <w:t>–</w:t>
       </w:r>
       <w:r>
         <w:rPr>
@@ -6458,51 +6864,96 @@
           <w:sz w:val="24"/>
           <w:szCs w:val="24"/>
         </w:rPr>
-        <w:t>2.4 – Prerequisiti – p. 6</w:t>
-      </w:r>
-    </w:p>
-    <w:p>
-      <w:pPr>
-        <w:rPr>
-          <w:sz w:val="24"/>
-          <w:szCs w:val="24"/>
-        </w:rPr>
-      </w:pPr>
-      <w:r>
-        <w:rPr>
-          <w:sz w:val="24"/>
-          <w:szCs w:val="24"/>
-        </w:rPr>
-        <w:t xml:space="preserve">2.5 - </w:t>
-      </w:r>
-      <w:r>
-        <w:rPr>
-          <w:sz w:val="24"/>
-          <w:szCs w:val="24"/>
-        </w:rPr>
-        <w:t>Fase di preparazione all’esperienza (rilievo e disegno)</w:t>
-      </w:r>
-    </w:p>
-    <w:p>
-      <w:pPr>
-        <w:rPr>
-          <w:sz w:val="24"/>
-          <w:szCs w:val="24"/>
-        </w:rPr>
-      </w:pPr>
-      <w:r>
-        <w:rPr>
-          <w:sz w:val="24"/>
-          <w:szCs w:val="24"/>
-        </w:rPr>
-        <w:t>2.5 – Mansioni svolte – p. 7</w:t>
-      </w:r>
-      <w:r>
-        <w:rPr>
-          <w:sz w:val="24"/>
-          <w:szCs w:val="24"/>
-        </w:rPr>
-        <w:t xml:space="preserve"> esecuzione esperienza</w:t>
+        <w:t xml:space="preserve">Utensileria (elettrica e officina) </w:t>
+      </w:r>
+    </w:p>
+    <w:p>
+      <w:pPr>
+        <w:rPr>
+          <w:sz w:val="24"/>
+          <w:szCs w:val="24"/>
+        </w:rPr>
+      </w:pPr>
+      <w:r>
+        <w:rPr>
+          <w:sz w:val="24"/>
+          <w:szCs w:val="24"/>
+        </w:rPr>
+        <w:t xml:space="preserve">Supporti per </w:t>
+      </w:r>
+      <w:r>
+        <w:rPr>
+          <w:sz w:val="24"/>
+          <w:szCs w:val="24"/>
+        </w:rPr>
+        <w:t xml:space="preserve">motore, </w:t>
+      </w:r>
+      <w:proofErr w:type="gramStart"/>
+      <w:r>
+        <w:rPr>
+          <w:sz w:val="24"/>
+          <w:szCs w:val="24"/>
+        </w:rPr>
+        <w:t>puleggia</w:t>
+      </w:r>
+      <w:r>
+        <w:rPr>
+          <w:sz w:val="24"/>
+          <w:szCs w:val="24"/>
+        </w:rPr>
+        <w:t>,…</w:t>
+      </w:r>
+      <w:proofErr w:type="gramEnd"/>
+    </w:p>
+    <w:p>
+      <w:pPr>
+        <w:pStyle w:val="Paragrafoelenco"/>
+        <w:numPr>
+          <w:ilvl w:val="1"/>
+          <w:numId w:val="34"/>
+        </w:numPr>
+        <w:rPr>
+          <w:sz w:val="24"/>
+          <w:szCs w:val="24"/>
+        </w:rPr>
+      </w:pPr>
+      <w:r>
+        <w:rPr>
+          <w:sz w:val="24"/>
+          <w:szCs w:val="24"/>
+        </w:rPr>
+        <w:t>– Prerequisiti – p. 6</w:t>
+      </w:r>
+    </w:p>
+    <w:p>
+      <w:pPr>
+        <w:rPr>
+          <w:sz w:val="24"/>
+          <w:szCs w:val="24"/>
+        </w:rPr>
+      </w:pPr>
+      <w:r>
+        <w:rPr>
+          <w:sz w:val="24"/>
+          <w:szCs w:val="24"/>
+        </w:rPr>
+        <w:t xml:space="preserve">-Come prerequisiti sono </w:t>
+      </w:r>
+      <w:proofErr w:type="gramStart"/>
+      <w:r>
+        <w:rPr>
+          <w:sz w:val="24"/>
+          <w:szCs w:val="24"/>
+        </w:rPr>
+        <w:t>richiesti….</w:t>
+      </w:r>
+      <w:proofErr w:type="gramEnd"/>
+      <w:r>
+        <w:rPr>
+          <w:sz w:val="24"/>
+          <w:szCs w:val="24"/>
+        </w:rPr>
+        <w:t>Conoscenze teoriche (argomenti trattati sulla teoria) e abilità pratiche(esperienza con utensili e ambienti di lavoro dell’elettronica.</w:t>
       </w:r>
     </w:p>
     <w:p>
@@ -6532,6 +6983,44 @@
           <w:sz w:val="24"/>
           <w:szCs w:val="24"/>
         </w:rPr>
+        <w:t xml:space="preserve">Orario di </w:t>
+      </w:r>
+      <w:proofErr w:type="gramStart"/>
+      <w:r>
+        <w:rPr>
+          <w:sz w:val="24"/>
+          <w:szCs w:val="24"/>
+        </w:rPr>
+        <w:t>lavoro(</w:t>
+      </w:r>
+      <w:proofErr w:type="gramEnd"/>
+      <w:r>
+        <w:rPr>
+          <w:sz w:val="24"/>
+          <w:szCs w:val="24"/>
+        </w:rPr>
+        <w:t>durante l’orario scolastico ed pomeridiano extrascolastico)</w:t>
+      </w:r>
+      <w:r>
+        <w:rPr>
+          <w:sz w:val="24"/>
+          <w:szCs w:val="24"/>
+        </w:rPr>
+        <w:t>,lavoro casa impraticabile in quanto il progetto è installato a scuola(eccetto prove di programmazione su una piattaforma di simulazione digitale),lavoro singolo e in coppia con la supervisione di professori e personale scolastico.</w:t>
+      </w:r>
+    </w:p>
+    <w:p>
+      <w:pPr>
+        <w:rPr>
+          <w:sz w:val="24"/>
+          <w:szCs w:val="24"/>
+        </w:rPr>
+      </w:pPr>
+      <w:r>
+        <w:rPr>
+          <w:sz w:val="24"/>
+          <w:szCs w:val="24"/>
+        </w:rPr>
         <w:t>2.7 - Dati raccolti calcoli e risultati</w:t>
       </w:r>
     </w:p>
@@ -6542,51 +7031,113 @@
           <w:szCs w:val="24"/>
         </w:rPr>
       </w:pPr>
-    </w:p>
-    <w:p>
-      <w:pPr>
-        <w:rPr>
-          <w:b/>
-          <w:sz w:val="40"/>
-        </w:rPr>
-      </w:pPr>
-      <w:r>
-        <w:rPr>
-          <w:b/>
-          <w:sz w:val="40"/>
-        </w:rPr>
-        <w:t>CONCLUSIONI</w:t>
-      </w:r>
-      <w:r>
-        <w:rPr>
-          <w:b/>
-          <w:sz w:val="40"/>
-        </w:rPr>
-        <w:t xml:space="preserve"> (CM)</w:t>
-      </w:r>
-      <w:r>
-        <w:rPr>
-          <w:b/>
-          <w:sz w:val="40"/>
-        </w:rPr>
-        <w:t>-4</w:t>
-      </w:r>
-    </w:p>
-    <w:p>
-      <w:pPr>
-        <w:rPr>
-          <w:sz w:val="24"/>
-          <w:szCs w:val="24"/>
-        </w:rPr>
-      </w:pPr>
+      <w:r>
+        <w:rPr>
+          <w:sz w:val="24"/>
+          <w:szCs w:val="24"/>
+        </w:rPr>
+        <w:t xml:space="preserve">I risultati finali consistono nel fatto di essere stati in grado di installare il motore </w:t>
+      </w:r>
+      <w:proofErr w:type="gramStart"/>
+      <w:r>
+        <w:rPr>
+          <w:sz w:val="24"/>
+          <w:szCs w:val="24"/>
+        </w:rPr>
+        <w:t>elettrico(</w:t>
+      </w:r>
+      <w:proofErr w:type="gramEnd"/>
+      <w:r>
+        <w:rPr>
+          <w:sz w:val="24"/>
+          <w:szCs w:val="24"/>
+        </w:rPr>
+        <w:t>con relativo supporto), allacciamento rete elettrica sia monofase che trifase, cablaggio rete di regolazione, sistemazione quadro elettrico, lettura numero di giri del motore mediante piattaforma Arduino.</w:t>
+      </w:r>
       <w:bookmarkStart w:id="0" w:name="_GoBack"/>
       <w:bookmarkEnd w:id="0"/>
-      <w:r>
-        <w:rPr>
-          <w:sz w:val="24"/>
-          <w:szCs w:val="24"/>
+    </w:p>
+    <w:p>
+      <w:pPr>
+        <w:rPr>
+          <w:sz w:val="24"/>
+          <w:szCs w:val="24"/>
+        </w:rPr>
+      </w:pPr>
+    </w:p>
+    <w:p>
+      <w:pPr>
+        <w:rPr>
+          <w:sz w:val="24"/>
+          <w:szCs w:val="24"/>
+        </w:rPr>
+      </w:pPr>
+      <w:r>
+        <w:rPr>
+          <w:sz w:val="24"/>
+          <w:szCs w:val="24"/>
+        </w:rPr>
+        <w:t xml:space="preserve">DA FARE: foto background con </w:t>
+      </w:r>
+      <w:proofErr w:type="spellStart"/>
+      <w:r>
+        <w:rPr>
+          <w:sz w:val="24"/>
+          <w:szCs w:val="24"/>
+        </w:rPr>
+        <w:t>snippet</w:t>
+      </w:r>
+      <w:proofErr w:type="spellEnd"/>
+      <w:r>
+        <w:rPr>
+          <w:sz w:val="24"/>
+          <w:szCs w:val="24"/>
+        </w:rPr>
+        <w:t xml:space="preserve"> da programma di regolazione (tipo quelli fighetti su /g/)</w:t>
+      </w:r>
+    </w:p>
+    <w:p>
+      <w:pPr>
+        <w:rPr>
+          <w:b/>
+          <w:sz w:val="40"/>
+        </w:rPr>
+      </w:pPr>
+      <w:r>
+        <w:rPr>
+          <w:b/>
+          <w:sz w:val="40"/>
         </w:rPr>
         <w:lastRenderedPageBreak/>
+        <w:t>CONCLUSIONI</w:t>
+      </w:r>
+      <w:r>
+        <w:rPr>
+          <w:b/>
+          <w:sz w:val="40"/>
+        </w:rPr>
+        <w:t xml:space="preserve"> (CM)</w:t>
+      </w:r>
+      <w:r>
+        <w:rPr>
+          <w:b/>
+          <w:sz w:val="40"/>
+        </w:rPr>
+        <w:t>-4</w:t>
+      </w:r>
+    </w:p>
+    <w:p>
+      <w:pPr>
+        <w:rPr>
+          <w:sz w:val="24"/>
+          <w:szCs w:val="24"/>
+        </w:rPr>
+      </w:pPr>
+      <w:r>
+        <w:rPr>
+          <w:sz w:val="24"/>
+          <w:szCs w:val="24"/>
+        </w:rPr>
         <w:t xml:space="preserve">2.8 – </w:t>
       </w:r>
       <w:r>
@@ -6661,6 +7212,13 @@
           <w:szCs w:val="24"/>
         </w:rPr>
         <w:t>2.95- Soluzioni degne di nota</w:t>
+      </w:r>
+      <w:r>
+        <w:rPr>
+          <w:sz w:val="24"/>
+          <w:szCs w:val="24"/>
+        </w:rPr>
+        <w:t xml:space="preserve"> (obiettivi irrisolti e perché)</w:t>
       </w:r>
     </w:p>
     <w:p>
@@ -7001,7 +7559,7 @@
           <w:rPr>
             <w:noProof/>
           </w:rPr>
-          <w:t>10</w:t>
+          <w:t>11</w:t>
         </w:r>
         <w:r>
           <w:fldChar w:fldCharType="end"/>
@@ -11532,6 +12090,15 @@
     <w:uiPriority w:val="99"/>
     <w:rsid w:val="00FA01A2"/>
   </w:style>
+  <w:style w:type="paragraph" w:styleId="Nessunaspaziatura">
+    <w:name w:val="No Spacing"/>
+    <w:uiPriority w:val="1"/>
+    <w:qFormat/>
+    <w:rsid w:val="00170392"/>
+    <w:pPr>
+      <w:spacing w:after="0" w:line="240" w:lineRule="auto"/>
+    </w:pPr>
+  </w:style>
 </w:styles>
 </file>
 
@@ -11801,7 +12368,7 @@
 </file>
 
 <file path=customXml/itemProps1.xml><?xml version="1.0" encoding="utf-8"?>
-<ds:datastoreItem xmlns:ds="http://schemas.openxmlformats.org/officeDocument/2006/customXml" ds:itemID="{2817CDD7-B84C-46A7-9101-F03303DF90F2}">
+<ds:datastoreItem xmlns:ds="http://schemas.openxmlformats.org/officeDocument/2006/customXml" ds:itemID="{2F544E72-63B9-44AE-A923-8D05CAB01F3F}">
   <ds:schemaRefs>
     <ds:schemaRef ds:uri="http://schemas.openxmlformats.org/officeDocument/2006/bibliography"/>
   </ds:schemaRefs>

</xml_diff>

<commit_message>
raduno preliminare file di progetto
</commit_message>
<xml_diff>
--- a/tesina/tesina.docx
+++ b/tesina/tesina.docx
@@ -3644,14 +3644,7 @@
           <w:sz w:val="24"/>
           <w:szCs w:val="24"/>
         </w:rPr>
-        <w:t xml:space="preserve">libera da segreti progettuali e in grado di fornire all’utente il controllo completo del codice in esecuzione, dai parametri di regolazione all’invio dei segnali elettrici veri e propri. Il codice è un insieme di istruzioni scritte in C++, il </w:t>
-      </w:r>
-      <w:r>
-        <w:rPr>
-          <w:sz w:val="24"/>
-          <w:szCs w:val="24"/>
-        </w:rPr>
-        <w:t>linguaggio di programmazione</w:t>
+        <w:t>libera da segreti progettuali e in grado di fornire all’utente il controllo completo del codice in esecuzione, dai parametri di regolazione all’invio dei segnali elettrici veri e propri. Il codice è un insieme di istruzioni scritte in C++, il linguaggio di programmazione</w:t>
       </w:r>
       <w:r>
         <w:rPr>
@@ -3665,14 +3658,7 @@
           <w:sz w:val="24"/>
           <w:szCs w:val="24"/>
         </w:rPr>
-        <w:t>più diffuso:</w:t>
-      </w:r>
-      <w:r>
-        <w:rPr>
-          <w:sz w:val="24"/>
-          <w:szCs w:val="24"/>
-        </w:rPr>
-        <w:t xml:space="preserve"> viene usato anche per la creazione di sistemi operativi e applicazioni.</w:t>
+        <w:t>più diffuso: viene usato anche per la creazione di sistemi operativi e applicazioni.</w:t>
       </w:r>
       <w:r>
         <w:rPr>
@@ -3681,8 +3667,6 @@
         </w:rPr>
         <w:t xml:space="preserve"> Abbiamo usato questa scheda per gestire la lettura dei dati delle sonde di temperatura e dal contagiri, realizzando un programma in grado di mostrare lo stato del sistema. L’uso di Arduino ha permesso di creare in breve tempo un prototipo funzionale della regolazione che volevamo ottenere.</w:t>
       </w:r>
-      <w:bookmarkStart w:id="0" w:name="_GoBack"/>
-      <w:bookmarkEnd w:id="0"/>
     </w:p>
     <w:p>
       <w:pPr>
@@ -6476,340 +6460,32 @@
     <w:p>
       <w:pPr>
         <w:rPr>
-          <w:sz w:val="24"/>
-          <w:szCs w:val="24"/>
-        </w:rPr>
-      </w:pPr>
-      <w:r>
-        <w:rPr>
-          <w:sz w:val="24"/>
-          <w:szCs w:val="24"/>
-        </w:rPr>
-        <w:t>2. Descrizione dell’esperienza – p. 5</w:t>
-      </w:r>
-      <w:r>
-        <w:rPr>
-          <w:sz w:val="24"/>
-          <w:szCs w:val="24"/>
-        </w:rPr>
-        <w:t xml:space="preserve"> titolo e scopo</w:t>
-      </w:r>
-    </w:p>
-    <w:p>
-      <w:pPr>
-        <w:rPr>
-          <w:sz w:val="24"/>
-          <w:szCs w:val="24"/>
-        </w:rPr>
-      </w:pPr>
-      <w:r>
-        <w:rPr>
-          <w:sz w:val="24"/>
-          <w:szCs w:val="24"/>
+          <w:b/>
+          <w:sz w:val="28"/>
+          <w:szCs w:val="24"/>
+        </w:rPr>
+      </w:pPr>
+      <w:r>
+        <w:rPr>
+          <w:rFonts w:ascii="Segoe UI" w:hAnsi="Segoe UI" w:cs="Segoe UI"/>
+          <w:color w:val="24292E"/>
+          <w:sz w:val="21"/>
+          <w:szCs w:val="21"/>
+          <w:shd w:val="clear" w:color="auto" w:fill="FFFFFF"/>
         </w:rPr>
         <w:lastRenderedPageBreak/>
-        <w:t xml:space="preserve">Il progetto in questione consiste nella realizzazione di un sistema di regolazione per il cogeneratore. Noi volevamo produrre un sistema completo con la relativa lettura dati, la regolazione degli attuatori e la visualizzazione dei valori </w:t>
-      </w:r>
-      <w:r>
-        <w:rPr>
-          <w:sz w:val="24"/>
-          <w:szCs w:val="24"/>
-        </w:rPr>
-        <w:t>misurati. Siamo partiti da un cogeneratore basato su un motore a due tempi, marcato Piaggio, corredato da uno scambiatore di fumi collegato al bollitore. Inizialmente, abbiamo effettuato:</w:t>
-      </w:r>
-    </w:p>
-    <w:p>
-      <w:pPr>
-        <w:rPr>
-          <w:sz w:val="24"/>
-          <w:szCs w:val="24"/>
-        </w:rPr>
-      </w:pPr>
-      <w:r>
-        <w:rPr>
-          <w:sz w:val="24"/>
-          <w:szCs w:val="24"/>
-        </w:rPr>
-        <w:t>-Fase di propedeutica al lavoro: rilievo e disegno (consultazione materiale documentativo pre esistente)</w:t>
-      </w:r>
-    </w:p>
-    <w:p>
-      <w:pPr>
-        <w:rPr>
-          <w:sz w:val="24"/>
-          <w:szCs w:val="24"/>
-        </w:rPr>
-      </w:pPr>
-      <w:r>
-        <w:rPr>
-          <w:sz w:val="24"/>
-          <w:szCs w:val="24"/>
-        </w:rPr>
-        <w:t>- Brainstorming sulle idee possibili e sensate</w:t>
-      </w:r>
-    </w:p>
-    <w:p>
-      <w:pPr>
-        <w:rPr>
-          <w:sz w:val="24"/>
-          <w:szCs w:val="24"/>
-        </w:rPr>
-      </w:pPr>
-      <w:r>
-        <w:rPr>
-          <w:sz w:val="24"/>
-          <w:szCs w:val="24"/>
-        </w:rPr>
-        <w:t xml:space="preserve">-prove con </w:t>
-      </w:r>
-      <w:r>
-        <w:rPr>
-          <w:sz w:val="24"/>
-          <w:szCs w:val="24"/>
-        </w:rPr>
-        <w:t xml:space="preserve">Arduino </w:t>
-      </w:r>
-      <w:r>
-        <w:rPr>
-          <w:sz w:val="24"/>
-          <w:szCs w:val="24"/>
-        </w:rPr>
-        <w:t>(telecomando,</w:t>
-      </w:r>
-      <w:r>
-        <w:rPr>
-          <w:sz w:val="24"/>
-          <w:szCs w:val="24"/>
-        </w:rPr>
-        <w:t xml:space="preserve"> </w:t>
-      </w:r>
-      <w:r>
-        <w:rPr>
-          <w:sz w:val="24"/>
-          <w:szCs w:val="24"/>
-        </w:rPr>
-        <w:t>display,</w:t>
-      </w:r>
-      <w:r>
-        <w:rPr>
-          <w:sz w:val="24"/>
-          <w:szCs w:val="24"/>
-        </w:rPr>
-        <w:t xml:space="preserve"> </w:t>
-      </w:r>
-      <w:r>
-        <w:rPr>
-          <w:sz w:val="24"/>
-          <w:szCs w:val="24"/>
-        </w:rPr>
-        <w:t>sensore di prossimità)</w:t>
-      </w:r>
-      <w:r>
-        <w:rPr>
-          <w:sz w:val="24"/>
-          <w:szCs w:val="24"/>
-        </w:rPr>
-        <w:t xml:space="preserve"> </w:t>
-      </w:r>
-      <w:r>
-        <w:rPr>
-          <w:sz w:val="24"/>
-          <w:szCs w:val="24"/>
-        </w:rPr>
-        <w:t>+considerazioni su cosa si poteva aggiungere al progetto</w:t>
-      </w:r>
-    </w:p>
-    <w:p>
-      <w:pPr>
-        <w:rPr>
-          <w:sz w:val="24"/>
-          <w:szCs w:val="24"/>
-        </w:rPr>
-      </w:pPr>
-      <w:r>
-        <w:rPr>
-          <w:sz w:val="24"/>
-          <w:szCs w:val="24"/>
-        </w:rPr>
-        <w:t>-analisi del funzionamento del sistema idraulico ed elettrico</w:t>
-      </w:r>
-    </w:p>
-    <w:p>
-      <w:pPr>
-        <w:rPr>
-          <w:sz w:val="24"/>
-          <w:szCs w:val="24"/>
-        </w:rPr>
-      </w:pPr>
-      <w:r>
-        <w:rPr>
-          <w:sz w:val="24"/>
-          <w:szCs w:val="24"/>
-        </w:rPr>
-        <w:t>-</w:t>
-      </w:r>
-      <w:r>
-        <w:rPr>
-          <w:sz w:val="24"/>
-          <w:szCs w:val="24"/>
-        </w:rPr>
-        <w:t xml:space="preserve">Per ciò che riguarda le mansioni svolte, noi abbiamo effettuato delle </w:t>
-      </w:r>
-      <w:r>
-        <w:rPr>
-          <w:sz w:val="24"/>
-          <w:szCs w:val="24"/>
-        </w:rPr>
-        <w:t xml:space="preserve">prove </w:t>
-      </w:r>
-      <w:r>
-        <w:rPr>
-          <w:sz w:val="24"/>
-          <w:szCs w:val="24"/>
-        </w:rPr>
-        <w:t>inerenti all’</w:t>
-      </w:r>
-      <w:r>
-        <w:rPr>
-          <w:sz w:val="24"/>
-          <w:szCs w:val="24"/>
-        </w:rPr>
-        <w:t>accensione del motore termico</w:t>
-      </w:r>
-    </w:p>
-    <w:p>
-      <w:pPr>
-        <w:rPr>
-          <w:sz w:val="24"/>
-          <w:szCs w:val="24"/>
-        </w:rPr>
-      </w:pPr>
-      <w:r>
-        <w:rPr>
-          <w:sz w:val="24"/>
-          <w:szCs w:val="24"/>
-        </w:rPr>
-        <w:t>-Derivazione installazione rete elettrica monofase per quadro</w:t>
-      </w:r>
-    </w:p>
-    <w:p>
-      <w:pPr>
-        <w:rPr>
-          <w:sz w:val="24"/>
-          <w:szCs w:val="24"/>
-        </w:rPr>
-      </w:pPr>
-      <w:r>
-        <w:rPr>
-          <w:sz w:val="24"/>
-          <w:szCs w:val="24"/>
-        </w:rPr>
-        <w:t>-prove di riparazione motore</w:t>
-      </w:r>
-      <w:r>
-        <w:rPr>
-          <w:sz w:val="24"/>
-          <w:szCs w:val="24"/>
-        </w:rPr>
-        <w:t xml:space="preserve"> </w:t>
-      </w:r>
-      <w:r>
-        <w:rPr>
-          <w:sz w:val="24"/>
-          <w:szCs w:val="24"/>
-        </w:rPr>
-        <w:t>(aria manuale,</w:t>
-      </w:r>
-      <w:r>
-        <w:rPr>
-          <w:sz w:val="24"/>
-          <w:szCs w:val="24"/>
-        </w:rPr>
-        <w:t xml:space="preserve"> ugelli,</w:t>
-      </w:r>
-      <w:r>
-        <w:rPr>
-          <w:sz w:val="24"/>
-          <w:szCs w:val="24"/>
-        </w:rPr>
-        <w:t>…)</w:t>
-      </w:r>
-    </w:p>
-    <w:p>
-      <w:pPr>
-        <w:rPr>
-          <w:sz w:val="24"/>
-          <w:szCs w:val="24"/>
-        </w:rPr>
-      </w:pPr>
-      <w:r>
-        <w:rPr>
-          <w:sz w:val="24"/>
-          <w:szCs w:val="24"/>
-        </w:rPr>
-        <w:t>-Installazione motore elettrico</w:t>
-      </w:r>
-    </w:p>
-    <w:p>
-      <w:pPr>
-        <w:rPr>
-          <w:sz w:val="24"/>
-          <w:szCs w:val="24"/>
-        </w:rPr>
-      </w:pPr>
-      <w:r>
-        <w:rPr>
-          <w:sz w:val="24"/>
-          <w:szCs w:val="24"/>
-        </w:rPr>
-        <w:t>-Collegamento e accensione del motore elettrico asincrono</w:t>
-      </w:r>
-    </w:p>
-    <w:p>
-      <w:pPr>
-        <w:rPr>
-          <w:sz w:val="24"/>
-          <w:szCs w:val="24"/>
-        </w:rPr>
-      </w:pPr>
-      <w:r>
-        <w:rPr>
-          <w:sz w:val="24"/>
-          <w:szCs w:val="24"/>
-        </w:rPr>
-        <w:t>-Cablaggio sensistica con cavo ethernet(collegamento morsetto alternatore giri)</w:t>
-      </w:r>
-    </w:p>
-    <w:p>
-      <w:pPr>
-        <w:rPr>
-          <w:sz w:val="24"/>
-          <w:szCs w:val="24"/>
-        </w:rPr>
-      </w:pPr>
-      <w:r>
-        <w:rPr>
-          <w:sz w:val="24"/>
-          <w:szCs w:val="24"/>
-        </w:rPr>
-        <w:t>-Programmazione del software di regolazione su IDEARDUINO</w:t>
-      </w:r>
-    </w:p>
-    <w:p>
-      <w:pPr>
-        <w:rPr>
-          <w:sz w:val="24"/>
-          <w:szCs w:val="24"/>
-        </w:rPr>
-      </w:pPr>
-    </w:p>
-    <w:p>
-      <w:pPr>
-        <w:rPr>
-          <w:sz w:val="24"/>
-          <w:szCs w:val="24"/>
-        </w:rPr>
-      </w:pPr>
+        <w:t>Il progetto in questione consiste nella realizzazione di un sistema di regolazione per il cogeneratore. Noi volevamo produrre un sistema, completo di sonde per la lettura dei dati, di una regolazione degli attuatori e di una modalità di visualizzazione dei valori misurati. Siamo partiti da un cogeneratore basato su un motore a due tempi, marcato Piaggio, corredato da uno scambiatore di fumi collegato al bollitore. Inizialmente, è stata necessaria una fase propedeutica al lavoro che consisteva nella consultazione di materiale documentativo pre- esistente fornitoci dai costruttori dei vari componenti. In seguito, abbiamo effettuato un rilievo del sistema cogeneratore con i relativi elementi. Questo disegno provvisorio è stato poi realizzato con i simboli unificati e convertito in formato digitale con Autocad. Successivamente a ciò, è seguita una fase di “brainstorming” sulle idee possibili e sensate. Dopo aver concluso questa parte iniziale, abbiamo compiuto alcune prove con la piattaforma elettronica Arduino. Sono stati testati alcuni accessori presenti nel kit di Arduino, come il telecomando, il display e il sensore di prossimità, per capire, non solo il loro funzionamento, ma anche cosa si sarebbe potuto aggiungere al progetto di utile ed efficace. Dopo l’osservazione di questi componenti elettronici, è risultato necessario effettuare un ulteriore analisi relativo al funzionamento sia del sistema idraulico che di quello elettrico. Per ciò che riguarda le mansioni svolte, noi abbiamo compiuto delle prove inerenti all’accensione del motore termico. Dopo la prova iniziale, ci siamo venuti a scontrare con il mancato avviamento del motore. É per quest’ultimo motivo che sono state necessarie altre prove per individuare i problemi del motore termico. Come prima cosa, abbiamo effettuato la pulizia degli ugelli del carburatore e cambiato le relative guarnizioni, che non erano nella miglior condizione. In risposta al fatto che ,durante l’accensione, il combustibile non veniva aspirato e di conseguenza il motore non andava in moto, abbiamo deciso di sostituire il dispositivo che aspirava l’aria in modo automatico con un filo per l’aria manuale. Nonostante ciò, il motore a due tempi non si è acceso a causa di un grave difetto strutturale. Per far sì che l’impianto di cogenerazione sia collegato, in maniera più comoda possibile, sia alla rete di distribuzione sia alla rete elettrica è stato necessario effettuare una derivazione dalla rete elettrica monofase principale. Conseguentemente, abbiamo proceduto all’installazione del motore elettrico per sopperire al mancato funzionamento del motore termico. Il motore elettrico è stato alimentato mediante, un collegamento a stella, alla presa trifase. È stato dotato, inoltre, di un sopporto per regolarlo in lunghezza e altezza e per limitare le vibrazioni provocate dal motore stesso. Per ciò che riguarda il cablaggio, abbiamo effettuato vari collegamenti intercorsi da alcuni morsetti. È stato realizzato il ponte che mette in relazione i cavi uscenti dall’alternatore con quelli del relè. Successivamente, abbiamo installato una cassetta elettrica con all’interno alcuni relè, che collegati opportunamente, permettono la regolazione del circolatore. Abbiamo messo in stretto contatto sul quadro anche, mediante un cavo Ethernet, il servomotore e la valvola. Dopo il cablaggio di tutti i collegamenti necessari, abbiamo realizzato un programma apposito con IDEARDUINO, sfruttando anche una piattaforma di simulazione.</w:t>
+      </w:r>
+    </w:p>
+    <w:p>
+      <w:pPr>
+        <w:rPr>
+          <w:sz w:val="24"/>
+          <w:szCs w:val="24"/>
+        </w:rPr>
+      </w:pPr>
+      <w:bookmarkStart w:id="0" w:name="_GoBack"/>
+      <w:bookmarkEnd w:id="0"/>
     </w:p>
     <w:p>
       <w:pPr>
@@ -6993,6 +6669,7 @@
           <w:sz w:val="24"/>
           <w:szCs w:val="24"/>
         </w:rPr>
+        <w:lastRenderedPageBreak/>
         <w:t>– Prerequisiti – p. 6</w:t>
       </w:r>
     </w:p>
@@ -7038,7 +6715,6 @@
           <w:sz w:val="24"/>
           <w:szCs w:val="24"/>
         </w:rPr>
-        <w:lastRenderedPageBreak/>
         <w:t>Orario di lavoro(durante l’orario scolastico ed pomeridiano extrascolastico)</w:t>
       </w:r>
       <w:r>
@@ -7569,7 +7245,7 @@
           <w:rPr>
             <w:noProof/>
           </w:rPr>
-          <w:t>5</w:t>
+          <w:t>10</w:t>
         </w:r>
         <w:r>
           <w:fldChar w:fldCharType="end"/>
@@ -12395,7 +12071,7 @@
 </file>
 
 <file path=customXml/itemProps1.xml><?xml version="1.0" encoding="utf-8"?>
-<ds:datastoreItem xmlns:ds="http://schemas.openxmlformats.org/officeDocument/2006/customXml" ds:itemID="{0584A612-1AE8-43B4-8C4E-C924F1F067AD}">
+<ds:datastoreItem xmlns:ds="http://schemas.openxmlformats.org/officeDocument/2006/customXml" ds:itemID="{FFB0FFBA-B42F-4677-97A1-72284940E3EC}">
   <ds:schemaRefs>
     <ds:schemaRef ds:uri="http://schemas.openxmlformats.org/officeDocument/2006/bibliography"/>
   </ds:schemaRefs>

</xml_diff>

<commit_message>
aggiunto fino a 2.7 della roba di fusco. A CASAAA.
</commit_message>
<xml_diff>
--- a/tesina/tesina.docx
+++ b/tesina/tesina.docx
@@ -6524,8 +6524,6 @@
         <w:lastRenderedPageBreak/>
         <w:t>supporto per il motore elettrico ha richiesto inoltre l’impiego della saldatrice e della fresatrice verticale</w:t>
       </w:r>
-      <w:bookmarkStart w:id="0" w:name="_GoBack"/>
-      <w:bookmarkEnd w:id="0"/>
       <w:r>
         <w:rPr>
           <w:rFonts w:ascii="Segoe UI" w:hAnsi="Segoe UI" w:cs="Segoe UI"/>
@@ -6543,91 +6541,57 @@
           <w:szCs w:val="21"/>
           <w:shd w:val="clear" w:color="auto" w:fill="FFFFFF"/>
         </w:rPr>
-        <w:t>La conoscenza di alcuni concetti teorici è necessaria come pre-requisito, in maniera più specifica essi riguardano la cogenerazione, il motore elettrico asincrono trifase e i regolatori programmabili, come ad esempio Arduino. Non bastano solamente le nozioni teoriche ma è necessario possedere anche delle abilità pratiche riferite all’esperienza avente con le macchine utensili e con l’ambiente dell’elettronica.</w:t>
-      </w:r>
-    </w:p>
-    <w:p>
-      <w:pPr>
-        <w:rPr>
-          <w:sz w:val="24"/>
-          <w:szCs w:val="24"/>
-        </w:rPr>
-      </w:pPr>
-    </w:p>
-    <w:p>
-      <w:pPr>
-        <w:rPr>
-          <w:sz w:val="24"/>
-          <w:szCs w:val="24"/>
-        </w:rPr>
-      </w:pPr>
-      <w:r>
-        <w:rPr>
-          <w:sz w:val="24"/>
-          <w:szCs w:val="24"/>
-        </w:rPr>
-        <w:t>2.6 – Modalità di lavoro – p. 7</w:t>
-      </w:r>
-    </w:p>
-    <w:p>
-      <w:pPr>
-        <w:rPr>
-          <w:sz w:val="24"/>
-          <w:szCs w:val="24"/>
-        </w:rPr>
-      </w:pPr>
-      <w:r>
-        <w:rPr>
-          <w:sz w:val="24"/>
-          <w:szCs w:val="24"/>
-        </w:rPr>
-        <w:t>Orario di lavoro(durante l’orario scolastico ed pomeridiano extrascolastico)</w:t>
-      </w:r>
-      <w:r>
-        <w:rPr>
-          <w:sz w:val="24"/>
-          <w:szCs w:val="24"/>
-        </w:rPr>
-        <w:t>,lavoro casa impraticabile in quanto il progetto è installato a scuola(eccetto prove di programmazione su una piattaforma di simulazione digitale),lavoro singolo e in coppia con la supervisione di professori e personale scolastico.</w:t>
-      </w:r>
-    </w:p>
-    <w:p>
-      <w:pPr>
-        <w:rPr>
-          <w:sz w:val="24"/>
-          <w:szCs w:val="24"/>
-        </w:rPr>
-      </w:pPr>
-      <w:r>
-        <w:rPr>
-          <w:sz w:val="24"/>
-          <w:szCs w:val="24"/>
-        </w:rPr>
-        <w:t>2.7 - Dati raccolti calcoli e risultati</w:t>
-      </w:r>
-    </w:p>
-    <w:p>
-      <w:pPr>
-        <w:rPr>
-          <w:sz w:val="24"/>
-          <w:szCs w:val="24"/>
-        </w:rPr>
-      </w:pPr>
-      <w:r>
-        <w:rPr>
-          <w:sz w:val="24"/>
-          <w:szCs w:val="24"/>
-        </w:rPr>
-        <w:t>I risultati finali consistono nel fatto di essere stati in grado di installare il motore elettrico(con relativo supporto), allacciamento rete elettrica sia monofase che trifase, cablaggio rete di regolazione, sistemazione quadro elettrico, lettura numero di giri del motore mediante piattaforma Arduino.</w:t>
-      </w:r>
-    </w:p>
-    <w:p>
-      <w:pPr>
-        <w:rPr>
-          <w:sz w:val="24"/>
-          <w:szCs w:val="24"/>
-        </w:rPr>
-      </w:pPr>
+        <w:t>La conoscenza di alcuni concetti teorici è necessaria come pre-requisito, in maniera più specifica essi riguardano la cogenerazione, il motore elettrico asincrono trifase e i regolatori programmabili, come ad esempio Arduino. Non bastano solamente le nozioni teoriche ma è necessario possedere anche delle abi</w:t>
+      </w:r>
+      <w:bookmarkStart w:id="0" w:name="_GoBack"/>
+      <w:bookmarkEnd w:id="0"/>
+      <w:r>
+        <w:rPr>
+          <w:rFonts w:ascii="Segoe UI" w:hAnsi="Segoe UI" w:cs="Segoe UI"/>
+          <w:color w:val="24292E"/>
+          <w:sz w:val="21"/>
+          <w:szCs w:val="21"/>
+          <w:shd w:val="clear" w:color="auto" w:fill="FFFFFF"/>
+        </w:rPr>
+        <w:t>lità pratiche riferite all’esperienza avente con le macchine utensili e con l’ambiente dell’elettronica.</w:t>
+      </w:r>
+    </w:p>
+    <w:p>
+      <w:pPr>
+        <w:rPr>
+          <w:sz w:val="24"/>
+          <w:szCs w:val="24"/>
+        </w:rPr>
+      </w:pPr>
+      <w:r>
+        <w:rPr>
+          <w:rFonts w:ascii="Segoe UI" w:hAnsi="Segoe UI" w:cs="Segoe UI"/>
+          <w:color w:val="24292E"/>
+          <w:sz w:val="21"/>
+          <w:szCs w:val="21"/>
+          <w:shd w:val="clear" w:color="auto" w:fill="FFFFFF"/>
+        </w:rPr>
+        <w:t>Lo sviluppo del nostro progetto è avvenuto soprattutto a scuola durante l’orario scolastico e, alcune volte, durante l’orario pomeridiano. Non è stato possibile lavorare molto a casa in quanto il cogeneratore era istallato in maniera fissa a scuola. Abbiamo effettuato però delle prove di programmazione su una piattaforma di simulazione digitale. Il lavoro è stato svolto, nella maggior parte dei casi, in coppia. Durante le lavorazioni al tornio e il cablaggio dei cavi, il lavoro è stato suddiviso per essere più veloci ed efficienti.</w:t>
+      </w:r>
+      <w:r>
+        <w:rPr>
+          <w:rFonts w:ascii="Segoe UI" w:hAnsi="Segoe UI" w:cs="Segoe UI"/>
+          <w:color w:val="24292E"/>
+          <w:sz w:val="21"/>
+          <w:szCs w:val="21"/>
+        </w:rPr>
+        <w:br/>
+      </w:r>
+      <w:r>
+        <w:rPr>
+          <w:rFonts w:ascii="Segoe UI" w:hAnsi="Segoe UI" w:cs="Segoe UI"/>
+          <w:color w:val="24292E"/>
+          <w:sz w:val="21"/>
+          <w:szCs w:val="21"/>
+          <w:shd w:val="clear" w:color="auto" w:fill="FFFFFF"/>
+        </w:rPr>
+        <w:t>I risultati finali sono rappresentati dal fatto di essere stati in grado di installare il motore elettrico con il relativo supporto e di avere creato la presa elettrica sia per l’allacciamento monofase che trifase. Il nostro lavoro ha portato anche alla creazione di una rete dove abbiamo situato il quadro elettrico. Il cablaggio della rete di regolazione ci ha permesso, inoltre, di leggere il numero di giri mediante la piattaforma Arduino.</w:t>
+      </w:r>
     </w:p>
     <w:p>
       <w:pPr>
@@ -7004,7 +6968,6 @@
           <w:sz w:val="24"/>
           <w:szCs w:val="24"/>
         </w:rPr>
-        <w:lastRenderedPageBreak/>
         <w:t>Marsella, T. e Lombardi, R., 2016, Arduino ed applicazioni – componenti, dispositivi e altro</w:t>
       </w:r>
     </w:p>
@@ -7112,7 +7075,7 @@
           <w:rPr>
             <w:noProof/>
           </w:rPr>
-          <w:t>12</w:t>
+          <w:t>11</w:t>
         </w:r>
         <w:r>
           <w:fldChar w:fldCharType="end"/>
@@ -11938,7 +11901,7 @@
 </file>
 
 <file path=customXml/itemProps1.xml><?xml version="1.0" encoding="utf-8"?>
-<ds:datastoreItem xmlns:ds="http://schemas.openxmlformats.org/officeDocument/2006/customXml" ds:itemID="{E3A59ED1-7542-4A09-A774-48492EF3CB80}">
+<ds:datastoreItem xmlns:ds="http://schemas.openxmlformats.org/officeDocument/2006/customXml" ds:itemID="{1EF0BCAB-CFF8-4E0A-94E5-612E3C2C1FD9}">
   <ds:schemaRefs>
     <ds:schemaRef ds:uri="http://schemas.openxmlformats.org/officeDocument/2006/bibliography"/>
   </ds:schemaRefs>

</xml_diff>

<commit_message>
Finito paragrafo 2.3.1 su ciclo otto e motore 2 tempi
</commit_message>
<xml_diff>
--- a/tesina/tesina.docx
+++ b/tesina/tesina.docx
@@ -211,7 +211,7 @@
               </wp:inline>
             </w:drawing>
           </mc:Choice>
-          <mc:Fallback xmlns:w16se="http://schemas.microsoft.com/office/word/2015/wordml/symex" xmlns:cx="http://schemas.microsoft.com/office/drawing/2014/chartex">
+          <mc:Fallback xmlns:cx="http://schemas.microsoft.com/office/drawing/2014/chartex" xmlns:w16se="http://schemas.microsoft.com/office/word/2015/wordml/symex">
             <w:pict>
               <v:rect w14:anchorId="218C87D5" id="Rectangle 2" o:spid="_x0000_s1026" style="width:481.9pt;height:140.25pt;visibility:visible;mso-wrap-style:square;mso-left-percent:-10001;mso-top-percent:-10001;mso-position-horizontal:absolute;mso-position-horizontal-relative:char;mso-position-vertical:absolute;mso-position-vertical-relative:line;mso-left-percent:-10001;mso-top-percent:-10001;v-text-anchor:middle" o:gfxdata="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" filled="f" stroked="f">
                 <v:textbox>
@@ -661,7 +661,7 @@
               </wp:anchor>
             </w:drawing>
           </mc:Choice>
-          <mc:Fallback xmlns:w16se="http://schemas.microsoft.com/office/word/2015/wordml/symex" xmlns:cx="http://schemas.microsoft.com/office/drawing/2014/chartex">
+          <mc:Fallback xmlns:cx="http://schemas.microsoft.com/office/drawing/2014/chartex" xmlns:w16se="http://schemas.microsoft.com/office/word/2015/wordml/symex">
             <w:pict>
               <v:oval w14:anchorId="0117793D" id="Ovale 1" o:spid="_x0000_s1027" style="position:absolute;margin-left:213.25pt;margin-top:15.25pt;width:99.75pt;height:94.5pt;z-index:251659264;visibility:visible;mso-wrap-style:square;mso-width-percent:0;mso-height-percent:0;mso-wrap-distance-left:9pt;mso-wrap-distance-top:0;mso-wrap-distance-right:9pt;mso-wrap-distance-bottom:0;mso-position-horizontal:absolute;mso-position-horizontal-relative:margin;mso-position-vertical:absolute;mso-position-vertical-relative:text;mso-width-percent:0;mso-height-percent:0;mso-width-relative:margin;mso-height-relative:margin;v-text-anchor:middle" o:gfxdata="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" fillcolor="#9ecb81 [2169]" strokecolor="#70ad47 [3209]" strokeweight=".5pt">
                 <v:fill color2="#8ac066 [2617]" rotate="t" colors="0 #b5d5a7;.5 #aace99;1 #9cca86" focus="100%" type="gradient">
@@ -805,7 +805,7 @@
               </wp:anchor>
             </w:drawing>
           </mc:Choice>
-          <mc:Fallback xmlns:w16se="http://schemas.microsoft.com/office/word/2015/wordml/symex" xmlns:cx="http://schemas.microsoft.com/office/drawing/2014/chartex">
+          <mc:Fallback xmlns:cx="http://schemas.microsoft.com/office/drawing/2014/chartex" xmlns:w16se="http://schemas.microsoft.com/office/word/2015/wordml/symex">
             <w:pict>
               <v:oval w14:anchorId="77CE9D43" id="Ovale 14" o:spid="_x0000_s1028" style="position:absolute;margin-left:32.5pt;margin-top:13.8pt;width:99.75pt;height:94.5pt;z-index:251681792;visibility:visible;mso-wrap-style:square;mso-width-percent:0;mso-height-percent:0;mso-wrap-distance-left:9pt;mso-wrap-distance-top:0;mso-wrap-distance-right:9pt;mso-wrap-distance-bottom:0;mso-position-horizontal:absolute;mso-position-horizontal-relative:margin;mso-position-vertical:absolute;mso-position-vertical-relative:text;mso-width-percent:0;mso-height-percent:0;mso-width-relative:margin;mso-height-relative:margin;v-text-anchor:middle" o:gfxdata="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" fillcolor="white [3057]" strokecolor="#5b9bd5 [3204]" strokeweight=".5pt">
                 <v:stroke joinstyle="miter"/>
@@ -901,7 +901,7 @@
               </wp:anchor>
             </w:drawing>
           </mc:Choice>
-          <mc:Fallback xmlns:w16se="http://schemas.microsoft.com/office/word/2015/wordml/symex" xmlns:cx="http://schemas.microsoft.com/office/drawing/2014/chartex">
+          <mc:Fallback xmlns:cx="http://schemas.microsoft.com/office/drawing/2014/chartex" xmlns:w16se="http://schemas.microsoft.com/office/word/2015/wordml/symex">
             <w:pict>
               <v:shapetype w14:anchorId="4EB72500" id="_x0000_t55" coordsize="21600,21600" o:spt="55" adj="16200" path="m@0,l,0@1,10800,,21600@0,21600,21600,10800xe">
                 <v:stroke joinstyle="miter"/>
@@ -1035,7 +1035,7 @@
               </wp:anchor>
             </w:drawing>
           </mc:Choice>
-          <mc:Fallback xmlns:w16se="http://schemas.microsoft.com/office/word/2015/wordml/symex" xmlns:cx="http://schemas.microsoft.com/office/drawing/2014/chartex">
+          <mc:Fallback xmlns:cx="http://schemas.microsoft.com/office/drawing/2014/chartex" xmlns:w16se="http://schemas.microsoft.com/office/word/2015/wordml/symex">
             <w:pict>
               <v:oval w14:anchorId="6C2E3BCA" id="Ovale 13" o:spid="_x0000_s1029" style="position:absolute;margin-left:388.1pt;margin-top:15.3pt;width:99.75pt;height:94.5pt;z-index:251679744;visibility:visible;mso-wrap-style:square;mso-width-percent:0;mso-height-percent:0;mso-wrap-distance-left:9pt;mso-wrap-distance-top:0;mso-wrap-distance-right:9pt;mso-wrap-distance-bottom:0;mso-position-horizontal:absolute;mso-position-horizontal-relative:margin;mso-position-vertical:absolute;mso-position-vertical-relative:text;mso-width-percent:0;mso-height-percent:0;mso-width-relative:margin;mso-height-relative:margin;v-text-anchor:middle" o:gfxdata="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" fillcolor="#af4f0f [2149]" stroked="f">
                 <v:fill color2="#f4b083 [1941]" rotate="t" angle="180" colors="0 #b0500f;31457f #ee8137;1 #f4b183" focus="100%" type="gradient"/>
@@ -1157,7 +1157,7 @@
               </wp:anchor>
             </w:drawing>
           </mc:Choice>
-          <mc:Fallback xmlns:w16se="http://schemas.microsoft.com/office/word/2015/wordml/symex" xmlns:cx="http://schemas.microsoft.com/office/drawing/2014/chartex">
+          <mc:Fallback xmlns:cx="http://schemas.microsoft.com/office/drawing/2014/chartex" xmlns:w16se="http://schemas.microsoft.com/office/word/2015/wordml/symex">
             <w:pict>
               <v:oval w14:anchorId="790C5D3E" id="Ovale 12" o:spid="_x0000_s1030" style="position:absolute;margin-left:391.75pt;margin-top:189.25pt;width:99.75pt;height:94.5pt;z-index:251677696;visibility:visible;mso-wrap-style:square;mso-width-percent:0;mso-height-percent:0;mso-wrap-distance-left:9pt;mso-wrap-distance-top:0;mso-wrap-distance-right:9pt;mso-wrap-distance-bottom:0;mso-position-horizontal:absolute;mso-position-horizontal-relative:margin;mso-position-vertical:absolute;mso-position-vertical-relative:text;mso-width-percent:0;mso-height-percent:0;mso-width-relative:margin;mso-height-relative:margin;v-text-anchor:middle" o:gfxdata="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" fillcolor="#4472c4 [3208]" stroked="f">
                 <v:fill opacity="32896f"/>
@@ -1264,7 +1264,7 @@
               </wp:anchor>
             </w:drawing>
           </mc:Choice>
-          <mc:Fallback xmlns:w16se="http://schemas.microsoft.com/office/word/2015/wordml/symex" xmlns:cx="http://schemas.microsoft.com/office/drawing/2014/chartex">
+          <mc:Fallback xmlns:cx="http://schemas.microsoft.com/office/drawing/2014/chartex" xmlns:w16se="http://schemas.microsoft.com/office/word/2015/wordml/symex">
             <w:pict>
               <v:shape w14:anchorId="21BB6852" id="Gallone 23" o:spid="_x0000_s1026" type="#_x0000_t55" style="position:absolute;margin-left:327.8pt;margin-top:177.45pt;width:63.75pt;height:37.5pt;rotation:1597298fd;z-index:251694080;visibility:visible;mso-wrap-style:square;mso-width-percent:0;mso-wrap-distance-left:9pt;mso-wrap-distance-top:0;mso-wrap-distance-right:9pt;mso-wrap-distance-bottom:0;mso-position-horizontal:absolute;mso-position-horizontal-relative:text;mso-position-vertical:absolute;mso-position-vertical-relative:text;mso-width-percent:0;mso-width-relative:margin;v-text-anchor:middle" o:gfxdata="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" adj="15247" fillcolor="#2f5496 [2408]" strokecolor="#2f5496 [2408]" strokeweight="1pt"/>
             </w:pict>
@@ -1343,7 +1343,7 @@
               </wp:anchor>
             </w:drawing>
           </mc:Choice>
-          <mc:Fallback xmlns:w16se="http://schemas.microsoft.com/office/word/2015/wordml/symex" xmlns:cx="http://schemas.microsoft.com/office/drawing/2014/chartex">
+          <mc:Fallback xmlns:cx="http://schemas.microsoft.com/office/drawing/2014/chartex" xmlns:w16se="http://schemas.microsoft.com/office/word/2015/wordml/symex">
             <w:pict>
               <v:shape w14:anchorId="1B92A209" id="Gallone 20" o:spid="_x0000_s1026" type="#_x0000_t55" style="position:absolute;margin-left:232.4pt;margin-top:36.5pt;width:63.75pt;height:37.5pt;rotation:-90;z-index:251687936;visibility:visible;mso-wrap-style:square;mso-width-percent:0;mso-wrap-distance-left:9pt;mso-wrap-distance-top:0;mso-wrap-distance-right:9pt;mso-wrap-distance-bottom:0;mso-position-horizontal:absolute;mso-position-horizontal-relative:margin;mso-position-vertical:absolute;mso-position-vertical-relative:text;mso-width-percent:0;mso-width-relative:margin;v-text-anchor:middle" o:gfxdata="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" adj="15247" fillcolor="#538135 [2409]" strokecolor="#1f4d78 [1604]" strokeweight="1pt">
                 <w10:wrap anchorx="margin"/>
@@ -1432,7 +1432,7 @@
               </wp:anchor>
             </w:drawing>
           </mc:Choice>
-          <mc:Fallback xmlns:w16se="http://schemas.microsoft.com/office/word/2015/wordml/symex" xmlns:cx="http://schemas.microsoft.com/office/drawing/2014/chartex">
+          <mc:Fallback xmlns:cx="http://schemas.microsoft.com/office/drawing/2014/chartex" xmlns:w16se="http://schemas.microsoft.com/office/word/2015/wordml/symex">
             <w:pict>
               <v:shape w14:anchorId="0644E428" id="Gallone 24" o:spid="_x0000_s1026" type="#_x0000_t55" style="position:absolute;margin-left:323.1pt;margin-top:82.8pt;width:63.75pt;height:37.5pt;rotation:-1597398fd;z-index:251696128;visibility:visible;mso-wrap-style:square;mso-width-percent:0;mso-wrap-distance-left:9pt;mso-wrap-distance-top:0;mso-wrap-distance-right:9pt;mso-wrap-distance-bottom:0;mso-position-horizontal:absolute;mso-position-horizontal-relative:text;mso-position-vertical:absolute;mso-position-vertical-relative:text;mso-width-percent:0;mso-width-relative:margin;v-text-anchor:middle" o:gfxdata="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" adj="15247" fillcolor="#c45911 [2405]" strokecolor="#ffd966 [1943]" strokeweight="1pt"/>
             </w:pict>
@@ -1526,7 +1526,7 @@
               </wp:anchor>
             </w:drawing>
           </mc:Choice>
-          <mc:Fallback xmlns:w16se="http://schemas.microsoft.com/office/word/2015/wordml/symex" xmlns:cx="http://schemas.microsoft.com/office/drawing/2014/chartex">
+          <mc:Fallback xmlns:cx="http://schemas.microsoft.com/office/drawing/2014/chartex" xmlns:w16se="http://schemas.microsoft.com/office/word/2015/wordml/symex">
             <w:pict>
               <v:oval w14:anchorId="41C8BCAD" id="Ovale 10" o:spid="_x0000_s1031" style="position:absolute;margin-left:314.5pt;margin-top:295.05pt;width:99.75pt;height:94.5pt;z-index:251673600;visibility:visible;mso-wrap-style:square;mso-width-percent:0;mso-height-percent:0;mso-wrap-distance-left:9pt;mso-wrap-distance-top:0;mso-wrap-distance-right:9pt;mso-wrap-distance-bottom:0;mso-position-horizontal:absolute;mso-position-horizontal-relative:margin;mso-position-vertical:absolute;mso-position-vertical-relative:text;mso-width-percent:0;mso-height-percent:0;mso-width-relative:margin;mso-height-relative:margin;v-text-anchor:middle" o:gfxdata="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" fillcolor="#e8e7e7 [2995]" strokecolor="#5b9bd5 [3204]" strokeweight=".5pt">
                 <v:fill color2="#928e8e [2019]" rotate="t" colors="0 #ebeaea;.5 #e4e3e3;1 #bcbbbb" focus="100%" type="gradient">
@@ -1638,7 +1638,7 @@
               </wp:anchor>
             </w:drawing>
           </mc:Choice>
-          <mc:Fallback xmlns:w16se="http://schemas.microsoft.com/office/word/2015/wordml/symex" xmlns:cx="http://schemas.microsoft.com/office/drawing/2014/chartex">
+          <mc:Fallback xmlns:cx="http://schemas.microsoft.com/office/drawing/2014/chartex" xmlns:w16se="http://schemas.microsoft.com/office/word/2015/wordml/symex">
             <w:pict>
               <v:oval w14:anchorId="5659637F" id="Ovale 9" o:spid="_x0000_s1032" style="position:absolute;margin-left:120.25pt;margin-top:298.05pt;width:99.75pt;height:94.5pt;z-index:251671552;visibility:visible;mso-wrap-style:square;mso-width-percent:0;mso-height-percent:0;mso-wrap-distance-left:9pt;mso-wrap-distance-top:0;mso-wrap-distance-right:9pt;mso-wrap-distance-bottom:0;mso-position-horizontal:absolute;mso-position-horizontal-relative:margin;mso-position-vertical:absolute;mso-position-vertical-relative:text;mso-width-percent:0;mso-height-percent:0;mso-width-relative:margin;mso-height-relative:margin;v-text-anchor:middle" o:gfxdata="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" fillcolor="#4a5c74 [3058]" stroked="f">
                 <v:shadow on="t" color="black" opacity="41287f" offset="0,1.5pt"/>
@@ -1757,7 +1757,7 @@
               </wp:anchor>
             </w:drawing>
           </mc:Choice>
-          <mc:Fallback xmlns:w16se="http://schemas.microsoft.com/office/word/2015/wordml/symex" xmlns:cx="http://schemas.microsoft.com/office/drawing/2014/chartex">
+          <mc:Fallback xmlns:cx="http://schemas.microsoft.com/office/drawing/2014/chartex" xmlns:w16se="http://schemas.microsoft.com/office/word/2015/wordml/symex">
             <w:pict>
               <v:shape w14:anchorId="4D188D09" id="Gallone 25" o:spid="_x0000_s1026" type="#_x0000_t55" style="position:absolute;margin-left:134.5pt;margin-top:17.25pt;width:63.75pt;height:37.5pt;rotation:-10163872fd;z-index:251698176;visibility:visible;mso-wrap-style:square;mso-width-percent:0;mso-wrap-distance-left:9pt;mso-wrap-distance-top:0;mso-wrap-distance-right:9pt;mso-wrap-distance-bottom:0;mso-position-horizontal:absolute;mso-position-horizontal-relative:text;mso-position-vertical:absolute;mso-position-vertical-relative:text;mso-width-percent:0;mso-width-relative:margin;v-text-anchor:middle" o:gfxdata="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" adj="15247" fillcolor="#e7e6e6 [3203]" strokecolor="#1f4d78 [1604]" strokeweight="1pt"/>
             </w:pict>
@@ -1870,7 +1870,7 @@
               </wp:anchor>
             </w:drawing>
           </mc:Choice>
-          <mc:Fallback xmlns:w16se="http://schemas.microsoft.com/office/word/2015/wordml/symex" xmlns:cx="http://schemas.microsoft.com/office/drawing/2014/chartex">
+          <mc:Fallback xmlns:cx="http://schemas.microsoft.com/office/drawing/2014/chartex" xmlns:w16se="http://schemas.microsoft.com/office/word/2015/wordml/symex">
             <w:pict>
               <v:oval w14:anchorId="26C790A7" id="Ovale 6" o:spid="_x0000_s1033" style="position:absolute;margin-left:196.05pt;margin-top:1.15pt;width:133.5pt;height:123.75pt;z-index:251669504;visibility:visible;mso-wrap-style:square;mso-width-percent:0;mso-height-percent:0;mso-wrap-distance-left:9pt;mso-wrap-distance-top:0;mso-wrap-distance-right:9pt;mso-wrap-distance-bottom:0;mso-position-horizontal:absolute;mso-position-horizontal-relative:margin;mso-position-vertical:absolute;mso-position-vertical-relative:text;mso-width-percent:0;mso-height-percent:0;mso-width-relative:margin;mso-height-relative:margin;v-text-anchor:middle" o:gfxdata="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" fillcolor="#555 [2160]" strokecolor="black [3200]" strokeweight=".5pt">
                 <v:fill color2="#313131 [2608]" rotate="t" colors="0 #9b9b9b;.5 #8e8e8e;1 #797979" focus="100%" type="gradient">
@@ -2002,7 +2002,7 @@
               </wp:anchor>
             </w:drawing>
           </mc:Choice>
-          <mc:Fallback xmlns:w16se="http://schemas.microsoft.com/office/word/2015/wordml/symex" xmlns:cx="http://schemas.microsoft.com/office/drawing/2014/chartex">
+          <mc:Fallback xmlns:cx="http://schemas.microsoft.com/office/drawing/2014/chartex" xmlns:w16se="http://schemas.microsoft.com/office/word/2015/wordml/symex">
             <w:pict>
               <v:shape w14:anchorId="70BAB8D0" id="Gallone 18" o:spid="_x0000_s1026" type="#_x0000_t55" style="position:absolute;margin-left:128.5pt;margin-top:12.65pt;width:63.75pt;height:37.5pt;rotation:9952168fd;z-index:251685888;visibility:visible;mso-wrap-style:square;mso-width-percent:0;mso-wrap-distance-left:9pt;mso-wrap-distance-top:0;mso-wrap-distance-right:9pt;mso-wrap-distance-bottom:0;mso-position-horizontal:absolute;mso-position-horizontal-relative:text;mso-position-vertical:absolute;mso-position-vertical-relative:text;mso-width-percent:0;mso-width-relative:margin;v-text-anchor:middle" o:gfxdata="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" adj="15247" fillcolor="#ffd555 [2167]" strokecolor="#ffc000 [3207]" strokeweight=".5pt">
                 <v:fill color2="#ffcc31 [2615]" rotate="t" colors="0 #ffdd9c;.5 #ffd78e;1 #ffd479" focus="100%" type="gradient">
@@ -2118,7 +2118,7 @@
               </wp:anchor>
             </w:drawing>
           </mc:Choice>
-          <mc:Fallback xmlns:w16se="http://schemas.microsoft.com/office/word/2015/wordml/symex" xmlns:cx="http://schemas.microsoft.com/office/drawing/2014/chartex">
+          <mc:Fallback xmlns:cx="http://schemas.microsoft.com/office/drawing/2014/chartex" xmlns:w16se="http://schemas.microsoft.com/office/word/2015/wordml/symex">
             <w:pict>
               <v:oval w14:anchorId="5DB2F674" id="Ovale 11" o:spid="_x0000_s1034" style="position:absolute;margin-left:20.4pt;margin-top:1.95pt;width:97.5pt;height:94.5pt;z-index:251675648;visibility:visible;mso-wrap-style:square;mso-width-percent:0;mso-height-percent:0;mso-wrap-distance-left:9pt;mso-wrap-distance-top:0;mso-wrap-distance-right:9pt;mso-wrap-distance-bottom:0;mso-position-horizontal:absolute;mso-position-horizontal-relative:margin;mso-position-vertical:absolute;mso-position-vertical-relative:text;mso-width-percent:0;mso-height-percent:0;mso-width-relative:margin;mso-height-relative:margin;v-text-anchor:middle" o:gfxdata="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" fillcolor="#ffe599 [1303]" strokecolor="#ffc000 [3207]" strokeweight=".5pt">
                 <v:stroke joinstyle="miter"/>
@@ -2224,7 +2224,7 @@
               </wp:anchor>
             </w:drawing>
           </mc:Choice>
-          <mc:Fallback xmlns:w16se="http://schemas.microsoft.com/office/word/2015/wordml/symex" xmlns:cx="http://schemas.microsoft.com/office/drawing/2014/chartex">
+          <mc:Fallback xmlns:cx="http://schemas.microsoft.com/office/drawing/2014/chartex" xmlns:w16se="http://schemas.microsoft.com/office/word/2015/wordml/symex">
             <w:pict>
               <v:shape w14:anchorId="5255DF9C" id="Gallone 22" o:spid="_x0000_s1026" type="#_x0000_t55" style="position:absolute;margin-left:283.3pt;margin-top:2.4pt;width:63.75pt;height:37.5pt;rotation:3791912fd;z-index:251692032;visibility:visible;mso-wrap-style:square;mso-width-percent:0;mso-wrap-distance-left:9pt;mso-wrap-distance-top:0;mso-wrap-distance-right:9pt;mso-wrap-distance-bottom:0;mso-position-horizontal:absolute;mso-position-horizontal-relative:text;mso-position-vertical:absolute;mso-position-vertical-relative:text;mso-width-percent:0;mso-width-relative:margin;v-text-anchor:middle" o:gfxdata="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" adj="15247" fillcolor="#0d0d0d [3056]" strokecolor="#1f4d78 [1604]" strokeweight="1pt"/>
             </w:pict>
@@ -6565,219 +6565,846 @@
           <w:szCs w:val="24"/>
         </w:rPr>
       </w:pPr>
+      <w:r>
+        <w:rPr>
+          <w:sz w:val="24"/>
+          <w:szCs w:val="24"/>
+        </w:rPr>
+        <w:t xml:space="preserve">L’elemento fondamentale del cogeneratore consiste nel motore alternativo a combustione interna, nel quale, a differenza delle macchine a combustione esterna, la combustione avviene all’interno della medesima macchina che fornisce lavoro. Tutto ciò porta a dei grossi vantaggi in quanto non sono presenti, in questo tipo di motori, alcuna specie di scambiatori e, di conseguenza, anche le perdite di calore sono ridotte drasticamente. Nella maggior parte dei casi, un motore alternativo è costituito dalle parti che seguono: </w:t>
+      </w:r>
+    </w:p>
+    <w:p>
+      <w:pPr>
+        <w:rPr>
+          <w:sz w:val="24"/>
+          <w:szCs w:val="24"/>
+        </w:rPr>
+      </w:pPr>
+      <w:r>
+        <w:rPr>
+          <w:sz w:val="24"/>
+          <w:szCs w:val="24"/>
+        </w:rPr>
+        <w:t>-Cilindro: composto da una canna, caratterizzata dal fatto che viene alettata all’esterno per aumentarne le prestazioni.</w:t>
+      </w:r>
+    </w:p>
+    <w:p>
+      <w:pPr>
+        <w:rPr>
+          <w:sz w:val="24"/>
+          <w:szCs w:val="24"/>
+        </w:rPr>
+      </w:pPr>
+      <w:r>
+        <w:rPr>
+          <w:sz w:val="24"/>
+          <w:szCs w:val="24"/>
+        </w:rPr>
+        <w:t>-Testata: il suo scopo riguarda la chiusura del cilindro.</w:t>
+      </w:r>
+    </w:p>
+    <w:p>
+      <w:pPr>
+        <w:rPr>
+          <w:sz w:val="24"/>
+          <w:szCs w:val="24"/>
+        </w:rPr>
+      </w:pPr>
+      <w:r>
+        <w:rPr>
+          <w:sz w:val="24"/>
+          <w:szCs w:val="24"/>
+        </w:rPr>
+        <w:t xml:space="preserve">-Basamento: </w:t>
+      </w:r>
+      <w:r>
+        <w:rPr>
+          <w:sz w:val="24"/>
+          <w:szCs w:val="24"/>
+        </w:rPr>
+        <w:t>struttura che deve essere caratterizzata da una buona resistenza meccanica in quanto deve essere in grado di scaricare le forze di inerzia e dei gas.</w:t>
+      </w:r>
+    </w:p>
+    <w:p>
+      <w:pPr>
+        <w:rPr>
+          <w:sz w:val="24"/>
+          <w:szCs w:val="24"/>
+        </w:rPr>
+      </w:pPr>
+      <w:r>
+        <w:rPr>
+          <w:sz w:val="24"/>
+          <w:szCs w:val="24"/>
+        </w:rPr>
+        <w:t>-Pistone: elemento fondamentale che delimita la parete della camera a volume variabile, la quale necessità di lavoro in quanto deve poi trasmetterlo all’albero.</w:t>
+      </w:r>
+    </w:p>
+    <w:p>
+      <w:pPr>
+        <w:rPr>
+          <w:sz w:val="24"/>
+          <w:szCs w:val="24"/>
+        </w:rPr>
+      </w:pPr>
+      <w:r>
+        <w:rPr>
+          <w:sz w:val="24"/>
+          <w:szCs w:val="24"/>
+        </w:rPr>
+        <w:t>-Manovellismo: blocco costituito dallo spinotto, dalla biella e dalla manovella, le quali permettono il moto rotatorio dell’albero.</w:t>
+      </w:r>
+    </w:p>
+    <w:p>
+      <w:pPr>
+        <w:rPr>
+          <w:sz w:val="24"/>
+          <w:szCs w:val="24"/>
+        </w:rPr>
+      </w:pPr>
+      <w:r>
+        <w:rPr>
+          <w:sz w:val="24"/>
+          <w:szCs w:val="24"/>
+        </w:rPr>
+        <w:t xml:space="preserve">-Coppa dell’olio: la sua funzione consiste nel </w:t>
+      </w:r>
+      <w:r>
+        <w:rPr>
+          <w:sz w:val="24"/>
+          <w:szCs w:val="24"/>
+        </w:rPr>
+        <w:t xml:space="preserve">raccogliere, in un recipiente, </w:t>
+      </w:r>
+      <w:r>
+        <w:rPr>
+          <w:sz w:val="24"/>
+          <w:szCs w:val="24"/>
+        </w:rPr>
+        <w:t>l’olio proveniente dalla canna del cilindro.</w:t>
+      </w:r>
+    </w:p>
+    <w:p>
+      <w:pPr>
+        <w:rPr>
+          <w:sz w:val="24"/>
+          <w:szCs w:val="24"/>
+        </w:rPr>
+      </w:pPr>
+      <w:r>
+        <w:rPr>
+          <w:sz w:val="24"/>
+          <w:szCs w:val="24"/>
+        </w:rPr>
+        <w:t xml:space="preserve">I motori però non vengono differenziati solamente per ciò che riguarda la loro composizione ma è necessario sapere come essi lavorano. Per quest’ultimo motivo, essi si dividono in motori a quattro tempi e motore a due tempi. Nel nostro caso, ci troviamo di fronte ad un motore a due tempi ed è per questo che ci soffermeremo sui suoi aspetti fondamentali. Il ciclo di funzionamento di un motore a due tempi possiede una fase attiva e una fase passiva. A differenza del motore a quattro tempi, </w:t>
+      </w:r>
+      <w:r>
+        <w:rPr>
+          <w:sz w:val="24"/>
+          <w:szCs w:val="24"/>
+        </w:rPr>
+        <w:lastRenderedPageBreak/>
+        <w:t xml:space="preserve">esso quindi è caratterizzato da una fase attiva ogni giro ed è grazie a ciò che </w:t>
+      </w:r>
+      <w:r>
+        <w:rPr>
+          <w:sz w:val="24"/>
+          <w:szCs w:val="24"/>
+        </w:rPr>
+        <w:t>presenta</w:t>
+      </w:r>
+      <w:r>
+        <w:rPr>
+          <w:sz w:val="24"/>
+          <w:szCs w:val="24"/>
+        </w:rPr>
+        <w:t xml:space="preserve"> una maggiore distribuzione. Detto ciò, il ciclo di lavoro viene diviso in sei fasi:</w:t>
+      </w:r>
+    </w:p>
+    <w:p>
+      <w:pPr>
+        <w:rPr>
+          <w:sz w:val="24"/>
+          <w:szCs w:val="24"/>
+        </w:rPr>
+      </w:pPr>
+      <w:r>
+        <w:rPr>
+          <w:sz w:val="24"/>
+          <w:szCs w:val="24"/>
+        </w:rPr>
+        <w:t xml:space="preserve">-Lavaggio: la </w:t>
+      </w:r>
+      <w:r>
+        <w:rPr>
+          <w:sz w:val="24"/>
+          <w:szCs w:val="24"/>
+        </w:rPr>
+        <w:t>pompa di lavaggio fornisce una carica di aria fresca con lo scopo di effettuare una pulizia del cilindro.</w:t>
+      </w:r>
+    </w:p>
+    <w:p>
+      <w:pPr>
+        <w:rPr>
+          <w:sz w:val="24"/>
+          <w:szCs w:val="24"/>
+        </w:rPr>
+      </w:pPr>
+      <w:r>
+        <w:rPr>
+          <w:sz w:val="24"/>
+          <w:szCs w:val="24"/>
+        </w:rPr>
+        <w:t xml:space="preserve">-Carica: la </w:t>
+      </w:r>
+      <w:r>
+        <w:rPr>
+          <w:sz w:val="24"/>
+          <w:szCs w:val="24"/>
+        </w:rPr>
+        <w:t>pompa di lavaggio continua ad immettere aria mentre il pistone comincia a risalire.</w:t>
+      </w:r>
+    </w:p>
+    <w:p>
+      <w:pPr>
+        <w:rPr>
+          <w:sz w:val="24"/>
+          <w:szCs w:val="24"/>
+        </w:rPr>
+      </w:pPr>
+      <w:r>
+        <w:rPr>
+          <w:sz w:val="24"/>
+          <w:szCs w:val="24"/>
+        </w:rPr>
+        <w:t>-Compressio</w:t>
+      </w:r>
+      <w:r>
+        <w:rPr>
+          <w:sz w:val="24"/>
+          <w:szCs w:val="24"/>
+        </w:rPr>
+        <w:t xml:space="preserve">ne: </w:t>
+      </w:r>
+      <w:r>
+        <w:rPr>
+          <w:sz w:val="24"/>
+          <w:szCs w:val="24"/>
+        </w:rPr>
+        <w:t xml:space="preserve">il </w:t>
+      </w:r>
+      <w:r>
+        <w:rPr>
+          <w:sz w:val="24"/>
+          <w:szCs w:val="24"/>
+        </w:rPr>
+        <w:t>pistone risale verso l’alto</w:t>
+      </w:r>
+      <w:r>
+        <w:rPr>
+          <w:sz w:val="24"/>
+          <w:szCs w:val="24"/>
+        </w:rPr>
+        <w:t xml:space="preserve"> comprimendo i gas esistenti all’interno del cilindro.</w:t>
+      </w:r>
+    </w:p>
+    <w:p>
+      <w:pPr>
+        <w:rPr>
+          <w:sz w:val="24"/>
+          <w:szCs w:val="24"/>
+        </w:rPr>
+      </w:pPr>
+      <w:r>
+        <w:rPr>
+          <w:sz w:val="24"/>
+          <w:szCs w:val="24"/>
+        </w:rPr>
+        <w:t>-Combustione: i gas vengono sottoposti a questo processo, che continua ad avvenire in parte anche quando il pistone è in fase di discesa.</w:t>
+      </w:r>
+    </w:p>
+    <w:p>
+      <w:pPr>
+        <w:rPr>
+          <w:sz w:val="24"/>
+          <w:szCs w:val="24"/>
+        </w:rPr>
+      </w:pPr>
+      <w:r>
+        <w:rPr>
+          <w:sz w:val="24"/>
+          <w:szCs w:val="24"/>
+        </w:rPr>
+        <w:t>-Espansione: i gas combusti permettono, mediante la loro espansione, la discesa del pistone.</w:t>
+      </w:r>
+    </w:p>
+    <w:p>
+      <w:pPr>
+        <w:rPr>
+          <w:sz w:val="24"/>
+          <w:szCs w:val="24"/>
+        </w:rPr>
+      </w:pPr>
+      <w:r>
+        <w:rPr>
+          <w:sz w:val="24"/>
+          <w:szCs w:val="24"/>
+        </w:rPr>
+        <w:t>-</w:t>
+      </w:r>
+      <w:r>
+        <w:rPr>
+          <w:sz w:val="24"/>
+          <w:szCs w:val="24"/>
+        </w:rPr>
+        <w:t>Scarico: i gas vengono scaricati</w:t>
+      </w:r>
+      <w:r>
+        <w:rPr>
+          <w:sz w:val="24"/>
+          <w:szCs w:val="24"/>
+        </w:rPr>
+        <w:t xml:space="preserve"> in atmosfera, in quanto possiedono una pressione decisamente maggiore a quella atmosferica.</w:t>
+      </w:r>
+    </w:p>
+    <w:p>
+      <w:pPr>
+        <w:rPr>
+          <w:sz w:val="24"/>
+          <w:szCs w:val="24"/>
+        </w:rPr>
+      </w:pPr>
+      <w:r>
+        <w:rPr>
+          <w:sz w:val="24"/>
+          <w:szCs w:val="24"/>
+        </w:rPr>
+        <w:t>Il ciclo impiegato nei motori a combustione interna, soprattutto quelli alimentati a benzina, è il ciclo Otto.</w:t>
+      </w:r>
+      <w:r>
+        <w:rPr>
+          <w:sz w:val="24"/>
+          <w:szCs w:val="24"/>
+        </w:rPr>
+        <w:t xml:space="preserve"> Quest’ultimo fa riferimento a dei cicli puramente teorici. </w:t>
+      </w:r>
+      <w:r>
+        <w:rPr>
+          <w:sz w:val="24"/>
+          <w:szCs w:val="24"/>
+        </w:rPr>
+        <w:t>Uno di questi è il</w:t>
+      </w:r>
+      <w:r>
+        <w:rPr>
+          <w:sz w:val="24"/>
+          <w:szCs w:val="24"/>
+        </w:rPr>
+        <w:t xml:space="preserve"> ciclo “limite”, il quale corrisponde ad un ciclo ideale a cui viene aggiunto il processo di combustione interna. Le trasformazioni in questione sono sempre ideali, con una piccola differenza consistente nel fatto che alla fine del ciclo i gas vengono espulsi e ne vengono introdotti di nuovi. Sostanzialmente, troviamo due fasi in più, la fase di aspirazione e la fase di svuotamento. Il passo successivo</w:t>
+      </w:r>
+      <w:r>
+        <w:rPr>
+          <w:sz w:val="24"/>
+          <w:szCs w:val="24"/>
+        </w:rPr>
+        <w:t xml:space="preserve"> da effettuare</w:t>
+      </w:r>
+      <w:r>
+        <w:rPr>
+          <w:sz w:val="24"/>
+          <w:szCs w:val="24"/>
+        </w:rPr>
+        <w:t xml:space="preserve"> consiste nel porre un encoder sulla testata</w:t>
+      </w:r>
+      <w:r>
+        <w:rPr>
+          <w:sz w:val="24"/>
+          <w:szCs w:val="24"/>
+        </w:rPr>
+        <w:t xml:space="preserve"> del cilindro</w:t>
+      </w:r>
+      <w:r>
+        <w:rPr>
+          <w:sz w:val="24"/>
+          <w:szCs w:val="24"/>
+        </w:rPr>
+        <w:t xml:space="preserve"> fino ad arrivare</w:t>
+      </w:r>
+      <w:r>
+        <w:rPr>
+          <w:sz w:val="24"/>
+          <w:szCs w:val="24"/>
+        </w:rPr>
+        <w:t xml:space="preserve"> ad ottenere i</w:t>
+      </w:r>
+      <w:r>
+        <w:rPr>
+          <w:sz w:val="24"/>
+          <w:szCs w:val="24"/>
+        </w:rPr>
+        <w:t xml:space="preserve">l ciclo “indicato”. </w:t>
+      </w:r>
+      <w:r>
+        <w:rPr>
+          <w:sz w:val="24"/>
+          <w:szCs w:val="24"/>
+        </w:rPr>
+        <w:t>Esso corrisponde a</w:t>
+      </w:r>
+      <w:r>
+        <w:rPr>
+          <w:sz w:val="24"/>
+          <w:szCs w:val="24"/>
+        </w:rPr>
+        <w:t>l ciclo reale ed è composto da 6</w:t>
+      </w:r>
+      <w:r>
+        <w:rPr>
+          <w:sz w:val="24"/>
+          <w:szCs w:val="24"/>
+        </w:rPr>
+        <w:t xml:space="preserve"> fasi:</w:t>
+      </w:r>
+    </w:p>
+    <w:p>
+      <w:pPr>
+        <w:rPr>
+          <w:sz w:val="24"/>
+          <w:szCs w:val="24"/>
+        </w:rPr>
+      </w:pPr>
+      <w:r>
+        <w:rPr>
+          <w:sz w:val="24"/>
+          <w:szCs w:val="24"/>
+        </w:rPr>
+        <w:t>-F</w:t>
+      </w:r>
+      <w:r>
+        <w:rPr>
+          <w:sz w:val="24"/>
+          <w:szCs w:val="24"/>
+        </w:rPr>
+        <w:t>ase di aspiraz</w:t>
+      </w:r>
+      <w:r>
+        <w:rPr>
+          <w:sz w:val="24"/>
+          <w:szCs w:val="24"/>
+        </w:rPr>
+        <w:t>ione (non isobara).</w:t>
+      </w:r>
+    </w:p>
+    <w:p>
+      <w:pPr>
+        <w:rPr>
+          <w:sz w:val="24"/>
+          <w:szCs w:val="24"/>
+        </w:rPr>
+      </w:pPr>
+      <w:r>
+        <w:rPr>
+          <w:sz w:val="24"/>
+          <w:szCs w:val="24"/>
+        </w:rPr>
+        <w:t>-Compressione non adiabatica</w:t>
+      </w:r>
+      <w:r>
+        <w:rPr>
+          <w:sz w:val="24"/>
+          <w:szCs w:val="24"/>
+        </w:rPr>
+        <w:t>.</w:t>
+      </w:r>
+    </w:p>
+    <w:p>
+      <w:pPr>
+        <w:rPr>
+          <w:sz w:val="24"/>
+          <w:szCs w:val="24"/>
+        </w:rPr>
+      </w:pPr>
+      <w:r>
+        <w:rPr>
+          <w:sz w:val="24"/>
+          <w:szCs w:val="24"/>
+        </w:rPr>
+        <w:t>-Combustione (</w:t>
+      </w:r>
+      <w:r>
+        <w:rPr>
+          <w:sz w:val="24"/>
+          <w:szCs w:val="24"/>
+        </w:rPr>
+        <w:t xml:space="preserve">che </w:t>
+      </w:r>
+      <w:r>
+        <w:rPr>
+          <w:sz w:val="24"/>
+          <w:szCs w:val="24"/>
+        </w:rPr>
+        <w:t>avviene anticipatamente</w:t>
+      </w:r>
+      <w:r>
+        <w:rPr>
+          <w:sz w:val="24"/>
+          <w:szCs w:val="24"/>
+        </w:rPr>
+        <w:t xml:space="preserve"> e</w:t>
+      </w:r>
+      <w:r>
+        <w:rPr>
+          <w:sz w:val="24"/>
+          <w:szCs w:val="24"/>
+        </w:rPr>
+        <w:t xml:space="preserve"> non corrisponde ad una isocora).</w:t>
+      </w:r>
+    </w:p>
+    <w:p>
+      <w:pPr>
+        <w:rPr>
+          <w:sz w:val="24"/>
+          <w:szCs w:val="24"/>
+        </w:rPr>
+      </w:pPr>
+      <w:r>
+        <w:rPr>
+          <w:sz w:val="24"/>
+          <w:szCs w:val="24"/>
+        </w:rPr>
+        <w:t>-Espansione non adiabatica</w:t>
+      </w:r>
+      <w:r>
+        <w:rPr>
+          <w:sz w:val="24"/>
+          <w:szCs w:val="24"/>
+        </w:rPr>
+        <w:t>.</w:t>
+      </w:r>
+    </w:p>
+    <w:p>
+      <w:pPr>
+        <w:rPr>
+          <w:sz w:val="24"/>
+          <w:szCs w:val="24"/>
+        </w:rPr>
+      </w:pPr>
+      <w:r>
+        <w:rPr>
+          <w:sz w:val="24"/>
+          <w:szCs w:val="24"/>
+        </w:rPr>
+        <w:t>-P</w:t>
+      </w:r>
+      <w:r>
+        <w:rPr>
+          <w:sz w:val="24"/>
+          <w:szCs w:val="24"/>
+        </w:rPr>
+        <w:t>rima fase di</w:t>
+      </w:r>
+      <w:r>
+        <w:rPr>
+          <w:sz w:val="24"/>
+          <w:szCs w:val="24"/>
+        </w:rPr>
+        <w:t xml:space="preserve"> c</w:t>
+      </w:r>
+      <w:r>
+        <w:rPr>
+          <w:sz w:val="24"/>
+          <w:szCs w:val="24"/>
+        </w:rPr>
+        <w:t>essione di calore</w:t>
+      </w:r>
+      <w:r>
+        <w:rPr>
+          <w:sz w:val="24"/>
+          <w:szCs w:val="24"/>
+        </w:rPr>
+        <w:t xml:space="preserve"> </w:t>
+      </w:r>
+      <w:r>
+        <w:rPr>
+          <w:sz w:val="24"/>
+          <w:szCs w:val="24"/>
+        </w:rPr>
+        <w:t>anticipata e non tempestiva</w:t>
+      </w:r>
+      <w:r>
+        <w:rPr>
+          <w:sz w:val="24"/>
+          <w:szCs w:val="24"/>
+        </w:rPr>
+        <w:t>.</w:t>
+      </w:r>
+    </w:p>
+    <w:p>
+      <w:pPr>
+        <w:rPr>
+          <w:sz w:val="24"/>
+          <w:szCs w:val="24"/>
+        </w:rPr>
+      </w:pPr>
+      <w:r>
+        <w:rPr>
+          <w:sz w:val="24"/>
+          <w:szCs w:val="24"/>
+        </w:rPr>
+        <w:t xml:space="preserve">-Seconda ed </w:t>
+      </w:r>
+      <w:r>
+        <w:rPr>
+          <w:sz w:val="24"/>
+          <w:szCs w:val="24"/>
+        </w:rPr>
+        <w:t xml:space="preserve">ultima fase di </w:t>
+      </w:r>
+      <w:r>
+        <w:rPr>
+          <w:sz w:val="24"/>
+          <w:szCs w:val="24"/>
+        </w:rPr>
+        <w:t>c</w:t>
+      </w:r>
+      <w:r>
+        <w:rPr>
+          <w:sz w:val="24"/>
+          <w:szCs w:val="24"/>
+        </w:rPr>
+        <w:t>essione di calore in maniera lenta e progressiva.</w:t>
+      </w:r>
+    </w:p>
+    <w:p>
+      <w:pPr>
+        <w:rPr>
+          <w:sz w:val="24"/>
+          <w:szCs w:val="24"/>
+        </w:rPr>
+      </w:pPr>
+      <w:r>
+        <w:rPr>
+          <w:sz w:val="24"/>
+          <w:szCs w:val="24"/>
+        </w:rPr>
+        <w:t>Un parametro fondamentale consiste nell</w:t>
+      </w:r>
+      <w:r>
+        <w:rPr>
+          <w:sz w:val="24"/>
+          <w:szCs w:val="24"/>
+        </w:rPr>
+        <w:t>a potenza “indicata”</w:t>
+      </w:r>
+      <w:r>
+        <w:rPr>
+          <w:sz w:val="24"/>
+          <w:szCs w:val="24"/>
+        </w:rPr>
+        <w:t xml:space="preserve"> del ciclo, che viene </w:t>
+      </w:r>
+      <w:r>
+        <w:rPr>
+          <w:sz w:val="24"/>
+          <w:szCs w:val="24"/>
+        </w:rPr>
+        <w:t>ricavata dall’area del diagramma mentre la potenza utile disponibile sull’albero motore si ottiene mediante l’uso del freno. Il principio di funzionamento di questo dispositivo è simile al convertitore di coppia, il quale è composto da una turbina Franci</w:t>
+      </w:r>
+      <w:r>
+        <w:rPr>
+          <w:sz w:val="24"/>
+          <w:szCs w:val="24"/>
+        </w:rPr>
+        <w:t>s e da un</w:t>
+      </w:r>
+      <w:r>
+        <w:rPr>
+          <w:sz w:val="24"/>
+          <w:szCs w:val="24"/>
+        </w:rPr>
+        <w:t xml:space="preserve"> recipiente contenente l’olio. Durante questo tipo di prova, lo statore viene trascinato dal rotore grazie alla viscosità del fluido</w:t>
+      </w:r>
+      <w:r>
+        <w:rPr>
+          <w:sz w:val="24"/>
+          <w:szCs w:val="24"/>
+        </w:rPr>
+        <w:t xml:space="preserve"> </w:t>
+      </w:r>
+      <w:r>
+        <w:rPr>
+          <w:sz w:val="24"/>
+          <w:szCs w:val="24"/>
+        </w:rPr>
+        <w:t>(oli</w:t>
+      </w:r>
+      <w:r>
+        <w:rPr>
+          <w:sz w:val="24"/>
+          <w:szCs w:val="24"/>
+        </w:rPr>
+        <w:t>o o acqua) e, contemporaneamente, viene misurata la forza dal dinamometro che moltiplicata per il braccio da come prodotto la coppia. P</w:t>
+      </w:r>
+      <w:r>
+        <w:rPr>
+          <w:sz w:val="24"/>
+          <w:szCs w:val="24"/>
+        </w:rPr>
+        <w:t xml:space="preserve">er mezzo di queste misurazioni </w:t>
+      </w:r>
+      <w:r>
+        <w:rPr>
+          <w:sz w:val="24"/>
+          <w:szCs w:val="24"/>
+        </w:rPr>
+        <w:t xml:space="preserve">siamo in grado ora di calcolarci la potenza del moto rotatorio, prodotto della coppia per la velocità angolare (numero di giri). </w:t>
+      </w:r>
+      <w:r>
+        <w:rPr>
+          <w:sz w:val="24"/>
+          <w:szCs w:val="24"/>
+        </w:rPr>
+        <w:t xml:space="preserve">Un </w:t>
+      </w:r>
+      <w:r>
+        <w:rPr>
+          <w:sz w:val="24"/>
+          <w:szCs w:val="24"/>
+        </w:rPr>
+        <w:t xml:space="preserve">aspetto molto importante per aumentare il rendimento del nostro motore termico a due tempi riguarda la pressione media effettiva. Anch’essa viene ricavata dal grafico e può essere aumentata in vari modi: aumentando il rendimento utile e volumetrico, innalzando la densità dell’aria di aspirazione e utilizzando dei combustibili con un elevato potere calorifero. </w:t>
+      </w:r>
+      <w:r>
+        <w:rPr>
+          <w:sz w:val="24"/>
+          <w:szCs w:val="24"/>
+        </w:rPr>
+        <w:t xml:space="preserve">I pregi riguardanti questo tipo di motore sono i seguenti: reversibilità (motore può ruotare in un verso o nell’altro senza che ci siano dei danni dovuti alla mancanza di lubrificazione), facile da maneggiare (possiede minori dimensioni e le sue parti meccaniche sono più semplici da capire), </w:t>
+      </w:r>
+      <w:r>
+        <w:rPr>
+          <w:sz w:val="24"/>
+          <w:szCs w:val="24"/>
+        </w:rPr>
+        <w:t>affidabilità maggiore</w:t>
+      </w:r>
+      <w:r>
+        <w:rPr>
+          <w:sz w:val="24"/>
+          <w:szCs w:val="24"/>
+        </w:rPr>
+        <w:t xml:space="preserve"> </w:t>
+      </w:r>
+      <w:r>
+        <w:rPr>
+          <w:sz w:val="24"/>
+          <w:szCs w:val="24"/>
+        </w:rPr>
+        <w:t xml:space="preserve">(è composto da meno parti </w:t>
+      </w:r>
+      <w:r>
+        <w:rPr>
+          <w:sz w:val="24"/>
+          <w:szCs w:val="24"/>
+        </w:rPr>
+        <w:lastRenderedPageBreak/>
+        <w:t>mobili) e maggiore reattività</w:t>
+      </w:r>
+      <w:r>
+        <w:rPr>
+          <w:sz w:val="24"/>
+          <w:szCs w:val="24"/>
+        </w:rPr>
+        <w:t xml:space="preserve"> </w:t>
+      </w:r>
+      <w:r>
+        <w:rPr>
+          <w:sz w:val="24"/>
+          <w:szCs w:val="24"/>
+        </w:rPr>
+        <w:t>(riguardante l’accensione). Tuttavia bisogna sottolineare che a questi aspetti positivi si contrappongono alcuni difetti che</w:t>
+      </w:r>
+      <w:r>
+        <w:rPr>
+          <w:sz w:val="24"/>
+          <w:szCs w:val="24"/>
+        </w:rPr>
+        <w:t xml:space="preserve"> ne</w:t>
+      </w:r>
+      <w:r>
+        <w:rPr>
+          <w:sz w:val="24"/>
+          <w:szCs w:val="24"/>
+        </w:rPr>
+        <w:t xml:space="preserve"> </w:t>
+      </w:r>
+      <w:proofErr w:type="spellStart"/>
+      <w:r>
+        <w:rPr>
+          <w:sz w:val="24"/>
+          <w:szCs w:val="24"/>
+        </w:rPr>
+        <w:t>limitano</w:t>
+      </w:r>
+      <w:proofErr w:type="spellEnd"/>
+      <w:r>
+        <w:rPr>
+          <w:sz w:val="24"/>
+          <w:szCs w:val="24"/>
+        </w:rPr>
+        <w:t xml:space="preserve"> l’utilizzo su grande scala.</w:t>
+      </w:r>
+      <w:r>
+        <w:rPr>
+          <w:sz w:val="24"/>
+          <w:szCs w:val="24"/>
+        </w:rPr>
+        <w:t xml:space="preserve"> Come primo </w:t>
+      </w:r>
+      <w:proofErr w:type="spellStart"/>
+      <w:proofErr w:type="gramStart"/>
+      <w:r>
+        <w:rPr>
+          <w:sz w:val="24"/>
+          <w:szCs w:val="24"/>
+        </w:rPr>
+        <w:t>punto,la</w:t>
+      </w:r>
+      <w:proofErr w:type="spellEnd"/>
+      <w:proofErr w:type="gramEnd"/>
+      <w:r>
+        <w:rPr>
+          <w:sz w:val="24"/>
+          <w:szCs w:val="24"/>
+        </w:rPr>
+        <w:t xml:space="preserve"> macchina </w:t>
+      </w:r>
+      <w:r>
+        <w:rPr>
+          <w:sz w:val="24"/>
+          <w:szCs w:val="24"/>
+        </w:rPr>
+        <w:t>presenta un minor rendimento termodinamico. Esso ha un forte impatto ambientale, in quanto emana gas super tossici (dovuti alla combustione olio e benzina), richiede un consumo specifico più elevato e un frequente ricambio dell’olio con i relativi costi.</w:t>
+      </w:r>
+    </w:p>
+    <w:p>
+      <w:pPr>
+        <w:rPr>
+          <w:i/>
+          <w:sz w:val="24"/>
+          <w:szCs w:val="24"/>
+        </w:rPr>
+      </w:pPr>
       <w:bookmarkStart w:id="0" w:name="_GoBack"/>
-      <w:bookmarkEnd w:id="0"/>
-      <w:r>
-        <w:rPr>
-          <w:sz w:val="24"/>
-          <w:szCs w:val="24"/>
-        </w:rPr>
-        <w:t xml:space="preserve">L’elemento fondamentale del cogeneratore consiste nel motore alternativo a combustione interna, nel quale, a differenza delle macchine a combustione esterna, la combustione avviene all’interno della medesima macchina che fornisce lavoro. Tutto ciò porta a dei grossi vantaggi in quanto non sono presenti, in questo tipo di motori, alcuna specie di scambiatori e, di conseguenza, anche le perdite di calore sono ridotte drasticamente. Nella maggior parte dei casi, un motore alternativo è costituito dalle parti che seguono: </w:t>
-      </w:r>
-    </w:p>
-    <w:p>
-      <w:pPr>
-        <w:rPr>
-          <w:sz w:val="24"/>
-          <w:szCs w:val="24"/>
-        </w:rPr>
-      </w:pPr>
-      <w:r>
-        <w:rPr>
-          <w:sz w:val="24"/>
-          <w:szCs w:val="24"/>
-        </w:rPr>
-        <w:t>-Cilindro: composto da una canna, caratterizzata dal fatto che viene alettata all’esterno per aumentarne le prestazioni.</w:t>
-      </w:r>
-    </w:p>
-    <w:p>
-      <w:pPr>
-        <w:rPr>
-          <w:sz w:val="24"/>
-          <w:szCs w:val="24"/>
-        </w:rPr>
-      </w:pPr>
-      <w:r>
-        <w:rPr>
-          <w:sz w:val="24"/>
-          <w:szCs w:val="24"/>
-        </w:rPr>
-        <w:t>-Testata: il suo scopo riguarda la chiusura del cilindro.</w:t>
-      </w:r>
-    </w:p>
-    <w:p>
-      <w:pPr>
-        <w:rPr>
-          <w:sz w:val="24"/>
-          <w:szCs w:val="24"/>
-        </w:rPr>
-      </w:pPr>
-      <w:r>
-        <w:rPr>
-          <w:sz w:val="24"/>
-          <w:szCs w:val="24"/>
-        </w:rPr>
-        <w:t>-Basamento: struttura che deve essere caratterizzata da una buona resistenza meccanica in quanto deve essere in grado di scaricare le forze di inerzia e dei gas.</w:t>
-      </w:r>
-    </w:p>
-    <w:p>
-      <w:pPr>
-        <w:rPr>
-          <w:sz w:val="24"/>
-          <w:szCs w:val="24"/>
-        </w:rPr>
-      </w:pPr>
-      <w:r>
-        <w:rPr>
-          <w:sz w:val="24"/>
-          <w:szCs w:val="24"/>
-        </w:rPr>
-        <w:t>-Pistone: elemento fondamentale che delimita la parete della camera a volume variabile, la quale necessità di lavoro in quanto deve poi trasmetterlo all’albero.</w:t>
-      </w:r>
-    </w:p>
-    <w:p>
-      <w:pPr>
-        <w:rPr>
-          <w:sz w:val="24"/>
-          <w:szCs w:val="24"/>
-        </w:rPr>
-      </w:pPr>
-      <w:r>
-        <w:rPr>
-          <w:sz w:val="24"/>
-          <w:szCs w:val="24"/>
-        </w:rPr>
-        <w:t>-Manovellismo: blocco costituito dallo spinotto, dalla biella e dalla manovella, le quali permettono il moto rotatorio dell’albero.</w:t>
-      </w:r>
-    </w:p>
-    <w:p>
-      <w:pPr>
-        <w:rPr>
-          <w:sz w:val="24"/>
-          <w:szCs w:val="24"/>
-        </w:rPr>
-      </w:pPr>
-      <w:r>
-        <w:rPr>
-          <w:sz w:val="24"/>
-          <w:szCs w:val="24"/>
-        </w:rPr>
-        <w:t>-Coppa dell’olio: la sua funzione consiste nel raccogliere in un recipiente l’olio proveniente dalla canna del cilindro.</w:t>
-      </w:r>
-    </w:p>
-    <w:p>
-      <w:pPr>
-        <w:rPr>
-          <w:sz w:val="24"/>
-          <w:szCs w:val="24"/>
-        </w:rPr>
-      </w:pPr>
-      <w:r>
-        <w:rPr>
-          <w:sz w:val="24"/>
-          <w:szCs w:val="24"/>
-        </w:rPr>
-        <w:t xml:space="preserve">I motori però non vengono differenziati solamente per ciò che riguarda la loro composizione ma è necessario sapere come essi lavorano. Per quest’ultimo motivo, essi si dividono in motori a quattro tempi e motore a due tempi. Nel nostro caso, ci troviamo di fronte ad un motore a due tempi ed è per questo che ci soffermeremo sui suoi aspetti fondamentali. Il ciclo di funzionamento di un motore a due tempi possiede una fase attiva e una fase passiva. A differenza del motore a quattro tempi, </w:t>
-      </w:r>
-      <w:r>
-        <w:rPr>
-          <w:sz w:val="24"/>
-          <w:szCs w:val="24"/>
-        </w:rPr>
-        <w:lastRenderedPageBreak/>
-        <w:t>esso quindi è caratterizzato da una fase attiva ogni giro ed è grazie a ciò che è presente una maggiore distribuzione. Detto ciò, il ciclo di lavoro viene diviso in sei fasi:</w:t>
-      </w:r>
-    </w:p>
-    <w:p>
-      <w:pPr>
-        <w:rPr>
-          <w:sz w:val="24"/>
-          <w:szCs w:val="24"/>
-        </w:rPr>
-      </w:pPr>
-      <w:r>
-        <w:rPr>
-          <w:sz w:val="24"/>
-          <w:szCs w:val="24"/>
-        </w:rPr>
-        <w:t>-Lavaggio: pompa di lavaggio fornisce una carica di aria fresca con lo scopo di effettuare una pulizia del cilindro.</w:t>
-      </w:r>
-    </w:p>
-    <w:p>
-      <w:pPr>
-        <w:rPr>
-          <w:sz w:val="24"/>
-          <w:szCs w:val="24"/>
-        </w:rPr>
-      </w:pPr>
-      <w:r>
-        <w:rPr>
-          <w:sz w:val="24"/>
-          <w:szCs w:val="24"/>
-        </w:rPr>
-        <w:t>-Carica: pompa di lavaggio continua ad immettere aria mentre il pistone comincia a risalire.</w:t>
-      </w:r>
-    </w:p>
-    <w:p>
-      <w:pPr>
-        <w:rPr>
-          <w:sz w:val="24"/>
-          <w:szCs w:val="24"/>
-        </w:rPr>
-      </w:pPr>
-      <w:r>
-        <w:rPr>
-          <w:sz w:val="24"/>
-          <w:szCs w:val="24"/>
-        </w:rPr>
-        <w:t>-Compressione: pistone risale verso l’altro comprimendo i gas esistenti all’interno del cilindro.</w:t>
-      </w:r>
-    </w:p>
-    <w:p>
-      <w:pPr>
-        <w:rPr>
-          <w:sz w:val="24"/>
-          <w:szCs w:val="24"/>
-        </w:rPr>
-      </w:pPr>
-      <w:r>
-        <w:rPr>
-          <w:sz w:val="24"/>
-          <w:szCs w:val="24"/>
-        </w:rPr>
-        <w:t>-Combustione: i gas vengono sottoposti a questo processo, che continua ad avvenire in parte anche quando il pistone è in fase di discesa.</w:t>
-      </w:r>
-    </w:p>
-    <w:p>
-      <w:pPr>
-        <w:rPr>
-          <w:sz w:val="24"/>
-          <w:szCs w:val="24"/>
-        </w:rPr>
-      </w:pPr>
-      <w:r>
-        <w:rPr>
-          <w:sz w:val="24"/>
-          <w:szCs w:val="24"/>
-        </w:rPr>
-        <w:t>-Espansione: i gas combusti permettono, mediante la loro espansione, la discesa del pistone.</w:t>
-      </w:r>
-    </w:p>
-    <w:p>
-      <w:pPr>
-        <w:rPr>
-          <w:sz w:val="24"/>
-          <w:szCs w:val="24"/>
-        </w:rPr>
-      </w:pPr>
-      <w:r>
-        <w:rPr>
-          <w:sz w:val="24"/>
-          <w:szCs w:val="24"/>
-        </w:rPr>
-        <w:t>-Scarico: i gas vengono scaricate in atmosfera, in quanto possiedono una pressione decisamente maggiore a quella atmosferica.</w:t>
-      </w:r>
-    </w:p>
+      <w:r>
+        <w:rPr>
+          <w:i/>
+          <w:sz w:val="24"/>
+          <w:szCs w:val="24"/>
+        </w:rPr>
+        <w:t>FOTO: diagramma ciclo limite e indicato più sezione motore a 2 tempi.</w:t>
+      </w:r>
+    </w:p>
+    <w:bookmarkEnd w:id="0"/>
     <w:p>
       <w:pPr>
         <w:rPr>
@@ -7261,114 +7888,114 @@
           <w:szCs w:val="24"/>
           <w:lang w:val="en-US"/>
         </w:rPr>
-        <w:t xml:space="preserve">ses and very efficient under right </w:t>
-      </w:r>
+        <w:t xml:space="preserve">ses and very efficient under right conditions. </w:t>
+      </w:r>
+      <w:proofErr w:type="spellStart"/>
       <w:r>
         <w:rPr>
           <w:sz w:val="24"/>
           <w:szCs w:val="24"/>
           <w:lang w:val="en-US"/>
         </w:rPr>
+        <w:t>Futhermore</w:t>
+      </w:r>
+      <w:proofErr w:type="spellEnd"/>
+      <w:r>
+        <w:rPr>
+          <w:sz w:val="24"/>
+          <w:szCs w:val="24"/>
+          <w:lang w:val="en-US"/>
+        </w:rPr>
+        <w:t xml:space="preserve">, this type of solution is highly used because it is cheap and environmentally attractive. The major equipment includes one or more of the following: steam generator or boiler, steam turbine generator, gas turbine generator, heat recovery steam generator </w:t>
+      </w:r>
+      <w:r>
+        <w:rPr>
+          <w:sz w:val="24"/>
+          <w:szCs w:val="24"/>
+          <w:lang w:val="en-US"/>
+        </w:rPr>
+        <w:t>and internal combustion engine</w:t>
+      </w:r>
+      <w:r>
+        <w:rPr>
+          <w:sz w:val="24"/>
+          <w:szCs w:val="24"/>
+          <w:lang w:val="en-US"/>
+        </w:rPr>
+        <w:t xml:space="preserve">. There are </w:t>
+      </w:r>
+      <w:r>
+        <w:rPr>
+          <w:sz w:val="24"/>
+          <w:szCs w:val="24"/>
+          <w:lang w:val="en-US"/>
+        </w:rPr>
+        <w:t>three types of cogeneration cycles: topping cycle,</w:t>
+      </w:r>
+      <w:r>
+        <w:rPr>
+          <w:sz w:val="24"/>
+          <w:szCs w:val="24"/>
+          <w:lang w:val="en-US"/>
+        </w:rPr>
+        <w:t xml:space="preserve"> </w:t>
+      </w:r>
+      <w:r>
+        <w:rPr>
+          <w:sz w:val="24"/>
+          <w:szCs w:val="24"/>
+          <w:lang w:val="en-US"/>
+        </w:rPr>
+        <w:t>bottoming cycle and combined-cycle cogeneration.</w:t>
+      </w:r>
+      <w:r>
+        <w:rPr>
+          <w:sz w:val="24"/>
+          <w:szCs w:val="24"/>
+          <w:lang w:val="en-US"/>
+        </w:rPr>
+        <w:t xml:space="preserve"> The topping cycle used the power supply to produce electricity. The unused energy is exploited for</w:t>
+      </w:r>
+      <w:r>
+        <w:rPr>
+          <w:sz w:val="24"/>
+          <w:szCs w:val="24"/>
+          <w:lang w:val="en-US"/>
+        </w:rPr>
+        <w:t xml:space="preserve"> heating. On the other hand i</w:t>
+      </w:r>
+      <w:r>
+        <w:rPr>
+          <w:sz w:val="24"/>
+          <w:szCs w:val="24"/>
+          <w:lang w:val="en-US"/>
+        </w:rPr>
+        <w:t>n a bottoming cycle, the fuel energy is primarily used to provide users with the amount of heat required to satisfy their needs. T</w:t>
+      </w:r>
+      <w:r>
+        <w:rPr>
+          <w:sz w:val="24"/>
+          <w:szCs w:val="24"/>
+          <w:lang w:val="en-US"/>
+        </w:rPr>
+        <w:t xml:space="preserve">he </w:t>
+      </w:r>
+      <w:r>
+        <w:rPr>
+          <w:sz w:val="24"/>
+          <w:szCs w:val="24"/>
+          <w:lang w:val="en-US"/>
+        </w:rPr>
+        <w:t xml:space="preserve">waste </w:t>
+      </w:r>
+      <w:r>
+        <w:rPr>
+          <w:sz w:val="24"/>
+          <w:szCs w:val="24"/>
+          <w:lang w:val="en-US"/>
+        </w:rPr>
         <w:lastRenderedPageBreak/>
-        <w:t xml:space="preserve">conditions. </w:t>
-      </w:r>
-      <w:proofErr w:type="spellStart"/>
-      <w:r>
-        <w:rPr>
-          <w:sz w:val="24"/>
-          <w:szCs w:val="24"/>
-          <w:lang w:val="en-US"/>
-        </w:rPr>
-        <w:t>Futhermore</w:t>
-      </w:r>
-      <w:proofErr w:type="spellEnd"/>
-      <w:r>
-        <w:rPr>
-          <w:sz w:val="24"/>
-          <w:szCs w:val="24"/>
-          <w:lang w:val="en-US"/>
-        </w:rPr>
-        <w:t xml:space="preserve">, this type of solution is highly used because it is cheap and environmentally attractive. The major equipment includes one or more of the following: steam generator or boiler, steam turbine generator, gas turbine generator, heat recovery steam generator </w:t>
-      </w:r>
-      <w:r>
-        <w:rPr>
-          <w:sz w:val="24"/>
-          <w:szCs w:val="24"/>
-          <w:lang w:val="en-US"/>
-        </w:rPr>
-        <w:t>and internal combustion engine</w:t>
-      </w:r>
-      <w:r>
-        <w:rPr>
-          <w:sz w:val="24"/>
-          <w:szCs w:val="24"/>
-          <w:lang w:val="en-US"/>
-        </w:rPr>
-        <w:t xml:space="preserve">. There are </w:t>
-      </w:r>
-      <w:r>
-        <w:rPr>
-          <w:sz w:val="24"/>
-          <w:szCs w:val="24"/>
-          <w:lang w:val="en-US"/>
-        </w:rPr>
-        <w:t>three types of cogeneration cycles: topping cycle,</w:t>
-      </w:r>
-      <w:r>
-        <w:rPr>
-          <w:sz w:val="24"/>
-          <w:szCs w:val="24"/>
-          <w:lang w:val="en-US"/>
-        </w:rPr>
-        <w:t xml:space="preserve"> </w:t>
-      </w:r>
-      <w:r>
-        <w:rPr>
-          <w:sz w:val="24"/>
-          <w:szCs w:val="24"/>
-          <w:lang w:val="en-US"/>
-        </w:rPr>
-        <w:t>bottoming cycle and combined-cycle cogeneration.</w:t>
-      </w:r>
-      <w:r>
-        <w:rPr>
-          <w:sz w:val="24"/>
-          <w:szCs w:val="24"/>
-          <w:lang w:val="en-US"/>
-        </w:rPr>
-        <w:t xml:space="preserve"> The topping cycle used the power supply to produce electricity. The unused energy is exploited for</w:t>
-      </w:r>
-      <w:r>
-        <w:rPr>
-          <w:sz w:val="24"/>
-          <w:szCs w:val="24"/>
-          <w:lang w:val="en-US"/>
-        </w:rPr>
-        <w:t xml:space="preserve"> heating. On the other hand i</w:t>
-      </w:r>
-      <w:r>
-        <w:rPr>
-          <w:sz w:val="24"/>
-          <w:szCs w:val="24"/>
-          <w:lang w:val="en-US"/>
-        </w:rPr>
-        <w:t>n a bottoming cycle, the fuel energy is primarily used to provide users with the amount of heat required to satisfy their needs. T</w:t>
-      </w:r>
-      <w:r>
-        <w:rPr>
-          <w:sz w:val="24"/>
-          <w:szCs w:val="24"/>
-          <w:lang w:val="en-US"/>
-        </w:rPr>
-        <w:t xml:space="preserve">he </w:t>
-      </w:r>
-      <w:r>
-        <w:rPr>
-          <w:sz w:val="24"/>
-          <w:szCs w:val="24"/>
-          <w:lang w:val="en-US"/>
-        </w:rPr>
-        <w:t>waste heat</w:t>
+        <w:t>heat</w:t>
       </w:r>
       <w:r>
         <w:rPr>
@@ -7852,8 +8479,9 @@
           <w:szCs w:val="21"/>
           <w:shd w:val="clear" w:color="auto" w:fill="FFFFFF"/>
         </w:rPr>
-        <w:t xml:space="preserve">Il progetto in questione consiste nella realizzazione di un sistema di regolazione per il cogeneratore. Noi volevamo produrre un sistema, completo di sonde per la lettura dei dati, di una regolazione degli attuatori e di una modalità di visualizzazione dei valori misurati. Siamo partiti da un cogeneratore </w:t>
-      </w:r>
+        <w:t xml:space="preserve">Il progetto in questione consiste nella realizzazione di un sistema di regolazione per il cogeneratore. Noi volevamo produrre un sistema, completo di sonde per la lettura dei dati, di una regolazione degli attuatori e di una modalità di visualizzazione dei valori misurati. Siamo partiti da un cogeneratore basato su un motore a due tempi, marcato Piaggio, corredato da uno scambiatore di fumi collegato al bollitore. Inizialmente, è stata necessaria una fase propedeutica al lavoro che consisteva nella consultazione di materiale documentativo </w:t>
+      </w:r>
+      <w:proofErr w:type="spellStart"/>
       <w:r>
         <w:rPr>
           <w:rFonts w:cstheme="minorHAnsi"/>
@@ -7862,10 +8490,9 @@
           <w:szCs w:val="21"/>
           <w:shd w:val="clear" w:color="auto" w:fill="FFFFFF"/>
         </w:rPr>
-        <w:lastRenderedPageBreak/>
-        <w:t xml:space="preserve">basato su un motore a due tempi, marcato Piaggio, corredato da uno scambiatore di fumi collegato al bollitore. Inizialmente, è stata necessaria una fase propedeutica al lavoro che consisteva nella consultazione di materiale documentativo </w:t>
-      </w:r>
-      <w:proofErr w:type="spellStart"/>
+        <w:t>pre</w:t>
+      </w:r>
+      <w:proofErr w:type="spellEnd"/>
       <w:r>
         <w:rPr>
           <w:rFonts w:cstheme="minorHAnsi"/>
@@ -7874,9 +8501,8 @@
           <w:szCs w:val="21"/>
           <w:shd w:val="clear" w:color="auto" w:fill="FFFFFF"/>
         </w:rPr>
-        <w:t>pre</w:t>
-      </w:r>
-      <w:proofErr w:type="spellEnd"/>
+        <w:t xml:space="preserve">- esistente fornitoci dai costruttori dei vari componenti. In seguito, abbiamo effettuato un rilievo del sistema cogeneratore con i relativi elementi. Questo disegno provvisorio è stato poi realizzato con i simboli unificati e convertito in formato digitale con Autocad. Successivamente a ciò, è seguita una fase di “brainstorming” sulle idee possibili e sensate. Dopo aver concluso questa parte iniziale, abbiamo compiuto alcune prove con la piattaforma </w:t>
+      </w:r>
       <w:r>
         <w:rPr>
           <w:rFonts w:cstheme="minorHAnsi"/>
@@ -7885,7 +8511,8 @@
           <w:szCs w:val="21"/>
           <w:shd w:val="clear" w:color="auto" w:fill="FFFFFF"/>
         </w:rPr>
-        <w:t>- esistente fornitoci dai costruttori dei vari componenti. In seguito, abbiamo effettuato un rilievo del sistema cogeneratore con i relativi elementi. Questo disegno provvisorio è stato poi realizzato con i simboli unificati e convertito in formato digitale con Autocad. Successivamente a ciò, è seguita una fase di “brainstorming” sulle idee possibili e sensate. Dopo aver concluso questa parte iniziale, abbiamo compiuto alcune prove con la piattaforma elettronica Arduino. Sono stati testati alcuni accessori presenti nel kit di Arduino, come il telecomando, il display e il sensore di prossimità, per capire, non solo il loro funzionamento, ma anche cosa si sarebbe potuto aggiungere al progetto di utile ed efficace. Dopo l’osservazione di questi componenti elettronici, è risultato necessario effettuare un ulteriore analisi relativo al funzionamento sia del sistema idraulico che di quello elettrico. Per ciò che riguarda le mansioni svolte, noi abbiamo compiuto delle prove inerenti all’accensione del motore termico. Dopo la prova iniziale, ci siamo venuti a scontrare con il mancato avviamento del motore. É per quest’ultimo motivo che sono state necessarie altre prove per individuare i problemi del motore termico. Come prima cosa, abbiamo effettuato la pulizia degli ugelli del carburatore e cambiato le relative guarnizioni, che non erano nella miglior condi</w:t>
+        <w:lastRenderedPageBreak/>
+        <w:t>elettronica Arduino. Sono stati testati alcuni accessori presenti nel kit di Arduino, come il telecomando, il display e il sensore di prossimità, per capire, non solo il loro funzionamento, ma anche cosa si sarebbe potuto aggiungere al progetto di utile ed efficace. Dopo l’osservazione di questi componenti elettronici, è risultato necessario effettuare un ulteriore analisi relativo al funzionamento sia del sistema idraulico che di quello elettrico. Per ciò che riguarda le mansioni svolte, noi abbiamo compiuto delle prove inerenti all’accensione del motore termico. Dopo la prova iniziale, ci siamo venuti a scontrare con il mancato avviamento del motore. É per quest’ultimo motivo che sono state necessarie altre prove per individuare i problemi del motore termico. Come prima cosa, abbiamo effettuato la pulizia degli ugelli del carburatore e cambiato le relative guarnizioni, che non erano nella miglior condi</w:t>
       </w:r>
       <w:r>
         <w:rPr>
@@ -8007,8 +8634,9 @@
           <w:szCs w:val="21"/>
           <w:shd w:val="clear" w:color="auto" w:fill="FFFFFF"/>
         </w:rPr>
-        <w:t xml:space="preserve">Per la realizzazione dell’impianto di cogenerazione e per il cablaggio dei cavi elettrici, è stato necessario l’utilizzo di alcuni strumenti e materiali. Durante il collegamento dei fili elettrici ai relativi </w:t>
-      </w:r>
+        <w:t>Per la realizzazione dell’impianto di cogenerazione e per il cablaggio dei cavi elettrici, è stato necessario l’utilizzo di alcuni strumenti e materiali. Durante il collegamento dei fili elettrici ai relativi morsetti, abbiamo usato i tipici strumenti da elettricisti(</w:t>
+      </w:r>
+      <w:proofErr w:type="gramStart"/>
       <w:r>
         <w:rPr>
           <w:rFonts w:cstheme="minorHAnsi"/>
@@ -8017,10 +8645,9 @@
           <w:szCs w:val="21"/>
           <w:shd w:val="clear" w:color="auto" w:fill="FFFFFF"/>
         </w:rPr>
-        <w:lastRenderedPageBreak/>
-        <w:t>morsetti, abbiamo usato i tipici strumenti da elettricisti(</w:t>
-      </w:r>
-      <w:proofErr w:type="gramStart"/>
+        <w:t>pinze,…</w:t>
+      </w:r>
+      <w:proofErr w:type="gramEnd"/>
       <w:r>
         <w:rPr>
           <w:rFonts w:cstheme="minorHAnsi"/>
@@ -8029,9 +8656,9 @@
           <w:szCs w:val="21"/>
           <w:shd w:val="clear" w:color="auto" w:fill="FFFFFF"/>
         </w:rPr>
-        <w:t>pinze,…</w:t>
-      </w:r>
-      <w:proofErr w:type="gramEnd"/>
+        <w:t xml:space="preserve">). Per la costruzione dei supporti per le pulegge e per il tubo dei gas di </w:t>
+      </w:r>
+      <w:proofErr w:type="gramStart"/>
       <w:r>
         <w:rPr>
           <w:rFonts w:cstheme="minorHAnsi"/>
@@ -8040,9 +8667,9 @@
           <w:szCs w:val="21"/>
           <w:shd w:val="clear" w:color="auto" w:fill="FFFFFF"/>
         </w:rPr>
-        <w:t xml:space="preserve">). Per la costruzione dei supporti per le pulegge e per il tubo dei gas di </w:t>
-      </w:r>
-      <w:proofErr w:type="gramStart"/>
+        <w:t>scarico ,invece</w:t>
+      </w:r>
+      <w:proofErr w:type="gramEnd"/>
       <w:r>
         <w:rPr>
           <w:rFonts w:cstheme="minorHAnsi"/>
@@ -8051,18 +8678,16 @@
           <w:szCs w:val="21"/>
           <w:shd w:val="clear" w:color="auto" w:fill="FFFFFF"/>
         </w:rPr>
-        <w:t>scarico ,invece</w:t>
-      </w:r>
-      <w:proofErr w:type="gramEnd"/>
+        <w:t>, è stato doveroso l’utilizzo del tornio e dei relativi utensili. La realizzazione del supporto per il motore elettrico ha richiesto inoltre l’impiego della saldatrice e della fresatrice verticale</w:t>
+      </w:r>
       <w:r>
         <w:rPr>
           <w:rFonts w:cstheme="minorHAnsi"/>
           <w:color w:val="24292E"/>
           <w:sz w:val="24"/>
           <w:szCs w:val="21"/>
-          <w:shd w:val="clear" w:color="auto" w:fill="FFFFFF"/>
-        </w:rPr>
-        <w:t>, è stato doveroso l’utilizzo del tornio e dei relativi utensili. La realizzazione del supporto per il motore elettrico ha richiesto inoltre l’impiego della saldatrice e della fresatrice verticale</w:t>
+        </w:rPr>
+        <w:br/>
       </w:r>
       <w:r>
         <w:rPr>
@@ -8070,9 +8695,11 @@
           <w:color w:val="24292E"/>
           <w:sz w:val="24"/>
           <w:szCs w:val="21"/>
-        </w:rPr>
-        <w:br/>
-      </w:r>
+          <w:shd w:val="clear" w:color="auto" w:fill="FFFFFF"/>
+        </w:rPr>
+        <w:t xml:space="preserve">La conoscenza di alcuni concetti teorici è necessaria come </w:t>
+      </w:r>
+      <w:proofErr w:type="spellStart"/>
       <w:r>
         <w:rPr>
           <w:rFonts w:cstheme="minorHAnsi"/>
@@ -8081,9 +8708,9 @@
           <w:szCs w:val="21"/>
           <w:shd w:val="clear" w:color="auto" w:fill="FFFFFF"/>
         </w:rPr>
-        <w:t xml:space="preserve">La conoscenza di alcuni concetti teorici è necessaria come </w:t>
-      </w:r>
-      <w:proofErr w:type="spellStart"/>
+        <w:t>pre</w:t>
+      </w:r>
+      <w:proofErr w:type="spellEnd"/>
       <w:r>
         <w:rPr>
           <w:rFonts w:cstheme="minorHAnsi"/>
@@ -8092,9 +8719,8 @@
           <w:szCs w:val="21"/>
           <w:shd w:val="clear" w:color="auto" w:fill="FFFFFF"/>
         </w:rPr>
-        <w:t>pre</w:t>
-      </w:r>
-      <w:proofErr w:type="spellEnd"/>
+        <w:t xml:space="preserve">-requisito, in maniera più specifica essi riguardano la cogenerazione, il motore elettrico asincrono trifase e i regolatori programmabili, come ad esempio Arduino. Non bastano solamente le nozioni teoriche ma è necessario possedere anche </w:t>
+      </w:r>
       <w:r>
         <w:rPr>
           <w:rFonts w:cstheme="minorHAnsi"/>
@@ -8103,7 +8729,8 @@
           <w:szCs w:val="21"/>
           <w:shd w:val="clear" w:color="auto" w:fill="FFFFFF"/>
         </w:rPr>
-        <w:t>-requisito, in maniera più specifica essi riguardano la cogenerazione, il motore elettrico asincrono trifase e i regolatori programmabili, come ad esempio Arduino. Non bastano solamente le nozioni teoriche ma è necessario possedere anche delle abilità pratiche riferite all’esperienza avente con le macchine utensili e con l’ambiente dell’elettronica.</w:t>
+        <w:lastRenderedPageBreak/>
+        <w:t>delle abilità pratiche riferite all’esperienza avente con le macchine utensili e con l’ambiente dell’elettronica.</w:t>
       </w:r>
     </w:p>
     <w:p>
@@ -8331,87 +8958,80 @@
           <w:sz w:val="24"/>
           <w:szCs w:val="24"/>
         </w:rPr>
-        <w:t>prova di accensione del motore. L’aspetto più problematico è la grande quantità di tempo richiesta per apportare anche la più irrisoria modifica all’apparato elettrico-</w:t>
-      </w:r>
+        <w:t xml:space="preserve">prova di accensione del motore. L’aspetto più problematico è la grande quantità di tempo richiesta per apportare anche la più irrisoria modifica all’apparato elettrico-regolativo, dettata dall’enorme difficoltà nel reperire anche il </w:t>
+      </w:r>
+      <w:r>
+        <w:rPr>
+          <w:sz w:val="24"/>
+          <w:szCs w:val="24"/>
+        </w:rPr>
+        <w:t xml:space="preserve">materiale di lavoro </w:t>
+      </w:r>
+      <w:r>
+        <w:rPr>
+          <w:sz w:val="24"/>
+          <w:szCs w:val="24"/>
+        </w:rPr>
+        <w:t xml:space="preserve">più </w:t>
+      </w:r>
+      <w:r>
+        <w:rPr>
+          <w:sz w:val="24"/>
+          <w:szCs w:val="24"/>
+        </w:rPr>
+        <w:t>scontato, fino al singolo fusibile, alla singola vite autofilettante, ai singoli morsetti mammut.</w:t>
+      </w:r>
+    </w:p>
+    <w:p>
+      <w:pPr>
+        <w:rPr>
+          <w:sz w:val="24"/>
+          <w:szCs w:val="24"/>
+        </w:rPr>
+      </w:pPr>
+      <w:r>
+        <w:rPr>
+          <w:sz w:val="24"/>
+          <w:szCs w:val="24"/>
+        </w:rPr>
+        <w:t>Assieme alla nostra carente preparazione nel campo dei motori, che non ci ha permesso di adattarci perfettamente a un progetto che si stava rapidamente incentrando non sulla regolazione, ma sull’accensione di motori.</w:t>
+      </w:r>
+    </w:p>
+    <w:p>
+      <w:pPr>
+        <w:rPr>
+          <w:sz w:val="24"/>
+          <w:szCs w:val="24"/>
+        </w:rPr>
+      </w:pPr>
+      <w:r>
+        <w:rPr>
+          <w:sz w:val="24"/>
+          <w:szCs w:val="24"/>
+        </w:rPr>
+        <w:t>2.95- Soluzioni degne di nota</w:t>
+      </w:r>
+      <w:r>
+        <w:rPr>
+          <w:sz w:val="24"/>
+          <w:szCs w:val="24"/>
+        </w:rPr>
+        <w:t xml:space="preserve"> (obiettivi irrisolti e perché)</w:t>
+      </w:r>
+    </w:p>
+    <w:p>
+      <w:pPr>
+        <w:rPr>
+          <w:sz w:val="24"/>
+          <w:szCs w:val="24"/>
+        </w:rPr>
+      </w:pPr>
       <w:r>
         <w:rPr>
           <w:sz w:val="24"/>
           <w:szCs w:val="24"/>
         </w:rPr>
         <w:lastRenderedPageBreak/>
-        <w:t xml:space="preserve">regolativo, dettata dall’enorme difficoltà nel reperire anche il </w:t>
-      </w:r>
-      <w:r>
-        <w:rPr>
-          <w:sz w:val="24"/>
-          <w:szCs w:val="24"/>
-        </w:rPr>
-        <w:t xml:space="preserve">materiale di lavoro </w:t>
-      </w:r>
-      <w:r>
-        <w:rPr>
-          <w:sz w:val="24"/>
-          <w:szCs w:val="24"/>
-        </w:rPr>
-        <w:t xml:space="preserve">più </w:t>
-      </w:r>
-      <w:r>
-        <w:rPr>
-          <w:sz w:val="24"/>
-          <w:szCs w:val="24"/>
-        </w:rPr>
-        <w:t>scontato, fino al singolo fusibile, alla singola vite autofilettante, ai singoli morsetti mammut.</w:t>
-      </w:r>
-    </w:p>
-    <w:p>
-      <w:pPr>
-        <w:rPr>
-          <w:sz w:val="24"/>
-          <w:szCs w:val="24"/>
-        </w:rPr>
-      </w:pPr>
-      <w:r>
-        <w:rPr>
-          <w:sz w:val="24"/>
-          <w:szCs w:val="24"/>
-        </w:rPr>
-        <w:t>Assieme alla nostra carente preparazione nel campo dei motori, che non ci ha permesso di adattarci perfettamente a un progetto che si stava rapidamente incentrando non sulla regolazione, ma sull’accensione di motori.</w:t>
-      </w:r>
-    </w:p>
-    <w:p>
-      <w:pPr>
-        <w:rPr>
-          <w:sz w:val="24"/>
-          <w:szCs w:val="24"/>
-        </w:rPr>
-      </w:pPr>
-      <w:r>
-        <w:rPr>
-          <w:sz w:val="24"/>
-          <w:szCs w:val="24"/>
-        </w:rPr>
-        <w:t>2.95- Soluzioni degne di nota</w:t>
-      </w:r>
-      <w:r>
-        <w:rPr>
-          <w:sz w:val="24"/>
-          <w:szCs w:val="24"/>
-        </w:rPr>
-        <w:t xml:space="preserve"> (obiettivi irrisolti e perché)</w:t>
-      </w:r>
-    </w:p>
-    <w:p>
-      <w:pPr>
-        <w:rPr>
-          <w:sz w:val="24"/>
-          <w:szCs w:val="24"/>
-        </w:rPr>
-      </w:pPr>
-      <w:r>
-        <w:rPr>
-          <w:sz w:val="24"/>
-          <w:szCs w:val="24"/>
-        </w:rPr>
         <w:t xml:space="preserve">Le soluzioni e i compromessi adottati per risolvere i numerosi problemi incontrati durante </w:t>
       </w:r>
       <w:r>
@@ -8890,7 +9510,7 @@
           <w:rPr>
             <w:noProof/>
           </w:rPr>
-          <w:t>12</w:t>
+          <w:t>14</w:t>
         </w:r>
         <w:r>
           <w:fldChar w:fldCharType="end"/>
@@ -14549,7 +15169,7 @@
 </file>
 
 <file path=customXml/itemProps1.xml><?xml version="1.0" encoding="utf-8"?>
-<ds:datastoreItem xmlns:ds="http://schemas.openxmlformats.org/officeDocument/2006/customXml" ds:itemID="{EF47ECA6-CFCB-44E0-A812-02255784E1A9}">
+<ds:datastoreItem xmlns:ds="http://schemas.openxmlformats.org/officeDocument/2006/customXml" ds:itemID="{B99ED686-1C2E-490E-9FC1-7B020C6940F2}">
   <ds:schemaRefs>
     <ds:schemaRef ds:uri="http://schemas.openxmlformats.org/officeDocument/2006/bibliography"/>
   </ds:schemaRefs>

</xml_diff>

<commit_message>
Finito paragrafo in inglese su heating systems e aggiunta nota su argomenti fusco relative a immagini da mettere
</commit_message>
<xml_diff>
--- a/tesina/tesina.docx
+++ b/tesina/tesina.docx
@@ -211,7 +211,7 @@
               </wp:inline>
             </w:drawing>
           </mc:Choice>
-          <mc:Fallback xmlns:cx="http://schemas.microsoft.com/office/drawing/2014/chartex" xmlns:w16se="http://schemas.microsoft.com/office/word/2015/wordml/symex">
+          <mc:Fallback xmlns:w16se="http://schemas.microsoft.com/office/word/2015/wordml/symex" xmlns:cx="http://schemas.microsoft.com/office/drawing/2014/chartex">
             <w:pict>
               <v:rect w14:anchorId="218C87D5" id="Rectangle 2" o:spid="_x0000_s1026" style="width:481.9pt;height:140.25pt;visibility:visible;mso-wrap-style:square;mso-left-percent:-10001;mso-top-percent:-10001;mso-position-horizontal:absolute;mso-position-horizontal-relative:char;mso-position-vertical:absolute;mso-position-vertical-relative:line;mso-left-percent:-10001;mso-top-percent:-10001;v-text-anchor:middle" o:gfxdata="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" filled="f" stroked="f">
                 <v:textbox>
@@ -661,7 +661,7 @@
               </wp:anchor>
             </w:drawing>
           </mc:Choice>
-          <mc:Fallback xmlns:cx="http://schemas.microsoft.com/office/drawing/2014/chartex" xmlns:w16se="http://schemas.microsoft.com/office/word/2015/wordml/symex">
+          <mc:Fallback xmlns:w16se="http://schemas.microsoft.com/office/word/2015/wordml/symex" xmlns:cx="http://schemas.microsoft.com/office/drawing/2014/chartex">
             <w:pict>
               <v:oval w14:anchorId="0117793D" id="Ovale 1" o:spid="_x0000_s1027" style="position:absolute;margin-left:213.25pt;margin-top:15.25pt;width:99.75pt;height:94.5pt;z-index:251659264;visibility:visible;mso-wrap-style:square;mso-width-percent:0;mso-height-percent:0;mso-wrap-distance-left:9pt;mso-wrap-distance-top:0;mso-wrap-distance-right:9pt;mso-wrap-distance-bottom:0;mso-position-horizontal:absolute;mso-position-horizontal-relative:margin;mso-position-vertical:absolute;mso-position-vertical-relative:text;mso-width-percent:0;mso-height-percent:0;mso-width-relative:margin;mso-height-relative:margin;v-text-anchor:middle" o:gfxdata="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" fillcolor="#9ecb81 [2169]" strokecolor="#70ad47 [3209]" strokeweight=".5pt">
                 <v:fill color2="#8ac066 [2617]" rotate="t" colors="0 #b5d5a7;.5 #aace99;1 #9cca86" focus="100%" type="gradient">
@@ -805,7 +805,7 @@
               </wp:anchor>
             </w:drawing>
           </mc:Choice>
-          <mc:Fallback xmlns:cx="http://schemas.microsoft.com/office/drawing/2014/chartex" xmlns:w16se="http://schemas.microsoft.com/office/word/2015/wordml/symex">
+          <mc:Fallback xmlns:w16se="http://schemas.microsoft.com/office/word/2015/wordml/symex" xmlns:cx="http://schemas.microsoft.com/office/drawing/2014/chartex">
             <w:pict>
               <v:oval w14:anchorId="77CE9D43" id="Ovale 14" o:spid="_x0000_s1028" style="position:absolute;margin-left:32.5pt;margin-top:13.8pt;width:99.75pt;height:94.5pt;z-index:251681792;visibility:visible;mso-wrap-style:square;mso-width-percent:0;mso-height-percent:0;mso-wrap-distance-left:9pt;mso-wrap-distance-top:0;mso-wrap-distance-right:9pt;mso-wrap-distance-bottom:0;mso-position-horizontal:absolute;mso-position-horizontal-relative:margin;mso-position-vertical:absolute;mso-position-vertical-relative:text;mso-width-percent:0;mso-height-percent:0;mso-width-relative:margin;mso-height-relative:margin;v-text-anchor:middle" o:gfxdata="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" fillcolor="white [3057]" strokecolor="#5b9bd5 [3204]" strokeweight=".5pt">
                 <v:stroke joinstyle="miter"/>
@@ -901,7 +901,7 @@
               </wp:anchor>
             </w:drawing>
           </mc:Choice>
-          <mc:Fallback xmlns:cx="http://schemas.microsoft.com/office/drawing/2014/chartex" xmlns:w16se="http://schemas.microsoft.com/office/word/2015/wordml/symex">
+          <mc:Fallback xmlns:w16se="http://schemas.microsoft.com/office/word/2015/wordml/symex" xmlns:cx="http://schemas.microsoft.com/office/drawing/2014/chartex">
             <w:pict>
               <v:shapetype w14:anchorId="4EB72500" id="_x0000_t55" coordsize="21600,21600" o:spt="55" adj="16200" path="m@0,l,0@1,10800,,21600@0,21600,21600,10800xe">
                 <v:stroke joinstyle="miter"/>
@@ -1035,7 +1035,7 @@
               </wp:anchor>
             </w:drawing>
           </mc:Choice>
-          <mc:Fallback xmlns:cx="http://schemas.microsoft.com/office/drawing/2014/chartex" xmlns:w16se="http://schemas.microsoft.com/office/word/2015/wordml/symex">
+          <mc:Fallback xmlns:w16se="http://schemas.microsoft.com/office/word/2015/wordml/symex" xmlns:cx="http://schemas.microsoft.com/office/drawing/2014/chartex">
             <w:pict>
               <v:oval w14:anchorId="6C2E3BCA" id="Ovale 13" o:spid="_x0000_s1029" style="position:absolute;margin-left:388.1pt;margin-top:15.3pt;width:99.75pt;height:94.5pt;z-index:251679744;visibility:visible;mso-wrap-style:square;mso-width-percent:0;mso-height-percent:0;mso-wrap-distance-left:9pt;mso-wrap-distance-top:0;mso-wrap-distance-right:9pt;mso-wrap-distance-bottom:0;mso-position-horizontal:absolute;mso-position-horizontal-relative:margin;mso-position-vertical:absolute;mso-position-vertical-relative:text;mso-width-percent:0;mso-height-percent:0;mso-width-relative:margin;mso-height-relative:margin;v-text-anchor:middle" o:gfxdata="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" fillcolor="#af4f0f [2149]" stroked="f">
                 <v:fill color2="#f4b083 [1941]" rotate="t" angle="180" colors="0 #b0500f;31457f #ee8137;1 #f4b183" focus="100%" type="gradient"/>
@@ -1157,7 +1157,7 @@
               </wp:anchor>
             </w:drawing>
           </mc:Choice>
-          <mc:Fallback xmlns:cx="http://schemas.microsoft.com/office/drawing/2014/chartex" xmlns:w16se="http://schemas.microsoft.com/office/word/2015/wordml/symex">
+          <mc:Fallback xmlns:w16se="http://schemas.microsoft.com/office/word/2015/wordml/symex" xmlns:cx="http://schemas.microsoft.com/office/drawing/2014/chartex">
             <w:pict>
               <v:oval w14:anchorId="790C5D3E" id="Ovale 12" o:spid="_x0000_s1030" style="position:absolute;margin-left:391.75pt;margin-top:189.25pt;width:99.75pt;height:94.5pt;z-index:251677696;visibility:visible;mso-wrap-style:square;mso-width-percent:0;mso-height-percent:0;mso-wrap-distance-left:9pt;mso-wrap-distance-top:0;mso-wrap-distance-right:9pt;mso-wrap-distance-bottom:0;mso-position-horizontal:absolute;mso-position-horizontal-relative:margin;mso-position-vertical:absolute;mso-position-vertical-relative:text;mso-width-percent:0;mso-height-percent:0;mso-width-relative:margin;mso-height-relative:margin;v-text-anchor:middle" o:gfxdata="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" fillcolor="#4472c4 [3208]" stroked="f">
                 <v:fill opacity="32896f"/>
@@ -1264,7 +1264,7 @@
               </wp:anchor>
             </w:drawing>
           </mc:Choice>
-          <mc:Fallback xmlns:cx="http://schemas.microsoft.com/office/drawing/2014/chartex" xmlns:w16se="http://schemas.microsoft.com/office/word/2015/wordml/symex">
+          <mc:Fallback xmlns:w16se="http://schemas.microsoft.com/office/word/2015/wordml/symex" xmlns:cx="http://schemas.microsoft.com/office/drawing/2014/chartex">
             <w:pict>
               <v:shape w14:anchorId="21BB6852" id="Gallone 23" o:spid="_x0000_s1026" type="#_x0000_t55" style="position:absolute;margin-left:327.8pt;margin-top:177.45pt;width:63.75pt;height:37.5pt;rotation:1597298fd;z-index:251694080;visibility:visible;mso-wrap-style:square;mso-width-percent:0;mso-wrap-distance-left:9pt;mso-wrap-distance-top:0;mso-wrap-distance-right:9pt;mso-wrap-distance-bottom:0;mso-position-horizontal:absolute;mso-position-horizontal-relative:text;mso-position-vertical:absolute;mso-position-vertical-relative:text;mso-width-percent:0;mso-width-relative:margin;v-text-anchor:middle" o:gfxdata="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" adj="15247" fillcolor="#2f5496 [2408]" strokecolor="#2f5496 [2408]" strokeweight="1pt"/>
             </w:pict>
@@ -1343,7 +1343,7 @@
               </wp:anchor>
             </w:drawing>
           </mc:Choice>
-          <mc:Fallback xmlns:cx="http://schemas.microsoft.com/office/drawing/2014/chartex" xmlns:w16se="http://schemas.microsoft.com/office/word/2015/wordml/symex">
+          <mc:Fallback xmlns:w16se="http://schemas.microsoft.com/office/word/2015/wordml/symex" xmlns:cx="http://schemas.microsoft.com/office/drawing/2014/chartex">
             <w:pict>
               <v:shape w14:anchorId="1B92A209" id="Gallone 20" o:spid="_x0000_s1026" type="#_x0000_t55" style="position:absolute;margin-left:232.4pt;margin-top:36.5pt;width:63.75pt;height:37.5pt;rotation:-90;z-index:251687936;visibility:visible;mso-wrap-style:square;mso-width-percent:0;mso-wrap-distance-left:9pt;mso-wrap-distance-top:0;mso-wrap-distance-right:9pt;mso-wrap-distance-bottom:0;mso-position-horizontal:absolute;mso-position-horizontal-relative:margin;mso-position-vertical:absolute;mso-position-vertical-relative:text;mso-width-percent:0;mso-width-relative:margin;v-text-anchor:middle" o:gfxdata="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" adj="15247" fillcolor="#538135 [2409]" strokecolor="#1f4d78 [1604]" strokeweight="1pt">
                 <w10:wrap anchorx="margin"/>
@@ -1432,7 +1432,7 @@
               </wp:anchor>
             </w:drawing>
           </mc:Choice>
-          <mc:Fallback xmlns:cx="http://schemas.microsoft.com/office/drawing/2014/chartex" xmlns:w16se="http://schemas.microsoft.com/office/word/2015/wordml/symex">
+          <mc:Fallback xmlns:w16se="http://schemas.microsoft.com/office/word/2015/wordml/symex" xmlns:cx="http://schemas.microsoft.com/office/drawing/2014/chartex">
             <w:pict>
               <v:shape w14:anchorId="0644E428" id="Gallone 24" o:spid="_x0000_s1026" type="#_x0000_t55" style="position:absolute;margin-left:323.1pt;margin-top:82.8pt;width:63.75pt;height:37.5pt;rotation:-1597398fd;z-index:251696128;visibility:visible;mso-wrap-style:square;mso-width-percent:0;mso-wrap-distance-left:9pt;mso-wrap-distance-top:0;mso-wrap-distance-right:9pt;mso-wrap-distance-bottom:0;mso-position-horizontal:absolute;mso-position-horizontal-relative:text;mso-position-vertical:absolute;mso-position-vertical-relative:text;mso-width-percent:0;mso-width-relative:margin;v-text-anchor:middle" o:gfxdata="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" adj="15247" fillcolor="#c45911 [2405]" strokecolor="#ffd966 [1943]" strokeweight="1pt"/>
             </w:pict>
@@ -1526,7 +1526,7 @@
               </wp:anchor>
             </w:drawing>
           </mc:Choice>
-          <mc:Fallback xmlns:cx="http://schemas.microsoft.com/office/drawing/2014/chartex" xmlns:w16se="http://schemas.microsoft.com/office/word/2015/wordml/symex">
+          <mc:Fallback xmlns:w16se="http://schemas.microsoft.com/office/word/2015/wordml/symex" xmlns:cx="http://schemas.microsoft.com/office/drawing/2014/chartex">
             <w:pict>
               <v:oval w14:anchorId="41C8BCAD" id="Ovale 10" o:spid="_x0000_s1031" style="position:absolute;margin-left:314.5pt;margin-top:295.05pt;width:99.75pt;height:94.5pt;z-index:251673600;visibility:visible;mso-wrap-style:square;mso-width-percent:0;mso-height-percent:0;mso-wrap-distance-left:9pt;mso-wrap-distance-top:0;mso-wrap-distance-right:9pt;mso-wrap-distance-bottom:0;mso-position-horizontal:absolute;mso-position-horizontal-relative:margin;mso-position-vertical:absolute;mso-position-vertical-relative:text;mso-width-percent:0;mso-height-percent:0;mso-width-relative:margin;mso-height-relative:margin;v-text-anchor:middle" o:gfxdata="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" fillcolor="#e8e7e7 [2995]" strokecolor="#5b9bd5 [3204]" strokeweight=".5pt">
                 <v:fill color2="#928e8e [2019]" rotate="t" colors="0 #ebeaea;.5 #e4e3e3;1 #bcbbbb" focus="100%" type="gradient">
@@ -1638,7 +1638,7 @@
               </wp:anchor>
             </w:drawing>
           </mc:Choice>
-          <mc:Fallback xmlns:cx="http://schemas.microsoft.com/office/drawing/2014/chartex" xmlns:w16se="http://schemas.microsoft.com/office/word/2015/wordml/symex">
+          <mc:Fallback xmlns:w16se="http://schemas.microsoft.com/office/word/2015/wordml/symex" xmlns:cx="http://schemas.microsoft.com/office/drawing/2014/chartex">
             <w:pict>
               <v:oval w14:anchorId="5659637F" id="Ovale 9" o:spid="_x0000_s1032" style="position:absolute;margin-left:120.25pt;margin-top:298.05pt;width:99.75pt;height:94.5pt;z-index:251671552;visibility:visible;mso-wrap-style:square;mso-width-percent:0;mso-height-percent:0;mso-wrap-distance-left:9pt;mso-wrap-distance-top:0;mso-wrap-distance-right:9pt;mso-wrap-distance-bottom:0;mso-position-horizontal:absolute;mso-position-horizontal-relative:margin;mso-position-vertical:absolute;mso-position-vertical-relative:text;mso-width-percent:0;mso-height-percent:0;mso-width-relative:margin;mso-height-relative:margin;v-text-anchor:middle" o:gfxdata="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" fillcolor="#4a5c74 [3058]" stroked="f">
                 <v:shadow on="t" color="black" opacity="41287f" offset="0,1.5pt"/>
@@ -1757,7 +1757,7 @@
               </wp:anchor>
             </w:drawing>
           </mc:Choice>
-          <mc:Fallback xmlns:cx="http://schemas.microsoft.com/office/drawing/2014/chartex" xmlns:w16se="http://schemas.microsoft.com/office/word/2015/wordml/symex">
+          <mc:Fallback xmlns:w16se="http://schemas.microsoft.com/office/word/2015/wordml/symex" xmlns:cx="http://schemas.microsoft.com/office/drawing/2014/chartex">
             <w:pict>
               <v:shape w14:anchorId="4D188D09" id="Gallone 25" o:spid="_x0000_s1026" type="#_x0000_t55" style="position:absolute;margin-left:134.5pt;margin-top:17.25pt;width:63.75pt;height:37.5pt;rotation:-10163872fd;z-index:251698176;visibility:visible;mso-wrap-style:square;mso-width-percent:0;mso-wrap-distance-left:9pt;mso-wrap-distance-top:0;mso-wrap-distance-right:9pt;mso-wrap-distance-bottom:0;mso-position-horizontal:absolute;mso-position-horizontal-relative:text;mso-position-vertical:absolute;mso-position-vertical-relative:text;mso-width-percent:0;mso-width-relative:margin;v-text-anchor:middle" o:gfxdata="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" adj="15247" fillcolor="#e7e6e6 [3203]" strokecolor="#1f4d78 [1604]" strokeweight="1pt"/>
             </w:pict>
@@ -1870,7 +1870,7 @@
               </wp:anchor>
             </w:drawing>
           </mc:Choice>
-          <mc:Fallback xmlns:cx="http://schemas.microsoft.com/office/drawing/2014/chartex" xmlns:w16se="http://schemas.microsoft.com/office/word/2015/wordml/symex">
+          <mc:Fallback xmlns:w16se="http://schemas.microsoft.com/office/word/2015/wordml/symex" xmlns:cx="http://schemas.microsoft.com/office/drawing/2014/chartex">
             <w:pict>
               <v:oval w14:anchorId="26C790A7" id="Ovale 6" o:spid="_x0000_s1033" style="position:absolute;margin-left:196.05pt;margin-top:1.15pt;width:133.5pt;height:123.75pt;z-index:251669504;visibility:visible;mso-wrap-style:square;mso-width-percent:0;mso-height-percent:0;mso-wrap-distance-left:9pt;mso-wrap-distance-top:0;mso-wrap-distance-right:9pt;mso-wrap-distance-bottom:0;mso-position-horizontal:absolute;mso-position-horizontal-relative:margin;mso-position-vertical:absolute;mso-position-vertical-relative:text;mso-width-percent:0;mso-height-percent:0;mso-width-relative:margin;mso-height-relative:margin;v-text-anchor:middle" o:gfxdata="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" fillcolor="#555 [2160]" strokecolor="black [3200]" strokeweight=".5pt">
                 <v:fill color2="#313131 [2608]" rotate="t" colors="0 #9b9b9b;.5 #8e8e8e;1 #797979" focus="100%" type="gradient">
@@ -2002,7 +2002,7 @@
               </wp:anchor>
             </w:drawing>
           </mc:Choice>
-          <mc:Fallback xmlns:cx="http://schemas.microsoft.com/office/drawing/2014/chartex" xmlns:w16se="http://schemas.microsoft.com/office/word/2015/wordml/symex">
+          <mc:Fallback xmlns:w16se="http://schemas.microsoft.com/office/word/2015/wordml/symex" xmlns:cx="http://schemas.microsoft.com/office/drawing/2014/chartex">
             <w:pict>
               <v:shape w14:anchorId="70BAB8D0" id="Gallone 18" o:spid="_x0000_s1026" type="#_x0000_t55" style="position:absolute;margin-left:128.5pt;margin-top:12.65pt;width:63.75pt;height:37.5pt;rotation:9952168fd;z-index:251685888;visibility:visible;mso-wrap-style:square;mso-width-percent:0;mso-wrap-distance-left:9pt;mso-wrap-distance-top:0;mso-wrap-distance-right:9pt;mso-wrap-distance-bottom:0;mso-position-horizontal:absolute;mso-position-horizontal-relative:text;mso-position-vertical:absolute;mso-position-vertical-relative:text;mso-width-percent:0;mso-width-relative:margin;v-text-anchor:middle" o:gfxdata="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" adj="15247" fillcolor="#ffd555 [2167]" strokecolor="#ffc000 [3207]" strokeweight=".5pt">
                 <v:fill color2="#ffcc31 [2615]" rotate="t" colors="0 #ffdd9c;.5 #ffd78e;1 #ffd479" focus="100%" type="gradient">
@@ -2118,7 +2118,7 @@
               </wp:anchor>
             </w:drawing>
           </mc:Choice>
-          <mc:Fallback xmlns:cx="http://schemas.microsoft.com/office/drawing/2014/chartex" xmlns:w16se="http://schemas.microsoft.com/office/word/2015/wordml/symex">
+          <mc:Fallback xmlns:w16se="http://schemas.microsoft.com/office/word/2015/wordml/symex" xmlns:cx="http://schemas.microsoft.com/office/drawing/2014/chartex">
             <w:pict>
               <v:oval w14:anchorId="5DB2F674" id="Ovale 11" o:spid="_x0000_s1034" style="position:absolute;margin-left:20.4pt;margin-top:1.95pt;width:97.5pt;height:94.5pt;z-index:251675648;visibility:visible;mso-wrap-style:square;mso-width-percent:0;mso-height-percent:0;mso-wrap-distance-left:9pt;mso-wrap-distance-top:0;mso-wrap-distance-right:9pt;mso-wrap-distance-bottom:0;mso-position-horizontal:absolute;mso-position-horizontal-relative:margin;mso-position-vertical:absolute;mso-position-vertical-relative:text;mso-width-percent:0;mso-height-percent:0;mso-width-relative:margin;mso-height-relative:margin;v-text-anchor:middle" o:gfxdata="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" fillcolor="#ffe599 [1303]" strokecolor="#ffc000 [3207]" strokeweight=".5pt">
                 <v:stroke joinstyle="miter"/>
@@ -2224,7 +2224,7 @@
               </wp:anchor>
             </w:drawing>
           </mc:Choice>
-          <mc:Fallback xmlns:cx="http://schemas.microsoft.com/office/drawing/2014/chartex" xmlns:w16se="http://schemas.microsoft.com/office/word/2015/wordml/symex">
+          <mc:Fallback xmlns:w16se="http://schemas.microsoft.com/office/word/2015/wordml/symex" xmlns:cx="http://schemas.microsoft.com/office/drawing/2014/chartex">
             <w:pict>
               <v:shape w14:anchorId="5255DF9C" id="Gallone 22" o:spid="_x0000_s1026" type="#_x0000_t55" style="position:absolute;margin-left:283.3pt;margin-top:2.4pt;width:63.75pt;height:37.5pt;rotation:3791912fd;z-index:251692032;visibility:visible;mso-wrap-style:square;mso-width-percent:0;mso-wrap-distance-left:9pt;mso-wrap-distance-top:0;mso-wrap-distance-right:9pt;mso-wrap-distance-bottom:0;mso-position-horizontal:absolute;mso-position-horizontal-relative:text;mso-position-vertical:absolute;mso-position-vertical-relative:text;mso-width-percent:0;mso-width-relative:margin;v-text-anchor:middle" o:gfxdata="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" adj="15247" fillcolor="#0d0d0d [3056]" strokecolor="#1f4d78 [1604]" strokeweight="1pt"/>
             </w:pict>
@@ -3560,6 +3560,51 @@
     <w:p>
       <w:pPr>
         <w:rPr>
+          <w:i/>
+          <w:sz w:val="24"/>
+          <w:szCs w:val="24"/>
+        </w:rPr>
+      </w:pPr>
+      <w:r>
+        <w:rPr>
+          <w:i/>
+          <w:sz w:val="24"/>
+          <w:szCs w:val="24"/>
+        </w:rPr>
+        <w:t xml:space="preserve">FOTO: Ciclo </w:t>
+      </w:r>
+      <w:proofErr w:type="spellStart"/>
+      <w:r>
+        <w:rPr>
+          <w:i/>
+          <w:sz w:val="24"/>
+          <w:szCs w:val="24"/>
+        </w:rPr>
+        <w:t>coogenerazione</w:t>
+      </w:r>
+      <w:proofErr w:type="spellEnd"/>
+      <w:r>
+        <w:rPr>
+          <w:i/>
+          <w:sz w:val="24"/>
+          <w:szCs w:val="24"/>
+        </w:rPr>
+        <w:t xml:space="preserve"> e </w:t>
+      </w:r>
+      <w:proofErr w:type="spellStart"/>
+      <w:r>
+        <w:rPr>
+          <w:i/>
+          <w:sz w:val="24"/>
+          <w:szCs w:val="24"/>
+        </w:rPr>
+        <w:t>trigenerazione</w:t>
+      </w:r>
+      <w:proofErr w:type="spellEnd"/>
+    </w:p>
+    <w:p>
+      <w:pPr>
+        <w:rPr>
           <w:b/>
           <w:sz w:val="28"/>
           <w:szCs w:val="24"/>
@@ -3594,30 +3639,18 @@
     <w:p>
       <w:pPr>
         <w:rPr>
-          <w:sz w:val="24"/>
-          <w:szCs w:val="24"/>
-        </w:rPr>
-      </w:pPr>
-      <w:r>
-        <w:rPr>
-          <w:sz w:val="24"/>
-          <w:szCs w:val="24"/>
-        </w:rPr>
-        <w:t xml:space="preserve">FOTO: regolatore che mostra ingressi e </w:t>
-      </w:r>
-      <w:r>
-        <w:rPr>
-          <w:sz w:val="24"/>
-          <w:szCs w:val="24"/>
-        </w:rPr>
-        <w:t>uscite (di quelli classici, no A</w:t>
-      </w:r>
-      <w:r>
-        <w:rPr>
-          <w:sz w:val="24"/>
-          <w:szCs w:val="24"/>
-        </w:rPr>
-        <w:t>rduino)</w:t>
+          <w:i/>
+          <w:sz w:val="24"/>
+          <w:szCs w:val="24"/>
+        </w:rPr>
+      </w:pPr>
+      <w:r>
+        <w:rPr>
+          <w:i/>
+          <w:sz w:val="24"/>
+          <w:szCs w:val="24"/>
+        </w:rPr>
+        <w:t>FOTO: regolatore che mostra ingressi e uscite (di quelli classici, no Arduino)</w:t>
       </w:r>
     </w:p>
     <w:p>
@@ -4223,6 +4256,14 @@
           <w:szCs w:val="24"/>
         </w:rPr>
         <w:t>FOTO: sezione motore asincrono che si vedono il rotore &amp; gli avvolgimenti (tipo che ne cavano via ¼)</w:t>
+      </w:r>
+      <w:r>
+        <w:rPr>
+          <w:i/>
+          <w:sz w:val="24"/>
+          <w:szCs w:val="24"/>
+        </w:rPr>
+        <w:t xml:space="preserve"> e schema di collegamento a stella e a stella-triangolo.</w:t>
       </w:r>
     </w:p>
     <w:p>
@@ -4920,6 +4961,41 @@
     </w:p>
     <w:p>
       <w:pPr>
+        <w:rPr>
+          <w:i/>
+          <w:sz w:val="24"/>
+          <w:szCs w:val="24"/>
+        </w:rPr>
+      </w:pPr>
+      <w:r>
+        <w:rPr>
+          <w:i/>
+          <w:sz w:val="24"/>
+          <w:szCs w:val="24"/>
+        </w:rPr>
+        <w:t xml:space="preserve">FOTO: Supporti </w:t>
+      </w:r>
+      <w:proofErr w:type="spellStart"/>
+      <w:r>
+        <w:rPr>
+          <w:i/>
+          <w:sz w:val="24"/>
+          <w:szCs w:val="24"/>
+        </w:rPr>
+        <w:t>puleggie</w:t>
+      </w:r>
+      <w:proofErr w:type="spellEnd"/>
+      <w:r>
+        <w:rPr>
+          <w:i/>
+          <w:sz w:val="24"/>
+          <w:szCs w:val="24"/>
+        </w:rPr>
+        <w:t xml:space="preserve"> e tubo di scarico</w:t>
+      </w:r>
+    </w:p>
+    <w:p>
+      <w:pPr>
         <w:pStyle w:val="Paragrafoelenco"/>
         <w:numPr>
           <w:ilvl w:val="2"/>
@@ -5072,7 +5148,15 @@
           <w:sz w:val="24"/>
           <w:szCs w:val="24"/>
         </w:rPr>
-        <w:t>dall’atmosfera durante la solidificazione. La scelta è ricaduta sulla saldatura ad elettrodo rivestito in quanto abbiamo ritenuto necessario l’ottenimento di un cordone avente ot</w:t>
+        <w:t xml:space="preserve">dall’atmosfera durante la solidificazione. La scelta è ricaduta sulla saldatura ad elettrodo rivestito in quanto abbiamo ritenuto necessario </w:t>
+      </w:r>
+      <w:r>
+        <w:rPr>
+          <w:sz w:val="24"/>
+          <w:szCs w:val="24"/>
+        </w:rPr>
+        <w:lastRenderedPageBreak/>
+        <w:t>l’ottenimento di un cordone avente ot</w:t>
       </w:r>
       <w:r>
         <w:rPr>
@@ -5093,15 +5177,7 @@
           <w:sz w:val="24"/>
           <w:szCs w:val="24"/>
         </w:rPr>
-        <w:t xml:space="preserve">la zona in cui si </w:t>
-      </w:r>
-      <w:r>
-        <w:rPr>
-          <w:sz w:val="24"/>
-          <w:szCs w:val="24"/>
-        </w:rPr>
-        <w:lastRenderedPageBreak/>
-        <w:t>è effettuata</w:t>
+        <w:t>la zona in cui si è effettuata</w:t>
       </w:r>
       <w:r>
         <w:rPr>
@@ -5142,6 +5218,41 @@
     <w:p>
       <w:pPr>
         <w:rPr>
+          <w:i/>
+          <w:sz w:val="24"/>
+          <w:szCs w:val="24"/>
+        </w:rPr>
+      </w:pPr>
+      <w:r>
+        <w:rPr>
+          <w:i/>
+          <w:sz w:val="24"/>
+          <w:szCs w:val="24"/>
+        </w:rPr>
+        <w:t xml:space="preserve">FOTO: Struttura </w:t>
+      </w:r>
+      <w:proofErr w:type="gramStart"/>
+      <w:r>
+        <w:rPr>
+          <w:i/>
+          <w:sz w:val="24"/>
+          <w:szCs w:val="24"/>
+        </w:rPr>
+        <w:t>cogeneratore(</w:t>
+      </w:r>
+      <w:proofErr w:type="gramEnd"/>
+      <w:r>
+        <w:rPr>
+          <w:i/>
+          <w:sz w:val="24"/>
+          <w:szCs w:val="24"/>
+        </w:rPr>
+        <w:t>telaio e rete quadro)</w:t>
+      </w:r>
+    </w:p>
+    <w:p>
+      <w:pPr>
+        <w:rPr>
           <w:b/>
           <w:sz w:val="24"/>
           <w:szCs w:val="24"/>
@@ -5389,6 +5500,23 @@
           <w:szCs w:val="24"/>
         </w:rPr>
         <w:t>bulloni.</w:t>
+      </w:r>
+    </w:p>
+    <w:p>
+      <w:pPr>
+        <w:rPr>
+          <w:i/>
+          <w:sz w:val="24"/>
+          <w:szCs w:val="24"/>
+        </w:rPr>
+      </w:pPr>
+      <w:r>
+        <w:rPr>
+          <w:i/>
+          <w:sz w:val="24"/>
+          <w:szCs w:val="24"/>
+        </w:rPr>
+        <w:t>FOTO: Supporto motore elettrico</w:t>
       </w:r>
     </w:p>
     <w:p>
@@ -5627,7 +5755,15 @@
           <w:sz w:val="24"/>
           <w:szCs w:val="24"/>
         </w:rPr>
-        <w:t>lla trasmissione con flessibili. Le cinghie trapezoidali sono utilizzate frequentemente per la trasmissione di potenza. La nostra scelta è ricaduta su questo tipo di cinghie in quanto presentano molto vantaggi, tra cui: un basso costo, una semplicità di installazione e una capacità di assorbire vibrazioni torsionali e picchi di coppia. Il dimensionamento di una trasmissione a cinghie trapezoidali si conduce rapidamente seguendo le indicazioni delle ditte produttrici, che a loro volta, fanno riferimento alle norme UNI 5789-5790. Anche in questo caso abbiamo seguito vari punti:</w:t>
+        <w:t xml:space="preserve">lla trasmissione con flessibili. Le cinghie trapezoidali sono utilizzate frequentemente per la trasmissione di potenza. La nostra scelta è ricaduta su questo tipo di cinghie in quanto presentano molto vantaggi, tra cui: un basso costo, una semplicità di installazione e una capacità di assorbire vibrazioni torsionali </w:t>
+      </w:r>
+      <w:r>
+        <w:rPr>
+          <w:sz w:val="24"/>
+          <w:szCs w:val="24"/>
+        </w:rPr>
+        <w:lastRenderedPageBreak/>
+        <w:t>e picchi di coppia. Il dimensionamento di una trasmissione a cinghie trapezoidali si conduce rapidamente seguendo le indicazioni delle ditte produttrici, che a loro volta, fanno riferimento alle norme UNI 5789-5790. Anche in questo caso abbiamo seguito vari punti:</w:t>
       </w:r>
     </w:p>
     <w:p>
@@ -5647,7 +5783,6 @@
           <w:sz w:val="24"/>
           <w:szCs w:val="24"/>
         </w:rPr>
-        <w:lastRenderedPageBreak/>
         <w:t>Scelta della se</w:t>
       </w:r>
       <w:r>
@@ -6007,6 +6142,21 @@
           <w:szCs w:val="24"/>
         </w:rPr>
       </w:pPr>
+      <w:r>
+        <w:rPr>
+          <w:sz w:val="24"/>
+          <w:szCs w:val="24"/>
+        </w:rPr>
+        <w:t>FOTO: Guarda catalogo per immagine avente misure di riferimento per scelta puleggia e cinghia.</w:t>
+      </w:r>
+    </w:p>
+    <w:p>
+      <w:pPr>
+        <w:rPr>
+          <w:sz w:val="24"/>
+          <w:szCs w:val="24"/>
+        </w:rPr>
+      </w:pPr>
     </w:p>
     <w:p>
       <w:pPr>
@@ -6208,6 +6358,59 @@
     <w:p>
       <w:pPr>
         <w:rPr>
+          <w:i/>
+          <w:sz w:val="24"/>
+          <w:szCs w:val="24"/>
+        </w:rPr>
+      </w:pPr>
+      <w:r>
+        <w:rPr>
+          <w:i/>
+          <w:sz w:val="24"/>
+          <w:szCs w:val="24"/>
+        </w:rPr>
+        <w:t xml:space="preserve">FOTO: Foto sondo </w:t>
+      </w:r>
+      <w:proofErr w:type="gramStart"/>
+      <w:r>
+        <w:rPr>
+          <w:i/>
+          <w:sz w:val="24"/>
+          <w:szCs w:val="24"/>
+        </w:rPr>
+        <w:t>NTC(</w:t>
+      </w:r>
+      <w:proofErr w:type="gramEnd"/>
+      <w:r>
+        <w:rPr>
+          <w:i/>
+          <w:sz w:val="24"/>
+          <w:szCs w:val="24"/>
+        </w:rPr>
+        <w:t xml:space="preserve">magari sezionata per vedere all’interno come è </w:t>
+      </w:r>
+      <w:proofErr w:type="spellStart"/>
+      <w:r>
+        <w:rPr>
+          <w:i/>
+          <w:sz w:val="24"/>
+          <w:szCs w:val="24"/>
+        </w:rPr>
+        <w:t>costituita,materiali</w:t>
+      </w:r>
+      <w:proofErr w:type="spellEnd"/>
+      <w:r>
+        <w:rPr>
+          <w:i/>
+          <w:sz w:val="24"/>
+          <w:szCs w:val="24"/>
+        </w:rPr>
+        <w:t>,..)</w:t>
+      </w:r>
+    </w:p>
+    <w:p>
+      <w:pPr>
+        <w:rPr>
           <w:sz w:val="24"/>
           <w:szCs w:val="24"/>
         </w:rPr>
@@ -6232,6 +6435,7 @@
           <w:sz w:val="24"/>
           <w:szCs w:val="24"/>
         </w:rPr>
+        <w:lastRenderedPageBreak/>
         <w:t>Valvola a tre</w:t>
       </w:r>
       <w:r>
@@ -6667,6 +6871,7 @@
           <w:sz w:val="24"/>
           <w:szCs w:val="24"/>
         </w:rPr>
+        <w:lastRenderedPageBreak/>
         <w:t xml:space="preserve">-Coppa dell’olio: la sua funzione consiste nel </w:t>
       </w:r>
       <w:r>
@@ -6696,7 +6901,546 @@
           <w:sz w:val="24"/>
           <w:szCs w:val="24"/>
         </w:rPr>
-        <w:t xml:space="preserve">I motori però non vengono differenziati solamente per ciò che riguarda la loro composizione ma è necessario sapere come essi lavorano. Per quest’ultimo motivo, essi si dividono in motori a quattro tempi e motore a due tempi. Nel nostro caso, ci troviamo di fronte ad un motore a due tempi ed è per questo che ci soffermeremo sui suoi aspetti fondamentali. Il ciclo di funzionamento di un motore a due tempi possiede una fase attiva e una fase passiva. A differenza del motore a quattro tempi, </w:t>
+        <w:t xml:space="preserve">I motori però non vengono differenziati solamente per ciò che riguarda la loro composizione ma è necessario sapere come essi lavorano. Per quest’ultimo motivo, essi si dividono in motori a quattro tempi e motore a due tempi. Nel nostro caso, ci troviamo di fronte ad un motore a due tempi ed è per questo che ci soffermeremo sui suoi aspetti fondamentali. Il ciclo di funzionamento di un motore a due tempi possiede una fase attiva e una fase passiva. A differenza del motore a quattro tempi, esso quindi è caratterizzato da una fase attiva ogni giro ed è grazie a ciò che </w:t>
+      </w:r>
+      <w:r>
+        <w:rPr>
+          <w:sz w:val="24"/>
+          <w:szCs w:val="24"/>
+        </w:rPr>
+        <w:t>presenta</w:t>
+      </w:r>
+      <w:r>
+        <w:rPr>
+          <w:sz w:val="24"/>
+          <w:szCs w:val="24"/>
+        </w:rPr>
+        <w:t xml:space="preserve"> una maggiore distribuzione. Detto ciò, il ciclo di lavoro viene diviso in sei fasi:</w:t>
+      </w:r>
+    </w:p>
+    <w:p>
+      <w:pPr>
+        <w:rPr>
+          <w:sz w:val="24"/>
+          <w:szCs w:val="24"/>
+        </w:rPr>
+      </w:pPr>
+      <w:r>
+        <w:rPr>
+          <w:sz w:val="24"/>
+          <w:szCs w:val="24"/>
+        </w:rPr>
+        <w:t xml:space="preserve">-Lavaggio: la </w:t>
+      </w:r>
+      <w:r>
+        <w:rPr>
+          <w:sz w:val="24"/>
+          <w:szCs w:val="24"/>
+        </w:rPr>
+        <w:t>pompa di lavaggio fornisce una carica di aria fresca con lo scopo di effettuare una pulizia del cilindro.</w:t>
+      </w:r>
+    </w:p>
+    <w:p>
+      <w:pPr>
+        <w:rPr>
+          <w:sz w:val="24"/>
+          <w:szCs w:val="24"/>
+        </w:rPr>
+      </w:pPr>
+      <w:r>
+        <w:rPr>
+          <w:sz w:val="24"/>
+          <w:szCs w:val="24"/>
+        </w:rPr>
+        <w:t xml:space="preserve">-Carica: la </w:t>
+      </w:r>
+      <w:r>
+        <w:rPr>
+          <w:sz w:val="24"/>
+          <w:szCs w:val="24"/>
+        </w:rPr>
+        <w:t>pompa di lavaggio continua ad immettere aria mentre il pistone comincia a risalire.</w:t>
+      </w:r>
+    </w:p>
+    <w:p>
+      <w:pPr>
+        <w:rPr>
+          <w:sz w:val="24"/>
+          <w:szCs w:val="24"/>
+        </w:rPr>
+      </w:pPr>
+      <w:r>
+        <w:rPr>
+          <w:sz w:val="24"/>
+          <w:szCs w:val="24"/>
+        </w:rPr>
+        <w:t>-Compressio</w:t>
+      </w:r>
+      <w:r>
+        <w:rPr>
+          <w:sz w:val="24"/>
+          <w:szCs w:val="24"/>
+        </w:rPr>
+        <w:t xml:space="preserve">ne: </w:t>
+      </w:r>
+      <w:r>
+        <w:rPr>
+          <w:sz w:val="24"/>
+          <w:szCs w:val="24"/>
+        </w:rPr>
+        <w:t xml:space="preserve">il </w:t>
+      </w:r>
+      <w:r>
+        <w:rPr>
+          <w:sz w:val="24"/>
+          <w:szCs w:val="24"/>
+        </w:rPr>
+        <w:t>pistone risale verso l’alto</w:t>
+      </w:r>
+      <w:r>
+        <w:rPr>
+          <w:sz w:val="24"/>
+          <w:szCs w:val="24"/>
+        </w:rPr>
+        <w:t xml:space="preserve"> comprimendo i gas esistenti all’interno del cilindro.</w:t>
+      </w:r>
+    </w:p>
+    <w:p>
+      <w:pPr>
+        <w:rPr>
+          <w:sz w:val="24"/>
+          <w:szCs w:val="24"/>
+        </w:rPr>
+      </w:pPr>
+      <w:r>
+        <w:rPr>
+          <w:sz w:val="24"/>
+          <w:szCs w:val="24"/>
+        </w:rPr>
+        <w:t>-Combustione: i gas vengono sottoposti a questo processo, che continua ad avvenire in parte anche quando il pistone è in fase di discesa.</w:t>
+      </w:r>
+    </w:p>
+    <w:p>
+      <w:pPr>
+        <w:rPr>
+          <w:sz w:val="24"/>
+          <w:szCs w:val="24"/>
+        </w:rPr>
+      </w:pPr>
+      <w:r>
+        <w:rPr>
+          <w:sz w:val="24"/>
+          <w:szCs w:val="24"/>
+        </w:rPr>
+        <w:t>-Espansione: i gas combusti permettono, mediante la loro espansione, la discesa del pistone.</w:t>
+      </w:r>
+    </w:p>
+    <w:p>
+      <w:pPr>
+        <w:rPr>
+          <w:sz w:val="24"/>
+          <w:szCs w:val="24"/>
+        </w:rPr>
+      </w:pPr>
+      <w:r>
+        <w:rPr>
+          <w:sz w:val="24"/>
+          <w:szCs w:val="24"/>
+        </w:rPr>
+        <w:t>-</w:t>
+      </w:r>
+      <w:r>
+        <w:rPr>
+          <w:sz w:val="24"/>
+          <w:szCs w:val="24"/>
+        </w:rPr>
+        <w:t>Scarico: i gas vengono scaricati</w:t>
+      </w:r>
+      <w:r>
+        <w:rPr>
+          <w:sz w:val="24"/>
+          <w:szCs w:val="24"/>
+        </w:rPr>
+        <w:t xml:space="preserve"> in atmosfera, in quanto possiedono una pressione decisamente maggiore a quella atmosferica.</w:t>
+      </w:r>
+    </w:p>
+    <w:p>
+      <w:pPr>
+        <w:rPr>
+          <w:sz w:val="24"/>
+          <w:szCs w:val="24"/>
+        </w:rPr>
+      </w:pPr>
+      <w:r>
+        <w:rPr>
+          <w:sz w:val="24"/>
+          <w:szCs w:val="24"/>
+        </w:rPr>
+        <w:t>Il ciclo impiegato nei motori a combustione interna, soprattutto quelli alimentati a benzina, è il ciclo Otto.</w:t>
+      </w:r>
+      <w:r>
+        <w:rPr>
+          <w:sz w:val="24"/>
+          <w:szCs w:val="24"/>
+        </w:rPr>
+        <w:t xml:space="preserve"> Quest’ultimo fa riferimento a dei cicli puramente teorici. </w:t>
+      </w:r>
+      <w:r>
+        <w:rPr>
+          <w:sz w:val="24"/>
+          <w:szCs w:val="24"/>
+        </w:rPr>
+        <w:t>Uno di questi è il</w:t>
+      </w:r>
+      <w:r>
+        <w:rPr>
+          <w:sz w:val="24"/>
+          <w:szCs w:val="24"/>
+        </w:rPr>
+        <w:t xml:space="preserve"> ciclo “limite”, il quale corrisponde ad un ciclo ideale a cui viene aggiunto il processo di combustione interna. Le trasformazioni in questione sono sempre ideali, con una piccola differenza consistente nel fatto che alla fine del ciclo i gas vengono espulsi e ne vengono introdotti di nuovi. Sostanzialmente, troviamo due fasi in più, la fase di aspirazione e la fase di svuotamento. Il passo successivo</w:t>
+      </w:r>
+      <w:r>
+        <w:rPr>
+          <w:sz w:val="24"/>
+          <w:szCs w:val="24"/>
+        </w:rPr>
+        <w:t xml:space="preserve"> da effettuare</w:t>
+      </w:r>
+      <w:r>
+        <w:rPr>
+          <w:sz w:val="24"/>
+          <w:szCs w:val="24"/>
+        </w:rPr>
+        <w:t xml:space="preserve"> consiste nel porre un encoder sulla testata</w:t>
+      </w:r>
+      <w:r>
+        <w:rPr>
+          <w:sz w:val="24"/>
+          <w:szCs w:val="24"/>
+        </w:rPr>
+        <w:t xml:space="preserve"> del cilindro</w:t>
+      </w:r>
+      <w:r>
+        <w:rPr>
+          <w:sz w:val="24"/>
+          <w:szCs w:val="24"/>
+        </w:rPr>
+        <w:t xml:space="preserve"> fino ad arrivare</w:t>
+      </w:r>
+      <w:r>
+        <w:rPr>
+          <w:sz w:val="24"/>
+          <w:szCs w:val="24"/>
+        </w:rPr>
+        <w:t xml:space="preserve"> ad ottenere i</w:t>
+      </w:r>
+      <w:r>
+        <w:rPr>
+          <w:sz w:val="24"/>
+          <w:szCs w:val="24"/>
+        </w:rPr>
+        <w:t xml:space="preserve">l ciclo “indicato”. </w:t>
+      </w:r>
+      <w:r>
+        <w:rPr>
+          <w:sz w:val="24"/>
+          <w:szCs w:val="24"/>
+        </w:rPr>
+        <w:t>Esso corrisponde a</w:t>
+      </w:r>
+      <w:r>
+        <w:rPr>
+          <w:sz w:val="24"/>
+          <w:szCs w:val="24"/>
+        </w:rPr>
+        <w:t>l ciclo reale ed è composto da 6</w:t>
+      </w:r>
+      <w:r>
+        <w:rPr>
+          <w:sz w:val="24"/>
+          <w:szCs w:val="24"/>
+        </w:rPr>
+        <w:t xml:space="preserve"> fasi:</w:t>
+      </w:r>
+    </w:p>
+    <w:p>
+      <w:pPr>
+        <w:rPr>
+          <w:sz w:val="24"/>
+          <w:szCs w:val="24"/>
+        </w:rPr>
+      </w:pPr>
+      <w:r>
+        <w:rPr>
+          <w:sz w:val="24"/>
+          <w:szCs w:val="24"/>
+        </w:rPr>
+        <w:t>-F</w:t>
+      </w:r>
+      <w:r>
+        <w:rPr>
+          <w:sz w:val="24"/>
+          <w:szCs w:val="24"/>
+        </w:rPr>
+        <w:t>ase di aspiraz</w:t>
+      </w:r>
+      <w:r>
+        <w:rPr>
+          <w:sz w:val="24"/>
+          <w:szCs w:val="24"/>
+        </w:rPr>
+        <w:t>ione (non isobara).</w:t>
+      </w:r>
+    </w:p>
+    <w:p>
+      <w:pPr>
+        <w:rPr>
+          <w:sz w:val="24"/>
+          <w:szCs w:val="24"/>
+        </w:rPr>
+      </w:pPr>
+      <w:r>
+        <w:rPr>
+          <w:sz w:val="24"/>
+          <w:szCs w:val="24"/>
+        </w:rPr>
+        <w:t>-Compressione non adiabatica.</w:t>
+      </w:r>
+    </w:p>
+    <w:p>
+      <w:pPr>
+        <w:rPr>
+          <w:sz w:val="24"/>
+          <w:szCs w:val="24"/>
+        </w:rPr>
+      </w:pPr>
+      <w:r>
+        <w:rPr>
+          <w:sz w:val="24"/>
+          <w:szCs w:val="24"/>
+        </w:rPr>
+        <w:t>-Combustione (</w:t>
+      </w:r>
+      <w:r>
+        <w:rPr>
+          <w:sz w:val="24"/>
+          <w:szCs w:val="24"/>
+        </w:rPr>
+        <w:t xml:space="preserve">che </w:t>
+      </w:r>
+      <w:r>
+        <w:rPr>
+          <w:sz w:val="24"/>
+          <w:szCs w:val="24"/>
+        </w:rPr>
+        <w:t>avviene anticipatamente</w:t>
+      </w:r>
+      <w:r>
+        <w:rPr>
+          <w:sz w:val="24"/>
+          <w:szCs w:val="24"/>
+        </w:rPr>
+        <w:t xml:space="preserve"> e</w:t>
+      </w:r>
+      <w:r>
+        <w:rPr>
+          <w:sz w:val="24"/>
+          <w:szCs w:val="24"/>
+        </w:rPr>
+        <w:t xml:space="preserve"> non corrisponde ad una isocora).</w:t>
+      </w:r>
+    </w:p>
+    <w:p>
+      <w:pPr>
+        <w:rPr>
+          <w:sz w:val="24"/>
+          <w:szCs w:val="24"/>
+        </w:rPr>
+      </w:pPr>
+      <w:r>
+        <w:rPr>
+          <w:sz w:val="24"/>
+          <w:szCs w:val="24"/>
+        </w:rPr>
+        <w:t>-Espansione non adiabatica.</w:t>
+      </w:r>
+    </w:p>
+    <w:p>
+      <w:pPr>
+        <w:rPr>
+          <w:sz w:val="24"/>
+          <w:szCs w:val="24"/>
+        </w:rPr>
+      </w:pPr>
+      <w:r>
+        <w:rPr>
+          <w:sz w:val="24"/>
+          <w:szCs w:val="24"/>
+        </w:rPr>
+        <w:t>-P</w:t>
+      </w:r>
+      <w:r>
+        <w:rPr>
+          <w:sz w:val="24"/>
+          <w:szCs w:val="24"/>
+        </w:rPr>
+        <w:t>rima fase di</w:t>
+      </w:r>
+      <w:r>
+        <w:rPr>
+          <w:sz w:val="24"/>
+          <w:szCs w:val="24"/>
+        </w:rPr>
+        <w:t xml:space="preserve"> c</w:t>
+      </w:r>
+      <w:r>
+        <w:rPr>
+          <w:sz w:val="24"/>
+          <w:szCs w:val="24"/>
+        </w:rPr>
+        <w:t xml:space="preserve">essione di calore </w:t>
+      </w:r>
+      <w:r>
+        <w:rPr>
+          <w:sz w:val="24"/>
+          <w:szCs w:val="24"/>
+        </w:rPr>
+        <w:t>anticipata e non tempestiva</w:t>
+      </w:r>
+      <w:r>
+        <w:rPr>
+          <w:sz w:val="24"/>
+          <w:szCs w:val="24"/>
+        </w:rPr>
+        <w:t>.</w:t>
+      </w:r>
+    </w:p>
+    <w:p>
+      <w:pPr>
+        <w:rPr>
+          <w:sz w:val="24"/>
+          <w:szCs w:val="24"/>
+        </w:rPr>
+      </w:pPr>
+      <w:r>
+        <w:rPr>
+          <w:sz w:val="24"/>
+          <w:szCs w:val="24"/>
+        </w:rPr>
+        <w:t xml:space="preserve">-Seconda ed </w:t>
+      </w:r>
+      <w:r>
+        <w:rPr>
+          <w:sz w:val="24"/>
+          <w:szCs w:val="24"/>
+        </w:rPr>
+        <w:t xml:space="preserve">ultima fase di </w:t>
+      </w:r>
+      <w:r>
+        <w:rPr>
+          <w:sz w:val="24"/>
+          <w:szCs w:val="24"/>
+        </w:rPr>
+        <w:t>cessione di calore in maniera lenta e progressiva.</w:t>
+      </w:r>
+    </w:p>
+    <w:p>
+      <w:pPr>
+        <w:rPr>
+          <w:sz w:val="24"/>
+          <w:szCs w:val="24"/>
+        </w:rPr>
+      </w:pPr>
+      <w:r>
+        <w:rPr>
+          <w:sz w:val="24"/>
+          <w:szCs w:val="24"/>
+        </w:rPr>
+        <w:t>Un parametro fondamentale consiste nell</w:t>
+      </w:r>
+      <w:r>
+        <w:rPr>
+          <w:sz w:val="24"/>
+          <w:szCs w:val="24"/>
+        </w:rPr>
+        <w:t>a potenza “indicata”</w:t>
+      </w:r>
+      <w:r>
+        <w:rPr>
+          <w:sz w:val="24"/>
+          <w:szCs w:val="24"/>
+        </w:rPr>
+        <w:t xml:space="preserve"> del ciclo, che viene </w:t>
+      </w:r>
+      <w:r>
+        <w:rPr>
+          <w:sz w:val="24"/>
+          <w:szCs w:val="24"/>
+        </w:rPr>
+        <w:t>ricavata dall’area del diagramma mentre la potenza utile disponibile sull’albero motore si ottiene mediante l’uso del freno. Il principio di funzionamento di questo dispositivo è simile al convertitore di coppia, il quale è composto da una turbina Franci</w:t>
+      </w:r>
+      <w:r>
+        <w:rPr>
+          <w:sz w:val="24"/>
+          <w:szCs w:val="24"/>
+        </w:rPr>
+        <w:t>s e da un</w:t>
+      </w:r>
+      <w:r>
+        <w:rPr>
+          <w:sz w:val="24"/>
+          <w:szCs w:val="24"/>
+        </w:rPr>
+        <w:t xml:space="preserve"> recipiente contenente l’olio. Durante questo tipo di prova, lo statore viene trascinato dal rotore grazie alla viscosità del fluido</w:t>
+      </w:r>
+      <w:r>
+        <w:rPr>
+          <w:sz w:val="24"/>
+          <w:szCs w:val="24"/>
+        </w:rPr>
+        <w:t xml:space="preserve"> </w:t>
+      </w:r>
+      <w:r>
+        <w:rPr>
+          <w:sz w:val="24"/>
+          <w:szCs w:val="24"/>
+        </w:rPr>
+        <w:t>(oli</w:t>
+      </w:r>
+      <w:r>
+        <w:rPr>
+          <w:sz w:val="24"/>
+          <w:szCs w:val="24"/>
+        </w:rPr>
+        <w:t>o o acqua) e, contemporaneamente, viene misurata la forza dal dinamometro che moltiplicata per il braccio da come prodotto la coppia. P</w:t>
+      </w:r>
+      <w:r>
+        <w:rPr>
+          <w:sz w:val="24"/>
+          <w:szCs w:val="24"/>
+        </w:rPr>
+        <w:t xml:space="preserve">er mezzo di queste misurazioni </w:t>
+      </w:r>
+      <w:r>
+        <w:rPr>
+          <w:sz w:val="24"/>
+          <w:szCs w:val="24"/>
+        </w:rPr>
+        <w:t xml:space="preserve">siamo in grado ora di calcolarci la potenza del moto rotatorio, prodotto della coppia per la velocità angolare (numero di giri). </w:t>
+      </w:r>
+      <w:r>
+        <w:rPr>
+          <w:sz w:val="24"/>
+          <w:szCs w:val="24"/>
+        </w:rPr>
+        <w:t xml:space="preserve">Un </w:t>
+      </w:r>
+      <w:r>
+        <w:rPr>
+          <w:sz w:val="24"/>
+          <w:szCs w:val="24"/>
+        </w:rPr>
+        <w:t xml:space="preserve">aspetto molto </w:t>
       </w:r>
       <w:r>
         <w:rPr>
@@ -6704,418 +7448,21 @@
           <w:szCs w:val="24"/>
         </w:rPr>
         <w:lastRenderedPageBreak/>
-        <w:t xml:space="preserve">esso quindi è caratterizzato da una fase attiva ogni giro ed è grazie a ciò che </w:t>
-      </w:r>
-      <w:r>
-        <w:rPr>
-          <w:sz w:val="24"/>
-          <w:szCs w:val="24"/>
-        </w:rPr>
-        <w:t>presenta</w:t>
-      </w:r>
-      <w:r>
-        <w:rPr>
-          <w:sz w:val="24"/>
-          <w:szCs w:val="24"/>
-        </w:rPr>
-        <w:t xml:space="preserve"> una maggiore distribuzione. Detto ciò, il ciclo di lavoro viene diviso in sei fasi:</w:t>
-      </w:r>
-    </w:p>
-    <w:p>
-      <w:pPr>
-        <w:rPr>
-          <w:sz w:val="24"/>
-          <w:szCs w:val="24"/>
-        </w:rPr>
-      </w:pPr>
-      <w:r>
-        <w:rPr>
-          <w:sz w:val="24"/>
-          <w:szCs w:val="24"/>
-        </w:rPr>
-        <w:t xml:space="preserve">-Lavaggio: la </w:t>
-      </w:r>
-      <w:r>
-        <w:rPr>
-          <w:sz w:val="24"/>
-          <w:szCs w:val="24"/>
-        </w:rPr>
-        <w:t>pompa di lavaggio fornisce una carica di aria fresca con lo scopo di effettuare una pulizia del cilindro.</w:t>
-      </w:r>
-    </w:p>
-    <w:p>
-      <w:pPr>
-        <w:rPr>
-          <w:sz w:val="24"/>
-          <w:szCs w:val="24"/>
-        </w:rPr>
-      </w:pPr>
-      <w:r>
-        <w:rPr>
-          <w:sz w:val="24"/>
-          <w:szCs w:val="24"/>
-        </w:rPr>
-        <w:t xml:space="preserve">-Carica: la </w:t>
-      </w:r>
-      <w:r>
-        <w:rPr>
-          <w:sz w:val="24"/>
-          <w:szCs w:val="24"/>
-        </w:rPr>
-        <w:t>pompa di lavaggio continua ad immettere aria mentre il pistone comincia a risalire.</w:t>
-      </w:r>
-    </w:p>
-    <w:p>
-      <w:pPr>
-        <w:rPr>
-          <w:sz w:val="24"/>
-          <w:szCs w:val="24"/>
-        </w:rPr>
-      </w:pPr>
-      <w:r>
-        <w:rPr>
-          <w:sz w:val="24"/>
-          <w:szCs w:val="24"/>
-        </w:rPr>
-        <w:t>-Compressio</w:t>
-      </w:r>
-      <w:r>
-        <w:rPr>
-          <w:sz w:val="24"/>
-          <w:szCs w:val="24"/>
-        </w:rPr>
-        <w:t xml:space="preserve">ne: </w:t>
-      </w:r>
-      <w:r>
-        <w:rPr>
-          <w:sz w:val="24"/>
-          <w:szCs w:val="24"/>
-        </w:rPr>
-        <w:t xml:space="preserve">il </w:t>
-      </w:r>
-      <w:r>
-        <w:rPr>
-          <w:sz w:val="24"/>
-          <w:szCs w:val="24"/>
-        </w:rPr>
-        <w:t>pistone risale verso l’alto</w:t>
-      </w:r>
-      <w:r>
-        <w:rPr>
-          <w:sz w:val="24"/>
-          <w:szCs w:val="24"/>
-        </w:rPr>
-        <w:t xml:space="preserve"> comprimendo i gas esistenti all’interno del cilindro.</w:t>
-      </w:r>
-    </w:p>
-    <w:p>
-      <w:pPr>
-        <w:rPr>
-          <w:sz w:val="24"/>
-          <w:szCs w:val="24"/>
-        </w:rPr>
-      </w:pPr>
-      <w:r>
-        <w:rPr>
-          <w:sz w:val="24"/>
-          <w:szCs w:val="24"/>
-        </w:rPr>
-        <w:t>-Combustione: i gas vengono sottoposti a questo processo, che continua ad avvenire in parte anche quando il pistone è in fase di discesa.</w:t>
-      </w:r>
-    </w:p>
-    <w:p>
-      <w:pPr>
-        <w:rPr>
-          <w:sz w:val="24"/>
-          <w:szCs w:val="24"/>
-        </w:rPr>
-      </w:pPr>
-      <w:r>
-        <w:rPr>
-          <w:sz w:val="24"/>
-          <w:szCs w:val="24"/>
-        </w:rPr>
-        <w:t>-Espansione: i gas combusti permettono, mediante la loro espansione, la discesa del pistone.</w:t>
-      </w:r>
-    </w:p>
-    <w:p>
-      <w:pPr>
-        <w:rPr>
-          <w:sz w:val="24"/>
-          <w:szCs w:val="24"/>
-        </w:rPr>
-      </w:pPr>
-      <w:r>
-        <w:rPr>
-          <w:sz w:val="24"/>
-          <w:szCs w:val="24"/>
-        </w:rPr>
-        <w:t>-</w:t>
-      </w:r>
-      <w:r>
-        <w:rPr>
-          <w:sz w:val="24"/>
-          <w:szCs w:val="24"/>
-        </w:rPr>
-        <w:t>Scarico: i gas vengono scaricati</w:t>
-      </w:r>
-      <w:r>
-        <w:rPr>
-          <w:sz w:val="24"/>
-          <w:szCs w:val="24"/>
-        </w:rPr>
-        <w:t xml:space="preserve"> in atmosfera, in quanto possiedono una pressione decisamente maggiore a quella atmosferica.</w:t>
-      </w:r>
-    </w:p>
-    <w:p>
-      <w:pPr>
-        <w:rPr>
-          <w:sz w:val="24"/>
-          <w:szCs w:val="24"/>
-        </w:rPr>
-      </w:pPr>
-      <w:r>
-        <w:rPr>
-          <w:sz w:val="24"/>
-          <w:szCs w:val="24"/>
-        </w:rPr>
-        <w:t>Il ciclo impiegato nei motori a combustione interna, soprattutto quelli alimentati a benzina, è il ciclo Otto.</w:t>
-      </w:r>
-      <w:r>
-        <w:rPr>
-          <w:sz w:val="24"/>
-          <w:szCs w:val="24"/>
-        </w:rPr>
-        <w:t xml:space="preserve"> Quest’ultimo fa riferimento a dei cicli puramente teorici. </w:t>
-      </w:r>
-      <w:r>
-        <w:rPr>
-          <w:sz w:val="24"/>
-          <w:szCs w:val="24"/>
-        </w:rPr>
-        <w:t>Uno di questi è il</w:t>
-      </w:r>
-      <w:r>
-        <w:rPr>
-          <w:sz w:val="24"/>
-          <w:szCs w:val="24"/>
-        </w:rPr>
-        <w:t xml:space="preserve"> ciclo “limite”, il quale corrisponde ad un ciclo ideale a cui viene aggiunto il processo di combustione interna. Le trasformazioni in questione sono sempre ideali, con una piccola differenza consistente nel fatto che alla fine del ciclo i gas vengono espulsi e ne vengono introdotti di nuovi. Sostanzialmente, troviamo due fasi in più, la fase di aspirazione e la fase di svuotamento. Il passo successivo</w:t>
-      </w:r>
-      <w:r>
-        <w:rPr>
-          <w:sz w:val="24"/>
-          <w:szCs w:val="24"/>
-        </w:rPr>
-        <w:t xml:space="preserve"> da effettuare</w:t>
-      </w:r>
-      <w:r>
-        <w:rPr>
-          <w:sz w:val="24"/>
-          <w:szCs w:val="24"/>
-        </w:rPr>
-        <w:t xml:space="preserve"> consiste nel porre un encoder sulla testata</w:t>
-      </w:r>
-      <w:r>
-        <w:rPr>
-          <w:sz w:val="24"/>
-          <w:szCs w:val="24"/>
-        </w:rPr>
-        <w:t xml:space="preserve"> del cilindro</w:t>
-      </w:r>
-      <w:r>
-        <w:rPr>
-          <w:sz w:val="24"/>
-          <w:szCs w:val="24"/>
-        </w:rPr>
-        <w:t xml:space="preserve"> fino ad arrivare</w:t>
-      </w:r>
-      <w:r>
-        <w:rPr>
-          <w:sz w:val="24"/>
-          <w:szCs w:val="24"/>
-        </w:rPr>
-        <w:t xml:space="preserve"> ad ottenere i</w:t>
-      </w:r>
-      <w:r>
-        <w:rPr>
-          <w:sz w:val="24"/>
-          <w:szCs w:val="24"/>
-        </w:rPr>
-        <w:t xml:space="preserve">l ciclo “indicato”. </w:t>
-      </w:r>
-      <w:r>
-        <w:rPr>
-          <w:sz w:val="24"/>
-          <w:szCs w:val="24"/>
-        </w:rPr>
-        <w:t>Esso corrisponde a</w:t>
-      </w:r>
-      <w:r>
-        <w:rPr>
-          <w:sz w:val="24"/>
-          <w:szCs w:val="24"/>
-        </w:rPr>
-        <w:t>l ciclo reale ed è composto da 6</w:t>
-      </w:r>
-      <w:r>
-        <w:rPr>
-          <w:sz w:val="24"/>
-          <w:szCs w:val="24"/>
-        </w:rPr>
-        <w:t xml:space="preserve"> fasi:</w:t>
-      </w:r>
-    </w:p>
-    <w:p>
-      <w:pPr>
-        <w:rPr>
-          <w:sz w:val="24"/>
-          <w:szCs w:val="24"/>
-        </w:rPr>
-      </w:pPr>
-      <w:r>
-        <w:rPr>
-          <w:sz w:val="24"/>
-          <w:szCs w:val="24"/>
-        </w:rPr>
-        <w:t>-F</w:t>
-      </w:r>
-      <w:r>
-        <w:rPr>
-          <w:sz w:val="24"/>
-          <w:szCs w:val="24"/>
-        </w:rPr>
-        <w:t>ase di aspiraz</w:t>
-      </w:r>
-      <w:r>
-        <w:rPr>
-          <w:sz w:val="24"/>
-          <w:szCs w:val="24"/>
-        </w:rPr>
-        <w:t>ione (non isobara).</w:t>
-      </w:r>
-    </w:p>
-    <w:p>
-      <w:pPr>
-        <w:rPr>
-          <w:sz w:val="24"/>
-          <w:szCs w:val="24"/>
-        </w:rPr>
-      </w:pPr>
-      <w:r>
-        <w:rPr>
-          <w:sz w:val="24"/>
-          <w:szCs w:val="24"/>
-        </w:rPr>
-        <w:t>-Compressione non adiabatica</w:t>
-      </w:r>
-      <w:r>
-        <w:rPr>
-          <w:sz w:val="24"/>
-          <w:szCs w:val="24"/>
-        </w:rPr>
-        <w:t>.</w:t>
-      </w:r>
-    </w:p>
-    <w:p>
-      <w:pPr>
-        <w:rPr>
-          <w:sz w:val="24"/>
-          <w:szCs w:val="24"/>
-        </w:rPr>
-      </w:pPr>
-      <w:r>
-        <w:rPr>
-          <w:sz w:val="24"/>
-          <w:szCs w:val="24"/>
-        </w:rPr>
-        <w:t>-Combustione (</w:t>
-      </w:r>
-      <w:r>
-        <w:rPr>
-          <w:sz w:val="24"/>
-          <w:szCs w:val="24"/>
-        </w:rPr>
-        <w:t xml:space="preserve">che </w:t>
-      </w:r>
-      <w:r>
-        <w:rPr>
-          <w:sz w:val="24"/>
-          <w:szCs w:val="24"/>
-        </w:rPr>
-        <w:t>avviene anticipatamente</w:t>
-      </w:r>
-      <w:r>
-        <w:rPr>
-          <w:sz w:val="24"/>
-          <w:szCs w:val="24"/>
-        </w:rPr>
-        <w:t xml:space="preserve"> e</w:t>
-      </w:r>
-      <w:r>
-        <w:rPr>
-          <w:sz w:val="24"/>
-          <w:szCs w:val="24"/>
-        </w:rPr>
-        <w:t xml:space="preserve"> non corrisponde ad una isocora).</w:t>
-      </w:r>
-    </w:p>
-    <w:p>
-      <w:pPr>
-        <w:rPr>
-          <w:sz w:val="24"/>
-          <w:szCs w:val="24"/>
-        </w:rPr>
-      </w:pPr>
-      <w:r>
-        <w:rPr>
-          <w:sz w:val="24"/>
-          <w:szCs w:val="24"/>
-        </w:rPr>
-        <w:t>-Espansione non adiabatica</w:t>
-      </w:r>
-      <w:r>
-        <w:rPr>
-          <w:sz w:val="24"/>
-          <w:szCs w:val="24"/>
-        </w:rPr>
-        <w:t>.</w:t>
-      </w:r>
-    </w:p>
-    <w:p>
-      <w:pPr>
-        <w:rPr>
-          <w:sz w:val="24"/>
-          <w:szCs w:val="24"/>
-        </w:rPr>
-      </w:pPr>
-      <w:r>
-        <w:rPr>
-          <w:sz w:val="24"/>
-          <w:szCs w:val="24"/>
-        </w:rPr>
-        <w:t>-P</w:t>
-      </w:r>
-      <w:r>
-        <w:rPr>
-          <w:sz w:val="24"/>
-          <w:szCs w:val="24"/>
-        </w:rPr>
-        <w:t>rima fase di</w:t>
-      </w:r>
-      <w:r>
-        <w:rPr>
-          <w:sz w:val="24"/>
-          <w:szCs w:val="24"/>
-        </w:rPr>
-        <w:t xml:space="preserve"> c</w:t>
-      </w:r>
-      <w:r>
-        <w:rPr>
-          <w:sz w:val="24"/>
-          <w:szCs w:val="24"/>
-        </w:rPr>
-        <w:t>essione di calore</w:t>
+        <w:t xml:space="preserve">importante per aumentare il rendimento del nostro motore termico a due tempi riguarda la pressione media effettiva. Anch’essa viene ricavata dal grafico e può essere aumentata in vari modi: aumentando il rendimento utile e volumetrico, innalzando la densità dell’aria di aspirazione e utilizzando dei combustibili con un elevato potere calorifero. </w:t>
+      </w:r>
+      <w:r>
+        <w:rPr>
+          <w:sz w:val="24"/>
+          <w:szCs w:val="24"/>
+        </w:rPr>
+        <w:t xml:space="preserve">I pregi riguardanti questo tipo di motore sono i seguenti: reversibilità (motore può ruotare in un verso o nell’altro senza che ci siano dei danni dovuti alla mancanza di lubrificazione), facile da maneggiare (possiede minori dimensioni e le sue parti meccaniche sono più semplici da capire), </w:t>
+      </w:r>
+      <w:r>
+        <w:rPr>
+          <w:sz w:val="24"/>
+          <w:szCs w:val="24"/>
+        </w:rPr>
+        <w:t>affidabilità maggiore</w:t>
       </w:r>
       <w:r>
         <w:rPr>
@@ -7129,185 +7476,7 @@
           <w:sz w:val="24"/>
           <w:szCs w:val="24"/>
         </w:rPr>
-        <w:t>anticipata e non tempestiva</w:t>
-      </w:r>
-      <w:r>
-        <w:rPr>
-          <w:sz w:val="24"/>
-          <w:szCs w:val="24"/>
-        </w:rPr>
-        <w:t>.</w:t>
-      </w:r>
-    </w:p>
-    <w:p>
-      <w:pPr>
-        <w:rPr>
-          <w:sz w:val="24"/>
-          <w:szCs w:val="24"/>
-        </w:rPr>
-      </w:pPr>
-      <w:r>
-        <w:rPr>
-          <w:sz w:val="24"/>
-          <w:szCs w:val="24"/>
-        </w:rPr>
-        <w:t xml:space="preserve">-Seconda ed </w:t>
-      </w:r>
-      <w:r>
-        <w:rPr>
-          <w:sz w:val="24"/>
-          <w:szCs w:val="24"/>
-        </w:rPr>
-        <w:t xml:space="preserve">ultima fase di </w:t>
-      </w:r>
-      <w:r>
-        <w:rPr>
-          <w:sz w:val="24"/>
-          <w:szCs w:val="24"/>
-        </w:rPr>
-        <w:t>c</w:t>
-      </w:r>
-      <w:r>
-        <w:rPr>
-          <w:sz w:val="24"/>
-          <w:szCs w:val="24"/>
-        </w:rPr>
-        <w:t>essione di calore in maniera lenta e progressiva.</w:t>
-      </w:r>
-    </w:p>
-    <w:p>
-      <w:pPr>
-        <w:rPr>
-          <w:sz w:val="24"/>
-          <w:szCs w:val="24"/>
-        </w:rPr>
-      </w:pPr>
-      <w:r>
-        <w:rPr>
-          <w:sz w:val="24"/>
-          <w:szCs w:val="24"/>
-        </w:rPr>
-        <w:t>Un parametro fondamentale consiste nell</w:t>
-      </w:r>
-      <w:r>
-        <w:rPr>
-          <w:sz w:val="24"/>
-          <w:szCs w:val="24"/>
-        </w:rPr>
-        <w:t>a potenza “indicata”</w:t>
-      </w:r>
-      <w:r>
-        <w:rPr>
-          <w:sz w:val="24"/>
-          <w:szCs w:val="24"/>
-        </w:rPr>
-        <w:t xml:space="preserve"> del ciclo, che viene </w:t>
-      </w:r>
-      <w:r>
-        <w:rPr>
-          <w:sz w:val="24"/>
-          <w:szCs w:val="24"/>
-        </w:rPr>
-        <w:t>ricavata dall’area del diagramma mentre la potenza utile disponibile sull’albero motore si ottiene mediante l’uso del freno. Il principio di funzionamento di questo dispositivo è simile al convertitore di coppia, il quale è composto da una turbina Franci</w:t>
-      </w:r>
-      <w:r>
-        <w:rPr>
-          <w:sz w:val="24"/>
-          <w:szCs w:val="24"/>
-        </w:rPr>
-        <w:t>s e da un</w:t>
-      </w:r>
-      <w:r>
-        <w:rPr>
-          <w:sz w:val="24"/>
-          <w:szCs w:val="24"/>
-        </w:rPr>
-        <w:t xml:space="preserve"> recipiente contenente l’olio. Durante questo tipo di prova, lo statore viene trascinato dal rotore grazie alla viscosità del fluido</w:t>
-      </w:r>
-      <w:r>
-        <w:rPr>
-          <w:sz w:val="24"/>
-          <w:szCs w:val="24"/>
-        </w:rPr>
-        <w:t xml:space="preserve"> </w:t>
-      </w:r>
-      <w:r>
-        <w:rPr>
-          <w:sz w:val="24"/>
-          <w:szCs w:val="24"/>
-        </w:rPr>
-        <w:t>(oli</w:t>
-      </w:r>
-      <w:r>
-        <w:rPr>
-          <w:sz w:val="24"/>
-          <w:szCs w:val="24"/>
-        </w:rPr>
-        <w:t>o o acqua) e, contemporaneamente, viene misurata la forza dal dinamometro che moltiplicata per il braccio da come prodotto la coppia. P</w:t>
-      </w:r>
-      <w:r>
-        <w:rPr>
-          <w:sz w:val="24"/>
-          <w:szCs w:val="24"/>
-        </w:rPr>
-        <w:t xml:space="preserve">er mezzo di queste misurazioni </w:t>
-      </w:r>
-      <w:r>
-        <w:rPr>
-          <w:sz w:val="24"/>
-          <w:szCs w:val="24"/>
-        </w:rPr>
-        <w:t xml:space="preserve">siamo in grado ora di calcolarci la potenza del moto rotatorio, prodotto della coppia per la velocità angolare (numero di giri). </w:t>
-      </w:r>
-      <w:r>
-        <w:rPr>
-          <w:sz w:val="24"/>
-          <w:szCs w:val="24"/>
-        </w:rPr>
-        <w:t xml:space="preserve">Un </w:t>
-      </w:r>
-      <w:r>
-        <w:rPr>
-          <w:sz w:val="24"/>
-          <w:szCs w:val="24"/>
-        </w:rPr>
-        <w:t xml:space="preserve">aspetto molto importante per aumentare il rendimento del nostro motore termico a due tempi riguarda la pressione media effettiva. Anch’essa viene ricavata dal grafico e può essere aumentata in vari modi: aumentando il rendimento utile e volumetrico, innalzando la densità dell’aria di aspirazione e utilizzando dei combustibili con un elevato potere calorifero. </w:t>
-      </w:r>
-      <w:r>
-        <w:rPr>
-          <w:sz w:val="24"/>
-          <w:szCs w:val="24"/>
-        </w:rPr>
-        <w:t xml:space="preserve">I pregi riguardanti questo tipo di motore sono i seguenti: reversibilità (motore può ruotare in un verso o nell’altro senza che ci siano dei danni dovuti alla mancanza di lubrificazione), facile da maneggiare (possiede minori dimensioni e le sue parti meccaniche sono più semplici da capire), </w:t>
-      </w:r>
-      <w:r>
-        <w:rPr>
-          <w:sz w:val="24"/>
-          <w:szCs w:val="24"/>
-        </w:rPr>
-        <w:t>affidabilità maggiore</w:t>
-      </w:r>
-      <w:r>
-        <w:rPr>
-          <w:sz w:val="24"/>
-          <w:szCs w:val="24"/>
-        </w:rPr>
-        <w:t xml:space="preserve"> </w:t>
-      </w:r>
-      <w:r>
-        <w:rPr>
-          <w:sz w:val="24"/>
-          <w:szCs w:val="24"/>
-        </w:rPr>
-        <w:t xml:space="preserve">(è composto da meno parti </w:t>
-      </w:r>
-      <w:r>
-        <w:rPr>
-          <w:sz w:val="24"/>
-          <w:szCs w:val="24"/>
-        </w:rPr>
-        <w:lastRenderedPageBreak/>
-        <w:t>mobili) e maggiore reattività</w:t>
+        <w:t>(è composto da meno parti mobili) e maggiore reattività</w:t>
       </w:r>
       <w:r>
         <w:rPr>
@@ -7394,7 +7563,6 @@
           <w:szCs w:val="24"/>
         </w:rPr>
       </w:pPr>
-      <w:bookmarkStart w:id="0" w:name="_GoBack"/>
       <w:r>
         <w:rPr>
           <w:i/>
@@ -7404,7 +7572,6 @@
         <w:t>FOTO: diagramma ciclo limite e indicato più sezione motore a 2 tempi.</w:t>
       </w:r>
     </w:p>
-    <w:bookmarkEnd w:id="0"/>
     <w:p>
       <w:pPr>
         <w:rPr>
@@ -7648,7 +7815,19 @@
           <w:szCs w:val="21"/>
           <w:shd w:val="clear" w:color="auto" w:fill="FFFFFF"/>
         </w:rPr>
-        <w:t>forma, appunto, dell'acqua calda contenuta in questo serbatoio. Una sonda di temperatura è stata usata per informare il sistema di regolazione, che a sua volta può controllare la pompa di circolazione e inviare l'acqua di serbatoio all'impianto di riscaldamento, evitando surriscaldamento del serbatoio.</w:t>
+        <w:t>forma, appunto, dell'acqua calda contenuta in questo serbatoio. Una sonda di temperatura è stata usata per informare il sistema di regolazione, che a sua volta può controllare la pompa di circolazione e inviare l'acqua di serbatoio all'impianto di riscaldamento, ev</w:t>
+      </w:r>
+      <w:bookmarkStart w:id="0" w:name="_GoBack"/>
+      <w:bookmarkEnd w:id="0"/>
+      <w:r>
+        <w:rPr>
+          <w:rFonts w:cstheme="minorHAnsi"/>
+          <w:color w:val="24292E"/>
+          <w:sz w:val="24"/>
+          <w:szCs w:val="21"/>
+          <w:shd w:val="clear" w:color="auto" w:fill="FFFFFF"/>
+        </w:rPr>
+        <w:t>itando surriscaldamento del serbatoio.</w:t>
       </w:r>
     </w:p>
     <w:p>
@@ -7846,283 +8025,6 @@
     <w:p>
       <w:pPr>
         <w:rPr>
-          <w:sz w:val="24"/>
-          <w:szCs w:val="24"/>
-        </w:rPr>
-      </w:pPr>
-      <w:r>
-        <w:rPr>
-          <w:sz w:val="24"/>
-          <w:szCs w:val="24"/>
-          <w:lang w:val="en-US"/>
-        </w:rPr>
-        <w:t>Cogeneration is the production</w:t>
-      </w:r>
-      <w:r>
-        <w:rPr>
-          <w:sz w:val="24"/>
-          <w:szCs w:val="24"/>
-          <w:lang w:val="en-US"/>
-        </w:rPr>
-        <w:t xml:space="preserve"> of electricity and heat from a single source of energy, which can identified with a fossil fuel. It is </w:t>
-      </w:r>
-      <w:r>
-        <w:rPr>
-          <w:sz w:val="24"/>
-          <w:szCs w:val="24"/>
-          <w:lang w:val="en-US"/>
-        </w:rPr>
-        <w:t>very</w:t>
-      </w:r>
-      <w:r>
-        <w:rPr>
-          <w:sz w:val="24"/>
-          <w:szCs w:val="24"/>
-          <w:lang w:val="en-US"/>
-        </w:rPr>
-        <w:t xml:space="preserve"> adaptable in many ca</w:t>
-      </w:r>
-      <w:r>
-        <w:rPr>
-          <w:sz w:val="24"/>
-          <w:szCs w:val="24"/>
-          <w:lang w:val="en-US"/>
-        </w:rPr>
-        <w:t xml:space="preserve">ses and very efficient under right conditions. </w:t>
-      </w:r>
-      <w:proofErr w:type="spellStart"/>
-      <w:r>
-        <w:rPr>
-          <w:sz w:val="24"/>
-          <w:szCs w:val="24"/>
-          <w:lang w:val="en-US"/>
-        </w:rPr>
-        <w:t>Futhermore</w:t>
-      </w:r>
-      <w:proofErr w:type="spellEnd"/>
-      <w:r>
-        <w:rPr>
-          <w:sz w:val="24"/>
-          <w:szCs w:val="24"/>
-          <w:lang w:val="en-US"/>
-        </w:rPr>
-        <w:t xml:space="preserve">, this type of solution is highly used because it is cheap and environmentally attractive. The major equipment includes one or more of the following: steam generator or boiler, steam turbine generator, gas turbine generator, heat recovery steam generator </w:t>
-      </w:r>
-      <w:r>
-        <w:rPr>
-          <w:sz w:val="24"/>
-          <w:szCs w:val="24"/>
-          <w:lang w:val="en-US"/>
-        </w:rPr>
-        <w:t>and internal combustion engine</w:t>
-      </w:r>
-      <w:r>
-        <w:rPr>
-          <w:sz w:val="24"/>
-          <w:szCs w:val="24"/>
-          <w:lang w:val="en-US"/>
-        </w:rPr>
-        <w:t xml:space="preserve">. There are </w:t>
-      </w:r>
-      <w:r>
-        <w:rPr>
-          <w:sz w:val="24"/>
-          <w:szCs w:val="24"/>
-          <w:lang w:val="en-US"/>
-        </w:rPr>
-        <w:t>three types of cogeneration cycles: topping cycle,</w:t>
-      </w:r>
-      <w:r>
-        <w:rPr>
-          <w:sz w:val="24"/>
-          <w:szCs w:val="24"/>
-          <w:lang w:val="en-US"/>
-        </w:rPr>
-        <w:t xml:space="preserve"> </w:t>
-      </w:r>
-      <w:r>
-        <w:rPr>
-          <w:sz w:val="24"/>
-          <w:szCs w:val="24"/>
-          <w:lang w:val="en-US"/>
-        </w:rPr>
-        <w:t>bottoming cycle and combined-cycle cogeneration.</w:t>
-      </w:r>
-      <w:r>
-        <w:rPr>
-          <w:sz w:val="24"/>
-          <w:szCs w:val="24"/>
-          <w:lang w:val="en-US"/>
-        </w:rPr>
-        <w:t xml:space="preserve"> The topping cycle used the power supply to produce electricity. The unused energy is exploited for</w:t>
-      </w:r>
-      <w:r>
-        <w:rPr>
-          <w:sz w:val="24"/>
-          <w:szCs w:val="24"/>
-          <w:lang w:val="en-US"/>
-        </w:rPr>
-        <w:t xml:space="preserve"> heating. On the other hand i</w:t>
-      </w:r>
-      <w:r>
-        <w:rPr>
-          <w:sz w:val="24"/>
-          <w:szCs w:val="24"/>
-          <w:lang w:val="en-US"/>
-        </w:rPr>
-        <w:t>n a bottoming cycle, the fuel energy is primarily used to provide users with the amount of heat required to satisfy their needs. T</w:t>
-      </w:r>
-      <w:r>
-        <w:rPr>
-          <w:sz w:val="24"/>
-          <w:szCs w:val="24"/>
-          <w:lang w:val="en-US"/>
-        </w:rPr>
-        <w:t xml:space="preserve">he </w:t>
-      </w:r>
-      <w:r>
-        <w:rPr>
-          <w:sz w:val="24"/>
-          <w:szCs w:val="24"/>
-          <w:lang w:val="en-US"/>
-        </w:rPr>
-        <w:t xml:space="preserve">waste </w:t>
-      </w:r>
-      <w:r>
-        <w:rPr>
-          <w:sz w:val="24"/>
-          <w:szCs w:val="24"/>
-          <w:lang w:val="en-US"/>
-        </w:rPr>
-        <w:lastRenderedPageBreak/>
-        <w:t>heat</w:t>
-      </w:r>
-      <w:r>
-        <w:rPr>
-          <w:sz w:val="24"/>
-          <w:szCs w:val="24"/>
-          <w:lang w:val="en-US"/>
-        </w:rPr>
-        <w:t xml:space="preserve"> is used</w:t>
-      </w:r>
-      <w:r>
-        <w:rPr>
-          <w:sz w:val="24"/>
-          <w:szCs w:val="24"/>
-          <w:lang w:val="en-US"/>
-        </w:rPr>
-        <w:t xml:space="preserve"> to generate electricity.</w:t>
-      </w:r>
-      <w:r>
-        <w:rPr>
-          <w:sz w:val="24"/>
-          <w:szCs w:val="24"/>
-          <w:lang w:val="en-US"/>
-        </w:rPr>
-        <w:t xml:space="preserve"> The combined-cycle cogeneration joins the gas turbine topping cycle</w:t>
-      </w:r>
-      <w:r>
-        <w:rPr>
-          <w:sz w:val="24"/>
-          <w:szCs w:val="24"/>
-          <w:lang w:val="en-US"/>
-        </w:rPr>
-        <w:t xml:space="preserve">. </w:t>
-      </w:r>
-      <w:proofErr w:type="spellStart"/>
-      <w:r>
-        <w:rPr>
-          <w:sz w:val="24"/>
-          <w:szCs w:val="24"/>
-          <w:lang w:val="en-US"/>
-        </w:rPr>
-        <w:t>Cogenerator</w:t>
-      </w:r>
-      <w:proofErr w:type="spellEnd"/>
-      <w:r>
-        <w:rPr>
-          <w:sz w:val="24"/>
-          <w:szCs w:val="24"/>
-          <w:lang w:val="en-US"/>
-        </w:rPr>
-        <w:t xml:space="preserve"> presents many benefits, which are: the increase of efficiency (up to 85% efficiency is frequent), the efficiency gains result in cost savings, the reduction of the impact on the environment with cleaner fuel(usually natural gas) and the energy system is not as susceptible to interruption associated with a local utility.</w:t>
-      </w:r>
-      <w:r>
-        <w:rPr>
-          <w:sz w:val="24"/>
-          <w:szCs w:val="24"/>
-          <w:lang w:val="en-US"/>
-        </w:rPr>
-        <w:t xml:space="preserve"> </w:t>
-      </w:r>
-      <w:proofErr w:type="spellStart"/>
-      <w:r>
-        <w:rPr>
-          <w:sz w:val="24"/>
-          <w:szCs w:val="24"/>
-        </w:rPr>
-        <w:t>One</w:t>
-      </w:r>
-      <w:proofErr w:type="spellEnd"/>
-      <w:r>
-        <w:rPr>
-          <w:sz w:val="24"/>
-          <w:szCs w:val="24"/>
-        </w:rPr>
-        <w:t xml:space="preserve"> of the major </w:t>
-      </w:r>
-      <w:proofErr w:type="spellStart"/>
-      <w:r>
-        <w:rPr>
-          <w:sz w:val="24"/>
-          <w:szCs w:val="24"/>
-        </w:rPr>
-        <w:t>applications</w:t>
-      </w:r>
-      <w:proofErr w:type="spellEnd"/>
-      <w:r>
-        <w:rPr>
-          <w:sz w:val="24"/>
-          <w:szCs w:val="24"/>
-        </w:rPr>
-        <w:t xml:space="preserve"> </w:t>
-      </w:r>
-      <w:proofErr w:type="spellStart"/>
-      <w:r>
-        <w:rPr>
-          <w:sz w:val="24"/>
-          <w:szCs w:val="24"/>
-        </w:rPr>
-        <w:t>is</w:t>
-      </w:r>
-      <w:proofErr w:type="spellEnd"/>
-      <w:r>
-        <w:rPr>
-          <w:sz w:val="24"/>
-          <w:szCs w:val="24"/>
-        </w:rPr>
-        <w:t xml:space="preserve"> the </w:t>
-      </w:r>
-      <w:proofErr w:type="spellStart"/>
-      <w:r>
-        <w:rPr>
-          <w:sz w:val="24"/>
-          <w:szCs w:val="24"/>
-        </w:rPr>
-        <w:t>district</w:t>
-      </w:r>
-      <w:proofErr w:type="spellEnd"/>
-      <w:r>
-        <w:rPr>
-          <w:sz w:val="24"/>
-          <w:szCs w:val="24"/>
-        </w:rPr>
-        <w:t xml:space="preserve"> heating.</w:t>
-      </w:r>
-    </w:p>
-    <w:p>
-      <w:pPr>
-        <w:rPr>
           <w:rFonts w:cstheme="minorHAnsi"/>
           <w:color w:val="24292E"/>
           <w:sz w:val="24"/>
@@ -8133,6 +8035,263 @@
       </w:pPr>
       <w:r>
         <w:rPr>
+          <w:sz w:val="24"/>
+          <w:szCs w:val="24"/>
+          <w:lang w:val="en-US"/>
+        </w:rPr>
+        <w:t>Cogeneration is the production</w:t>
+      </w:r>
+      <w:r>
+        <w:rPr>
+          <w:sz w:val="24"/>
+          <w:szCs w:val="24"/>
+          <w:lang w:val="en-US"/>
+        </w:rPr>
+        <w:t xml:space="preserve"> of electricity and heat from a single source of energy, which can identified with a fossil fuel. It is </w:t>
+      </w:r>
+      <w:r>
+        <w:rPr>
+          <w:sz w:val="24"/>
+          <w:szCs w:val="24"/>
+          <w:lang w:val="en-US"/>
+        </w:rPr>
+        <w:t>very</w:t>
+      </w:r>
+      <w:r>
+        <w:rPr>
+          <w:sz w:val="24"/>
+          <w:szCs w:val="24"/>
+          <w:lang w:val="en-US"/>
+        </w:rPr>
+        <w:t xml:space="preserve"> adaptable in many ca</w:t>
+      </w:r>
+      <w:r>
+        <w:rPr>
+          <w:sz w:val="24"/>
+          <w:szCs w:val="24"/>
+          <w:lang w:val="en-US"/>
+        </w:rPr>
+        <w:t xml:space="preserve">ses and very efficient under right </w:t>
+      </w:r>
+      <w:r>
+        <w:rPr>
+          <w:sz w:val="24"/>
+          <w:szCs w:val="24"/>
+          <w:lang w:val="en-US"/>
+        </w:rPr>
+        <w:lastRenderedPageBreak/>
+        <w:t xml:space="preserve">conditions. </w:t>
+      </w:r>
+      <w:r>
+        <w:rPr>
+          <w:sz w:val="24"/>
+          <w:szCs w:val="24"/>
+          <w:lang w:val="en-US"/>
+        </w:rPr>
+        <w:t>Furthermore</w:t>
+      </w:r>
+      <w:r>
+        <w:rPr>
+          <w:sz w:val="24"/>
+          <w:szCs w:val="24"/>
+          <w:lang w:val="en-US"/>
+        </w:rPr>
+        <w:t xml:space="preserve">, this type of solution is highly used because it is cheap and environmentally attractive. The major equipment includes one </w:t>
+      </w:r>
+      <w:r>
+        <w:rPr>
+          <w:sz w:val="24"/>
+          <w:szCs w:val="24"/>
+          <w:lang w:val="en-US"/>
+        </w:rPr>
+        <w:t>or more of the following: heat generator or boiler, heat</w:t>
+      </w:r>
+      <w:r>
+        <w:rPr>
+          <w:sz w:val="24"/>
+          <w:szCs w:val="24"/>
+          <w:lang w:val="en-US"/>
+        </w:rPr>
+        <w:t xml:space="preserve"> turbine</w:t>
+      </w:r>
+      <w:r>
+        <w:rPr>
+          <w:sz w:val="24"/>
+          <w:szCs w:val="24"/>
+          <w:lang w:val="en-US"/>
+        </w:rPr>
+        <w:t xml:space="preserve"> generator,</w:t>
+      </w:r>
+      <w:r>
+        <w:rPr>
+          <w:sz w:val="24"/>
+          <w:szCs w:val="24"/>
+          <w:lang w:val="en-US"/>
+        </w:rPr>
+        <w:t xml:space="preserve"> heat</w:t>
+      </w:r>
+      <w:r>
+        <w:rPr>
+          <w:sz w:val="24"/>
+          <w:szCs w:val="24"/>
+          <w:lang w:val="en-US"/>
+        </w:rPr>
+        <w:t xml:space="preserve"> recovery steam generator </w:t>
+      </w:r>
+      <w:r>
+        <w:rPr>
+          <w:sz w:val="24"/>
+          <w:szCs w:val="24"/>
+          <w:lang w:val="en-US"/>
+        </w:rPr>
+        <w:t>and internal combustion engine</w:t>
+      </w:r>
+      <w:r>
+        <w:rPr>
+          <w:sz w:val="24"/>
+          <w:szCs w:val="24"/>
+          <w:lang w:val="en-US"/>
+        </w:rPr>
+        <w:t xml:space="preserve">. There are </w:t>
+      </w:r>
+      <w:r>
+        <w:rPr>
+          <w:sz w:val="24"/>
+          <w:szCs w:val="24"/>
+          <w:lang w:val="en-US"/>
+        </w:rPr>
+        <w:t>three types of cogeneration cycles: topping cycle,</w:t>
+      </w:r>
+      <w:r>
+        <w:rPr>
+          <w:sz w:val="24"/>
+          <w:szCs w:val="24"/>
+          <w:lang w:val="en-US"/>
+        </w:rPr>
+        <w:t xml:space="preserve"> </w:t>
+      </w:r>
+      <w:r>
+        <w:rPr>
+          <w:sz w:val="24"/>
+          <w:szCs w:val="24"/>
+          <w:lang w:val="en-US"/>
+        </w:rPr>
+        <w:t>bottoming cycle and combined-cycle cogeneration.</w:t>
+      </w:r>
+      <w:r>
+        <w:rPr>
+          <w:sz w:val="24"/>
+          <w:szCs w:val="24"/>
+          <w:lang w:val="en-US"/>
+        </w:rPr>
+        <w:t xml:space="preserve"> The topping cycle used the power</w:t>
+      </w:r>
+      <w:r>
+        <w:rPr>
+          <w:sz w:val="24"/>
+          <w:szCs w:val="24"/>
+          <w:lang w:val="en-US"/>
+        </w:rPr>
+        <w:t xml:space="preserve"> supply to produce electricity. </w:t>
+      </w:r>
+      <w:r>
+        <w:rPr>
+          <w:sz w:val="24"/>
+          <w:szCs w:val="24"/>
+          <w:lang w:val="en-US"/>
+        </w:rPr>
+        <w:t>The unused energy is exploited for</w:t>
+      </w:r>
+      <w:r>
+        <w:rPr>
+          <w:sz w:val="24"/>
+          <w:szCs w:val="24"/>
+          <w:lang w:val="en-US"/>
+        </w:rPr>
+        <w:t xml:space="preserve"> heating. On the other hand i</w:t>
+      </w:r>
+      <w:r>
+        <w:rPr>
+          <w:sz w:val="24"/>
+          <w:szCs w:val="24"/>
+          <w:lang w:val="en-US"/>
+        </w:rPr>
+        <w:t>n a bottoming cycle, the fuel energy is primarily used to provide users with the amount of heat required to satisfy their needs. T</w:t>
+      </w:r>
+      <w:r>
+        <w:rPr>
+          <w:sz w:val="24"/>
+          <w:szCs w:val="24"/>
+          <w:lang w:val="en-US"/>
+        </w:rPr>
+        <w:t xml:space="preserve">he </w:t>
+      </w:r>
+      <w:r>
+        <w:rPr>
+          <w:sz w:val="24"/>
+          <w:szCs w:val="24"/>
+          <w:lang w:val="en-US"/>
+        </w:rPr>
+        <w:t>waste heat</w:t>
+      </w:r>
+      <w:r>
+        <w:rPr>
+          <w:sz w:val="24"/>
+          <w:szCs w:val="24"/>
+          <w:lang w:val="en-US"/>
+        </w:rPr>
+        <w:t xml:space="preserve"> is used</w:t>
+      </w:r>
+      <w:r>
+        <w:rPr>
+          <w:sz w:val="24"/>
+          <w:szCs w:val="24"/>
+          <w:lang w:val="en-US"/>
+        </w:rPr>
+        <w:t xml:space="preserve"> to generate electricity.</w:t>
+      </w:r>
+      <w:r>
+        <w:rPr>
+          <w:sz w:val="24"/>
+          <w:szCs w:val="24"/>
+          <w:lang w:val="en-US"/>
+        </w:rPr>
+        <w:t xml:space="preserve"> The combined-cycle cogeneration joins the gas turbine topping cycle</w:t>
+      </w:r>
+      <w:r>
+        <w:rPr>
+          <w:sz w:val="24"/>
+          <w:szCs w:val="24"/>
+          <w:lang w:val="en-US"/>
+        </w:rPr>
+        <w:t>. Cogenerator presents many benefits, which are: the increase of efficiency (up to 85% efficiency is frequent), the efficiency gains result in cost savings, the reduction of the impact on the environment with cleaner fuel(usually natural gas) and the energy system is not as susceptible to interruption associated with a local utility.</w:t>
+      </w:r>
+      <w:r>
+        <w:rPr>
+          <w:sz w:val="24"/>
+          <w:szCs w:val="24"/>
+          <w:lang w:val="en-US"/>
+        </w:rPr>
+        <w:t xml:space="preserve"> </w:t>
+      </w:r>
+      <w:r>
+        <w:rPr>
+          <w:sz w:val="24"/>
+          <w:szCs w:val="24"/>
+          <w:lang w:val="en-US"/>
+        </w:rPr>
+        <w:t>One of the major applications is the district heating.</w:t>
+      </w:r>
+      <w:r>
+        <w:rPr>
+          <w:sz w:val="24"/>
+          <w:szCs w:val="24"/>
+          <w:lang w:val="en-US"/>
+        </w:rPr>
+        <w:t xml:space="preserve"> </w:t>
+      </w:r>
+      <w:r>
+        <w:rPr>
           <w:rFonts w:cstheme="minorHAnsi"/>
           <w:color w:val="24292E"/>
           <w:sz w:val="24"/>
@@ -8140,9 +8299,8 @@
           <w:shd w:val="clear" w:color="auto" w:fill="FFFFFF"/>
           <w:lang w:val="en-US"/>
         </w:rPr>
-        <w:t xml:space="preserve">The scheme of a district scheme comprises a network of insulated pipes used to deliver heat from the point of generation to the end user. </w:t>
-      </w:r>
-      <w:proofErr w:type="spellStart"/>
+        <w:t xml:space="preserve">The scheme of a district heating </w:t>
+      </w:r>
       <w:r>
         <w:rPr>
           <w:rFonts w:cstheme="minorHAnsi"/>
@@ -8152,9 +8310,8 @@
           <w:shd w:val="clear" w:color="auto" w:fill="FFFFFF"/>
           <w:lang w:val="en-US"/>
         </w:rPr>
-        <w:t>Discrict</w:t>
-      </w:r>
-      <w:proofErr w:type="spellEnd"/>
+        <w:t xml:space="preserve">comprises a network of insulated pipes used to deliver heat from the point of generation to the end user. </w:t>
+      </w:r>
       <w:r>
         <w:rPr>
           <w:rFonts w:cstheme="minorHAnsi"/>
@@ -8164,9 +8321,8 @@
           <w:shd w:val="clear" w:color="auto" w:fill="FFFFFF"/>
           <w:lang w:val="en-US"/>
         </w:rPr>
-        <w:t xml:space="preserve"> heating has a positive influence on climate change. It offers </w:t>
-      </w:r>
-      <w:proofErr w:type="spellStart"/>
+        <w:t>District</w:t>
+      </w:r>
       <w:r>
         <w:rPr>
           <w:rFonts w:cstheme="minorHAnsi"/>
@@ -8176,9 +8332,8 @@
           <w:shd w:val="clear" w:color="auto" w:fill="FFFFFF"/>
           <w:lang w:val="en-US"/>
         </w:rPr>
-        <w:t>substancial</w:t>
-      </w:r>
-      <w:proofErr w:type="spellEnd"/>
+        <w:t xml:space="preserve"> heating has a positive influence on climate change</w:t>
+      </w:r>
       <w:r>
         <w:rPr>
           <w:rFonts w:cstheme="minorHAnsi"/>
@@ -8188,9 +8343,8 @@
           <w:shd w:val="clear" w:color="auto" w:fill="FFFFFF"/>
           <w:lang w:val="en-US"/>
         </w:rPr>
-        <w:t xml:space="preserve"> potential to increase renewables-based heating particularly in urban areas. It also provides for considerable savings of fossil primary sources such as oil and gas. Another important aspect consists of that district heating doesn't allow the use of unused heat from traditional electricity generation, but can also use bio </w:t>
-      </w:r>
-      <w:proofErr w:type="spellStart"/>
+        <w:t>s</w:t>
+      </w:r>
       <w:r>
         <w:rPr>
           <w:rFonts w:cstheme="minorHAnsi"/>
@@ -8200,9 +8354,8 @@
           <w:shd w:val="clear" w:color="auto" w:fill="FFFFFF"/>
           <w:lang w:val="en-US"/>
         </w:rPr>
-        <w:t>fuels</w:t>
-      </w:r>
-      <w:proofErr w:type="gramStart"/>
+        <w:t xml:space="preserve">. It offers </w:t>
+      </w:r>
       <w:r>
         <w:rPr>
           <w:rFonts w:cstheme="minorHAnsi"/>
@@ -8212,10 +8365,8 @@
           <w:shd w:val="clear" w:color="auto" w:fill="FFFFFF"/>
           <w:lang w:val="en-US"/>
         </w:rPr>
-        <w:t>,waste</w:t>
-      </w:r>
-      <w:proofErr w:type="spellEnd"/>
-      <w:proofErr w:type="gramEnd"/>
+        <w:t>substantial</w:t>
+      </w:r>
       <w:r>
         <w:rPr>
           <w:rFonts w:cstheme="minorHAnsi"/>
@@ -8225,17 +8376,122 @@
           <w:shd w:val="clear" w:color="auto" w:fill="FFFFFF"/>
           <w:lang w:val="en-US"/>
         </w:rPr>
-        <w:t xml:space="preserve"> and large heat pumps to generate in an environmentally sustainable way.</w:t>
-      </w:r>
-    </w:p>
-    <w:p>
-      <w:pPr>
-        <w:rPr>
-          <w:sz w:val="24"/>
-          <w:szCs w:val="24"/>
+        <w:t xml:space="preserve"> potential to increase renewables-based heating particularly in urban areas. It also provides for considerable savings of fossil primary sources such as oil and gas. Another important aspect consists of that district heating doesn't allow the use of unused heat from traditional electricity generation, but can also use bio fuels,</w:t>
+      </w:r>
+      <w:r>
+        <w:rPr>
+          <w:rFonts w:cstheme="minorHAnsi"/>
+          <w:color w:val="24292E"/>
+          <w:sz w:val="24"/>
+          <w:szCs w:val="21"/>
+          <w:shd w:val="clear" w:color="auto" w:fill="FFFFFF"/>
           <w:lang w:val="en-US"/>
         </w:rPr>
-      </w:pPr>
+        <w:t xml:space="preserve"> </w:t>
+      </w:r>
+      <w:r>
+        <w:rPr>
+          <w:rFonts w:cstheme="minorHAnsi"/>
+          <w:color w:val="24292E"/>
+          <w:sz w:val="24"/>
+          <w:szCs w:val="21"/>
+          <w:shd w:val="clear" w:color="auto" w:fill="FFFFFF"/>
+          <w:lang w:val="en-US"/>
+        </w:rPr>
+        <w:t>waste and large heat pumps to generate in an environmentally sustainable way.</w:t>
+      </w:r>
+      <w:r>
+        <w:rPr>
+          <w:lang w:val="en-US"/>
+        </w:rPr>
+        <w:t xml:space="preserve"> </w:t>
+      </w:r>
+      <w:r>
+        <w:rPr>
+          <w:rFonts w:cstheme="minorHAnsi"/>
+          <w:color w:val="24292E"/>
+          <w:sz w:val="24"/>
+          <w:szCs w:val="21"/>
+          <w:shd w:val="clear" w:color="auto" w:fill="FFFFFF"/>
+          <w:lang w:val="en-US"/>
+        </w:rPr>
+        <w:t>Considering the central heating system, there is a clear connection because it provides heat to whole apparatus.</w:t>
+      </w:r>
+      <w:r>
+        <w:rPr>
+          <w:rFonts w:cstheme="minorHAnsi"/>
+          <w:color w:val="24292E"/>
+          <w:sz w:val="24"/>
+          <w:szCs w:val="21"/>
+          <w:shd w:val="clear" w:color="auto" w:fill="FFFFFF"/>
+          <w:lang w:val="en-US"/>
+        </w:rPr>
+        <w:t xml:space="preserve"> Central heating is a way to supply warmth from one central source. It is divided into three main groups: wet system, warm air system and storage heaters. In a wet system, hot water circulates through a system of pipes up to the users. In the middle of the plant, there is a boiler. This device uses as fuel natural gas, followed by heating oil, and occasionally liquid petroleum gas.</w:t>
+      </w:r>
+      <w:r>
+        <w:rPr>
+          <w:rFonts w:cstheme="minorHAnsi"/>
+          <w:color w:val="24292E"/>
+          <w:sz w:val="24"/>
+          <w:szCs w:val="21"/>
+          <w:shd w:val="clear" w:color="auto" w:fill="FFFFFF"/>
+          <w:lang w:val="en-US"/>
+        </w:rPr>
+        <w:t xml:space="preserve"> In a warm air system, air is heated by a boiler and fed via ducts to rooms around the home. The principle of a storage heater is that it contains bricks capable of accumulating large amounts of heat. A storage heater normally has at least two controls, one for controlling how much electricity is used and another for controlling how much heat is released. When a district heating is placed, it is more advisable utilized </w:t>
+      </w:r>
+      <w:r>
+        <w:rPr>
+          <w:rFonts w:cstheme="minorHAnsi"/>
+          <w:color w:val="24292E"/>
+          <w:sz w:val="24"/>
+          <w:szCs w:val="21"/>
+          <w:shd w:val="clear" w:color="auto" w:fill="FFFFFF"/>
+          <w:lang w:val="en-US"/>
+        </w:rPr>
+        <w:t>the first option because it provides a simple planning, so an easier installation</w:t>
+      </w:r>
+      <w:r>
+        <w:rPr>
+          <w:rFonts w:cstheme="minorHAnsi"/>
+          <w:color w:val="24292E"/>
+          <w:sz w:val="24"/>
+          <w:szCs w:val="21"/>
+          <w:shd w:val="clear" w:color="auto" w:fill="FFFFFF"/>
+          <w:lang w:val="en-US"/>
+        </w:rPr>
+        <w:t xml:space="preserve"> for the technicians</w:t>
+      </w:r>
+      <w:r>
+        <w:rPr>
+          <w:rFonts w:cstheme="minorHAnsi"/>
+          <w:color w:val="24292E"/>
+          <w:sz w:val="24"/>
+          <w:szCs w:val="21"/>
+          <w:shd w:val="clear" w:color="auto" w:fill="FFFFFF"/>
+          <w:lang w:val="en-US"/>
+        </w:rPr>
+        <w:t>. Besides, this type of system reaches adapted temperature with low heat losses.</w:t>
+      </w:r>
+    </w:p>
+    <w:p>
+      <w:pPr>
+        <w:rPr>
+          <w:i/>
+          <w:sz w:val="24"/>
+          <w:szCs w:val="24"/>
+        </w:rPr>
+      </w:pPr>
+      <w:r>
+        <w:rPr>
+          <w:rFonts w:cstheme="minorHAnsi"/>
+          <w:i/>
+          <w:color w:val="24292E"/>
+          <w:sz w:val="24"/>
+          <w:szCs w:val="21"/>
+          <w:shd w:val="clear" w:color="auto" w:fill="FFFFFF"/>
+        </w:rPr>
+        <w:t>FOTO: teleriscaldamento e vari tipi di sistemi di calore centralizzato.</w:t>
+      </w:r>
     </w:p>
     <w:p>
       <w:pPr>
@@ -8350,6 +8606,7 @@
           <w:shd w:val="clear" w:color="auto" w:fill="FFFFFF"/>
           <w:lang w:val="en-US"/>
         </w:rPr>
+        <w:lastRenderedPageBreak/>
         <w:t xml:space="preserve">FOTO: </w:t>
       </w:r>
       <w:proofErr w:type="spellStart"/>
@@ -8479,9 +8736,8 @@
           <w:szCs w:val="21"/>
           <w:shd w:val="clear" w:color="auto" w:fill="FFFFFF"/>
         </w:rPr>
-        <w:t xml:space="preserve">Il progetto in questione consiste nella realizzazione di un sistema di regolazione per il cogeneratore. Noi volevamo produrre un sistema, completo di sonde per la lettura dei dati, di una regolazione degli attuatori e di una modalità di visualizzazione dei valori misurati. Siamo partiti da un cogeneratore basato su un motore a due tempi, marcato Piaggio, corredato da uno scambiatore di fumi collegato al bollitore. Inizialmente, è stata necessaria una fase propedeutica al lavoro che consisteva nella consultazione di materiale documentativo </w:t>
-      </w:r>
-      <w:proofErr w:type="spellStart"/>
+        <w:t xml:space="preserve">Il progetto in questione consiste nella realizzazione di un sistema di regolazione per il cogeneratore. Noi volevamo produrre un sistema, completo di sonde per la lettura dei dati, di una regolazione degli attuatori e di una modalità di visualizzazione dei valori misurati. Siamo partiti da un cogeneratore basato su un motore a due tempi, marcato Piaggio, corredato da uno scambiatore di fumi collegato al bollitore. Inizialmente, è stata necessaria una fase propedeutica al lavoro che consisteva nella consultazione </w:t>
+      </w:r>
       <w:r>
         <w:rPr>
           <w:rFonts w:cstheme="minorHAnsi"/>
@@ -8490,9 +8746,8 @@
           <w:szCs w:val="21"/>
           <w:shd w:val="clear" w:color="auto" w:fill="FFFFFF"/>
         </w:rPr>
-        <w:t>pre</w:t>
-      </w:r>
-      <w:proofErr w:type="spellEnd"/>
+        <w:t>di materiale documentativo pre-</w:t>
+      </w:r>
       <w:r>
         <w:rPr>
           <w:rFonts w:cstheme="minorHAnsi"/>
@@ -8501,7 +8756,7 @@
           <w:szCs w:val="21"/>
           <w:shd w:val="clear" w:color="auto" w:fill="FFFFFF"/>
         </w:rPr>
-        <w:t xml:space="preserve">- esistente fornitoci dai costruttori dei vari componenti. In seguito, abbiamo effettuato un rilievo del sistema cogeneratore con i relativi elementi. Questo disegno provvisorio è stato poi realizzato con i simboli unificati e convertito in formato digitale con Autocad. Successivamente a ciò, è seguita una fase di “brainstorming” sulle idee possibili e sensate. Dopo aver concluso questa parte iniziale, abbiamo compiuto alcune prove con la piattaforma </w:t>
+        <w:t>esistente fornitoci dai costruttori dei vari componenti. In seguito, abbiamo effettuato un rilievo del sistema cogeneratore con i relativi elementi. Questo disegno provvisorio è stato poi realizzato con i simboli unificati e convertito in formato digitale con Autocad. Successivamente a ciò, è seguita una fase di “brainstorming” sulle idee possibili e sensate. Dopo aver concluso questa parte iniziale, abbiamo compiuto alcune prove con la piattaforma elettronica Arduino. Sono stati testati alcuni accessori presenti nel kit di Arduino, come il telecomando, il display e il sensore di prossimità, per capire, non solo il loro funzionamento, ma anche cosa si sarebbe potuto aggiungere al progetto di utile ed efficace. Dopo l’osservazione di questi componenti elettronici, è risultato necessario effettuare un ulteriore analisi relativo al funzionamento sia del sistema idraulico che di quello elettrico. Per ciò che riguarda le mansioni svolte, noi abbiamo compiuto delle prove inerenti all’accensione del motore termico. Dopo la prova iniziale, ci siamo venuti a scontrare con il mancato avviamento del motore. É per quest’ultimo motivo che sono state necessarie altre prove per individuare i problemi del motore termico. Come prima cosa, abbiamo effettuato la pulizia degli ugelli del carburatore e cambiato le relative guarnizioni, che non erano nella miglior condi</w:t>
       </w:r>
       <w:r>
         <w:rPr>
@@ -8511,8 +8766,7 @@
           <w:szCs w:val="21"/>
           <w:shd w:val="clear" w:color="auto" w:fill="FFFFFF"/>
         </w:rPr>
-        <w:lastRenderedPageBreak/>
-        <w:t>elettronica Arduino. Sono stati testati alcuni accessori presenti nel kit di Arduino, come il telecomando, il display e il sensore di prossimità, per capire, non solo il loro funzionamento, ma anche cosa si sarebbe potuto aggiungere al progetto di utile ed efficace. Dopo l’osservazione di questi componenti elettronici, è risultato necessario effettuare un ulteriore analisi relativo al funzionamento sia del sistema idraulico che di quello elettrico. Per ciò che riguarda le mansioni svolte, noi abbiamo compiuto delle prove inerenti all’accensione del motore termico. Dopo la prova iniziale, ci siamo venuti a scontrare con il mancato avviamento del motore. É per quest’ultimo motivo che sono state necessarie altre prove per individuare i problemi del motore termico. Come prima cosa, abbiamo effettuato la pulizia degli ugelli del carburatore e cambiato le relative guarnizioni, che non erano nella miglior condi</w:t>
+        <w:t>zione. In risposta al fatto che</w:t>
       </w:r>
       <w:r>
         <w:rPr>
@@ -8522,7 +8776,7 @@
           <w:szCs w:val="21"/>
           <w:shd w:val="clear" w:color="auto" w:fill="FFFFFF"/>
         </w:rPr>
-        <w:t>zione. In risposta al fatto che</w:t>
+        <w:t>,</w:t>
       </w:r>
       <w:r>
         <w:rPr>
@@ -8532,7 +8786,7 @@
           <w:szCs w:val="21"/>
           <w:shd w:val="clear" w:color="auto" w:fill="FFFFFF"/>
         </w:rPr>
-        <w:t>,</w:t>
+        <w:t xml:space="preserve"> </w:t>
       </w:r>
       <w:r>
         <w:rPr>
@@ -8542,8 +8796,17 @@
           <w:szCs w:val="21"/>
           <w:shd w:val="clear" w:color="auto" w:fill="FFFFFF"/>
         </w:rPr>
-        <w:t xml:space="preserve"> </w:t>
-      </w:r>
+        <w:t>durante l’accensione, il combustibile non veniva aspirato e di conseguenza il motore non andava in moto, abbiamo deciso di sostituire il dispositivo che aspirava l’aria in modo automatico con un filo per l’aria manuale. Nonostante ciò, il motore a due tempi non si è acceso a causa di un grave difetto strutturale. Per far sì che l’impianto di cogenerazione sia collegato, in maniera più comoda possibile, sia alla rete di distribuzione sia alla rete elettrica è stato necessario effettuare una derivazione dalla rete elettrica monofase principale. Conseguentemente, abbiamo proceduto all’installazione del motore elettrico per sopperire al mancato funzionamento del motore termico. Il motore elettrico è stato alimentato mediante, un collegamento a stella, alla presa trifase. È stato dotato, inoltre, di un sopporto per regolarlo in lunghezza e altezza e per limitare le vibrazioni provocate dal motore stesso. Per ciò che riguarda il cablaggio, abbiamo effettuato vari collegamenti intercorsi da alcuni morsetti. È stato realizzato il ponte che mette in relazione i cavi uscenti dall’alternatore con quelli del relè. Successivamente, abbiamo installato una cassetta elettrica con all’interno alcuni relè, che collegati opportunamente, permettono la regolazione del circolatore. Abbiamo messo in stretto contatto sul quadro anche, mediante un cavo Ethernet, il servomotore e la valvola. Dopo il cablaggio di tutti i collegamenti necessari, abbiamo realizzato un programma apposito con IDEARDUINO, sfruttando anche una piattaforma di simulazione.</w:t>
+      </w:r>
+    </w:p>
+    <w:p>
+      <w:pPr>
+        <w:rPr>
+          <w:rFonts w:cstheme="minorHAnsi"/>
+          <w:sz w:val="32"/>
+          <w:szCs w:val="24"/>
+        </w:rPr>
+      </w:pPr>
       <w:r>
         <w:rPr>
           <w:rFonts w:cstheme="minorHAnsi"/>
@@ -8552,7 +8815,144 @@
           <w:szCs w:val="21"/>
           <w:shd w:val="clear" w:color="auto" w:fill="FFFFFF"/>
         </w:rPr>
-        <w:t>durante l’accensione, il combustibile non veniva aspirato e di conseguenza il motore non andava in moto, abbiamo deciso di sostituire il dispositivo che aspirava l’aria in modo automatico con un filo per l’aria manuale. Nonostante ciò, il motore a due tempi non si è acceso a causa di un grave difetto strutturale. Per far sì che l’impianto di cogenerazione sia collegato, in maniera più comoda possibile, sia alla rete di distribuzione sia alla rete elettrica è stato necessario effettuare una derivazione dalla rete elettrica monofase principale. Conseguentemente, abbiamo proceduto all’installazione del motore elettrico per sopperire al mancato funzionamento del motore termico. Il motore elettrico è stato alimentato mediante, un collegamento a stella, alla presa trifase. È stato dotato, inoltre, di un sopporto per regolarlo in lunghezza e altezza e per limitare le vibrazioni provocate dal motore stesso. Per ciò che riguarda il cablaggio, abbiamo effettuato vari collegamenti intercorsi da alcuni morsetti. È stato realizzato il ponte che mette in relazione i cavi uscenti dall’alternatore con quelli del relè. Successivamente, abbiamo installato una cassetta elettrica con all’interno alcuni relè, che collegati opportunamente, permettono la regolazione del circolatore. Abbiamo messo in stretto contatto sul quadro anche, mediante un cavo Ethernet, il servomotore e la valvola. Dopo il cablaggio di tutti i collegamenti necessari, abbiamo realizzato un programma apposito con IDEARDUINO, sfruttando anche una piattaforma di simulazione.</w:t>
+        <w:t xml:space="preserve">Gli obiettivi tecnici che ci siamo preposti sono </w:t>
+      </w:r>
+      <w:proofErr w:type="spellStart"/>
+      <w:r>
+        <w:rPr>
+          <w:rFonts w:cstheme="minorHAnsi"/>
+          <w:color w:val="24292E"/>
+          <w:sz w:val="24"/>
+          <w:szCs w:val="21"/>
+          <w:shd w:val="clear" w:color="auto" w:fill="FFFFFF"/>
+        </w:rPr>
+        <w:t>moltecipli</w:t>
+      </w:r>
+      <w:proofErr w:type="spellEnd"/>
+      <w:r>
+        <w:rPr>
+          <w:rFonts w:cstheme="minorHAnsi"/>
+          <w:color w:val="24292E"/>
+          <w:sz w:val="24"/>
+          <w:szCs w:val="21"/>
+          <w:shd w:val="clear" w:color="auto" w:fill="FFFFFF"/>
+        </w:rPr>
+        <w:t>. Il nostro scopo principale consisteva nella realizzazione di un sistema di regolazione. Quest’ultimo avrebbe dovuto controllare l’accelerazione del motore a seconda della velocità di rotazione (numero di giri</w:t>
+      </w:r>
+      <w:proofErr w:type="gramStart"/>
+      <w:r>
+        <w:rPr>
+          <w:rFonts w:cstheme="minorHAnsi"/>
+          <w:color w:val="24292E"/>
+          <w:sz w:val="24"/>
+          <w:szCs w:val="21"/>
+          <w:shd w:val="clear" w:color="auto" w:fill="FFFFFF"/>
+        </w:rPr>
+        <w:t>).Il</w:t>
+      </w:r>
+      <w:proofErr w:type="gramEnd"/>
+      <w:r>
+        <w:rPr>
+          <w:rFonts w:cstheme="minorHAnsi"/>
+          <w:color w:val="24292E"/>
+          <w:sz w:val="24"/>
+          <w:szCs w:val="21"/>
+          <w:shd w:val="clear" w:color="auto" w:fill="FFFFFF"/>
+        </w:rPr>
+        <w:t xml:space="preserve"> regolatore elettronico, mediante lo spegnimento o l’apertura della pompa, avrebbe dovuto regolare l’entrata di acqua nel bollitore e la conseguente temperatura all’interno di esso. Il dispositivo inoltre avrebbe dovuto anche controllare la temperatura di surriscaldamento e raffreddamento del motore termico. A causa del mancato </w:t>
+      </w:r>
+      <w:r>
+        <w:rPr>
+          <w:rFonts w:cstheme="minorHAnsi"/>
+          <w:color w:val="24292E"/>
+          <w:sz w:val="24"/>
+          <w:szCs w:val="21"/>
+          <w:shd w:val="clear" w:color="auto" w:fill="FFFFFF"/>
+        </w:rPr>
+        <w:lastRenderedPageBreak/>
+        <w:t>funzionamento del motore termico, è stata necessaria l’installazione di un motore termico che ha portato ad una diversa realizzazione degli obiettivi precedentemente elencati. Un’altra opportunità, che si era venuta a presentare, riguardava l’applicazione di un display. Esso avrebbe dovuto visualizzare i dati provenienti, per esempio, dalla lettura dei giri. Non è stato possibile però collegarlo a causa degli eccessivi collegamenti richiesti. Per rimediare al cambio di regolazione, abbiamo dovuto effettuare dei nuovi disegni contenenti gli schemi idraulici ed elettrici(comando e potenza) con la relativa documentazione descrittiva.</w:t>
+      </w:r>
+      <w:r>
+        <w:rPr>
+          <w:rFonts w:cstheme="minorHAnsi"/>
+          <w:color w:val="24292E"/>
+          <w:sz w:val="24"/>
+          <w:szCs w:val="21"/>
+        </w:rPr>
+        <w:br/>
+      </w:r>
+      <w:r>
+        <w:rPr>
+          <w:rFonts w:cstheme="minorHAnsi"/>
+          <w:color w:val="24292E"/>
+          <w:sz w:val="24"/>
+          <w:szCs w:val="21"/>
+          <w:shd w:val="clear" w:color="auto" w:fill="FFFFFF"/>
+        </w:rPr>
+        <w:t>Per la realizzazione dell’impianto di cogenerazione e per il cablaggio dei cavi elettrici, è stato necessario l’utilizzo di alcuni strumenti e materiali. Durante il collegamento dei fili elettrici ai relativi morsetti, abbiamo usato i tipici strumenti da elettricisti(</w:t>
+      </w:r>
+      <w:proofErr w:type="gramStart"/>
+      <w:r>
+        <w:rPr>
+          <w:rFonts w:cstheme="minorHAnsi"/>
+          <w:color w:val="24292E"/>
+          <w:sz w:val="24"/>
+          <w:szCs w:val="21"/>
+          <w:shd w:val="clear" w:color="auto" w:fill="FFFFFF"/>
+        </w:rPr>
+        <w:t>pinze,…</w:t>
+      </w:r>
+      <w:proofErr w:type="gramEnd"/>
+      <w:r>
+        <w:rPr>
+          <w:rFonts w:cstheme="minorHAnsi"/>
+          <w:color w:val="24292E"/>
+          <w:sz w:val="24"/>
+          <w:szCs w:val="21"/>
+          <w:shd w:val="clear" w:color="auto" w:fill="FFFFFF"/>
+        </w:rPr>
+        <w:t xml:space="preserve">). Per la costruzione dei supporti per le pulegge e per il tubo dei gas di </w:t>
+      </w:r>
+      <w:proofErr w:type="gramStart"/>
+      <w:r>
+        <w:rPr>
+          <w:rFonts w:cstheme="minorHAnsi"/>
+          <w:color w:val="24292E"/>
+          <w:sz w:val="24"/>
+          <w:szCs w:val="21"/>
+          <w:shd w:val="clear" w:color="auto" w:fill="FFFFFF"/>
+        </w:rPr>
+        <w:t>scarico ,invece</w:t>
+      </w:r>
+      <w:proofErr w:type="gramEnd"/>
+      <w:r>
+        <w:rPr>
+          <w:rFonts w:cstheme="minorHAnsi"/>
+          <w:color w:val="24292E"/>
+          <w:sz w:val="24"/>
+          <w:szCs w:val="21"/>
+          <w:shd w:val="clear" w:color="auto" w:fill="FFFFFF"/>
+        </w:rPr>
+        <w:t>, è stato doveroso l’utilizzo del tornio e dei relativi utensili. La realizzazione del supporto per il motore elettrico ha richiesto inoltre l’impiego della saldatrice e della fresatrice verticale</w:t>
+      </w:r>
+      <w:r>
+        <w:rPr>
+          <w:rFonts w:cstheme="minorHAnsi"/>
+          <w:color w:val="24292E"/>
+          <w:sz w:val="24"/>
+          <w:szCs w:val="21"/>
+        </w:rPr>
+        <w:br/>
+      </w:r>
+      <w:r>
+        <w:rPr>
+          <w:rFonts w:cstheme="minorHAnsi"/>
+          <w:color w:val="24292E"/>
+          <w:sz w:val="24"/>
+          <w:szCs w:val="21"/>
+          <w:shd w:val="clear" w:color="auto" w:fill="FFFFFF"/>
+        </w:rPr>
+        <w:t>La conoscenza di alcuni concetti teorici è necessaria come pre-requisito, in maniera più specifica essi riguardano la cogenerazione, il motore elettrico asincrono trifase e i regolatori programmabili, come ad esempio Arduino. Non bastano solamente le nozioni teoriche ma è necessario possedere anche delle abilità pratiche riferite all’esperienza avente con le macchine utensili e con l’ambiente dell’elettronica.</w:t>
       </w:r>
     </w:p>
     <w:p>
@@ -8571,20 +8971,17 @@
           <w:szCs w:val="21"/>
           <w:shd w:val="clear" w:color="auto" w:fill="FFFFFF"/>
         </w:rPr>
-        <w:t xml:space="preserve">Gli obiettivi tecnici che ci siamo preposti sono </w:t>
-      </w:r>
-      <w:proofErr w:type="spellStart"/>
+        <w:t>Lo sviluppo del nostro progetto è avvenuto soprattutto a scuola durante l’orario scolastico e, alcune volte, durante l’orario pomeridiano. Non è stato possibile lavorare molto a casa in quanto il cogeneratore era istallato in maniera fissa a scuola. Abbiamo effettuato però delle prove di programmazione su una piattaforma di simulazione digitale. Il lavoro è stato svolto, nella maggior parte dei casi, in coppia. Durante le lavorazioni al tornio e il cablaggio dei cavi, il lavoro è stato suddiviso per essere più veloci ed efficienti.</w:t>
+      </w:r>
       <w:r>
         <w:rPr>
           <w:rFonts w:cstheme="minorHAnsi"/>
           <w:color w:val="24292E"/>
           <w:sz w:val="24"/>
           <w:szCs w:val="21"/>
-          <w:shd w:val="clear" w:color="auto" w:fill="FFFFFF"/>
-        </w:rPr>
-        <w:t>moltecipli</w:t>
-      </w:r>
-      <w:proofErr w:type="spellEnd"/>
+        </w:rPr>
+        <w:br/>
+      </w:r>
       <w:r>
         <w:rPr>
           <w:rFonts w:cstheme="minorHAnsi"/>
@@ -8593,343 +8990,176 @@
           <w:szCs w:val="21"/>
           <w:shd w:val="clear" w:color="auto" w:fill="FFFFFF"/>
         </w:rPr>
-        <w:t>. Il nostro scopo principale consisteva nella realizzazione di un sistema di regolazione. Quest’ultimo avrebbe dovuto controllare l’accelerazione del motore a seconda della velocità di rotazione (numero di giri</w:t>
-      </w:r>
-      <w:proofErr w:type="gramStart"/>
-      <w:r>
-        <w:rPr>
-          <w:rFonts w:cstheme="minorHAnsi"/>
-          <w:color w:val="24292E"/>
-          <w:sz w:val="24"/>
-          <w:szCs w:val="21"/>
-          <w:shd w:val="clear" w:color="auto" w:fill="FFFFFF"/>
-        </w:rPr>
-        <w:t>).Il</w:t>
-      </w:r>
-      <w:proofErr w:type="gramEnd"/>
-      <w:r>
-        <w:rPr>
-          <w:rFonts w:cstheme="minorHAnsi"/>
-          <w:color w:val="24292E"/>
-          <w:sz w:val="24"/>
-          <w:szCs w:val="21"/>
-          <w:shd w:val="clear" w:color="auto" w:fill="FFFFFF"/>
-        </w:rPr>
-        <w:t xml:space="preserve"> regolatore elettronico, mediante lo spegnimento o l’apertura della pompa, avrebbe dovuto regolare l’entrata di acqua nel bollitore e la conseguente temperatura all’interno di esso. Il dispositivo inoltre avrebbe dovuto anche controllare la temperatura di surriscaldamento e raffreddamento del motore termico. A causa del mancato funzionamento del motore termico, è stata necessaria l’installazione di un motore termico che ha portato ad una diversa realizzazione degli obiettivi precedentemente elencati. Un’altra opportunità, che si era venuta a presentare, riguardava l’applicazione di un display. Esso avrebbe dovuto visualizzare i dati provenienti, per esempio, dalla lettura dei giri. Non è stato possibile però collegarlo a causa degli eccessivi collegamenti richiesti. Per rimediare al cambio di regolazione, abbiamo dovuto effettuare dei nuovi disegni contenenti gli schemi idraulici ed elettrici(comando e potenza) con la relativa documentazione descrittiva.</w:t>
-      </w:r>
-      <w:r>
-        <w:rPr>
-          <w:rFonts w:cstheme="minorHAnsi"/>
-          <w:color w:val="24292E"/>
-          <w:sz w:val="24"/>
-          <w:szCs w:val="21"/>
-        </w:rPr>
-        <w:br/>
-      </w:r>
-      <w:r>
-        <w:rPr>
-          <w:rFonts w:cstheme="minorHAnsi"/>
-          <w:color w:val="24292E"/>
-          <w:sz w:val="24"/>
-          <w:szCs w:val="21"/>
-          <w:shd w:val="clear" w:color="auto" w:fill="FFFFFF"/>
-        </w:rPr>
-        <w:t>Per la realizzazione dell’impianto di cogenerazione e per il cablaggio dei cavi elettrici, è stato necessario l’utilizzo di alcuni strumenti e materiali. Durante il collegamento dei fili elettrici ai relativi morsetti, abbiamo usato i tipici strumenti da elettricisti(</w:t>
-      </w:r>
-      <w:proofErr w:type="gramStart"/>
-      <w:r>
-        <w:rPr>
-          <w:rFonts w:cstheme="minorHAnsi"/>
-          <w:color w:val="24292E"/>
-          <w:sz w:val="24"/>
-          <w:szCs w:val="21"/>
-          <w:shd w:val="clear" w:color="auto" w:fill="FFFFFF"/>
-        </w:rPr>
-        <w:t>pinze,…</w:t>
-      </w:r>
-      <w:proofErr w:type="gramEnd"/>
-      <w:r>
-        <w:rPr>
-          <w:rFonts w:cstheme="minorHAnsi"/>
-          <w:color w:val="24292E"/>
-          <w:sz w:val="24"/>
-          <w:szCs w:val="21"/>
-          <w:shd w:val="clear" w:color="auto" w:fill="FFFFFF"/>
-        </w:rPr>
-        <w:t xml:space="preserve">). Per la costruzione dei supporti per le pulegge e per il tubo dei gas di </w:t>
-      </w:r>
-      <w:proofErr w:type="gramStart"/>
-      <w:r>
-        <w:rPr>
-          <w:rFonts w:cstheme="minorHAnsi"/>
-          <w:color w:val="24292E"/>
-          <w:sz w:val="24"/>
-          <w:szCs w:val="21"/>
-          <w:shd w:val="clear" w:color="auto" w:fill="FFFFFF"/>
-        </w:rPr>
-        <w:t>scarico ,invece</w:t>
-      </w:r>
-      <w:proofErr w:type="gramEnd"/>
-      <w:r>
-        <w:rPr>
-          <w:rFonts w:cstheme="minorHAnsi"/>
-          <w:color w:val="24292E"/>
-          <w:sz w:val="24"/>
-          <w:szCs w:val="21"/>
-          <w:shd w:val="clear" w:color="auto" w:fill="FFFFFF"/>
-        </w:rPr>
-        <w:t>, è stato doveroso l’utilizzo del tornio e dei relativi utensili. La realizzazione del supporto per il motore elettrico ha richiesto inoltre l’impiego della saldatrice e della fresatrice verticale</w:t>
-      </w:r>
-      <w:r>
-        <w:rPr>
-          <w:rFonts w:cstheme="minorHAnsi"/>
-          <w:color w:val="24292E"/>
-          <w:sz w:val="24"/>
-          <w:szCs w:val="21"/>
-        </w:rPr>
-        <w:br/>
-      </w:r>
-      <w:r>
-        <w:rPr>
-          <w:rFonts w:cstheme="minorHAnsi"/>
-          <w:color w:val="24292E"/>
-          <w:sz w:val="24"/>
-          <w:szCs w:val="21"/>
-          <w:shd w:val="clear" w:color="auto" w:fill="FFFFFF"/>
-        </w:rPr>
-        <w:t xml:space="preserve">La conoscenza di alcuni concetti teorici è necessaria come </w:t>
+        <w:t>I risultati finali sono rappresentati dal fatto di essere stati in grado di installare il motore elettrico con il relativo supporto e di avere creato la presa elettrica sia per l’allacciamento monofase che trifase. Il nostro lavoro ha portato anche alla creazione di una rete dove abbiamo situato il quadro elettrico. Il cablaggio della rete di regolazione ci ha permesso, inoltre, di leggere il numero di giri mediante la piattaforma Arduino.</w:t>
+      </w:r>
+    </w:p>
+    <w:p>
+      <w:pPr>
+        <w:rPr>
+          <w:sz w:val="24"/>
+          <w:szCs w:val="24"/>
+        </w:rPr>
+      </w:pPr>
+      <w:r>
+        <w:rPr>
+          <w:sz w:val="24"/>
+          <w:szCs w:val="24"/>
+        </w:rPr>
+        <w:t xml:space="preserve">DA FARE: foto background con </w:t>
       </w:r>
       <w:proofErr w:type="spellStart"/>
       <w:r>
         <w:rPr>
-          <w:rFonts w:cstheme="minorHAnsi"/>
-          <w:color w:val="24292E"/>
-          <w:sz w:val="24"/>
-          <w:szCs w:val="21"/>
-          <w:shd w:val="clear" w:color="auto" w:fill="FFFFFF"/>
-        </w:rPr>
-        <w:t>pre</w:t>
+          <w:sz w:val="24"/>
+          <w:szCs w:val="24"/>
+        </w:rPr>
+        <w:t>snippet</w:t>
       </w:r>
       <w:proofErr w:type="spellEnd"/>
       <w:r>
         <w:rPr>
-          <w:rFonts w:cstheme="minorHAnsi"/>
-          <w:color w:val="24292E"/>
-          <w:sz w:val="24"/>
-          <w:szCs w:val="21"/>
-          <w:shd w:val="clear" w:color="auto" w:fill="FFFFFF"/>
-        </w:rPr>
-        <w:t xml:space="preserve">-requisito, in maniera più specifica essi riguardano la cogenerazione, il motore elettrico asincrono trifase e i regolatori programmabili, come ad esempio Arduino. Non bastano solamente le nozioni teoriche ma è necessario possedere anche </w:t>
-      </w:r>
-      <w:r>
-        <w:rPr>
-          <w:rFonts w:cstheme="minorHAnsi"/>
-          <w:color w:val="24292E"/>
-          <w:sz w:val="24"/>
-          <w:szCs w:val="21"/>
-          <w:shd w:val="clear" w:color="auto" w:fill="FFFFFF"/>
+          <w:sz w:val="24"/>
+          <w:szCs w:val="24"/>
+        </w:rPr>
+        <w:t xml:space="preserve"> da programma di regolazione (tipo quelli fighetti su /g/)</w:t>
+      </w:r>
+    </w:p>
+    <w:p>
+      <w:pPr>
+        <w:rPr>
+          <w:sz w:val="24"/>
+          <w:szCs w:val="24"/>
+        </w:rPr>
+      </w:pPr>
+    </w:p>
+    <w:p>
+      <w:pPr>
+        <w:rPr>
+          <w:b/>
+          <w:sz w:val="40"/>
+        </w:rPr>
+      </w:pPr>
+      <w:r>
+        <w:rPr>
+          <w:b/>
+          <w:sz w:val="40"/>
+        </w:rPr>
+        <w:t xml:space="preserve">4 </w:t>
+      </w:r>
+      <w:r>
+        <w:rPr>
+          <w:b/>
+          <w:sz w:val="40"/>
+        </w:rPr>
+        <w:t>CONCLUSIONI</w:t>
+      </w:r>
+      <w:r>
+        <w:rPr>
+          <w:b/>
+          <w:sz w:val="40"/>
+        </w:rPr>
+        <w:t xml:space="preserve"> </w:t>
+      </w:r>
+      <w:r>
+        <w:rPr>
+          <w:b/>
+          <w:sz w:val="40"/>
+        </w:rPr>
+        <w:t xml:space="preserve">E RIFLESSIONI </w:t>
+      </w:r>
+      <w:r>
+        <w:rPr>
+          <w:b/>
+          <w:sz w:val="40"/>
+        </w:rPr>
+        <w:t>CM</w:t>
+      </w:r>
+    </w:p>
+    <w:p>
+      <w:pPr>
+        <w:rPr>
+          <w:sz w:val="24"/>
+          <w:szCs w:val="24"/>
+        </w:rPr>
+      </w:pPr>
+      <w:r>
+        <w:rPr>
+          <w:sz w:val="24"/>
+          <w:szCs w:val="24"/>
+        </w:rPr>
+        <w:t xml:space="preserve">Al fine di valutare l’esperienza </w:t>
+      </w:r>
+      <w:r>
+        <w:rPr>
+          <w:sz w:val="24"/>
+          <w:szCs w:val="24"/>
+        </w:rPr>
+        <w:t xml:space="preserve">è necessario considerare i problemi tecnici, l’utilità pratica </w:t>
+      </w:r>
+      <w:r>
+        <w:rPr>
+          <w:sz w:val="24"/>
+          <w:szCs w:val="24"/>
+        </w:rPr>
+        <w:t>sia del lavoro e sia</w:t>
+      </w:r>
+      <w:r>
+        <w:rPr>
+          <w:sz w:val="24"/>
+          <w:szCs w:val="24"/>
+        </w:rPr>
+        <w:t xml:space="preserve"> prodotto finale</w:t>
+      </w:r>
+      <w:r>
+        <w:rPr>
+          <w:sz w:val="24"/>
+          <w:szCs w:val="24"/>
+        </w:rPr>
+        <w:t>;</w:t>
+      </w:r>
+      <w:r>
+        <w:rPr>
+          <w:sz w:val="24"/>
+          <w:szCs w:val="24"/>
+        </w:rPr>
+        <w:t xml:space="preserve"> </w:t>
+      </w:r>
+      <w:r>
+        <w:rPr>
+          <w:sz w:val="24"/>
+          <w:szCs w:val="24"/>
+        </w:rPr>
+        <w:t>il valore didattico, formativo e umano della prova.</w:t>
+      </w:r>
+    </w:p>
+    <w:p>
+      <w:pPr>
+        <w:rPr>
+          <w:sz w:val="24"/>
+          <w:szCs w:val="24"/>
+        </w:rPr>
+      </w:pPr>
+      <w:r>
+        <w:rPr>
+          <w:sz w:val="24"/>
+          <w:szCs w:val="24"/>
+        </w:rPr>
+        <w:t xml:space="preserve">Nel corso dei lavori per la realizzazione del sistema di regolazione abbiamo incontrato numerosi problemi, alcuni talmente gravi da compromettere la natura stessa del progetto. I problemi si dividono principalmente secondo la loro entità tecnica o organizzativa. Tra i problemi tecnici il più significativo riguarda il motore a combustione interna: a causa di </w:t>
+      </w:r>
+      <w:r>
+        <w:rPr>
+          <w:sz w:val="24"/>
+          <w:szCs w:val="24"/>
+        </w:rPr>
+        <w:t xml:space="preserve">gravi difetti strutturali, come la mancanza del un sistema di accensione o dell’approvvigionamento dell’aria, non è stato possibile accendere il motore. La cogenerazione non è attuabile senza un motore termico, e dato il costo insostenibile di una perizia di manutenzione abbiamo dovuto installare un motore elettrico, rinunciando quindi alla funzione di regolazione della temperatura. Questa scelta, dettata dall’assenza di alternative, ha ridotto significativamente il potenziale del progetto. L’installazione del motore elettrico si è rivelata ugualmente problematica, a causa del malfunzionamento della rete di </w:t>
+      </w:r>
+      <w:r>
+        <w:rPr>
+          <w:sz w:val="24"/>
+          <w:szCs w:val="24"/>
         </w:rPr>
         <w:lastRenderedPageBreak/>
-        <w:t>delle abilità pratiche riferite all’esperienza avente con le macchine utensili e con l’ambiente dell’elettronica.</w:t>
-      </w:r>
-    </w:p>
-    <w:p>
-      <w:pPr>
-        <w:rPr>
-          <w:rFonts w:cstheme="minorHAnsi"/>
-          <w:sz w:val="32"/>
-          <w:szCs w:val="24"/>
-        </w:rPr>
-      </w:pPr>
-      <w:r>
-        <w:rPr>
-          <w:rFonts w:cstheme="minorHAnsi"/>
-          <w:color w:val="24292E"/>
-          <w:sz w:val="24"/>
-          <w:szCs w:val="21"/>
-          <w:shd w:val="clear" w:color="auto" w:fill="FFFFFF"/>
-        </w:rPr>
-        <w:t>Lo sviluppo del nostro progetto è avvenuto soprattutto a scuola durante l’orario scolastico e, alcune volte, durante l’orario pomeridiano. Non è stato possibile lavorare molto a casa in quanto il cogeneratore era istallato in maniera fissa a scuola. Abbiamo effettuato però delle prove di programmazione su una piattaforma di simulazione digitale. Il lavoro è stato svolto, nella maggior parte dei casi, in coppia. Durante le lavorazioni al tornio e il cablaggio dei cavi, il lavoro è stato suddiviso per essere più veloci ed efficienti.</w:t>
-      </w:r>
-      <w:r>
-        <w:rPr>
-          <w:rFonts w:cstheme="minorHAnsi"/>
-          <w:color w:val="24292E"/>
-          <w:sz w:val="24"/>
-          <w:szCs w:val="21"/>
-        </w:rPr>
-        <w:br/>
-      </w:r>
-      <w:r>
-        <w:rPr>
-          <w:rFonts w:cstheme="minorHAnsi"/>
-          <w:color w:val="24292E"/>
-          <w:sz w:val="24"/>
-          <w:szCs w:val="21"/>
-          <w:shd w:val="clear" w:color="auto" w:fill="FFFFFF"/>
-        </w:rPr>
-        <w:t>I risultati finali sono rappresentati dal fatto di essere stati in grado di installare il motore elettrico con il relativo supporto e di avere creato la presa elettrica sia per l’allacciamento monofase che trifase. Il nostro lavoro ha portato anche alla creazione di una rete dove abbiamo situato il quadro elettrico. Il cablaggio della rete di regolazione ci ha permesso, inoltre, di leggere il numero di giri mediante la piattaforma Arduino.</w:t>
-      </w:r>
-    </w:p>
-    <w:p>
-      <w:pPr>
-        <w:rPr>
-          <w:sz w:val="24"/>
-          <w:szCs w:val="24"/>
-        </w:rPr>
-      </w:pPr>
-      <w:r>
-        <w:rPr>
-          <w:sz w:val="24"/>
-          <w:szCs w:val="24"/>
-        </w:rPr>
-        <w:t xml:space="preserve">DA FARE: foto background con </w:t>
-      </w:r>
-      <w:proofErr w:type="spellStart"/>
-      <w:r>
-        <w:rPr>
-          <w:sz w:val="24"/>
-          <w:szCs w:val="24"/>
-        </w:rPr>
-        <w:t>snippet</w:t>
-      </w:r>
-      <w:proofErr w:type="spellEnd"/>
-      <w:r>
-        <w:rPr>
-          <w:sz w:val="24"/>
-          <w:szCs w:val="24"/>
-        </w:rPr>
-        <w:t xml:space="preserve"> da programma di regolazione (tipo quelli fighetti su /g/)</w:t>
-      </w:r>
-    </w:p>
-    <w:p>
-      <w:pPr>
-        <w:rPr>
-          <w:sz w:val="24"/>
-          <w:szCs w:val="24"/>
-        </w:rPr>
-      </w:pPr>
-    </w:p>
-    <w:p>
-      <w:pPr>
-        <w:rPr>
-          <w:b/>
-          <w:sz w:val="40"/>
-        </w:rPr>
-      </w:pPr>
-      <w:r>
-        <w:rPr>
-          <w:b/>
-          <w:sz w:val="40"/>
-        </w:rPr>
-        <w:t xml:space="preserve">4 </w:t>
-      </w:r>
-      <w:r>
-        <w:rPr>
-          <w:b/>
-          <w:sz w:val="40"/>
-        </w:rPr>
-        <w:t>CONCLUSIONI</w:t>
-      </w:r>
-      <w:r>
-        <w:rPr>
-          <w:b/>
-          <w:sz w:val="40"/>
-        </w:rPr>
-        <w:t xml:space="preserve"> </w:t>
-      </w:r>
-      <w:r>
-        <w:rPr>
-          <w:b/>
-          <w:sz w:val="40"/>
-        </w:rPr>
-        <w:t xml:space="preserve">E RIFLESSIONI </w:t>
-      </w:r>
-      <w:r>
-        <w:rPr>
-          <w:b/>
-          <w:sz w:val="40"/>
-        </w:rPr>
-        <w:t>CM</w:t>
-      </w:r>
-    </w:p>
-    <w:p>
-      <w:pPr>
-        <w:rPr>
-          <w:sz w:val="24"/>
-          <w:szCs w:val="24"/>
-        </w:rPr>
-      </w:pPr>
-      <w:r>
-        <w:rPr>
-          <w:sz w:val="24"/>
-          <w:szCs w:val="24"/>
-        </w:rPr>
-        <w:t xml:space="preserve">Al fine di valutare l’esperienza </w:t>
-      </w:r>
-      <w:r>
-        <w:rPr>
-          <w:sz w:val="24"/>
-          <w:szCs w:val="24"/>
-        </w:rPr>
-        <w:t xml:space="preserve">è necessario considerare i problemi tecnici, l’utilità pratica </w:t>
-      </w:r>
-      <w:r>
-        <w:rPr>
-          <w:sz w:val="24"/>
-          <w:szCs w:val="24"/>
-        </w:rPr>
-        <w:t>sia del lavoro e sia</w:t>
-      </w:r>
-      <w:r>
-        <w:rPr>
-          <w:sz w:val="24"/>
-          <w:szCs w:val="24"/>
-        </w:rPr>
-        <w:t xml:space="preserve"> prodotto finale</w:t>
-      </w:r>
-      <w:r>
-        <w:rPr>
-          <w:sz w:val="24"/>
-          <w:szCs w:val="24"/>
-        </w:rPr>
-        <w:t>;</w:t>
-      </w:r>
-      <w:r>
-        <w:rPr>
-          <w:sz w:val="24"/>
-          <w:szCs w:val="24"/>
-        </w:rPr>
-        <w:t xml:space="preserve"> </w:t>
-      </w:r>
-      <w:r>
-        <w:rPr>
-          <w:sz w:val="24"/>
-          <w:szCs w:val="24"/>
-        </w:rPr>
-        <w:t>il valore didattico, formativo e umano della prova.</w:t>
-      </w:r>
-    </w:p>
-    <w:p>
-      <w:pPr>
-        <w:rPr>
-          <w:sz w:val="24"/>
-          <w:szCs w:val="24"/>
-        </w:rPr>
-      </w:pPr>
-      <w:r>
-        <w:rPr>
-          <w:sz w:val="24"/>
-          <w:szCs w:val="24"/>
-        </w:rPr>
-        <w:t xml:space="preserve">Nel corso dei lavori per la realizzazione del sistema di regolazione abbiamo incontrato numerosi problemi, alcuni talmente gravi da compromettere la natura stessa del progetto. I problemi si dividono principalmente secondo la loro entità tecnica o organizzativa. Tra i problemi tecnici il più significativo riguarda il motore a combustione interna: a causa di </w:t>
-      </w:r>
-      <w:r>
-        <w:rPr>
-          <w:sz w:val="24"/>
-          <w:szCs w:val="24"/>
-        </w:rPr>
-        <w:t>gravi difetti strutturali, come la mancanza del un sistema di accensione o dell’approvvigionamento dell’aria, non è stato possibile accendere il motore. La cogenerazione non è attuabile senza un motore termico, e dato il costo insostenibile di una perizia di manutenzione abbiamo dovuto installare un motore elettrico, rinunciando quindi alla funzione di regolazione della temperatura. Questa scelta, dettata dall’assenza di alternative, ha ridotto significativamente il potenziale del progetto. L’installazione del motore elettrico si è rivelata ugualmente problematica, a causa del malfunzionamento della rete di alimentazione elettrica del laboratorio</w:t>
+        <w:t>alimentazione elettrica del laboratorio</w:t>
       </w:r>
       <w:r>
         <w:rPr>
@@ -9031,7 +9261,6 @@
           <w:sz w:val="24"/>
           <w:szCs w:val="24"/>
         </w:rPr>
-        <w:lastRenderedPageBreak/>
         <w:t xml:space="preserve">Le soluzioni e i compromessi adottati per risolvere i numerosi problemi incontrati durante </w:t>
       </w:r>
       <w:r>
@@ -9383,6 +9612,7 @@
           <w:sz w:val="24"/>
           <w:szCs w:val="24"/>
         </w:rPr>
+        <w:lastRenderedPageBreak/>
         <w:t>Documento informativo SIT S.p.A., Dimensionamento cinghie e pulegge, file PDF</w:t>
       </w:r>
     </w:p>
@@ -9510,7 +9740,7 @@
           <w:rPr>
             <w:noProof/>
           </w:rPr>
-          <w:t>14</w:t>
+          <w:t>4</w:t>
         </w:r>
         <w:r>
           <w:fldChar w:fldCharType="end"/>
@@ -15169,7 +15399,7 @@
 </file>
 
 <file path=customXml/itemProps1.xml><?xml version="1.0" encoding="utf-8"?>
-<ds:datastoreItem xmlns:ds="http://schemas.openxmlformats.org/officeDocument/2006/customXml" ds:itemID="{B99ED686-1C2E-490E-9FC1-7B020C6940F2}">
+<ds:datastoreItem xmlns:ds="http://schemas.openxmlformats.org/officeDocument/2006/customXml" ds:itemID="{CDB0BC63-AED6-44E5-9D5F-A10D3EE21FAB}">
   <ds:schemaRefs>
     <ds:schemaRef ds:uri="http://schemas.openxmlformats.org/officeDocument/2006/bibliography"/>
   </ds:schemaRefs>

</xml_diff>

<commit_message>
Aggiunta foto su paragrafo Ciclo otto, revisione paragrafo Fusco e aggiunta riferimenti alle figure
</commit_message>
<xml_diff>
--- a/tesina/tesina.docx
+++ b/tesina/tesina.docx
@@ -1,6 +1,6 @@
 
 <file path=word/document.xml><?xml version="1.0" encoding="utf-8"?>
-<w:document xmlns:wpc="http://schemas.microsoft.com/office/word/2010/wordprocessingCanvas" xmlns:cx="http://schemas.microsoft.com/office/drawing/2014/chartex" xmlns:mc="http://schemas.openxmlformats.org/markup-compatibility/2006" xmlns:o="urn:schemas-microsoft-com:office:office" xmlns:r="http://schemas.openxmlformats.org/officeDocument/2006/relationships" xmlns:m="http://schemas.openxmlformats.org/officeDocument/2006/math" xmlns:v="urn:schemas-microsoft-com:vml" xmlns:wp14="http://schemas.microsoft.com/office/word/2010/wordprocessingDrawing" xmlns:wp="http://schemas.openxmlformats.org/drawingml/2006/wordprocessingDrawing" xmlns:w10="urn:schemas-microsoft-com:office:word" xmlns:w="http://schemas.openxmlformats.org/wordprocessingml/2006/main" xmlns:w14="http://schemas.microsoft.com/office/word/2010/wordml" xmlns:w15="http://schemas.microsoft.com/office/word/2012/wordml" xmlns:w16se="http://schemas.microsoft.com/office/word/2015/wordml/symex" xmlns:wpg="http://schemas.microsoft.com/office/word/2010/wordprocessingGroup" xmlns:wpi="http://schemas.microsoft.com/office/word/2010/wordprocessingInk" xmlns:wne="http://schemas.microsoft.com/office/word/2006/wordml" xmlns:wps="http://schemas.microsoft.com/office/word/2010/wordprocessingShape" mc:Ignorable="w14 w15 w16se wp14">
+<w:document xmlns:wpc="http://schemas.microsoft.com/office/word/2010/wordprocessingCanvas" xmlns:mc="http://schemas.openxmlformats.org/markup-compatibility/2006" xmlns:o="urn:schemas-microsoft-com:office:office" xmlns:r="http://schemas.openxmlformats.org/officeDocument/2006/relationships" xmlns:m="http://schemas.openxmlformats.org/officeDocument/2006/math" xmlns:v="urn:schemas-microsoft-com:vml" xmlns:wp14="http://schemas.microsoft.com/office/word/2010/wordprocessingDrawing" xmlns:wp="http://schemas.openxmlformats.org/drawingml/2006/wordprocessingDrawing" xmlns:w10="urn:schemas-microsoft-com:office:word" xmlns:w="http://schemas.openxmlformats.org/wordprocessingml/2006/main" xmlns:w14="http://schemas.microsoft.com/office/word/2010/wordml" xmlns:w15="http://schemas.microsoft.com/office/word/2012/wordml" xmlns:wpg="http://schemas.microsoft.com/office/word/2010/wordprocessingGroup" xmlns:wpi="http://schemas.microsoft.com/office/word/2010/wordprocessingInk" xmlns:wne="http://schemas.microsoft.com/office/word/2006/wordml" xmlns:wps="http://schemas.microsoft.com/office/word/2010/wordprocessingShape" mc:Ignorable="w14 w15 wp14">
   <w:body>
     <w:p>
       <w:pPr>
@@ -217,7 +217,7 @@
               </wp:inline>
             </w:drawing>
           </mc:Choice>
-          <mc:Fallback>
+          <mc:Fallback xmlns:w16se="http://schemas.microsoft.com/office/word/2015/wordml/symex" xmlns:cx="http://schemas.microsoft.com/office/drawing/2014/chartex">
             <w:pict>
               <v:rect w14:anchorId="218C87D5" id="Rectangle 2" o:spid="_x0000_s1026" style="width:481.9pt;height:140.25pt;visibility:visible;mso-wrap-style:square;mso-left-percent:-10001;mso-top-percent:-10001;mso-position-horizontal:absolute;mso-position-horizontal-relative:char;mso-position-vertical:absolute;mso-position-vertical-relative:line;mso-left-percent:-10001;mso-top-percent:-10001;v-text-anchor:middle" o:gfxdata="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" filled="f" stroked="f">
                 <v:textbox>
@@ -748,7 +748,7 @@
               </wp:anchor>
             </w:drawing>
           </mc:Choice>
-          <mc:Fallback>
+          <mc:Fallback xmlns:w16se="http://schemas.microsoft.com/office/word/2015/wordml/symex" xmlns:cx="http://schemas.microsoft.com/office/drawing/2014/chartex">
             <w:pict>
               <v:oval w14:anchorId="0117793D" id="Ovale 1" o:spid="_x0000_s1027" style="position:absolute;margin-left:213.25pt;margin-top:15.25pt;width:99.75pt;height:94.5pt;z-index:251659264;visibility:visible;mso-wrap-style:square;mso-width-percent:0;mso-height-percent:0;mso-wrap-distance-left:9pt;mso-wrap-distance-top:0;mso-wrap-distance-right:9pt;mso-wrap-distance-bottom:0;mso-position-horizontal:absolute;mso-position-horizontal-relative:margin;mso-position-vertical:absolute;mso-position-vertical-relative:text;mso-width-percent:0;mso-height-percent:0;mso-width-relative:margin;mso-height-relative:margin;v-text-anchor:middle" o:gfxdata="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" fillcolor="#9ecb81 [2169]" strokecolor="#70ad47 [3209]" strokeweight=".5pt">
                 <v:fill color2="#8ac066 [2617]" rotate="t" colors="0 #b5d5a7;.5 #aace99;1 #9cca86" focus="100%" type="gradient">
@@ -926,7 +926,7 @@
               </wp:anchor>
             </w:drawing>
           </mc:Choice>
-          <mc:Fallback>
+          <mc:Fallback xmlns:w16se="http://schemas.microsoft.com/office/word/2015/wordml/symex" xmlns:cx="http://schemas.microsoft.com/office/drawing/2014/chartex">
             <w:pict>
               <v:oval w14:anchorId="16DB083A" id="Ovale 13" o:spid="_x0000_s1028" style="position:absolute;margin-left:388.1pt;margin-top:22.8pt;width:99.75pt;height:94.5pt;z-index:251679744;visibility:visible;mso-wrap-style:square;mso-width-percent:0;mso-height-percent:0;mso-wrap-distance-left:9pt;mso-wrap-distance-top:0;mso-wrap-distance-right:9pt;mso-wrap-distance-bottom:0;mso-position-horizontal:absolute;mso-position-horizontal-relative:margin;mso-position-vertical:absolute;mso-position-vertical-relative:text;mso-width-percent:0;mso-height-percent:0;mso-width-relative:margin;mso-height-relative:margin;v-text-anchor:middle" o:gfxdata="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" fillcolor="#af4f0f [2149]" stroked="f">
                 <v:fill color2="#f4b083 [1941]" rotate="t" angle="180" colors="0 #b0500f;31457f #ee8137;1 #f4b183" focus="100%" type="gradient"/>
@@ -1042,7 +1042,7 @@
               </wp:anchor>
             </w:drawing>
           </mc:Choice>
-          <mc:Fallback>
+          <mc:Fallback xmlns:w16se="http://schemas.microsoft.com/office/word/2015/wordml/symex" xmlns:cx="http://schemas.microsoft.com/office/drawing/2014/chartex">
             <w:pict>
               <v:oval w14:anchorId="253627FA" id="Ovale 14" o:spid="_x0000_s1029" style="position:absolute;margin-left:32.5pt;margin-top:13.8pt;width:99.75pt;height:94.5pt;z-index:251681792;visibility:visible;mso-wrap-style:square;mso-width-percent:0;mso-height-percent:0;mso-wrap-distance-left:9pt;mso-wrap-distance-top:0;mso-wrap-distance-right:9pt;mso-wrap-distance-bottom:0;mso-position-horizontal:absolute;mso-position-horizontal-relative:margin;mso-position-vertical:absolute;mso-position-vertical-relative:text;mso-width-percent:0;mso-height-percent:0;mso-width-relative:margin;mso-height-relative:margin;v-text-anchor:middle" o:gfxdata="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" fillcolor="white [3057]" strokecolor="#5b9bd5 [3204]" strokeweight=".5pt">
                 <v:stroke joinstyle="miter"/>
@@ -1138,7 +1138,7 @@
               </wp:anchor>
             </w:drawing>
           </mc:Choice>
-          <mc:Fallback>
+          <mc:Fallback xmlns:w16se="http://schemas.microsoft.com/office/word/2015/wordml/symex" xmlns:cx="http://schemas.microsoft.com/office/drawing/2014/chartex">
             <w:pict>
               <v:shapetype w14:anchorId="215F145A" id="_x0000_t55" coordsize="21600,21600" o:spt="55" adj="16200" path="m@0,l,0@1,10800,,21600@0,21600,21600,10800xe">
                 <v:stroke joinstyle="miter"/>
@@ -1240,7 +1240,7 @@
               </wp:anchor>
             </w:drawing>
           </mc:Choice>
-          <mc:Fallback>
+          <mc:Fallback xmlns:w16se="http://schemas.microsoft.com/office/word/2015/wordml/symex" xmlns:cx="http://schemas.microsoft.com/office/drawing/2014/chartex">
             <w:pict>
               <v:shape w14:anchorId="0644E428" id="Gallone 24" o:spid="_x0000_s1026" type="#_x0000_t55" style="position:absolute;margin-left:323.1pt;margin-top:82.8pt;width:63.75pt;height:37.5pt;rotation:-1597398fd;z-index:251696128;visibility:visible;mso-wrap-style:square;mso-width-percent:0;mso-wrap-distance-left:9pt;mso-wrap-distance-top:0;mso-wrap-distance-right:9pt;mso-wrap-distance-bottom:0;mso-position-horizontal:absolute;mso-position-horizontal-relative:text;mso-position-vertical:absolute;mso-position-vertical-relative:text;mso-width-percent:0;mso-width-relative:margin;v-text-anchor:middle" o:gfxdata="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" adj="15247" fillcolor="#c45911 [2405]" strokecolor="#ffd966 [1943]" strokeweight="1pt"/>
             </w:pict>
@@ -1345,7 +1345,7 @@
               </wp:anchor>
             </w:drawing>
           </mc:Choice>
-          <mc:Fallback>
+          <mc:Fallback xmlns:w16se="http://schemas.microsoft.com/office/word/2015/wordml/symex" xmlns:cx="http://schemas.microsoft.com/office/drawing/2014/chartex">
             <w:pict>
               <v:shape w14:anchorId="4D188D09" id="Gallone 25" o:spid="_x0000_s1026" type="#_x0000_t55" style="position:absolute;margin-left:134.5pt;margin-top:17.25pt;width:63.75pt;height:37.5pt;rotation:-10163872fd;z-index:251698176;visibility:visible;mso-wrap-style:square;mso-width-percent:0;mso-wrap-distance-left:9pt;mso-wrap-distance-top:0;mso-wrap-distance-right:9pt;mso-wrap-distance-bottom:0;mso-position-horizontal:absolute;mso-position-horizontal-relative:text;mso-position-vertical:absolute;mso-position-vertical-relative:text;mso-width-percent:0;mso-width-relative:margin;v-text-anchor:middle" o:gfxdata="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" adj="15247" fillcolor="#e7e6e6 [3203]" strokecolor="#1f4d78 [1604]" strokeweight="1pt"/>
             </w:pict>
@@ -1461,7 +1461,7 @@
               </wp:anchor>
             </w:drawing>
           </mc:Choice>
-          <mc:Fallback>
+          <mc:Fallback xmlns:w16se="http://schemas.microsoft.com/office/word/2015/wordml/symex" xmlns:cx="http://schemas.microsoft.com/office/drawing/2014/chartex">
             <w:pict>
               <v:oval w14:anchorId="26C790A7" id="Ovale 6" o:spid="_x0000_s1033" style="position:absolute;margin-left:196.05pt;margin-top:1.15pt;width:133.5pt;height:123.75pt;z-index:251669504;visibility:visible;mso-wrap-style:square;mso-width-percent:0;mso-height-percent:0;mso-wrap-distance-left:9pt;mso-wrap-distance-top:0;mso-wrap-distance-right:9pt;mso-wrap-distance-bottom:0;mso-position-horizontal:absolute;mso-position-horizontal-relative:margin;mso-position-vertical:absolute;mso-position-vertical-relative:text;mso-width-percent:0;mso-height-percent:0;mso-width-relative:margin;mso-height-relative:margin;v-text-anchor:middle" o:gfxdata="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" fillcolor="#555 [2160]" strokecolor="black [3200]" strokeweight=".5pt">
                 <v:fill color2="#313131 [2608]" rotate="t" colors="0 #9b9b9b;.5 #8e8e8e;1 #797979" focus="100%" type="gradient">
@@ -1600,7 +1600,7 @@
               </wp:anchor>
             </w:drawing>
           </mc:Choice>
-          <mc:Fallback>
+          <mc:Fallback xmlns:w16se="http://schemas.microsoft.com/office/word/2015/wordml/symex" xmlns:cx="http://schemas.microsoft.com/office/drawing/2014/chartex">
             <w:pict>
               <v:shape w14:anchorId="614B942A" id="Gallone 18" o:spid="_x0000_s1026" type="#_x0000_t55" style="position:absolute;margin-left:126.65pt;margin-top:10.7pt;width:63.75pt;height:37.5pt;rotation:9952168fd;z-index:251685888;visibility:visible;mso-wrap-style:square;mso-width-percent:0;mso-wrap-distance-left:9pt;mso-wrap-distance-top:0;mso-wrap-distance-right:9pt;mso-wrap-distance-bottom:0;mso-position-horizontal:absolute;mso-position-horizontal-relative:text;mso-position-vertical:absolute;mso-position-vertical-relative:text;mso-width-percent:0;mso-width-relative:margin;v-text-anchor:middle" o:gfxdata="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" adj="15247" fillcolor="#ffd555 [2167]" strokecolor="#ffc000 [3207]" strokeweight=".5pt">
                 <v:fill color2="#ffcc31 [2615]" rotate="t" colors="0 #ffdd9c;.5 #ffd78e;1 #ffd479" focus="100%" type="gradient">
@@ -1691,7 +1691,7 @@
               </wp:anchor>
             </w:drawing>
           </mc:Choice>
-          <mc:Fallback>
+          <mc:Fallback xmlns:w16se="http://schemas.microsoft.com/office/word/2015/wordml/symex" xmlns:cx="http://schemas.microsoft.com/office/drawing/2014/chartex">
             <w:pict>
               <v:shape w14:anchorId="041C3172" id="Gallone 23" o:spid="_x0000_s1026" type="#_x0000_t55" style="position:absolute;margin-left:327.8pt;margin-top:17.05pt;width:63.75pt;height:37.5pt;rotation:2148261fd;z-index:251694080;visibility:visible;mso-wrap-style:square;mso-width-percent:0;mso-wrap-distance-left:9pt;mso-wrap-distance-top:0;mso-wrap-distance-right:9pt;mso-wrap-distance-bottom:0;mso-position-horizontal:absolute;mso-position-horizontal-relative:text;mso-position-vertical:absolute;mso-position-vertical-relative:text;mso-width-percent:0;mso-width-relative:margin;v-text-anchor:middle" o:gfxdata="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" adj="15247" fillcolor="#2f5496 [2408]" strokecolor="#2f5496 [2408]" strokeweight="1pt"/>
             </w:pict>
@@ -1803,7 +1803,7 @@
               </wp:anchor>
             </w:drawing>
           </mc:Choice>
-          <mc:Fallback>
+          <mc:Fallback xmlns:w16se="http://schemas.microsoft.com/office/word/2015/wordml/symex" xmlns:cx="http://schemas.microsoft.com/office/drawing/2014/chartex">
             <w:pict>
               <v:oval w14:anchorId="66ED0D85" id="Ovale 12" o:spid="_x0000_s1031" style="position:absolute;margin-left:388.6pt;margin-top:14.45pt;width:99.75pt;height:94.5pt;z-index:251677696;visibility:visible;mso-wrap-style:square;mso-width-percent:0;mso-height-percent:0;mso-wrap-distance-left:9pt;mso-wrap-distance-top:0;mso-wrap-distance-right:9pt;mso-wrap-distance-bottom:0;mso-position-horizontal:absolute;mso-position-horizontal-relative:margin;mso-position-vertical:absolute;mso-position-vertical-relative:text;mso-width-percent:0;mso-height-percent:0;mso-width-relative:margin;mso-height-relative:margin;v-text-anchor:middle" o:gfxdata="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" fillcolor="#4472c4 [3208]" stroked="f">
                 <v:fill opacity="32896f"/>
@@ -1929,7 +1929,7 @@
               </wp:anchor>
             </w:drawing>
           </mc:Choice>
-          <mc:Fallback>
+          <mc:Fallback xmlns:w16se="http://schemas.microsoft.com/office/word/2015/wordml/symex" xmlns:cx="http://schemas.microsoft.com/office/drawing/2014/chartex">
             <w:pict>
               <v:oval w14:anchorId="0C373FBE" id="Ovale 11" o:spid="_x0000_s1032" style="position:absolute;margin-left:27.3pt;margin-top:13.85pt;width:97.5pt;height:94.5pt;z-index:251675648;visibility:visible;mso-wrap-style:square;mso-width-percent:0;mso-height-percent:0;mso-wrap-distance-left:9pt;mso-wrap-distance-top:0;mso-wrap-distance-right:9pt;mso-wrap-distance-bottom:0;mso-position-horizontal:absolute;mso-position-horizontal-relative:margin;mso-position-vertical:absolute;mso-position-vertical-relative:text;mso-width-percent:0;mso-height-percent:0;mso-width-relative:margin;mso-height-relative:margin;v-text-anchor:middle" o:gfxdata="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" fillcolor="#ffe599 [1303]" strokecolor="#ffc000 [3207]" strokeweight=".5pt">
                 <v:stroke joinstyle="miter"/>
@@ -2046,7 +2046,7 @@
               </wp:anchor>
             </w:drawing>
           </mc:Choice>
-          <mc:Fallback>
+          <mc:Fallback xmlns:w16se="http://schemas.microsoft.com/office/word/2015/wordml/symex" xmlns:cx="http://schemas.microsoft.com/office/drawing/2014/chartex">
             <w:pict>
               <v:shape w14:anchorId="3E086350" id="Gallone 22" o:spid="_x0000_s1026" type="#_x0000_t55" style="position:absolute;margin-left:231.3pt;margin-top:5.55pt;width:63.75pt;height:37.5pt;rotation:90;z-index:251692032;visibility:visible;mso-wrap-style:square;mso-width-percent:0;mso-wrap-distance-left:9pt;mso-wrap-distance-top:0;mso-wrap-distance-right:9pt;mso-wrap-distance-bottom:0;mso-position-horizontal:absolute;mso-position-horizontal-relative:text;mso-position-vertical:absolute;mso-position-vertical-relative:text;mso-width-percent:0;mso-width-relative:margin;v-text-anchor:middle" o:gfxdata="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" adj="15247" fillcolor="#aeaaaa [2414]" strokecolor="#1f4d78 [1604]" strokeweight="1pt"/>
             </w:pict>
@@ -2169,7 +2169,7 @@
               </wp:anchor>
             </w:drawing>
           </mc:Choice>
-          <mc:Fallback>
+          <mc:Fallback xmlns:w16se="http://schemas.microsoft.com/office/word/2015/wordml/symex" xmlns:cx="http://schemas.microsoft.com/office/drawing/2014/chartex">
             <w:pict>
               <v:oval w14:anchorId="294582E5" id="Ovale 10" o:spid="_x0000_s1033" style="position:absolute;margin-left:211.8pt;margin-top:3.75pt;width:99.75pt;height:94.5pt;z-index:251673600;visibility:visible;mso-wrap-style:square;mso-width-percent:0;mso-height-percent:0;mso-wrap-distance-left:9pt;mso-wrap-distance-top:0;mso-wrap-distance-right:9pt;mso-wrap-distance-bottom:0;mso-position-horizontal:absolute;mso-position-horizontal-relative:margin;mso-position-vertical:absolute;mso-position-vertical-relative:text;mso-width-percent:0;mso-height-percent:0;mso-width-relative:margin;mso-height-relative:margin;v-text-anchor:middle" o:gfxdata="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" fillcolor="#e8e7e7 [2995]" strokecolor="#5b9bd5 [3204]" strokeweight=".5pt">
                 <v:fill color2="#928e8e [2019]" rotate="t" colors="0 #ebeaea;.5 #e4e3e3;1 #bcbbbb" focus="100%" type="gradient">
@@ -3380,10 +3380,7 @@
         <w:t xml:space="preserve"> - Distribuzione energetica nella cogenerazione</w:t>
       </w:r>
     </w:p>
-    <w:p>
-      <w:bookmarkStart w:id="0" w:name="_GoBack"/>
-      <w:bookmarkEnd w:id="0"/>
-    </w:p>
+    <w:p/>
     <w:p>
       <w:pPr>
         <w:jc w:val="both"/>
@@ -3444,7 +3441,23 @@
           <w:sz w:val="24"/>
           <w:szCs w:val="24"/>
         </w:rPr>
-        <w:t>utenza non particolarmente esigente. Nella sua implementazione più semplice, la cogenerazione porta alla produzione di energia meccanica e termica. La maggioranza delle applicazioni pratiche è finalizzata ad ottenere energia elettrica e a riscaldare una massa d’acqua, anche ad uso sanitario.</w:t>
+        <w:t>utenza non particolarmente esigente. Nella sua implementazione più semplice, la cogenerazione porta alla produzione di energia meccanica e termica. La maggioranza delle applicazioni pratiche è finalizzata ad ottenere energia elettrica e a riscaldare una massa d’acqua, anche ad uso sanitario</w:t>
+      </w:r>
+      <w:r>
+        <w:rPr>
+          <w:rFonts w:ascii="Times New Roman" w:hAnsi="Times New Roman" w:cs="Times New Roman"/>
+          <w:sz w:val="24"/>
+          <w:szCs w:val="24"/>
+        </w:rPr>
+        <w:t xml:space="preserve"> (vedasi figura 1)</w:t>
+      </w:r>
+      <w:r>
+        <w:rPr>
+          <w:rFonts w:ascii="Times New Roman" w:hAnsi="Times New Roman" w:cs="Times New Roman"/>
+          <w:sz w:val="24"/>
+          <w:szCs w:val="24"/>
+        </w:rPr>
+        <w:t>.</w:t>
       </w:r>
       <w:r>
         <w:rPr>
@@ -3695,7 +3708,31 @@
           <w:sz w:val="24"/>
           <w:szCs w:val="24"/>
         </w:rPr>
-        <w:t>. Le celle solari infatti attualmente sono in grado di convertire solo una piccola frazione della radiazione solare in elettricità e il resto viene disperso sotto forma di calore che appunto può essere recuperato.</w:t>
+        <w:t xml:space="preserve">. Le celle solari, </w:t>
+      </w:r>
+      <w:r>
+        <w:rPr>
+          <w:rFonts w:ascii="Times New Roman" w:hAnsi="Times New Roman" w:cs="Times New Roman"/>
+          <w:sz w:val="24"/>
+          <w:szCs w:val="24"/>
+        </w:rPr>
+        <w:t>infatti</w:t>
+      </w:r>
+      <w:r>
+        <w:rPr>
+          <w:rFonts w:ascii="Times New Roman" w:hAnsi="Times New Roman" w:cs="Times New Roman"/>
+          <w:sz w:val="24"/>
+          <w:szCs w:val="24"/>
+        </w:rPr>
+        <w:t xml:space="preserve">, </w:t>
+      </w:r>
+      <w:r>
+        <w:rPr>
+          <w:rFonts w:ascii="Times New Roman" w:hAnsi="Times New Roman" w:cs="Times New Roman"/>
+          <w:sz w:val="24"/>
+          <w:szCs w:val="24"/>
+        </w:rPr>
+        <w:t>attualmente sono in grado di convertire solo una piccola frazione della radiazione solare in elettricità e il resto viene disperso sotto forma di calore che appunto può essere recuperato.</w:t>
       </w:r>
       <w:r>
         <w:rPr>
@@ -4319,27 +4356,14 @@
                             <w:r>
                               <w:t xml:space="preserve">Figura </w:t>
                             </w:r>
-                            <w:r>
-                              <w:fldChar w:fldCharType="begin"/>
-                            </w:r>
-                            <w:r>
-                              <w:instrText xml:space="preserve"> SEQ Figura \* ARABIC </w:instrText>
-                            </w:r>
-                            <w:r>
-                              <w:fldChar w:fldCharType="separate"/>
-                            </w:r>
-                            <w:r>
-                              <w:rPr>
-                                <w:noProof/>
-                              </w:rPr>
-                              <w:t>4</w:t>
-                            </w:r>
-                            <w:r>
-                              <w:rPr>
-                                <w:noProof/>
-                              </w:rPr>
-                              <w:fldChar w:fldCharType="end"/>
-                            </w:r>
+                            <w:fldSimple w:instr=" SEQ Figura \* ARABIC ">
+                              <w:r>
+                                <w:rPr>
+                                  <w:noProof/>
+                                </w:rPr>
+                                <w:t>4</w:t>
+                              </w:r>
+                            </w:fldSimple>
                             <w:r>
                               <w:t xml:space="preserve"> - Sezione di motore asincrono</w:t>
                             </w:r>
@@ -4364,7 +4388,7 @@
                 <v:stroke joinstyle="miter"/>
                 <v:path gradientshapeok="t" o:connecttype="rect"/>
               </v:shapetype>
-              <v:shape id="Casella di testo 1138691" o:spid="_x0000_s1034" type="#_x0000_t202" style="position:absolute;margin-left:243.8pt;margin-top:182.6pt;width:252.3pt;height:.05pt;z-index:-251615232;visibility:visible;mso-wrap-style:square;mso-wrap-distance-left:9pt;mso-wrap-distance-top:0;mso-wrap-distance-right:9pt;mso-wrap-distance-bottom:0;mso-position-horizontal:absolute;mso-position-horizontal-relative:text;mso-position-vertical:absolute;mso-position-vertical-relative:text;v-text-anchor:top" o:gfxdata="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" stroked="f">
+              <v:shape id="Casella di testo 1138691" o:spid="_x0000_s1034" type="#_x0000_t202" style="position:absolute;left:0;text-align:left;margin-left:243.8pt;margin-top:182.6pt;width:252.3pt;height:.05pt;z-index:-251615232;visibility:visible;mso-wrap-style:square;mso-wrap-distance-left:9pt;mso-wrap-distance-top:0;mso-wrap-distance-right:9pt;mso-wrap-distance-bottom:0;mso-position-horizontal:absolute;mso-position-horizontal-relative:text;mso-position-vertical:absolute;mso-position-vertical-relative:text;v-text-anchor:top" o:gfxdata="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" stroked="f">
                 <v:textbox style="mso-fit-shape-to-text:t" inset="0,0,0,0">
                   <w:txbxContent>
                     <w:p>
@@ -4891,7 +4915,23 @@
           <w:sz w:val="24"/>
           <w:szCs w:val="24"/>
         </w:rPr>
-        <w:t xml:space="preserve"> chiuse in cortocircuito da appositi anelli in rame.</w:t>
+        <w:t xml:space="preserve"> chiuse in cortocircuito da appositi anelli in rame</w:t>
+      </w:r>
+      <w:r>
+        <w:rPr>
+          <w:rFonts w:ascii="Times New Roman" w:hAnsi="Times New Roman" w:cs="Times New Roman"/>
+          <w:sz w:val="24"/>
+          <w:szCs w:val="24"/>
+        </w:rPr>
+        <w:t xml:space="preserve"> (vedasi figura 4)</w:t>
+      </w:r>
+      <w:r>
+        <w:rPr>
+          <w:rFonts w:ascii="Times New Roman" w:hAnsi="Times New Roman" w:cs="Times New Roman"/>
+          <w:sz w:val="24"/>
+          <w:szCs w:val="24"/>
+        </w:rPr>
+        <w:t>.</w:t>
       </w:r>
       <w:r>
         <w:rPr>
@@ -4951,7 +4991,31 @@
           <w:sz w:val="24"/>
           <w:shd w:val="clear" w:color="auto" w:fill="FFFFFF"/>
         </w:rPr>
-        <w:t xml:space="preserve">Il motore elettrico è stato, da noi, alimentato mediante un collegamento a stella. In questo tipo di collegamento, si collega ogni fase ai tre capi di tre avvolgimenti e gli altri tre capi si collegano tra loro per formare il centro stella. Il sistema trifase è solitamente utilizzato per potenze elevate, superiori ai 6 kilowatt. La trifase è utilizzata anche per le utenze domestiche, solo nel caso in cui sia presente un notevole consumo di energia elettrica. Nelle applicazioni industriali </w:t>
+        <w:t>Il motore elettrico è stato, da noi, alimentato mediante un collegamento a stella</w:t>
+      </w:r>
+      <w:r>
+        <w:rPr>
+          <w:rFonts w:ascii="Times New Roman" w:hAnsi="Times New Roman" w:cs="Times New Roman"/>
+          <w:sz w:val="24"/>
+          <w:shd w:val="clear" w:color="auto" w:fill="FFFFFF"/>
+        </w:rPr>
+        <w:t xml:space="preserve"> </w:t>
+      </w:r>
+      <w:r>
+        <w:rPr>
+          <w:rFonts w:ascii="Times New Roman" w:hAnsi="Times New Roman" w:cs="Times New Roman"/>
+          <w:sz w:val="24"/>
+          <w:shd w:val="clear" w:color="auto" w:fill="FFFFFF"/>
+        </w:rPr>
+        <w:t>(schema presente in figura 5)</w:t>
+      </w:r>
+      <w:r>
+        <w:rPr>
+          <w:rFonts w:ascii="Times New Roman" w:hAnsi="Times New Roman" w:cs="Times New Roman"/>
+          <w:sz w:val="24"/>
+          <w:shd w:val="clear" w:color="auto" w:fill="FFFFFF"/>
+        </w:rPr>
+        <w:t xml:space="preserve">. In questo tipo di collegamento, si collega ogni fase ai tre capi di tre avvolgimenti e gli altri tre capi si collegano tra loro per formare il centro stella. Il sistema trifase è solitamente utilizzato per potenze elevate, superiori ai 6 kilowatt. La trifase è utilizzata anche per le utenze domestiche, solo nel caso in cui sia presente un notevole consumo di energia elettrica. Nelle applicazioni industriali </w:t>
       </w:r>
       <w:proofErr w:type="spellStart"/>
       <w:r>
@@ -5585,27 +5649,14 @@
                             <w:r>
                               <w:t xml:space="preserve">Figura </w:t>
                             </w:r>
-                            <w:r>
-                              <w:fldChar w:fldCharType="begin"/>
-                            </w:r>
-                            <w:r>
-                              <w:instrText xml:space="preserve"> SEQ Figura \* ARABIC </w:instrText>
-                            </w:r>
-                            <w:r>
-                              <w:fldChar w:fldCharType="separate"/>
-                            </w:r>
-                            <w:r>
-                              <w:rPr>
-                                <w:noProof/>
-                              </w:rPr>
-                              <w:t>6</w:t>
-                            </w:r>
-                            <w:r>
-                              <w:rPr>
-                                <w:noProof/>
-                              </w:rPr>
-                              <w:fldChar w:fldCharType="end"/>
-                            </w:r>
+                            <w:fldSimple w:instr=" SEQ Figura \* ARABIC ">
+                              <w:r>
+                                <w:rPr>
+                                  <w:noProof/>
+                                </w:rPr>
+                                <w:t>6</w:t>
+                              </w:r>
+                            </w:fldSimple>
                             <w:r>
                               <w:t xml:space="preserve"> - Smussatura al tornio</w:t>
                             </w:r>
@@ -5626,11 +5677,7 @@
           </mc:Choice>
           <mc:Fallback>
             <w:pict>
-              <v:shapetype w14:anchorId="74B8944A" id="_x0000_t202" coordsize="21600,21600" o:spt="202" path="m,l,21600r21600,l21600,xe">
-                <v:stroke joinstyle="miter"/>
-                <v:path gradientshapeok="t" o:connecttype="rect"/>
-              </v:shapetype>
-              <v:shape id="Casella di testo 1138694" o:spid="_x0000_s1035" type="#_x0000_t202" style="position:absolute;left:0;text-align:left;margin-left:198.55pt;margin-top:22.15pt;width:249.75pt;height:.05pt;z-index:-251611136;visibility:visible;mso-wrap-style:square;mso-wrap-distance-left:9pt;mso-wrap-distance-top:0;mso-wrap-distance-right:9pt;mso-wrap-distance-bottom:0;mso-position-horizontal:right;mso-position-horizontal-relative:margin;mso-position-vertical:absolute;mso-position-vertical-relative:text;v-text-anchor:top" o:gfxdata="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" stroked="f">
+              <v:shape w14:anchorId="74B8944A" id="Casella di testo 1138694" o:spid="_x0000_s1035" type="#_x0000_t202" style="position:absolute;left:0;text-align:left;margin-left:198.55pt;margin-top:22.15pt;width:249.75pt;height:.05pt;z-index:-251611136;visibility:visible;mso-wrap-style:square;mso-wrap-distance-left:9pt;mso-wrap-distance-top:0;mso-wrap-distance-right:9pt;mso-wrap-distance-bottom:0;mso-position-horizontal:right;mso-position-horizontal-relative:margin;mso-position-vertical:absolute;mso-position-vertical-relative:text;v-text-anchor:top" o:gfxdata="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" stroked="f">
                 <v:textbox style="mso-fit-shape-to-text:t" inset="0,0,0,0">
                   <w:txbxContent>
                     <w:p>
@@ -5646,27 +5693,14 @@
                       <w:r>
                         <w:t xml:space="preserve">Figura </w:t>
                       </w:r>
-                      <w:r>
-                        <w:fldChar w:fldCharType="begin"/>
-                      </w:r>
-                      <w:r>
-                        <w:instrText xml:space="preserve"> SEQ Figura \* ARABIC </w:instrText>
-                      </w:r>
-                      <w:r>
-                        <w:fldChar w:fldCharType="separate"/>
-                      </w:r>
-                      <w:r>
-                        <w:rPr>
-                          <w:noProof/>
-                        </w:rPr>
-                        <w:t>6</w:t>
-                      </w:r>
-                      <w:r>
-                        <w:rPr>
-                          <w:noProof/>
-                        </w:rPr>
-                        <w:fldChar w:fldCharType="end"/>
-                      </w:r>
+                      <w:fldSimple w:instr=" SEQ Figura \* ARABIC ">
+                        <w:r>
+                          <w:rPr>
+                            <w:noProof/>
+                          </w:rPr>
+                          <w:t>6</w:t>
+                        </w:r>
+                      </w:fldSimple>
                       <w:r>
                         <w:t xml:space="preserve"> - Smussatura al tornio</w:t>
                       </w:r>
@@ -5942,7 +5976,23 @@
           <w:sz w:val="24"/>
           <w:szCs w:val="24"/>
         </w:rPr>
-        <w:t>(operazione per permettere che gli angoli non siano più appuntiti e per rendere più facile l’accoppiamento).</w:t>
+        <w:t>(operazione per permettere che gli angoli non siano più appuntiti e per rendere più facile l’accoppiamento)</w:t>
+      </w:r>
+      <w:r>
+        <w:rPr>
+          <w:rFonts w:ascii="Times New Roman" w:hAnsi="Times New Roman" w:cs="Times New Roman"/>
+          <w:sz w:val="24"/>
+          <w:szCs w:val="24"/>
+        </w:rPr>
+        <w:t xml:space="preserve"> (vedasi figura 6)</w:t>
+      </w:r>
+      <w:r>
+        <w:rPr>
+          <w:rFonts w:ascii="Times New Roman" w:hAnsi="Times New Roman" w:cs="Times New Roman"/>
+          <w:sz w:val="24"/>
+          <w:szCs w:val="24"/>
+        </w:rPr>
+        <w:t>.</w:t>
       </w:r>
     </w:p>
     <w:p>
@@ -6875,27 +6925,14 @@
                             <w:r>
                               <w:t xml:space="preserve">Figura </w:t>
                             </w:r>
-                            <w:r>
-                              <w:fldChar w:fldCharType="begin"/>
-                            </w:r>
-                            <w:r>
-                              <w:instrText xml:space="preserve"> SEQ Figura \* ARABIC </w:instrText>
-                            </w:r>
-                            <w:r>
-                              <w:fldChar w:fldCharType="separate"/>
-                            </w:r>
-                            <w:r>
-                              <w:rPr>
-                                <w:noProof/>
-                              </w:rPr>
-                              <w:t>8</w:t>
-                            </w:r>
-                            <w:r>
-                              <w:rPr>
-                                <w:noProof/>
-                              </w:rPr>
-                              <w:fldChar w:fldCharType="end"/>
-                            </w:r>
+                            <w:fldSimple w:instr=" SEQ Figura \* ARABIC ">
+                              <w:r>
+                                <w:rPr>
+                                  <w:noProof/>
+                                </w:rPr>
+                                <w:t>8</w:t>
+                              </w:r>
+                            </w:fldSimple>
                             <w:r>
                               <w:t xml:space="preserve"> - accoppiamento con cinghia e </w:t>
                             </w:r>
@@ -7866,27 +7903,14 @@
                             <w:r>
                               <w:t xml:space="preserve">Figura </w:t>
                             </w:r>
-                            <w:r>
-                              <w:fldChar w:fldCharType="begin"/>
-                            </w:r>
-                            <w:r>
-                              <w:instrText xml:space="preserve"> SEQ Figura \* ARABIC </w:instrText>
-                            </w:r>
-                            <w:r>
-                              <w:fldChar w:fldCharType="separate"/>
-                            </w:r>
-                            <w:r>
-                              <w:rPr>
-                                <w:noProof/>
-                              </w:rPr>
-                              <w:t>9</w:t>
-                            </w:r>
-                            <w:r>
-                              <w:rPr>
-                                <w:noProof/>
-                              </w:rPr>
-                              <w:fldChar w:fldCharType="end"/>
-                            </w:r>
+                            <w:fldSimple w:instr=" SEQ Figura \* ARABIC ">
+                              <w:r>
+                                <w:rPr>
+                                  <w:noProof/>
+                                </w:rPr>
+                                <w:t>9</w:t>
+                              </w:r>
+                            </w:fldSimple>
                             <w:r>
                               <w:t xml:space="preserve"> - Sonda NTC</w:t>
                             </w:r>
@@ -7907,7 +7931,7 @@
           </mc:Choice>
           <mc:Fallback>
             <w:pict>
-              <v:shape w14:anchorId="4BDC8498" id="Casella di testo 1138697" o:spid="_x0000_s1037" type="#_x0000_t202" style="position:absolute;margin-left:317.6pt;margin-top:131.6pt;width:177.8pt;height:.05pt;z-index:-251606016;visibility:visible;mso-wrap-style:square;mso-wrap-distance-left:9pt;mso-wrap-distance-top:0;mso-wrap-distance-right:9pt;mso-wrap-distance-bottom:0;mso-position-horizontal:absolute;mso-position-horizontal-relative:text;mso-position-vertical:absolute;mso-position-vertical-relative:text;v-text-anchor:top" o:gfxdata="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" stroked="f">
+              <v:shape w14:anchorId="4BDC8498" id="Casella di testo 1138697" o:spid="_x0000_s1037" type="#_x0000_t202" style="position:absolute;left:0;text-align:left;margin-left:317.6pt;margin-top:131.6pt;width:177.8pt;height:.05pt;z-index:-251606016;visibility:visible;mso-wrap-style:square;mso-wrap-distance-left:9pt;mso-wrap-distance-top:0;mso-wrap-distance-right:9pt;mso-wrap-distance-bottom:0;mso-position-horizontal:absolute;mso-position-horizontal-relative:text;mso-position-vertical:absolute;mso-position-vertical-relative:text;v-text-anchor:top" o:gfxdata="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" stroked="f">
                 <v:textbox style="mso-fit-shape-to-text:t" inset="0,0,0,0">
                   <w:txbxContent>
                     <w:p>
@@ -8496,27 +8520,14 @@
                             <w:r>
                               <w:t xml:space="preserve">Figura </w:t>
                             </w:r>
-                            <w:r>
-                              <w:fldChar w:fldCharType="begin"/>
-                            </w:r>
-                            <w:r>
-                              <w:instrText xml:space="preserve"> SEQ Figura \* ARABIC </w:instrText>
-                            </w:r>
-                            <w:r>
-                              <w:fldChar w:fldCharType="separate"/>
-                            </w:r>
-                            <w:r>
-                              <w:rPr>
-                                <w:noProof/>
-                              </w:rPr>
-                              <w:t>10</w:t>
-                            </w:r>
-                            <w:r>
-                              <w:rPr>
-                                <w:noProof/>
-                              </w:rPr>
-                              <w:fldChar w:fldCharType="end"/>
-                            </w:r>
+                            <w:fldSimple w:instr=" SEQ Figura \* ARABIC ">
+                              <w:r>
+                                <w:rPr>
+                                  <w:noProof/>
+                                </w:rPr>
+                                <w:t>10</w:t>
+                              </w:r>
+                            </w:fldSimple>
                             <w:r>
                               <w:t xml:space="preserve"> - Scheda Arduino Uno</w:t>
                             </w:r>
@@ -8812,6 +8823,185 @@
       </w:pPr>
       <w:r>
         <w:rPr>
+          <w:noProof/>
+        </w:rPr>
+        <mc:AlternateContent>
+          <mc:Choice Requires="wps">
+            <w:drawing>
+              <wp:anchor distT="0" distB="0" distL="114300" distR="114300" simplePos="0" relativeHeight="251717632" behindDoc="0" locked="0" layoutInCell="1" allowOverlap="1" wp14:anchorId="621EFC0A" wp14:editId="59B7F282">
+                <wp:simplePos x="0" y="0"/>
+                <wp:positionH relativeFrom="column">
+                  <wp:posOffset>4351020</wp:posOffset>
+                </wp:positionH>
+                <wp:positionV relativeFrom="paragraph">
+                  <wp:posOffset>1858010</wp:posOffset>
+                </wp:positionV>
+                <wp:extent cx="1949450" cy="635"/>
+                <wp:effectExtent l="0" t="0" r="0" b="0"/>
+                <wp:wrapSquare wrapText="bothSides"/>
+                <wp:docPr id="21" name="Casella di testo 21"/>
+                <wp:cNvGraphicFramePr/>
+                <a:graphic xmlns:a="http://schemas.openxmlformats.org/drawingml/2006/main">
+                  <a:graphicData uri="http://schemas.microsoft.com/office/word/2010/wordprocessingShape">
+                    <wps:wsp>
+                      <wps:cNvSpPr txBox="1"/>
+                      <wps:spPr>
+                        <a:xfrm>
+                          <a:off x="0" y="0"/>
+                          <a:ext cx="1949450" cy="635"/>
+                        </a:xfrm>
+                        <a:prstGeom prst="rect">
+                          <a:avLst/>
+                        </a:prstGeom>
+                        <a:solidFill>
+                          <a:prstClr val="white"/>
+                        </a:solidFill>
+                        <a:ln>
+                          <a:noFill/>
+                        </a:ln>
+                        <a:effectLst/>
+                      </wps:spPr>
+                      <wps:txbx>
+                        <w:txbxContent>
+                          <w:p>
+                            <w:pPr>
+                              <w:pStyle w:val="Didascalia"/>
+                              <w:jc w:val="center"/>
+                              <w:rPr>
+                                <w:rFonts w:ascii="Times New Roman" w:hAnsi="Times New Roman" w:cs="Times New Roman"/>
+                                <w:noProof/>
+                                <w:sz w:val="24"/>
+                                <w:szCs w:val="24"/>
+                              </w:rPr>
+                            </w:pPr>
+                            <w:r>
+                              <w:t xml:space="preserve">Figura </w:t>
+                            </w:r>
+                            <w:fldSimple w:instr=" SEQ Figura \* ARABIC ">
+                              <w:r>
+                                <w:rPr>
+                                  <w:noProof/>
+                                </w:rPr>
+                                <w:t>11</w:t>
+                              </w:r>
+                            </w:fldSimple>
+                            <w:r>
+                              <w:t>- Sezione motore termico</w:t>
+                            </w:r>
+                          </w:p>
+                        </w:txbxContent>
+                      </wps:txbx>
+                      <wps:bodyPr rot="0" spcFirstLastPara="0" vertOverflow="overflow" horzOverflow="overflow" vert="horz" wrap="square" lIns="0" tIns="0" rIns="0" bIns="0" numCol="1" spcCol="0" rtlCol="0" fromWordArt="0" anchor="t" anchorCtr="0" forceAA="0" compatLnSpc="1">
+                        <a:prstTxWarp prst="textNoShape">
+                          <a:avLst/>
+                        </a:prstTxWarp>
+                        <a:spAutoFit/>
+                      </wps:bodyPr>
+                    </wps:wsp>
+                  </a:graphicData>
+                </a:graphic>
+              </wp:anchor>
+            </w:drawing>
+          </mc:Choice>
+          <mc:Fallback>
+            <w:pict>
+              <v:shape w14:anchorId="621EFC0A" id="Casella di testo 21" o:spid="_x0000_s1039" type="#_x0000_t202" style="position:absolute;left:0;text-align:left;margin-left:342.6pt;margin-top:146.3pt;width:153.5pt;height:.05pt;z-index:251717632;visibility:visible;mso-wrap-style:square;mso-wrap-distance-left:9pt;mso-wrap-distance-top:0;mso-wrap-distance-right:9pt;mso-wrap-distance-bottom:0;mso-position-horizontal:absolute;mso-position-horizontal-relative:text;mso-position-vertical:absolute;mso-position-vertical-relative:text;v-text-anchor:top" o:gfxdata="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" stroked="f">
+                <v:textbox style="mso-fit-shape-to-text:t" inset="0,0,0,0">
+                  <w:txbxContent>
+                    <w:p>
+                      <w:pPr>
+                        <w:pStyle w:val="Didascalia"/>
+                        <w:jc w:val="center"/>
+                        <w:rPr>
+                          <w:rFonts w:ascii="Times New Roman" w:hAnsi="Times New Roman" w:cs="Times New Roman"/>
+                          <w:noProof/>
+                          <w:sz w:val="24"/>
+                          <w:szCs w:val="24"/>
+                        </w:rPr>
+                      </w:pPr>
+                      <w:r>
+                        <w:t xml:space="preserve">Figura </w:t>
+                      </w:r>
+                      <w:fldSimple w:instr=" SEQ Figura \* ARABIC ">
+                        <w:r>
+                          <w:rPr>
+                            <w:noProof/>
+                          </w:rPr>
+                          <w:t>11</w:t>
+                        </w:r>
+                      </w:fldSimple>
+                      <w:r>
+                        <w:t>- Sezione motore termico</w:t>
+                      </w:r>
+                    </w:p>
+                  </w:txbxContent>
+                </v:textbox>
+                <w10:wrap type="square"/>
+              </v:shape>
+            </w:pict>
+          </mc:Fallback>
+        </mc:AlternateContent>
+      </w:r>
+      <w:r>
+        <w:rPr>
+          <w:rFonts w:ascii="Times New Roman" w:hAnsi="Times New Roman" w:cs="Times New Roman"/>
+          <w:noProof/>
+          <w:sz w:val="24"/>
+          <w:szCs w:val="24"/>
+          <w:lang w:eastAsia="it-IT"/>
+        </w:rPr>
+        <w:drawing>
+          <wp:anchor distT="0" distB="0" distL="114300" distR="114300" simplePos="0" relativeHeight="251715584" behindDoc="0" locked="0" layoutInCell="1" allowOverlap="1" wp14:anchorId="30F11899" wp14:editId="2C49608D">
+            <wp:simplePos x="0" y="0"/>
+            <wp:positionH relativeFrom="margin">
+              <wp:align>right</wp:align>
+            </wp:positionH>
+            <wp:positionV relativeFrom="paragraph">
+              <wp:posOffset>7620</wp:posOffset>
+            </wp:positionV>
+            <wp:extent cx="1949450" cy="1793240"/>
+            <wp:effectExtent l="0" t="0" r="0" b="0"/>
+            <wp:wrapSquare wrapText="bothSides"/>
+            <wp:docPr id="19" name="Immagine 19"/>
+            <wp:cNvGraphicFramePr>
+              <a:graphicFrameLocks xmlns:a="http://schemas.openxmlformats.org/drawingml/2006/main" noChangeAspect="1"/>
+            </wp:cNvGraphicFramePr>
+            <a:graphic xmlns:a="http://schemas.openxmlformats.org/drawingml/2006/main">
+              <a:graphicData uri="http://schemas.openxmlformats.org/drawingml/2006/picture">
+                <pic:pic xmlns:pic="http://schemas.openxmlformats.org/drawingml/2006/picture">
+                  <pic:nvPicPr>
+                    <pic:cNvPr id="19" name="ewwre.png"/>
+                    <pic:cNvPicPr/>
+                  </pic:nvPicPr>
+                  <pic:blipFill>
+                    <a:blip r:embed="rId22" cstate="print">
+                      <a:extLst>
+                        <a:ext uri="{28A0092B-C50C-407E-A947-70E740481C1C}">
+                          <a14:useLocalDpi xmlns:a14="http://schemas.microsoft.com/office/drawing/2010/main" val="0"/>
+                        </a:ext>
+                      </a:extLst>
+                    </a:blip>
+                    <a:stretch>
+                      <a:fillRect/>
+                    </a:stretch>
+                  </pic:blipFill>
+                  <pic:spPr>
+                    <a:xfrm>
+                      <a:off x="0" y="0"/>
+                      <a:ext cx="1949450" cy="1793240"/>
+                    </a:xfrm>
+                    <a:prstGeom prst="rect">
+                      <a:avLst/>
+                    </a:prstGeom>
+                  </pic:spPr>
+                </pic:pic>
+              </a:graphicData>
+            </a:graphic>
+          </wp:anchor>
+        </w:drawing>
+      </w:r>
+      <w:r>
+        <w:rPr>
           <w:rFonts w:ascii="Times New Roman" w:hAnsi="Times New Roman" w:cs="Times New Roman"/>
           <w:sz w:val="24"/>
           <w:szCs w:val="24"/>
@@ -8841,6 +9031,16 @@
         </w:rPr>
         <w:t>Testata: il suo scopo riguarda la chiusura del cilindro.</w:t>
       </w:r>
+      <w:r>
+        <w:rPr>
+          <w:rFonts w:ascii="Times New Roman" w:hAnsi="Times New Roman" w:cs="Times New Roman"/>
+          <w:noProof/>
+          <w:sz w:val="24"/>
+          <w:szCs w:val="24"/>
+          <w:lang w:eastAsia="it-IT"/>
+        </w:rPr>
+        <w:t xml:space="preserve"> </w:t>
+      </w:r>
     </w:p>
     <w:p>
       <w:pPr>
@@ -9201,6 +9401,7 @@
           <w:sz w:val="24"/>
           <w:szCs w:val="24"/>
         </w:rPr>
+        <w:lastRenderedPageBreak/>
         <w:t>Il ciclo impiegato nei motori a combustione interna, soprattutto quelli alimentati a benzina, è il ciclo Otto.</w:t>
       </w:r>
       <w:r>
@@ -9225,16 +9426,41 @@
           <w:sz w:val="24"/>
           <w:szCs w:val="24"/>
         </w:rPr>
-        <w:t xml:space="preserve"> ciclo “limite”, il quale corrisponde ad un ciclo ideale a cui viene aggiunto il processo di combustione interna. Le trasformazioni in questione sono sempre ideali, con una piccola differenza consistente nel fatto che alla fine del ciclo i </w:t>
-      </w:r>
-      <w:r>
-        <w:rPr>
-          <w:rFonts w:ascii="Times New Roman" w:hAnsi="Times New Roman" w:cs="Times New Roman"/>
-          <w:sz w:val="24"/>
-          <w:szCs w:val="24"/>
-        </w:rPr>
-        <w:lastRenderedPageBreak/>
-        <w:t>gas vengono espulsi e ne vengono introdotti di nuovi. Sostanzialmente, troviamo due fasi in più, la fase di aspirazione e la fase di svuotamento. Il passo successivo</w:t>
+        <w:t xml:space="preserve"> ciclo “</w:t>
+      </w:r>
+      <w:proofErr w:type="gramStart"/>
+      <w:r>
+        <w:rPr>
+          <w:rFonts w:ascii="Times New Roman" w:hAnsi="Times New Roman" w:cs="Times New Roman"/>
+          <w:sz w:val="24"/>
+          <w:szCs w:val="24"/>
+        </w:rPr>
+        <w:t>limite”</w:t>
+      </w:r>
+      <w:r>
+        <w:rPr>
+          <w:rFonts w:ascii="Times New Roman" w:hAnsi="Times New Roman" w:cs="Times New Roman"/>
+          <w:sz w:val="24"/>
+          <w:szCs w:val="24"/>
+        </w:rPr>
+        <w:t>(</w:t>
+      </w:r>
+      <w:proofErr w:type="gramEnd"/>
+      <w:r>
+        <w:rPr>
+          <w:rFonts w:ascii="Times New Roman" w:hAnsi="Times New Roman" w:cs="Times New Roman"/>
+          <w:sz w:val="24"/>
+          <w:szCs w:val="24"/>
+        </w:rPr>
+        <w:t>vedasi figura 12)</w:t>
+      </w:r>
+      <w:r>
+        <w:rPr>
+          <w:rFonts w:ascii="Times New Roman" w:hAnsi="Times New Roman" w:cs="Times New Roman"/>
+          <w:sz w:val="24"/>
+          <w:szCs w:val="24"/>
+        </w:rPr>
+        <w:t>, il quale corrisponde ad un ciclo ideale a cui viene aggiunto il processo di combustione interna. Le trasformazioni in questione sono sempre ideali, con una piccola differenza consistente nel fatto che alla fine del ciclo i gas vengono espulsi e ne vengono introdotti di nuovi. Sostanzialmente, troviamo due fasi in più, la fase di aspirazione e la fase di svuotamento. Il passo successivo</w:t>
       </w:r>
       <w:r>
         <w:rPr>
@@ -9282,7 +9508,41 @@
           <w:sz w:val="24"/>
           <w:szCs w:val="24"/>
         </w:rPr>
-        <w:t xml:space="preserve">l ciclo “indicato”. </w:t>
+        <w:t>l ciclo “</w:t>
+      </w:r>
+      <w:proofErr w:type="gramStart"/>
+      <w:r>
+        <w:rPr>
+          <w:rFonts w:ascii="Times New Roman" w:hAnsi="Times New Roman" w:cs="Times New Roman"/>
+          <w:sz w:val="24"/>
+          <w:szCs w:val="24"/>
+        </w:rPr>
+        <w:t>indicato”</w:t>
+      </w:r>
+      <w:r>
+        <w:rPr>
+          <w:rFonts w:ascii="Times New Roman" w:hAnsi="Times New Roman" w:cs="Times New Roman"/>
+          <w:sz w:val="24"/>
+          <w:szCs w:val="24"/>
+        </w:rPr>
+        <w:t>(</w:t>
+      </w:r>
+      <w:proofErr w:type="gramEnd"/>
+      <w:r>
+        <w:rPr>
+          <w:rFonts w:ascii="Times New Roman" w:hAnsi="Times New Roman" w:cs="Times New Roman"/>
+          <w:sz w:val="24"/>
+          <w:szCs w:val="24"/>
+        </w:rPr>
+        <w:t>vedasi figura 13)</w:t>
+      </w:r>
+      <w:r>
+        <w:rPr>
+          <w:rFonts w:ascii="Times New Roman" w:hAnsi="Times New Roman" w:cs="Times New Roman"/>
+          <w:sz w:val="24"/>
+          <w:szCs w:val="24"/>
+        </w:rPr>
+        <w:t xml:space="preserve">. </w:t>
       </w:r>
       <w:r>
         <w:rPr>
@@ -9526,7 +9786,23 @@
           <w:sz w:val="24"/>
           <w:szCs w:val="24"/>
         </w:rPr>
-        <w:t>ricavata dall’area del diagramma mentre la potenza utile disponibile sull’albero motore si ottiene mediante l’uso del freno. Il principio di funzionamento di questo dispositivo è simile al convertitore di coppia, il quale è composto da una turbina Franci</w:t>
+        <w:t xml:space="preserve">ricavata dall’area del diagramma mentre la potenza utile disponibile sull’albero </w:t>
+      </w:r>
+      <w:r>
+        <w:rPr>
+          <w:rFonts w:ascii="Times New Roman" w:hAnsi="Times New Roman" w:cs="Times New Roman"/>
+          <w:sz w:val="24"/>
+          <w:szCs w:val="24"/>
+        </w:rPr>
+        <w:t>motore si ottiene mediante la prova</w:t>
+      </w:r>
+      <w:r>
+        <w:rPr>
+          <w:rFonts w:ascii="Times New Roman" w:hAnsi="Times New Roman" w:cs="Times New Roman"/>
+          <w:sz w:val="24"/>
+          <w:szCs w:val="24"/>
+        </w:rPr>
+        <w:t xml:space="preserve"> del freno. Il principio di funzionamento di questo dispositivo è simile al convertitore di coppia, il quale è composto da una turbina Franci</w:t>
       </w:r>
       <w:r>
         <w:rPr>
@@ -9646,7 +9922,23 @@
           <w:sz w:val="24"/>
           <w:szCs w:val="24"/>
         </w:rPr>
-        <w:t>(riguardante l’accensione). Tuttavia bisogna sottolineare che a questi aspetti positivi si contrappongono alcuni difetti che</w:t>
+        <w:t>(riguardante l’accensione). Tuttavia bisogna sottolineare che a questi asp</w:t>
+      </w:r>
+      <w:r>
+        <w:rPr>
+          <w:rFonts w:ascii="Times New Roman" w:hAnsi="Times New Roman" w:cs="Times New Roman"/>
+          <w:sz w:val="24"/>
+          <w:szCs w:val="24"/>
+        </w:rPr>
+        <w:t xml:space="preserve">etti positivi si contrappongono </w:t>
+      </w:r>
+      <w:r>
+        <w:rPr>
+          <w:rFonts w:ascii="Times New Roman" w:hAnsi="Times New Roman" w:cs="Times New Roman"/>
+          <w:sz w:val="24"/>
+          <w:szCs w:val="24"/>
+        </w:rPr>
+        <w:t>alcuni difetti che</w:t>
       </w:r>
       <w:r>
         <w:rPr>
@@ -9688,7 +9980,23 @@
           <w:sz w:val="24"/>
           <w:szCs w:val="24"/>
         </w:rPr>
-        <w:t xml:space="preserve"> Come primo punto,</w:t>
+        <w:t xml:space="preserve"> Come primo</w:t>
+      </w:r>
+      <w:r>
+        <w:rPr>
+          <w:rFonts w:ascii="Times New Roman" w:hAnsi="Times New Roman" w:cs="Times New Roman"/>
+          <w:sz w:val="24"/>
+          <w:szCs w:val="24"/>
+        </w:rPr>
+        <w:t xml:space="preserve"> aspetto</w:t>
+      </w:r>
+      <w:r>
+        <w:rPr>
+          <w:rFonts w:ascii="Times New Roman" w:hAnsi="Times New Roman" w:cs="Times New Roman"/>
+          <w:sz w:val="24"/>
+          <w:szCs w:val="24"/>
+        </w:rPr>
+        <w:t>,</w:t>
       </w:r>
       <w:r>
         <w:rPr>
@@ -9712,47 +10020,168 @@
           <w:sz w:val="24"/>
           <w:szCs w:val="24"/>
         </w:rPr>
-        <w:t>presenta un minor rendimento termodinamico. Esso ha un forte impatto ambientale, in quanto emana gas super tossici (dovuti alla combustione olio e benzina), richiede un consumo specifico più elevato e un frequente ricambio dell’olio con i relativi costi.</w:t>
-      </w:r>
-    </w:p>
-    <w:p>
-      <w:pPr>
-        <w:jc w:val="both"/>
+        <w:t>presenta un minor rendimento termodinamico. Esso ha</w:t>
+      </w:r>
+      <w:r>
+        <w:rPr>
+          <w:rFonts w:ascii="Times New Roman" w:hAnsi="Times New Roman" w:cs="Times New Roman"/>
+          <w:sz w:val="24"/>
+          <w:szCs w:val="24"/>
+        </w:rPr>
+        <w:t xml:space="preserve"> anche</w:t>
+      </w:r>
+      <w:r>
+        <w:rPr>
+          <w:rFonts w:ascii="Times New Roman" w:hAnsi="Times New Roman" w:cs="Times New Roman"/>
+          <w:sz w:val="24"/>
+          <w:szCs w:val="24"/>
+        </w:rPr>
+        <w:t xml:space="preserve"> un forte impatto ambientale, in quanto emana gas super tossici (dovuti alla combustione olio e benzina), richiede un consumo specifico più elevato e un frequente ricambio dell’olio con i relativi costi.</w:t>
+      </w:r>
+    </w:p>
+    <w:p>
+      <w:pPr>
+        <w:keepNext/>
+      </w:pPr>
+      <w:r>
+        <w:rPr>
+          <w:rFonts w:ascii="Times New Roman" w:hAnsi="Times New Roman" w:cs="Times New Roman"/>
+          <w:noProof/>
+          <w:sz w:val="24"/>
+          <w:szCs w:val="24"/>
+          <w:lang w:eastAsia="it-IT"/>
+        </w:rPr>
+        <w:drawing>
+          <wp:inline distT="0" distB="0" distL="0" distR="0" wp14:anchorId="334F6537" wp14:editId="07EACF58">
+            <wp:extent cx="2847975" cy="2476500"/>
+            <wp:effectExtent l="0" t="0" r="9525" b="0"/>
+            <wp:docPr id="5" name="Immagine 5"/>
+            <wp:cNvGraphicFramePr>
+              <a:graphicFrameLocks xmlns:a="http://schemas.openxmlformats.org/drawingml/2006/main" noChangeAspect="1"/>
+            </wp:cNvGraphicFramePr>
+            <a:graphic xmlns:a="http://schemas.openxmlformats.org/drawingml/2006/main">
+              <a:graphicData uri="http://schemas.openxmlformats.org/drawingml/2006/picture">
+                <pic:pic xmlns:pic="http://schemas.openxmlformats.org/drawingml/2006/picture">
+                  <pic:nvPicPr>
+                    <pic:cNvPr id="5" name="rr.png"/>
+                    <pic:cNvPicPr/>
+                  </pic:nvPicPr>
+                  <pic:blipFill>
+                    <a:blip r:embed="rId23">
+                      <a:extLst>
+                        <a:ext uri="{28A0092B-C50C-407E-A947-70E740481C1C}">
+                          <a14:useLocalDpi xmlns:a14="http://schemas.microsoft.com/office/drawing/2010/main" val="0"/>
+                        </a:ext>
+                      </a:extLst>
+                    </a:blip>
+                    <a:stretch>
+                      <a:fillRect/>
+                    </a:stretch>
+                  </pic:blipFill>
+                  <pic:spPr>
+                    <a:xfrm>
+                      <a:off x="0" y="0"/>
+                      <a:ext cx="2859339" cy="2486382"/>
+                    </a:xfrm>
+                    <a:prstGeom prst="rect">
+                      <a:avLst/>
+                    </a:prstGeom>
+                  </pic:spPr>
+                </pic:pic>
+              </a:graphicData>
+            </a:graphic>
+          </wp:inline>
+        </w:drawing>
+      </w:r>
+      <w:r>
+        <w:rPr>
+          <w:rFonts w:ascii="Times New Roman" w:hAnsi="Times New Roman" w:cs="Times New Roman"/>
+          <w:noProof/>
+          <w:sz w:val="24"/>
+          <w:szCs w:val="24"/>
+          <w:lang w:eastAsia="it-IT"/>
+        </w:rPr>
+        <w:drawing>
+          <wp:inline distT="0" distB="0" distL="0" distR="0" wp14:anchorId="562106B5" wp14:editId="4C0B403E">
+            <wp:extent cx="3009900" cy="2533650"/>
+            <wp:effectExtent l="0" t="0" r="0" b="0"/>
+            <wp:docPr id="9" name="Immagine 9"/>
+            <wp:cNvGraphicFramePr>
+              <a:graphicFrameLocks xmlns:a="http://schemas.openxmlformats.org/drawingml/2006/main" noChangeAspect="1"/>
+            </wp:cNvGraphicFramePr>
+            <a:graphic xmlns:a="http://schemas.openxmlformats.org/drawingml/2006/main">
+              <a:graphicData uri="http://schemas.openxmlformats.org/drawingml/2006/picture">
+                <pic:pic xmlns:pic="http://schemas.openxmlformats.org/drawingml/2006/picture">
+                  <pic:nvPicPr>
+                    <pic:cNvPr id="9" name="rwee.png"/>
+                    <pic:cNvPicPr/>
+                  </pic:nvPicPr>
+                  <pic:blipFill>
+                    <a:blip r:embed="rId24">
+                      <a:extLst>
+                        <a:ext uri="{28A0092B-C50C-407E-A947-70E740481C1C}">
+                          <a14:useLocalDpi xmlns:a14="http://schemas.microsoft.com/office/drawing/2010/main" val="0"/>
+                        </a:ext>
+                      </a:extLst>
+                    </a:blip>
+                    <a:stretch>
+                      <a:fillRect/>
+                    </a:stretch>
+                  </pic:blipFill>
+                  <pic:spPr>
+                    <a:xfrm>
+                      <a:off x="0" y="0"/>
+                      <a:ext cx="3017445" cy="2540001"/>
+                    </a:xfrm>
+                    <a:prstGeom prst="rect">
+                      <a:avLst/>
+                    </a:prstGeom>
+                  </pic:spPr>
+                </pic:pic>
+              </a:graphicData>
+            </a:graphic>
+          </wp:inline>
+        </w:drawing>
+      </w:r>
+    </w:p>
+    <w:p>
+      <w:pPr>
+        <w:pStyle w:val="Didascalia"/>
+      </w:pPr>
+      <w:r>
+        <w:t xml:space="preserve">             </w:t>
+      </w:r>
+      <w:r>
+        <w:t xml:space="preserve">Figura </w:t>
+      </w:r>
+      <w:r>
+        <w:t>12</w:t>
+      </w:r>
+      <w:r>
+        <w:t>- Ciclo ideale con introduzione di calore</w:t>
+      </w:r>
+      <w:r>
+        <w:t xml:space="preserve">                                               Figura 13- Ciclo reale</w:t>
+      </w:r>
+    </w:p>
+    <w:p>
+      <w:pPr>
+        <w:rPr>
+          <w:rFonts w:ascii="Times New Roman" w:hAnsi="Times New Roman" w:cs="Times New Roman"/>
+          <w:sz w:val="24"/>
+          <w:szCs w:val="24"/>
+        </w:rPr>
+      </w:pPr>
+      <w:r>
         <w:rPr>
           <w:rFonts w:ascii="Times New Roman" w:hAnsi="Times New Roman" w:cs="Times New Roman"/>
           <w:i/>
           <w:sz w:val="24"/>
           <w:szCs w:val="24"/>
         </w:rPr>
-      </w:pPr>
-      <w:r>
-        <w:rPr>
-          <w:rFonts w:ascii="Times New Roman" w:hAnsi="Times New Roman" w:cs="Times New Roman"/>
-          <w:i/>
-          <w:sz w:val="24"/>
-          <w:szCs w:val="24"/>
-        </w:rPr>
-        <w:t>FOTO: diagramma ciclo limite e indicato più sezione motore a 2 tempi.</w:t>
-      </w:r>
-      <w:r>
-        <w:rPr>
-          <w:rFonts w:ascii="Times New Roman" w:hAnsi="Times New Roman" w:cs="Times New Roman"/>
-          <w:i/>
-          <w:sz w:val="24"/>
-          <w:szCs w:val="24"/>
-        </w:rPr>
-        <w:t xml:space="preserve"> Da libro meccanica</w:t>
-      </w:r>
-    </w:p>
-    <w:p>
-      <w:pPr>
-        <w:jc w:val="both"/>
-        <w:rPr>
-          <w:rFonts w:ascii="Times New Roman" w:hAnsi="Times New Roman" w:cs="Times New Roman"/>
-          <w:sz w:val="24"/>
-          <w:szCs w:val="24"/>
-        </w:rPr>
-      </w:pPr>
+        <w:lastRenderedPageBreak/>
+        <w:t>F</w:t>
+      </w:r>
     </w:p>
     <w:p>
       <w:pPr>
@@ -10020,18 +10449,7 @@
           <w:szCs w:val="21"/>
           <w:shd w:val="clear" w:color="auto" w:fill="FFFFFF"/>
         </w:rPr>
-        <w:t xml:space="preserve">forma, appunto, dell'acqua calda contenuta in questo serbatoio. Una sonda di temperatura </w:t>
-      </w:r>
-      <w:r>
-        <w:rPr>
-          <w:rFonts w:ascii="Times New Roman" w:hAnsi="Times New Roman" w:cs="Times New Roman"/>
-          <w:color w:val="24292E"/>
-          <w:sz w:val="24"/>
-          <w:szCs w:val="21"/>
-          <w:shd w:val="clear" w:color="auto" w:fill="FFFFFF"/>
-        </w:rPr>
-        <w:lastRenderedPageBreak/>
-        <w:t>è stata usata per informare il sistema di regolazione, che a sua volta può controllare la pompa di circolazione e inviare l'acqua di serbatoio all'impianto di riscaldamento, evitando surriscaldamento del serbatoio.</w:t>
+        <w:t>forma, appunto, dell'acqua calda contenuta in questo serbatoio. Una sonda di temperatura è stata usata per informare il sistema di regolazione, che a sua volta può controllare la pompa di circolazione e inviare l'acqua di serbatoio all'impianto di riscaldamento, evitando surriscaldamento del serbatoio.</w:t>
       </w:r>
     </w:p>
     <w:p>
@@ -10638,7 +11056,7 @@
           <w:shd w:val="clear" w:color="auto" w:fill="FFFFFF"/>
           <w:lang w:val="en-US"/>
         </w:rPr>
-        <w:t>Considering the central heating system, there is a clear connection because it provides heat to whole apparatus.</w:t>
+        <w:t xml:space="preserve">Considering the central heating system, there is a clear connection because it provides heat to whole </w:t>
       </w:r>
       <w:r>
         <w:rPr>
@@ -10649,7 +11067,8 @@
           <w:shd w:val="clear" w:color="auto" w:fill="FFFFFF"/>
           <w:lang w:val="en-US"/>
         </w:rPr>
-        <w:t xml:space="preserve"> Central heating is a way to supply warmth from one central source. It is divided into three main groups: wet system, warm air system and storage heaters. In a wet system, hot water circulates through a system of pipes up to the users. In the middle of the plant, there is a boiler. This device uses as fuel natural gas, followed by heating oil, and occasionally liquid petroleum gas.</w:t>
+        <w:lastRenderedPageBreak/>
+        <w:t>apparatus.</w:t>
       </w:r>
       <w:r>
         <w:rPr>
@@ -10660,7 +11079,7 @@
           <w:shd w:val="clear" w:color="auto" w:fill="FFFFFF"/>
           <w:lang w:val="en-US"/>
         </w:rPr>
-        <w:t xml:space="preserve"> In a warm air system, air is heated by a boiler and fed via ducts to rooms around the home. The principle of a storage heater is that it contains bricks capable of accumulating large amounts of heat. A storage heater normally has at least two controls, one for controlling how much electricity is used and another for controlling how much heat is released. When a district heating is placed, it is more advisable utilized </w:t>
+        <w:t xml:space="preserve"> Central heating is a way to supply warmth from one central source. It is divided into three main groups: wet system, warm air system and storage heaters. In a wet system, hot water circulates through a system of pipes up to the users. In the middle of the plant, there is a boiler. This device uses as fuel natural gas, followed by heating oil, and occasionally liquid petroleum gas.</w:t>
       </w:r>
       <w:r>
         <w:rPr>
@@ -10671,7 +11090,7 @@
           <w:shd w:val="clear" w:color="auto" w:fill="FFFFFF"/>
           <w:lang w:val="en-US"/>
         </w:rPr>
-        <w:t>the first option because it provides a simple planning, so an easier installation</w:t>
+        <w:t xml:space="preserve"> In a warm air system, air is heated by a boiler and fed via ducts to rooms around the home. The principle of a storage heater is that it contains bricks capable of accumulating large amounts of heat. A storage heater normally has at least two controls, one for controlling how much electricity is used and another for controlling how much heat is released. When a district heating is placed, it is more advisable utilized </w:t>
       </w:r>
       <w:r>
         <w:rPr>
@@ -10682,7 +11101,7 @@
           <w:shd w:val="clear" w:color="auto" w:fill="FFFFFF"/>
           <w:lang w:val="en-US"/>
         </w:rPr>
-        <w:t xml:space="preserve"> for the technicians</w:t>
+        <w:t>the first option because it provides a simple planning, so an easier installation</w:t>
       </w:r>
       <w:r>
         <w:rPr>
@@ -10693,6 +11112,17 @@
           <w:shd w:val="clear" w:color="auto" w:fill="FFFFFF"/>
           <w:lang w:val="en-US"/>
         </w:rPr>
+        <w:t xml:space="preserve"> for the technicians</w:t>
+      </w:r>
+      <w:r>
+        <w:rPr>
+          <w:rFonts w:ascii="Times New Roman" w:hAnsi="Times New Roman" w:cs="Times New Roman"/>
+          <w:color w:val="24292E"/>
+          <w:sz w:val="24"/>
+          <w:szCs w:val="21"/>
+          <w:shd w:val="clear" w:color="auto" w:fill="FFFFFF"/>
+          <w:lang w:val="en-US"/>
+        </w:rPr>
         <w:t>. Besides, this type of system reaches adapted temperature with low heat losses.</w:t>
       </w:r>
     </w:p>
@@ -10710,7 +11140,6 @@
           <w:noProof/>
           <w:lang w:eastAsia="it-IT"/>
         </w:rPr>
-        <w:lastRenderedPageBreak/>
         <w:drawing>
           <wp:inline distT="0" distB="0" distL="0" distR="0" wp14:anchorId="52D5A0BD" wp14:editId="2917486C">
             <wp:extent cx="5701085" cy="2845253"/>
@@ -10729,7 +11158,7 @@
                     </pic:cNvPicPr>
                   </pic:nvPicPr>
                   <pic:blipFill>
-                    <a:blip r:embed="rId22">
+                    <a:blip r:embed="rId25">
                       <a:extLst>
                         <a:ext uri="{28A0092B-C50C-407E-A947-70E740481C1C}">
                           <a14:useLocalDpi xmlns:a14="http://schemas.microsoft.com/office/drawing/2010/main" val="0"/>
@@ -10767,13 +11196,24 @@
         <w:jc w:val="center"/>
         <w:rPr>
           <w:rFonts w:ascii="Times New Roman" w:hAnsi="Times New Roman" w:cs="Times New Roman"/>
-        </w:rPr>
-      </w:pPr>
-      <w:r>
-        <w:rPr>
-          <w:rFonts w:ascii="Times New Roman" w:hAnsi="Times New Roman" w:cs="Times New Roman"/>
-        </w:rPr>
-        <w:t xml:space="preserve">Figura </w:t>
+          <w:lang w:val="en-US"/>
+        </w:rPr>
+      </w:pPr>
+      <w:proofErr w:type="spellStart"/>
+      <w:r>
+        <w:rPr>
+          <w:rFonts w:ascii="Times New Roman" w:hAnsi="Times New Roman" w:cs="Times New Roman"/>
+          <w:lang w:val="en-US"/>
+        </w:rPr>
+        <w:t>Figura</w:t>
+      </w:r>
+      <w:proofErr w:type="spellEnd"/>
+      <w:r>
+        <w:rPr>
+          <w:rFonts w:ascii="Times New Roman" w:hAnsi="Times New Roman" w:cs="Times New Roman"/>
+          <w:lang w:val="en-US"/>
+        </w:rPr>
+        <w:t xml:space="preserve"> </w:t>
       </w:r>
       <w:r>
         <w:rPr>
@@ -10784,6 +11224,7 @@
       <w:r>
         <w:rPr>
           <w:rFonts w:ascii="Times New Roman" w:hAnsi="Times New Roman" w:cs="Times New Roman"/>
+          <w:lang w:val="en-US"/>
         </w:rPr>
         <w:instrText xml:space="preserve"> SEQ Figura \* ARABIC </w:instrText>
       </w:r>
@@ -10797,8 +11238,9 @@
         <w:rPr>
           <w:rFonts w:ascii="Times New Roman" w:hAnsi="Times New Roman" w:cs="Times New Roman"/>
           <w:noProof/>
-        </w:rPr>
-        <w:t>11</w:t>
+          <w:lang w:val="en-US"/>
+        </w:rPr>
+        <w:t>14</w:t>
       </w:r>
       <w:r>
         <w:rPr>
@@ -10810,36 +11252,9 @@
       <w:r>
         <w:rPr>
           <w:rFonts w:ascii="Times New Roman" w:hAnsi="Times New Roman" w:cs="Times New Roman"/>
-        </w:rPr>
-        <w:t xml:space="preserve">  - Central heating </w:t>
-      </w:r>
-      <w:proofErr w:type="spellStart"/>
-      <w:r>
-        <w:rPr>
-          <w:rFonts w:ascii="Times New Roman" w:hAnsi="Times New Roman" w:cs="Times New Roman"/>
-        </w:rPr>
-        <w:t>system</w:t>
-      </w:r>
-      <w:proofErr w:type="spellEnd"/>
-      <w:r>
-        <w:rPr>
-          <w:rFonts w:ascii="Times New Roman" w:hAnsi="Times New Roman" w:cs="Times New Roman"/>
-        </w:rPr>
-        <w:t xml:space="preserve">, </w:t>
-      </w:r>
-      <w:proofErr w:type="spellStart"/>
-      <w:r>
-        <w:rPr>
-          <w:rFonts w:ascii="Times New Roman" w:hAnsi="Times New Roman" w:cs="Times New Roman"/>
-        </w:rPr>
-        <w:t>controlled</w:t>
-      </w:r>
-      <w:proofErr w:type="spellEnd"/>
-      <w:r>
-        <w:rPr>
-          <w:rFonts w:ascii="Times New Roman" w:hAnsi="Times New Roman" w:cs="Times New Roman"/>
-        </w:rPr>
-        <w:t xml:space="preserve"> by Arduino</w:t>
+          <w:lang w:val="en-US"/>
+        </w:rPr>
+        <w:t xml:space="preserve">  - Central heating system, controlled by Arduino</w:t>
       </w:r>
     </w:p>
     <w:p>
@@ -10874,7 +11289,7 @@
                     </pic:cNvPicPr>
                   </pic:nvPicPr>
                   <pic:blipFill rotWithShape="1">
-                    <a:blip r:embed="rId23">
+                    <a:blip r:embed="rId26">
                       <a:extLst>
                         <a:ext uri="{28A0092B-C50C-407E-A947-70E740481C1C}">
                           <a14:useLocalDpi xmlns:a14="http://schemas.microsoft.com/office/drawing/2010/main" val="0"/>
@@ -10949,7 +11364,7 @@
           <w:rFonts w:ascii="Times New Roman" w:hAnsi="Times New Roman" w:cs="Times New Roman"/>
           <w:noProof/>
         </w:rPr>
-        <w:t>12</w:t>
+        <w:t>15</w:t>
       </w:r>
       <w:r>
         <w:rPr>
@@ -10962,7 +11377,21 @@
         <w:rPr>
           <w:rFonts w:ascii="Times New Roman" w:hAnsi="Times New Roman" w:cs="Times New Roman"/>
         </w:rPr>
-        <w:t xml:space="preserve"> - Network heating </w:t>
+        <w:t xml:space="preserve"> - Network </w:t>
+      </w:r>
+      <w:proofErr w:type="spellStart"/>
+      <w:r>
+        <w:rPr>
+          <w:rFonts w:ascii="Times New Roman" w:hAnsi="Times New Roman" w:cs="Times New Roman"/>
+        </w:rPr>
+        <w:t>heating</w:t>
+      </w:r>
+      <w:proofErr w:type="spellEnd"/>
+      <w:r>
+        <w:rPr>
+          <w:rFonts w:ascii="Times New Roman" w:hAnsi="Times New Roman" w:cs="Times New Roman"/>
+        </w:rPr>
+        <w:t xml:space="preserve"> </w:t>
       </w:r>
       <w:proofErr w:type="spellStart"/>
       <w:r>
@@ -11049,6 +11478,7 @@
         <w:jc w:val="both"/>
         <w:rPr>
           <w:rFonts w:ascii="Times New Roman" w:hAnsi="Times New Roman" w:cs="Times New Roman"/>
+          <w:lang w:val="en-US"/>
         </w:rPr>
       </w:pPr>
       <w:r>
@@ -11057,6 +11487,7 @@
           <w:noProof/>
           <w:lang w:eastAsia="it-IT"/>
         </w:rPr>
+        <w:lastRenderedPageBreak/>
         <w:drawing>
           <wp:anchor distT="0" distB="0" distL="114300" distR="114300" simplePos="0" relativeHeight="251714560" behindDoc="1" locked="0" layoutInCell="1" allowOverlap="1" wp14:anchorId="0487BA82" wp14:editId="660AB1B7">
             <wp:simplePos x="0" y="0"/>
@@ -11091,7 +11522,7 @@
                     </pic:cNvPicPr>
                   </pic:nvPicPr>
                   <pic:blipFill>
-                    <a:blip r:embed="rId24">
+                    <a:blip r:embed="rId27">
                       <a:extLst>
                         <a:ext uri="{28A0092B-C50C-407E-A947-70E740481C1C}">
                           <a14:useLocalDpi xmlns:a14="http://schemas.microsoft.com/office/drawing/2010/main" val="0"/>
@@ -11166,17 +11597,7 @@
           <w:shd w:val="clear" w:color="auto" w:fill="FFFFFF"/>
           <w:lang w:val="en-US"/>
         </w:rPr>
-        <w:t xml:space="preserve">It can be used both as a procedural or object oriented language, which means it can manipulate memory by single variables or through regions of data called "objects". It was created by a Danish researcher at </w:t>
-      </w:r>
-      <w:r>
-        <w:rPr>
-          <w:rFonts w:ascii="Times New Roman" w:hAnsi="Times New Roman" w:cs="Times New Roman"/>
-          <w:sz w:val="24"/>
-          <w:shd w:val="clear" w:color="auto" w:fill="FFFFFF"/>
-          <w:lang w:val="en-US"/>
-        </w:rPr>
-        <w:lastRenderedPageBreak/>
-        <w:t>Bell Labs in the 1980s. It is cross platform and basically universal, which is why the Arduino developers chose to adopt it. There have been many implementations ad dialects throughout its history, and the one we are using is a simplified version with all the necessary functions to operate physical devices with our regulator, which also include several libraries. These libraries are pieces of software that provide useful - but not essential - functionality, such as an abstraction to translate the command of rotation of a stepper engine to the electrical signals needed to perform such actions</w:t>
+        <w:t>It can be used both as a procedural or object oriented language, which means it can manipulate memory by single variables or through regions of data called "objects". It was created by a Danish researcher at Bell Labs in the 1980s. It is cross platform and basically universal, which is why the Arduino developers chose to adopt it. There have been many implementations ad dialects throughout its history, and the one we are using is a simplified version with all the necessary functions to operate physical devices with our regulator, which also include several libraries. These libraries are pieces of software that provide useful - but not essential - functionality, such as an abstraction to translate the command of rotation of a stepper engine to the electrical signals needed to perform such actions</w:t>
       </w:r>
       <w:r>
         <w:rPr>
@@ -11214,7 +11635,7 @@
             <o:lock v:ext="edit" aspectratio="t"/>
           </v:shapetype>
           <v:shape id="_x0000_i1025" type="#_x0000_t75" style="width:224.65pt;height:248.65pt">
-            <v:imagedata r:id="rId25" o:title="download" cropleft="9297f" cropright="22984f"/>
+            <v:imagedata r:id="rId28" o:title="download" cropleft="9297f" cropright="22984f"/>
           </v:shape>
         </w:pict>
       </w:r>
@@ -11245,7 +11666,7 @@
                     </pic:cNvPicPr>
                   </pic:nvPicPr>
                   <pic:blipFill rotWithShape="1">
-                    <a:blip r:embed="rId26" cstate="print">
+                    <a:blip r:embed="rId29" cstate="print">
                       <a:extLst>
                         <a:ext uri="{28A0092B-C50C-407E-A947-70E740481C1C}">
                           <a14:useLocalDpi xmlns:a14="http://schemas.microsoft.com/office/drawing/2010/main" val="0"/>
@@ -11290,14 +11711,24 @@
           <w:sz w:val="24"/>
           <w:szCs w:val="24"/>
           <w:u w:val="single"/>
-          <w:lang w:eastAsia="it-IT"/>
-        </w:rPr>
-      </w:pPr>
-      <w:r>
-        <w:rPr>
-          <w:rFonts w:ascii="Times New Roman" w:hAnsi="Times New Roman" w:cs="Times New Roman"/>
-        </w:rPr>
-        <w:t xml:space="preserve">Figura </w:t>
+          <w:lang w:val="en-US" w:eastAsia="it-IT"/>
+        </w:rPr>
+      </w:pPr>
+      <w:proofErr w:type="spellStart"/>
+      <w:r>
+        <w:rPr>
+          <w:rFonts w:ascii="Times New Roman" w:hAnsi="Times New Roman" w:cs="Times New Roman"/>
+          <w:lang w:val="en-US"/>
+        </w:rPr>
+        <w:t>Figura</w:t>
+      </w:r>
+      <w:proofErr w:type="spellEnd"/>
+      <w:r>
+        <w:rPr>
+          <w:rFonts w:ascii="Times New Roman" w:hAnsi="Times New Roman" w:cs="Times New Roman"/>
+          <w:lang w:val="en-US"/>
+        </w:rPr>
+        <w:t xml:space="preserve"> </w:t>
       </w:r>
       <w:r>
         <w:rPr>
@@ -11308,6 +11739,7 @@
       <w:r>
         <w:rPr>
           <w:rFonts w:ascii="Times New Roman" w:hAnsi="Times New Roman" w:cs="Times New Roman"/>
+          <w:lang w:val="en-US"/>
         </w:rPr>
         <w:instrText xml:space="preserve"> SEQ Figura \* ARABIC </w:instrText>
       </w:r>
@@ -11321,8 +11753,9 @@
         <w:rPr>
           <w:rFonts w:ascii="Times New Roman" w:hAnsi="Times New Roman" w:cs="Times New Roman"/>
           <w:noProof/>
-        </w:rPr>
-        <w:t>13</w:t>
+          <w:lang w:val="en-US"/>
+        </w:rPr>
+        <w:t>16</w:t>
       </w:r>
       <w:r>
         <w:rPr>
@@ -11334,6 +11767,7 @@
       <w:r>
         <w:rPr>
           <w:rFonts w:ascii="Times New Roman" w:hAnsi="Times New Roman" w:cs="Times New Roman"/>
+          <w:lang w:val="en-US"/>
         </w:rPr>
         <w:t xml:space="preserve"> - Sample </w:t>
       </w:r>
@@ -11341,6 +11775,7 @@
       <w:r>
         <w:rPr>
           <w:rFonts w:ascii="Times New Roman" w:hAnsi="Times New Roman" w:cs="Times New Roman"/>
+          <w:lang w:val="en-US"/>
         </w:rPr>
         <w:t>c++</w:t>
       </w:r>
@@ -11348,31 +11783,10 @@
       <w:r>
         <w:rPr>
           <w:rFonts w:ascii="Times New Roman" w:hAnsi="Times New Roman" w:cs="Times New Roman"/>
-        </w:rPr>
-        <w:t xml:space="preserve"> code from </w:t>
-      </w:r>
-      <w:proofErr w:type="spellStart"/>
-      <w:r>
-        <w:rPr>
-          <w:rFonts w:ascii="Times New Roman" w:hAnsi="Times New Roman" w:cs="Times New Roman"/>
-        </w:rPr>
-        <w:t>our</w:t>
-      </w:r>
-      <w:proofErr w:type="spellEnd"/>
-      <w:r>
-        <w:rPr>
-          <w:rFonts w:ascii="Times New Roman" w:hAnsi="Times New Roman" w:cs="Times New Roman"/>
-        </w:rPr>
-        <w:t xml:space="preserve"> </w:t>
-      </w:r>
-      <w:proofErr w:type="spellStart"/>
-      <w:r>
-        <w:rPr>
-          <w:rFonts w:ascii="Times New Roman" w:hAnsi="Times New Roman" w:cs="Times New Roman"/>
-        </w:rPr>
-        <w:t>project</w:t>
-      </w:r>
-      <w:proofErr w:type="spellEnd"/>
+          <w:lang w:val="en-US"/>
+        </w:rPr>
+        <w:t xml:space="preserve"> code from our project</w:t>
+      </w:r>
     </w:p>
     <w:p>
       <w:pPr>
@@ -11457,7 +11871,7 @@
           <w:szCs w:val="21"/>
           <w:shd w:val="clear" w:color="auto" w:fill="FFFFFF"/>
         </w:rPr>
-        <w:t>esistente fornitoci dai costruttori dei vari componenti. In seguito, abbiamo effettuato un rilievo del sistema cogeneratore con i relativi elementi. Questo disegno provvisorio è stato poi realizzato con i simboli unificati e convertito in formato digitale con Autocad. Successivamente a ciò, è seguita una fase di “brainstorming” sulle idee possibili e sensate. Dopo aver concluso questa parte iniziale, abbiamo compiuto alcune prove con la piattaforma elettronica Arduino. Sono stati testati alcuni accessori presenti nel kit di Arduino, come il telecomando, il display e il sensore di prossimità, per capire, non solo il loro funzionamento, ma anche cosa si sarebbe potuto aggiungere al progetto di utile ed efficace. Dopo l’osservazione di questi componenti elettronici, è risultato necessario effettuare un ulteriore analisi relativo al funzionamento sia del sistema idraulico che di quello elettrico. Per ciò che riguarda le mansioni svolte, noi abbiamo compiuto delle prove inerenti all’accensione del motore termico. Dopo la prova iniziale, ci siamo venuti a scontrare con il mancato avviamento del motore. É per quest’ultimo motivo che sono state necessarie altre prove per individuare i problemi del motore termico. Come prima cosa, abbiamo effettuato la pulizia degli ugelli del carburatore e cambiato le relative guarnizioni, che non erano nella miglior condi</w:t>
+        <w:t xml:space="preserve">esistente fornitoci dai costruttori dei vari componenti. In seguito, abbiamo effettuato un rilievo del sistema cogeneratore con i relativi elementi. Questo disegno provvisorio è stato poi realizzato con i simboli unificati e convertito in formato digitale con Autocad. Successivamente a ciò, è seguita una fase di “brainstorming” sulle idee possibili e sensate. Dopo aver concluso questa parte iniziale, abbiamo compiuto alcune prove con la piattaforma elettronica Arduino. Sono stati testati alcuni accessori presenti nel kit di Arduino, come il telecomando, il display e il sensore di prossimità, per </w:t>
       </w:r>
       <w:r>
         <w:rPr>
@@ -11467,7 +11881,8 @@
           <w:szCs w:val="21"/>
           <w:shd w:val="clear" w:color="auto" w:fill="FFFFFF"/>
         </w:rPr>
-        <w:t>zione. In risposta al fatto che</w:t>
+        <w:lastRenderedPageBreak/>
+        <w:t>capire, non solo il loro funzionamento, ma anche cosa si sarebbe potuto aggiungere al progetto di utile ed efficace. Dopo l’osservazione di questi componenti elettronici, è risultato necessario effettuare un ulteriore analisi relativo al funzionamento sia del sistema idraulico che di quello elettrico. Per ciò che riguarda le mansioni svolte, noi abbiamo compiuto delle prove inerenti all’accensione del motore termico. Dopo la prova iniziale, ci siamo venuti a scontrare con il mancato avviamento del motore. É per quest’ultimo motivo che sono state necessarie altre prove per individuare i problemi del motore termico. Come prima cosa, abbiamo effettuato la pulizia degli ugelli del carburatore e cambiato le relative guarnizioni, che non erano nella miglior condi</w:t>
       </w:r>
       <w:r>
         <w:rPr>
@@ -11477,7 +11892,7 @@
           <w:szCs w:val="21"/>
           <w:shd w:val="clear" w:color="auto" w:fill="FFFFFF"/>
         </w:rPr>
-        <w:t>,</w:t>
+        <w:t>zione. In risposta al fatto che</w:t>
       </w:r>
       <w:r>
         <w:rPr>
@@ -11487,7 +11902,7 @@
           <w:szCs w:val="21"/>
           <w:shd w:val="clear" w:color="auto" w:fill="FFFFFF"/>
         </w:rPr>
-        <w:t xml:space="preserve"> </w:t>
+        <w:t>,</w:t>
       </w:r>
       <w:r>
         <w:rPr>
@@ -11497,7 +11912,7 @@
           <w:szCs w:val="21"/>
           <w:shd w:val="clear" w:color="auto" w:fill="FFFFFF"/>
         </w:rPr>
-        <w:t xml:space="preserve">durante l’accensione, il combustibile non veniva aspirato e di conseguenza il motore non andava in moto, abbiamo deciso di sostituire il dispositivo che aspirava l’aria in modo automatico con un filo per l’aria manuale. Nonostante ciò, il motore a due tempi non si è acceso a causa di un grave difetto strutturale. </w:t>
+        <w:t xml:space="preserve"> </w:t>
       </w:r>
       <w:r>
         <w:rPr>
@@ -11507,8 +11922,7 @@
           <w:szCs w:val="21"/>
           <w:shd w:val="clear" w:color="auto" w:fill="FFFFFF"/>
         </w:rPr>
-        <w:lastRenderedPageBreak/>
-        <w:t>Per far sì che l’impianto di cogenerazione sia collegato, in maniera più comoda possibile, sia alla rete di distribuzione sia alla rete elettrica è stato necessario effettuare una derivazione dalla rete elettrica monofase principale. Conseguentemente, abbiamo proceduto all’installazione del motore elettrico per sopperire al mancato funzionamento del motore termico. Il motore elettrico è stato alimentato mediante, un collegamento a stella, alla presa trifase. È stato dotato, inoltre, di un sopporto per regolarlo in lunghezza e altezza e per limitare le vibrazioni provocate dal motore stesso. Per ciò che riguarda il cablaggio, abbiamo effettuato vari collegamenti intercorsi da alcuni morsetti. È stato realizzato il ponte che mette in relazione i cavi uscenti dall’alternatore con quelli del relè. Successivamente, abbiamo installato una cassetta elettrica con all’interno alcuni relè, che collegati opportunamente, permettono la regolazione del circolatore. Abbiamo messo in stretto contatto sul quadro anche, mediante un cavo Ethernet, il servomotore e la valvola. Dopo il cablaggio di tutti i collegamenti necessari, abbiamo realizzato un programma apposito con IDEARDUINO, sfruttando anche una piattaforma di simulazione.</w:t>
+        <w:t>durante l’accensione, il combustibile non veniva aspirato e di conseguenza il motore non andava in moto, abbiamo deciso di sostituire il dispositivo che aspirava l’aria in modo automatico con un filo per l’aria manuale. Nonostante ciò, il motore a due tempi non si è acceso a causa di un grave difetto strutturale. Per far sì che l’impianto di cogenerazione sia collegato, in maniera più comoda possibile, sia alla rete di distribuzione sia alla rete elettrica è stato necessario effettuare una derivazione dalla rete elettrica monofase principale. Conseguentemente, abbiamo proceduto all’installazione del motore elettrico per sopperire al mancato funzionamento del motore termico. Il motore elettrico è stato alimentato mediante, un collegamento a stella, alla presa trifase. È stato dotato, inoltre, di un sopporto per regolarlo in lunghezza e altezza e per limitare le vibrazioni provocate dal motore stesso. Per ciò che riguarda il cablaggio, abbiamo effettuato vari collegamenti intercorsi da alcuni morsetti. È stato realizzato il ponte che mette in relazione i cavi uscenti dall’alternatore con quelli del relè. Successivamente, abbiamo installato una cassetta elettrica con all’interno alcuni relè, che collegati opportunamente, permettono la regolazione del circolatore. Abbiamo messo in stretto contatto sul quadro anche, mediante un cavo Ethernet, il servomotore e la valvola. Dopo il cablaggio di tutti i collegamenti necessari, abbiamo realizzato un programma apposito con IDEARDUINO, sfruttando anche una piattaforma di simulazione.</w:t>
       </w:r>
     </w:p>
     <w:p>
@@ -11550,9 +11964,8 @@
           <w:szCs w:val="21"/>
           <w:shd w:val="clear" w:color="auto" w:fill="FFFFFF"/>
         </w:rPr>
-        <w:t>. Il nostro scopo principale consisteva nella realizzazione di un sistema di regolazione. Quest’ultimo avrebbe dovuto controllare l’accelerazione del motore a seconda della velocità di rotazione (numero di giri</w:t>
-      </w:r>
-      <w:proofErr w:type="gramStart"/>
+        <w:t>. Il nostro scopo principale consisteva nella realizzazione di un sistema di regolazione. Quest’ultimo avrebbe dovuto controllare l’accelerazione del motore a seconda della velocità di rotazione (numero di giri).</w:t>
+      </w:r>
       <w:r>
         <w:rPr>
           <w:rFonts w:ascii="Times New Roman" w:hAnsi="Times New Roman" w:cs="Times New Roman"/>
@@ -11561,9 +11974,8 @@
           <w:szCs w:val="21"/>
           <w:shd w:val="clear" w:color="auto" w:fill="FFFFFF"/>
         </w:rPr>
-        <w:t>).Il</w:t>
-      </w:r>
-      <w:proofErr w:type="gramEnd"/>
+        <w:t xml:space="preserve"> </w:t>
+      </w:r>
       <w:r>
         <w:rPr>
           <w:rFonts w:ascii="Times New Roman" w:hAnsi="Times New Roman" w:cs="Times New Roman"/>
@@ -11572,16 +11984,7 @@
           <w:szCs w:val="21"/>
           <w:shd w:val="clear" w:color="auto" w:fill="FFFFFF"/>
         </w:rPr>
-        <w:t xml:space="preserve"> regolatore elettronico, mediante lo spegnimento o l’apertura della pompa, avrebbe dovuto regolare l’entrata di acqua nel bollitore e la conseguente temperatura all’interno di esso. Il dispositivo inoltre avrebbe dovuto anche controllare la temperatura di surriscaldamento e raffreddamento del motore termico. A causa del mancato funzionamento del motore termico, è stata necessaria l’installazione di un motore termico che ha portato ad una diversa realizzazione degli obiettivi precedentemente elencati. Un’altra opportunità, che si era venuta a presentare, riguardava l’applicazione di un display. Esso avrebbe dovuto visualizzare i dati provenienti, per esempio, dalla lettura dei giri. Non è stato possibile però collegarlo a causa degli eccessivi collegamenti richiesti. Per rimediare al cambio di regolazione, abbiamo dovuto effettuare dei nuovi disegni contenenti gli schemi idraulici ed elettrici(comando e potenza) con la relativa documentazione descrittiva.</w:t>
-      </w:r>
-      <w:r>
-        <w:rPr>
-          <w:rFonts w:ascii="Times New Roman" w:hAnsi="Times New Roman" w:cs="Times New Roman"/>
-          <w:color w:val="24292E"/>
-          <w:sz w:val="24"/>
-          <w:szCs w:val="21"/>
-        </w:rPr>
-        <w:br/>
+        <w:t>Il regolatore elettronico, mediante lo spegnimento o l’apertura della pompa, avrebbe dovuto regolare l’entrata di acqua nel bollitore e la conseguente temperatura all’interno di esso. Il dispositivo inoltre avrebbe dovuto anche controllare la temperatura di surriscaldamento e raffreddamento del motore termico. A causa del mancato funzionamento del motore termico, è stata necessari</w:t>
       </w:r>
       <w:r>
         <w:rPr>
@@ -11591,7 +11994,7 @@
           <w:szCs w:val="21"/>
           <w:shd w:val="clear" w:color="auto" w:fill="FFFFFF"/>
         </w:rPr>
-        <w:t>Per la realizzazione dell’impianto di cogenerazione e per il cablaggio dei cavi elettrici, è stato necessario l’utilizzo di alcuni strumenti e materiali. Durante il collegamento dei fili elettrici ai relativi morsetti, abbiamo usato i tipici strumenti da elettricisti</w:t>
+        <w:t xml:space="preserve">a l’installazione di un motore elettrico </w:t>
       </w:r>
       <w:r>
         <w:rPr>
@@ -11601,7 +12004,16 @@
           <w:szCs w:val="21"/>
           <w:shd w:val="clear" w:color="auto" w:fill="FFFFFF"/>
         </w:rPr>
-        <w:t xml:space="preserve"> </w:t>
+        <w:t>che ha portato ad una diversa realizzazione degli obiettivi precedentemente elencati. Un’altra opportunità, che si era venuta a presentare, riguardava l’applicazione di un display. Esso avrebbe dovuto visualizzare i dati provenienti, per esempio, dalla lettura dei giri. Non è stato possibile però collegarlo a causa degli eccessivi collegamenti richiesti. Per rimediare al cambio di regolazione, abbiamo dovuto effettuare dei nuovi disegni contenenti gli schemi idraulici ed elettrici(comando e potenza) con la relativa documentazione descrittiva.</w:t>
+      </w:r>
+      <w:r>
+        <w:rPr>
+          <w:rFonts w:ascii="Times New Roman" w:hAnsi="Times New Roman" w:cs="Times New Roman"/>
+          <w:color w:val="24292E"/>
+          <w:sz w:val="24"/>
+          <w:szCs w:val="21"/>
+        </w:rPr>
+        <w:br/>
       </w:r>
       <w:r>
         <w:rPr>
@@ -11611,9 +12023,8 @@
           <w:szCs w:val="21"/>
           <w:shd w:val="clear" w:color="auto" w:fill="FFFFFF"/>
         </w:rPr>
-        <w:t>(</w:t>
-      </w:r>
-      <w:proofErr w:type="gramStart"/>
+        <w:t>Per la realizzazione dell’impianto di cogenerazione e per il cablaggio dei cavi elettrici, è stato necessario l’utilizzo di alcuni strumenti e materiali. Durante il collegamento dei fili elettrici ai relativi morsetti, abbiamo usato i tipici strumenti da elettricisti</w:t>
+      </w:r>
       <w:r>
         <w:rPr>
           <w:rFonts w:ascii="Times New Roman" w:hAnsi="Times New Roman" w:cs="Times New Roman"/>
@@ -11622,9 +12033,8 @@
           <w:szCs w:val="21"/>
           <w:shd w:val="clear" w:color="auto" w:fill="FFFFFF"/>
         </w:rPr>
-        <w:t>pinze,…</w:t>
-      </w:r>
-      <w:proofErr w:type="gramEnd"/>
+        <w:t xml:space="preserve"> </w:t>
+      </w:r>
       <w:r>
         <w:rPr>
           <w:rFonts w:ascii="Times New Roman" w:hAnsi="Times New Roman" w:cs="Times New Roman"/>
@@ -11633,8 +12043,9 @@
           <w:szCs w:val="21"/>
           <w:shd w:val="clear" w:color="auto" w:fill="FFFFFF"/>
         </w:rPr>
-        <w:t>). Per la costruzione dei supporti per le pulegge e</w:t>
-      </w:r>
+        <w:t>(</w:t>
+      </w:r>
+      <w:proofErr w:type="gramStart"/>
       <w:r>
         <w:rPr>
           <w:rFonts w:ascii="Times New Roman" w:hAnsi="Times New Roman" w:cs="Times New Roman"/>
@@ -11643,8 +12054,9 @@
           <w:szCs w:val="21"/>
           <w:shd w:val="clear" w:color="auto" w:fill="FFFFFF"/>
         </w:rPr>
-        <w:t xml:space="preserve"> per il tubo dei gas di scarico</w:t>
-      </w:r>
+        <w:t>pinze,…</w:t>
+      </w:r>
+      <w:proofErr w:type="gramEnd"/>
       <w:r>
         <w:rPr>
           <w:rFonts w:ascii="Times New Roman" w:hAnsi="Times New Roman" w:cs="Times New Roman"/>
@@ -11653,7 +12065,7 @@
           <w:szCs w:val="21"/>
           <w:shd w:val="clear" w:color="auto" w:fill="FFFFFF"/>
         </w:rPr>
-        <w:t>,</w:t>
+        <w:t>). Per la costruzione dei supporti per le pulegge e</w:t>
       </w:r>
       <w:r>
         <w:rPr>
@@ -11663,7 +12075,7 @@
           <w:szCs w:val="21"/>
           <w:shd w:val="clear" w:color="auto" w:fill="FFFFFF"/>
         </w:rPr>
-        <w:t xml:space="preserve"> </w:t>
+        <w:t xml:space="preserve"> per il tubo dei gas di scarico</w:t>
       </w:r>
       <w:r>
         <w:rPr>
@@ -11673,16 +12085,7 @@
           <w:szCs w:val="21"/>
           <w:shd w:val="clear" w:color="auto" w:fill="FFFFFF"/>
         </w:rPr>
-        <w:t>invece, è stato doveroso l’utilizzo del tornio e dei relativi utensili. La realizzazione del supporto per il motore elettrico ha richiesto inoltre l’impiego della saldatrice e della fresatrice verticale</w:t>
-      </w:r>
-      <w:r>
-        <w:rPr>
-          <w:rFonts w:ascii="Times New Roman" w:hAnsi="Times New Roman" w:cs="Times New Roman"/>
-          <w:color w:val="24292E"/>
-          <w:sz w:val="24"/>
-          <w:szCs w:val="21"/>
-        </w:rPr>
-        <w:br/>
+        <w:t>,</w:t>
       </w:r>
       <w:r>
         <w:rPr>
@@ -11692,18 +12095,8 @@
           <w:szCs w:val="21"/>
           <w:shd w:val="clear" w:color="auto" w:fill="FFFFFF"/>
         </w:rPr>
-        <w:t>La conoscenza di alcuni concetti teorici è necessaria come pre-requisito, in maniera più specifica essi riguardano la cogenerazione, il motore elettrico asincrono trifase e i regolatori programmabili, come ad esempio Arduino. Non bastano solamente le nozioni teoriche ma è necessario possedere anche delle abilità pratiche riferite all’esperienza avente con le macchine utensili e con l’ambiente dell’elettronica.</w:t>
-      </w:r>
-    </w:p>
-    <w:p>
-      <w:pPr>
-        <w:jc w:val="both"/>
-        <w:rPr>
-          <w:rFonts w:ascii="Times New Roman" w:hAnsi="Times New Roman" w:cs="Times New Roman"/>
-          <w:sz w:val="32"/>
-          <w:szCs w:val="24"/>
-        </w:rPr>
-      </w:pPr>
+        <w:t xml:space="preserve"> </w:t>
+      </w:r>
       <w:r>
         <w:rPr>
           <w:rFonts w:ascii="Times New Roman" w:hAnsi="Times New Roman" w:cs="Times New Roman"/>
@@ -11712,7 +12105,7 @@
           <w:szCs w:val="21"/>
           <w:shd w:val="clear" w:color="auto" w:fill="FFFFFF"/>
         </w:rPr>
-        <w:t>Lo sviluppo del nostro progetto è avvenuto soprattutto a scuola durante l’orario scolastico e, alcune volte, durante l’orario pomeridiano. Non è stato possibile lavorare molto a casa in quanto il cogeneratore era istallato in maniera fissa a scuola. Abbiamo effettuato però delle prove di programmazione su una piattaforma di simulazione digitale. Il lavoro è stato svolto, nella maggior parte dei casi, in coppia. Durante le lavorazioni al tornio e il cablaggio dei cavi, il lavoro è stato suddiviso per essere più veloci ed efficienti.</w:t>
+        <w:t>invece, è stato doveroso l’utilizzo del tornio e dei relativi utensili. La realizzazione del supporto per il motore elettrico ha richiesto inoltre l’impiego della saldatrice e della fresatrice verticale</w:t>
       </w:r>
       <w:r>
         <w:rPr>
@@ -11731,6 +12124,90 @@
           <w:szCs w:val="21"/>
           <w:shd w:val="clear" w:color="auto" w:fill="FFFFFF"/>
         </w:rPr>
+        <w:t>La conoscenza di alcuni concetti teorici è</w:t>
+      </w:r>
+      <w:bookmarkStart w:id="0" w:name="_GoBack"/>
+      <w:bookmarkEnd w:id="0"/>
+      <w:r>
+        <w:rPr>
+          <w:rFonts w:ascii="Times New Roman" w:hAnsi="Times New Roman" w:cs="Times New Roman"/>
+          <w:color w:val="24292E"/>
+          <w:sz w:val="24"/>
+          <w:szCs w:val="21"/>
+          <w:shd w:val="clear" w:color="auto" w:fill="FFFFFF"/>
+        </w:rPr>
+        <w:t xml:space="preserve"> necessaria come </w:t>
+      </w:r>
+      <w:proofErr w:type="spellStart"/>
+      <w:r>
+        <w:rPr>
+          <w:rFonts w:ascii="Times New Roman" w:hAnsi="Times New Roman" w:cs="Times New Roman"/>
+          <w:color w:val="24292E"/>
+          <w:sz w:val="24"/>
+          <w:szCs w:val="21"/>
+          <w:shd w:val="clear" w:color="auto" w:fill="FFFFFF"/>
+        </w:rPr>
+        <w:t>pre</w:t>
+      </w:r>
+      <w:proofErr w:type="spellEnd"/>
+      <w:r>
+        <w:rPr>
+          <w:rFonts w:ascii="Times New Roman" w:hAnsi="Times New Roman" w:cs="Times New Roman"/>
+          <w:color w:val="24292E"/>
+          <w:sz w:val="24"/>
+          <w:szCs w:val="21"/>
+          <w:shd w:val="clear" w:color="auto" w:fill="FFFFFF"/>
+        </w:rPr>
+        <w:t>-requisito, in maniera più specifica essi riguardano la cogenerazione, il motore elettrico asincrono trifase e i regolatori programmabili, come ad esempio Arduino. Non bastano solamente le nozioni teoriche ma è necessario possedere anche delle abilità pratiche riferite all’esperienza avente con le macchine utensili e con l’ambiente dell’elettronica.</w:t>
+      </w:r>
+    </w:p>
+    <w:p>
+      <w:pPr>
+        <w:jc w:val="both"/>
+        <w:rPr>
+          <w:rFonts w:ascii="Times New Roman" w:hAnsi="Times New Roman" w:cs="Times New Roman"/>
+          <w:sz w:val="32"/>
+          <w:szCs w:val="24"/>
+        </w:rPr>
+      </w:pPr>
+      <w:r>
+        <w:rPr>
+          <w:rFonts w:ascii="Times New Roman" w:hAnsi="Times New Roman" w:cs="Times New Roman"/>
+          <w:color w:val="24292E"/>
+          <w:sz w:val="24"/>
+          <w:szCs w:val="21"/>
+          <w:shd w:val="clear" w:color="auto" w:fill="FFFFFF"/>
+        </w:rPr>
+        <w:t xml:space="preserve">Lo sviluppo del nostro progetto è avvenuto soprattutto a scuola durante l’orario scolastico e, alcune volte, durante l’orario pomeridiano. Non è stato possibile lavorare molto a casa in quanto il cogeneratore era istallato in maniera fissa a scuola. Abbiamo effettuato però delle prove di programmazione su una </w:t>
+      </w:r>
+      <w:r>
+        <w:rPr>
+          <w:rFonts w:ascii="Times New Roman" w:hAnsi="Times New Roman" w:cs="Times New Roman"/>
+          <w:color w:val="24292E"/>
+          <w:sz w:val="24"/>
+          <w:szCs w:val="21"/>
+          <w:shd w:val="clear" w:color="auto" w:fill="FFFFFF"/>
+        </w:rPr>
+        <w:lastRenderedPageBreak/>
+        <w:t>piattaforma di simulazione digitale. Il lavoro è stato svolto, nella maggior parte dei casi, in coppia. Durante le lavorazioni al tornio e il cablaggio dei cavi, il lavoro è stato suddiviso per essere più veloci ed efficienti.</w:t>
+      </w:r>
+      <w:r>
+        <w:rPr>
+          <w:rFonts w:ascii="Times New Roman" w:hAnsi="Times New Roman" w:cs="Times New Roman"/>
+          <w:color w:val="24292E"/>
+          <w:sz w:val="24"/>
+          <w:szCs w:val="21"/>
+        </w:rPr>
+        <w:br/>
+      </w:r>
+      <w:r>
+        <w:rPr>
+          <w:rFonts w:ascii="Times New Roman" w:hAnsi="Times New Roman" w:cs="Times New Roman"/>
+          <w:color w:val="24292E"/>
+          <w:sz w:val="24"/>
+          <w:szCs w:val="21"/>
+          <w:shd w:val="clear" w:color="auto" w:fill="FFFFFF"/>
+        </w:rPr>
         <w:t>I risultati finali sono rappresentati dal fatto di essere stati in grado di installare il motore elettrico con il relativo supporto e di avere creato la presa elettrica sia per l’allacciamento monofase che trifase. Il nostro lavoro ha portato anche alla creazione di una rete dove abbiamo situato il quadro elettrico. Il cablaggio della rete di regolazione ci ha permesso, inoltre, di leggere il numero di giri mediante la piattaforma Arduino.</w:t>
       </w:r>
     </w:p>
@@ -11795,7 +12272,6 @@
           <w:b/>
           <w:sz w:val="40"/>
         </w:rPr>
-        <w:lastRenderedPageBreak/>
         <w:t xml:space="preserve">4 </w:t>
       </w:r>
       <w:r>
@@ -12106,6 +12582,7 @@
           <w:sz w:val="24"/>
           <w:szCs w:val="24"/>
         </w:rPr>
+        <w:lastRenderedPageBreak/>
         <w:t>Limitazioni tecniche della scheda Arduino ci hanno impedito di sfruttare il contatto di commutazione per la sovratemperatura del motore.</w:t>
       </w:r>
     </w:p>
@@ -12264,7 +12741,6 @@
           <w:sz w:val="24"/>
           <w:szCs w:val="24"/>
         </w:rPr>
-        <w:lastRenderedPageBreak/>
         <w:t>3.5 – Giudizio complessivo dell’esperienza – p. 12</w:t>
       </w:r>
     </w:p>
@@ -12485,7 +12961,7 @@
       </w:r>
     </w:p>
     <w:sectPr>
-      <w:footerReference w:type="default" r:id="rId27"/>
+      <w:footerReference w:type="default" r:id="rId30"/>
       <w:pgSz w:w="11906" w:h="16838"/>
       <w:pgMar w:top="709" w:right="991" w:bottom="851" w:left="993" w:header="708" w:footer="708" w:gutter="0"/>
       <w:cols w:space="708"/>
@@ -12496,7 +12972,7 @@
 </file>
 
 <file path=word/endnotes.xml><?xml version="1.0" encoding="utf-8"?>
-<w:endnotes xmlns:wpc="http://schemas.microsoft.com/office/word/2010/wordprocessingCanvas" xmlns:cx="http://schemas.microsoft.com/office/drawing/2014/chartex" xmlns:mc="http://schemas.openxmlformats.org/markup-compatibility/2006" xmlns:o="urn:schemas-microsoft-com:office:office" xmlns:r="http://schemas.openxmlformats.org/officeDocument/2006/relationships" xmlns:m="http://schemas.openxmlformats.org/officeDocument/2006/math" xmlns:v="urn:schemas-microsoft-com:vml" xmlns:wp14="http://schemas.microsoft.com/office/word/2010/wordprocessingDrawing" xmlns:wp="http://schemas.openxmlformats.org/drawingml/2006/wordprocessingDrawing" xmlns:w10="urn:schemas-microsoft-com:office:word" xmlns:w="http://schemas.openxmlformats.org/wordprocessingml/2006/main" xmlns:w14="http://schemas.microsoft.com/office/word/2010/wordml" xmlns:w15="http://schemas.microsoft.com/office/word/2012/wordml" xmlns:w16se="http://schemas.microsoft.com/office/word/2015/wordml/symex" xmlns:wpg="http://schemas.microsoft.com/office/word/2010/wordprocessingGroup" xmlns:wpi="http://schemas.microsoft.com/office/word/2010/wordprocessingInk" xmlns:wne="http://schemas.microsoft.com/office/word/2006/wordml" xmlns:wps="http://schemas.microsoft.com/office/word/2010/wordprocessingShape" mc:Ignorable="w14 w15 w16se wp14">
+<w:endnotes xmlns:wpc="http://schemas.microsoft.com/office/word/2010/wordprocessingCanvas" xmlns:mc="http://schemas.openxmlformats.org/markup-compatibility/2006" xmlns:o="urn:schemas-microsoft-com:office:office" xmlns:r="http://schemas.openxmlformats.org/officeDocument/2006/relationships" xmlns:m="http://schemas.openxmlformats.org/officeDocument/2006/math" xmlns:v="urn:schemas-microsoft-com:vml" xmlns:wp14="http://schemas.microsoft.com/office/word/2010/wordprocessingDrawing" xmlns:wp="http://schemas.openxmlformats.org/drawingml/2006/wordprocessingDrawing" xmlns:w10="urn:schemas-microsoft-com:office:word" xmlns:w="http://schemas.openxmlformats.org/wordprocessingml/2006/main" xmlns:w14="http://schemas.microsoft.com/office/word/2010/wordml" xmlns:w15="http://schemas.microsoft.com/office/word/2012/wordml" xmlns:wpg="http://schemas.microsoft.com/office/word/2010/wordprocessingGroup" xmlns:wpi="http://schemas.microsoft.com/office/word/2010/wordprocessingInk" xmlns:wne="http://schemas.microsoft.com/office/word/2006/wordml" xmlns:wps="http://schemas.microsoft.com/office/word/2010/wordprocessingShape" mc:Ignorable="w14 w15 wp14">
   <w:endnote w:type="separator" w:id="-1">
     <w:p>
       <w:pPr>
@@ -12521,7 +12997,7 @@
 </file>
 
 <file path=word/footer1.xml><?xml version="1.0" encoding="utf-8"?>
-<w:ftr xmlns:wpc="http://schemas.microsoft.com/office/word/2010/wordprocessingCanvas" xmlns:cx="http://schemas.microsoft.com/office/drawing/2014/chartex" xmlns:mc="http://schemas.openxmlformats.org/markup-compatibility/2006" xmlns:o="urn:schemas-microsoft-com:office:office" xmlns:r="http://schemas.openxmlformats.org/officeDocument/2006/relationships" xmlns:m="http://schemas.openxmlformats.org/officeDocument/2006/math" xmlns:v="urn:schemas-microsoft-com:vml" xmlns:wp14="http://schemas.microsoft.com/office/word/2010/wordprocessingDrawing" xmlns:wp="http://schemas.openxmlformats.org/drawingml/2006/wordprocessingDrawing" xmlns:w10="urn:schemas-microsoft-com:office:word" xmlns:w="http://schemas.openxmlformats.org/wordprocessingml/2006/main" xmlns:w14="http://schemas.microsoft.com/office/word/2010/wordml" xmlns:w15="http://schemas.microsoft.com/office/word/2012/wordml" xmlns:w16se="http://schemas.microsoft.com/office/word/2015/wordml/symex" xmlns:wpg="http://schemas.microsoft.com/office/word/2010/wordprocessingGroup" xmlns:wpi="http://schemas.microsoft.com/office/word/2010/wordprocessingInk" xmlns:wne="http://schemas.microsoft.com/office/word/2006/wordml" xmlns:wps="http://schemas.microsoft.com/office/word/2010/wordprocessingShape" mc:Ignorable="w14 w15 w16se wp14">
+<w:ftr xmlns:wpc="http://schemas.microsoft.com/office/word/2010/wordprocessingCanvas" xmlns:mc="http://schemas.openxmlformats.org/markup-compatibility/2006" xmlns:o="urn:schemas-microsoft-com:office:office" xmlns:r="http://schemas.openxmlformats.org/officeDocument/2006/relationships" xmlns:m="http://schemas.openxmlformats.org/officeDocument/2006/math" xmlns:v="urn:schemas-microsoft-com:vml" xmlns:wp14="http://schemas.microsoft.com/office/word/2010/wordprocessingDrawing" xmlns:wp="http://schemas.openxmlformats.org/drawingml/2006/wordprocessingDrawing" xmlns:w10="urn:schemas-microsoft-com:office:word" xmlns:w="http://schemas.openxmlformats.org/wordprocessingml/2006/main" xmlns:w14="http://schemas.microsoft.com/office/word/2010/wordml" xmlns:w15="http://schemas.microsoft.com/office/word/2012/wordml" xmlns:wpg="http://schemas.microsoft.com/office/word/2010/wordprocessingGroup" xmlns:wpi="http://schemas.microsoft.com/office/word/2010/wordprocessingInk" xmlns:wne="http://schemas.microsoft.com/office/word/2006/wordml" xmlns:wps="http://schemas.microsoft.com/office/word/2010/wordprocessingShape" mc:Ignorable="w14 w15 wp14">
   <w:p>
     <w:pPr>
       <w:pStyle w:val="Intestazione"/>
@@ -12580,7 +13056,7 @@
 </file>
 
 <file path=word/footnotes.xml><?xml version="1.0" encoding="utf-8"?>
-<w:footnotes xmlns:wpc="http://schemas.microsoft.com/office/word/2010/wordprocessingCanvas" xmlns:cx="http://schemas.microsoft.com/office/drawing/2014/chartex" xmlns:mc="http://schemas.openxmlformats.org/markup-compatibility/2006" xmlns:o="urn:schemas-microsoft-com:office:office" xmlns:r="http://schemas.openxmlformats.org/officeDocument/2006/relationships" xmlns:m="http://schemas.openxmlformats.org/officeDocument/2006/math" xmlns:v="urn:schemas-microsoft-com:vml" xmlns:wp14="http://schemas.microsoft.com/office/word/2010/wordprocessingDrawing" xmlns:wp="http://schemas.openxmlformats.org/drawingml/2006/wordprocessingDrawing" xmlns:w10="urn:schemas-microsoft-com:office:word" xmlns:w="http://schemas.openxmlformats.org/wordprocessingml/2006/main" xmlns:w14="http://schemas.microsoft.com/office/word/2010/wordml" xmlns:w15="http://schemas.microsoft.com/office/word/2012/wordml" xmlns:w16se="http://schemas.microsoft.com/office/word/2015/wordml/symex" xmlns:wpg="http://schemas.microsoft.com/office/word/2010/wordprocessingGroup" xmlns:wpi="http://schemas.microsoft.com/office/word/2010/wordprocessingInk" xmlns:wne="http://schemas.microsoft.com/office/word/2006/wordml" xmlns:wps="http://schemas.microsoft.com/office/word/2010/wordprocessingShape" mc:Ignorable="w14 w15 w16se wp14">
+<w:footnotes xmlns:wpc="http://schemas.microsoft.com/office/word/2010/wordprocessingCanvas" xmlns:mc="http://schemas.openxmlformats.org/markup-compatibility/2006" xmlns:o="urn:schemas-microsoft-com:office:office" xmlns:r="http://schemas.openxmlformats.org/officeDocument/2006/relationships" xmlns:m="http://schemas.openxmlformats.org/officeDocument/2006/math" xmlns:v="urn:schemas-microsoft-com:vml" xmlns:wp14="http://schemas.microsoft.com/office/word/2010/wordprocessingDrawing" xmlns:wp="http://schemas.openxmlformats.org/drawingml/2006/wordprocessingDrawing" xmlns:w10="urn:schemas-microsoft-com:office:word" xmlns:w="http://schemas.openxmlformats.org/wordprocessingml/2006/main" xmlns:w14="http://schemas.microsoft.com/office/word/2010/wordml" xmlns:w15="http://schemas.microsoft.com/office/word/2012/wordml" xmlns:wpg="http://schemas.microsoft.com/office/word/2010/wordprocessingGroup" xmlns:wpi="http://schemas.microsoft.com/office/word/2010/wordprocessingInk" xmlns:wne="http://schemas.microsoft.com/office/word/2006/wordml" xmlns:wps="http://schemas.microsoft.com/office/word/2010/wordprocessingShape" mc:Ignorable="w14 w15 wp14">
   <w:footnote w:type="separator" w:id="-1">
     <w:p>
       <w:pPr>
@@ -12605,7 +13081,7 @@
 </file>
 
 <file path=word/numbering.xml><?xml version="1.0" encoding="utf-8"?>
-<w:numbering xmlns:wpc="http://schemas.microsoft.com/office/word/2010/wordprocessingCanvas" xmlns:cx="http://schemas.microsoft.com/office/drawing/2014/chartex" xmlns:mc="http://schemas.openxmlformats.org/markup-compatibility/2006" xmlns:o="urn:schemas-microsoft-com:office:office" xmlns:r="http://schemas.openxmlformats.org/officeDocument/2006/relationships" xmlns:m="http://schemas.openxmlformats.org/officeDocument/2006/math" xmlns:v="urn:schemas-microsoft-com:vml" xmlns:wp14="http://schemas.microsoft.com/office/word/2010/wordprocessingDrawing" xmlns:wp="http://schemas.openxmlformats.org/drawingml/2006/wordprocessingDrawing" xmlns:w10="urn:schemas-microsoft-com:office:word" xmlns:w="http://schemas.openxmlformats.org/wordprocessingml/2006/main" xmlns:w14="http://schemas.microsoft.com/office/word/2010/wordml" xmlns:w15="http://schemas.microsoft.com/office/word/2012/wordml" xmlns:w16se="http://schemas.microsoft.com/office/word/2015/wordml/symex" xmlns:wpg="http://schemas.microsoft.com/office/word/2010/wordprocessingGroup" xmlns:wpi="http://schemas.microsoft.com/office/word/2010/wordprocessingInk" xmlns:wne="http://schemas.microsoft.com/office/word/2006/wordml" xmlns:wps="http://schemas.microsoft.com/office/word/2010/wordprocessingShape" mc:Ignorable="w14 w15 w16se wp14">
+<w:numbering xmlns:wpc="http://schemas.microsoft.com/office/word/2010/wordprocessingCanvas" xmlns:mc="http://schemas.openxmlformats.org/markup-compatibility/2006" xmlns:o="urn:schemas-microsoft-com:office:office" xmlns:r="http://schemas.openxmlformats.org/officeDocument/2006/relationships" xmlns:m="http://schemas.openxmlformats.org/officeDocument/2006/math" xmlns:v="urn:schemas-microsoft-com:vml" xmlns:wp14="http://schemas.microsoft.com/office/word/2010/wordprocessingDrawing" xmlns:wp="http://schemas.openxmlformats.org/drawingml/2006/wordprocessingDrawing" xmlns:w10="urn:schemas-microsoft-com:office:word" xmlns:w="http://schemas.openxmlformats.org/wordprocessingml/2006/main" xmlns:w14="http://schemas.microsoft.com/office/word/2010/wordml" xmlns:w15="http://schemas.microsoft.com/office/word/2012/wordml" xmlns:wpg="http://schemas.microsoft.com/office/word/2010/wordprocessingGroup" xmlns:wpi="http://schemas.microsoft.com/office/word/2010/wordprocessingInk" xmlns:wne="http://schemas.microsoft.com/office/word/2006/wordml" xmlns:wps="http://schemas.microsoft.com/office/word/2010/wordprocessingShape" mc:Ignorable="w14 w15 wp14">
   <w:abstractNum w:abstractNumId="0" w15:restartNumberingAfterBreak="0">
     <w:nsid w:val="011A5E94"/>
     <w:multiLevelType w:val="hybridMultilevel"/>
@@ -17771,7 +18247,7 @@
 </file>
 
 <file path=word/styles.xml><?xml version="1.0" encoding="utf-8"?>
-<w:styles xmlns:mc="http://schemas.openxmlformats.org/markup-compatibility/2006" xmlns:r="http://schemas.openxmlformats.org/officeDocument/2006/relationships" xmlns:w="http://schemas.openxmlformats.org/wordprocessingml/2006/main" xmlns:w14="http://schemas.microsoft.com/office/word/2010/wordml" xmlns:w15="http://schemas.microsoft.com/office/word/2012/wordml" xmlns:w16se="http://schemas.microsoft.com/office/word/2015/wordml/symex" mc:Ignorable="w14 w15 w16se">
+<w:styles xmlns:mc="http://schemas.openxmlformats.org/markup-compatibility/2006" xmlns:r="http://schemas.openxmlformats.org/officeDocument/2006/relationships" xmlns:w="http://schemas.openxmlformats.org/wordprocessingml/2006/main" xmlns:w14="http://schemas.microsoft.com/office/word/2010/wordml" xmlns:w15="http://schemas.microsoft.com/office/word/2012/wordml" mc:Ignorable="w14 w15">
   <w:docDefaults>
     <w:rPrDefault>
       <w:rPr>
@@ -18594,7 +19070,7 @@
 </file>
 
 <file path=customXml/itemProps1.xml><?xml version="1.0" encoding="utf-8"?>
-<ds:datastoreItem xmlns:ds="http://schemas.openxmlformats.org/officeDocument/2006/customXml" ds:itemID="{D64FE1A1-B1B0-403F-9EE9-BF3AEB207A4A}">
+<ds:datastoreItem xmlns:ds="http://schemas.openxmlformats.org/officeDocument/2006/customXml" ds:itemID="{3905CA74-6C09-4DB8-83B7-8512A0236583}">
   <ds:schemaRefs>
     <ds:schemaRef ds:uri="http://schemas.openxmlformats.org/officeDocument/2006/bibliography"/>
   </ds:schemaRefs>

</xml_diff>

<commit_message>
Aggiunta roba parafgrafo in iglese heating systems
</commit_message>
<xml_diff>
--- a/tesina/tesina.docx
+++ b/tesina/tesina.docx
@@ -217,7 +217,7 @@
               </wp:inline>
             </w:drawing>
           </mc:Choice>
-          <mc:Fallback xmlns:w16se="http://schemas.microsoft.com/office/word/2015/wordml/symex" xmlns:cx="http://schemas.microsoft.com/office/drawing/2014/chartex">
+          <mc:Fallback>
             <w:pict>
               <v:rect w14:anchorId="218C87D5" id="Rectangle 2" o:spid="_x0000_s1026" style="width:481.9pt;height:140.25pt;visibility:visible;mso-wrap-style:square;mso-left-percent:-10001;mso-top-percent:-10001;mso-position-horizontal:absolute;mso-position-horizontal-relative:char;mso-position-vertical:absolute;mso-position-vertical-relative:line;mso-left-percent:-10001;mso-top-percent:-10001;v-text-anchor:middle" o:gfxdata="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" filled="f" stroked="f">
                 <v:textbox>
@@ -748,9 +748,9 @@
               </wp:anchor>
             </w:drawing>
           </mc:Choice>
-          <mc:Fallback xmlns:w16se="http://schemas.microsoft.com/office/word/2015/wordml/symex" xmlns:cx="http://schemas.microsoft.com/office/drawing/2014/chartex">
+          <mc:Fallback>
             <w:pict>
-              <v:oval w14:anchorId="0117793D" id="Ovale 1" o:spid="_x0000_s1027" style="position:absolute;margin-left:213.25pt;margin-top:15.25pt;width:99.75pt;height:94.5pt;z-index:251659264;visibility:visible;mso-wrap-style:square;mso-width-percent:0;mso-height-percent:0;mso-wrap-distance-left:9pt;mso-wrap-distance-top:0;mso-wrap-distance-right:9pt;mso-wrap-distance-bottom:0;mso-position-horizontal:absolute;mso-position-horizontal-relative:margin;mso-position-vertical:absolute;mso-position-vertical-relative:text;mso-width-percent:0;mso-height-percent:0;mso-width-relative:margin;mso-height-relative:margin;v-text-anchor:middle" o:gfxdata="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" fillcolor="#9ecb81 [2169]" strokecolor="#70ad47 [3209]" strokeweight=".5pt">
+              <v:oval w14:anchorId="0117793D" id="Ovale 1" o:spid="_x0000_s1027" style="position:absolute;left:0;text-align:left;margin-left:213.25pt;margin-top:15.25pt;width:99.75pt;height:94.5pt;z-index:251659264;visibility:visible;mso-wrap-style:square;mso-width-percent:0;mso-height-percent:0;mso-wrap-distance-left:9pt;mso-wrap-distance-top:0;mso-wrap-distance-right:9pt;mso-wrap-distance-bottom:0;mso-position-horizontal:absolute;mso-position-horizontal-relative:margin;mso-position-vertical:absolute;mso-position-vertical-relative:text;mso-width-percent:0;mso-height-percent:0;mso-width-relative:margin;mso-height-relative:margin;v-text-anchor:middle" o:gfxdata="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" fillcolor="#9ecb81 [2169]" strokecolor="#70ad47 [3209]" strokeweight=".5pt">
                 <v:fill color2="#8ac066 [2617]" rotate="t" colors="0 #b5d5a7;.5 #aace99;1 #9cca86" focus="100%" type="gradient">
                   <o:fill v:ext="view" type="gradientUnscaled"/>
                 </v:fill>
@@ -926,9 +926,9 @@
               </wp:anchor>
             </w:drawing>
           </mc:Choice>
-          <mc:Fallback xmlns:w16se="http://schemas.microsoft.com/office/word/2015/wordml/symex" xmlns:cx="http://schemas.microsoft.com/office/drawing/2014/chartex">
+          <mc:Fallback>
             <w:pict>
-              <v:oval w14:anchorId="16DB083A" id="Ovale 13" o:spid="_x0000_s1028" style="position:absolute;margin-left:388.1pt;margin-top:22.8pt;width:99.75pt;height:94.5pt;z-index:251679744;visibility:visible;mso-wrap-style:square;mso-width-percent:0;mso-height-percent:0;mso-wrap-distance-left:9pt;mso-wrap-distance-top:0;mso-wrap-distance-right:9pt;mso-wrap-distance-bottom:0;mso-position-horizontal:absolute;mso-position-horizontal-relative:margin;mso-position-vertical:absolute;mso-position-vertical-relative:text;mso-width-percent:0;mso-height-percent:0;mso-width-relative:margin;mso-height-relative:margin;v-text-anchor:middle" o:gfxdata="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" fillcolor="#af4f0f [2149]" stroked="f">
+              <v:oval w14:anchorId="16DB083A" id="Ovale 13" o:spid="_x0000_s1028" style="position:absolute;left:0;text-align:left;margin-left:388.1pt;margin-top:22.8pt;width:99.75pt;height:94.5pt;z-index:251679744;visibility:visible;mso-wrap-style:square;mso-width-percent:0;mso-height-percent:0;mso-wrap-distance-left:9pt;mso-wrap-distance-top:0;mso-wrap-distance-right:9pt;mso-wrap-distance-bottom:0;mso-position-horizontal:absolute;mso-position-horizontal-relative:margin;mso-position-vertical:absolute;mso-position-vertical-relative:text;mso-width-percent:0;mso-height-percent:0;mso-width-relative:margin;mso-height-relative:margin;v-text-anchor:middle" o:gfxdata="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" fillcolor="#af4f0f [2149]" stroked="f">
                 <v:fill color2="#f4b083 [1941]" rotate="t" angle="180" colors="0 #b0500f;31457f #ee8137;1 #f4b183" focus="100%" type="gradient"/>
                 <v:textbox>
                   <w:txbxContent>
@@ -1042,9 +1042,9 @@
               </wp:anchor>
             </w:drawing>
           </mc:Choice>
-          <mc:Fallback xmlns:w16se="http://schemas.microsoft.com/office/word/2015/wordml/symex" xmlns:cx="http://schemas.microsoft.com/office/drawing/2014/chartex">
+          <mc:Fallback>
             <w:pict>
-              <v:oval w14:anchorId="253627FA" id="Ovale 14" o:spid="_x0000_s1029" style="position:absolute;margin-left:32.5pt;margin-top:13.8pt;width:99.75pt;height:94.5pt;z-index:251681792;visibility:visible;mso-wrap-style:square;mso-width-percent:0;mso-height-percent:0;mso-wrap-distance-left:9pt;mso-wrap-distance-top:0;mso-wrap-distance-right:9pt;mso-wrap-distance-bottom:0;mso-position-horizontal:absolute;mso-position-horizontal-relative:margin;mso-position-vertical:absolute;mso-position-vertical-relative:text;mso-width-percent:0;mso-height-percent:0;mso-width-relative:margin;mso-height-relative:margin;v-text-anchor:middle" o:gfxdata="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" fillcolor="white [3057]" strokecolor="#5b9bd5 [3204]" strokeweight=".5pt">
+              <v:oval w14:anchorId="253627FA" id="Ovale 14" o:spid="_x0000_s1029" style="position:absolute;left:0;text-align:left;margin-left:32.5pt;margin-top:13.8pt;width:99.75pt;height:94.5pt;z-index:251681792;visibility:visible;mso-wrap-style:square;mso-width-percent:0;mso-height-percent:0;mso-wrap-distance-left:9pt;mso-wrap-distance-top:0;mso-wrap-distance-right:9pt;mso-wrap-distance-bottom:0;mso-position-horizontal:absolute;mso-position-horizontal-relative:margin;mso-position-vertical:absolute;mso-position-vertical-relative:text;mso-width-percent:0;mso-height-percent:0;mso-width-relative:margin;mso-height-relative:margin;v-text-anchor:middle" o:gfxdata="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" fillcolor="white [3057]" strokecolor="#5b9bd5 [3204]" strokeweight=".5pt">
                 <v:stroke joinstyle="miter"/>
                 <v:shadow on="t" color="black" opacity="26214f" origin=".5,.5" offset="-.74836mm,-.74836mm"/>
                 <v:textbox>
@@ -1138,7 +1138,7 @@
               </wp:anchor>
             </w:drawing>
           </mc:Choice>
-          <mc:Fallback xmlns:w16se="http://schemas.microsoft.com/office/word/2015/wordml/symex" xmlns:cx="http://schemas.microsoft.com/office/drawing/2014/chartex">
+          <mc:Fallback xmlns:cx="http://schemas.microsoft.com/office/drawing/2014/chartex" xmlns:w16se="http://schemas.microsoft.com/office/word/2015/wordml/symex">
             <w:pict>
               <v:shapetype w14:anchorId="215F145A" id="_x0000_t55" coordsize="21600,21600" o:spt="55" adj="16200" path="m@0,l,0@1,10800,,21600@0,21600,21600,10800xe">
                 <v:stroke joinstyle="miter"/>
@@ -1240,7 +1240,7 @@
               </wp:anchor>
             </w:drawing>
           </mc:Choice>
-          <mc:Fallback xmlns:w16se="http://schemas.microsoft.com/office/word/2015/wordml/symex" xmlns:cx="http://schemas.microsoft.com/office/drawing/2014/chartex">
+          <mc:Fallback xmlns:cx="http://schemas.microsoft.com/office/drawing/2014/chartex" xmlns:w16se="http://schemas.microsoft.com/office/word/2015/wordml/symex">
             <w:pict>
               <v:shape w14:anchorId="0644E428" id="Gallone 24" o:spid="_x0000_s1026" type="#_x0000_t55" style="position:absolute;margin-left:323.1pt;margin-top:82.8pt;width:63.75pt;height:37.5pt;rotation:-1597398fd;z-index:251696128;visibility:visible;mso-wrap-style:square;mso-width-percent:0;mso-wrap-distance-left:9pt;mso-wrap-distance-top:0;mso-wrap-distance-right:9pt;mso-wrap-distance-bottom:0;mso-position-horizontal:absolute;mso-position-horizontal-relative:text;mso-position-vertical:absolute;mso-position-vertical-relative:text;mso-width-percent:0;mso-width-relative:margin;v-text-anchor:middle" o:gfxdata="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" adj="15247" fillcolor="#c45911 [2405]" strokecolor="#ffd966 [1943]" strokeweight="1pt"/>
             </w:pict>
@@ -1345,7 +1345,7 @@
               </wp:anchor>
             </w:drawing>
           </mc:Choice>
-          <mc:Fallback xmlns:w16se="http://schemas.microsoft.com/office/word/2015/wordml/symex" xmlns:cx="http://schemas.microsoft.com/office/drawing/2014/chartex">
+          <mc:Fallback xmlns:cx="http://schemas.microsoft.com/office/drawing/2014/chartex" xmlns:w16se="http://schemas.microsoft.com/office/word/2015/wordml/symex">
             <w:pict>
               <v:shape w14:anchorId="4D188D09" id="Gallone 25" o:spid="_x0000_s1026" type="#_x0000_t55" style="position:absolute;margin-left:134.5pt;margin-top:17.25pt;width:63.75pt;height:37.5pt;rotation:-10163872fd;z-index:251698176;visibility:visible;mso-wrap-style:square;mso-width-percent:0;mso-wrap-distance-left:9pt;mso-wrap-distance-top:0;mso-wrap-distance-right:9pt;mso-wrap-distance-bottom:0;mso-position-horizontal:absolute;mso-position-horizontal-relative:text;mso-position-vertical:absolute;mso-position-vertical-relative:text;mso-width-percent:0;mso-width-relative:margin;v-text-anchor:middle" o:gfxdata="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" adj="15247" fillcolor="#e7e6e6 [3203]" strokecolor="#1f4d78 [1604]" strokeweight="1pt"/>
             </w:pict>
@@ -1461,9 +1461,9 @@
               </wp:anchor>
             </w:drawing>
           </mc:Choice>
-          <mc:Fallback xmlns:w16se="http://schemas.microsoft.com/office/word/2015/wordml/symex" xmlns:cx="http://schemas.microsoft.com/office/drawing/2014/chartex">
+          <mc:Fallback>
             <w:pict>
-              <v:oval w14:anchorId="26C790A7" id="Ovale 6" o:spid="_x0000_s1033" style="position:absolute;margin-left:196.05pt;margin-top:1.15pt;width:133.5pt;height:123.75pt;z-index:251669504;visibility:visible;mso-wrap-style:square;mso-width-percent:0;mso-height-percent:0;mso-wrap-distance-left:9pt;mso-wrap-distance-top:0;mso-wrap-distance-right:9pt;mso-wrap-distance-bottom:0;mso-position-horizontal:absolute;mso-position-horizontal-relative:margin;mso-position-vertical:absolute;mso-position-vertical-relative:text;mso-width-percent:0;mso-height-percent:0;mso-width-relative:margin;mso-height-relative:margin;v-text-anchor:middle" o:gfxdata="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" fillcolor="#555 [2160]" strokecolor="black [3200]" strokeweight=".5pt">
+              <v:oval w14:anchorId="77643CF9" id="Ovale 6" o:spid="_x0000_s1030" style="position:absolute;left:0;text-align:left;margin-left:196.05pt;margin-top:1.15pt;width:133.5pt;height:123.75pt;z-index:251669504;visibility:visible;mso-wrap-style:square;mso-width-percent:0;mso-height-percent:0;mso-wrap-distance-left:9pt;mso-wrap-distance-top:0;mso-wrap-distance-right:9pt;mso-wrap-distance-bottom:0;mso-position-horizontal:absolute;mso-position-horizontal-relative:margin;mso-position-vertical:absolute;mso-position-vertical-relative:text;mso-width-percent:0;mso-height-percent:0;mso-width-relative:margin;mso-height-relative:margin;v-text-anchor:middle" o:gfxdata="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" fillcolor="#555 [2160]" strokecolor="black [3200]" strokeweight=".5pt">
                 <v:fill color2="#313131 [2608]" rotate="t" colors="0 #9b9b9b;.5 #8e8e8e;1 #797979" focus="100%" type="gradient">
                   <o:fill v:ext="view" type="gradientUnscaled"/>
                 </v:fill>
@@ -1600,7 +1600,7 @@
               </wp:anchor>
             </w:drawing>
           </mc:Choice>
-          <mc:Fallback xmlns:w16se="http://schemas.microsoft.com/office/word/2015/wordml/symex" xmlns:cx="http://schemas.microsoft.com/office/drawing/2014/chartex">
+          <mc:Fallback xmlns:cx="http://schemas.microsoft.com/office/drawing/2014/chartex" xmlns:w16se="http://schemas.microsoft.com/office/word/2015/wordml/symex">
             <w:pict>
               <v:shape w14:anchorId="614B942A" id="Gallone 18" o:spid="_x0000_s1026" type="#_x0000_t55" style="position:absolute;margin-left:126.65pt;margin-top:10.7pt;width:63.75pt;height:37.5pt;rotation:9952168fd;z-index:251685888;visibility:visible;mso-wrap-style:square;mso-width-percent:0;mso-wrap-distance-left:9pt;mso-wrap-distance-top:0;mso-wrap-distance-right:9pt;mso-wrap-distance-bottom:0;mso-position-horizontal:absolute;mso-position-horizontal-relative:text;mso-position-vertical:absolute;mso-position-vertical-relative:text;mso-width-percent:0;mso-width-relative:margin;v-text-anchor:middle" o:gfxdata="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" adj="15247" fillcolor="#ffd555 [2167]" strokecolor="#ffc000 [3207]" strokeweight=".5pt">
                 <v:fill color2="#ffcc31 [2615]" rotate="t" colors="0 #ffdd9c;.5 #ffd78e;1 #ffd479" focus="100%" type="gradient">
@@ -1691,7 +1691,7 @@
               </wp:anchor>
             </w:drawing>
           </mc:Choice>
-          <mc:Fallback xmlns:w16se="http://schemas.microsoft.com/office/word/2015/wordml/symex" xmlns:cx="http://schemas.microsoft.com/office/drawing/2014/chartex">
+          <mc:Fallback xmlns:cx="http://schemas.microsoft.com/office/drawing/2014/chartex" xmlns:w16se="http://schemas.microsoft.com/office/word/2015/wordml/symex">
             <w:pict>
               <v:shape w14:anchorId="041C3172" id="Gallone 23" o:spid="_x0000_s1026" type="#_x0000_t55" style="position:absolute;margin-left:327.8pt;margin-top:17.05pt;width:63.75pt;height:37.5pt;rotation:2148261fd;z-index:251694080;visibility:visible;mso-wrap-style:square;mso-width-percent:0;mso-wrap-distance-left:9pt;mso-wrap-distance-top:0;mso-wrap-distance-right:9pt;mso-wrap-distance-bottom:0;mso-position-horizontal:absolute;mso-position-horizontal-relative:text;mso-position-vertical:absolute;mso-position-vertical-relative:text;mso-width-percent:0;mso-width-relative:margin;v-text-anchor:middle" o:gfxdata="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" adj="15247" fillcolor="#2f5496 [2408]" strokecolor="#2f5496 [2408]" strokeweight="1pt"/>
             </w:pict>
@@ -1803,9 +1803,9 @@
               </wp:anchor>
             </w:drawing>
           </mc:Choice>
-          <mc:Fallback xmlns:w16se="http://schemas.microsoft.com/office/word/2015/wordml/symex" xmlns:cx="http://schemas.microsoft.com/office/drawing/2014/chartex">
+          <mc:Fallback>
             <w:pict>
-              <v:oval w14:anchorId="66ED0D85" id="Ovale 12" o:spid="_x0000_s1031" style="position:absolute;margin-left:388.6pt;margin-top:14.45pt;width:99.75pt;height:94.5pt;z-index:251677696;visibility:visible;mso-wrap-style:square;mso-width-percent:0;mso-height-percent:0;mso-wrap-distance-left:9pt;mso-wrap-distance-top:0;mso-wrap-distance-right:9pt;mso-wrap-distance-bottom:0;mso-position-horizontal:absolute;mso-position-horizontal-relative:margin;mso-position-vertical:absolute;mso-position-vertical-relative:text;mso-width-percent:0;mso-height-percent:0;mso-width-relative:margin;mso-height-relative:margin;v-text-anchor:middle" o:gfxdata="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" fillcolor="#4472c4 [3208]" stroked="f">
+              <v:oval w14:anchorId="66ED0D85" id="Ovale 12" o:spid="_x0000_s1031" style="position:absolute;left:0;text-align:left;margin-left:388.6pt;margin-top:14.45pt;width:99.75pt;height:94.5pt;z-index:251677696;visibility:visible;mso-wrap-style:square;mso-width-percent:0;mso-height-percent:0;mso-wrap-distance-left:9pt;mso-wrap-distance-top:0;mso-wrap-distance-right:9pt;mso-wrap-distance-bottom:0;mso-position-horizontal:absolute;mso-position-horizontal-relative:margin;mso-position-vertical:absolute;mso-position-vertical-relative:text;mso-width-percent:0;mso-height-percent:0;mso-width-relative:margin;mso-height-relative:margin;v-text-anchor:middle" o:gfxdata="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" fillcolor="#4472c4 [3208]" stroked="f">
                 <v:fill opacity="32896f"/>
                 <v:textbox>
                   <w:txbxContent>
@@ -1929,9 +1929,9 @@
               </wp:anchor>
             </w:drawing>
           </mc:Choice>
-          <mc:Fallback xmlns:w16se="http://schemas.microsoft.com/office/word/2015/wordml/symex" xmlns:cx="http://schemas.microsoft.com/office/drawing/2014/chartex">
+          <mc:Fallback>
             <w:pict>
-              <v:oval w14:anchorId="0C373FBE" id="Ovale 11" o:spid="_x0000_s1032" style="position:absolute;margin-left:27.3pt;margin-top:13.85pt;width:97.5pt;height:94.5pt;z-index:251675648;visibility:visible;mso-wrap-style:square;mso-width-percent:0;mso-height-percent:0;mso-wrap-distance-left:9pt;mso-wrap-distance-top:0;mso-wrap-distance-right:9pt;mso-wrap-distance-bottom:0;mso-position-horizontal:absolute;mso-position-horizontal-relative:margin;mso-position-vertical:absolute;mso-position-vertical-relative:text;mso-width-percent:0;mso-height-percent:0;mso-width-relative:margin;mso-height-relative:margin;v-text-anchor:middle" o:gfxdata="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" fillcolor="#ffe599 [1303]" strokecolor="#ffc000 [3207]" strokeweight=".5pt">
+              <v:oval w14:anchorId="0C373FBE" id="Ovale 11" o:spid="_x0000_s1032" style="position:absolute;left:0;text-align:left;margin-left:27.3pt;margin-top:13.85pt;width:97.5pt;height:94.5pt;z-index:251675648;visibility:visible;mso-wrap-style:square;mso-width-percent:0;mso-height-percent:0;mso-wrap-distance-left:9pt;mso-wrap-distance-top:0;mso-wrap-distance-right:9pt;mso-wrap-distance-bottom:0;mso-position-horizontal:absolute;mso-position-horizontal-relative:margin;mso-position-vertical:absolute;mso-position-vertical-relative:text;mso-width-percent:0;mso-height-percent:0;mso-width-relative:margin;mso-height-relative:margin;v-text-anchor:middle" o:gfxdata="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" fillcolor="#ffe599 [1303]" strokecolor="#ffc000 [3207]" strokeweight=".5pt">
                 <v:stroke joinstyle="miter"/>
                 <v:shadow on="t" color="black" opacity="26214f" origin=".5,-.5" offset="-.74836mm,.74836mm"/>
                 <v:textbox>
@@ -2046,7 +2046,7 @@
               </wp:anchor>
             </w:drawing>
           </mc:Choice>
-          <mc:Fallback xmlns:w16se="http://schemas.microsoft.com/office/word/2015/wordml/symex" xmlns:cx="http://schemas.microsoft.com/office/drawing/2014/chartex">
+          <mc:Fallback xmlns:cx="http://schemas.microsoft.com/office/drawing/2014/chartex" xmlns:w16se="http://schemas.microsoft.com/office/word/2015/wordml/symex">
             <w:pict>
               <v:shape w14:anchorId="3E086350" id="Gallone 22" o:spid="_x0000_s1026" type="#_x0000_t55" style="position:absolute;margin-left:231.3pt;margin-top:5.55pt;width:63.75pt;height:37.5pt;rotation:90;z-index:251692032;visibility:visible;mso-wrap-style:square;mso-width-percent:0;mso-wrap-distance-left:9pt;mso-wrap-distance-top:0;mso-wrap-distance-right:9pt;mso-wrap-distance-bottom:0;mso-position-horizontal:absolute;mso-position-horizontal-relative:text;mso-position-vertical:absolute;mso-position-vertical-relative:text;mso-width-percent:0;mso-width-relative:margin;v-text-anchor:middle" o:gfxdata="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" adj="15247" fillcolor="#aeaaaa [2414]" strokecolor="#1f4d78 [1604]" strokeweight="1pt"/>
             </w:pict>
@@ -2169,9 +2169,9 @@
               </wp:anchor>
             </w:drawing>
           </mc:Choice>
-          <mc:Fallback xmlns:w16se="http://schemas.microsoft.com/office/word/2015/wordml/symex" xmlns:cx="http://schemas.microsoft.com/office/drawing/2014/chartex">
+          <mc:Fallback>
             <w:pict>
-              <v:oval w14:anchorId="294582E5" id="Ovale 10" o:spid="_x0000_s1033" style="position:absolute;margin-left:211.8pt;margin-top:3.75pt;width:99.75pt;height:94.5pt;z-index:251673600;visibility:visible;mso-wrap-style:square;mso-width-percent:0;mso-height-percent:0;mso-wrap-distance-left:9pt;mso-wrap-distance-top:0;mso-wrap-distance-right:9pt;mso-wrap-distance-bottom:0;mso-position-horizontal:absolute;mso-position-horizontal-relative:margin;mso-position-vertical:absolute;mso-position-vertical-relative:text;mso-width-percent:0;mso-height-percent:0;mso-width-relative:margin;mso-height-relative:margin;v-text-anchor:middle" o:gfxdata="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" fillcolor="#e8e7e7 [2995]" strokecolor="#5b9bd5 [3204]" strokeweight=".5pt">
+              <v:oval w14:anchorId="294582E5" id="Ovale 10" o:spid="_x0000_s1033" style="position:absolute;left:0;text-align:left;margin-left:211.8pt;margin-top:3.75pt;width:99.75pt;height:94.5pt;z-index:251673600;visibility:visible;mso-wrap-style:square;mso-width-percent:0;mso-height-percent:0;mso-wrap-distance-left:9pt;mso-wrap-distance-top:0;mso-wrap-distance-right:9pt;mso-wrap-distance-bottom:0;mso-position-horizontal:absolute;mso-position-horizontal-relative:margin;mso-position-vertical:absolute;mso-position-vertical-relative:text;mso-width-percent:0;mso-height-percent:0;mso-width-relative:margin;mso-height-relative:margin;v-text-anchor:middle" o:gfxdata="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" fillcolor="#e8e7e7 [2995]" strokecolor="#5b9bd5 [3204]" strokeweight=".5pt">
                 <v:fill color2="#928e8e [2019]" rotate="t" colors="0 #ebeaea;.5 #e4e3e3;1 #bcbbbb" focus="100%" type="gradient">
                   <o:fill v:ext="view" type="gradientUnscaled"/>
                 </v:fill>
@@ -4356,14 +4356,27 @@
                             <w:r>
                               <w:t xml:space="preserve">Figura </w:t>
                             </w:r>
-                            <w:fldSimple w:instr=" SEQ Figura \* ARABIC ">
-                              <w:r>
-                                <w:rPr>
-                                  <w:noProof/>
-                                </w:rPr>
-                                <w:t>4</w:t>
-                              </w:r>
-                            </w:fldSimple>
+                            <w:r>
+                              <w:fldChar w:fldCharType="begin"/>
+                            </w:r>
+                            <w:r>
+                              <w:instrText xml:space="preserve"> SEQ Figura \* ARABIC </w:instrText>
+                            </w:r>
+                            <w:r>
+                              <w:fldChar w:fldCharType="separate"/>
+                            </w:r>
+                            <w:r>
+                              <w:rPr>
+                                <w:noProof/>
+                              </w:rPr>
+                              <w:t>4</w:t>
+                            </w:r>
+                            <w:r>
+                              <w:rPr>
+                                <w:noProof/>
+                              </w:rPr>
+                              <w:fldChar w:fldCharType="end"/>
+                            </w:r>
                             <w:r>
                               <w:t xml:space="preserve"> - Sezione di motore asincrono</w:t>
                             </w:r>
@@ -4402,14 +4415,27 @@
                       <w:r>
                         <w:t xml:space="preserve">Figura </w:t>
                       </w:r>
-                      <w:fldSimple w:instr=" SEQ Figura \* ARABIC ">
-                        <w:r>
-                          <w:rPr>
-                            <w:noProof/>
-                          </w:rPr>
-                          <w:t>4</w:t>
-                        </w:r>
-                      </w:fldSimple>
+                      <w:r>
+                        <w:fldChar w:fldCharType="begin"/>
+                      </w:r>
+                      <w:r>
+                        <w:instrText xml:space="preserve"> SEQ Figura \* ARABIC </w:instrText>
+                      </w:r>
+                      <w:r>
+                        <w:fldChar w:fldCharType="separate"/>
+                      </w:r>
+                      <w:r>
+                        <w:rPr>
+                          <w:noProof/>
+                        </w:rPr>
+                        <w:t>4</w:t>
+                      </w:r>
+                      <w:r>
+                        <w:rPr>
+                          <w:noProof/>
+                        </w:rPr>
+                        <w:fldChar w:fldCharType="end"/>
+                      </w:r>
                       <w:r>
                         <w:t xml:space="preserve"> - Sezione di motore asincrono</w:t>
                       </w:r>
@@ -5649,14 +5675,27 @@
                             <w:r>
                               <w:t xml:space="preserve">Figura </w:t>
                             </w:r>
-                            <w:fldSimple w:instr=" SEQ Figura \* ARABIC ">
-                              <w:r>
-                                <w:rPr>
-                                  <w:noProof/>
-                                </w:rPr>
-                                <w:t>6</w:t>
-                              </w:r>
-                            </w:fldSimple>
+                            <w:r>
+                              <w:fldChar w:fldCharType="begin"/>
+                            </w:r>
+                            <w:r>
+                              <w:instrText xml:space="preserve"> SEQ Figura \* ARABIC </w:instrText>
+                            </w:r>
+                            <w:r>
+                              <w:fldChar w:fldCharType="separate"/>
+                            </w:r>
+                            <w:r>
+                              <w:rPr>
+                                <w:noProof/>
+                              </w:rPr>
+                              <w:t>6</w:t>
+                            </w:r>
+                            <w:r>
+                              <w:rPr>
+                                <w:noProof/>
+                              </w:rPr>
+                              <w:fldChar w:fldCharType="end"/>
+                            </w:r>
                             <w:r>
                               <w:t xml:space="preserve"> - Smussatura al tornio</w:t>
                             </w:r>
@@ -5693,14 +5732,27 @@
                       <w:r>
                         <w:t xml:space="preserve">Figura </w:t>
                       </w:r>
-                      <w:fldSimple w:instr=" SEQ Figura \* ARABIC ">
-                        <w:r>
-                          <w:rPr>
-                            <w:noProof/>
-                          </w:rPr>
-                          <w:t>6</w:t>
-                        </w:r>
-                      </w:fldSimple>
+                      <w:r>
+                        <w:fldChar w:fldCharType="begin"/>
+                      </w:r>
+                      <w:r>
+                        <w:instrText xml:space="preserve"> SEQ Figura \* ARABIC </w:instrText>
+                      </w:r>
+                      <w:r>
+                        <w:fldChar w:fldCharType="separate"/>
+                      </w:r>
+                      <w:r>
+                        <w:rPr>
+                          <w:noProof/>
+                        </w:rPr>
+                        <w:t>6</w:t>
+                      </w:r>
+                      <w:r>
+                        <w:rPr>
+                          <w:noProof/>
+                        </w:rPr>
+                        <w:fldChar w:fldCharType="end"/>
+                      </w:r>
                       <w:r>
                         <w:t xml:space="preserve"> - Smussatura al tornio</w:t>
                       </w:r>
@@ -6925,14 +6977,27 @@
                             <w:r>
                               <w:t xml:space="preserve">Figura </w:t>
                             </w:r>
-                            <w:fldSimple w:instr=" SEQ Figura \* ARABIC ">
-                              <w:r>
-                                <w:rPr>
-                                  <w:noProof/>
-                                </w:rPr>
-                                <w:t>8</w:t>
-                              </w:r>
-                            </w:fldSimple>
+                            <w:r>
+                              <w:fldChar w:fldCharType="begin"/>
+                            </w:r>
+                            <w:r>
+                              <w:instrText xml:space="preserve"> SEQ Figura \* ARABIC </w:instrText>
+                            </w:r>
+                            <w:r>
+                              <w:fldChar w:fldCharType="separate"/>
+                            </w:r>
+                            <w:r>
+                              <w:rPr>
+                                <w:noProof/>
+                              </w:rPr>
+                              <w:t>8</w:t>
+                            </w:r>
+                            <w:r>
+                              <w:rPr>
+                                <w:noProof/>
+                              </w:rPr>
+                              <w:fldChar w:fldCharType="end"/>
+                            </w:r>
                             <w:r>
                               <w:t xml:space="preserve"> - accoppiamento con cinghia e </w:t>
                             </w:r>
@@ -6972,14 +7037,27 @@
                       <w:r>
                         <w:t xml:space="preserve">Figura </w:t>
                       </w:r>
-                      <w:fldSimple w:instr=" SEQ Figura \* ARABIC ">
-                        <w:r>
-                          <w:rPr>
-                            <w:noProof/>
-                          </w:rPr>
-                          <w:t>8</w:t>
-                        </w:r>
-                      </w:fldSimple>
+                      <w:r>
+                        <w:fldChar w:fldCharType="begin"/>
+                      </w:r>
+                      <w:r>
+                        <w:instrText xml:space="preserve"> SEQ Figura \* ARABIC </w:instrText>
+                      </w:r>
+                      <w:r>
+                        <w:fldChar w:fldCharType="separate"/>
+                      </w:r>
+                      <w:r>
+                        <w:rPr>
+                          <w:noProof/>
+                        </w:rPr>
+                        <w:t>8</w:t>
+                      </w:r>
+                      <w:r>
+                        <w:rPr>
+                          <w:noProof/>
+                        </w:rPr>
+                        <w:fldChar w:fldCharType="end"/>
+                      </w:r>
                       <w:r>
                         <w:t xml:space="preserve"> - accoppiamento con cinghia e </w:t>
                       </w:r>
@@ -7903,14 +7981,27 @@
                             <w:r>
                               <w:t xml:space="preserve">Figura </w:t>
                             </w:r>
-                            <w:fldSimple w:instr=" SEQ Figura \* ARABIC ">
-                              <w:r>
-                                <w:rPr>
-                                  <w:noProof/>
-                                </w:rPr>
-                                <w:t>9</w:t>
-                              </w:r>
-                            </w:fldSimple>
+                            <w:r>
+                              <w:fldChar w:fldCharType="begin"/>
+                            </w:r>
+                            <w:r>
+                              <w:instrText xml:space="preserve"> SEQ Figura \* ARABIC </w:instrText>
+                            </w:r>
+                            <w:r>
+                              <w:fldChar w:fldCharType="separate"/>
+                            </w:r>
+                            <w:r>
+                              <w:rPr>
+                                <w:noProof/>
+                              </w:rPr>
+                              <w:t>9</w:t>
+                            </w:r>
+                            <w:r>
+                              <w:rPr>
+                                <w:noProof/>
+                              </w:rPr>
+                              <w:fldChar w:fldCharType="end"/>
+                            </w:r>
                             <w:r>
                               <w:t xml:space="preserve"> - Sonda NTC</w:t>
                             </w:r>
@@ -7945,14 +8036,27 @@
                       <w:r>
                         <w:t xml:space="preserve">Figura </w:t>
                       </w:r>
-                      <w:fldSimple w:instr=" SEQ Figura \* ARABIC ">
-                        <w:r>
-                          <w:rPr>
-                            <w:noProof/>
-                          </w:rPr>
-                          <w:t>9</w:t>
-                        </w:r>
-                      </w:fldSimple>
+                      <w:r>
+                        <w:fldChar w:fldCharType="begin"/>
+                      </w:r>
+                      <w:r>
+                        <w:instrText xml:space="preserve"> SEQ Figura \* ARABIC </w:instrText>
+                      </w:r>
+                      <w:r>
+                        <w:fldChar w:fldCharType="separate"/>
+                      </w:r>
+                      <w:r>
+                        <w:rPr>
+                          <w:noProof/>
+                        </w:rPr>
+                        <w:t>9</w:t>
+                      </w:r>
+                      <w:r>
+                        <w:rPr>
+                          <w:noProof/>
+                        </w:rPr>
+                        <w:fldChar w:fldCharType="end"/>
+                      </w:r>
                       <w:r>
                         <w:t xml:space="preserve"> - Sonda NTC</w:t>
                       </w:r>
@@ -8520,14 +8624,27 @@
                             <w:r>
                               <w:t xml:space="preserve">Figura </w:t>
                             </w:r>
-                            <w:fldSimple w:instr=" SEQ Figura \* ARABIC ">
-                              <w:r>
-                                <w:rPr>
-                                  <w:noProof/>
-                                </w:rPr>
-                                <w:t>10</w:t>
-                              </w:r>
-                            </w:fldSimple>
+                            <w:r>
+                              <w:fldChar w:fldCharType="begin"/>
+                            </w:r>
+                            <w:r>
+                              <w:instrText xml:space="preserve"> SEQ Figura \* ARABIC </w:instrText>
+                            </w:r>
+                            <w:r>
+                              <w:fldChar w:fldCharType="separate"/>
+                            </w:r>
+                            <w:r>
+                              <w:rPr>
+                                <w:noProof/>
+                              </w:rPr>
+                              <w:t>10</w:t>
+                            </w:r>
+                            <w:r>
+                              <w:rPr>
+                                <w:noProof/>
+                              </w:rPr>
+                              <w:fldChar w:fldCharType="end"/>
+                            </w:r>
                             <w:r>
                               <w:t xml:space="preserve"> - Scheda Arduino Uno</w:t>
                             </w:r>
@@ -8562,14 +8679,27 @@
                       <w:r>
                         <w:t xml:space="preserve">Figura </w:t>
                       </w:r>
-                      <w:fldSimple w:instr=" SEQ Figura \* ARABIC ">
-                        <w:r>
-                          <w:rPr>
-                            <w:noProof/>
-                          </w:rPr>
-                          <w:t>10</w:t>
-                        </w:r>
-                      </w:fldSimple>
+                      <w:r>
+                        <w:fldChar w:fldCharType="begin"/>
+                      </w:r>
+                      <w:r>
+                        <w:instrText xml:space="preserve"> SEQ Figura \* ARABIC </w:instrText>
+                      </w:r>
+                      <w:r>
+                        <w:fldChar w:fldCharType="separate"/>
+                      </w:r>
+                      <w:r>
+                        <w:rPr>
+                          <w:noProof/>
+                        </w:rPr>
+                        <w:t>10</w:t>
+                      </w:r>
+                      <w:r>
+                        <w:rPr>
+                          <w:noProof/>
+                        </w:rPr>
+                        <w:fldChar w:fldCharType="end"/>
+                      </w:r>
                       <w:r>
                         <w:t xml:space="preserve"> - Scheda Arduino Uno</w:t>
                       </w:r>
@@ -8824,6 +8954,7 @@
       <w:r>
         <w:rPr>
           <w:noProof/>
+          <w:lang w:eastAsia="it-IT"/>
         </w:rPr>
         <mc:AlternateContent>
           <mc:Choice Requires="wps">
@@ -8877,14 +9008,27 @@
                             <w:r>
                               <w:t xml:space="preserve">Figura </w:t>
                             </w:r>
-                            <w:fldSimple w:instr=" SEQ Figura \* ARABIC ">
-                              <w:r>
-                                <w:rPr>
-                                  <w:noProof/>
-                                </w:rPr>
-                                <w:t>11</w:t>
-                              </w:r>
-                            </w:fldSimple>
+                            <w:r>
+                              <w:fldChar w:fldCharType="begin"/>
+                            </w:r>
+                            <w:r>
+                              <w:instrText xml:space="preserve"> SEQ Figura \* ARABIC </w:instrText>
+                            </w:r>
+                            <w:r>
+                              <w:fldChar w:fldCharType="separate"/>
+                            </w:r>
+                            <w:r>
+                              <w:rPr>
+                                <w:noProof/>
+                              </w:rPr>
+                              <w:t>11</w:t>
+                            </w:r>
+                            <w:r>
+                              <w:rPr>
+                                <w:noProof/>
+                              </w:rPr>
+                              <w:fldChar w:fldCharType="end"/>
+                            </w:r>
                             <w:r>
                               <w:t>- Sezione motore termico</w:t>
                             </w:r>
@@ -8922,14 +9066,27 @@
                       <w:r>
                         <w:t xml:space="preserve">Figura </w:t>
                       </w:r>
-                      <w:fldSimple w:instr=" SEQ Figura \* ARABIC ">
-                        <w:r>
-                          <w:rPr>
-                            <w:noProof/>
-                          </w:rPr>
-                          <w:t>11</w:t>
-                        </w:r>
-                      </w:fldSimple>
+                      <w:r>
+                        <w:fldChar w:fldCharType="begin"/>
+                      </w:r>
+                      <w:r>
+                        <w:instrText xml:space="preserve"> SEQ Figura \* ARABIC </w:instrText>
+                      </w:r>
+                      <w:r>
+                        <w:fldChar w:fldCharType="separate"/>
+                      </w:r>
+                      <w:r>
+                        <w:rPr>
+                          <w:noProof/>
+                        </w:rPr>
+                        <w:t>11</w:t>
+                      </w:r>
+                      <w:r>
+                        <w:rPr>
+                          <w:noProof/>
+                        </w:rPr>
+                        <w:fldChar w:fldCharType="end"/>
+                      </w:r>
                       <w:r>
                         <w:t>- Sezione motore termico</w:t>
                       </w:r>
@@ -10149,19 +10306,7 @@
         <w:pStyle w:val="Didascalia"/>
       </w:pPr>
       <w:r>
-        <w:t xml:space="preserve">             </w:t>
-      </w:r>
-      <w:r>
-        <w:t xml:space="preserve">Figura </w:t>
-      </w:r>
-      <w:r>
-        <w:t>12</w:t>
-      </w:r>
-      <w:r>
-        <w:t>- Ciclo ideale con introduzione di calore</w:t>
-      </w:r>
-      <w:r>
-        <w:t xml:space="preserve">                                               Figura 13- Ciclo reale</w:t>
+        <w:t xml:space="preserve">             Figura 12- Ciclo ideale con introduzione di calore                                               Figura 13- Ciclo reale</w:t>
       </w:r>
     </w:p>
     <w:p>
@@ -11125,6 +11270,17 @@
         </w:rPr>
         <w:t>. Besides, this type of system reaches adapted temperature with low heat losses.</w:t>
       </w:r>
+      <w:r>
+        <w:rPr>
+          <w:rFonts w:ascii="Times New Roman" w:hAnsi="Times New Roman" w:cs="Times New Roman"/>
+          <w:color w:val="24292E"/>
+          <w:sz w:val="24"/>
+          <w:szCs w:val="21"/>
+          <w:shd w:val="clear" w:color="auto" w:fill="FFFFFF"/>
+          <w:lang w:val="en-US"/>
+        </w:rPr>
+        <w:t xml:space="preserve"> To control this type of system, many times, Arduino is used. The electronic platform permits to us to have a security and efficient system.</w:t>
+      </w:r>
     </w:p>
     <w:p>
       <w:pPr>
@@ -11134,6 +11290,7 @@
           <w:rFonts w:ascii="Times New Roman" w:hAnsi="Times New Roman" w:cs="Times New Roman"/>
         </w:rPr>
       </w:pPr>
+      <w:bookmarkStart w:id="0" w:name="_GoBack"/>
       <w:r>
         <w:rPr>
           <w:rFonts w:ascii="Times New Roman" w:hAnsi="Times New Roman" w:cs="Times New Roman"/>
@@ -11189,6 +11346,7 @@
           </wp:inline>
         </w:drawing>
       </w:r>
+      <w:bookmarkEnd w:id="0"/>
     </w:p>
     <w:p>
       <w:pPr>
@@ -12124,19 +12282,7 @@
           <w:szCs w:val="21"/>
           <w:shd w:val="clear" w:color="auto" w:fill="FFFFFF"/>
         </w:rPr>
-        <w:t>La conoscenza di alcuni concetti teorici è</w:t>
-      </w:r>
-      <w:bookmarkStart w:id="0" w:name="_GoBack"/>
-      <w:bookmarkEnd w:id="0"/>
-      <w:r>
-        <w:rPr>
-          <w:rFonts w:ascii="Times New Roman" w:hAnsi="Times New Roman" w:cs="Times New Roman"/>
-          <w:color w:val="24292E"/>
-          <w:sz w:val="24"/>
-          <w:szCs w:val="21"/>
-          <w:shd w:val="clear" w:color="auto" w:fill="FFFFFF"/>
-        </w:rPr>
-        <w:t xml:space="preserve"> necessaria come </w:t>
+        <w:t xml:space="preserve">La conoscenza di alcuni concetti teorici è necessaria come </w:t>
       </w:r>
       <w:proofErr w:type="spellStart"/>
       <w:r>
@@ -19070,7 +19216,7 @@
 </file>
 
 <file path=customXml/itemProps1.xml><?xml version="1.0" encoding="utf-8"?>
-<ds:datastoreItem xmlns:ds="http://schemas.openxmlformats.org/officeDocument/2006/customXml" ds:itemID="{3905CA74-6C09-4DB8-83B7-8512A0236583}">
+<ds:datastoreItem xmlns:ds="http://schemas.openxmlformats.org/officeDocument/2006/customXml" ds:itemID="{B24F8BED-7DDB-46C4-9243-71CE6F565E18}">
   <ds:schemaRefs>
     <ds:schemaRef ds:uri="http://schemas.openxmlformats.org/officeDocument/2006/bibliography"/>
   </ds:schemaRefs>

</xml_diff>

<commit_message>
Revert "Aggiunta roba parafgrafo in iglese heating systems"
This reverts commit ab28b73ddba71f0716c65aa48299ed95054d689a.
</commit_message>
<xml_diff>
--- a/tesina/tesina.docx
+++ b/tesina/tesina.docx
@@ -217,7 +217,7 @@
               </wp:inline>
             </w:drawing>
           </mc:Choice>
-          <mc:Fallback>
+          <mc:Fallback xmlns:w16se="http://schemas.microsoft.com/office/word/2015/wordml/symex" xmlns:cx="http://schemas.microsoft.com/office/drawing/2014/chartex">
             <w:pict>
               <v:rect w14:anchorId="218C87D5" id="Rectangle 2" o:spid="_x0000_s1026" style="width:481.9pt;height:140.25pt;visibility:visible;mso-wrap-style:square;mso-left-percent:-10001;mso-top-percent:-10001;mso-position-horizontal:absolute;mso-position-horizontal-relative:char;mso-position-vertical:absolute;mso-position-vertical-relative:line;mso-left-percent:-10001;mso-top-percent:-10001;v-text-anchor:middle" o:gfxdata="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" filled="f" stroked="f">
                 <v:textbox>
@@ -748,9 +748,9 @@
               </wp:anchor>
             </w:drawing>
           </mc:Choice>
-          <mc:Fallback>
+          <mc:Fallback xmlns:w16se="http://schemas.microsoft.com/office/word/2015/wordml/symex" xmlns:cx="http://schemas.microsoft.com/office/drawing/2014/chartex">
             <w:pict>
-              <v:oval w14:anchorId="0117793D" id="Ovale 1" o:spid="_x0000_s1027" style="position:absolute;left:0;text-align:left;margin-left:213.25pt;margin-top:15.25pt;width:99.75pt;height:94.5pt;z-index:251659264;visibility:visible;mso-wrap-style:square;mso-width-percent:0;mso-height-percent:0;mso-wrap-distance-left:9pt;mso-wrap-distance-top:0;mso-wrap-distance-right:9pt;mso-wrap-distance-bottom:0;mso-position-horizontal:absolute;mso-position-horizontal-relative:margin;mso-position-vertical:absolute;mso-position-vertical-relative:text;mso-width-percent:0;mso-height-percent:0;mso-width-relative:margin;mso-height-relative:margin;v-text-anchor:middle" o:gfxdata="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" fillcolor="#9ecb81 [2169]" strokecolor="#70ad47 [3209]" strokeweight=".5pt">
+              <v:oval w14:anchorId="0117793D" id="Ovale 1" o:spid="_x0000_s1027" style="position:absolute;margin-left:213.25pt;margin-top:15.25pt;width:99.75pt;height:94.5pt;z-index:251659264;visibility:visible;mso-wrap-style:square;mso-width-percent:0;mso-height-percent:0;mso-wrap-distance-left:9pt;mso-wrap-distance-top:0;mso-wrap-distance-right:9pt;mso-wrap-distance-bottom:0;mso-position-horizontal:absolute;mso-position-horizontal-relative:margin;mso-position-vertical:absolute;mso-position-vertical-relative:text;mso-width-percent:0;mso-height-percent:0;mso-width-relative:margin;mso-height-relative:margin;v-text-anchor:middle" o:gfxdata="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" fillcolor="#9ecb81 [2169]" strokecolor="#70ad47 [3209]" strokeweight=".5pt">
                 <v:fill color2="#8ac066 [2617]" rotate="t" colors="0 #b5d5a7;.5 #aace99;1 #9cca86" focus="100%" type="gradient">
                   <o:fill v:ext="view" type="gradientUnscaled"/>
                 </v:fill>
@@ -926,9 +926,9 @@
               </wp:anchor>
             </w:drawing>
           </mc:Choice>
-          <mc:Fallback>
+          <mc:Fallback xmlns:w16se="http://schemas.microsoft.com/office/word/2015/wordml/symex" xmlns:cx="http://schemas.microsoft.com/office/drawing/2014/chartex">
             <w:pict>
-              <v:oval w14:anchorId="16DB083A" id="Ovale 13" o:spid="_x0000_s1028" style="position:absolute;left:0;text-align:left;margin-left:388.1pt;margin-top:22.8pt;width:99.75pt;height:94.5pt;z-index:251679744;visibility:visible;mso-wrap-style:square;mso-width-percent:0;mso-height-percent:0;mso-wrap-distance-left:9pt;mso-wrap-distance-top:0;mso-wrap-distance-right:9pt;mso-wrap-distance-bottom:0;mso-position-horizontal:absolute;mso-position-horizontal-relative:margin;mso-position-vertical:absolute;mso-position-vertical-relative:text;mso-width-percent:0;mso-height-percent:0;mso-width-relative:margin;mso-height-relative:margin;v-text-anchor:middle" o:gfxdata="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" fillcolor="#af4f0f [2149]" stroked="f">
+              <v:oval w14:anchorId="16DB083A" id="Ovale 13" o:spid="_x0000_s1028" style="position:absolute;margin-left:388.1pt;margin-top:22.8pt;width:99.75pt;height:94.5pt;z-index:251679744;visibility:visible;mso-wrap-style:square;mso-width-percent:0;mso-height-percent:0;mso-wrap-distance-left:9pt;mso-wrap-distance-top:0;mso-wrap-distance-right:9pt;mso-wrap-distance-bottom:0;mso-position-horizontal:absolute;mso-position-horizontal-relative:margin;mso-position-vertical:absolute;mso-position-vertical-relative:text;mso-width-percent:0;mso-height-percent:0;mso-width-relative:margin;mso-height-relative:margin;v-text-anchor:middle" o:gfxdata="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" fillcolor="#af4f0f [2149]" stroked="f">
                 <v:fill color2="#f4b083 [1941]" rotate="t" angle="180" colors="0 #b0500f;31457f #ee8137;1 #f4b183" focus="100%" type="gradient"/>
                 <v:textbox>
                   <w:txbxContent>
@@ -1042,9 +1042,9 @@
               </wp:anchor>
             </w:drawing>
           </mc:Choice>
-          <mc:Fallback>
+          <mc:Fallback xmlns:w16se="http://schemas.microsoft.com/office/word/2015/wordml/symex" xmlns:cx="http://schemas.microsoft.com/office/drawing/2014/chartex">
             <w:pict>
-              <v:oval w14:anchorId="253627FA" id="Ovale 14" o:spid="_x0000_s1029" style="position:absolute;left:0;text-align:left;margin-left:32.5pt;margin-top:13.8pt;width:99.75pt;height:94.5pt;z-index:251681792;visibility:visible;mso-wrap-style:square;mso-width-percent:0;mso-height-percent:0;mso-wrap-distance-left:9pt;mso-wrap-distance-top:0;mso-wrap-distance-right:9pt;mso-wrap-distance-bottom:0;mso-position-horizontal:absolute;mso-position-horizontal-relative:margin;mso-position-vertical:absolute;mso-position-vertical-relative:text;mso-width-percent:0;mso-height-percent:0;mso-width-relative:margin;mso-height-relative:margin;v-text-anchor:middle" o:gfxdata="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" fillcolor="white [3057]" strokecolor="#5b9bd5 [3204]" strokeweight=".5pt">
+              <v:oval w14:anchorId="253627FA" id="Ovale 14" o:spid="_x0000_s1029" style="position:absolute;margin-left:32.5pt;margin-top:13.8pt;width:99.75pt;height:94.5pt;z-index:251681792;visibility:visible;mso-wrap-style:square;mso-width-percent:0;mso-height-percent:0;mso-wrap-distance-left:9pt;mso-wrap-distance-top:0;mso-wrap-distance-right:9pt;mso-wrap-distance-bottom:0;mso-position-horizontal:absolute;mso-position-horizontal-relative:margin;mso-position-vertical:absolute;mso-position-vertical-relative:text;mso-width-percent:0;mso-height-percent:0;mso-width-relative:margin;mso-height-relative:margin;v-text-anchor:middle" o:gfxdata="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" fillcolor="white [3057]" strokecolor="#5b9bd5 [3204]" strokeweight=".5pt">
                 <v:stroke joinstyle="miter"/>
                 <v:shadow on="t" color="black" opacity="26214f" origin=".5,.5" offset="-.74836mm,-.74836mm"/>
                 <v:textbox>
@@ -1138,7 +1138,7 @@
               </wp:anchor>
             </w:drawing>
           </mc:Choice>
-          <mc:Fallback xmlns:cx="http://schemas.microsoft.com/office/drawing/2014/chartex" xmlns:w16se="http://schemas.microsoft.com/office/word/2015/wordml/symex">
+          <mc:Fallback xmlns:w16se="http://schemas.microsoft.com/office/word/2015/wordml/symex" xmlns:cx="http://schemas.microsoft.com/office/drawing/2014/chartex">
             <w:pict>
               <v:shapetype w14:anchorId="215F145A" id="_x0000_t55" coordsize="21600,21600" o:spt="55" adj="16200" path="m@0,l,0@1,10800,,21600@0,21600,21600,10800xe">
                 <v:stroke joinstyle="miter"/>
@@ -1240,7 +1240,7 @@
               </wp:anchor>
             </w:drawing>
           </mc:Choice>
-          <mc:Fallback xmlns:cx="http://schemas.microsoft.com/office/drawing/2014/chartex" xmlns:w16se="http://schemas.microsoft.com/office/word/2015/wordml/symex">
+          <mc:Fallback xmlns:w16se="http://schemas.microsoft.com/office/word/2015/wordml/symex" xmlns:cx="http://schemas.microsoft.com/office/drawing/2014/chartex">
             <w:pict>
               <v:shape w14:anchorId="0644E428" id="Gallone 24" o:spid="_x0000_s1026" type="#_x0000_t55" style="position:absolute;margin-left:323.1pt;margin-top:82.8pt;width:63.75pt;height:37.5pt;rotation:-1597398fd;z-index:251696128;visibility:visible;mso-wrap-style:square;mso-width-percent:0;mso-wrap-distance-left:9pt;mso-wrap-distance-top:0;mso-wrap-distance-right:9pt;mso-wrap-distance-bottom:0;mso-position-horizontal:absolute;mso-position-horizontal-relative:text;mso-position-vertical:absolute;mso-position-vertical-relative:text;mso-width-percent:0;mso-width-relative:margin;v-text-anchor:middle" o:gfxdata="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" adj="15247" fillcolor="#c45911 [2405]" strokecolor="#ffd966 [1943]" strokeweight="1pt"/>
             </w:pict>
@@ -1345,7 +1345,7 @@
               </wp:anchor>
             </w:drawing>
           </mc:Choice>
-          <mc:Fallback xmlns:cx="http://schemas.microsoft.com/office/drawing/2014/chartex" xmlns:w16se="http://schemas.microsoft.com/office/word/2015/wordml/symex">
+          <mc:Fallback xmlns:w16se="http://schemas.microsoft.com/office/word/2015/wordml/symex" xmlns:cx="http://schemas.microsoft.com/office/drawing/2014/chartex">
             <w:pict>
               <v:shape w14:anchorId="4D188D09" id="Gallone 25" o:spid="_x0000_s1026" type="#_x0000_t55" style="position:absolute;margin-left:134.5pt;margin-top:17.25pt;width:63.75pt;height:37.5pt;rotation:-10163872fd;z-index:251698176;visibility:visible;mso-wrap-style:square;mso-width-percent:0;mso-wrap-distance-left:9pt;mso-wrap-distance-top:0;mso-wrap-distance-right:9pt;mso-wrap-distance-bottom:0;mso-position-horizontal:absolute;mso-position-horizontal-relative:text;mso-position-vertical:absolute;mso-position-vertical-relative:text;mso-width-percent:0;mso-width-relative:margin;v-text-anchor:middle" o:gfxdata="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" adj="15247" fillcolor="#e7e6e6 [3203]" strokecolor="#1f4d78 [1604]" strokeweight="1pt"/>
             </w:pict>
@@ -1461,9 +1461,9 @@
               </wp:anchor>
             </w:drawing>
           </mc:Choice>
-          <mc:Fallback>
+          <mc:Fallback xmlns:w16se="http://schemas.microsoft.com/office/word/2015/wordml/symex" xmlns:cx="http://schemas.microsoft.com/office/drawing/2014/chartex">
             <w:pict>
-              <v:oval w14:anchorId="77643CF9" id="Ovale 6" o:spid="_x0000_s1030" style="position:absolute;left:0;text-align:left;margin-left:196.05pt;margin-top:1.15pt;width:133.5pt;height:123.75pt;z-index:251669504;visibility:visible;mso-wrap-style:square;mso-width-percent:0;mso-height-percent:0;mso-wrap-distance-left:9pt;mso-wrap-distance-top:0;mso-wrap-distance-right:9pt;mso-wrap-distance-bottom:0;mso-position-horizontal:absolute;mso-position-horizontal-relative:margin;mso-position-vertical:absolute;mso-position-vertical-relative:text;mso-width-percent:0;mso-height-percent:0;mso-width-relative:margin;mso-height-relative:margin;v-text-anchor:middle" o:gfxdata="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" fillcolor="#555 [2160]" strokecolor="black [3200]" strokeweight=".5pt">
+              <v:oval w14:anchorId="26C790A7" id="Ovale 6" o:spid="_x0000_s1033" style="position:absolute;margin-left:196.05pt;margin-top:1.15pt;width:133.5pt;height:123.75pt;z-index:251669504;visibility:visible;mso-wrap-style:square;mso-width-percent:0;mso-height-percent:0;mso-wrap-distance-left:9pt;mso-wrap-distance-top:0;mso-wrap-distance-right:9pt;mso-wrap-distance-bottom:0;mso-position-horizontal:absolute;mso-position-horizontal-relative:margin;mso-position-vertical:absolute;mso-position-vertical-relative:text;mso-width-percent:0;mso-height-percent:0;mso-width-relative:margin;mso-height-relative:margin;v-text-anchor:middle" o:gfxdata="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" fillcolor="#555 [2160]" strokecolor="black [3200]" strokeweight=".5pt">
                 <v:fill color2="#313131 [2608]" rotate="t" colors="0 #9b9b9b;.5 #8e8e8e;1 #797979" focus="100%" type="gradient">
                   <o:fill v:ext="view" type="gradientUnscaled"/>
                 </v:fill>
@@ -1600,7 +1600,7 @@
               </wp:anchor>
             </w:drawing>
           </mc:Choice>
-          <mc:Fallback xmlns:cx="http://schemas.microsoft.com/office/drawing/2014/chartex" xmlns:w16se="http://schemas.microsoft.com/office/word/2015/wordml/symex">
+          <mc:Fallback xmlns:w16se="http://schemas.microsoft.com/office/word/2015/wordml/symex" xmlns:cx="http://schemas.microsoft.com/office/drawing/2014/chartex">
             <w:pict>
               <v:shape w14:anchorId="614B942A" id="Gallone 18" o:spid="_x0000_s1026" type="#_x0000_t55" style="position:absolute;margin-left:126.65pt;margin-top:10.7pt;width:63.75pt;height:37.5pt;rotation:9952168fd;z-index:251685888;visibility:visible;mso-wrap-style:square;mso-width-percent:0;mso-wrap-distance-left:9pt;mso-wrap-distance-top:0;mso-wrap-distance-right:9pt;mso-wrap-distance-bottom:0;mso-position-horizontal:absolute;mso-position-horizontal-relative:text;mso-position-vertical:absolute;mso-position-vertical-relative:text;mso-width-percent:0;mso-width-relative:margin;v-text-anchor:middle" o:gfxdata="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" adj="15247" fillcolor="#ffd555 [2167]" strokecolor="#ffc000 [3207]" strokeweight=".5pt">
                 <v:fill color2="#ffcc31 [2615]" rotate="t" colors="0 #ffdd9c;.5 #ffd78e;1 #ffd479" focus="100%" type="gradient">
@@ -1691,7 +1691,7 @@
               </wp:anchor>
             </w:drawing>
           </mc:Choice>
-          <mc:Fallback xmlns:cx="http://schemas.microsoft.com/office/drawing/2014/chartex" xmlns:w16se="http://schemas.microsoft.com/office/word/2015/wordml/symex">
+          <mc:Fallback xmlns:w16se="http://schemas.microsoft.com/office/word/2015/wordml/symex" xmlns:cx="http://schemas.microsoft.com/office/drawing/2014/chartex">
             <w:pict>
               <v:shape w14:anchorId="041C3172" id="Gallone 23" o:spid="_x0000_s1026" type="#_x0000_t55" style="position:absolute;margin-left:327.8pt;margin-top:17.05pt;width:63.75pt;height:37.5pt;rotation:2148261fd;z-index:251694080;visibility:visible;mso-wrap-style:square;mso-width-percent:0;mso-wrap-distance-left:9pt;mso-wrap-distance-top:0;mso-wrap-distance-right:9pt;mso-wrap-distance-bottom:0;mso-position-horizontal:absolute;mso-position-horizontal-relative:text;mso-position-vertical:absolute;mso-position-vertical-relative:text;mso-width-percent:0;mso-width-relative:margin;v-text-anchor:middle" o:gfxdata="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" adj="15247" fillcolor="#2f5496 [2408]" strokecolor="#2f5496 [2408]" strokeweight="1pt"/>
             </w:pict>
@@ -1803,9 +1803,9 @@
               </wp:anchor>
             </w:drawing>
           </mc:Choice>
-          <mc:Fallback>
+          <mc:Fallback xmlns:w16se="http://schemas.microsoft.com/office/word/2015/wordml/symex" xmlns:cx="http://schemas.microsoft.com/office/drawing/2014/chartex">
             <w:pict>
-              <v:oval w14:anchorId="66ED0D85" id="Ovale 12" o:spid="_x0000_s1031" style="position:absolute;left:0;text-align:left;margin-left:388.6pt;margin-top:14.45pt;width:99.75pt;height:94.5pt;z-index:251677696;visibility:visible;mso-wrap-style:square;mso-width-percent:0;mso-height-percent:0;mso-wrap-distance-left:9pt;mso-wrap-distance-top:0;mso-wrap-distance-right:9pt;mso-wrap-distance-bottom:0;mso-position-horizontal:absolute;mso-position-horizontal-relative:margin;mso-position-vertical:absolute;mso-position-vertical-relative:text;mso-width-percent:0;mso-height-percent:0;mso-width-relative:margin;mso-height-relative:margin;v-text-anchor:middle" o:gfxdata="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" fillcolor="#4472c4 [3208]" stroked="f">
+              <v:oval w14:anchorId="66ED0D85" id="Ovale 12" o:spid="_x0000_s1031" style="position:absolute;margin-left:388.6pt;margin-top:14.45pt;width:99.75pt;height:94.5pt;z-index:251677696;visibility:visible;mso-wrap-style:square;mso-width-percent:0;mso-height-percent:0;mso-wrap-distance-left:9pt;mso-wrap-distance-top:0;mso-wrap-distance-right:9pt;mso-wrap-distance-bottom:0;mso-position-horizontal:absolute;mso-position-horizontal-relative:margin;mso-position-vertical:absolute;mso-position-vertical-relative:text;mso-width-percent:0;mso-height-percent:0;mso-width-relative:margin;mso-height-relative:margin;v-text-anchor:middle" o:gfxdata="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" fillcolor="#4472c4 [3208]" stroked="f">
                 <v:fill opacity="32896f"/>
                 <v:textbox>
                   <w:txbxContent>
@@ -1929,9 +1929,9 @@
               </wp:anchor>
             </w:drawing>
           </mc:Choice>
-          <mc:Fallback>
+          <mc:Fallback xmlns:w16se="http://schemas.microsoft.com/office/word/2015/wordml/symex" xmlns:cx="http://schemas.microsoft.com/office/drawing/2014/chartex">
             <w:pict>
-              <v:oval w14:anchorId="0C373FBE" id="Ovale 11" o:spid="_x0000_s1032" style="position:absolute;left:0;text-align:left;margin-left:27.3pt;margin-top:13.85pt;width:97.5pt;height:94.5pt;z-index:251675648;visibility:visible;mso-wrap-style:square;mso-width-percent:0;mso-height-percent:0;mso-wrap-distance-left:9pt;mso-wrap-distance-top:0;mso-wrap-distance-right:9pt;mso-wrap-distance-bottom:0;mso-position-horizontal:absolute;mso-position-horizontal-relative:margin;mso-position-vertical:absolute;mso-position-vertical-relative:text;mso-width-percent:0;mso-height-percent:0;mso-width-relative:margin;mso-height-relative:margin;v-text-anchor:middle" o:gfxdata="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" fillcolor="#ffe599 [1303]" strokecolor="#ffc000 [3207]" strokeweight=".5pt">
+              <v:oval w14:anchorId="0C373FBE" id="Ovale 11" o:spid="_x0000_s1032" style="position:absolute;margin-left:27.3pt;margin-top:13.85pt;width:97.5pt;height:94.5pt;z-index:251675648;visibility:visible;mso-wrap-style:square;mso-width-percent:0;mso-height-percent:0;mso-wrap-distance-left:9pt;mso-wrap-distance-top:0;mso-wrap-distance-right:9pt;mso-wrap-distance-bottom:0;mso-position-horizontal:absolute;mso-position-horizontal-relative:margin;mso-position-vertical:absolute;mso-position-vertical-relative:text;mso-width-percent:0;mso-height-percent:0;mso-width-relative:margin;mso-height-relative:margin;v-text-anchor:middle" o:gfxdata="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" fillcolor="#ffe599 [1303]" strokecolor="#ffc000 [3207]" strokeweight=".5pt">
                 <v:stroke joinstyle="miter"/>
                 <v:shadow on="t" color="black" opacity="26214f" origin=".5,-.5" offset="-.74836mm,.74836mm"/>
                 <v:textbox>
@@ -2046,7 +2046,7 @@
               </wp:anchor>
             </w:drawing>
           </mc:Choice>
-          <mc:Fallback xmlns:cx="http://schemas.microsoft.com/office/drawing/2014/chartex" xmlns:w16se="http://schemas.microsoft.com/office/word/2015/wordml/symex">
+          <mc:Fallback xmlns:w16se="http://schemas.microsoft.com/office/word/2015/wordml/symex" xmlns:cx="http://schemas.microsoft.com/office/drawing/2014/chartex">
             <w:pict>
               <v:shape w14:anchorId="3E086350" id="Gallone 22" o:spid="_x0000_s1026" type="#_x0000_t55" style="position:absolute;margin-left:231.3pt;margin-top:5.55pt;width:63.75pt;height:37.5pt;rotation:90;z-index:251692032;visibility:visible;mso-wrap-style:square;mso-width-percent:0;mso-wrap-distance-left:9pt;mso-wrap-distance-top:0;mso-wrap-distance-right:9pt;mso-wrap-distance-bottom:0;mso-position-horizontal:absolute;mso-position-horizontal-relative:text;mso-position-vertical:absolute;mso-position-vertical-relative:text;mso-width-percent:0;mso-width-relative:margin;v-text-anchor:middle" o:gfxdata="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" adj="15247" fillcolor="#aeaaaa [2414]" strokecolor="#1f4d78 [1604]" strokeweight="1pt"/>
             </w:pict>
@@ -2169,9 +2169,9 @@
               </wp:anchor>
             </w:drawing>
           </mc:Choice>
-          <mc:Fallback>
+          <mc:Fallback xmlns:w16se="http://schemas.microsoft.com/office/word/2015/wordml/symex" xmlns:cx="http://schemas.microsoft.com/office/drawing/2014/chartex">
             <w:pict>
-              <v:oval w14:anchorId="294582E5" id="Ovale 10" o:spid="_x0000_s1033" style="position:absolute;left:0;text-align:left;margin-left:211.8pt;margin-top:3.75pt;width:99.75pt;height:94.5pt;z-index:251673600;visibility:visible;mso-wrap-style:square;mso-width-percent:0;mso-height-percent:0;mso-wrap-distance-left:9pt;mso-wrap-distance-top:0;mso-wrap-distance-right:9pt;mso-wrap-distance-bottom:0;mso-position-horizontal:absolute;mso-position-horizontal-relative:margin;mso-position-vertical:absolute;mso-position-vertical-relative:text;mso-width-percent:0;mso-height-percent:0;mso-width-relative:margin;mso-height-relative:margin;v-text-anchor:middle" o:gfxdata="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" fillcolor="#e8e7e7 [2995]" strokecolor="#5b9bd5 [3204]" strokeweight=".5pt">
+              <v:oval w14:anchorId="294582E5" id="Ovale 10" o:spid="_x0000_s1033" style="position:absolute;margin-left:211.8pt;margin-top:3.75pt;width:99.75pt;height:94.5pt;z-index:251673600;visibility:visible;mso-wrap-style:square;mso-width-percent:0;mso-height-percent:0;mso-wrap-distance-left:9pt;mso-wrap-distance-top:0;mso-wrap-distance-right:9pt;mso-wrap-distance-bottom:0;mso-position-horizontal:absolute;mso-position-horizontal-relative:margin;mso-position-vertical:absolute;mso-position-vertical-relative:text;mso-width-percent:0;mso-height-percent:0;mso-width-relative:margin;mso-height-relative:margin;v-text-anchor:middle" o:gfxdata="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" fillcolor="#e8e7e7 [2995]" strokecolor="#5b9bd5 [3204]" strokeweight=".5pt">
                 <v:fill color2="#928e8e [2019]" rotate="t" colors="0 #ebeaea;.5 #e4e3e3;1 #bcbbbb" focus="100%" type="gradient">
                   <o:fill v:ext="view" type="gradientUnscaled"/>
                 </v:fill>
@@ -4356,27 +4356,14 @@
                             <w:r>
                               <w:t xml:space="preserve">Figura </w:t>
                             </w:r>
-                            <w:r>
-                              <w:fldChar w:fldCharType="begin"/>
-                            </w:r>
-                            <w:r>
-                              <w:instrText xml:space="preserve"> SEQ Figura \* ARABIC </w:instrText>
-                            </w:r>
-                            <w:r>
-                              <w:fldChar w:fldCharType="separate"/>
-                            </w:r>
-                            <w:r>
-                              <w:rPr>
-                                <w:noProof/>
-                              </w:rPr>
-                              <w:t>4</w:t>
-                            </w:r>
-                            <w:r>
-                              <w:rPr>
-                                <w:noProof/>
-                              </w:rPr>
-                              <w:fldChar w:fldCharType="end"/>
-                            </w:r>
+                            <w:fldSimple w:instr=" SEQ Figura \* ARABIC ">
+                              <w:r>
+                                <w:rPr>
+                                  <w:noProof/>
+                                </w:rPr>
+                                <w:t>4</w:t>
+                              </w:r>
+                            </w:fldSimple>
                             <w:r>
                               <w:t xml:space="preserve"> - Sezione di motore asincrono</w:t>
                             </w:r>
@@ -4415,27 +4402,14 @@
                       <w:r>
                         <w:t xml:space="preserve">Figura </w:t>
                       </w:r>
-                      <w:r>
-                        <w:fldChar w:fldCharType="begin"/>
-                      </w:r>
-                      <w:r>
-                        <w:instrText xml:space="preserve"> SEQ Figura \* ARABIC </w:instrText>
-                      </w:r>
-                      <w:r>
-                        <w:fldChar w:fldCharType="separate"/>
-                      </w:r>
-                      <w:r>
-                        <w:rPr>
-                          <w:noProof/>
-                        </w:rPr>
-                        <w:t>4</w:t>
-                      </w:r>
-                      <w:r>
-                        <w:rPr>
-                          <w:noProof/>
-                        </w:rPr>
-                        <w:fldChar w:fldCharType="end"/>
-                      </w:r>
+                      <w:fldSimple w:instr=" SEQ Figura \* ARABIC ">
+                        <w:r>
+                          <w:rPr>
+                            <w:noProof/>
+                          </w:rPr>
+                          <w:t>4</w:t>
+                        </w:r>
+                      </w:fldSimple>
                       <w:r>
                         <w:t xml:space="preserve"> - Sezione di motore asincrono</w:t>
                       </w:r>
@@ -5675,27 +5649,14 @@
                             <w:r>
                               <w:t xml:space="preserve">Figura </w:t>
                             </w:r>
-                            <w:r>
-                              <w:fldChar w:fldCharType="begin"/>
-                            </w:r>
-                            <w:r>
-                              <w:instrText xml:space="preserve"> SEQ Figura \* ARABIC </w:instrText>
-                            </w:r>
-                            <w:r>
-                              <w:fldChar w:fldCharType="separate"/>
-                            </w:r>
-                            <w:r>
-                              <w:rPr>
-                                <w:noProof/>
-                              </w:rPr>
-                              <w:t>6</w:t>
-                            </w:r>
-                            <w:r>
-                              <w:rPr>
-                                <w:noProof/>
-                              </w:rPr>
-                              <w:fldChar w:fldCharType="end"/>
-                            </w:r>
+                            <w:fldSimple w:instr=" SEQ Figura \* ARABIC ">
+                              <w:r>
+                                <w:rPr>
+                                  <w:noProof/>
+                                </w:rPr>
+                                <w:t>6</w:t>
+                              </w:r>
+                            </w:fldSimple>
                             <w:r>
                               <w:t xml:space="preserve"> - Smussatura al tornio</w:t>
                             </w:r>
@@ -5732,27 +5693,14 @@
                       <w:r>
                         <w:t xml:space="preserve">Figura </w:t>
                       </w:r>
-                      <w:r>
-                        <w:fldChar w:fldCharType="begin"/>
-                      </w:r>
-                      <w:r>
-                        <w:instrText xml:space="preserve"> SEQ Figura \* ARABIC </w:instrText>
-                      </w:r>
-                      <w:r>
-                        <w:fldChar w:fldCharType="separate"/>
-                      </w:r>
-                      <w:r>
-                        <w:rPr>
-                          <w:noProof/>
-                        </w:rPr>
-                        <w:t>6</w:t>
-                      </w:r>
-                      <w:r>
-                        <w:rPr>
-                          <w:noProof/>
-                        </w:rPr>
-                        <w:fldChar w:fldCharType="end"/>
-                      </w:r>
+                      <w:fldSimple w:instr=" SEQ Figura \* ARABIC ">
+                        <w:r>
+                          <w:rPr>
+                            <w:noProof/>
+                          </w:rPr>
+                          <w:t>6</w:t>
+                        </w:r>
+                      </w:fldSimple>
                       <w:r>
                         <w:t xml:space="preserve"> - Smussatura al tornio</w:t>
                       </w:r>
@@ -6977,27 +6925,14 @@
                             <w:r>
                               <w:t xml:space="preserve">Figura </w:t>
                             </w:r>
-                            <w:r>
-                              <w:fldChar w:fldCharType="begin"/>
-                            </w:r>
-                            <w:r>
-                              <w:instrText xml:space="preserve"> SEQ Figura \* ARABIC </w:instrText>
-                            </w:r>
-                            <w:r>
-                              <w:fldChar w:fldCharType="separate"/>
-                            </w:r>
-                            <w:r>
-                              <w:rPr>
-                                <w:noProof/>
-                              </w:rPr>
-                              <w:t>8</w:t>
-                            </w:r>
-                            <w:r>
-                              <w:rPr>
-                                <w:noProof/>
-                              </w:rPr>
-                              <w:fldChar w:fldCharType="end"/>
-                            </w:r>
+                            <w:fldSimple w:instr=" SEQ Figura \* ARABIC ">
+                              <w:r>
+                                <w:rPr>
+                                  <w:noProof/>
+                                </w:rPr>
+                                <w:t>8</w:t>
+                              </w:r>
+                            </w:fldSimple>
                             <w:r>
                               <w:t xml:space="preserve"> - accoppiamento con cinghia e </w:t>
                             </w:r>
@@ -7037,27 +6972,14 @@
                       <w:r>
                         <w:t xml:space="preserve">Figura </w:t>
                       </w:r>
-                      <w:r>
-                        <w:fldChar w:fldCharType="begin"/>
-                      </w:r>
-                      <w:r>
-                        <w:instrText xml:space="preserve"> SEQ Figura \* ARABIC </w:instrText>
-                      </w:r>
-                      <w:r>
-                        <w:fldChar w:fldCharType="separate"/>
-                      </w:r>
-                      <w:r>
-                        <w:rPr>
-                          <w:noProof/>
-                        </w:rPr>
-                        <w:t>8</w:t>
-                      </w:r>
-                      <w:r>
-                        <w:rPr>
-                          <w:noProof/>
-                        </w:rPr>
-                        <w:fldChar w:fldCharType="end"/>
-                      </w:r>
+                      <w:fldSimple w:instr=" SEQ Figura \* ARABIC ">
+                        <w:r>
+                          <w:rPr>
+                            <w:noProof/>
+                          </w:rPr>
+                          <w:t>8</w:t>
+                        </w:r>
+                      </w:fldSimple>
                       <w:r>
                         <w:t xml:space="preserve"> - accoppiamento con cinghia e </w:t>
                       </w:r>
@@ -7981,27 +7903,14 @@
                             <w:r>
                               <w:t xml:space="preserve">Figura </w:t>
                             </w:r>
-                            <w:r>
-                              <w:fldChar w:fldCharType="begin"/>
-                            </w:r>
-                            <w:r>
-                              <w:instrText xml:space="preserve"> SEQ Figura \* ARABIC </w:instrText>
-                            </w:r>
-                            <w:r>
-                              <w:fldChar w:fldCharType="separate"/>
-                            </w:r>
-                            <w:r>
-                              <w:rPr>
-                                <w:noProof/>
-                              </w:rPr>
-                              <w:t>9</w:t>
-                            </w:r>
-                            <w:r>
-                              <w:rPr>
-                                <w:noProof/>
-                              </w:rPr>
-                              <w:fldChar w:fldCharType="end"/>
-                            </w:r>
+                            <w:fldSimple w:instr=" SEQ Figura \* ARABIC ">
+                              <w:r>
+                                <w:rPr>
+                                  <w:noProof/>
+                                </w:rPr>
+                                <w:t>9</w:t>
+                              </w:r>
+                            </w:fldSimple>
                             <w:r>
                               <w:t xml:space="preserve"> - Sonda NTC</w:t>
                             </w:r>
@@ -8036,27 +7945,14 @@
                       <w:r>
                         <w:t xml:space="preserve">Figura </w:t>
                       </w:r>
-                      <w:r>
-                        <w:fldChar w:fldCharType="begin"/>
-                      </w:r>
-                      <w:r>
-                        <w:instrText xml:space="preserve"> SEQ Figura \* ARABIC </w:instrText>
-                      </w:r>
-                      <w:r>
-                        <w:fldChar w:fldCharType="separate"/>
-                      </w:r>
-                      <w:r>
-                        <w:rPr>
-                          <w:noProof/>
-                        </w:rPr>
-                        <w:t>9</w:t>
-                      </w:r>
-                      <w:r>
-                        <w:rPr>
-                          <w:noProof/>
-                        </w:rPr>
-                        <w:fldChar w:fldCharType="end"/>
-                      </w:r>
+                      <w:fldSimple w:instr=" SEQ Figura \* ARABIC ">
+                        <w:r>
+                          <w:rPr>
+                            <w:noProof/>
+                          </w:rPr>
+                          <w:t>9</w:t>
+                        </w:r>
+                      </w:fldSimple>
                       <w:r>
                         <w:t xml:space="preserve"> - Sonda NTC</w:t>
                       </w:r>
@@ -8624,27 +8520,14 @@
                             <w:r>
                               <w:t xml:space="preserve">Figura </w:t>
                             </w:r>
-                            <w:r>
-                              <w:fldChar w:fldCharType="begin"/>
-                            </w:r>
-                            <w:r>
-                              <w:instrText xml:space="preserve"> SEQ Figura \* ARABIC </w:instrText>
-                            </w:r>
-                            <w:r>
-                              <w:fldChar w:fldCharType="separate"/>
-                            </w:r>
-                            <w:r>
-                              <w:rPr>
-                                <w:noProof/>
-                              </w:rPr>
-                              <w:t>10</w:t>
-                            </w:r>
-                            <w:r>
-                              <w:rPr>
-                                <w:noProof/>
-                              </w:rPr>
-                              <w:fldChar w:fldCharType="end"/>
-                            </w:r>
+                            <w:fldSimple w:instr=" SEQ Figura \* ARABIC ">
+                              <w:r>
+                                <w:rPr>
+                                  <w:noProof/>
+                                </w:rPr>
+                                <w:t>10</w:t>
+                              </w:r>
+                            </w:fldSimple>
                             <w:r>
                               <w:t xml:space="preserve"> - Scheda Arduino Uno</w:t>
                             </w:r>
@@ -8679,27 +8562,14 @@
                       <w:r>
                         <w:t xml:space="preserve">Figura </w:t>
                       </w:r>
-                      <w:r>
-                        <w:fldChar w:fldCharType="begin"/>
-                      </w:r>
-                      <w:r>
-                        <w:instrText xml:space="preserve"> SEQ Figura \* ARABIC </w:instrText>
-                      </w:r>
-                      <w:r>
-                        <w:fldChar w:fldCharType="separate"/>
-                      </w:r>
-                      <w:r>
-                        <w:rPr>
-                          <w:noProof/>
-                        </w:rPr>
-                        <w:t>10</w:t>
-                      </w:r>
-                      <w:r>
-                        <w:rPr>
-                          <w:noProof/>
-                        </w:rPr>
-                        <w:fldChar w:fldCharType="end"/>
-                      </w:r>
+                      <w:fldSimple w:instr=" SEQ Figura \* ARABIC ">
+                        <w:r>
+                          <w:rPr>
+                            <w:noProof/>
+                          </w:rPr>
+                          <w:t>10</w:t>
+                        </w:r>
+                      </w:fldSimple>
                       <w:r>
                         <w:t xml:space="preserve"> - Scheda Arduino Uno</w:t>
                       </w:r>
@@ -8954,7 +8824,6 @@
       <w:r>
         <w:rPr>
           <w:noProof/>
-          <w:lang w:eastAsia="it-IT"/>
         </w:rPr>
         <mc:AlternateContent>
           <mc:Choice Requires="wps">
@@ -9008,27 +8877,14 @@
                             <w:r>
                               <w:t xml:space="preserve">Figura </w:t>
                             </w:r>
-                            <w:r>
-                              <w:fldChar w:fldCharType="begin"/>
-                            </w:r>
-                            <w:r>
-                              <w:instrText xml:space="preserve"> SEQ Figura \* ARABIC </w:instrText>
-                            </w:r>
-                            <w:r>
-                              <w:fldChar w:fldCharType="separate"/>
-                            </w:r>
-                            <w:r>
-                              <w:rPr>
-                                <w:noProof/>
-                              </w:rPr>
-                              <w:t>11</w:t>
-                            </w:r>
-                            <w:r>
-                              <w:rPr>
-                                <w:noProof/>
-                              </w:rPr>
-                              <w:fldChar w:fldCharType="end"/>
-                            </w:r>
+                            <w:fldSimple w:instr=" SEQ Figura \* ARABIC ">
+                              <w:r>
+                                <w:rPr>
+                                  <w:noProof/>
+                                </w:rPr>
+                                <w:t>11</w:t>
+                              </w:r>
+                            </w:fldSimple>
                             <w:r>
                               <w:t>- Sezione motore termico</w:t>
                             </w:r>
@@ -9066,27 +8922,14 @@
                       <w:r>
                         <w:t xml:space="preserve">Figura </w:t>
                       </w:r>
-                      <w:r>
-                        <w:fldChar w:fldCharType="begin"/>
-                      </w:r>
-                      <w:r>
-                        <w:instrText xml:space="preserve"> SEQ Figura \* ARABIC </w:instrText>
-                      </w:r>
-                      <w:r>
-                        <w:fldChar w:fldCharType="separate"/>
-                      </w:r>
-                      <w:r>
-                        <w:rPr>
-                          <w:noProof/>
-                        </w:rPr>
-                        <w:t>11</w:t>
-                      </w:r>
-                      <w:r>
-                        <w:rPr>
-                          <w:noProof/>
-                        </w:rPr>
-                        <w:fldChar w:fldCharType="end"/>
-                      </w:r>
+                      <w:fldSimple w:instr=" SEQ Figura \* ARABIC ">
+                        <w:r>
+                          <w:rPr>
+                            <w:noProof/>
+                          </w:rPr>
+                          <w:t>11</w:t>
+                        </w:r>
+                      </w:fldSimple>
                       <w:r>
                         <w:t>- Sezione motore termico</w:t>
                       </w:r>
@@ -10306,7 +10149,19 @@
         <w:pStyle w:val="Didascalia"/>
       </w:pPr>
       <w:r>
-        <w:t xml:space="preserve">             Figura 12- Ciclo ideale con introduzione di calore                                               Figura 13- Ciclo reale</w:t>
+        <w:t xml:space="preserve">             </w:t>
+      </w:r>
+      <w:r>
+        <w:t xml:space="preserve">Figura </w:t>
+      </w:r>
+      <w:r>
+        <w:t>12</w:t>
+      </w:r>
+      <w:r>
+        <w:t>- Ciclo ideale con introduzione di calore</w:t>
+      </w:r>
+      <w:r>
+        <w:t xml:space="preserve">                                               Figura 13- Ciclo reale</w:t>
       </w:r>
     </w:p>
     <w:p>
@@ -11270,17 +11125,6 @@
         </w:rPr>
         <w:t>. Besides, this type of system reaches adapted temperature with low heat losses.</w:t>
       </w:r>
-      <w:r>
-        <w:rPr>
-          <w:rFonts w:ascii="Times New Roman" w:hAnsi="Times New Roman" w:cs="Times New Roman"/>
-          <w:color w:val="24292E"/>
-          <w:sz w:val="24"/>
-          <w:szCs w:val="21"/>
-          <w:shd w:val="clear" w:color="auto" w:fill="FFFFFF"/>
-          <w:lang w:val="en-US"/>
-        </w:rPr>
-        <w:t xml:space="preserve"> To control this type of system, many times, Arduino is used. The electronic platform permits to us to have a security and efficient system.</w:t>
-      </w:r>
     </w:p>
     <w:p>
       <w:pPr>
@@ -11290,7 +11134,6 @@
           <w:rFonts w:ascii="Times New Roman" w:hAnsi="Times New Roman" w:cs="Times New Roman"/>
         </w:rPr>
       </w:pPr>
-      <w:bookmarkStart w:id="0" w:name="_GoBack"/>
       <w:r>
         <w:rPr>
           <w:rFonts w:ascii="Times New Roman" w:hAnsi="Times New Roman" w:cs="Times New Roman"/>
@@ -11346,7 +11189,6 @@
           </wp:inline>
         </w:drawing>
       </w:r>
-      <w:bookmarkEnd w:id="0"/>
     </w:p>
     <w:p>
       <w:pPr>
@@ -12282,7 +12124,19 @@
           <w:szCs w:val="21"/>
           <w:shd w:val="clear" w:color="auto" w:fill="FFFFFF"/>
         </w:rPr>
-        <w:t xml:space="preserve">La conoscenza di alcuni concetti teorici è necessaria come </w:t>
+        <w:t>La conoscenza di alcuni concetti teorici è</w:t>
+      </w:r>
+      <w:bookmarkStart w:id="0" w:name="_GoBack"/>
+      <w:bookmarkEnd w:id="0"/>
+      <w:r>
+        <w:rPr>
+          <w:rFonts w:ascii="Times New Roman" w:hAnsi="Times New Roman" w:cs="Times New Roman"/>
+          <w:color w:val="24292E"/>
+          <w:sz w:val="24"/>
+          <w:szCs w:val="21"/>
+          <w:shd w:val="clear" w:color="auto" w:fill="FFFFFF"/>
+        </w:rPr>
+        <w:t xml:space="preserve"> necessaria come </w:t>
       </w:r>
       <w:proofErr w:type="spellStart"/>
       <w:r>
@@ -19216,7 +19070,7 @@
 </file>
 
 <file path=customXml/itemProps1.xml><?xml version="1.0" encoding="utf-8"?>
-<ds:datastoreItem xmlns:ds="http://schemas.openxmlformats.org/officeDocument/2006/customXml" ds:itemID="{B24F8BED-7DDB-46C4-9243-71CE6F565E18}">
+<ds:datastoreItem xmlns:ds="http://schemas.openxmlformats.org/officeDocument/2006/customXml" ds:itemID="{3905CA74-6C09-4DB8-83B7-8512A0236583}">
   <ds:schemaRefs>
     <ds:schemaRef ds:uri="http://schemas.openxmlformats.org/officeDocument/2006/bibliography"/>
   </ds:schemaRefs>

</xml_diff>

<commit_message>
Aggiunta cose sul paragrafo in inglese
</commit_message>
<xml_diff>
--- a/tesina/tesina.docx
+++ b/tesina/tesina.docx
@@ -217,7 +217,7 @@
               </wp:inline>
             </w:drawing>
           </mc:Choice>
-          <mc:Fallback xmlns:w16se="http://schemas.microsoft.com/office/word/2015/wordml/symex" xmlns:cx="http://schemas.microsoft.com/office/drawing/2014/chartex">
+          <mc:Fallback xmlns:cx="http://schemas.microsoft.com/office/drawing/2014/chartex" xmlns:w16se="http://schemas.microsoft.com/office/word/2015/wordml/symex">
             <w:pict>
               <v:rect w14:anchorId="218C87D5" id="Rectangle 2" o:spid="_x0000_s1026" style="width:481.9pt;height:140.25pt;visibility:visible;mso-wrap-style:square;mso-left-percent:-10001;mso-top-percent:-10001;mso-position-horizontal:absolute;mso-position-horizontal-relative:char;mso-position-vertical:absolute;mso-position-vertical-relative:line;mso-left-percent:-10001;mso-top-percent:-10001;v-text-anchor:middle" o:gfxdata="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" filled="f" stroked="f">
                 <v:textbox>
@@ -748,7 +748,7 @@
               </wp:anchor>
             </w:drawing>
           </mc:Choice>
-          <mc:Fallback xmlns:w16se="http://schemas.microsoft.com/office/word/2015/wordml/symex" xmlns:cx="http://schemas.microsoft.com/office/drawing/2014/chartex">
+          <mc:Fallback xmlns:cx="http://schemas.microsoft.com/office/drawing/2014/chartex" xmlns:w16se="http://schemas.microsoft.com/office/word/2015/wordml/symex">
             <w:pict>
               <v:oval w14:anchorId="0117793D" id="Ovale 1" o:spid="_x0000_s1027" style="position:absolute;margin-left:213.25pt;margin-top:15.25pt;width:99.75pt;height:94.5pt;z-index:251659264;visibility:visible;mso-wrap-style:square;mso-width-percent:0;mso-height-percent:0;mso-wrap-distance-left:9pt;mso-wrap-distance-top:0;mso-wrap-distance-right:9pt;mso-wrap-distance-bottom:0;mso-position-horizontal:absolute;mso-position-horizontal-relative:margin;mso-position-vertical:absolute;mso-position-vertical-relative:text;mso-width-percent:0;mso-height-percent:0;mso-width-relative:margin;mso-height-relative:margin;v-text-anchor:middle" o:gfxdata="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" fillcolor="#9ecb81 [2169]" strokecolor="#70ad47 [3209]" strokeweight=".5pt">
                 <v:fill color2="#8ac066 [2617]" rotate="t" colors="0 #b5d5a7;.5 #aace99;1 #9cca86" focus="100%" type="gradient">
@@ -926,7 +926,7 @@
               </wp:anchor>
             </w:drawing>
           </mc:Choice>
-          <mc:Fallback xmlns:w16se="http://schemas.microsoft.com/office/word/2015/wordml/symex" xmlns:cx="http://schemas.microsoft.com/office/drawing/2014/chartex">
+          <mc:Fallback xmlns:cx="http://schemas.microsoft.com/office/drawing/2014/chartex" xmlns:w16se="http://schemas.microsoft.com/office/word/2015/wordml/symex">
             <w:pict>
               <v:oval w14:anchorId="16DB083A" id="Ovale 13" o:spid="_x0000_s1028" style="position:absolute;margin-left:388.1pt;margin-top:22.8pt;width:99.75pt;height:94.5pt;z-index:251679744;visibility:visible;mso-wrap-style:square;mso-width-percent:0;mso-height-percent:0;mso-wrap-distance-left:9pt;mso-wrap-distance-top:0;mso-wrap-distance-right:9pt;mso-wrap-distance-bottom:0;mso-position-horizontal:absolute;mso-position-horizontal-relative:margin;mso-position-vertical:absolute;mso-position-vertical-relative:text;mso-width-percent:0;mso-height-percent:0;mso-width-relative:margin;mso-height-relative:margin;v-text-anchor:middle" o:gfxdata="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" fillcolor="#af4f0f [2149]" stroked="f">
                 <v:fill color2="#f4b083 [1941]" rotate="t" angle="180" colors="0 #b0500f;31457f #ee8137;1 #f4b183" focus="100%" type="gradient"/>
@@ -1042,7 +1042,7 @@
               </wp:anchor>
             </w:drawing>
           </mc:Choice>
-          <mc:Fallback xmlns:w16se="http://schemas.microsoft.com/office/word/2015/wordml/symex" xmlns:cx="http://schemas.microsoft.com/office/drawing/2014/chartex">
+          <mc:Fallback xmlns:cx="http://schemas.microsoft.com/office/drawing/2014/chartex" xmlns:w16se="http://schemas.microsoft.com/office/word/2015/wordml/symex">
             <w:pict>
               <v:oval w14:anchorId="253627FA" id="Ovale 14" o:spid="_x0000_s1029" style="position:absolute;margin-left:32.5pt;margin-top:13.8pt;width:99.75pt;height:94.5pt;z-index:251681792;visibility:visible;mso-wrap-style:square;mso-width-percent:0;mso-height-percent:0;mso-wrap-distance-left:9pt;mso-wrap-distance-top:0;mso-wrap-distance-right:9pt;mso-wrap-distance-bottom:0;mso-position-horizontal:absolute;mso-position-horizontal-relative:margin;mso-position-vertical:absolute;mso-position-vertical-relative:text;mso-width-percent:0;mso-height-percent:0;mso-width-relative:margin;mso-height-relative:margin;v-text-anchor:middle" o:gfxdata="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" fillcolor="white [3057]" strokecolor="#5b9bd5 [3204]" strokeweight=".5pt">
                 <v:stroke joinstyle="miter"/>
@@ -1138,7 +1138,7 @@
               </wp:anchor>
             </w:drawing>
           </mc:Choice>
-          <mc:Fallback xmlns:w16se="http://schemas.microsoft.com/office/word/2015/wordml/symex" xmlns:cx="http://schemas.microsoft.com/office/drawing/2014/chartex">
+          <mc:Fallback xmlns:cx="http://schemas.microsoft.com/office/drawing/2014/chartex" xmlns:w16se="http://schemas.microsoft.com/office/word/2015/wordml/symex">
             <w:pict>
               <v:shapetype w14:anchorId="215F145A" id="_x0000_t55" coordsize="21600,21600" o:spt="55" adj="16200" path="m@0,l,0@1,10800,,21600@0,21600,21600,10800xe">
                 <v:stroke joinstyle="miter"/>
@@ -1240,7 +1240,7 @@
               </wp:anchor>
             </w:drawing>
           </mc:Choice>
-          <mc:Fallback xmlns:w16se="http://schemas.microsoft.com/office/word/2015/wordml/symex" xmlns:cx="http://schemas.microsoft.com/office/drawing/2014/chartex">
+          <mc:Fallback xmlns:cx="http://schemas.microsoft.com/office/drawing/2014/chartex" xmlns:w16se="http://schemas.microsoft.com/office/word/2015/wordml/symex">
             <w:pict>
               <v:shape w14:anchorId="0644E428" id="Gallone 24" o:spid="_x0000_s1026" type="#_x0000_t55" style="position:absolute;margin-left:323.1pt;margin-top:82.8pt;width:63.75pt;height:37.5pt;rotation:-1597398fd;z-index:251696128;visibility:visible;mso-wrap-style:square;mso-width-percent:0;mso-wrap-distance-left:9pt;mso-wrap-distance-top:0;mso-wrap-distance-right:9pt;mso-wrap-distance-bottom:0;mso-position-horizontal:absolute;mso-position-horizontal-relative:text;mso-position-vertical:absolute;mso-position-vertical-relative:text;mso-width-percent:0;mso-width-relative:margin;v-text-anchor:middle" o:gfxdata="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" adj="15247" fillcolor="#c45911 [2405]" strokecolor="#ffd966 [1943]" strokeweight="1pt"/>
             </w:pict>
@@ -1345,7 +1345,7 @@
               </wp:anchor>
             </w:drawing>
           </mc:Choice>
-          <mc:Fallback xmlns:w16se="http://schemas.microsoft.com/office/word/2015/wordml/symex" xmlns:cx="http://schemas.microsoft.com/office/drawing/2014/chartex">
+          <mc:Fallback xmlns:cx="http://schemas.microsoft.com/office/drawing/2014/chartex" xmlns:w16se="http://schemas.microsoft.com/office/word/2015/wordml/symex">
             <w:pict>
               <v:shape w14:anchorId="4D188D09" id="Gallone 25" o:spid="_x0000_s1026" type="#_x0000_t55" style="position:absolute;margin-left:134.5pt;margin-top:17.25pt;width:63.75pt;height:37.5pt;rotation:-10163872fd;z-index:251698176;visibility:visible;mso-wrap-style:square;mso-width-percent:0;mso-wrap-distance-left:9pt;mso-wrap-distance-top:0;mso-wrap-distance-right:9pt;mso-wrap-distance-bottom:0;mso-position-horizontal:absolute;mso-position-horizontal-relative:text;mso-position-vertical:absolute;mso-position-vertical-relative:text;mso-width-percent:0;mso-width-relative:margin;v-text-anchor:middle" o:gfxdata="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" adj="15247" fillcolor="#e7e6e6 [3203]" strokecolor="#1f4d78 [1604]" strokeweight="1pt"/>
             </w:pict>
@@ -1461,7 +1461,7 @@
               </wp:anchor>
             </w:drawing>
           </mc:Choice>
-          <mc:Fallback xmlns:w16se="http://schemas.microsoft.com/office/word/2015/wordml/symex" xmlns:cx="http://schemas.microsoft.com/office/drawing/2014/chartex">
+          <mc:Fallback xmlns:cx="http://schemas.microsoft.com/office/drawing/2014/chartex" xmlns:w16se="http://schemas.microsoft.com/office/word/2015/wordml/symex">
             <w:pict>
               <v:oval w14:anchorId="26C790A7" id="Ovale 6" o:spid="_x0000_s1033" style="position:absolute;margin-left:196.05pt;margin-top:1.15pt;width:133.5pt;height:123.75pt;z-index:251669504;visibility:visible;mso-wrap-style:square;mso-width-percent:0;mso-height-percent:0;mso-wrap-distance-left:9pt;mso-wrap-distance-top:0;mso-wrap-distance-right:9pt;mso-wrap-distance-bottom:0;mso-position-horizontal:absolute;mso-position-horizontal-relative:margin;mso-position-vertical:absolute;mso-position-vertical-relative:text;mso-width-percent:0;mso-height-percent:0;mso-width-relative:margin;mso-height-relative:margin;v-text-anchor:middle" o:gfxdata="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" fillcolor="#555 [2160]" strokecolor="black [3200]" strokeweight=".5pt">
                 <v:fill color2="#313131 [2608]" rotate="t" colors="0 #9b9b9b;.5 #8e8e8e;1 #797979" focus="100%" type="gradient">
@@ -1600,7 +1600,7 @@
               </wp:anchor>
             </w:drawing>
           </mc:Choice>
-          <mc:Fallback xmlns:w16se="http://schemas.microsoft.com/office/word/2015/wordml/symex" xmlns:cx="http://schemas.microsoft.com/office/drawing/2014/chartex">
+          <mc:Fallback xmlns:cx="http://schemas.microsoft.com/office/drawing/2014/chartex" xmlns:w16se="http://schemas.microsoft.com/office/word/2015/wordml/symex">
             <w:pict>
               <v:shape w14:anchorId="614B942A" id="Gallone 18" o:spid="_x0000_s1026" type="#_x0000_t55" style="position:absolute;margin-left:126.65pt;margin-top:10.7pt;width:63.75pt;height:37.5pt;rotation:9952168fd;z-index:251685888;visibility:visible;mso-wrap-style:square;mso-width-percent:0;mso-wrap-distance-left:9pt;mso-wrap-distance-top:0;mso-wrap-distance-right:9pt;mso-wrap-distance-bottom:0;mso-position-horizontal:absolute;mso-position-horizontal-relative:text;mso-position-vertical:absolute;mso-position-vertical-relative:text;mso-width-percent:0;mso-width-relative:margin;v-text-anchor:middle" o:gfxdata="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" adj="15247" fillcolor="#ffd555 [2167]" strokecolor="#ffc000 [3207]" strokeweight=".5pt">
                 <v:fill color2="#ffcc31 [2615]" rotate="t" colors="0 #ffdd9c;.5 #ffd78e;1 #ffd479" focus="100%" type="gradient">
@@ -1691,7 +1691,7 @@
               </wp:anchor>
             </w:drawing>
           </mc:Choice>
-          <mc:Fallback xmlns:w16se="http://schemas.microsoft.com/office/word/2015/wordml/symex" xmlns:cx="http://schemas.microsoft.com/office/drawing/2014/chartex">
+          <mc:Fallback xmlns:cx="http://schemas.microsoft.com/office/drawing/2014/chartex" xmlns:w16se="http://schemas.microsoft.com/office/word/2015/wordml/symex">
             <w:pict>
               <v:shape w14:anchorId="041C3172" id="Gallone 23" o:spid="_x0000_s1026" type="#_x0000_t55" style="position:absolute;margin-left:327.8pt;margin-top:17.05pt;width:63.75pt;height:37.5pt;rotation:2148261fd;z-index:251694080;visibility:visible;mso-wrap-style:square;mso-width-percent:0;mso-wrap-distance-left:9pt;mso-wrap-distance-top:0;mso-wrap-distance-right:9pt;mso-wrap-distance-bottom:0;mso-position-horizontal:absolute;mso-position-horizontal-relative:text;mso-position-vertical:absolute;mso-position-vertical-relative:text;mso-width-percent:0;mso-width-relative:margin;v-text-anchor:middle" o:gfxdata="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" adj="15247" fillcolor="#2f5496 [2408]" strokecolor="#2f5496 [2408]" strokeweight="1pt"/>
             </w:pict>
@@ -1803,7 +1803,7 @@
               </wp:anchor>
             </w:drawing>
           </mc:Choice>
-          <mc:Fallback xmlns:w16se="http://schemas.microsoft.com/office/word/2015/wordml/symex" xmlns:cx="http://schemas.microsoft.com/office/drawing/2014/chartex">
+          <mc:Fallback xmlns:cx="http://schemas.microsoft.com/office/drawing/2014/chartex" xmlns:w16se="http://schemas.microsoft.com/office/word/2015/wordml/symex">
             <w:pict>
               <v:oval w14:anchorId="66ED0D85" id="Ovale 12" o:spid="_x0000_s1031" style="position:absolute;margin-left:388.6pt;margin-top:14.45pt;width:99.75pt;height:94.5pt;z-index:251677696;visibility:visible;mso-wrap-style:square;mso-width-percent:0;mso-height-percent:0;mso-wrap-distance-left:9pt;mso-wrap-distance-top:0;mso-wrap-distance-right:9pt;mso-wrap-distance-bottom:0;mso-position-horizontal:absolute;mso-position-horizontal-relative:margin;mso-position-vertical:absolute;mso-position-vertical-relative:text;mso-width-percent:0;mso-height-percent:0;mso-width-relative:margin;mso-height-relative:margin;v-text-anchor:middle" o:gfxdata="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" fillcolor="#4472c4 [3208]" stroked="f">
                 <v:fill opacity="32896f"/>
@@ -1929,7 +1929,7 @@
               </wp:anchor>
             </w:drawing>
           </mc:Choice>
-          <mc:Fallback xmlns:w16se="http://schemas.microsoft.com/office/word/2015/wordml/symex" xmlns:cx="http://schemas.microsoft.com/office/drawing/2014/chartex">
+          <mc:Fallback xmlns:cx="http://schemas.microsoft.com/office/drawing/2014/chartex" xmlns:w16se="http://schemas.microsoft.com/office/word/2015/wordml/symex">
             <w:pict>
               <v:oval w14:anchorId="0C373FBE" id="Ovale 11" o:spid="_x0000_s1032" style="position:absolute;margin-left:27.3pt;margin-top:13.85pt;width:97.5pt;height:94.5pt;z-index:251675648;visibility:visible;mso-wrap-style:square;mso-width-percent:0;mso-height-percent:0;mso-wrap-distance-left:9pt;mso-wrap-distance-top:0;mso-wrap-distance-right:9pt;mso-wrap-distance-bottom:0;mso-position-horizontal:absolute;mso-position-horizontal-relative:margin;mso-position-vertical:absolute;mso-position-vertical-relative:text;mso-width-percent:0;mso-height-percent:0;mso-width-relative:margin;mso-height-relative:margin;v-text-anchor:middle" o:gfxdata="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" fillcolor="#ffe599 [1303]" strokecolor="#ffc000 [3207]" strokeweight=".5pt">
                 <v:stroke joinstyle="miter"/>
@@ -2046,7 +2046,7 @@
               </wp:anchor>
             </w:drawing>
           </mc:Choice>
-          <mc:Fallback xmlns:w16se="http://schemas.microsoft.com/office/word/2015/wordml/symex" xmlns:cx="http://schemas.microsoft.com/office/drawing/2014/chartex">
+          <mc:Fallback xmlns:cx="http://schemas.microsoft.com/office/drawing/2014/chartex" xmlns:w16se="http://schemas.microsoft.com/office/word/2015/wordml/symex">
             <w:pict>
               <v:shape w14:anchorId="3E086350" id="Gallone 22" o:spid="_x0000_s1026" type="#_x0000_t55" style="position:absolute;margin-left:231.3pt;margin-top:5.55pt;width:63.75pt;height:37.5pt;rotation:90;z-index:251692032;visibility:visible;mso-wrap-style:square;mso-width-percent:0;mso-wrap-distance-left:9pt;mso-wrap-distance-top:0;mso-wrap-distance-right:9pt;mso-wrap-distance-bottom:0;mso-position-horizontal:absolute;mso-position-horizontal-relative:text;mso-position-vertical:absolute;mso-position-vertical-relative:text;mso-width-percent:0;mso-width-relative:margin;v-text-anchor:middle" o:gfxdata="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" adj="15247" fillcolor="#aeaaaa [2414]" strokecolor="#1f4d78 [1604]" strokeweight="1pt"/>
             </w:pict>
@@ -2169,7 +2169,7 @@
               </wp:anchor>
             </w:drawing>
           </mc:Choice>
-          <mc:Fallback xmlns:w16se="http://schemas.microsoft.com/office/word/2015/wordml/symex" xmlns:cx="http://schemas.microsoft.com/office/drawing/2014/chartex">
+          <mc:Fallback xmlns:cx="http://schemas.microsoft.com/office/drawing/2014/chartex" xmlns:w16se="http://schemas.microsoft.com/office/word/2015/wordml/symex">
             <w:pict>
               <v:oval w14:anchorId="294582E5" id="Ovale 10" o:spid="_x0000_s1033" style="position:absolute;margin-left:211.8pt;margin-top:3.75pt;width:99.75pt;height:94.5pt;z-index:251673600;visibility:visible;mso-wrap-style:square;mso-width-percent:0;mso-height-percent:0;mso-wrap-distance-left:9pt;mso-wrap-distance-top:0;mso-wrap-distance-right:9pt;mso-wrap-distance-bottom:0;mso-position-horizontal:absolute;mso-position-horizontal-relative:margin;mso-position-vertical:absolute;mso-position-vertical-relative:text;mso-width-percent:0;mso-height-percent:0;mso-width-relative:margin;mso-height-relative:margin;v-text-anchor:middle" o:gfxdata="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" fillcolor="#e8e7e7 [2995]" strokecolor="#5b9bd5 [3204]" strokeweight=".5pt">
                 <v:fill color2="#928e8e [2019]" rotate="t" colors="0 #ebeaea;.5 #e4e3e3;1 #bcbbbb" focus="100%" type="gradient">
@@ -4356,14 +4356,27 @@
                             <w:r>
                               <w:t xml:space="preserve">Figura </w:t>
                             </w:r>
-                            <w:fldSimple w:instr=" SEQ Figura \* ARABIC ">
-                              <w:r>
-                                <w:rPr>
-                                  <w:noProof/>
-                                </w:rPr>
-                                <w:t>4</w:t>
-                              </w:r>
-                            </w:fldSimple>
+                            <w:r>
+                              <w:fldChar w:fldCharType="begin"/>
+                            </w:r>
+                            <w:r>
+                              <w:instrText xml:space="preserve"> SEQ Figura \* ARABIC </w:instrText>
+                            </w:r>
+                            <w:r>
+                              <w:fldChar w:fldCharType="separate"/>
+                            </w:r>
+                            <w:r>
+                              <w:rPr>
+                                <w:noProof/>
+                              </w:rPr>
+                              <w:t>4</w:t>
+                            </w:r>
+                            <w:r>
+                              <w:rPr>
+                                <w:noProof/>
+                              </w:rPr>
+                              <w:fldChar w:fldCharType="end"/>
+                            </w:r>
                             <w:r>
                               <w:t xml:space="preserve"> - Sezione di motore asincrono</w:t>
                             </w:r>
@@ -5649,14 +5662,27 @@
                             <w:r>
                               <w:t xml:space="preserve">Figura </w:t>
                             </w:r>
-                            <w:fldSimple w:instr=" SEQ Figura \* ARABIC ">
-                              <w:r>
-                                <w:rPr>
-                                  <w:noProof/>
-                                </w:rPr>
-                                <w:t>6</w:t>
-                              </w:r>
-                            </w:fldSimple>
+                            <w:r>
+                              <w:fldChar w:fldCharType="begin"/>
+                            </w:r>
+                            <w:r>
+                              <w:instrText xml:space="preserve"> SEQ Figura \* ARABIC </w:instrText>
+                            </w:r>
+                            <w:r>
+                              <w:fldChar w:fldCharType="separate"/>
+                            </w:r>
+                            <w:r>
+                              <w:rPr>
+                                <w:noProof/>
+                              </w:rPr>
+                              <w:t>6</w:t>
+                            </w:r>
+                            <w:r>
+                              <w:rPr>
+                                <w:noProof/>
+                              </w:rPr>
+                              <w:fldChar w:fldCharType="end"/>
+                            </w:r>
                             <w:r>
                               <w:t xml:space="preserve"> - Smussatura al tornio</w:t>
                             </w:r>
@@ -6925,14 +6951,27 @@
                             <w:r>
                               <w:t xml:space="preserve">Figura </w:t>
                             </w:r>
-                            <w:fldSimple w:instr=" SEQ Figura \* ARABIC ">
-                              <w:r>
-                                <w:rPr>
-                                  <w:noProof/>
-                                </w:rPr>
-                                <w:t>8</w:t>
-                              </w:r>
-                            </w:fldSimple>
+                            <w:r>
+                              <w:fldChar w:fldCharType="begin"/>
+                            </w:r>
+                            <w:r>
+                              <w:instrText xml:space="preserve"> SEQ Figura \* ARABIC </w:instrText>
+                            </w:r>
+                            <w:r>
+                              <w:fldChar w:fldCharType="separate"/>
+                            </w:r>
+                            <w:r>
+                              <w:rPr>
+                                <w:noProof/>
+                              </w:rPr>
+                              <w:t>8</w:t>
+                            </w:r>
+                            <w:r>
+                              <w:rPr>
+                                <w:noProof/>
+                              </w:rPr>
+                              <w:fldChar w:fldCharType="end"/>
+                            </w:r>
                             <w:r>
                               <w:t xml:space="preserve"> - accoppiamento con cinghia e </w:t>
                             </w:r>
@@ -7903,14 +7942,27 @@
                             <w:r>
                               <w:t xml:space="preserve">Figura </w:t>
                             </w:r>
-                            <w:fldSimple w:instr=" SEQ Figura \* ARABIC ">
-                              <w:r>
-                                <w:rPr>
-                                  <w:noProof/>
-                                </w:rPr>
-                                <w:t>9</w:t>
-                              </w:r>
-                            </w:fldSimple>
+                            <w:r>
+                              <w:fldChar w:fldCharType="begin"/>
+                            </w:r>
+                            <w:r>
+                              <w:instrText xml:space="preserve"> SEQ Figura \* ARABIC </w:instrText>
+                            </w:r>
+                            <w:r>
+                              <w:fldChar w:fldCharType="separate"/>
+                            </w:r>
+                            <w:r>
+                              <w:rPr>
+                                <w:noProof/>
+                              </w:rPr>
+                              <w:t>9</w:t>
+                            </w:r>
+                            <w:r>
+                              <w:rPr>
+                                <w:noProof/>
+                              </w:rPr>
+                              <w:fldChar w:fldCharType="end"/>
+                            </w:r>
                             <w:r>
                               <w:t xml:space="preserve"> - Sonda NTC</w:t>
                             </w:r>
@@ -8520,14 +8572,27 @@
                             <w:r>
                               <w:t xml:space="preserve">Figura </w:t>
                             </w:r>
-                            <w:fldSimple w:instr=" SEQ Figura \* ARABIC ">
-                              <w:r>
-                                <w:rPr>
-                                  <w:noProof/>
-                                </w:rPr>
-                                <w:t>10</w:t>
-                              </w:r>
-                            </w:fldSimple>
+                            <w:r>
+                              <w:fldChar w:fldCharType="begin"/>
+                            </w:r>
+                            <w:r>
+                              <w:instrText xml:space="preserve"> SEQ Figura \* ARABIC </w:instrText>
+                            </w:r>
+                            <w:r>
+                              <w:fldChar w:fldCharType="separate"/>
+                            </w:r>
+                            <w:r>
+                              <w:rPr>
+                                <w:noProof/>
+                              </w:rPr>
+                              <w:t>10</w:t>
+                            </w:r>
+                            <w:r>
+                              <w:rPr>
+                                <w:noProof/>
+                              </w:rPr>
+                              <w:fldChar w:fldCharType="end"/>
+                            </w:r>
                             <w:r>
                               <w:t xml:space="preserve"> - Scheda Arduino Uno</w:t>
                             </w:r>
@@ -8824,6 +8889,7 @@
       <w:r>
         <w:rPr>
           <w:noProof/>
+          <w:lang w:eastAsia="it-IT"/>
         </w:rPr>
         <mc:AlternateContent>
           <mc:Choice Requires="wps">
@@ -8877,14 +8943,27 @@
                             <w:r>
                               <w:t xml:space="preserve">Figura </w:t>
                             </w:r>
-                            <w:fldSimple w:instr=" SEQ Figura \* ARABIC ">
-                              <w:r>
-                                <w:rPr>
-                                  <w:noProof/>
-                                </w:rPr>
-                                <w:t>11</w:t>
-                              </w:r>
-                            </w:fldSimple>
+                            <w:r>
+                              <w:fldChar w:fldCharType="begin"/>
+                            </w:r>
+                            <w:r>
+                              <w:instrText xml:space="preserve"> SEQ Figura \* ARABIC </w:instrText>
+                            </w:r>
+                            <w:r>
+                              <w:fldChar w:fldCharType="separate"/>
+                            </w:r>
+                            <w:r>
+                              <w:rPr>
+                                <w:noProof/>
+                              </w:rPr>
+                              <w:t>11</w:t>
+                            </w:r>
+                            <w:r>
+                              <w:rPr>
+                                <w:noProof/>
+                              </w:rPr>
+                              <w:fldChar w:fldCharType="end"/>
+                            </w:r>
                             <w:r>
                               <w:t>- Sezione motore termico</w:t>
                             </w:r>
@@ -10149,19 +10228,7 @@
         <w:pStyle w:val="Didascalia"/>
       </w:pPr>
       <w:r>
-        <w:t xml:space="preserve">             </w:t>
-      </w:r>
-      <w:r>
-        <w:t xml:space="preserve">Figura </w:t>
-      </w:r>
-      <w:r>
-        <w:t>12</w:t>
-      </w:r>
-      <w:r>
-        <w:t>- Ciclo ideale con introduzione di calore</w:t>
-      </w:r>
-      <w:r>
-        <w:t xml:space="preserve">                                               Figura 13- Ciclo reale</w:t>
+        <w:t xml:space="preserve">             Figura 12- Ciclo ideale con introduzione di calore                                               Figura 13- Ciclo reale</w:t>
       </w:r>
     </w:p>
     <w:p>
@@ -11125,6 +11192,19 @@
         </w:rPr>
         <w:t>. Besides, this type of system reaches adapted temperature with low heat losses.</w:t>
       </w:r>
+      <w:r>
+        <w:rPr>
+          <w:rFonts w:ascii="Times New Roman" w:hAnsi="Times New Roman" w:cs="Times New Roman"/>
+          <w:color w:val="24292E"/>
+          <w:sz w:val="24"/>
+          <w:szCs w:val="21"/>
+          <w:shd w:val="clear" w:color="auto" w:fill="FFFFFF"/>
+          <w:lang w:val="en-US"/>
+        </w:rPr>
+        <w:t xml:space="preserve"> To control this type of system, many times, Arduino is used. The electronic platform permits to us to have a security and efficient plant.</w:t>
+      </w:r>
+      <w:bookmarkStart w:id="0" w:name="_GoBack"/>
+      <w:bookmarkEnd w:id="0"/>
     </w:p>
     <w:p>
       <w:pPr>
@@ -11634,7 +11714,7 @@
             <v:path o:extrusionok="f" gradientshapeok="t" o:connecttype="rect"/>
             <o:lock v:ext="edit" aspectratio="t"/>
           </v:shapetype>
-          <v:shape id="_x0000_i1025" type="#_x0000_t75" style="width:224.65pt;height:248.65pt">
+          <v:shape id="_x0000_i1025" type="#_x0000_t75" style="width:224.35pt;height:248.65pt">
             <v:imagedata r:id="rId28" o:title="download" cropleft="9297f" cropright="22984f"/>
           </v:shape>
         </w:pict>
@@ -12124,19 +12204,7 @@
           <w:szCs w:val="21"/>
           <w:shd w:val="clear" w:color="auto" w:fill="FFFFFF"/>
         </w:rPr>
-        <w:t>La conoscenza di alcuni concetti teorici è</w:t>
-      </w:r>
-      <w:bookmarkStart w:id="0" w:name="_GoBack"/>
-      <w:bookmarkEnd w:id="0"/>
-      <w:r>
-        <w:rPr>
-          <w:rFonts w:ascii="Times New Roman" w:hAnsi="Times New Roman" w:cs="Times New Roman"/>
-          <w:color w:val="24292E"/>
-          <w:sz w:val="24"/>
-          <w:szCs w:val="21"/>
-          <w:shd w:val="clear" w:color="auto" w:fill="FFFFFF"/>
-        </w:rPr>
-        <w:t xml:space="preserve"> necessaria come </w:t>
+        <w:t xml:space="preserve">La conoscenza di alcuni concetti teorici è necessaria come </w:t>
       </w:r>
       <w:proofErr w:type="spellStart"/>
       <w:r>
@@ -19070,7 +19138,7 @@
 </file>
 
 <file path=customXml/itemProps1.xml><?xml version="1.0" encoding="utf-8"?>
-<ds:datastoreItem xmlns:ds="http://schemas.openxmlformats.org/officeDocument/2006/customXml" ds:itemID="{3905CA74-6C09-4DB8-83B7-8512A0236583}">
+<ds:datastoreItem xmlns:ds="http://schemas.openxmlformats.org/officeDocument/2006/customXml" ds:itemID="{23AF4FD5-B4AE-487B-BB9E-0D02FAD44829}">
   <ds:schemaRefs>
     <ds:schemaRef ds:uri="http://schemas.openxmlformats.org/officeDocument/2006/bibliography"/>
   </ds:schemaRefs>

</xml_diff>

<commit_message>
corretto tesina fino a pag.13
</commit_message>
<xml_diff>
--- a/tesina/tesina.docx
+++ b/tesina/tesina.docx
@@ -1056,6 +1056,11 @@
                               <w:rPr>
                                 <w:b/>
                                 <w:sz w:val="28"/>
+                                <w14:shadow w14:blurRad="63500" w14:dist="50800" w14:dir="2700000" w14:sx="0" w14:sy="0" w14:kx="0" w14:ky="0" w14:algn="none">
+                                  <w14:srgbClr w14:val="000000">
+                                    <w14:alpha w14:val="50000"/>
+                                  </w14:srgbClr>
+                                </w14:shadow>
                                 <w14:textOutline w14:w="9525" w14:cap="rnd" w14:cmpd="sng" w14:algn="ctr">
                                   <w14:noFill/>
                                   <w14:prstDash w14:val="solid"/>
@@ -1067,6 +1072,11 @@
                               <w:rPr>
                                 <w:b/>
                                 <w:sz w:val="28"/>
+                                <w14:shadow w14:blurRad="63500" w14:dist="50800" w14:dir="2700000" w14:sx="0" w14:sy="0" w14:kx="0" w14:ky="0" w14:algn="none">
+                                  <w14:srgbClr w14:val="000000">
+                                    <w14:alpha w14:val="50000"/>
+                                  </w14:srgbClr>
+                                </w14:shadow>
                                 <w14:textOutline w14:w="9525" w14:cap="rnd" w14:cmpd="sng" w14:algn="ctr">
                                   <w14:noFill/>
                                   <w14:prstDash w14:val="solid"/>
@@ -1111,6 +1121,11 @@
                         <w:rPr>
                           <w:b/>
                           <w:sz w:val="28"/>
+                          <w14:shadow w14:blurRad="63500" w14:dist="50800" w14:dir="2700000" w14:sx="0" w14:sy="0" w14:kx="0" w14:ky="0" w14:algn="none">
+                            <w14:srgbClr w14:val="000000">
+                              <w14:alpha w14:val="50000"/>
+                            </w14:srgbClr>
+                          </w14:shadow>
                           <w14:textOutline w14:w="9525" w14:cap="rnd" w14:cmpd="sng" w14:algn="ctr">
                             <w14:noFill/>
                             <w14:prstDash w14:val="solid"/>
@@ -1122,6 +1137,11 @@
                         <w:rPr>
                           <w:b/>
                           <w:sz w:val="28"/>
+                          <w14:shadow w14:blurRad="63500" w14:dist="50800" w14:dir="2700000" w14:sx="0" w14:sy="0" w14:kx="0" w14:ky="0" w14:algn="none">
+                            <w14:srgbClr w14:val="000000">
+                              <w14:alpha w14:val="50000"/>
+                            </w14:srgbClr>
+                          </w14:shadow>
                           <w14:textOutline w14:w="9525" w14:cap="rnd" w14:cmpd="sng" w14:algn="ctr">
                             <w14:noFill/>
                             <w14:prstDash w14:val="solid"/>
@@ -3248,13 +3268,11 @@
         <w:jc w:val="both"/>
         <w:rPr>
           <w:rFonts w:ascii="Times New Roman" w:hAnsi="Times New Roman" w:cs="Times New Roman"/>
-          <w:sz w:val="28"/>
-        </w:rPr>
-      </w:pPr>
-      <w:r>
-        <w:rPr>
-          <w:rFonts w:ascii="Times New Roman" w:hAnsi="Times New Roman" w:cs="Times New Roman"/>
-          <w:sz w:val="28"/>
+        </w:rPr>
+      </w:pPr>
+      <w:r>
+        <w:rPr>
+          <w:rFonts w:ascii="Times New Roman" w:hAnsi="Times New Roman" w:cs="Times New Roman"/>
         </w:rPr>
         <w:lastRenderedPageBreak/>
         <w:t>Da fare: mettere numero di pagine su indice</w:t>
@@ -3262,7 +3280,6 @@
       <w:r>
         <w:rPr>
           <w:rFonts w:ascii="Times New Roman" w:hAnsi="Times New Roman" w:cs="Times New Roman"/>
-          <w:sz w:val="28"/>
         </w:rPr>
         <w:t xml:space="preserve"> (senza i puntini del cazzo)</w:t>
       </w:r>
@@ -3272,25 +3289,14 @@
         <w:jc w:val="both"/>
         <w:rPr>
           <w:rFonts w:ascii="Times New Roman" w:hAnsi="Times New Roman" w:cs="Times New Roman"/>
-          <w:sz w:val="28"/>
-        </w:rPr>
-      </w:pPr>
-      <w:r>
-        <w:rPr>
-          <w:rFonts w:ascii="Times New Roman" w:hAnsi="Times New Roman" w:cs="Times New Roman"/>
-          <w:sz w:val="28"/>
+        </w:rPr>
+      </w:pPr>
+      <w:r>
+        <w:rPr>
+          <w:rFonts w:ascii="Times New Roman" w:hAnsi="Times New Roman" w:cs="Times New Roman"/>
         </w:rPr>
         <w:t>DA FARE: mettere immagini e titoli in posizioni piacevoli (inizio pagina / non fine pagina / spaziatura da 1 riga)</w:t>
       </w:r>
-    </w:p>
-    <w:p>
-      <w:pPr>
-        <w:jc w:val="both"/>
-        <w:rPr>
-          <w:rFonts w:ascii="Times New Roman" w:hAnsi="Times New Roman" w:cs="Times New Roman"/>
-          <w:sz w:val="28"/>
-        </w:rPr>
-      </w:pPr>
     </w:p>
     <w:p>
       <w:pPr>
@@ -3954,16 +3960,123 @@
           <w:sz w:val="24"/>
           <w:szCs w:val="24"/>
         </w:rPr>
+        <w:t>Nel primo caso, tutto il vapore ottenuto viene fatto espandere nella turbina fino ad arrivare alle condizioni necessarie per l’utilizzo d</w:t>
+      </w:r>
+      <w:r>
+        <w:rPr>
+          <w:rFonts w:ascii="Times New Roman" w:hAnsi="Times New Roman" w:cs="Times New Roman"/>
+          <w:sz w:val="24"/>
+          <w:szCs w:val="24"/>
+        </w:rPr>
+        <w:t>a parte di un fruitore</w:t>
+      </w:r>
+      <w:r>
+        <w:rPr>
+          <w:rFonts w:ascii="Times New Roman" w:hAnsi="Times New Roman" w:cs="Times New Roman"/>
+          <w:sz w:val="24"/>
+          <w:szCs w:val="24"/>
+        </w:rPr>
+        <w:t xml:space="preserve">. </w:t>
+      </w:r>
+    </w:p>
+    <w:p>
+      <w:pPr>
+        <w:spacing w:after="0"/>
+        <w:jc w:val="both"/>
+        <w:rPr>
+          <w:rFonts w:ascii="Times New Roman" w:hAnsi="Times New Roman" w:cs="Times New Roman"/>
+          <w:sz w:val="24"/>
+          <w:szCs w:val="24"/>
+        </w:rPr>
+      </w:pPr>
+      <w:r>
+        <w:rPr>
+          <w:rFonts w:ascii="Times New Roman" w:hAnsi="Times New Roman" w:cs="Times New Roman"/>
+          <w:sz w:val="24"/>
+          <w:szCs w:val="24"/>
+        </w:rPr>
+        <w:t>La seconda opzione viene utilizzata qualora non si è in grado di soddisfare</w:t>
+      </w:r>
+      <w:r>
+        <w:rPr>
+          <w:rFonts w:ascii="Times New Roman" w:hAnsi="Times New Roman" w:cs="Times New Roman"/>
+          <w:sz w:val="24"/>
+          <w:szCs w:val="24"/>
+        </w:rPr>
+        <w:t xml:space="preserve"> </w:t>
+      </w:r>
+      <w:r>
+        <w:rPr>
+          <w:rFonts w:ascii="Times New Roman" w:hAnsi="Times New Roman" w:cs="Times New Roman"/>
+          <w:sz w:val="24"/>
+          <w:szCs w:val="24"/>
+        </w:rPr>
+        <w:t>la richiesta termica de</w:t>
+      </w:r>
+      <w:r>
+        <w:rPr>
+          <w:rFonts w:ascii="Times New Roman" w:hAnsi="Times New Roman" w:cs="Times New Roman"/>
+          <w:sz w:val="24"/>
+          <w:szCs w:val="24"/>
+        </w:rPr>
+        <w:t>i terminali</w:t>
+      </w:r>
+      <w:r>
+        <w:rPr>
+          <w:rFonts w:ascii="Times New Roman" w:hAnsi="Times New Roman" w:cs="Times New Roman"/>
+          <w:sz w:val="24"/>
+          <w:szCs w:val="24"/>
+        </w:rPr>
+        <w:t xml:space="preserve">. Per questo motivo la portata di vapore, necessaria per l'utilizzazione termica, viene sottratta </w:t>
+      </w:r>
+      <w:r>
+        <w:rPr>
+          <w:rFonts w:ascii="Times New Roman" w:hAnsi="Times New Roman" w:cs="Times New Roman"/>
+          <w:sz w:val="24"/>
+          <w:szCs w:val="24"/>
+        </w:rPr>
         <w:lastRenderedPageBreak/>
-        <w:t>Nel primo caso, tutto il vapore ottenuto viene fatto espandere nella turbina fino ad arrivare alle condizioni necessarie per l’utilizzo d</w:t>
-      </w:r>
-      <w:r>
-        <w:rPr>
-          <w:rFonts w:ascii="Times New Roman" w:hAnsi="Times New Roman" w:cs="Times New Roman"/>
-          <w:sz w:val="24"/>
-          <w:szCs w:val="24"/>
-        </w:rPr>
-        <w:t>a parte di un fruitore</w:t>
+        <w:t>dalla turbina</w:t>
+      </w:r>
+      <w:r>
+        <w:rPr>
+          <w:rFonts w:ascii="Times New Roman" w:hAnsi="Times New Roman" w:cs="Times New Roman"/>
+          <w:sz w:val="24"/>
+          <w:szCs w:val="24"/>
+        </w:rPr>
+        <w:t>,</w:t>
+      </w:r>
+      <w:r>
+        <w:rPr>
+          <w:rFonts w:ascii="Times New Roman" w:hAnsi="Times New Roman" w:cs="Times New Roman"/>
+          <w:sz w:val="24"/>
+          <w:szCs w:val="24"/>
+        </w:rPr>
+        <w:t xml:space="preserve"> mentre la portata di vapore rimanente continua ad espandersi e viene scaricata in un condensatore</w:t>
+      </w:r>
+      <w:r>
+        <w:rPr>
+          <w:rFonts w:ascii="Times New Roman" w:hAnsi="Times New Roman" w:cs="Times New Roman"/>
+          <w:sz w:val="24"/>
+          <w:szCs w:val="24"/>
+        </w:rPr>
+        <w:t>, per essere poi</w:t>
+      </w:r>
+      <w:r>
+        <w:rPr>
+          <w:rFonts w:ascii="Times New Roman" w:hAnsi="Times New Roman" w:cs="Times New Roman"/>
+          <w:sz w:val="24"/>
+          <w:szCs w:val="24"/>
+        </w:rPr>
+        <w:t xml:space="preserve"> riutilizzata man</w:t>
+      </w:r>
+      <w:r>
+        <w:rPr>
+          <w:rFonts w:ascii="Times New Roman" w:hAnsi="Times New Roman" w:cs="Times New Roman"/>
+          <w:sz w:val="24"/>
+          <w:szCs w:val="24"/>
+        </w:rPr>
+        <w:t>dandola al generatore di vapore</w:t>
       </w:r>
       <w:r>
         <w:rPr>
@@ -3986,106 +4099,8 @@
       </w:pPr>
       <w:r>
         <w:rPr>
-          <w:rFonts w:ascii="Times New Roman" w:hAnsi="Times New Roman" w:cs="Times New Roman"/>
-          <w:sz w:val="24"/>
-          <w:szCs w:val="24"/>
-        </w:rPr>
-        <w:t>La seconda opzione viene utilizzata qualora non si è in grado di soddisfare</w:t>
-      </w:r>
-      <w:r>
-        <w:rPr>
-          <w:rFonts w:ascii="Times New Roman" w:hAnsi="Times New Roman" w:cs="Times New Roman"/>
-          <w:sz w:val="24"/>
-          <w:szCs w:val="24"/>
-        </w:rPr>
-        <w:t xml:space="preserve"> </w:t>
-      </w:r>
-      <w:r>
-        <w:rPr>
-          <w:rFonts w:ascii="Times New Roman" w:hAnsi="Times New Roman" w:cs="Times New Roman"/>
-          <w:sz w:val="24"/>
-          <w:szCs w:val="24"/>
-        </w:rPr>
-        <w:t>la richiesta termica de</w:t>
-      </w:r>
-      <w:r>
-        <w:rPr>
-          <w:rFonts w:ascii="Times New Roman" w:hAnsi="Times New Roman" w:cs="Times New Roman"/>
-          <w:sz w:val="24"/>
-          <w:szCs w:val="24"/>
-        </w:rPr>
-        <w:t>i terminali</w:t>
-      </w:r>
-      <w:r>
-        <w:rPr>
-          <w:rFonts w:ascii="Times New Roman" w:hAnsi="Times New Roman" w:cs="Times New Roman"/>
-          <w:sz w:val="24"/>
-          <w:szCs w:val="24"/>
-        </w:rPr>
-        <w:t>. Per questo motivo la portata di vapore, necessaria per l'utilizzazione termica, viene sottratta dalla turbina</w:t>
-      </w:r>
-      <w:r>
-        <w:rPr>
-          <w:rFonts w:ascii="Times New Roman" w:hAnsi="Times New Roman" w:cs="Times New Roman"/>
-          <w:sz w:val="24"/>
-          <w:szCs w:val="24"/>
-        </w:rPr>
-        <w:t>,</w:t>
-      </w:r>
-      <w:r>
-        <w:rPr>
-          <w:rFonts w:ascii="Times New Roman" w:hAnsi="Times New Roman" w:cs="Times New Roman"/>
-          <w:sz w:val="24"/>
-          <w:szCs w:val="24"/>
-        </w:rPr>
-        <w:t xml:space="preserve"> mentre la portata di vapore rimanente continua ad espandersi e viene scaricata in un condensatore</w:t>
-      </w:r>
-      <w:r>
-        <w:rPr>
-          <w:rFonts w:ascii="Times New Roman" w:hAnsi="Times New Roman" w:cs="Times New Roman"/>
-          <w:sz w:val="24"/>
-          <w:szCs w:val="24"/>
-        </w:rPr>
-        <w:t>, per essere poi</w:t>
-      </w:r>
-      <w:r>
-        <w:rPr>
-          <w:rFonts w:ascii="Times New Roman" w:hAnsi="Times New Roman" w:cs="Times New Roman"/>
-          <w:sz w:val="24"/>
-          <w:szCs w:val="24"/>
-        </w:rPr>
-        <w:t xml:space="preserve"> riutilizzata man</w:t>
-      </w:r>
-      <w:r>
-        <w:rPr>
-          <w:rFonts w:ascii="Times New Roman" w:hAnsi="Times New Roman" w:cs="Times New Roman"/>
-          <w:sz w:val="24"/>
-          <w:szCs w:val="24"/>
-        </w:rPr>
-        <w:t>dandola al generatore di vapore</w:t>
-      </w:r>
-      <w:r>
-        <w:rPr>
-          <w:rFonts w:ascii="Times New Roman" w:hAnsi="Times New Roman" w:cs="Times New Roman"/>
-          <w:sz w:val="24"/>
-          <w:szCs w:val="24"/>
-        </w:rPr>
-        <w:t xml:space="preserve">. </w:t>
-      </w:r>
-    </w:p>
-    <w:p>
-      <w:pPr>
-        <w:spacing w:after="0"/>
-        <w:jc w:val="both"/>
-        <w:rPr>
-          <w:rFonts w:ascii="Times New Roman" w:hAnsi="Times New Roman" w:cs="Times New Roman"/>
-          <w:sz w:val="24"/>
-          <w:szCs w:val="24"/>
-        </w:rPr>
-      </w:pPr>
-      <w:r>
-        <w:rPr>
           <w:noProof/>
+          <w:lang w:eastAsia="it-IT"/>
         </w:rPr>
         <mc:AlternateContent>
           <mc:Choice Requires="wps">
@@ -4745,7 +4760,6 @@
         <w:jc w:val="center"/>
         <w:rPr>
           <w:rFonts w:ascii="Times New Roman" w:hAnsi="Times New Roman" w:cs="Times New Roman"/>
-          <w:b/>
           <w:sz w:val="22"/>
           <w:szCs w:val="22"/>
         </w:rPr>
@@ -4809,6 +4823,9 @@
         <w:t xml:space="preserve"> - Ciclo di cogenerazione: schema concettuale</w:t>
       </w:r>
     </w:p>
+    <w:p/>
+    <w:p/>
+    <w:p/>
     <w:p>
       <w:pPr>
         <w:jc w:val="both"/>
@@ -5126,6 +5143,7 @@
       <w:r>
         <w:rPr>
           <w:noProof/>
+          <w:lang w:eastAsia="it-IT"/>
         </w:rPr>
         <mc:AlternateContent>
           <mc:Choice Requires="wps">
@@ -5903,8 +5921,189 @@
           <w:sz w:val="24"/>
           <w:szCs w:val="24"/>
         </w:rPr>
-        <w:t>leggi</w:t>
-      </w:r>
+        <w:t xml:space="preserve">leggi </w:t>
+      </w:r>
+      <w:r>
+        <w:rPr>
+          <w:rFonts w:ascii="Times New Roman" w:hAnsi="Times New Roman" w:cs="Times New Roman"/>
+          <w:sz w:val="24"/>
+          <w:szCs w:val="24"/>
+        </w:rPr>
+        <w:t>fondamentali: la legge dell’induzione elettromagnetica e la legge del campo magnetico rotante. La prima sostiene che l’induzione elettromagnetica si verifica quando il flusso del campo magnetico, di una superficie ben delimitata da un circuito elettrico, è variabile nel tempo. Essa, inoltre, impone che nel circuito si generi una forza elettromotrice indotta pari all'opposto della variazione temporale del flusso.</w:t>
+      </w:r>
+      <w:r>
+        <w:rPr>
+          <w:rFonts w:ascii="Times New Roman" w:hAnsi="Times New Roman" w:cs="Times New Roman"/>
+          <w:sz w:val="24"/>
+          <w:szCs w:val="24"/>
+        </w:rPr>
+        <w:t xml:space="preserve"> La seconda legge </w:t>
+      </w:r>
+      <w:r>
+        <w:rPr>
+          <w:rFonts w:ascii="Times New Roman" w:hAnsi="Times New Roman" w:cs="Times New Roman"/>
+          <w:sz w:val="24"/>
+          <w:szCs w:val="24"/>
+        </w:rPr>
+        <w:t>def</w:t>
+      </w:r>
+      <w:r>
+        <w:rPr>
+          <w:rFonts w:ascii="Times New Roman" w:hAnsi="Times New Roman" w:cs="Times New Roman"/>
+          <w:sz w:val="24"/>
+          <w:szCs w:val="24"/>
+        </w:rPr>
+        <w:t>inisce i casi in cui si forma</w:t>
+      </w:r>
+      <w:r>
+        <w:rPr>
+          <w:rFonts w:ascii="Times New Roman" w:hAnsi="Times New Roman" w:cs="Times New Roman"/>
+          <w:sz w:val="24"/>
+          <w:szCs w:val="24"/>
+        </w:rPr>
+        <w:t xml:space="preserve"> un campo magnetico rotante, ad esempio quando</w:t>
+      </w:r>
+      <w:r>
+        <w:rPr>
+          <w:rFonts w:ascii="Times New Roman" w:hAnsi="Times New Roman" w:cs="Times New Roman"/>
+          <w:sz w:val="24"/>
+          <w:szCs w:val="24"/>
+        </w:rPr>
+        <w:t xml:space="preserve"> si </w:t>
+      </w:r>
+      <w:r>
+        <w:rPr>
+          <w:rFonts w:ascii="Times New Roman" w:hAnsi="Times New Roman" w:cs="Times New Roman"/>
+          <w:sz w:val="24"/>
+          <w:szCs w:val="24"/>
+        </w:rPr>
+        <w:t xml:space="preserve">fa </w:t>
+      </w:r>
+      <w:r>
+        <w:rPr>
+          <w:rFonts w:ascii="Times New Roman" w:hAnsi="Times New Roman" w:cs="Times New Roman"/>
+          <w:sz w:val="24"/>
+          <w:szCs w:val="24"/>
+        </w:rPr>
+        <w:t>ruota</w:t>
+      </w:r>
+      <w:r>
+        <w:rPr>
+          <w:rFonts w:ascii="Times New Roman" w:hAnsi="Times New Roman" w:cs="Times New Roman"/>
+          <w:sz w:val="24"/>
+          <w:szCs w:val="24"/>
+        </w:rPr>
+        <w:t>re a velocità angolare costante</w:t>
+      </w:r>
+      <w:r>
+        <w:rPr>
+          <w:rFonts w:ascii="Times New Roman" w:hAnsi="Times New Roman" w:cs="Times New Roman"/>
+          <w:sz w:val="24"/>
+          <w:szCs w:val="24"/>
+        </w:rPr>
+        <w:t xml:space="preserve"> un magnete permanen</w:t>
+      </w:r>
+      <w:r>
+        <w:rPr>
+          <w:rFonts w:ascii="Times New Roman" w:hAnsi="Times New Roman" w:cs="Times New Roman"/>
+          <w:sz w:val="24"/>
+          <w:szCs w:val="24"/>
+        </w:rPr>
+        <w:t>te percorso da corrente stabile</w:t>
+      </w:r>
+      <w:r>
+        <w:rPr>
+          <w:rFonts w:ascii="Times New Roman" w:hAnsi="Times New Roman" w:cs="Times New Roman"/>
+          <w:sz w:val="24"/>
+          <w:szCs w:val="24"/>
+        </w:rPr>
+        <w:t xml:space="preserve"> oppure quando un insieme di avvolgimenti vengono percorsi da correnti sinusoidali opportunamente sfasate tra loro. </w:t>
+      </w:r>
+    </w:p>
+    <w:p>
+      <w:pPr>
+        <w:spacing w:after="0"/>
+        <w:jc w:val="both"/>
+        <w:rPr>
+          <w:rFonts w:ascii="Times New Roman" w:hAnsi="Times New Roman" w:cs="Times New Roman"/>
+          <w:sz w:val="24"/>
+          <w:szCs w:val="24"/>
+        </w:rPr>
+      </w:pPr>
+      <w:r>
+        <w:rPr>
+          <w:rFonts w:ascii="Times New Roman" w:hAnsi="Times New Roman" w:cs="Times New Roman"/>
+          <w:sz w:val="24"/>
+          <w:szCs w:val="24"/>
+        </w:rPr>
+        <w:t xml:space="preserve">Questo sistema viene realizzato con componenti per sopportare lo sforzo meccanico o quello elettrico. I componenti elettrici principali sono </w:t>
+      </w:r>
+      <w:r>
+        <w:rPr>
+          <w:rFonts w:ascii="Times New Roman" w:hAnsi="Times New Roman" w:cs="Times New Roman"/>
+          <w:sz w:val="24"/>
+          <w:szCs w:val="24"/>
+        </w:rPr>
+        <w:t>l’induttore,</w:t>
+      </w:r>
+      <w:r>
+        <w:rPr>
+          <w:rFonts w:ascii="Times New Roman" w:hAnsi="Times New Roman" w:cs="Times New Roman"/>
+          <w:sz w:val="24"/>
+          <w:szCs w:val="24"/>
+        </w:rPr>
+        <w:t xml:space="preserve"> che produce il campo magnetico</w:t>
+      </w:r>
+      <w:r>
+        <w:rPr>
+          <w:rFonts w:ascii="Times New Roman" w:hAnsi="Times New Roman" w:cs="Times New Roman"/>
+          <w:sz w:val="24"/>
+          <w:szCs w:val="24"/>
+        </w:rPr>
+        <w:t xml:space="preserve"> e l</w:t>
+      </w:r>
+      <w:r>
+        <w:rPr>
+          <w:rFonts w:ascii="Times New Roman" w:hAnsi="Times New Roman" w:cs="Times New Roman"/>
+          <w:sz w:val="24"/>
+          <w:szCs w:val="24"/>
+        </w:rPr>
+        <w:t>’indotto, che è il punt</w:t>
+      </w:r>
+      <w:r>
+        <w:rPr>
+          <w:rFonts w:ascii="Times New Roman" w:hAnsi="Times New Roman" w:cs="Times New Roman"/>
+          <w:sz w:val="24"/>
+          <w:szCs w:val="24"/>
+        </w:rPr>
+        <w:t xml:space="preserve">o </w:t>
+      </w:r>
+      <w:r>
+        <w:rPr>
+          <w:rFonts w:ascii="Times New Roman" w:hAnsi="Times New Roman" w:cs="Times New Roman"/>
+          <w:sz w:val="24"/>
+          <w:szCs w:val="24"/>
+        </w:rPr>
+        <w:t>di formazione del</w:t>
+      </w:r>
+      <w:r>
+        <w:rPr>
+          <w:rFonts w:ascii="Times New Roman" w:hAnsi="Times New Roman" w:cs="Times New Roman"/>
+          <w:sz w:val="24"/>
+          <w:szCs w:val="24"/>
+        </w:rPr>
+        <w:t xml:space="preserve">la </w:t>
+      </w:r>
+      <w:proofErr w:type="spellStart"/>
+      <w:r>
+        <w:rPr>
+          <w:rFonts w:ascii="Times New Roman" w:hAnsi="Times New Roman" w:cs="Times New Roman"/>
+          <w:sz w:val="24"/>
+          <w:szCs w:val="24"/>
+        </w:rPr>
+        <w:t>f.e.m</w:t>
+      </w:r>
+      <w:proofErr w:type="spellEnd"/>
       <w:r>
         <w:rPr>
           <w:rFonts w:ascii="Times New Roman" w:hAnsi="Times New Roman" w:cs="Times New Roman"/>
@@ -5919,39 +6118,276 @@
           <w:sz w:val="24"/>
           <w:szCs w:val="24"/>
         </w:rPr>
-        <w:t>fondamentali: la legge dell’induzione elettromagnetica e la legge del campo magnetico rotante. La prima sostiene che l’induzione elettromagnetica si verifica quando il flusso del campo magnetico, di una superficie ben delimitata da un circuito elettrico, è variabile nel tempo. Essa, inoltre, impone che nel circuito si generi una forza elettromotrice indotta pari all'opposto della variazione temporale del flusso.</w:t>
-      </w:r>
-      <w:r>
-        <w:rPr>
-          <w:rFonts w:ascii="Times New Roman" w:hAnsi="Times New Roman" w:cs="Times New Roman"/>
-          <w:sz w:val="24"/>
-          <w:szCs w:val="24"/>
-        </w:rPr>
-        <w:t xml:space="preserve"> La seconda legge </w:t>
-      </w:r>
-      <w:r>
-        <w:rPr>
-          <w:rFonts w:ascii="Times New Roman" w:hAnsi="Times New Roman" w:cs="Times New Roman"/>
-          <w:sz w:val="24"/>
-          <w:szCs w:val="24"/>
-        </w:rPr>
-        <w:t>def</w:t>
-      </w:r>
-      <w:r>
-        <w:rPr>
-          <w:rFonts w:ascii="Times New Roman" w:hAnsi="Times New Roman" w:cs="Times New Roman"/>
-          <w:sz w:val="24"/>
-          <w:szCs w:val="24"/>
-        </w:rPr>
-        <w:t>inisce i casi in cui si forma</w:t>
-      </w:r>
-      <w:r>
-        <w:rPr>
-          <w:rFonts w:ascii="Times New Roman" w:hAnsi="Times New Roman" w:cs="Times New Roman"/>
-          <w:sz w:val="24"/>
-          <w:szCs w:val="24"/>
-        </w:rPr>
-        <w:t xml:space="preserve"> un campo magnetico rotante, ad esempio quando</w:t>
+        <w:t>(forza elettromotrice</w:t>
+      </w:r>
+      <w:r>
+        <w:rPr>
+          <w:rFonts w:ascii="Times New Roman" w:hAnsi="Times New Roman" w:cs="Times New Roman"/>
+          <w:sz w:val="24"/>
+          <w:szCs w:val="24"/>
+        </w:rPr>
+        <w:t>) indotta</w:t>
+      </w:r>
+      <w:r>
+        <w:rPr>
+          <w:rFonts w:ascii="Times New Roman" w:hAnsi="Times New Roman" w:cs="Times New Roman"/>
+          <w:sz w:val="24"/>
+          <w:szCs w:val="24"/>
+        </w:rPr>
+        <w:t xml:space="preserve"> e può essere fisso o mobile. </w:t>
+      </w:r>
+    </w:p>
+    <w:p>
+      <w:pPr>
+        <w:spacing w:after="0"/>
+        <w:jc w:val="both"/>
+        <w:rPr>
+          <w:rFonts w:ascii="Times New Roman" w:hAnsi="Times New Roman" w:cs="Times New Roman"/>
+          <w:sz w:val="24"/>
+          <w:szCs w:val="24"/>
+        </w:rPr>
+      </w:pPr>
+      <w:r>
+        <w:rPr>
+          <w:rFonts w:ascii="Times New Roman" w:hAnsi="Times New Roman" w:cs="Times New Roman"/>
+          <w:sz w:val="24"/>
+          <w:szCs w:val="24"/>
+        </w:rPr>
+        <w:t xml:space="preserve">Un’ulteriore rilevante suddivisione da effettuare riguarda i motori sincroni e i motori asincroni. I primi sono caratterizzati </w:t>
+      </w:r>
+      <w:r>
+        <w:rPr>
+          <w:rFonts w:ascii="Times New Roman" w:hAnsi="Times New Roman" w:cs="Times New Roman"/>
+          <w:sz w:val="24"/>
+          <w:szCs w:val="24"/>
+        </w:rPr>
+        <w:t>da un funzionamento in cui il periodo di rotazione è sincronizzato con la frequenza della tensione di alimentazione, solitamente trifase.</w:t>
+      </w:r>
+      <w:r>
+        <w:rPr>
+          <w:rFonts w:ascii="Times New Roman" w:hAnsi="Times New Roman" w:cs="Times New Roman"/>
+        </w:rPr>
+        <w:t xml:space="preserve"> </w:t>
+      </w:r>
+      <w:r>
+        <w:rPr>
+          <w:rFonts w:ascii="Times New Roman" w:hAnsi="Times New Roman" w:cs="Times New Roman"/>
+          <w:sz w:val="24"/>
+          <w:szCs w:val="24"/>
+        </w:rPr>
+        <w:t xml:space="preserve">Questo tipo di motori offrono un elevato rapporto potenza/peso, una elevata affidabilità, una bassa inerzia del rotore e una generazione del calore </w:t>
+      </w:r>
+      <w:r>
+        <w:rPr>
+          <w:rFonts w:ascii="Times New Roman" w:hAnsi="Times New Roman" w:cs="Times New Roman"/>
+          <w:sz w:val="24"/>
+          <w:szCs w:val="24"/>
+        </w:rPr>
+        <w:t xml:space="preserve">parassita </w:t>
+      </w:r>
+      <w:r>
+        <w:rPr>
+          <w:rFonts w:ascii="Times New Roman" w:hAnsi="Times New Roman" w:cs="Times New Roman"/>
+          <w:sz w:val="24"/>
+          <w:szCs w:val="24"/>
+        </w:rPr>
+        <w:t>solo sullo statore. A</w:t>
+      </w:r>
+      <w:r>
+        <w:rPr>
+          <w:rFonts w:ascii="Times New Roman" w:hAnsi="Times New Roman" w:cs="Times New Roman"/>
+          <w:sz w:val="24"/>
+          <w:szCs w:val="24"/>
+        </w:rPr>
+        <w:t xml:space="preserve"> discapito di questi</w:t>
+      </w:r>
+      <w:r>
+        <w:rPr>
+          <w:rFonts w:ascii="Times New Roman" w:hAnsi="Times New Roman" w:cs="Times New Roman"/>
+          <w:sz w:val="24"/>
+          <w:szCs w:val="24"/>
+        </w:rPr>
+        <w:t xml:space="preserve"> pregi, </w:t>
+      </w:r>
+      <w:r>
+        <w:rPr>
+          <w:rFonts w:ascii="Times New Roman" w:hAnsi="Times New Roman" w:cs="Times New Roman"/>
+          <w:sz w:val="24"/>
+          <w:szCs w:val="24"/>
+        </w:rPr>
+        <w:t xml:space="preserve">le macchine sincrone </w:t>
+      </w:r>
+      <w:r>
+        <w:rPr>
+          <w:rFonts w:ascii="Times New Roman" w:hAnsi="Times New Roman" w:cs="Times New Roman"/>
+          <w:sz w:val="24"/>
+          <w:szCs w:val="24"/>
+        </w:rPr>
+        <w:t>presenta</w:t>
+      </w:r>
+      <w:r>
+        <w:rPr>
+          <w:rFonts w:ascii="Times New Roman" w:hAnsi="Times New Roman" w:cs="Times New Roman"/>
+          <w:sz w:val="24"/>
+          <w:szCs w:val="24"/>
+        </w:rPr>
+        <w:t>no un costo decisamente e</w:t>
+      </w:r>
+      <w:r>
+        <w:rPr>
+          <w:rFonts w:ascii="Times New Roman" w:hAnsi="Times New Roman" w:cs="Times New Roman"/>
+          <w:sz w:val="24"/>
+          <w:szCs w:val="24"/>
+        </w:rPr>
+        <w:t>levato e ad alte temperature il magnete permanente può smagnetizzarsi.</w:t>
+      </w:r>
+      <w:r>
+        <w:rPr>
+          <w:rFonts w:ascii="Times New Roman" w:hAnsi="Times New Roman" w:cs="Times New Roman"/>
+          <w:sz w:val="24"/>
+          <w:szCs w:val="24"/>
+        </w:rPr>
+        <w:t xml:space="preserve"> </w:t>
+      </w:r>
+    </w:p>
+    <w:p>
+      <w:pPr>
+        <w:jc w:val="both"/>
+        <w:rPr>
+          <w:rFonts w:ascii="Times New Roman" w:hAnsi="Times New Roman" w:cs="Times New Roman"/>
+          <w:sz w:val="24"/>
+          <w:szCs w:val="24"/>
+        </w:rPr>
+      </w:pPr>
+      <w:r>
+        <w:rPr>
+          <w:rFonts w:ascii="Times New Roman" w:hAnsi="Times New Roman" w:cs="Times New Roman"/>
+          <w:sz w:val="24"/>
+          <w:szCs w:val="24"/>
+        </w:rPr>
+        <w:t>Nei motori asincroni, invece, la freque</w:t>
+      </w:r>
+      <w:r>
+        <w:rPr>
+          <w:rFonts w:ascii="Times New Roman" w:hAnsi="Times New Roman" w:cs="Times New Roman"/>
+          <w:sz w:val="24"/>
+          <w:szCs w:val="24"/>
+        </w:rPr>
+        <w:t xml:space="preserve">nza di rotazione non è uguale </w:t>
+      </w:r>
+      <w:r>
+        <w:rPr>
+          <w:rFonts w:ascii="Times New Roman" w:hAnsi="Times New Roman" w:cs="Times New Roman"/>
+          <w:sz w:val="24"/>
+          <w:szCs w:val="24"/>
+        </w:rPr>
+        <w:t>a</w:t>
+      </w:r>
+      <w:r>
+        <w:rPr>
+          <w:rFonts w:ascii="Times New Roman" w:hAnsi="Times New Roman" w:cs="Times New Roman"/>
+          <w:sz w:val="24"/>
+          <w:szCs w:val="24"/>
+        </w:rPr>
+        <w:t>lla frequenza di rete. Questi dispositivi sono composti da una parte fissa, lo statore, e una parte rotante, il rotore. Nella maggior p</w:t>
+      </w:r>
+      <w:r>
+        <w:rPr>
+          <w:rFonts w:ascii="Times New Roman" w:hAnsi="Times New Roman" w:cs="Times New Roman"/>
+          <w:sz w:val="24"/>
+          <w:szCs w:val="24"/>
+        </w:rPr>
+        <w:t>arte dei casi quest’ultimo</w:t>
+      </w:r>
+      <w:r>
+        <w:rPr>
+          <w:rFonts w:ascii="Times New Roman" w:hAnsi="Times New Roman" w:cs="Times New Roman"/>
+          <w:sz w:val="24"/>
+          <w:szCs w:val="24"/>
+        </w:rPr>
+        <w:t xml:space="preserve"> è inserito nello statore. Lo statore è caratterizzato spesso da </w:t>
+      </w:r>
+      <w:r>
+        <w:rPr>
+          <w:rFonts w:ascii="Times New Roman" w:hAnsi="Times New Roman" w:cs="Times New Roman"/>
+          <w:sz w:val="24"/>
+          <w:szCs w:val="24"/>
+        </w:rPr>
+        <w:t xml:space="preserve">un avvolgimento trifase, i </w:t>
+      </w:r>
+      <w:r>
+        <w:rPr>
+          <w:rFonts w:ascii="Times New Roman" w:hAnsi="Times New Roman" w:cs="Times New Roman"/>
+          <w:sz w:val="24"/>
+          <w:szCs w:val="24"/>
+        </w:rPr>
+        <w:t xml:space="preserve">cui conduttori sono distribuiti in modo che una terna di correnti sinusoidali nel tempo produca una distribuzione spaziale di campo magnetico sinusoidale rotante. </w:t>
+      </w:r>
+    </w:p>
+    <w:p>
+      <w:pPr>
+        <w:jc w:val="both"/>
+        <w:rPr>
+          <w:rFonts w:ascii="Times New Roman" w:hAnsi="Times New Roman" w:cs="Times New Roman"/>
+          <w:sz w:val="24"/>
+          <w:szCs w:val="24"/>
+        </w:rPr>
+      </w:pPr>
+      <w:r>
+        <w:rPr>
+          <w:rFonts w:ascii="Times New Roman" w:hAnsi="Times New Roman" w:cs="Times New Roman"/>
+          <w:sz w:val="24"/>
+          <w:szCs w:val="24"/>
+        </w:rPr>
+        <w:t>Il rotore, usua</w:t>
+      </w:r>
+      <w:r>
+        <w:rPr>
+          <w:rFonts w:ascii="Times New Roman" w:hAnsi="Times New Roman" w:cs="Times New Roman"/>
+          <w:sz w:val="24"/>
+          <w:szCs w:val="24"/>
+        </w:rPr>
+        <w:t xml:space="preserve">lmente, </w:t>
+      </w:r>
+      <w:r>
+        <w:rPr>
+          <w:rFonts w:ascii="Times New Roman" w:hAnsi="Times New Roman" w:cs="Times New Roman"/>
+          <w:sz w:val="24"/>
+          <w:szCs w:val="24"/>
+        </w:rPr>
+        <w:t>è a gabbia di scoiattolo</w:t>
+      </w:r>
+      <w:r>
+        <w:rPr>
+          <w:rFonts w:ascii="Times New Roman" w:hAnsi="Times New Roman" w:cs="Times New Roman"/>
+          <w:sz w:val="24"/>
+          <w:szCs w:val="24"/>
+        </w:rPr>
+        <w:t xml:space="preserve"> in quanto presenta delle caratteristiche che risultano essere molto va</w:t>
+      </w:r>
+      <w:r>
+        <w:rPr>
+          <w:rFonts w:ascii="Times New Roman" w:hAnsi="Times New Roman" w:cs="Times New Roman"/>
+          <w:sz w:val="24"/>
+          <w:szCs w:val="24"/>
+        </w:rPr>
+        <w:t>ntaggiose rispetto alle tecnologie precedenti</w:t>
+      </w:r>
+      <w:r>
+        <w:rPr>
+          <w:rFonts w:ascii="Times New Roman" w:hAnsi="Times New Roman" w:cs="Times New Roman"/>
+          <w:sz w:val="24"/>
+          <w:szCs w:val="24"/>
+        </w:rPr>
+        <w:t xml:space="preserve">. </w:t>
+      </w:r>
+      <w:r>
+        <w:rPr>
+          <w:rFonts w:ascii="Times New Roman" w:hAnsi="Times New Roman" w:cs="Times New Roman"/>
+          <w:sz w:val="24"/>
+          <w:szCs w:val="24"/>
+        </w:rPr>
+        <w:t>Esso</w:t>
       </w:r>
       <w:r>
         <w:rPr>
@@ -5967,133 +6403,16 @@
           <w:sz w:val="24"/>
           <w:szCs w:val="24"/>
         </w:rPr>
-        <w:t xml:space="preserve">fa </w:t>
-      </w:r>
-      <w:r>
-        <w:rPr>
-          <w:rFonts w:ascii="Times New Roman" w:hAnsi="Times New Roman" w:cs="Times New Roman"/>
-          <w:sz w:val="24"/>
-          <w:szCs w:val="24"/>
-        </w:rPr>
-        <w:t>ruota</w:t>
-      </w:r>
-      <w:r>
-        <w:rPr>
-          <w:rFonts w:ascii="Times New Roman" w:hAnsi="Times New Roman" w:cs="Times New Roman"/>
-          <w:sz w:val="24"/>
-          <w:szCs w:val="24"/>
-        </w:rPr>
-        <w:t>re a velocità angolare costante</w:t>
-      </w:r>
-      <w:r>
-        <w:rPr>
-          <w:rFonts w:ascii="Times New Roman" w:hAnsi="Times New Roman" w:cs="Times New Roman"/>
-          <w:sz w:val="24"/>
-          <w:szCs w:val="24"/>
-        </w:rPr>
-        <w:t xml:space="preserve"> un magnete permanen</w:t>
-      </w:r>
-      <w:r>
-        <w:rPr>
-          <w:rFonts w:ascii="Times New Roman" w:hAnsi="Times New Roman" w:cs="Times New Roman"/>
-          <w:sz w:val="24"/>
-          <w:szCs w:val="24"/>
-        </w:rPr>
-        <w:t>te percorso da corrente stabile</w:t>
-      </w:r>
-      <w:r>
-        <w:rPr>
-          <w:rFonts w:ascii="Times New Roman" w:hAnsi="Times New Roman" w:cs="Times New Roman"/>
-          <w:sz w:val="24"/>
-          <w:szCs w:val="24"/>
-        </w:rPr>
-        <w:t xml:space="preserve"> oppure quando un insieme di avvolgimenti vengono percorsi da correnti sinusoidali opportunamente sfasate tra loro. </w:t>
-      </w:r>
-    </w:p>
-    <w:p>
-      <w:pPr>
-        <w:spacing w:after="0"/>
-        <w:jc w:val="both"/>
-        <w:rPr>
-          <w:rFonts w:ascii="Times New Roman" w:hAnsi="Times New Roman" w:cs="Times New Roman"/>
-          <w:sz w:val="24"/>
-          <w:szCs w:val="24"/>
-        </w:rPr>
-      </w:pPr>
-      <w:r>
-        <w:rPr>
-          <w:rFonts w:ascii="Times New Roman" w:hAnsi="Times New Roman" w:cs="Times New Roman"/>
-          <w:sz w:val="24"/>
-          <w:szCs w:val="24"/>
-        </w:rPr>
-        <w:t xml:space="preserve">Questo sistema viene realizzato con componenti per sopportare lo sforzo meccanico o quello elettrico. I componenti elettrici principali sono </w:t>
-      </w:r>
-      <w:r>
-        <w:rPr>
-          <w:rFonts w:ascii="Times New Roman" w:hAnsi="Times New Roman" w:cs="Times New Roman"/>
-          <w:sz w:val="24"/>
-          <w:szCs w:val="24"/>
-        </w:rPr>
-        <w:t>l’induttore,</w:t>
-      </w:r>
-      <w:r>
-        <w:rPr>
-          <w:rFonts w:ascii="Times New Roman" w:hAnsi="Times New Roman" w:cs="Times New Roman"/>
-          <w:sz w:val="24"/>
-          <w:szCs w:val="24"/>
-        </w:rPr>
-        <w:t xml:space="preserve"> che produce il campo magnetico</w:t>
-      </w:r>
-      <w:r>
-        <w:rPr>
-          <w:rFonts w:ascii="Times New Roman" w:hAnsi="Times New Roman" w:cs="Times New Roman"/>
-          <w:sz w:val="24"/>
-          <w:szCs w:val="24"/>
-        </w:rPr>
-        <w:t xml:space="preserve"> e l</w:t>
-      </w:r>
-      <w:r>
-        <w:rPr>
-          <w:rFonts w:ascii="Times New Roman" w:hAnsi="Times New Roman" w:cs="Times New Roman"/>
-          <w:sz w:val="24"/>
-          <w:szCs w:val="24"/>
-        </w:rPr>
-        <w:t>’indotto, che è il punt</w:t>
-      </w:r>
-      <w:r>
-        <w:rPr>
-          <w:rFonts w:ascii="Times New Roman" w:hAnsi="Times New Roman" w:cs="Times New Roman"/>
-          <w:sz w:val="24"/>
-          <w:szCs w:val="24"/>
-        </w:rPr>
-        <w:t xml:space="preserve">o </w:t>
-      </w:r>
-      <w:r>
-        <w:rPr>
-          <w:rFonts w:ascii="Times New Roman" w:hAnsi="Times New Roman" w:cs="Times New Roman"/>
-          <w:sz w:val="24"/>
-          <w:szCs w:val="24"/>
-        </w:rPr>
-        <w:t>di formazione del</w:t>
-      </w:r>
-      <w:r>
-        <w:rPr>
-          <w:rFonts w:ascii="Times New Roman" w:hAnsi="Times New Roman" w:cs="Times New Roman"/>
-          <w:sz w:val="24"/>
-          <w:szCs w:val="24"/>
-        </w:rPr>
-        <w:t xml:space="preserve">la </w:t>
-      </w:r>
-      <w:proofErr w:type="spellStart"/>
-      <w:r>
-        <w:rPr>
-          <w:rFonts w:ascii="Times New Roman" w:hAnsi="Times New Roman" w:cs="Times New Roman"/>
-          <w:sz w:val="24"/>
-          <w:szCs w:val="24"/>
-        </w:rPr>
-        <w:t>f.e.m</w:t>
-      </w:r>
-      <w:proofErr w:type="spellEnd"/>
+        <w:t>realizza</w:t>
+      </w:r>
+      <w:r>
+        <w:rPr>
+          <w:rFonts w:ascii="Times New Roman" w:hAnsi="Times New Roman" w:cs="Times New Roman"/>
+          <w:sz w:val="24"/>
+          <w:szCs w:val="24"/>
+        </w:rPr>
+        <w:t xml:space="preserve"> mediante l’inserimento</w:t>
+      </w:r>
       <w:r>
         <w:rPr>
           <w:rFonts w:ascii="Times New Roman" w:hAnsi="Times New Roman" w:cs="Times New Roman"/>
@@ -6108,315 +6427,6 @@
           <w:sz w:val="24"/>
           <w:szCs w:val="24"/>
         </w:rPr>
-        <w:t>(forza elettromotrice</w:t>
-      </w:r>
-      <w:r>
-        <w:rPr>
-          <w:rFonts w:ascii="Times New Roman" w:hAnsi="Times New Roman" w:cs="Times New Roman"/>
-          <w:sz w:val="24"/>
-          <w:szCs w:val="24"/>
-        </w:rPr>
-        <w:t>) indotta</w:t>
-      </w:r>
-      <w:r>
-        <w:rPr>
-          <w:rFonts w:ascii="Times New Roman" w:hAnsi="Times New Roman" w:cs="Times New Roman"/>
-          <w:sz w:val="24"/>
-          <w:szCs w:val="24"/>
-        </w:rPr>
-        <w:t xml:space="preserve"> e può essere fisso o mobile. </w:t>
-      </w:r>
-    </w:p>
-    <w:p>
-      <w:pPr>
-        <w:spacing w:after="0"/>
-        <w:jc w:val="both"/>
-        <w:rPr>
-          <w:rFonts w:ascii="Times New Roman" w:hAnsi="Times New Roman" w:cs="Times New Roman"/>
-          <w:sz w:val="24"/>
-          <w:szCs w:val="24"/>
-        </w:rPr>
-      </w:pPr>
-      <w:r>
-        <w:rPr>
-          <w:rFonts w:ascii="Times New Roman" w:hAnsi="Times New Roman" w:cs="Times New Roman"/>
-          <w:sz w:val="24"/>
-          <w:szCs w:val="24"/>
-        </w:rPr>
-        <w:t xml:space="preserve">Un’ulteriore rilevante suddivisione da effettuare riguarda i motori sincroni e i motori asincroni. I primi sono caratterizzati </w:t>
-      </w:r>
-      <w:r>
-        <w:rPr>
-          <w:rFonts w:ascii="Times New Roman" w:hAnsi="Times New Roman" w:cs="Times New Roman"/>
-          <w:sz w:val="24"/>
-          <w:szCs w:val="24"/>
-        </w:rPr>
-        <w:t>da un funzionamento in cui il periodo di rotazione è sincronizzato con la frequenza della tensione di alimentazione, solitamente trifase.</w:t>
-      </w:r>
-      <w:r>
-        <w:rPr>
-          <w:rFonts w:ascii="Times New Roman" w:hAnsi="Times New Roman" w:cs="Times New Roman"/>
-        </w:rPr>
-        <w:t xml:space="preserve"> </w:t>
-      </w:r>
-      <w:r>
-        <w:rPr>
-          <w:rFonts w:ascii="Times New Roman" w:hAnsi="Times New Roman" w:cs="Times New Roman"/>
-          <w:sz w:val="24"/>
-          <w:szCs w:val="24"/>
-        </w:rPr>
-        <w:t xml:space="preserve">Questo tipo di motori offrono un elevato rapporto potenza/peso, una elevata affidabilità, una bassa inerzia del rotore e una generazione del calore </w:t>
-      </w:r>
-      <w:r>
-        <w:rPr>
-          <w:rFonts w:ascii="Times New Roman" w:hAnsi="Times New Roman" w:cs="Times New Roman"/>
-          <w:sz w:val="24"/>
-          <w:szCs w:val="24"/>
-        </w:rPr>
-        <w:t xml:space="preserve">parassita </w:t>
-      </w:r>
-      <w:r>
-        <w:rPr>
-          <w:rFonts w:ascii="Times New Roman" w:hAnsi="Times New Roman" w:cs="Times New Roman"/>
-          <w:sz w:val="24"/>
-          <w:szCs w:val="24"/>
-        </w:rPr>
-        <w:t>solo sullo statore. A</w:t>
-      </w:r>
-      <w:r>
-        <w:rPr>
-          <w:rFonts w:ascii="Times New Roman" w:hAnsi="Times New Roman" w:cs="Times New Roman"/>
-          <w:sz w:val="24"/>
-          <w:szCs w:val="24"/>
-        </w:rPr>
-        <w:t xml:space="preserve"> discapito di questi</w:t>
-      </w:r>
-      <w:r>
-        <w:rPr>
-          <w:rFonts w:ascii="Times New Roman" w:hAnsi="Times New Roman" w:cs="Times New Roman"/>
-          <w:sz w:val="24"/>
-          <w:szCs w:val="24"/>
-        </w:rPr>
-        <w:t xml:space="preserve"> pregi, </w:t>
-      </w:r>
-      <w:r>
-        <w:rPr>
-          <w:rFonts w:ascii="Times New Roman" w:hAnsi="Times New Roman" w:cs="Times New Roman"/>
-          <w:sz w:val="24"/>
-          <w:szCs w:val="24"/>
-        </w:rPr>
-        <w:t xml:space="preserve">le macchine sincrone </w:t>
-      </w:r>
-      <w:r>
-        <w:rPr>
-          <w:rFonts w:ascii="Times New Roman" w:hAnsi="Times New Roman" w:cs="Times New Roman"/>
-          <w:sz w:val="24"/>
-          <w:szCs w:val="24"/>
-        </w:rPr>
-        <w:t>presenta</w:t>
-      </w:r>
-      <w:r>
-        <w:rPr>
-          <w:rFonts w:ascii="Times New Roman" w:hAnsi="Times New Roman" w:cs="Times New Roman"/>
-          <w:sz w:val="24"/>
-          <w:szCs w:val="24"/>
-        </w:rPr>
-        <w:t>no un costo decisamente e</w:t>
-      </w:r>
-      <w:r>
-        <w:rPr>
-          <w:rFonts w:ascii="Times New Roman" w:hAnsi="Times New Roman" w:cs="Times New Roman"/>
-          <w:sz w:val="24"/>
-          <w:szCs w:val="24"/>
-        </w:rPr>
-        <w:t>levato e ad alte temperature il magnete permanente può smagnetizzarsi.</w:t>
-      </w:r>
-      <w:r>
-        <w:rPr>
-          <w:rFonts w:ascii="Times New Roman" w:hAnsi="Times New Roman" w:cs="Times New Roman"/>
-          <w:sz w:val="24"/>
-          <w:szCs w:val="24"/>
-        </w:rPr>
-        <w:t xml:space="preserve"> </w:t>
-      </w:r>
-    </w:p>
-    <w:p>
-      <w:pPr>
-        <w:jc w:val="both"/>
-        <w:rPr>
-          <w:rFonts w:ascii="Times New Roman" w:hAnsi="Times New Roman" w:cs="Times New Roman"/>
-          <w:sz w:val="24"/>
-          <w:szCs w:val="24"/>
-        </w:rPr>
-      </w:pPr>
-      <w:r>
-        <w:rPr>
-          <w:rFonts w:ascii="Times New Roman" w:hAnsi="Times New Roman" w:cs="Times New Roman"/>
-          <w:sz w:val="24"/>
-          <w:szCs w:val="24"/>
-        </w:rPr>
-        <w:t>Nei motori asincroni, invece, la freque</w:t>
-      </w:r>
-      <w:r>
-        <w:rPr>
-          <w:rFonts w:ascii="Times New Roman" w:hAnsi="Times New Roman" w:cs="Times New Roman"/>
-          <w:sz w:val="24"/>
-          <w:szCs w:val="24"/>
-        </w:rPr>
-        <w:t xml:space="preserve">nza di rotazione non è uguale </w:t>
-      </w:r>
-      <w:r>
-        <w:rPr>
-          <w:rFonts w:ascii="Times New Roman" w:hAnsi="Times New Roman" w:cs="Times New Roman"/>
-          <w:sz w:val="24"/>
-          <w:szCs w:val="24"/>
-        </w:rPr>
-        <w:t>a</w:t>
-      </w:r>
-      <w:r>
-        <w:rPr>
-          <w:rFonts w:ascii="Times New Roman" w:hAnsi="Times New Roman" w:cs="Times New Roman"/>
-          <w:sz w:val="24"/>
-          <w:szCs w:val="24"/>
-        </w:rPr>
-        <w:t>lla frequenza di rete. Questi dispositivi sono composti da una parte fissa, lo statore, e una parte rotante, il rotore. Nella maggior p</w:t>
-      </w:r>
-      <w:r>
-        <w:rPr>
-          <w:rFonts w:ascii="Times New Roman" w:hAnsi="Times New Roman" w:cs="Times New Roman"/>
-          <w:sz w:val="24"/>
-          <w:szCs w:val="24"/>
-        </w:rPr>
-        <w:t>arte dei casi quest’ultimo</w:t>
-      </w:r>
-      <w:r>
-        <w:rPr>
-          <w:rFonts w:ascii="Times New Roman" w:hAnsi="Times New Roman" w:cs="Times New Roman"/>
-          <w:sz w:val="24"/>
-          <w:szCs w:val="24"/>
-        </w:rPr>
-        <w:t xml:space="preserve"> è inserito nello statore. Lo statore è caratterizzato spesso da </w:t>
-      </w:r>
-      <w:r>
-        <w:rPr>
-          <w:rFonts w:ascii="Times New Roman" w:hAnsi="Times New Roman" w:cs="Times New Roman"/>
-          <w:sz w:val="24"/>
-          <w:szCs w:val="24"/>
-        </w:rPr>
-        <w:t xml:space="preserve">un avvolgimento trifase, i </w:t>
-      </w:r>
-      <w:r>
-        <w:rPr>
-          <w:rFonts w:ascii="Times New Roman" w:hAnsi="Times New Roman" w:cs="Times New Roman"/>
-          <w:sz w:val="24"/>
-          <w:szCs w:val="24"/>
-        </w:rPr>
-        <w:t xml:space="preserve">cui conduttori sono distribuiti in modo che una terna di correnti sinusoidali nel tempo produca una distribuzione spaziale di campo magnetico sinusoidale rotante. </w:t>
-      </w:r>
-    </w:p>
-    <w:p>
-      <w:pPr>
-        <w:jc w:val="both"/>
-        <w:rPr>
-          <w:rFonts w:ascii="Times New Roman" w:hAnsi="Times New Roman" w:cs="Times New Roman"/>
-          <w:sz w:val="24"/>
-          <w:szCs w:val="24"/>
-        </w:rPr>
-      </w:pPr>
-      <w:r>
-        <w:rPr>
-          <w:rFonts w:ascii="Times New Roman" w:hAnsi="Times New Roman" w:cs="Times New Roman"/>
-          <w:sz w:val="24"/>
-          <w:szCs w:val="24"/>
-        </w:rPr>
-        <w:t>Il rotore, usua</w:t>
-      </w:r>
-      <w:r>
-        <w:rPr>
-          <w:rFonts w:ascii="Times New Roman" w:hAnsi="Times New Roman" w:cs="Times New Roman"/>
-          <w:sz w:val="24"/>
-          <w:szCs w:val="24"/>
-        </w:rPr>
-        <w:t xml:space="preserve">lmente, </w:t>
-      </w:r>
-      <w:r>
-        <w:rPr>
-          <w:rFonts w:ascii="Times New Roman" w:hAnsi="Times New Roman" w:cs="Times New Roman"/>
-          <w:sz w:val="24"/>
-          <w:szCs w:val="24"/>
-        </w:rPr>
-        <w:t>è a gabbia di scoiattolo</w:t>
-      </w:r>
-      <w:r>
-        <w:rPr>
-          <w:rFonts w:ascii="Times New Roman" w:hAnsi="Times New Roman" w:cs="Times New Roman"/>
-          <w:sz w:val="24"/>
-          <w:szCs w:val="24"/>
-        </w:rPr>
-        <w:t xml:space="preserve"> in quanto presenta delle caratteristiche che risultano essere molto va</w:t>
-      </w:r>
-      <w:r>
-        <w:rPr>
-          <w:rFonts w:ascii="Times New Roman" w:hAnsi="Times New Roman" w:cs="Times New Roman"/>
-          <w:sz w:val="24"/>
-          <w:szCs w:val="24"/>
-        </w:rPr>
-        <w:t>ntaggiose rispetto alle tecnologie precedenti</w:t>
-      </w:r>
-      <w:r>
-        <w:rPr>
-          <w:rFonts w:ascii="Times New Roman" w:hAnsi="Times New Roman" w:cs="Times New Roman"/>
-          <w:sz w:val="24"/>
-          <w:szCs w:val="24"/>
-        </w:rPr>
-        <w:t xml:space="preserve">. </w:t>
-      </w:r>
-      <w:r>
-        <w:rPr>
-          <w:rFonts w:ascii="Times New Roman" w:hAnsi="Times New Roman" w:cs="Times New Roman"/>
-          <w:sz w:val="24"/>
-          <w:szCs w:val="24"/>
-        </w:rPr>
-        <w:t>Esso</w:t>
-      </w:r>
-      <w:r>
-        <w:rPr>
-          <w:rFonts w:ascii="Times New Roman" w:hAnsi="Times New Roman" w:cs="Times New Roman"/>
-          <w:sz w:val="24"/>
-          <w:szCs w:val="24"/>
-        </w:rPr>
-        <w:t xml:space="preserve"> si </w:t>
-      </w:r>
-      <w:r>
-        <w:rPr>
-          <w:rFonts w:ascii="Times New Roman" w:hAnsi="Times New Roman" w:cs="Times New Roman"/>
-          <w:sz w:val="24"/>
-          <w:szCs w:val="24"/>
-        </w:rPr>
-        <w:t>realizza</w:t>
-      </w:r>
-      <w:r>
-        <w:rPr>
-          <w:rFonts w:ascii="Times New Roman" w:hAnsi="Times New Roman" w:cs="Times New Roman"/>
-          <w:sz w:val="24"/>
-          <w:szCs w:val="24"/>
-        </w:rPr>
-        <w:t xml:space="preserve"> mediante l’inserimento</w:t>
-      </w:r>
-      <w:r>
-        <w:rPr>
-          <w:rFonts w:ascii="Times New Roman" w:hAnsi="Times New Roman" w:cs="Times New Roman"/>
-          <w:sz w:val="24"/>
-          <w:szCs w:val="24"/>
-        </w:rPr>
-        <w:t xml:space="preserve"> </w:t>
-      </w:r>
-      <w:r>
-        <w:rPr>
-          <w:rFonts w:ascii="Times New Roman" w:hAnsi="Times New Roman" w:cs="Times New Roman"/>
-          <w:sz w:val="24"/>
-          <w:szCs w:val="24"/>
-        </w:rPr>
         <w:t xml:space="preserve">di alcune </w:t>
       </w:r>
       <w:r>
@@ -6457,15 +6467,7 @@
           <w:sz w:val="24"/>
           <w:szCs w:val="24"/>
         </w:rPr>
-        <w:t>rame</w:t>
-      </w:r>
-      <w:r>
-        <w:rPr>
-          <w:rFonts w:ascii="Times New Roman" w:hAnsi="Times New Roman" w:cs="Times New Roman"/>
-          <w:sz w:val="24"/>
-          <w:szCs w:val="24"/>
-        </w:rPr>
-        <w:t xml:space="preserve"> </w:t>
+        <w:t xml:space="preserve">rame </w:t>
       </w:r>
       <w:r>
         <w:rPr>
@@ -7165,7 +7167,7 @@
         <w:rPr>
           <w:rFonts w:ascii="Times New Roman" w:hAnsi="Times New Roman" w:cs="Times New Roman"/>
           <w:b/>
-          <w:sz w:val="36"/>
+          <w:sz w:val="24"/>
         </w:rPr>
       </w:pPr>
     </w:p>
@@ -7326,6 +7328,7 @@
     </w:p>
     <w:p>
       <w:pPr>
+        <w:spacing w:after="0"/>
         <w:jc w:val="both"/>
         <w:rPr>
           <w:rFonts w:ascii="Times New Roman" w:hAnsi="Times New Roman" w:cs="Times New Roman"/>
@@ -7527,23 +7530,23 @@
           <w:sz w:val="24"/>
           <w:szCs w:val="24"/>
         </w:rPr>
-        <w:t xml:space="preserve">Per effettuare alcuni pezzi necessari nella composizione dell’impianto è stato </w:t>
-      </w:r>
-      <w:r>
-        <w:rPr>
-          <w:rFonts w:ascii="Times New Roman" w:hAnsi="Times New Roman" w:cs="Times New Roman"/>
-          <w:sz w:val="24"/>
-          <w:szCs w:val="24"/>
-        </w:rPr>
-        <w:t>doveroso</w:t>
-      </w:r>
-      <w:r>
-        <w:rPr>
-          <w:rFonts w:ascii="Times New Roman" w:hAnsi="Times New Roman" w:cs="Times New Roman"/>
-          <w:sz w:val="24"/>
-          <w:szCs w:val="24"/>
-        </w:rPr>
-        <w:t xml:space="preserve"> utilizzare il tornio. Quest’ultimo è una macchina utensile che ci permette di lavorare determinati materiali (ferro, ottone, acciaio inox,</w:t>
+        <w:t>Per effettuare alcuni pezzi necessari nella com</w:t>
+      </w:r>
+      <w:r>
+        <w:rPr>
+          <w:rFonts w:ascii="Times New Roman" w:hAnsi="Times New Roman" w:cs="Times New Roman"/>
+          <w:sz w:val="24"/>
+          <w:szCs w:val="24"/>
+        </w:rPr>
+        <w:t>posizione dell’impianto è stato utilizzato il tornio. Si tratta di</w:t>
+      </w:r>
+      <w:r>
+        <w:rPr>
+          <w:rFonts w:ascii="Times New Roman" w:hAnsi="Times New Roman" w:cs="Times New Roman"/>
+          <w:sz w:val="24"/>
+          <w:szCs w:val="24"/>
+        </w:rPr>
+        <w:t xml:space="preserve"> una macchina utensile che ci permette di lavorare determinati materiali (ferro, ottone, acciaio inox,</w:t>
       </w:r>
       <w:r>
         <w:rPr>
@@ -7559,7 +7562,25 @@
           <w:sz w:val="24"/>
           <w:szCs w:val="24"/>
         </w:rPr>
-        <w:t xml:space="preserve">…). La </w:t>
+        <w:t xml:space="preserve">…). </w:t>
+      </w:r>
+    </w:p>
+    <w:p>
+      <w:pPr>
+        <w:jc w:val="both"/>
+        <w:rPr>
+          <w:rFonts w:ascii="Times New Roman" w:hAnsi="Times New Roman" w:cs="Times New Roman"/>
+          <w:sz w:val="24"/>
+          <w:szCs w:val="24"/>
+        </w:rPr>
+      </w:pPr>
+      <w:r>
+        <w:rPr>
+          <w:rFonts w:ascii="Times New Roman" w:hAnsi="Times New Roman" w:cs="Times New Roman"/>
+          <w:sz w:val="24"/>
+          <w:szCs w:val="24"/>
+        </w:rPr>
+        <w:t xml:space="preserve">La </w:t>
       </w:r>
       <w:r>
         <w:rPr>
@@ -7575,31 +7596,63 @@
           <w:sz w:val="24"/>
           <w:szCs w:val="24"/>
         </w:rPr>
-        <w:t xml:space="preserve"> mediante asportazione di truciolo. Durante la lavorazione, l’oggetto assume un moto rotatorio datogli dal mandrino che a sua volta è collegato</w:t>
-      </w:r>
-      <w:r>
-        <w:rPr>
-          <w:rFonts w:ascii="Times New Roman" w:hAnsi="Times New Roman" w:cs="Times New Roman"/>
-          <w:sz w:val="24"/>
-          <w:szCs w:val="24"/>
-        </w:rPr>
-        <w:t xml:space="preserve"> all’albero rotante, mentre l’utensile è caratterizzato da un moto decisamente più line</w:t>
-      </w:r>
-      <w:r>
-        <w:rPr>
-          <w:rFonts w:ascii="Times New Roman" w:hAnsi="Times New Roman" w:cs="Times New Roman"/>
-          <w:sz w:val="24"/>
-          <w:szCs w:val="24"/>
-        </w:rPr>
-        <w:t>are. L’</w:t>
-      </w:r>
-      <w:r>
-        <w:rPr>
-          <w:rFonts w:ascii="Times New Roman" w:hAnsi="Times New Roman" w:cs="Times New Roman"/>
-          <w:sz w:val="24"/>
-          <w:szCs w:val="24"/>
-        </w:rPr>
-        <w:t>utensile, da noi utilizzato,</w:t>
+        <w:t xml:space="preserve"> mediante asportazione di truciolo. Durante la lavorazione, l’oggetto assume un moto rotatorio datogli dal mandrino</w:t>
+      </w:r>
+      <w:r>
+        <w:rPr>
+          <w:rFonts w:ascii="Times New Roman" w:hAnsi="Times New Roman" w:cs="Times New Roman"/>
+          <w:sz w:val="24"/>
+          <w:szCs w:val="24"/>
+        </w:rPr>
+        <w:t>,</w:t>
+      </w:r>
+      <w:r>
+        <w:rPr>
+          <w:rFonts w:ascii="Times New Roman" w:hAnsi="Times New Roman" w:cs="Times New Roman"/>
+          <w:sz w:val="24"/>
+          <w:szCs w:val="24"/>
+        </w:rPr>
+        <w:t xml:space="preserve"> che a sua volta è collegato</w:t>
+      </w:r>
+      <w:r>
+        <w:rPr>
+          <w:rFonts w:ascii="Times New Roman" w:hAnsi="Times New Roman" w:cs="Times New Roman"/>
+          <w:sz w:val="24"/>
+          <w:szCs w:val="24"/>
+        </w:rPr>
+        <w:t xml:space="preserve"> all’albero rotante, mentre l’utensile è caratteri</w:t>
+      </w:r>
+      <w:r>
+        <w:rPr>
+          <w:rFonts w:ascii="Times New Roman" w:hAnsi="Times New Roman" w:cs="Times New Roman"/>
+          <w:sz w:val="24"/>
+          <w:szCs w:val="24"/>
+        </w:rPr>
+        <w:t>zzato da un moto</w:t>
+      </w:r>
+      <w:r>
+        <w:rPr>
+          <w:rFonts w:ascii="Times New Roman" w:hAnsi="Times New Roman" w:cs="Times New Roman"/>
+          <w:sz w:val="24"/>
+          <w:szCs w:val="24"/>
+        </w:rPr>
+        <w:t xml:space="preserve"> line</w:t>
+      </w:r>
+      <w:r>
+        <w:rPr>
+          <w:rFonts w:ascii="Times New Roman" w:hAnsi="Times New Roman" w:cs="Times New Roman"/>
+          <w:sz w:val="24"/>
+          <w:szCs w:val="24"/>
+        </w:rPr>
+        <w:t>are.</w:t>
+      </w:r>
+      <w:r>
+        <w:rPr>
+          <w:rFonts w:ascii="Times New Roman" w:hAnsi="Times New Roman" w:cs="Times New Roman"/>
+          <w:sz w:val="24"/>
+          <w:szCs w:val="24"/>
+        </w:rPr>
+        <w:t xml:space="preserve"> Gli utensili da noi utilizzati</w:t>
       </w:r>
       <w:r>
         <w:rPr>
@@ -7615,15 +7668,39 @@
           <w:sz w:val="24"/>
           <w:szCs w:val="24"/>
         </w:rPr>
-        <w:t xml:space="preserve">era un </w:t>
-      </w:r>
-      <w:r>
-        <w:rPr>
-          <w:rFonts w:ascii="Times New Roman" w:hAnsi="Times New Roman" w:cs="Times New Roman"/>
-          <w:sz w:val="24"/>
-          <w:szCs w:val="24"/>
-        </w:rPr>
-        <w:t xml:space="preserve">acciaio rapido che ci ha permesso di ottenere una superficie molto lineare </w:t>
+        <w:t>erano composti da</w:t>
+      </w:r>
+      <w:r>
+        <w:rPr>
+          <w:rFonts w:ascii="Times New Roman" w:hAnsi="Times New Roman" w:cs="Times New Roman"/>
+          <w:sz w:val="24"/>
+          <w:szCs w:val="24"/>
+        </w:rPr>
+        <w:t xml:space="preserve"> </w:t>
+      </w:r>
+      <w:r>
+        <w:rPr>
+          <w:rFonts w:ascii="Times New Roman" w:hAnsi="Times New Roman" w:cs="Times New Roman"/>
+          <w:sz w:val="24"/>
+          <w:szCs w:val="24"/>
+        </w:rPr>
+        <w:t>acciaio rapido</w:t>
+      </w:r>
+      <w:r>
+        <w:rPr>
+          <w:rFonts w:ascii="Times New Roman" w:hAnsi="Times New Roman" w:cs="Times New Roman"/>
+          <w:sz w:val="24"/>
+          <w:szCs w:val="24"/>
+        </w:rPr>
+        <w:t>, permettendoci</w:t>
+      </w:r>
+      <w:r>
+        <w:rPr>
+          <w:rFonts w:ascii="Times New Roman" w:hAnsi="Times New Roman" w:cs="Times New Roman"/>
+          <w:sz w:val="24"/>
+          <w:szCs w:val="24"/>
+        </w:rPr>
+        <w:t xml:space="preserve"> di ottenere una superficie molto lineare </w:t>
       </w:r>
       <w:r>
         <w:rPr>
@@ -7639,7 +7716,31 @@
           <w:sz w:val="24"/>
           <w:szCs w:val="24"/>
         </w:rPr>
-        <w:t xml:space="preserve">lle sue ottime caratteristiche di taglio. </w:t>
+        <w:t>lle sue ottima</w:t>
+      </w:r>
+      <w:r>
+        <w:rPr>
+          <w:rFonts w:ascii="Times New Roman" w:hAnsi="Times New Roman" w:cs="Times New Roman"/>
+          <w:sz w:val="24"/>
+          <w:szCs w:val="24"/>
+        </w:rPr>
+        <w:t xml:space="preserve"> </w:t>
+      </w:r>
+      <w:r>
+        <w:rPr>
+          <w:rFonts w:ascii="Times New Roman" w:hAnsi="Times New Roman" w:cs="Times New Roman"/>
+          <w:sz w:val="24"/>
+          <w:szCs w:val="24"/>
+        </w:rPr>
+        <w:t>attitudine al</w:t>
+      </w:r>
+      <w:r>
+        <w:rPr>
+          <w:rFonts w:ascii="Times New Roman" w:hAnsi="Times New Roman" w:cs="Times New Roman"/>
+          <w:sz w:val="24"/>
+          <w:szCs w:val="24"/>
+        </w:rPr>
+        <w:t xml:space="preserve"> taglio. </w:t>
       </w:r>
       <w:r>
         <w:rPr>
@@ -7711,10 +7812,16 @@
           <w:sz w:val="24"/>
           <w:szCs w:val="24"/>
         </w:rPr>
-        <w:t xml:space="preserve"> caratterizzata da varie fasi:</w:t>
-      </w:r>
-      <w:bookmarkStart w:id="0" w:name="_GoBack"/>
-      <w:bookmarkEnd w:id="0"/>
+        <w:t xml:space="preserve"> ripartita in</w:t>
+      </w:r>
+      <w:r>
+        <w:rPr>
+          <w:rFonts w:ascii="Times New Roman" w:hAnsi="Times New Roman" w:cs="Times New Roman"/>
+          <w:sz w:val="24"/>
+          <w:szCs w:val="24"/>
+        </w:rPr>
+        <w:t xml:space="preserve"> varie fasi:</w:t>
+      </w:r>
     </w:p>
     <w:p>
       <w:pPr>
@@ -7736,15 +7843,7 @@
           <w:sz w:val="24"/>
           <w:szCs w:val="24"/>
         </w:rPr>
-        <w:t>Scelta del materiale da utilizzare</w:t>
-      </w:r>
-      <w:r>
-        <w:rPr>
-          <w:rFonts w:ascii="Times New Roman" w:hAnsi="Times New Roman" w:cs="Times New Roman"/>
-          <w:sz w:val="24"/>
-          <w:szCs w:val="24"/>
-        </w:rPr>
-        <w:t xml:space="preserve"> </w:t>
+        <w:t xml:space="preserve">Scelta del materiale di base </w:t>
       </w:r>
       <w:r>
         <w:rPr>
@@ -7760,7 +7859,15 @@
           <w:sz w:val="24"/>
           <w:szCs w:val="24"/>
         </w:rPr>
-        <w:t>la nostra scelta è ricaduta sull’</w:t>
+        <w:t>che</w:t>
+      </w:r>
+      <w:r>
+        <w:rPr>
+          <w:rFonts w:ascii="Times New Roman" w:hAnsi="Times New Roman" w:cs="Times New Roman"/>
+          <w:sz w:val="24"/>
+          <w:szCs w:val="24"/>
+        </w:rPr>
+        <w:t xml:space="preserve"> è ricaduta sull’</w:t>
       </w:r>
       <w:r>
         <w:rPr>
@@ -7807,7 +7914,39 @@
           <w:sz w:val="24"/>
           <w:szCs w:val="24"/>
         </w:rPr>
-        <w:t>Montaggio del pezzo e dell’utensile, rispettivamente sul mandrino e sul porta utensile.</w:t>
+        <w:t xml:space="preserve">Montaggio del pezzo </w:t>
+      </w:r>
+      <w:r>
+        <w:rPr>
+          <w:rFonts w:ascii="Times New Roman" w:hAnsi="Times New Roman" w:cs="Times New Roman"/>
+          <w:sz w:val="24"/>
+          <w:szCs w:val="24"/>
+        </w:rPr>
+        <w:t xml:space="preserve">sul mandrino </w:t>
+      </w:r>
+      <w:r>
+        <w:rPr>
+          <w:rFonts w:ascii="Times New Roman" w:hAnsi="Times New Roman" w:cs="Times New Roman"/>
+          <w:sz w:val="24"/>
+          <w:szCs w:val="24"/>
+        </w:rPr>
+        <w:t>e dell’utensile</w:t>
+      </w:r>
+      <w:r>
+        <w:rPr>
+          <w:rFonts w:ascii="Times New Roman" w:hAnsi="Times New Roman" w:cs="Times New Roman"/>
+          <w:sz w:val="24"/>
+          <w:szCs w:val="24"/>
+        </w:rPr>
+        <w:t xml:space="preserve"> sulla torretta </w:t>
+      </w:r>
+      <w:r>
+        <w:rPr>
+          <w:rFonts w:ascii="Times New Roman" w:hAnsi="Times New Roman" w:cs="Times New Roman"/>
+          <w:sz w:val="24"/>
+          <w:szCs w:val="24"/>
+        </w:rPr>
+        <w:t>porta utensile.</w:t>
       </w:r>
     </w:p>
     <w:p>
@@ -7853,7 +7992,63 @@
           <w:sz w:val="24"/>
           <w:szCs w:val="24"/>
         </w:rPr>
-        <w:t>Centratura (operazione consistente nell’eseguire un foro di adatto profilo e profondità atto a ricevere la punta o la contropunta mediante un centratore).</w:t>
+        <w:t>Centratura (esecuzione, mediante un centratore,</w:t>
+      </w:r>
+      <w:r>
+        <w:rPr>
+          <w:rFonts w:ascii="Times New Roman" w:hAnsi="Times New Roman" w:cs="Times New Roman"/>
+          <w:sz w:val="24"/>
+          <w:szCs w:val="24"/>
+        </w:rPr>
+        <w:t xml:space="preserve"> </w:t>
+      </w:r>
+      <w:r>
+        <w:rPr>
+          <w:rFonts w:ascii="Times New Roman" w:hAnsi="Times New Roman" w:cs="Times New Roman"/>
+          <w:sz w:val="24"/>
+          <w:szCs w:val="24"/>
+        </w:rPr>
+        <w:t xml:space="preserve">di </w:t>
+      </w:r>
+      <w:r>
+        <w:rPr>
+          <w:rFonts w:ascii="Times New Roman" w:hAnsi="Times New Roman" w:cs="Times New Roman"/>
+          <w:sz w:val="24"/>
+          <w:szCs w:val="24"/>
+        </w:rPr>
+        <w:t>un foro di adatto profilo e profondità</w:t>
+      </w:r>
+      <w:r>
+        <w:rPr>
+          <w:rFonts w:ascii="Times New Roman" w:hAnsi="Times New Roman" w:cs="Times New Roman"/>
+          <w:sz w:val="24"/>
+          <w:szCs w:val="24"/>
+        </w:rPr>
+        <w:t>,</w:t>
+      </w:r>
+      <w:r>
+        <w:rPr>
+          <w:rFonts w:ascii="Times New Roman" w:hAnsi="Times New Roman" w:cs="Times New Roman"/>
+          <w:sz w:val="24"/>
+          <w:szCs w:val="24"/>
+        </w:rPr>
+        <w:t xml:space="preserve"> atto a ricevere </w:t>
+      </w:r>
+      <w:r>
+        <w:rPr>
+          <w:rFonts w:ascii="Times New Roman" w:hAnsi="Times New Roman" w:cs="Times New Roman"/>
+          <w:sz w:val="24"/>
+          <w:szCs w:val="24"/>
+        </w:rPr>
+        <w:t>la punta</w:t>
+      </w:r>
+      <w:r>
+        <w:rPr>
+          <w:rFonts w:ascii="Times New Roman" w:hAnsi="Times New Roman" w:cs="Times New Roman"/>
+          <w:sz w:val="24"/>
+          <w:szCs w:val="24"/>
+        </w:rPr>
+        <w:t>).</w:t>
       </w:r>
     </w:p>
     <w:p>
@@ -7892,7 +8087,15 @@
           <w:sz w:val="24"/>
           <w:szCs w:val="24"/>
         </w:rPr>
-        <w:t>(atto per l’eliminazione del sovrametallo in eccesso).</w:t>
+        <w:t>(</w:t>
+      </w:r>
+      <w:r>
+        <w:rPr>
+          <w:rFonts w:ascii="Times New Roman" w:hAnsi="Times New Roman" w:cs="Times New Roman"/>
+          <w:sz w:val="24"/>
+          <w:szCs w:val="24"/>
+        </w:rPr>
+        <w:t>eliminazione del sovrametallo in eccesso).</w:t>
       </w:r>
     </w:p>
     <w:p>
@@ -7915,7 +8118,15 @@
           <w:sz w:val="24"/>
           <w:szCs w:val="24"/>
         </w:rPr>
-        <w:t>Troncatura (azione di rimozione del pezzo finito dal resto del materiale).</w:t>
+        <w:t>Troncatura (</w:t>
+      </w:r>
+      <w:r>
+        <w:rPr>
+          <w:rFonts w:ascii="Times New Roman" w:hAnsi="Times New Roman" w:cs="Times New Roman"/>
+          <w:sz w:val="24"/>
+          <w:szCs w:val="24"/>
+        </w:rPr>
+        <w:t>rimozione del pezzo finito dal resto del materiale).</w:t>
       </w:r>
     </w:p>
     <w:p>
@@ -7938,23 +8149,23 @@
           <w:sz w:val="24"/>
           <w:szCs w:val="24"/>
         </w:rPr>
-        <w:t>Finitura (fase in cui si procede con</w:t>
-      </w:r>
-      <w:r>
-        <w:rPr>
-          <w:rFonts w:ascii="Times New Roman" w:hAnsi="Times New Roman" w:cs="Times New Roman"/>
-          <w:sz w:val="24"/>
-          <w:szCs w:val="24"/>
-        </w:rPr>
-        <w:t xml:space="preserve"> un</w:t>
-      </w:r>
-      <w:r>
-        <w:rPr>
-          <w:rFonts w:ascii="Times New Roman" w:hAnsi="Times New Roman" w:cs="Times New Roman"/>
-          <w:sz w:val="24"/>
-          <w:szCs w:val="24"/>
-        </w:rPr>
-        <w:t xml:space="preserve"> ulteriore sgrossatura di pochi millimetri).</w:t>
+        <w:t>Fini</w:t>
+      </w:r>
+      <w:r>
+        <w:rPr>
+          <w:rFonts w:ascii="Times New Roman" w:hAnsi="Times New Roman" w:cs="Times New Roman"/>
+          <w:sz w:val="24"/>
+          <w:szCs w:val="24"/>
+        </w:rPr>
+        <w:t>tura (</w:t>
+      </w:r>
+      <w:r>
+        <w:rPr>
+          <w:rFonts w:ascii="Times New Roman" w:hAnsi="Times New Roman" w:cs="Times New Roman"/>
+          <w:sz w:val="24"/>
+          <w:szCs w:val="24"/>
+        </w:rPr>
+        <w:t>sgrossatura di pochi millimetri).</w:t>
       </w:r>
     </w:p>
     <w:p>
@@ -7993,15 +8204,80 @@
           <w:sz w:val="24"/>
           <w:szCs w:val="24"/>
         </w:rPr>
-        <w:t>(operazione per permettere che gli angoli non siano più appuntiti e per rendere più facile l’accoppiamento)</w:t>
-      </w:r>
-      <w:r>
-        <w:rPr>
-          <w:rFonts w:ascii="Times New Roman" w:hAnsi="Times New Roman" w:cs="Times New Roman"/>
-          <w:sz w:val="24"/>
-          <w:szCs w:val="24"/>
-        </w:rPr>
-        <w:t xml:space="preserve"> (vedasi figura 6)</w:t>
+        <w:t>(</w:t>
+      </w:r>
+      <w:r>
+        <w:rPr>
+          <w:rFonts w:ascii="Times New Roman" w:hAnsi="Times New Roman" w:cs="Times New Roman"/>
+          <w:sz w:val="24"/>
+          <w:szCs w:val="24"/>
+        </w:rPr>
+        <w:t>attenuazione degli spigoli vivi per facilitare</w:t>
+      </w:r>
+      <w:r>
+        <w:rPr>
+          <w:rFonts w:ascii="Times New Roman" w:hAnsi="Times New Roman" w:cs="Times New Roman"/>
+          <w:sz w:val="24"/>
+          <w:szCs w:val="24"/>
+        </w:rPr>
+        <w:t xml:space="preserve"> l’accoppiamento)</w:t>
+      </w:r>
+      <w:r>
+        <w:rPr>
+          <w:rFonts w:ascii="Times New Roman" w:hAnsi="Times New Roman" w:cs="Times New Roman"/>
+          <w:sz w:val="24"/>
+          <w:szCs w:val="24"/>
+        </w:rPr>
+        <w:t xml:space="preserve"> (vedasi </w:t>
+      </w:r>
+      <w:r>
+        <w:rPr>
+          <w:rFonts w:ascii="Times New Roman" w:hAnsi="Times New Roman" w:cs="Times New Roman"/>
+          <w:i/>
+          <w:sz w:val="24"/>
+          <w:szCs w:val="24"/>
+        </w:rPr>
+        <w:t xml:space="preserve">Figura </w:t>
+      </w:r>
+      <w:r>
+        <w:rPr>
+          <w:i/>
+        </w:rPr>
+        <w:fldChar w:fldCharType="begin"/>
+      </w:r>
+      <w:r>
+        <w:rPr>
+          <w:i/>
+        </w:rPr>
+        <w:instrText xml:space="preserve"> SEQ Figura \* ARABIC </w:instrText>
+      </w:r>
+      <w:r>
+        <w:rPr>
+          <w:i/>
+        </w:rPr>
+        <w:fldChar w:fldCharType="separate"/>
+      </w:r>
+      <w:r>
+        <w:rPr>
+          <w:i/>
+          <w:noProof/>
+        </w:rPr>
+        <w:t>8</w:t>
+      </w:r>
+      <w:r>
+        <w:rPr>
+          <w:i/>
+          <w:noProof/>
+        </w:rPr>
+        <w:fldChar w:fldCharType="end"/>
+      </w:r>
+      <w:r>
+        <w:rPr>
+          <w:rFonts w:ascii="Times New Roman" w:hAnsi="Times New Roman" w:cs="Times New Roman"/>
+          <w:sz w:val="24"/>
+          <w:szCs w:val="24"/>
+        </w:rPr>
+        <w:t>)</w:t>
       </w:r>
       <w:r>
         <w:rPr>
@@ -8083,15 +8359,23 @@
           <w:sz w:val="24"/>
           <w:szCs w:val="24"/>
         </w:rPr>
-        <w:t>è presente solamente qualche piccola differenza ne</w:t>
-      </w:r>
-      <w:r>
-        <w:rPr>
-          <w:rFonts w:ascii="Times New Roman" w:hAnsi="Times New Roman" w:cs="Times New Roman"/>
-          <w:sz w:val="24"/>
-          <w:szCs w:val="24"/>
-        </w:rPr>
-        <w:t xml:space="preserve">ll’effettuazione della </w:t>
+        <w:t xml:space="preserve">è presente solamente qualche piccola differenza </w:t>
+      </w:r>
+      <w:r>
+        <w:rPr>
+          <w:rFonts w:ascii="Times New Roman" w:hAnsi="Times New Roman" w:cs="Times New Roman"/>
+          <w:sz w:val="24"/>
+          <w:szCs w:val="24"/>
+        </w:rPr>
+        <w:t>nella</w:t>
+      </w:r>
+      <w:r>
+        <w:rPr>
+          <w:rFonts w:ascii="Times New Roman" w:hAnsi="Times New Roman" w:cs="Times New Roman"/>
+          <w:sz w:val="24"/>
+          <w:szCs w:val="24"/>
+        </w:rPr>
+        <w:t xml:space="preserve"> </w:t>
       </w:r>
       <w:r>
         <w:rPr>
@@ -8115,31 +8399,87 @@
           <w:sz w:val="24"/>
           <w:szCs w:val="24"/>
         </w:rPr>
-        <w:t>ottenuti, ovviamente le misure di riferimento erano diverse. Durante il montaggio dei supporti è stato opportuno l’utilizzo dell’olio lubrificante che ha permesso al pezzo di scivolare meglio sul tubo e sull’asse dell’albero.</w:t>
-      </w:r>
-      <w:r>
-        <w:rPr>
-          <w:rFonts w:ascii="Times New Roman" w:hAnsi="Times New Roman" w:cs="Times New Roman"/>
-          <w:sz w:val="24"/>
-          <w:szCs w:val="24"/>
-        </w:rPr>
-        <w:t xml:space="preserve"> Lo scopo dei supporti per le pulegge consisteva nel fatto di non permettere ad esse di spostarsi durante il moto rotatorio fornito</w:t>
-      </w:r>
-      <w:r>
-        <w:rPr>
-          <w:rFonts w:ascii="Times New Roman" w:hAnsi="Times New Roman" w:cs="Times New Roman"/>
-          <w:sz w:val="24"/>
-          <w:szCs w:val="24"/>
-        </w:rPr>
-        <w:t>gli</w:t>
-      </w:r>
-      <w:r>
-        <w:rPr>
-          <w:rFonts w:ascii="Times New Roman" w:hAnsi="Times New Roman" w:cs="Times New Roman"/>
-          <w:sz w:val="24"/>
-          <w:szCs w:val="24"/>
-        </w:rPr>
-        <w:t xml:space="preserve"> dal motore elettrico. Se fosse avvenuto uno spostamento della puleggia, si sarebbe ottenuta la rottura della cinghia e delle pulegge e molto probabilmente avrebbe portato dei gravi</w:t>
+        <w:t>ottenuti, con misure di riferimento logicamente</w:t>
+      </w:r>
+      <w:r>
+        <w:rPr>
+          <w:rFonts w:ascii="Times New Roman" w:hAnsi="Times New Roman" w:cs="Times New Roman"/>
+          <w:sz w:val="24"/>
+          <w:szCs w:val="24"/>
+        </w:rPr>
+        <w:t xml:space="preserve"> diverse. Durante il montaggio dei supporti è stato opportuno l’utilizzo dell’olio lubrificante che ha permesso al pezzo di scivolare meglio sul tubo e sull’asse dell’albero.</w:t>
+      </w:r>
+      <w:r>
+        <w:rPr>
+          <w:rFonts w:ascii="Times New Roman" w:hAnsi="Times New Roman" w:cs="Times New Roman"/>
+          <w:sz w:val="24"/>
+          <w:szCs w:val="24"/>
+        </w:rPr>
+        <w:t xml:space="preserve"> Lo scopo dei supporti per le pulegge consis</w:t>
+      </w:r>
+      <w:r>
+        <w:rPr>
+          <w:rFonts w:ascii="Times New Roman" w:hAnsi="Times New Roman" w:cs="Times New Roman"/>
+          <w:sz w:val="24"/>
+          <w:szCs w:val="24"/>
+        </w:rPr>
+        <w:t>teva nell’impedire</w:t>
+      </w:r>
+      <w:r>
+        <w:rPr>
+          <w:rFonts w:ascii="Times New Roman" w:hAnsi="Times New Roman" w:cs="Times New Roman"/>
+          <w:sz w:val="24"/>
+          <w:szCs w:val="24"/>
+        </w:rPr>
+        <w:t xml:space="preserve"> ad esse di spostarsi d</w:t>
+      </w:r>
+      <w:r>
+        <w:rPr>
+          <w:rFonts w:ascii="Times New Roman" w:hAnsi="Times New Roman" w:cs="Times New Roman"/>
+          <w:sz w:val="24"/>
+          <w:szCs w:val="24"/>
+        </w:rPr>
+        <w:t>urante la rotazione del</w:t>
+      </w:r>
+      <w:r>
+        <w:rPr>
+          <w:rFonts w:ascii="Times New Roman" w:hAnsi="Times New Roman" w:cs="Times New Roman"/>
+          <w:sz w:val="24"/>
+          <w:szCs w:val="24"/>
+        </w:rPr>
+        <w:t xml:space="preserve"> motor</w:t>
+      </w:r>
+      <w:r>
+        <w:rPr>
+          <w:rFonts w:ascii="Times New Roman" w:hAnsi="Times New Roman" w:cs="Times New Roman"/>
+          <w:sz w:val="24"/>
+          <w:szCs w:val="24"/>
+        </w:rPr>
+        <w:t>e elettrico. U</w:t>
+      </w:r>
+      <w:r>
+        <w:rPr>
+          <w:rFonts w:ascii="Times New Roman" w:hAnsi="Times New Roman" w:cs="Times New Roman"/>
+          <w:sz w:val="24"/>
+          <w:szCs w:val="24"/>
+        </w:rPr>
+        <w:t>no spostamento dell</w:t>
+      </w:r>
+      <w:r>
+        <w:rPr>
+          <w:rFonts w:ascii="Times New Roman" w:hAnsi="Times New Roman" w:cs="Times New Roman"/>
+          <w:sz w:val="24"/>
+          <w:szCs w:val="24"/>
+        </w:rPr>
+        <w:t xml:space="preserve">a puleggia avrebbe causato </w:t>
+      </w:r>
+      <w:r>
+        <w:rPr>
+          <w:rFonts w:ascii="Times New Roman" w:hAnsi="Times New Roman" w:cs="Times New Roman"/>
+          <w:sz w:val="24"/>
+          <w:szCs w:val="24"/>
+        </w:rPr>
+        <w:t>la rottura della cinghia e delle pulegge e molto probabilmente avrebbe portato dei gravi</w:t>
       </w:r>
       <w:r>
         <w:rPr>
@@ -8155,50 +8495,26 @@
           <w:sz w:val="24"/>
           <w:szCs w:val="24"/>
         </w:rPr>
-        <w:t xml:space="preserve"> danni anche all’albero del motore elettrico. Per quanto riguarda invece il supporto per lo scarico dei fumi del cogeneratore, esso è risultato indispensabile per il collegamento scarico-tubo flessibile in quanto prima eravamo impossibilitati a porre qualsiasi tipo di attacco</w:t>
-      </w:r>
-      <w:r>
-        <w:rPr>
-          <w:rFonts w:ascii="Times New Roman" w:hAnsi="Times New Roman" w:cs="Times New Roman"/>
-          <w:sz w:val="24"/>
-          <w:szCs w:val="24"/>
-        </w:rPr>
-        <w:t xml:space="preserve"> </w:t>
-      </w:r>
-      <w:r>
-        <w:rPr>
-          <w:rFonts w:ascii="Times New Roman" w:hAnsi="Times New Roman" w:cs="Times New Roman"/>
-          <w:sz w:val="24"/>
-          <w:szCs w:val="24"/>
-        </w:rPr>
-        <w:t>(fascette</w:t>
-      </w:r>
-      <w:proofErr w:type="gramStart"/>
-      <w:r>
-        <w:rPr>
-          <w:rFonts w:ascii="Times New Roman" w:hAnsi="Times New Roman" w:cs="Times New Roman"/>
-          <w:sz w:val="24"/>
-          <w:szCs w:val="24"/>
-        </w:rPr>
-        <w:t xml:space="preserve"> </w:t>
-      </w:r>
-      <w:r>
-        <w:rPr>
-          <w:rFonts w:ascii="Times New Roman" w:hAnsi="Times New Roman" w:cs="Times New Roman"/>
-          <w:sz w:val="24"/>
-          <w:szCs w:val="24"/>
-        </w:rPr>
-        <w:t>,..</w:t>
-      </w:r>
-      <w:proofErr w:type="gramEnd"/>
-      <w:r>
-        <w:rPr>
-          <w:rFonts w:ascii="Times New Roman" w:hAnsi="Times New Roman" w:cs="Times New Roman"/>
-          <w:sz w:val="24"/>
-          <w:szCs w:val="24"/>
-        </w:rPr>
-        <w:t>).</w:t>
-      </w:r>
+        <w:t xml:space="preserve"> danni anche all’albero del motore elettrico. Per quanto riguarda invece il supporto per lo scarico dei fumi del cogeneratore, esso è risultato indispensabile per il collegamento s</w:t>
+      </w:r>
+      <w:r>
+        <w:rPr>
+          <w:rFonts w:ascii="Times New Roman" w:hAnsi="Times New Roman" w:cs="Times New Roman"/>
+          <w:sz w:val="24"/>
+          <w:szCs w:val="24"/>
+        </w:rPr>
+        <w:t>carico-tubo flessibile.</w:t>
+      </w:r>
+    </w:p>
+    <w:p>
+      <w:pPr>
+        <w:jc w:val="both"/>
+        <w:rPr>
+          <w:rFonts w:ascii="Times New Roman" w:hAnsi="Times New Roman" w:cs="Times New Roman"/>
+          <w:sz w:val="24"/>
+          <w:szCs w:val="24"/>
+        </w:rPr>
+      </w:pPr>
     </w:p>
     <w:p>
       <w:pPr>
@@ -8232,6 +8548,7 @@
           <w:sz w:val="24"/>
           <w:szCs w:val="24"/>
         </w:rPr>
+        <w:lastRenderedPageBreak/>
         <w:t>Struttura cogeneratore</w:t>
       </w:r>
       <w:r>
@@ -8259,7 +8576,39 @@
           <w:sz w:val="24"/>
           <w:szCs w:val="24"/>
         </w:rPr>
-        <w:t>Per permettere l’installazione del cogeneratore in una posizione fissa e per agevolarne il collegamento ad una delle reti di distribuzione è stato necessario la creazione di un apposito telaio. Quest’ultimo è composto da alcune</w:t>
+        <w:t>Per permettere l’installazione del cogeneratore in una posizione fissa e per a</w:t>
+      </w:r>
+      <w:r>
+        <w:rPr>
+          <w:rFonts w:ascii="Times New Roman" w:hAnsi="Times New Roman" w:cs="Times New Roman"/>
+          <w:sz w:val="24"/>
+          <w:szCs w:val="24"/>
+        </w:rPr>
+        <w:t>gevolarne il collegamento alla rete</w:t>
+      </w:r>
+      <w:r>
+        <w:rPr>
+          <w:rFonts w:ascii="Times New Roman" w:hAnsi="Times New Roman" w:cs="Times New Roman"/>
+          <w:sz w:val="24"/>
+          <w:szCs w:val="24"/>
+        </w:rPr>
+        <w:t xml:space="preserve"> di distribuzione</w:t>
+      </w:r>
+      <w:r>
+        <w:rPr>
+          <w:rFonts w:ascii="Times New Roman" w:hAnsi="Times New Roman" w:cs="Times New Roman"/>
+          <w:sz w:val="24"/>
+          <w:szCs w:val="24"/>
+        </w:rPr>
+        <w:t xml:space="preserve"> è stato necessario creare</w:t>
+      </w:r>
+      <w:r>
+        <w:rPr>
+          <w:rFonts w:ascii="Times New Roman" w:hAnsi="Times New Roman" w:cs="Times New Roman"/>
+          <w:sz w:val="24"/>
+          <w:szCs w:val="24"/>
+        </w:rPr>
+        <w:t xml:space="preserve"> un apposito telaio. Quest’ultimo è composto da alcune</w:t>
       </w:r>
       <w:r>
         <w:rPr>
@@ -8275,15 +8624,95 @@
           <w:sz w:val="24"/>
           <w:szCs w:val="24"/>
         </w:rPr>
-        <w:t xml:space="preserve"> lunghezza di tre metri, che costituiscono la base. La struttura è inoltre equipaggiata di alcune aste poste trasversalmente per far sì che possa sostenere determinati sforzi meccanici e non.</w:t>
-      </w:r>
-      <w:r>
-        <w:rPr>
-          <w:rFonts w:ascii="Times New Roman" w:hAnsi="Times New Roman" w:cs="Times New Roman"/>
-          <w:sz w:val="24"/>
-          <w:szCs w:val="24"/>
-        </w:rPr>
-        <w:t xml:space="preserve"> Sono inoltre presenti dei giunti vibranti per diminuire le vibrazioni provocate dalla messa in moto del motore termico. Nella parte verticale della struttura è stata da noi installata una rete forata per il collegamento del quadro principale e dei relativi accessori necessari per l’avviamento (filo per l’aria manuale,</w:t>
+        <w:t xml:space="preserve"> lunghezza di tre metri, che costituiscono la base. La str</w:t>
+      </w:r>
+      <w:r>
+        <w:rPr>
+          <w:rFonts w:ascii="Times New Roman" w:hAnsi="Times New Roman" w:cs="Times New Roman"/>
+          <w:sz w:val="24"/>
+          <w:szCs w:val="24"/>
+        </w:rPr>
+        <w:t>uttura è inoltre equipaggiata con</w:t>
+      </w:r>
+      <w:r>
+        <w:rPr>
+          <w:rFonts w:ascii="Times New Roman" w:hAnsi="Times New Roman" w:cs="Times New Roman"/>
+          <w:sz w:val="24"/>
+          <w:szCs w:val="24"/>
+        </w:rPr>
+        <w:t xml:space="preserve"> alcune aste poste trasversalmente per far sì che possa sostenere de</w:t>
+      </w:r>
+      <w:r>
+        <w:rPr>
+          <w:rFonts w:ascii="Times New Roman" w:hAnsi="Times New Roman" w:cs="Times New Roman"/>
+          <w:sz w:val="24"/>
+          <w:szCs w:val="24"/>
+        </w:rPr>
+        <w:t>terminati sforzi meccanici</w:t>
+      </w:r>
+      <w:r>
+        <w:rPr>
+          <w:rFonts w:ascii="Times New Roman" w:hAnsi="Times New Roman" w:cs="Times New Roman"/>
+          <w:sz w:val="24"/>
+          <w:szCs w:val="24"/>
+        </w:rPr>
+        <w:t>.</w:t>
+      </w:r>
+      <w:r>
+        <w:rPr>
+          <w:rFonts w:ascii="Times New Roman" w:hAnsi="Times New Roman" w:cs="Times New Roman"/>
+          <w:sz w:val="24"/>
+          <w:szCs w:val="24"/>
+        </w:rPr>
+        <w:t xml:space="preserve"> Sono inoltre presenti dei giunti vibranti per diminuire le vibrazioni provocate dalla messa in moto del motore termico. Nella parte verticale della struttura è stata da noi installata una rete forata per il collegamento del quadro principale e dei relativi accessori necessari per l’avvi</w:t>
+      </w:r>
+      <w:r>
+        <w:rPr>
+          <w:rFonts w:ascii="Times New Roman" w:hAnsi="Times New Roman" w:cs="Times New Roman"/>
+          <w:sz w:val="24"/>
+          <w:szCs w:val="24"/>
+        </w:rPr>
+        <w:t>amento (come filo per l’aria manuale</w:t>
+      </w:r>
+      <w:r>
+        <w:rPr>
+          <w:rFonts w:ascii="Times New Roman" w:hAnsi="Times New Roman" w:cs="Times New Roman"/>
+          <w:sz w:val="24"/>
+          <w:szCs w:val="24"/>
+        </w:rPr>
+        <w:t>). La rete è stata posata mediante saldatura ad elettrodo. In questo tipo di sa</w:t>
+      </w:r>
+      <w:r>
+        <w:rPr>
+          <w:rFonts w:ascii="Times New Roman" w:hAnsi="Times New Roman" w:cs="Times New Roman"/>
+          <w:sz w:val="24"/>
+          <w:szCs w:val="24"/>
+        </w:rPr>
+        <w:t xml:space="preserve">ldatura, </w:t>
+      </w:r>
+      <w:r>
+        <w:rPr>
+          <w:rFonts w:ascii="Times New Roman" w:hAnsi="Times New Roman" w:cs="Times New Roman"/>
+          <w:sz w:val="24"/>
+          <w:szCs w:val="24"/>
+        </w:rPr>
+        <w:t>le gocce di metallo fuso provenienti dall’</w:t>
+      </w:r>
+      <w:r>
+        <w:rPr>
+          <w:rFonts w:ascii="Times New Roman" w:hAnsi="Times New Roman" w:cs="Times New Roman"/>
+          <w:sz w:val="24"/>
+          <w:szCs w:val="24"/>
+        </w:rPr>
+        <w:t>elettrodo (formato da un’anima metallica avvolta da un rivestimento) vengono trasferite</w:t>
+      </w:r>
+      <w:r>
+        <w:rPr>
+          <w:rFonts w:ascii="Times New Roman" w:hAnsi="Times New Roman" w:cs="Times New Roman"/>
+          <w:sz w:val="24"/>
+          <w:szCs w:val="24"/>
+        </w:rPr>
+        <w:t>,</w:t>
       </w:r>
       <w:r>
         <w:rPr>
@@ -8299,39 +8728,71 @@
           <w:sz w:val="24"/>
           <w:szCs w:val="24"/>
         </w:rPr>
-        <w:t>…). La rete è stata posata mediante saldatura ad elettrodo. In questo tipo di sa</w:t>
-      </w:r>
-      <w:r>
-        <w:rPr>
-          <w:rFonts w:ascii="Times New Roman" w:hAnsi="Times New Roman" w:cs="Times New Roman"/>
-          <w:sz w:val="24"/>
-          <w:szCs w:val="24"/>
-        </w:rPr>
-        <w:t xml:space="preserve">ldatura, </w:t>
-      </w:r>
-      <w:r>
-        <w:rPr>
-          <w:rFonts w:ascii="Times New Roman" w:hAnsi="Times New Roman" w:cs="Times New Roman"/>
-          <w:sz w:val="24"/>
-          <w:szCs w:val="24"/>
-        </w:rPr>
-        <w:t>le gocce di metallo fuso provenienti dall’</w:t>
-      </w:r>
-      <w:r>
-        <w:rPr>
-          <w:rFonts w:ascii="Times New Roman" w:hAnsi="Times New Roman" w:cs="Times New Roman"/>
-          <w:sz w:val="24"/>
-          <w:szCs w:val="24"/>
-        </w:rPr>
-        <w:t>elettrodo (formato da un’anima metallica avvolta da un rivestimento) vengono trasferite</w:t>
-      </w:r>
-      <w:r>
-        <w:rPr>
-          <w:rFonts w:ascii="Times New Roman" w:hAnsi="Times New Roman" w:cs="Times New Roman"/>
-          <w:sz w:val="24"/>
-          <w:szCs w:val="24"/>
-        </w:rPr>
-        <w:t>,</w:t>
+        <w:t>mediante l’arco, nel bagno di fusione</w:t>
+      </w:r>
+      <w:r>
+        <w:rPr>
+          <w:rFonts w:ascii="Times New Roman" w:hAnsi="Times New Roman" w:cs="Times New Roman"/>
+          <w:sz w:val="24"/>
+          <w:szCs w:val="24"/>
+        </w:rPr>
+        <w:t xml:space="preserve"> mentre i gas prodotti dal rivestimento le proteggono dall’atmosfera. La scoria fusa che galleggia sopra il bagno di fusione lo protegge</w:t>
+      </w:r>
+      <w:r>
+        <w:rPr>
+          <w:rFonts w:ascii="Times New Roman" w:hAnsi="Times New Roman" w:cs="Times New Roman"/>
+          <w:sz w:val="24"/>
+          <w:szCs w:val="24"/>
+        </w:rPr>
+        <w:t xml:space="preserve"> nuovamente </w:t>
+      </w:r>
+      <w:r>
+        <w:rPr>
+          <w:rFonts w:ascii="Times New Roman" w:hAnsi="Times New Roman" w:cs="Times New Roman"/>
+          <w:sz w:val="24"/>
+          <w:szCs w:val="24"/>
+        </w:rPr>
+        <w:t xml:space="preserve">dall’atmosfera durante la solidificazione. La scelta è ricaduta sulla saldatura ad elettrodo rivestito in quanto </w:t>
+      </w:r>
+      <w:r>
+        <w:rPr>
+          <w:rFonts w:ascii="Times New Roman" w:hAnsi="Times New Roman" w:cs="Times New Roman"/>
+          <w:sz w:val="24"/>
+          <w:szCs w:val="24"/>
+        </w:rPr>
+        <w:t xml:space="preserve">dovevamo realizzare </w:t>
+      </w:r>
+      <w:r>
+        <w:rPr>
+          <w:rFonts w:ascii="Times New Roman" w:hAnsi="Times New Roman" w:cs="Times New Roman"/>
+          <w:sz w:val="24"/>
+          <w:szCs w:val="24"/>
+        </w:rPr>
+        <w:t>un cordone avente ot</w:t>
+      </w:r>
+      <w:r>
+        <w:rPr>
+          <w:rFonts w:ascii="Times New Roman" w:hAnsi="Times New Roman" w:cs="Times New Roman"/>
+          <w:sz w:val="24"/>
+          <w:szCs w:val="24"/>
+        </w:rPr>
+        <w:t xml:space="preserve">time caratteristiche meccaniche, </w:t>
+      </w:r>
+      <w:r>
+        <w:rPr>
+          <w:rFonts w:ascii="Times New Roman" w:hAnsi="Times New Roman" w:cs="Times New Roman"/>
+          <w:sz w:val="24"/>
+          <w:szCs w:val="24"/>
+        </w:rPr>
+        <w:t xml:space="preserve">anche perché </w:t>
+      </w:r>
+      <w:r>
+        <w:rPr>
+          <w:rFonts w:ascii="Times New Roman" w:hAnsi="Times New Roman" w:cs="Times New Roman"/>
+          <w:sz w:val="24"/>
+          <w:szCs w:val="24"/>
+        </w:rPr>
+        <w:t>il giunto saldato</w:t>
       </w:r>
       <w:r>
         <w:rPr>
@@ -8347,70 +8808,6 @@
           <w:sz w:val="24"/>
           <w:szCs w:val="24"/>
         </w:rPr>
-        <w:t>mediante l’arco, nel bagno di fusione</w:t>
-      </w:r>
-      <w:r>
-        <w:rPr>
-          <w:rFonts w:ascii="Times New Roman" w:hAnsi="Times New Roman" w:cs="Times New Roman"/>
-          <w:sz w:val="24"/>
-          <w:szCs w:val="24"/>
-        </w:rPr>
-        <w:t xml:space="preserve"> mentre i gas prodotti dal rivestimento le proteggono dall’atmosfera. La scoria fusa che galleggia sopra il bagno di fusione lo protegge</w:t>
-      </w:r>
-      <w:r>
-        <w:rPr>
-          <w:rFonts w:ascii="Times New Roman" w:hAnsi="Times New Roman" w:cs="Times New Roman"/>
-          <w:sz w:val="24"/>
-          <w:szCs w:val="24"/>
-        </w:rPr>
-        <w:t xml:space="preserve"> nuovamente </w:t>
-      </w:r>
-      <w:r>
-        <w:rPr>
-          <w:rFonts w:ascii="Times New Roman" w:hAnsi="Times New Roman" w:cs="Times New Roman"/>
-          <w:sz w:val="24"/>
-          <w:szCs w:val="24"/>
-        </w:rPr>
-        <w:t>dall’atmosfera durante la solidificazione. La scelta è ricaduta sulla saldatura ad elettrodo rivestito in quanto abbiamo ritenuto necessario l’ottenimento di un cordone avente ot</w:t>
-      </w:r>
-      <w:r>
-        <w:rPr>
-          <w:rFonts w:ascii="Times New Roman" w:hAnsi="Times New Roman" w:cs="Times New Roman"/>
-          <w:sz w:val="24"/>
-          <w:szCs w:val="24"/>
-        </w:rPr>
-        <w:t xml:space="preserve">time caratteristiche meccaniche, </w:t>
-      </w:r>
-      <w:r>
-        <w:rPr>
-          <w:rFonts w:ascii="Times New Roman" w:hAnsi="Times New Roman" w:cs="Times New Roman"/>
-          <w:sz w:val="24"/>
-          <w:szCs w:val="24"/>
-        </w:rPr>
-        <w:t xml:space="preserve">anche perché </w:t>
-      </w:r>
-      <w:r>
-        <w:rPr>
-          <w:rFonts w:ascii="Times New Roman" w:hAnsi="Times New Roman" w:cs="Times New Roman"/>
-          <w:sz w:val="24"/>
-          <w:szCs w:val="24"/>
-        </w:rPr>
-        <w:t>la zona in cui si è effettuata</w:t>
-      </w:r>
-      <w:r>
-        <w:rPr>
-          <w:rFonts w:ascii="Times New Roman" w:hAnsi="Times New Roman" w:cs="Times New Roman"/>
-          <w:sz w:val="24"/>
-          <w:szCs w:val="24"/>
-        </w:rPr>
-        <w:t xml:space="preserve"> la saldatura </w:t>
-      </w:r>
-      <w:r>
-        <w:rPr>
-          <w:rFonts w:ascii="Times New Roman" w:hAnsi="Times New Roman" w:cs="Times New Roman"/>
-          <w:sz w:val="24"/>
-          <w:szCs w:val="24"/>
-        </w:rPr>
         <w:t>è</w:t>
       </w:r>
       <w:r>
@@ -8419,7 +8816,15 @@
           <w:sz w:val="24"/>
           <w:szCs w:val="24"/>
         </w:rPr>
-        <w:t xml:space="preserve"> sottoposta a dei carichi che consistono in tutti gli accessori elettrici, compreso il quadro, </w:t>
+        <w:t xml:space="preserve"> sottoposto</w:t>
+      </w:r>
+      <w:r>
+        <w:rPr>
+          <w:rFonts w:ascii="Times New Roman" w:hAnsi="Times New Roman" w:cs="Times New Roman"/>
+          <w:sz w:val="24"/>
+          <w:szCs w:val="24"/>
+        </w:rPr>
+        <w:t xml:space="preserve"> a dei carichi che consistono in tutti gli accessori elettrici, compreso il quadro, </w:t>
       </w:r>
       <w:r>
         <w:rPr>
@@ -8692,8 +9097,75 @@
           <w:sz w:val="24"/>
           <w:szCs w:val="24"/>
         </w:rPr>
-        <w:t xml:space="preserve">co-alternatore), in quanto per l’installazione della cinghia e per il giusto moto rotatorio esse devono essere poste perfettamente in linea. Per la creazione del supporto è risultato fondamentale l’uso della fresatrice, la quale ci ha permesso di effettuare delle griglie di scorrimento. La fresatrice è una macchina utensile </w:t>
-      </w:r>
+        <w:t xml:space="preserve">co-alternatore), in quanto per l’installazione della cinghia e per il giusto moto rotatorio esse devono essere poste perfettamente in linea. Per la creazione del supporto è </w:t>
+      </w:r>
+      <w:r>
+        <w:rPr>
+          <w:rFonts w:ascii="Times New Roman" w:hAnsi="Times New Roman" w:cs="Times New Roman"/>
+          <w:sz w:val="24"/>
+          <w:szCs w:val="24"/>
+        </w:rPr>
+        <w:t>stata usata la</w:t>
+      </w:r>
+      <w:r>
+        <w:rPr>
+          <w:rFonts w:ascii="Times New Roman" w:hAnsi="Times New Roman" w:cs="Times New Roman"/>
+          <w:sz w:val="24"/>
+          <w:szCs w:val="24"/>
+        </w:rPr>
+        <w:t xml:space="preserve"> fresatrice, la quale ci ha permesso di effettuare delle griglie di scorrimento. La fresatrice è una macchina utensile utilizzata per la realizzazione di pezzi metallici o di altri m</w:t>
+      </w:r>
+      <w:r>
+        <w:rPr>
+          <w:rFonts w:ascii="Times New Roman" w:hAnsi="Times New Roman" w:cs="Times New Roman"/>
+          <w:sz w:val="24"/>
+          <w:szCs w:val="24"/>
+        </w:rPr>
+        <w:t xml:space="preserve">ateriali aventi forme complesse, </w:t>
+      </w:r>
+      <w:r>
+        <w:rPr>
+          <w:rFonts w:ascii="Times New Roman" w:hAnsi="Times New Roman" w:cs="Times New Roman"/>
+          <w:sz w:val="24"/>
+          <w:szCs w:val="24"/>
+        </w:rPr>
+        <w:t xml:space="preserve">non realizzabili al tornio. La fresatrice da noi utilizzata è di tipo verticale, che è caratterizzata da un piano </w:t>
+      </w:r>
+      <w:r>
+        <w:rPr>
+          <w:rFonts w:ascii="Times New Roman" w:hAnsi="Times New Roman" w:cs="Times New Roman"/>
+          <w:sz w:val="24"/>
+          <w:szCs w:val="24"/>
+        </w:rPr>
+        <w:t>orizzontale X-Y e</w:t>
+      </w:r>
+      <w:r>
+        <w:rPr>
+          <w:rFonts w:ascii="Times New Roman" w:hAnsi="Times New Roman" w:cs="Times New Roman"/>
+          <w:sz w:val="24"/>
+          <w:szCs w:val="24"/>
+        </w:rPr>
+        <w:t xml:space="preserve"> un motore montato sull’</w:t>
+      </w:r>
+      <w:r>
+        <w:rPr>
+          <w:rFonts w:ascii="Times New Roman" w:hAnsi="Times New Roman" w:cs="Times New Roman"/>
+          <w:sz w:val="24"/>
+          <w:szCs w:val="24"/>
+        </w:rPr>
+        <w:t xml:space="preserve">asse verticale Z. </w:t>
+      </w:r>
+    </w:p>
+    <w:p>
+      <w:pPr>
+        <w:spacing w:after="0"/>
+        <w:jc w:val="both"/>
+        <w:rPr>
+          <w:rFonts w:ascii="Times New Roman" w:hAnsi="Times New Roman" w:cs="Times New Roman"/>
+          <w:sz w:val="24"/>
+          <w:szCs w:val="24"/>
+        </w:rPr>
+      </w:pPr>
       <w:r>
         <w:rPr>
           <w:rFonts w:ascii="Times New Roman" w:hAnsi="Times New Roman" w:cs="Times New Roman"/>
@@ -8701,39 +9173,7 @@
           <w:szCs w:val="24"/>
         </w:rPr>
         <w:lastRenderedPageBreak/>
-        <w:t>utilizzata per la realizzazione di pezzi metallici o di altri m</w:t>
-      </w:r>
-      <w:r>
-        <w:rPr>
-          <w:rFonts w:ascii="Times New Roman" w:hAnsi="Times New Roman" w:cs="Times New Roman"/>
-          <w:sz w:val="24"/>
-          <w:szCs w:val="24"/>
-        </w:rPr>
-        <w:t xml:space="preserve">ateriali aventi forme complesse, </w:t>
-      </w:r>
-      <w:r>
-        <w:rPr>
-          <w:rFonts w:ascii="Times New Roman" w:hAnsi="Times New Roman" w:cs="Times New Roman"/>
-          <w:sz w:val="24"/>
-          <w:szCs w:val="24"/>
-        </w:rPr>
-        <w:t xml:space="preserve">non realizzabili al tornio. La fresatrice da noi utilizzata è di tipo verticale, che è caratterizzata da un piano </w:t>
-      </w:r>
-      <w:r>
-        <w:rPr>
-          <w:rFonts w:ascii="Times New Roman" w:hAnsi="Times New Roman" w:cs="Times New Roman"/>
-          <w:sz w:val="24"/>
-          <w:szCs w:val="24"/>
-        </w:rPr>
-        <w:t>orizzontale X-Y e</w:t>
-      </w:r>
-      <w:r>
-        <w:rPr>
-          <w:rFonts w:ascii="Times New Roman" w:hAnsi="Times New Roman" w:cs="Times New Roman"/>
-          <w:sz w:val="24"/>
-          <w:szCs w:val="24"/>
-        </w:rPr>
-        <w:t xml:space="preserve"> un motore montato su un asse verticale Z. La combinazione dei movimenti sui tre assi produce dei percorsi t</w:t>
+        <w:t>La combinazione dei movimenti sui tre assi produce dei percorsi t</w:t>
       </w:r>
       <w:r>
         <w:rPr>
@@ -8757,39 +9197,89 @@
           <w:sz w:val="24"/>
           <w:szCs w:val="24"/>
         </w:rPr>
-        <w:t xml:space="preserve"> Il nostro supporto è formato da un basamento, il quale a sua volta è composto da delle piastrine di mate</w:t>
-      </w:r>
-      <w:r>
-        <w:rPr>
-          <w:rFonts w:ascii="Times New Roman" w:hAnsi="Times New Roman" w:cs="Times New Roman"/>
-          <w:sz w:val="24"/>
-          <w:szCs w:val="24"/>
-        </w:rPr>
-        <w:t>riale metallico saldate tra loro (con il metodo della saldatura ad elettrodo rivestito per i medesimi motivi descritti nel paragrafo sovrastante)</w:t>
-      </w:r>
-      <w:r>
-        <w:rPr>
-          <w:rFonts w:ascii="Times New Roman" w:hAnsi="Times New Roman" w:cs="Times New Roman"/>
-          <w:sz w:val="24"/>
-          <w:szCs w:val="24"/>
-        </w:rPr>
-        <w:t>. Successivamente, abbiamo realizzato delle staffe le quali</w:t>
-      </w:r>
-      <w:r>
-        <w:rPr>
-          <w:rFonts w:ascii="Times New Roman" w:hAnsi="Times New Roman" w:cs="Times New Roman"/>
-          <w:sz w:val="24"/>
-          <w:szCs w:val="24"/>
-        </w:rPr>
-        <w:t xml:space="preserve"> </w:t>
-      </w:r>
-      <w:r>
-        <w:rPr>
-          <w:rFonts w:ascii="Times New Roman" w:hAnsi="Times New Roman" w:cs="Times New Roman"/>
-          <w:sz w:val="24"/>
-          <w:szCs w:val="24"/>
-        </w:rPr>
-        <w:t>(come citato precedentemente) sono state lavorate mediante la fresatrice. Dopo aver effettuato queste staffe con dei fori</w:t>
+        <w:t xml:space="preserve"> Il nostro supporto è formato da un ba</w:t>
+      </w:r>
+      <w:r>
+        <w:rPr>
+          <w:rFonts w:ascii="Times New Roman" w:hAnsi="Times New Roman" w:cs="Times New Roman"/>
+          <w:sz w:val="24"/>
+          <w:szCs w:val="24"/>
+        </w:rPr>
+        <w:t xml:space="preserve">samento, </w:t>
+      </w:r>
+      <w:r>
+        <w:rPr>
+          <w:rFonts w:ascii="Times New Roman" w:hAnsi="Times New Roman" w:cs="Times New Roman"/>
+          <w:sz w:val="24"/>
+          <w:szCs w:val="24"/>
+        </w:rPr>
+        <w:t>composto</w:t>
+      </w:r>
+      <w:r>
+        <w:rPr>
+          <w:rFonts w:ascii="Times New Roman" w:hAnsi="Times New Roman" w:cs="Times New Roman"/>
+          <w:sz w:val="24"/>
+          <w:szCs w:val="24"/>
+        </w:rPr>
+        <w:t xml:space="preserve"> a sua volta da delle piastrine di metallo saldate tra loro </w:t>
+      </w:r>
+      <w:r>
+        <w:rPr>
+          <w:rFonts w:ascii="Times New Roman" w:hAnsi="Times New Roman" w:cs="Times New Roman"/>
+          <w:sz w:val="24"/>
+          <w:szCs w:val="24"/>
+        </w:rPr>
+        <w:t>con saldatura ad elettrodo rivestito</w:t>
+      </w:r>
+      <w:r>
+        <w:rPr>
+          <w:rFonts w:ascii="Times New Roman" w:hAnsi="Times New Roman" w:cs="Times New Roman"/>
+          <w:sz w:val="24"/>
+          <w:szCs w:val="24"/>
+        </w:rPr>
+        <w:t xml:space="preserve">. </w:t>
+      </w:r>
+    </w:p>
+    <w:p>
+      <w:pPr>
+        <w:jc w:val="both"/>
+        <w:rPr>
+          <w:rFonts w:ascii="Times New Roman" w:hAnsi="Times New Roman" w:cs="Times New Roman"/>
+          <w:sz w:val="24"/>
+          <w:szCs w:val="24"/>
+        </w:rPr>
+      </w:pPr>
+      <w:r>
+        <w:rPr>
+          <w:rFonts w:ascii="Times New Roman" w:hAnsi="Times New Roman" w:cs="Times New Roman"/>
+          <w:sz w:val="24"/>
+          <w:szCs w:val="24"/>
+        </w:rPr>
+        <w:t>Abbiamo usato la fresatrice per rifinire le staffe: d</w:t>
+      </w:r>
+      <w:r>
+        <w:rPr>
+          <w:rFonts w:ascii="Times New Roman" w:hAnsi="Times New Roman" w:cs="Times New Roman"/>
+          <w:sz w:val="24"/>
+          <w:szCs w:val="24"/>
+        </w:rPr>
+        <w:t>opo av</w:t>
+      </w:r>
+      <w:r>
+        <w:rPr>
+          <w:rFonts w:ascii="Times New Roman" w:hAnsi="Times New Roman" w:cs="Times New Roman"/>
+          <w:sz w:val="24"/>
+          <w:szCs w:val="24"/>
+        </w:rPr>
+        <w:t xml:space="preserve">er effettuato </w:t>
+      </w:r>
+      <w:r>
+        <w:rPr>
+          <w:rFonts w:ascii="Times New Roman" w:hAnsi="Times New Roman" w:cs="Times New Roman"/>
+          <w:sz w:val="24"/>
+          <w:szCs w:val="24"/>
+        </w:rPr>
+        <w:t>dei fori</w:t>
       </w:r>
       <w:r>
         <w:rPr>
@@ -8869,7 +9359,23 @@
           <w:sz w:val="24"/>
           <w:szCs w:val="24"/>
         </w:rPr>
-        <w:t xml:space="preserve">, occorre solamente svitare i dadi e i </w:t>
+        <w:t>, occorre</w:t>
+      </w:r>
+      <w:r>
+        <w:rPr>
+          <w:rFonts w:ascii="Times New Roman" w:hAnsi="Times New Roman" w:cs="Times New Roman"/>
+          <w:sz w:val="24"/>
+          <w:szCs w:val="24"/>
+        </w:rPr>
+        <w:t>sse</w:t>
+      </w:r>
+      <w:r>
+        <w:rPr>
+          <w:rFonts w:ascii="Times New Roman" w:hAnsi="Times New Roman" w:cs="Times New Roman"/>
+          <w:sz w:val="24"/>
+          <w:szCs w:val="24"/>
+        </w:rPr>
+        <w:t xml:space="preserve"> solamente svitare i dadi e i </w:t>
       </w:r>
       <w:r>
         <w:rPr>
@@ -9194,28 +9700,95 @@
     </w:p>
     <w:p>
       <w:pPr>
-        <w:jc w:val="both"/>
-        <w:rPr>
-          <w:rFonts w:ascii="Times New Roman" w:hAnsi="Times New Roman" w:cs="Times New Roman"/>
-          <w:sz w:val="24"/>
-          <w:szCs w:val="24"/>
-        </w:rPr>
-      </w:pPr>
-      <w:r>
-        <w:rPr>
-          <w:rFonts w:ascii="Times New Roman" w:hAnsi="Times New Roman" w:cs="Times New Roman"/>
-          <w:sz w:val="24"/>
-          <w:szCs w:val="24"/>
-        </w:rPr>
-        <w:t>Una delle fasi più importanti del progetto riguarda sicuramente il dimensionamento delle due pulegge, rispettivamente dell’albero motore e dell’alternatore</w:t>
-      </w:r>
-      <w:r>
-        <w:rPr>
-          <w:rFonts w:ascii="Times New Roman" w:hAnsi="Times New Roman" w:cs="Times New Roman"/>
-          <w:sz w:val="24"/>
-          <w:szCs w:val="24"/>
-        </w:rPr>
-        <w:t xml:space="preserve">, e della conseguente cinghia. Per raggiungere il primo scopo è stato necessario seguire vari </w:t>
+        <w:spacing w:after="0"/>
+        <w:jc w:val="both"/>
+        <w:rPr>
+          <w:rFonts w:ascii="Times New Roman" w:hAnsi="Times New Roman" w:cs="Times New Roman"/>
+          <w:sz w:val="24"/>
+          <w:szCs w:val="24"/>
+        </w:rPr>
+      </w:pPr>
+      <w:r>
+        <w:rPr>
+          <w:rFonts w:ascii="Times New Roman" w:hAnsi="Times New Roman" w:cs="Times New Roman"/>
+          <w:sz w:val="24"/>
+          <w:szCs w:val="24"/>
+        </w:rPr>
+        <w:t>Una delle fasi più importanti del progetto riguarda il dimensionamento delle due pulegge, risp</w:t>
+      </w:r>
+      <w:r>
+        <w:rPr>
+          <w:rFonts w:ascii="Times New Roman" w:hAnsi="Times New Roman" w:cs="Times New Roman"/>
+          <w:sz w:val="24"/>
+          <w:szCs w:val="24"/>
+        </w:rPr>
+        <w:t>ettivamente dell’albero motore,</w:t>
+      </w:r>
+      <w:r>
+        <w:rPr>
+          <w:rFonts w:ascii="Times New Roman" w:hAnsi="Times New Roman" w:cs="Times New Roman"/>
+          <w:sz w:val="24"/>
+          <w:szCs w:val="24"/>
+        </w:rPr>
+        <w:t xml:space="preserve"> dell’alternatore</w:t>
+      </w:r>
+      <w:r>
+        <w:rPr>
+          <w:rFonts w:ascii="Times New Roman" w:hAnsi="Times New Roman" w:cs="Times New Roman"/>
+          <w:sz w:val="24"/>
+          <w:szCs w:val="24"/>
+        </w:rPr>
+        <w:t xml:space="preserve"> e della cinghia</w:t>
+      </w:r>
+      <w:r>
+        <w:rPr>
+          <w:rFonts w:ascii="Times New Roman" w:hAnsi="Times New Roman" w:cs="Times New Roman"/>
+          <w:sz w:val="24"/>
+          <w:szCs w:val="24"/>
+        </w:rPr>
+        <w:t xml:space="preserve"> di accoppiamento</w:t>
+      </w:r>
+      <w:r>
+        <w:rPr>
+          <w:rFonts w:ascii="Times New Roman" w:hAnsi="Times New Roman" w:cs="Times New Roman"/>
+          <w:sz w:val="24"/>
+          <w:szCs w:val="24"/>
+        </w:rPr>
+        <w:t xml:space="preserve">. </w:t>
+      </w:r>
+    </w:p>
+    <w:p>
+      <w:pPr>
+        <w:jc w:val="both"/>
+        <w:rPr>
+          <w:rFonts w:ascii="Times New Roman" w:hAnsi="Times New Roman" w:cs="Times New Roman"/>
+          <w:sz w:val="24"/>
+          <w:szCs w:val="24"/>
+        </w:rPr>
+      </w:pPr>
+      <w:r>
+        <w:rPr>
+          <w:rFonts w:ascii="Times New Roman" w:hAnsi="Times New Roman" w:cs="Times New Roman"/>
+          <w:sz w:val="24"/>
+          <w:szCs w:val="24"/>
+        </w:rPr>
+        <w:t xml:space="preserve">Per </w:t>
+      </w:r>
+      <w:r>
+        <w:rPr>
+          <w:rFonts w:ascii="Times New Roman" w:hAnsi="Times New Roman" w:cs="Times New Roman"/>
+          <w:sz w:val="24"/>
+          <w:szCs w:val="24"/>
+        </w:rPr>
+        <w:t>il primo dimensionamento</w:t>
+      </w:r>
+      <w:r>
+        <w:rPr>
+          <w:rFonts w:ascii="Times New Roman" w:hAnsi="Times New Roman" w:cs="Times New Roman"/>
+          <w:sz w:val="24"/>
+          <w:szCs w:val="24"/>
+        </w:rPr>
+        <w:t xml:space="preserve"> è stato necessario seguire vari </w:t>
       </w:r>
       <w:r>
         <w:rPr>
@@ -9254,23 +9827,55 @@
           <w:sz w:val="24"/>
           <w:szCs w:val="24"/>
         </w:rPr>
-        <w:t>Calcolo della potenza di progetto, che si ottiene moltiplicando la potenza mot</w:t>
-      </w:r>
-      <w:r>
-        <w:rPr>
-          <w:rFonts w:ascii="Times New Roman" w:hAnsi="Times New Roman" w:cs="Times New Roman"/>
-          <w:sz w:val="24"/>
-          <w:szCs w:val="24"/>
-        </w:rPr>
-        <w:t>rice per un fattore di servizio (</w:t>
-      </w:r>
-      <w:r>
-        <w:rPr>
-          <w:rFonts w:ascii="Times New Roman" w:hAnsi="Times New Roman" w:cs="Times New Roman"/>
-          <w:sz w:val="24"/>
-          <w:szCs w:val="24"/>
-        </w:rPr>
-        <w:t>il quale viene scelto in base al tipo di macchina e alle ore di funzionamento).</w:t>
+        <w:t xml:space="preserve">Calcolo della potenza di progetto, </w:t>
+      </w:r>
+      <w:r>
+        <w:rPr>
+          <w:rFonts w:ascii="Times New Roman" w:hAnsi="Times New Roman" w:cs="Times New Roman"/>
+          <w:sz w:val="24"/>
+          <w:szCs w:val="24"/>
+        </w:rPr>
+        <w:t>ottenuta</w:t>
+      </w:r>
+      <w:r>
+        <w:rPr>
+          <w:rFonts w:ascii="Times New Roman" w:hAnsi="Times New Roman" w:cs="Times New Roman"/>
+          <w:sz w:val="24"/>
+          <w:szCs w:val="24"/>
+        </w:rPr>
+        <w:t xml:space="preserve"> moltiplicando la potenza mot</w:t>
+      </w:r>
+      <w:r>
+        <w:rPr>
+          <w:rFonts w:ascii="Times New Roman" w:hAnsi="Times New Roman" w:cs="Times New Roman"/>
+          <w:sz w:val="24"/>
+          <w:szCs w:val="24"/>
+        </w:rPr>
+        <w:t>rice per un fattore di servizio</w:t>
+      </w:r>
+      <w:r>
+        <w:rPr>
+          <w:rFonts w:ascii="Times New Roman" w:hAnsi="Times New Roman" w:cs="Times New Roman"/>
+          <w:sz w:val="24"/>
+          <w:szCs w:val="24"/>
+        </w:rPr>
+        <w:t xml:space="preserve">, </w:t>
+      </w:r>
+      <w:r>
+        <w:rPr>
+          <w:rFonts w:ascii="Times New Roman" w:hAnsi="Times New Roman" w:cs="Times New Roman"/>
+          <w:sz w:val="24"/>
+          <w:szCs w:val="24"/>
+        </w:rPr>
+        <w:t>scelto in base al tipo di macchi</w:t>
+      </w:r>
+      <w:r>
+        <w:rPr>
+          <w:rFonts w:ascii="Times New Roman" w:hAnsi="Times New Roman" w:cs="Times New Roman"/>
+          <w:sz w:val="24"/>
+          <w:szCs w:val="24"/>
+        </w:rPr>
+        <w:t>na e alle ore di funzionamento</w:t>
       </w:r>
     </w:p>
     <w:p>
@@ -9317,7 +9922,15 @@
           <w:sz w:val="24"/>
           <w:szCs w:val="24"/>
         </w:rPr>
-        <w:t>, in giri al minuto, con l’albero lento</w:t>
+        <w:t xml:space="preserve"> (in giri al minuto)</w:t>
+      </w:r>
+      <w:r>
+        <w:rPr>
+          <w:rFonts w:ascii="Times New Roman" w:hAnsi="Times New Roman" w:cs="Times New Roman"/>
+          <w:sz w:val="24"/>
+          <w:szCs w:val="24"/>
+        </w:rPr>
+        <w:t xml:space="preserve"> con l’albero lento</w:t>
       </w:r>
       <w:r>
         <w:rPr>
@@ -9333,15 +9946,39 @@
           <w:sz w:val="24"/>
           <w:szCs w:val="24"/>
         </w:rPr>
-        <w:t xml:space="preserve">(nel nostro caso </w:t>
-      </w:r>
-      <w:r>
-        <w:rPr>
-          <w:rFonts w:ascii="Times New Roman" w:hAnsi="Times New Roman" w:cs="Times New Roman"/>
-          <w:sz w:val="24"/>
-          <w:szCs w:val="24"/>
-        </w:rPr>
-        <w:t>il rapporto era pari ad 1).</w:t>
+        <w:t>(</w:t>
+      </w:r>
+      <w:r>
+        <w:rPr>
+          <w:rFonts w:ascii="Times New Roman" w:hAnsi="Times New Roman" w:cs="Times New Roman"/>
+          <w:sz w:val="24"/>
+          <w:szCs w:val="24"/>
+        </w:rPr>
+        <w:t xml:space="preserve">con rapporto, </w:t>
+      </w:r>
+      <w:r>
+        <w:rPr>
+          <w:rFonts w:ascii="Times New Roman" w:hAnsi="Times New Roman" w:cs="Times New Roman"/>
+          <w:sz w:val="24"/>
+          <w:szCs w:val="24"/>
+        </w:rPr>
+        <w:t>nel nostro caso</w:t>
+      </w:r>
+      <w:r>
+        <w:rPr>
+          <w:rFonts w:ascii="Times New Roman" w:hAnsi="Times New Roman" w:cs="Times New Roman"/>
+          <w:sz w:val="24"/>
+          <w:szCs w:val="24"/>
+        </w:rPr>
+        <w:t xml:space="preserve">, </w:t>
+      </w:r>
+      <w:r>
+        <w:rPr>
+          <w:rFonts w:ascii="Times New Roman" w:hAnsi="Times New Roman" w:cs="Times New Roman"/>
+          <w:sz w:val="24"/>
+          <w:szCs w:val="24"/>
+        </w:rPr>
+        <w:t>pari ad 1).</w:t>
       </w:r>
     </w:p>
     <w:p>
@@ -9364,11 +10001,44 @@
           <w:sz w:val="24"/>
           <w:szCs w:val="24"/>
         </w:rPr>
-        <w:t>Scelta dei diametri delle pulegge, ricavati mediante una tabella che tiene conto anche del tipo di cinghia (sezione A, nel nostro caso, che corrisponde ad una cinghia di tipo trapezoidale).</w:t>
-      </w:r>
-    </w:p>
-    <w:p>
-      <w:pPr>
+        <w:t xml:space="preserve">Scelta dei diametri delle pulegge, ricavati mediante una tabella che tiene conto anche del tipo di cinghia (nel nostro caso, </w:t>
+      </w:r>
+      <w:r>
+        <w:rPr>
+          <w:rFonts w:ascii="Times New Roman" w:hAnsi="Times New Roman" w:cs="Times New Roman"/>
+          <w:sz w:val="24"/>
+          <w:szCs w:val="24"/>
+        </w:rPr>
+        <w:t>sezione A,</w:t>
+      </w:r>
+      <w:r>
+        <w:rPr>
+          <w:rFonts w:ascii="Times New Roman" w:hAnsi="Times New Roman" w:cs="Times New Roman"/>
+          <w:sz w:val="24"/>
+          <w:szCs w:val="24"/>
+        </w:rPr>
+        <w:t xml:space="preserve"> corrisponde</w:t>
+      </w:r>
+      <w:r>
+        <w:rPr>
+          <w:rFonts w:ascii="Times New Roman" w:hAnsi="Times New Roman" w:cs="Times New Roman"/>
+          <w:sz w:val="24"/>
+          <w:szCs w:val="24"/>
+        </w:rPr>
+        <w:t>nte</w:t>
+      </w:r>
+      <w:r>
+        <w:rPr>
+          <w:rFonts w:ascii="Times New Roman" w:hAnsi="Times New Roman" w:cs="Times New Roman"/>
+          <w:sz w:val="24"/>
+          <w:szCs w:val="24"/>
+        </w:rPr>
+        <w:t xml:space="preserve"> ad una cinghia di tipo trapezoidale).</w:t>
+      </w:r>
+    </w:p>
+    <w:p>
+      <w:pPr>
+        <w:spacing w:after="0"/>
         <w:jc w:val="both"/>
         <w:rPr>
           <w:rFonts w:ascii="Times New Roman" w:hAnsi="Times New Roman" w:cs="Times New Roman"/>
@@ -9390,31 +10060,121 @@
           <w:sz w:val="24"/>
           <w:szCs w:val="24"/>
         </w:rPr>
-        <w:t>avente lo stesso diametro di 68 millimetri ma con un foro rispettivamente di 19 e di 24, il quale dipende dal diametro dell’albero del motore e dell’alternatore. Nel caso in cui il rapporto di trasmissione fosse stato 2 o 1/2, sarebbe stato o</w:t>
-      </w:r>
-      <w:r>
-        <w:rPr>
-          <w:rFonts w:ascii="Times New Roman" w:hAnsi="Times New Roman" w:cs="Times New Roman"/>
-          <w:sz w:val="24"/>
-          <w:szCs w:val="24"/>
-        </w:rPr>
-        <w:t>pportuno moltiplicare o ridurre</w:t>
-      </w:r>
-      <w:r>
-        <w:rPr>
-          <w:rFonts w:ascii="Times New Roman" w:hAnsi="Times New Roman" w:cs="Times New Roman"/>
-          <w:sz w:val="24"/>
-          <w:szCs w:val="24"/>
-        </w:rPr>
-        <w:t xml:space="preserve"> il numero di giri e di conseguenza si sarebbero ottenuti due diametri diversi, uno il doppio dell’altro.</w:t>
-      </w:r>
-      <w:r>
-        <w:rPr>
-          <w:rFonts w:ascii="Times New Roman" w:hAnsi="Times New Roman" w:cs="Times New Roman"/>
-          <w:sz w:val="24"/>
-          <w:szCs w:val="24"/>
-        </w:rPr>
-        <w:t xml:space="preserve"> Per quanto riguarda la trasmissione abbiamo deciso di utilizzare delle cinghie trapezoidali, le quali appartengono alla famiglia</w:t>
+        <w:t>aventi</w:t>
+      </w:r>
+      <w:r>
+        <w:rPr>
+          <w:rFonts w:ascii="Times New Roman" w:hAnsi="Times New Roman" w:cs="Times New Roman"/>
+          <w:sz w:val="24"/>
+          <w:szCs w:val="24"/>
+        </w:rPr>
+        <w:t xml:space="preserve"> lo stesso diametro di </w:t>
+      </w:r>
+      <w:r>
+        <w:rPr>
+          <w:rFonts w:ascii="Times New Roman" w:hAnsi="Times New Roman" w:cs="Times New Roman"/>
+          <w:sz w:val="24"/>
+          <w:szCs w:val="24"/>
+        </w:rPr>
+        <w:t>68 millimetri ma con fori</w:t>
+      </w:r>
+      <w:r>
+        <w:rPr>
+          <w:rFonts w:ascii="Times New Roman" w:hAnsi="Times New Roman" w:cs="Times New Roman"/>
+          <w:sz w:val="24"/>
+          <w:szCs w:val="24"/>
+        </w:rPr>
+        <w:t xml:space="preserve"> rispettivamente di 19 e di 24</w:t>
+      </w:r>
+      <w:r>
+        <w:rPr>
+          <w:rFonts w:ascii="Times New Roman" w:hAnsi="Times New Roman" w:cs="Times New Roman"/>
+          <w:sz w:val="24"/>
+          <w:szCs w:val="24"/>
+        </w:rPr>
+        <w:t>mm,</w:t>
+      </w:r>
+      <w:r>
+        <w:rPr>
+          <w:rFonts w:ascii="Times New Roman" w:hAnsi="Times New Roman" w:cs="Times New Roman"/>
+          <w:sz w:val="24"/>
+          <w:szCs w:val="24"/>
+        </w:rPr>
+        <w:t xml:space="preserve"> dipende</w:t>
+      </w:r>
+      <w:r>
+        <w:rPr>
+          <w:rFonts w:ascii="Times New Roman" w:hAnsi="Times New Roman" w:cs="Times New Roman"/>
+          <w:sz w:val="24"/>
+          <w:szCs w:val="24"/>
+        </w:rPr>
+        <w:t>nti</w:t>
+      </w:r>
+      <w:r>
+        <w:rPr>
+          <w:rFonts w:ascii="Times New Roman" w:hAnsi="Times New Roman" w:cs="Times New Roman"/>
+          <w:sz w:val="24"/>
+          <w:szCs w:val="24"/>
+        </w:rPr>
+        <w:t xml:space="preserve"> dal diametro dell’albero del motore e dell’alternatore. Nel caso in cui il rapporto di trasmissione fosse stato 2 o 1/2, il numero di giri </w:t>
+      </w:r>
+      <w:r>
+        <w:rPr>
+          <w:rFonts w:ascii="Times New Roman" w:hAnsi="Times New Roman" w:cs="Times New Roman"/>
+          <w:sz w:val="24"/>
+          <w:szCs w:val="24"/>
+        </w:rPr>
+        <w:t>sarebbe stato moltiplicato o ridotto, ottenendo</w:t>
+      </w:r>
+      <w:r>
+        <w:rPr>
+          <w:rFonts w:ascii="Times New Roman" w:hAnsi="Times New Roman" w:cs="Times New Roman"/>
+          <w:sz w:val="24"/>
+          <w:szCs w:val="24"/>
+        </w:rPr>
+        <w:t xml:space="preserve"> di c</w:t>
+      </w:r>
+      <w:r>
+        <w:rPr>
+          <w:rFonts w:ascii="Times New Roman" w:hAnsi="Times New Roman" w:cs="Times New Roman"/>
+          <w:sz w:val="24"/>
+          <w:szCs w:val="24"/>
+        </w:rPr>
+        <w:t>onseguenza</w:t>
+      </w:r>
+      <w:r>
+        <w:rPr>
+          <w:rFonts w:ascii="Times New Roman" w:hAnsi="Times New Roman" w:cs="Times New Roman"/>
+          <w:sz w:val="24"/>
+          <w:szCs w:val="24"/>
+        </w:rPr>
+        <w:t xml:space="preserve"> due diametri diversi, uno il doppio dell’altro.</w:t>
+      </w:r>
+      <w:r>
+        <w:rPr>
+          <w:rFonts w:ascii="Times New Roman" w:hAnsi="Times New Roman" w:cs="Times New Roman"/>
+          <w:sz w:val="24"/>
+          <w:szCs w:val="24"/>
+        </w:rPr>
+        <w:t xml:space="preserve"> </w:t>
+      </w:r>
+    </w:p>
+    <w:p>
+      <w:pPr>
+        <w:jc w:val="both"/>
+        <w:rPr>
+          <w:rFonts w:ascii="Times New Roman" w:hAnsi="Times New Roman" w:cs="Times New Roman"/>
+          <w:sz w:val="24"/>
+          <w:szCs w:val="24"/>
+        </w:rPr>
+      </w:pPr>
+      <w:r>
+        <w:rPr>
+          <w:rFonts w:ascii="Times New Roman" w:hAnsi="Times New Roman" w:cs="Times New Roman"/>
+          <w:sz w:val="24"/>
+          <w:szCs w:val="24"/>
+        </w:rPr>
+        <w:t>Per quanto riguarda la trasmissione abbiamo deciso di utilizzare delle cinghie trapezoidali, le quali appartengono alla famiglia</w:t>
       </w:r>
       <w:r>
         <w:rPr>
@@ -9430,7 +10190,79 @@
           <w:sz w:val="24"/>
           <w:szCs w:val="24"/>
         </w:rPr>
-        <w:t>lla trasmissione con flessibili. Le cinghie trapezoidali sono utilizzate frequentemente per la trasmissione di potenza. La nostra scelta è ricaduta su questo tipo di cinghie in quanto presentano molto vantaggi, tra cui: un basso costo, una semplicità di installazione e una capacità di assorbire vibrazioni torsionali e picchi di coppia. Il dimensionamento di una trasmissione a cinghie trapezoidali si conduce rapidamente seguendo le indicazioni delle ditte produttrici, che a loro volta, fanno riferimento alle norme UNI 5789-5790. Anche in questo caso abbiamo seguito vari punti:</w:t>
+        <w:t>lla trasmissione con flessibili. Le cinghie trapezoidali sono utilizzate frequentemente per la trasmissione di potenza. La nostra scelta è ricaduta su questo tipo di cinghie in quanto present</w:t>
+      </w:r>
+      <w:r>
+        <w:rPr>
+          <w:rFonts w:ascii="Times New Roman" w:hAnsi="Times New Roman" w:cs="Times New Roman"/>
+          <w:sz w:val="24"/>
+          <w:szCs w:val="24"/>
+        </w:rPr>
+        <w:t>ano molto vantaggi, tra cui: basso costo,</w:t>
+      </w:r>
+      <w:r>
+        <w:rPr>
+          <w:rFonts w:ascii="Times New Roman" w:hAnsi="Times New Roman" w:cs="Times New Roman"/>
+          <w:sz w:val="24"/>
+          <w:szCs w:val="24"/>
+        </w:rPr>
+        <w:t xml:space="preserve"> semplicità di ins</w:t>
+      </w:r>
+      <w:r>
+        <w:rPr>
+          <w:rFonts w:ascii="Times New Roman" w:hAnsi="Times New Roman" w:cs="Times New Roman"/>
+          <w:sz w:val="24"/>
+          <w:szCs w:val="24"/>
+        </w:rPr>
+        <w:t>tallazione e</w:t>
+      </w:r>
+      <w:r>
+        <w:rPr>
+          <w:rFonts w:ascii="Times New Roman" w:hAnsi="Times New Roman" w:cs="Times New Roman"/>
+          <w:sz w:val="24"/>
+          <w:szCs w:val="24"/>
+        </w:rPr>
+        <w:t xml:space="preserve"> capacità di assorbire vibrazioni torsionali e picchi di coppia. Il dimensionamento di una trasmissione a cinghie trapezoidali si conduce rapidamente seguendo le indi</w:t>
+      </w:r>
+      <w:r>
+        <w:rPr>
+          <w:rFonts w:ascii="Times New Roman" w:hAnsi="Times New Roman" w:cs="Times New Roman"/>
+          <w:sz w:val="24"/>
+          <w:szCs w:val="24"/>
+        </w:rPr>
+        <w:t>cazioni delle ditte produttrici</w:t>
+      </w:r>
+      <w:r>
+        <w:rPr>
+          <w:rFonts w:ascii="Times New Roman" w:hAnsi="Times New Roman" w:cs="Times New Roman"/>
+          <w:sz w:val="24"/>
+          <w:szCs w:val="24"/>
+        </w:rPr>
+        <w:t xml:space="preserve"> che</w:t>
+      </w:r>
+      <w:r>
+        <w:rPr>
+          <w:rFonts w:ascii="Times New Roman" w:hAnsi="Times New Roman" w:cs="Times New Roman"/>
+          <w:sz w:val="24"/>
+          <w:szCs w:val="24"/>
+        </w:rPr>
+        <w:t>,</w:t>
+      </w:r>
+      <w:r>
+        <w:rPr>
+          <w:rFonts w:ascii="Times New Roman" w:hAnsi="Times New Roman" w:cs="Times New Roman"/>
+          <w:sz w:val="24"/>
+          <w:szCs w:val="24"/>
+        </w:rPr>
+        <w:t xml:space="preserve"> a loro volta, fanno riferimento alle norme</w:t>
+      </w:r>
+      <w:r>
+        <w:rPr>
+          <w:rFonts w:ascii="Times New Roman" w:hAnsi="Times New Roman" w:cs="Times New Roman"/>
+          <w:sz w:val="24"/>
+          <w:szCs w:val="24"/>
+        </w:rPr>
+        <w:t xml:space="preserve"> UNI 5789-5790. Il procedimento si sviluppa nei seguenti punti:</w:t>
       </w:r>
     </w:p>
     <w:p>
@@ -9477,31 +10309,31 @@
           <w:sz w:val="24"/>
           <w:szCs w:val="24"/>
         </w:rPr>
-        <w:t>, mediante tabelle unificate</w:t>
-      </w:r>
-      <w:r>
-        <w:rPr>
-          <w:rFonts w:ascii="Times New Roman" w:hAnsi="Times New Roman" w:cs="Times New Roman"/>
-          <w:sz w:val="24"/>
-          <w:szCs w:val="24"/>
-        </w:rPr>
-        <w:t xml:space="preserve"> (A, nel</w:t>
-      </w:r>
-      <w:r>
-        <w:rPr>
-          <w:rFonts w:ascii="Times New Roman" w:hAnsi="Times New Roman" w:cs="Times New Roman"/>
-          <w:sz w:val="24"/>
-          <w:szCs w:val="24"/>
-        </w:rPr>
-        <w:t xml:space="preserve"> nostro caso, che corrisponde ad una trasmissione mediante </w:t>
-      </w:r>
-      <w:r>
-        <w:rPr>
-          <w:rFonts w:ascii="Times New Roman" w:hAnsi="Times New Roman" w:cs="Times New Roman"/>
-          <w:sz w:val="24"/>
-          <w:szCs w:val="24"/>
-        </w:rPr>
-        <w:t>cinghia trapezoidale).</w:t>
+        <w:t xml:space="preserve"> mediante tabelle unificate</w:t>
+      </w:r>
+      <w:r>
+        <w:rPr>
+          <w:rFonts w:ascii="Times New Roman" w:hAnsi="Times New Roman" w:cs="Times New Roman"/>
+          <w:sz w:val="24"/>
+          <w:szCs w:val="24"/>
+        </w:rPr>
+        <w:t xml:space="preserve"> (</w:t>
+      </w:r>
+      <w:r>
+        <w:rPr>
+          <w:rFonts w:ascii="Times New Roman" w:hAnsi="Times New Roman" w:cs="Times New Roman"/>
+          <w:sz w:val="24"/>
+          <w:szCs w:val="24"/>
+        </w:rPr>
+        <w:t xml:space="preserve">nel nostro caso, </w:t>
+      </w:r>
+      <w:r>
+        <w:rPr>
+          <w:rFonts w:ascii="Times New Roman" w:hAnsi="Times New Roman" w:cs="Times New Roman"/>
+          <w:sz w:val="24"/>
+          <w:szCs w:val="24"/>
+        </w:rPr>
+        <w:t>sezione A)</w:t>
       </w:r>
     </w:p>
     <w:p>
@@ -9524,19 +10356,52 @@
           <w:sz w:val="24"/>
           <w:szCs w:val="24"/>
         </w:rPr>
-        <w:lastRenderedPageBreak/>
-        <w:t xml:space="preserve">Determinazione della lunghezza della cinghia, che si trova mediante una formula che consiste in: </w:t>
-      </w:r>
-      <w:r>
+        <w:t>Determinazione della lunghe</w:t>
+      </w:r>
+      <w:r>
+        <w:rPr>
+          <w:rFonts w:ascii="Times New Roman" w:hAnsi="Times New Roman" w:cs="Times New Roman"/>
+          <w:sz w:val="24"/>
+          <w:szCs w:val="24"/>
+        </w:rPr>
+        <w:t xml:space="preserve">zza della cinghia </w:t>
+      </w:r>
+      <w:r>
+        <w:rPr>
+          <w:rFonts w:ascii="Times New Roman" w:hAnsi="Times New Roman" w:cs="Times New Roman"/>
+          <w:sz w:val="24"/>
+          <w:szCs w:val="24"/>
+        </w:rPr>
+        <w:t>medi</w:t>
+      </w:r>
+      <w:r>
+        <w:rPr>
+          <w:rFonts w:ascii="Times New Roman" w:hAnsi="Times New Roman" w:cs="Times New Roman"/>
+          <w:sz w:val="24"/>
+          <w:szCs w:val="24"/>
+        </w:rPr>
+        <w:t>ante la formula</w:t>
+      </w:r>
+      <w:r>
+        <w:rPr>
+          <w:rFonts w:ascii="Times New Roman" w:hAnsi="Times New Roman" w:cs="Times New Roman"/>
+          <w:sz w:val="24"/>
+          <w:szCs w:val="24"/>
+        </w:rPr>
+        <w:t xml:space="preserve">: </w:t>
+      </w:r>
+    </w:p>
+    <w:p>
+      <w:pPr>
+        <w:pStyle w:val="Paragrafoelenco"/>
+        <w:jc w:val="both"/>
         <w:rPr>
           <w:rFonts w:ascii="Times New Roman" w:hAnsi="Times New Roman" w:cs="Times New Roman"/>
           <w:i/>
           <w:sz w:val="24"/>
           <w:szCs w:val="24"/>
         </w:rPr>
-        <w:t>lunghezza primitiva =2C+1,57(</w:t>
-      </w:r>
-      <w:proofErr w:type="spellStart"/>
+      </w:pPr>
       <w:r>
         <w:rPr>
           <w:rFonts w:ascii="Times New Roman" w:hAnsi="Times New Roman" w:cs="Times New Roman"/>
@@ -9544,7 +10409,7 @@
           <w:sz w:val="24"/>
           <w:szCs w:val="24"/>
         </w:rPr>
-        <w:t>D+</w:t>
+        <w:t>lunghezza primitiva =</w:t>
       </w:r>
       <w:r>
         <w:rPr>
@@ -9553,9 +10418,8 @@
           <w:sz w:val="24"/>
           <w:szCs w:val="24"/>
         </w:rPr>
-        <w:t>d</w:t>
-      </w:r>
-      <w:proofErr w:type="spellEnd"/>
+        <w:t xml:space="preserve"> </w:t>
+      </w:r>
       <w:r>
         <w:rPr>
           <w:rFonts w:ascii="Times New Roman" w:hAnsi="Times New Roman" w:cs="Times New Roman"/>
@@ -9563,7 +10427,7 @@
           <w:sz w:val="24"/>
           <w:szCs w:val="24"/>
         </w:rPr>
-        <w:t xml:space="preserve">) + </w:t>
+        <w:t>2C</w:t>
       </w:r>
       <w:r>
         <w:rPr>
@@ -9572,7 +10436,7 @@
           <w:sz w:val="24"/>
           <w:szCs w:val="24"/>
         </w:rPr>
-        <w:t>[(D-d)</w:t>
+        <w:t xml:space="preserve"> </w:t>
       </w:r>
       <w:r>
         <w:rPr>
@@ -9580,6 +10444,161 @@
           <w:i/>
           <w:sz w:val="24"/>
           <w:szCs w:val="24"/>
+        </w:rPr>
+        <w:t>+</w:t>
+      </w:r>
+      <w:r>
+        <w:rPr>
+          <w:rFonts w:ascii="Times New Roman" w:hAnsi="Times New Roman" w:cs="Times New Roman"/>
+          <w:i/>
+          <w:sz w:val="24"/>
+          <w:szCs w:val="24"/>
+        </w:rPr>
+        <w:t xml:space="preserve"> </w:t>
+      </w:r>
+      <w:r>
+        <w:rPr>
+          <w:rFonts w:ascii="Times New Roman" w:hAnsi="Times New Roman" w:cs="Times New Roman"/>
+          <w:i/>
+          <w:sz w:val="24"/>
+          <w:szCs w:val="24"/>
+        </w:rPr>
+        <w:t>1,57</w:t>
+      </w:r>
+      <w:r>
+        <w:rPr>
+          <w:rFonts w:ascii="Times New Roman" w:hAnsi="Times New Roman" w:cs="Times New Roman"/>
+          <w:i/>
+          <w:sz w:val="24"/>
+          <w:szCs w:val="24"/>
+        </w:rPr>
+        <w:t>*</w:t>
+      </w:r>
+      <w:r>
+        <w:rPr>
+          <w:rFonts w:ascii="Times New Roman" w:hAnsi="Times New Roman" w:cs="Times New Roman"/>
+          <w:i/>
+          <w:sz w:val="24"/>
+          <w:szCs w:val="24"/>
+        </w:rPr>
+        <w:t>(D</w:t>
+      </w:r>
+      <w:r>
+        <w:rPr>
+          <w:rFonts w:ascii="Times New Roman" w:hAnsi="Times New Roman" w:cs="Times New Roman"/>
+          <w:i/>
+          <w:sz w:val="24"/>
+          <w:szCs w:val="24"/>
+        </w:rPr>
+        <w:t xml:space="preserve"> </w:t>
+      </w:r>
+      <w:r>
+        <w:rPr>
+          <w:rFonts w:ascii="Times New Roman" w:hAnsi="Times New Roman" w:cs="Times New Roman"/>
+          <w:i/>
+          <w:sz w:val="24"/>
+          <w:szCs w:val="24"/>
+        </w:rPr>
+        <w:t>+</w:t>
+      </w:r>
+      <w:r>
+        <w:rPr>
+          <w:rFonts w:ascii="Times New Roman" w:hAnsi="Times New Roman" w:cs="Times New Roman"/>
+          <w:i/>
+          <w:sz w:val="24"/>
+          <w:szCs w:val="24"/>
+        </w:rPr>
+        <w:t xml:space="preserve"> </w:t>
+      </w:r>
+      <w:r>
+        <w:rPr>
+          <w:rFonts w:ascii="Times New Roman" w:hAnsi="Times New Roman" w:cs="Times New Roman"/>
+          <w:i/>
+          <w:sz w:val="24"/>
+          <w:szCs w:val="24"/>
+        </w:rPr>
+        <w:t xml:space="preserve">d) + </w:t>
+      </w:r>
+      <w:proofErr w:type="gramStart"/>
+      <w:r>
+        <w:rPr>
+          <w:rFonts w:ascii="Times New Roman" w:hAnsi="Times New Roman" w:cs="Times New Roman"/>
+          <w:i/>
+          <w:sz w:val="24"/>
+          <w:szCs w:val="24"/>
+        </w:rPr>
+        <w:t>[</w:t>
+      </w:r>
+      <w:r>
+        <w:rPr>
+          <w:rFonts w:ascii="Times New Roman" w:hAnsi="Times New Roman" w:cs="Times New Roman"/>
+          <w:i/>
+          <w:sz w:val="24"/>
+          <w:szCs w:val="24"/>
+        </w:rPr>
+        <w:t xml:space="preserve"> </w:t>
+      </w:r>
+      <w:r>
+        <w:rPr>
+          <w:rFonts w:ascii="Times New Roman" w:hAnsi="Times New Roman" w:cs="Times New Roman"/>
+          <w:i/>
+          <w:sz w:val="24"/>
+          <w:szCs w:val="24"/>
+        </w:rPr>
+        <w:t>(</w:t>
+      </w:r>
+      <w:proofErr w:type="gramEnd"/>
+      <w:r>
+        <w:rPr>
+          <w:rFonts w:ascii="Times New Roman" w:hAnsi="Times New Roman" w:cs="Times New Roman"/>
+          <w:i/>
+          <w:sz w:val="24"/>
+          <w:szCs w:val="24"/>
+        </w:rPr>
+        <w:t>D</w:t>
+      </w:r>
+      <w:r>
+        <w:rPr>
+          <w:rFonts w:ascii="Times New Roman" w:hAnsi="Times New Roman" w:cs="Times New Roman"/>
+          <w:i/>
+          <w:sz w:val="24"/>
+          <w:szCs w:val="24"/>
+        </w:rPr>
+        <w:t xml:space="preserve"> </w:t>
+      </w:r>
+      <w:r>
+        <w:rPr>
+          <w:rFonts w:ascii="Times New Roman" w:hAnsi="Times New Roman" w:cs="Times New Roman"/>
+          <w:i/>
+          <w:sz w:val="24"/>
+          <w:szCs w:val="24"/>
+        </w:rPr>
+        <w:t>-</w:t>
+      </w:r>
+      <w:r>
+        <w:rPr>
+          <w:rFonts w:ascii="Times New Roman" w:hAnsi="Times New Roman" w:cs="Times New Roman"/>
+          <w:i/>
+          <w:sz w:val="24"/>
+          <w:szCs w:val="24"/>
+        </w:rPr>
+        <w:t xml:space="preserve"> </w:t>
+      </w:r>
+      <w:r>
+        <w:rPr>
+          <w:rFonts w:ascii="Times New Roman" w:hAnsi="Times New Roman" w:cs="Times New Roman"/>
+          <w:i/>
+          <w:sz w:val="24"/>
+          <w:szCs w:val="24"/>
+        </w:rPr>
+        <w:t>d)</w:t>
+      </w:r>
+      <w:r>
+        <w:rPr>
+          <w:rFonts w:ascii="Times New Roman" w:hAnsi="Times New Roman" w:cs="Times New Roman"/>
+          <w:i/>
+          <w:sz w:val="24"/>
+          <w:szCs w:val="24"/>
           <w:vertAlign w:val="superscript"/>
         </w:rPr>
         <w:t>2</w:t>
@@ -9590,9 +10609,48 @@
           <w:i/>
           <w:sz w:val="24"/>
           <w:szCs w:val="24"/>
-        </w:rPr>
-        <w:t xml:space="preserve">/4C] </w:t>
-      </w:r>
+          <w:vertAlign w:val="superscript"/>
+        </w:rPr>
+        <w:t xml:space="preserve"> </w:t>
+      </w:r>
+      <w:r>
+        <w:rPr>
+          <w:rFonts w:ascii="Times New Roman" w:hAnsi="Times New Roman" w:cs="Times New Roman"/>
+          <w:i/>
+          <w:sz w:val="24"/>
+          <w:szCs w:val="24"/>
+        </w:rPr>
+        <w:t>/4C</w:t>
+      </w:r>
+      <w:r>
+        <w:rPr>
+          <w:rFonts w:ascii="Times New Roman" w:hAnsi="Times New Roman" w:cs="Times New Roman"/>
+          <w:i/>
+          <w:sz w:val="24"/>
+          <w:szCs w:val="24"/>
+        </w:rPr>
+        <w:t xml:space="preserve"> </w:t>
+      </w:r>
+      <w:r>
+        <w:rPr>
+          <w:rFonts w:ascii="Times New Roman" w:hAnsi="Times New Roman" w:cs="Times New Roman"/>
+          <w:i/>
+          <w:sz w:val="24"/>
+          <w:szCs w:val="24"/>
+        </w:rPr>
+        <w:t xml:space="preserve">] </w:t>
+      </w:r>
+    </w:p>
+    <w:p>
+      <w:pPr>
+        <w:pStyle w:val="Paragrafoelenco"/>
+        <w:jc w:val="both"/>
+        <w:rPr>
+          <w:rFonts w:ascii="Times New Roman" w:hAnsi="Times New Roman" w:cs="Times New Roman"/>
+          <w:sz w:val="24"/>
+          <w:szCs w:val="24"/>
+        </w:rPr>
+      </w:pPr>
       <w:r>
         <w:rPr>
           <w:rFonts w:ascii="Times New Roman" w:hAnsi="Times New Roman" w:cs="Times New Roman"/>
@@ -9615,23 +10673,39 @@
           <w:sz w:val="24"/>
           <w:szCs w:val="24"/>
         </w:rPr>
-        <w:t xml:space="preserve">sta ad indicare l’interasse, </w:t>
-      </w:r>
-      <w:r>
-        <w:rPr>
-          <w:rFonts w:ascii="Times New Roman" w:hAnsi="Times New Roman" w:cs="Times New Roman"/>
-          <w:sz w:val="24"/>
-          <w:szCs w:val="24"/>
-        </w:rPr>
-        <w:t xml:space="preserve">“D” </w:t>
-      </w:r>
-      <w:r>
-        <w:rPr>
-          <w:rFonts w:ascii="Times New Roman" w:hAnsi="Times New Roman" w:cs="Times New Roman"/>
-          <w:sz w:val="24"/>
-          <w:szCs w:val="24"/>
-        </w:rPr>
-        <w:t xml:space="preserve">indica il diametro primitivo della puleggia maggiore </w:t>
+        <w:t>indica</w:t>
+      </w:r>
+      <w:r>
+        <w:rPr>
+          <w:rFonts w:ascii="Times New Roman" w:hAnsi="Times New Roman" w:cs="Times New Roman"/>
+          <w:sz w:val="24"/>
+          <w:szCs w:val="24"/>
+        </w:rPr>
+        <w:t xml:space="preserve"> l’interasse, </w:t>
+      </w:r>
+      <w:r>
+        <w:rPr>
+          <w:rFonts w:ascii="Times New Roman" w:hAnsi="Times New Roman" w:cs="Times New Roman"/>
+          <w:sz w:val="24"/>
+          <w:szCs w:val="24"/>
+        </w:rPr>
+        <w:t>“D”</w:t>
+      </w:r>
+      <w:r>
+        <w:rPr>
+          <w:rFonts w:ascii="Times New Roman" w:hAnsi="Times New Roman" w:cs="Times New Roman"/>
+          <w:sz w:val="24"/>
+          <w:szCs w:val="24"/>
+        </w:rPr>
+        <w:t xml:space="preserve"> il diametro prim</w:t>
+      </w:r>
+      <w:r>
+        <w:rPr>
+          <w:rFonts w:ascii="Times New Roman" w:hAnsi="Times New Roman" w:cs="Times New Roman"/>
+          <w:sz w:val="24"/>
+          <w:szCs w:val="24"/>
+        </w:rPr>
+        <w:t xml:space="preserve">itivo della puleggia maggiore </w:t>
       </w:r>
       <w:proofErr w:type="gramStart"/>
       <w:r>
@@ -9696,6 +10770,7 @@
           <w:sz w:val="24"/>
           <w:szCs w:val="24"/>
         </w:rPr>
+        <w:lastRenderedPageBreak/>
         <w:t>Determinazione del numero di cinghie:</w:t>
       </w:r>
     </w:p>
@@ -9704,7 +10779,7 @@
         <w:pStyle w:val="Paragrafoelenco"/>
         <w:numPr>
           <w:ilvl w:val="0"/>
-          <w:numId w:val="38"/>
+          <w:numId w:val="49"/>
         </w:numPr>
         <w:jc w:val="both"/>
         <w:rPr>
@@ -9735,7 +10810,15 @@
           <w:sz w:val="24"/>
           <w:szCs w:val="24"/>
         </w:rPr>
-        <w:t xml:space="preserve">icavati dalle tabelle unificate, </w:t>
+        <w:t>icavati dalle tabelle</w:t>
+      </w:r>
+      <w:r>
+        <w:rPr>
+          <w:rFonts w:ascii="Times New Roman" w:hAnsi="Times New Roman" w:cs="Times New Roman"/>
+          <w:sz w:val="24"/>
+          <w:szCs w:val="24"/>
+        </w:rPr>
+        <w:t xml:space="preserve"> </w:t>
       </w:r>
       <w:r>
         <w:rPr>
@@ -9751,7 +10834,7 @@
         <w:pStyle w:val="Paragrafoelenco"/>
         <w:numPr>
           <w:ilvl w:val="0"/>
-          <w:numId w:val="38"/>
+          <w:numId w:val="49"/>
         </w:numPr>
         <w:jc w:val="both"/>
         <w:rPr>
@@ -9766,7 +10849,7 @@
           <w:sz w:val="24"/>
           <w:szCs w:val="24"/>
         </w:rPr>
-        <w:t>Calcolo della potenza effettiva di una singola cinghia, che si trova mediante il prodotto tra potenza nominale e fattore di correzione.</w:t>
+        <w:t>Calcolo della potenza effettiva di una singola cinghia, mediante il prodotto tra potenza nominale e fattore di correzione.</w:t>
       </w:r>
     </w:p>
     <w:p>
@@ -9774,7 +10857,7 @@
         <w:pStyle w:val="Paragrafoelenco"/>
         <w:numPr>
           <w:ilvl w:val="0"/>
-          <w:numId w:val="38"/>
+          <w:numId w:val="49"/>
         </w:numPr>
         <w:jc w:val="both"/>
         <w:rPr>
@@ -9789,7 +10872,7 @@
           <w:sz w:val="24"/>
           <w:szCs w:val="24"/>
         </w:rPr>
-        <w:t>Calcolo del numero di cinghie, che consiste nel rapporto tra potenza di progetto e la potenza per una singola cinghia.</w:t>
+        <w:t>Calcolo del numero di cinghie, rapporto tra potenza di progetto e la potenza per una singola cinghia.</w:t>
       </w:r>
     </w:p>
     <w:p>
@@ -9815,7 +10898,15 @@
           <w:sz w:val="24"/>
           <w:szCs w:val="24"/>
         </w:rPr>
-        <w:t xml:space="preserve">ia e il numero di cinghie ci ha              </w:t>
+        <w:t>ia e il numer</w:t>
+      </w:r>
+      <w:r>
+        <w:rPr>
+          <w:rFonts w:ascii="Times New Roman" w:hAnsi="Times New Roman" w:cs="Times New Roman"/>
+          <w:sz w:val="24"/>
+          <w:szCs w:val="24"/>
+        </w:rPr>
+        <w:t xml:space="preserve">o di cinghie ci ha </w:t>
       </w:r>
       <w:r>
         <w:rPr>
@@ -9831,7 +10922,23 @@
           <w:sz w:val="24"/>
           <w:szCs w:val="24"/>
         </w:rPr>
-        <w:t xml:space="preserve">con interasse 25 e lunghezza 55. Per effettuare un ulteriore       verifica, siamo andati a </w:t>
+        <w:t xml:space="preserve">con interasse 25 e </w:t>
+      </w:r>
+      <w:r>
+        <w:rPr>
+          <w:rFonts w:ascii="Times New Roman" w:hAnsi="Times New Roman" w:cs="Times New Roman"/>
+          <w:sz w:val="24"/>
+          <w:szCs w:val="24"/>
+        </w:rPr>
+        <w:t xml:space="preserve">lunghezza 55. Per effettuare un’ulteriore </w:t>
+      </w:r>
+      <w:r>
+        <w:rPr>
+          <w:rFonts w:ascii="Times New Roman" w:hAnsi="Times New Roman" w:cs="Times New Roman"/>
+          <w:sz w:val="24"/>
+          <w:szCs w:val="24"/>
+        </w:rPr>
+        <w:t xml:space="preserve">verifica, siamo andati a </w:t>
       </w:r>
       <w:r>
         <w:rPr>
@@ -9847,7 +10954,15 @@
           <w:sz w:val="24"/>
           <w:szCs w:val="24"/>
         </w:rPr>
-        <w:t xml:space="preserve"> se, effettivamente, la lunghezza della cinghia era adatta e        </w:t>
+        <w:t xml:space="preserve"> se, effettivamente, la lunghezza de</w:t>
+      </w:r>
+      <w:r>
+        <w:rPr>
+          <w:rFonts w:ascii="Times New Roman" w:hAnsi="Times New Roman" w:cs="Times New Roman"/>
+          <w:sz w:val="24"/>
+          <w:szCs w:val="24"/>
+        </w:rPr>
+        <w:t xml:space="preserve">lla cinghia era adatta e </w:t>
       </w:r>
       <w:r>
         <w:rPr>
@@ -10039,6 +11154,7 @@
     </w:p>
     <w:p>
       <w:pPr>
+        <w:spacing w:after="0"/>
         <w:jc w:val="both"/>
         <w:rPr>
           <w:rFonts w:ascii="Times New Roman" w:hAnsi="Times New Roman" w:cs="Times New Roman"/>
@@ -10253,55 +11369,148 @@
           <w:sz w:val="24"/>
           <w:szCs w:val="24"/>
         </w:rPr>
-        <w:t>sono dei dispositivi che, mediante un processo fisico, forniscono agli strumenti, a cui vengono collegate, la misura</w:t>
-      </w:r>
-      <w:r>
-        <w:rPr>
-          <w:rFonts w:ascii="Times New Roman" w:hAnsi="Times New Roman" w:cs="Times New Roman"/>
-          <w:sz w:val="24"/>
-          <w:szCs w:val="24"/>
-        </w:rPr>
-        <w:t xml:space="preserve"> della temperatura. Solitamente, </w:t>
-      </w:r>
-      <w:r>
-        <w:rPr>
-          <w:rFonts w:ascii="Times New Roman" w:hAnsi="Times New Roman" w:cs="Times New Roman"/>
-          <w:sz w:val="24"/>
-          <w:szCs w:val="24"/>
-        </w:rPr>
-        <w:t>sono composte da un materiale semiconduttore sinterizzato che, in risposta ad una piccola variazione di temperatura, mostra un’ampia variazione resistiva. I termistori possiedono coefficienti di temperatura negativi che provocano la diminuzione della resistenza della sonda all’</w:t>
-      </w:r>
-      <w:r>
-        <w:rPr>
-          <w:rFonts w:ascii="Times New Roman" w:hAnsi="Times New Roman" w:cs="Times New Roman"/>
-          <w:sz w:val="24"/>
-          <w:szCs w:val="24"/>
-        </w:rPr>
-        <w:t>aumentare della temperatura. Bisogna sottolineare però che, le applicazioni a temperature elevate</w:t>
-      </w:r>
-      <w:r>
-        <w:rPr>
-          <w:rFonts w:ascii="Times New Roman" w:hAnsi="Times New Roman" w:cs="Times New Roman"/>
-          <w:sz w:val="24"/>
-          <w:szCs w:val="24"/>
-        </w:rPr>
-        <w:t xml:space="preserve">, </w:t>
-      </w:r>
-      <w:r>
-        <w:rPr>
-          <w:rFonts w:ascii="Times New Roman" w:hAnsi="Times New Roman" w:cs="Times New Roman"/>
-          <w:sz w:val="24"/>
-          <w:szCs w:val="24"/>
-        </w:rPr>
-        <w:t>esigono termistori con maggiore resistenza per ottimizzare la variazione resistiva. Le sonde NTC</w:t>
-      </w:r>
-      <w:r>
-        <w:rPr>
-          <w:rFonts w:ascii="Times New Roman" w:hAnsi="Times New Roman" w:cs="Times New Roman"/>
-          <w:sz w:val="24"/>
-          <w:szCs w:val="24"/>
-        </w:rPr>
-        <w:t xml:space="preserve"> vengono realizzate con un misto di metalli e materiali a base di ossido di metallo, per poi essere </w:t>
+        <w:t>sono dei dispositivi che, mediante un processo fis</w:t>
+      </w:r>
+      <w:r>
+        <w:rPr>
+          <w:rFonts w:ascii="Times New Roman" w:hAnsi="Times New Roman" w:cs="Times New Roman"/>
+          <w:sz w:val="24"/>
+          <w:szCs w:val="24"/>
+        </w:rPr>
+        <w:t>ico, forniscono ai dispositivi collegati un valore rappresentativo della temperatura. Solitamente</w:t>
+      </w:r>
+      <w:r>
+        <w:rPr>
+          <w:rFonts w:ascii="Times New Roman" w:hAnsi="Times New Roman" w:cs="Times New Roman"/>
+          <w:sz w:val="24"/>
+          <w:szCs w:val="24"/>
+        </w:rPr>
+        <w:t xml:space="preserve"> </w:t>
+      </w:r>
+      <w:r>
+        <w:rPr>
+          <w:rFonts w:ascii="Times New Roman" w:hAnsi="Times New Roman" w:cs="Times New Roman"/>
+          <w:sz w:val="24"/>
+          <w:szCs w:val="24"/>
+        </w:rPr>
+        <w:t xml:space="preserve">sono composte da un materiale semiconduttore sinterizzato che, in risposta ad una piccola variazione di temperatura, mostra un’ampia variazione resistiva. </w:t>
+      </w:r>
+    </w:p>
+    <w:p>
+      <w:pPr>
+        <w:spacing w:after="0"/>
+        <w:jc w:val="both"/>
+        <w:rPr>
+          <w:rFonts w:ascii="Times New Roman" w:hAnsi="Times New Roman" w:cs="Times New Roman"/>
+          <w:sz w:val="24"/>
+          <w:szCs w:val="24"/>
+        </w:rPr>
+      </w:pPr>
+      <w:r>
+        <w:rPr>
+          <w:rFonts w:ascii="Times New Roman" w:hAnsi="Times New Roman" w:cs="Times New Roman"/>
+          <w:sz w:val="24"/>
+          <w:szCs w:val="24"/>
+        </w:rPr>
+        <w:t>I termistori possiedono coefficienti di temperatura negativi che provocano la diminuzione della resistenza</w:t>
+      </w:r>
+      <w:r>
+        <w:rPr>
+          <w:rFonts w:ascii="Times New Roman" w:hAnsi="Times New Roman" w:cs="Times New Roman"/>
+          <w:sz w:val="24"/>
+          <w:szCs w:val="24"/>
+        </w:rPr>
+        <w:t xml:space="preserve"> elettrica</w:t>
+      </w:r>
+      <w:r>
+        <w:rPr>
+          <w:rFonts w:ascii="Times New Roman" w:hAnsi="Times New Roman" w:cs="Times New Roman"/>
+          <w:sz w:val="24"/>
+          <w:szCs w:val="24"/>
+        </w:rPr>
+        <w:t xml:space="preserve"> della sonda all’</w:t>
+      </w:r>
+      <w:r>
+        <w:rPr>
+          <w:rFonts w:ascii="Times New Roman" w:hAnsi="Times New Roman" w:cs="Times New Roman"/>
+          <w:sz w:val="24"/>
+          <w:szCs w:val="24"/>
+        </w:rPr>
+        <w:t>aumentare della temperatura.</w:t>
+      </w:r>
+      <w:r>
+        <w:rPr>
+          <w:rFonts w:ascii="Times New Roman" w:hAnsi="Times New Roman" w:cs="Times New Roman"/>
+          <w:sz w:val="24"/>
+          <w:szCs w:val="24"/>
+        </w:rPr>
+        <w:t xml:space="preserve"> Bisogna sottolineare però che </w:t>
+      </w:r>
+      <w:r>
+        <w:rPr>
+          <w:rFonts w:ascii="Times New Roman" w:hAnsi="Times New Roman" w:cs="Times New Roman"/>
+          <w:sz w:val="24"/>
+          <w:szCs w:val="24"/>
+        </w:rPr>
+        <w:t>le applicazioni a temperature elevate</w:t>
+      </w:r>
+      <w:r>
+        <w:rPr>
+          <w:rFonts w:ascii="Times New Roman" w:hAnsi="Times New Roman" w:cs="Times New Roman"/>
+          <w:sz w:val="24"/>
+          <w:szCs w:val="24"/>
+        </w:rPr>
+        <w:t xml:space="preserve"> </w:t>
+      </w:r>
+      <w:r>
+        <w:rPr>
+          <w:rFonts w:ascii="Times New Roman" w:hAnsi="Times New Roman" w:cs="Times New Roman"/>
+          <w:sz w:val="24"/>
+          <w:szCs w:val="24"/>
+        </w:rPr>
+        <w:t xml:space="preserve">esigono termistori con maggiore resistenza per ottimizzare la variazione resistiva. </w:t>
+      </w:r>
+    </w:p>
+    <w:p>
+      <w:pPr>
+        <w:jc w:val="both"/>
+        <w:rPr>
+          <w:rFonts w:ascii="Times New Roman" w:hAnsi="Times New Roman" w:cs="Times New Roman"/>
+          <w:sz w:val="24"/>
+          <w:szCs w:val="24"/>
+        </w:rPr>
+      </w:pPr>
+      <w:r>
+        <w:rPr>
+          <w:rFonts w:ascii="Times New Roman" w:hAnsi="Times New Roman" w:cs="Times New Roman"/>
+          <w:sz w:val="24"/>
+          <w:szCs w:val="24"/>
+        </w:rPr>
+        <w:t>Le sonde NTC</w:t>
+      </w:r>
+      <w:r>
+        <w:rPr>
+          <w:rFonts w:ascii="Times New Roman" w:hAnsi="Times New Roman" w:cs="Times New Roman"/>
+          <w:sz w:val="24"/>
+          <w:szCs w:val="24"/>
+        </w:rPr>
+        <w:t xml:space="preserve"> vengono realizzate con un</w:t>
+      </w:r>
+      <w:r>
+        <w:rPr>
+          <w:rFonts w:ascii="Times New Roman" w:hAnsi="Times New Roman" w:cs="Times New Roman"/>
+          <w:sz w:val="24"/>
+          <w:szCs w:val="24"/>
+        </w:rPr>
+        <w:t xml:space="preserve"> misto di metalli e dei loro ossidi</w:t>
+      </w:r>
+      <w:r>
+        <w:rPr>
+          <w:rFonts w:ascii="Times New Roman" w:hAnsi="Times New Roman" w:cs="Times New Roman"/>
+          <w:sz w:val="24"/>
+          <w:szCs w:val="24"/>
+        </w:rPr>
+        <w:t xml:space="preserve">, per poi essere </w:t>
       </w:r>
       <w:r>
         <w:rPr>
@@ -10325,7 +11534,23 @@
           <w:sz w:val="24"/>
           <w:szCs w:val="24"/>
         </w:rPr>
-        <w:t>garantiscono una lunga vita, anche nelle condizioni di lavoro particolarmente impegnative.</w:t>
+        <w:t>garantis</w:t>
+      </w:r>
+      <w:r>
+        <w:rPr>
+          <w:rFonts w:ascii="Times New Roman" w:hAnsi="Times New Roman" w:cs="Times New Roman"/>
+          <w:sz w:val="24"/>
+          <w:szCs w:val="24"/>
+        </w:rPr>
+        <w:t>cono una lunga vita, anche in</w:t>
+      </w:r>
+      <w:r>
+        <w:rPr>
+          <w:rFonts w:ascii="Times New Roman" w:hAnsi="Times New Roman" w:cs="Times New Roman"/>
+          <w:sz w:val="24"/>
+          <w:szCs w:val="24"/>
+        </w:rPr>
+        <w:t xml:space="preserve"> condizioni di lavoro particolarmente impegnative.</w:t>
       </w:r>
       <w:r>
         <w:rPr>
@@ -10357,7 +11582,47 @@
           <w:sz w:val="24"/>
           <w:szCs w:val="24"/>
         </w:rPr>
-        <w:t>come sono composti in origine (termistori a disco), oppure possono essere modificati mediante delle lavorazioni ed essere combinati con fili conduttori e rivestimenti opportuni (termistori a perla). I termistori rientrano fra i sensori di temperatura più precisi, tuttavia subiscono delle limitazioni nella variazione di temperatura (da 0°C a 100°C). Un dettaglio rilevante consiste nei suoi componenti, i quali sono chimicamente stabili e non subiscono alcun effetto dovuto all’invecchiamento.</w:t>
+        <w:t>nella loro composizione originale</w:t>
+      </w:r>
+      <w:r>
+        <w:rPr>
+          <w:rFonts w:ascii="Times New Roman" w:hAnsi="Times New Roman" w:cs="Times New Roman"/>
+          <w:sz w:val="24"/>
+          <w:szCs w:val="24"/>
+        </w:rPr>
+        <w:t xml:space="preserve"> (ter</w:t>
+      </w:r>
+      <w:r>
+        <w:rPr>
+          <w:rFonts w:ascii="Times New Roman" w:hAnsi="Times New Roman" w:cs="Times New Roman"/>
+          <w:sz w:val="24"/>
+          <w:szCs w:val="24"/>
+        </w:rPr>
+        <w:t>mistori a disco), oppure</w:t>
+      </w:r>
+      <w:r>
+        <w:rPr>
+          <w:rFonts w:ascii="Times New Roman" w:hAnsi="Times New Roman" w:cs="Times New Roman"/>
+          <w:sz w:val="24"/>
+          <w:szCs w:val="24"/>
+        </w:rPr>
+        <w:t xml:space="preserve"> essere modificati mediante delle lavorazioni ed essere combinati con fili conduttori e rivestimenti opportuni (termistori a perla). I termistori rientrano fra i sensori di temperatura più precisi, tuttavia subiscono delle limitazioni nella variazione di temperatura (da 0°C a 100°C). Un dettaglio rilevante consi</w:t>
+      </w:r>
+      <w:r>
+        <w:rPr>
+          <w:rFonts w:ascii="Times New Roman" w:hAnsi="Times New Roman" w:cs="Times New Roman"/>
+          <w:sz w:val="24"/>
+          <w:szCs w:val="24"/>
+        </w:rPr>
+        <w:t>ste nei suoi componenti che, essendo chimicamente stabili,</w:t>
+      </w:r>
+      <w:r>
+        <w:rPr>
+          <w:rFonts w:ascii="Times New Roman" w:hAnsi="Times New Roman" w:cs="Times New Roman"/>
+          <w:sz w:val="24"/>
+          <w:szCs w:val="24"/>
+        </w:rPr>
+        <w:t xml:space="preserve"> non subiscono alcun effetto dovuto all’invecchiamento.</w:t>
       </w:r>
     </w:p>
     <w:p>
@@ -10499,7 +11764,6 @@
           <w:sz w:val="24"/>
           <w:szCs w:val="24"/>
         </w:rPr>
-        <w:lastRenderedPageBreak/>
         <w:t>Scrivere anche dei componenti</w:t>
       </w:r>
     </w:p>
@@ -10575,6 +11839,7 @@
           <w:szCs w:val="21"/>
           <w:shd w:val="clear" w:color="auto" w:fill="FFFFFF"/>
         </w:rPr>
+        <w:lastRenderedPageBreak/>
         <w:t>Questo dispositivo, preinstallato nell'alternatore, fornisce un segnale elettrico, sotto</w:t>
       </w:r>
       <w:r>
@@ -10614,7 +11879,59 @@
           <w:szCs w:val="21"/>
           <w:shd w:val="clear" w:color="auto" w:fill="FFFFFF"/>
         </w:rPr>
-        <w:t>L'alternatore oppone una coppia resistente alla coppia motrice del motore elettrico, il numero di giri del sistema dipende unicamente dal carico all'alternatore, ovvero dalla richiesta di energia elettrica. Nella nostra installazione è stato necessario scegliere un motore dal peso ridotto, data la posizione precaria in cui è stato necessario installarlo. La potenza del motore, inferiore rispetto a quella richiesta, non è bastata a raggiungere</w:t>
+        <w:t>L'alternatore oppone una coppia resistente alla coppia motrice del motore elettrico,</w:t>
+      </w:r>
+      <w:r>
+        <w:rPr>
+          <w:rFonts w:ascii="Times New Roman" w:hAnsi="Times New Roman" w:cs="Times New Roman"/>
+          <w:color w:val="24292E"/>
+          <w:sz w:val="24"/>
+          <w:szCs w:val="21"/>
+          <w:shd w:val="clear" w:color="auto" w:fill="FFFFFF"/>
+        </w:rPr>
+        <w:t xml:space="preserve"> di conseguenza</w:t>
+      </w:r>
+      <w:r>
+        <w:rPr>
+          <w:rFonts w:ascii="Times New Roman" w:hAnsi="Times New Roman" w:cs="Times New Roman"/>
+          <w:color w:val="24292E"/>
+          <w:sz w:val="24"/>
+          <w:szCs w:val="21"/>
+          <w:shd w:val="clear" w:color="auto" w:fill="FFFFFF"/>
+        </w:rPr>
+        <w:t xml:space="preserve"> il numero di giri del sistema dipende unicamente dal carico all'alternatore, ovvero dalla richiesta di energia elettrica. Nella nostra installazione è stato necessario scegliere un motore dal peso ridotto, data la posizione precaria in cui è stato necessario installarlo. La potenza del motore, inferiore rispetto a quella richiesta, non è bastata a raggiungere</w:t>
+      </w:r>
+      <w:r>
+        <w:rPr>
+          <w:rFonts w:ascii="Times New Roman" w:hAnsi="Times New Roman" w:cs="Times New Roman"/>
+          <w:color w:val="24292E"/>
+          <w:sz w:val="24"/>
+          <w:szCs w:val="21"/>
+          <w:shd w:val="clear" w:color="auto" w:fill="FFFFFF"/>
+        </w:rPr>
+        <w:t xml:space="preserve"> la prevalenza necessaria a produrre una corrente di frequenza adeguata. </w:t>
+      </w:r>
+    </w:p>
+    <w:p>
+      <w:pPr>
+        <w:jc w:val="both"/>
+        <w:rPr>
+          <w:rFonts w:ascii="Times New Roman" w:hAnsi="Times New Roman" w:cs="Times New Roman"/>
+          <w:color w:val="24292E"/>
+          <w:sz w:val="24"/>
+          <w:szCs w:val="21"/>
+          <w:shd w:val="clear" w:color="auto" w:fill="FFFFFF"/>
+        </w:rPr>
+      </w:pPr>
+      <w:r>
+        <w:rPr>
+          <w:rFonts w:ascii="Times New Roman" w:hAnsi="Times New Roman" w:cs="Times New Roman"/>
+          <w:color w:val="24292E"/>
+          <w:sz w:val="24"/>
+          <w:szCs w:val="21"/>
+          <w:shd w:val="clear" w:color="auto" w:fill="FFFFFF"/>
+        </w:rPr>
+        <w:t xml:space="preserve">Dinamo-tachimetrica </w:t>
       </w:r>
     </w:p>
     <w:p>
@@ -11093,13 +12410,13 @@
           <wp:anchor distT="0" distB="0" distL="114300" distR="114300" simplePos="0" relativeHeight="251715584" behindDoc="1" locked="0" layoutInCell="1" allowOverlap="1" wp14:anchorId="6ABB19C1" wp14:editId="26D7F82D">
             <wp:simplePos x="0" y="0"/>
             <wp:positionH relativeFrom="margin">
-              <wp:align>right</wp:align>
+              <wp:posOffset>3422650</wp:posOffset>
             </wp:positionH>
             <wp:positionV relativeFrom="paragraph">
-              <wp:posOffset>10795</wp:posOffset>
+              <wp:posOffset>8255</wp:posOffset>
             </wp:positionV>
-            <wp:extent cx="2578100" cy="2371090"/>
-            <wp:effectExtent l="0" t="0" r="0" b="0"/>
+            <wp:extent cx="2877820" cy="2646680"/>
+            <wp:effectExtent l="0" t="0" r="0" b="1270"/>
             <wp:wrapTight wrapText="bothSides">
               <wp:wrapPolygon edited="1">
                 <wp:start x="-1583" y="-115"/>
@@ -11135,7 +12452,7 @@
                   <pic:spPr>
                     <a:xfrm>
                       <a:off x="0" y="0"/>
-                      <a:ext cx="2578100" cy="2371090"/>
+                      <a:ext cx="2877820" cy="2646680"/>
                     </a:xfrm>
                     <a:prstGeom prst="rect">
                       <a:avLst/>
@@ -11196,7 +12513,71 @@
           <w:sz w:val="24"/>
           <w:szCs w:val="24"/>
         </w:rPr>
-        <w:t xml:space="preserve">L’elemento fondamentale del cogeneratore consiste nel motore alternativo a combustione interna, nel quale, a differenza delle macchine a combustione esterna, la combustione avviene all’interno della medesima macchina che fornisce lavoro. Tutto ciò porta a dei grossi vantaggi in quanto non sono presenti, in questo tipo di motori, alcuna specie di scambiatori e, di conseguenza, anche le perdite di calore sono ridotte drasticamente. Nella maggior parte dei casi, un motore alternativo è costituito dalle parti che seguono: </w:t>
+        <w:t xml:space="preserve">L’elemento fondamentale del cogeneratore consiste nel motore alternativo a combustione interna, nel quale, a differenza delle macchine a combustione esterna, la </w:t>
+      </w:r>
+      <w:r>
+        <w:rPr>
+          <w:rFonts w:ascii="Times New Roman" w:hAnsi="Times New Roman" w:cs="Times New Roman"/>
+          <w:sz w:val="24"/>
+          <w:szCs w:val="24"/>
+        </w:rPr>
+        <w:t>reazione</w:t>
+      </w:r>
+      <w:r>
+        <w:rPr>
+          <w:rFonts w:ascii="Times New Roman" w:hAnsi="Times New Roman" w:cs="Times New Roman"/>
+          <w:sz w:val="24"/>
+          <w:szCs w:val="24"/>
+        </w:rPr>
+        <w:t xml:space="preserve"> avviene all’interno della medesima macchina che fornisce lavoro. </w:t>
+      </w:r>
+      <w:r>
+        <w:rPr>
+          <w:rFonts w:ascii="Times New Roman" w:hAnsi="Times New Roman" w:cs="Times New Roman"/>
+          <w:sz w:val="24"/>
+          <w:szCs w:val="24"/>
+        </w:rPr>
+        <w:t>Ciò porta</w:t>
+      </w:r>
+      <w:r>
+        <w:rPr>
+          <w:rFonts w:ascii="Times New Roman" w:hAnsi="Times New Roman" w:cs="Times New Roman"/>
+          <w:sz w:val="24"/>
+          <w:szCs w:val="24"/>
+        </w:rPr>
+        <w:t xml:space="preserve"> dei grossi vantaggi in quanto non sono presenti, in questo t</w:t>
+      </w:r>
+      <w:r>
+        <w:rPr>
+          <w:rFonts w:ascii="Times New Roman" w:hAnsi="Times New Roman" w:cs="Times New Roman"/>
+          <w:sz w:val="24"/>
+          <w:szCs w:val="24"/>
+        </w:rPr>
+        <w:t xml:space="preserve">ipo di motori, </w:t>
+      </w:r>
+      <w:r>
+        <w:rPr>
+          <w:rFonts w:ascii="Times New Roman" w:hAnsi="Times New Roman" w:cs="Times New Roman"/>
+          <w:sz w:val="24"/>
+          <w:szCs w:val="24"/>
+        </w:rPr>
+        <w:t xml:space="preserve">scambiatori </w:t>
+      </w:r>
+      <w:r>
+        <w:rPr>
+          <w:rFonts w:ascii="Times New Roman" w:hAnsi="Times New Roman" w:cs="Times New Roman"/>
+          <w:sz w:val="24"/>
+          <w:szCs w:val="24"/>
+        </w:rPr>
+        <w:t>di alcun tipo riducendo notevolmente, di conseguenza le perdite di calore. U</w:t>
+      </w:r>
+      <w:r>
+        <w:rPr>
+          <w:rFonts w:ascii="Times New Roman" w:hAnsi="Times New Roman" w:cs="Times New Roman"/>
+          <w:sz w:val="24"/>
+          <w:szCs w:val="24"/>
+        </w:rPr>
+        <w:t xml:space="preserve">n motore alternativo è costituito dalle parti che seguono: </w:t>
       </w:r>
     </w:p>
     <w:p>
@@ -11227,7 +12608,7 @@
                   <wp:align>right</wp:align>
                 </wp:positionH>
                 <wp:positionV relativeFrom="paragraph">
-                  <wp:posOffset>175260</wp:posOffset>
+                  <wp:posOffset>393624</wp:posOffset>
                 </wp:positionV>
                 <wp:extent cx="2587625" cy="635"/>
                 <wp:effectExtent l="0" t="0" r="3175" b="6985"/>
@@ -11331,7 +12712,7 @@
           </mc:Choice>
           <mc:Fallback>
             <w:pict>
-              <v:shape w14:anchorId="5E29EE04" id="Casella di testo 21" o:spid="_x0000_s1041" type="#_x0000_t202" style="position:absolute;left:0;text-align:left;margin-left:152.55pt;margin-top:13.8pt;width:203.75pt;height:.05pt;z-index:251717632;visibility:visible;mso-wrap-style:square;mso-width-percent:0;mso-wrap-distance-left:9pt;mso-wrap-distance-top:0;mso-wrap-distance-right:9pt;mso-wrap-distance-bottom:0;mso-position-horizontal:right;mso-position-horizontal-relative:margin;mso-position-vertical:absolute;mso-position-vertical-relative:text;mso-width-percent:0;mso-width-relative:margin;v-text-anchor:top" o:gfxdata="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" stroked="f">
+              <v:shape w14:anchorId="5E29EE04" id="Casella di testo 21" o:spid="_x0000_s1041" type="#_x0000_t202" style="position:absolute;left:0;text-align:left;margin-left:152.55pt;margin-top:31pt;width:203.75pt;height:.05pt;z-index:251717632;visibility:visible;mso-wrap-style:square;mso-width-percent:0;mso-wrap-distance-left:9pt;mso-wrap-distance-top:0;mso-wrap-distance-right:9pt;mso-wrap-distance-bottom:0;mso-position-horizontal:right;mso-position-horizontal-relative:margin;mso-position-vertical:absolute;mso-position-vertical-relative:text;mso-width-percent:0;mso-width-relative:margin;v-text-anchor:top" o:gfxdata="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" stroked="f">
                 <v:textbox style="mso-fit-shape-to-text:t" inset="0,0,0,0">
                   <w:txbxContent>
                     <w:p>
@@ -11404,7 +12785,17 @@
           <w:sz w:val="24"/>
           <w:szCs w:val="24"/>
         </w:rPr>
-        <w:t>Cilindro: composto da una canna, caratterizzata dal fatto che viene alettata all’esterno per aumentarne le prestazioni.</w:t>
+        <w:t>Cilindro: composto</w:t>
+      </w:r>
+      <w:bookmarkStart w:id="0" w:name="_GoBack"/>
+      <w:bookmarkEnd w:id="0"/>
+      <w:r>
+        <w:rPr>
+          <w:rFonts w:ascii="Times New Roman" w:hAnsi="Times New Roman" w:cs="Times New Roman"/>
+          <w:sz w:val="24"/>
+          <w:szCs w:val="24"/>
+        </w:rPr>
+        <w:t xml:space="preserve"> da una canna, caratterizzata dal fatto che viene alettata all’esterno per aumentarne le prestazioni.</w:t>
       </w:r>
     </w:p>
     <w:p>
@@ -11460,7 +12851,6 @@
           <w:sz w:val="24"/>
           <w:szCs w:val="24"/>
         </w:rPr>
-        <w:lastRenderedPageBreak/>
         <w:t xml:space="preserve">Basamento: </w:t>
       </w:r>
       <w:r>
@@ -11492,6 +12882,7 @@
           <w:sz w:val="24"/>
           <w:szCs w:val="24"/>
         </w:rPr>
+        <w:lastRenderedPageBreak/>
         <w:t>Pistone: elemento fondamentale che delimita la parete della camera a volume variabile, la quale necessità di lavoro in quanto deve poi trasmetterlo all’albero.</w:t>
       </w:r>
     </w:p>
@@ -12272,7 +13663,15 @@
           <w:sz w:val="24"/>
           <w:szCs w:val="24"/>
         </w:rPr>
-        <w:t xml:space="preserve">aspetto molto importante per aumentare il rendimento del nostro </w:t>
+        <w:t xml:space="preserve">aspetto molto importante per aumentare il rendimento del nostro motore termico a due tempi riguarda la pressione media effettiva. Anch’essa viene ricavata dal grafico e può essere aumentata in vari modi: aumentando il rendimento utile e volumetrico, innalzando la densità dell’aria di aspirazione e utilizzando dei combustibili con un elevato potere calorifero. </w:t>
+      </w:r>
+      <w:r>
+        <w:rPr>
+          <w:rFonts w:ascii="Times New Roman" w:hAnsi="Times New Roman" w:cs="Times New Roman"/>
+          <w:sz w:val="24"/>
+          <w:szCs w:val="24"/>
+        </w:rPr>
+        <w:t xml:space="preserve">I pregi riguardanti </w:t>
       </w:r>
       <w:r>
         <w:rPr>
@@ -12281,15 +13680,7 @@
           <w:szCs w:val="24"/>
         </w:rPr>
         <w:lastRenderedPageBreak/>
-        <w:t xml:space="preserve">motore termico a due tempi riguarda la pressione media effettiva. Anch’essa viene ricavata dal grafico e può essere aumentata in vari modi: aumentando il rendimento utile e volumetrico, innalzando la densità dell’aria di aspirazione e utilizzando dei combustibili con un elevato potere calorifero. </w:t>
-      </w:r>
-      <w:r>
-        <w:rPr>
-          <w:rFonts w:ascii="Times New Roman" w:hAnsi="Times New Roman" w:cs="Times New Roman"/>
-          <w:sz w:val="24"/>
-          <w:szCs w:val="24"/>
-        </w:rPr>
-        <w:t xml:space="preserve">I pregi riguardanti questo tipo di motore sono i seguenti: reversibilità (motore può ruotare in un verso o nell’altro senza che ci siano dei danni dovuti alla mancanza di lubrificazione), facile da maneggiare (possiede minori dimensioni e le sue parti meccaniche sono più semplici da capire), </w:t>
+        <w:t xml:space="preserve">questo tipo di motore sono i seguenti: reversibilità (motore può ruotare in un verso o nell’altro senza che ci siano dei danni dovuti alla mancanza di lubrificazione), facile da maneggiare (possiede minori dimensioni e le sue parti meccaniche sono più semplici da capire), </w:t>
       </w:r>
       <w:r>
         <w:rPr>
@@ -12922,7 +14313,6 @@
           <w:sz w:val="24"/>
           <w:szCs w:val="24"/>
         </w:rPr>
-        <w:lastRenderedPageBreak/>
         <w:t>R</w:t>
       </w:r>
       <w:r>
@@ -15542,7 +16932,7 @@
           <w:rPr>
             <w:noProof/>
           </w:rPr>
-          <w:t>9</w:t>
+          <w:t>14</w:t>
         </w:r>
         <w:r>
           <w:fldChar w:fldCharType="end"/>
@@ -17471,6 +18861,127 @@
     </w:lvl>
   </w:abstractNum>
   <w:abstractNum w:abstractNumId="18" w15:restartNumberingAfterBreak="0">
+    <w:nsid w:val="42474FCE"/>
+    <w:multiLevelType w:val="multilevel"/>
+    <w:tmpl w:val="BE1E3436"/>
+    <w:lvl w:ilvl="0">
+      <w:start w:val="1"/>
+      <w:numFmt w:val="bullet"/>
+      <w:lvlText w:val="o"/>
+      <w:lvlJc w:val="left"/>
+      <w:pPr>
+        <w:ind w:left="1080" w:hanging="360"/>
+      </w:pPr>
+      <w:rPr>
+        <w:rFonts w:ascii="Courier New" w:hAnsi="Courier New" w:cs="Courier New" w:hint="default"/>
+      </w:rPr>
+    </w:lvl>
+    <w:lvl w:ilvl="1">
+      <w:start w:val="1"/>
+      <w:numFmt w:val="decimal"/>
+      <w:isLgl/>
+      <w:lvlText w:val="%1.%2"/>
+      <w:lvlJc w:val="left"/>
+      <w:pPr>
+        <w:ind w:left="1140" w:hanging="420"/>
+      </w:pPr>
+      <w:rPr>
+        <w:rFonts w:hint="default"/>
+      </w:rPr>
+    </w:lvl>
+    <w:lvl w:ilvl="2">
+      <w:start w:val="1"/>
+      <w:numFmt w:val="decimal"/>
+      <w:isLgl/>
+      <w:lvlText w:val="%1.%2.%3"/>
+      <w:lvlJc w:val="left"/>
+      <w:pPr>
+        <w:ind w:left="1440" w:hanging="720"/>
+      </w:pPr>
+      <w:rPr>
+        <w:rFonts w:hint="default"/>
+      </w:rPr>
+    </w:lvl>
+    <w:lvl w:ilvl="3">
+      <w:start w:val="1"/>
+      <w:numFmt w:val="decimal"/>
+      <w:isLgl/>
+      <w:lvlText w:val="%1.%2.%3.%4"/>
+      <w:lvlJc w:val="left"/>
+      <w:pPr>
+        <w:ind w:left="1800" w:hanging="1080"/>
+      </w:pPr>
+      <w:rPr>
+        <w:rFonts w:hint="default"/>
+      </w:rPr>
+    </w:lvl>
+    <w:lvl w:ilvl="4">
+      <w:start w:val="1"/>
+      <w:numFmt w:val="decimal"/>
+      <w:isLgl/>
+      <w:lvlText w:val="%1.%2.%3.%4.%5"/>
+      <w:lvlJc w:val="left"/>
+      <w:pPr>
+        <w:ind w:left="1800" w:hanging="1080"/>
+      </w:pPr>
+      <w:rPr>
+        <w:rFonts w:hint="default"/>
+      </w:rPr>
+    </w:lvl>
+    <w:lvl w:ilvl="5">
+      <w:start w:val="1"/>
+      <w:numFmt w:val="decimal"/>
+      <w:isLgl/>
+      <w:lvlText w:val="%1.%2.%3.%4.%5.%6"/>
+      <w:lvlJc w:val="left"/>
+      <w:pPr>
+        <w:ind w:left="2160" w:hanging="1440"/>
+      </w:pPr>
+      <w:rPr>
+        <w:rFonts w:hint="default"/>
+      </w:rPr>
+    </w:lvl>
+    <w:lvl w:ilvl="6">
+      <w:start w:val="1"/>
+      <w:numFmt w:val="decimal"/>
+      <w:isLgl/>
+      <w:lvlText w:val="%1.%2.%3.%4.%5.%6.%7"/>
+      <w:lvlJc w:val="left"/>
+      <w:pPr>
+        <w:ind w:left="2160" w:hanging="1440"/>
+      </w:pPr>
+      <w:rPr>
+        <w:rFonts w:hint="default"/>
+      </w:rPr>
+    </w:lvl>
+    <w:lvl w:ilvl="7">
+      <w:start w:val="1"/>
+      <w:numFmt w:val="decimal"/>
+      <w:isLgl/>
+      <w:lvlText w:val="%1.%2.%3.%4.%5.%6.%7.%8"/>
+      <w:lvlJc w:val="left"/>
+      <w:pPr>
+        <w:ind w:left="2520" w:hanging="1800"/>
+      </w:pPr>
+      <w:rPr>
+        <w:rFonts w:hint="default"/>
+      </w:rPr>
+    </w:lvl>
+    <w:lvl w:ilvl="8">
+      <w:start w:val="1"/>
+      <w:numFmt w:val="decimal"/>
+      <w:isLgl/>
+      <w:lvlText w:val="%1.%2.%3.%4.%5.%6.%7.%8.%9"/>
+      <w:lvlJc w:val="left"/>
+      <w:pPr>
+        <w:ind w:left="2880" w:hanging="2160"/>
+      </w:pPr>
+      <w:rPr>
+        <w:rFonts w:hint="default"/>
+      </w:rPr>
+    </w:lvl>
+  </w:abstractNum>
+  <w:abstractNum w:abstractNumId="19" w15:restartNumberingAfterBreak="0">
     <w:nsid w:val="4300062B"/>
     <w:multiLevelType w:val="hybridMultilevel"/>
     <w:tmpl w:val="7BC80B2E"/>
@@ -17583,7 +19094,7 @@
       </w:rPr>
     </w:lvl>
   </w:abstractNum>
-  <w:abstractNum w:abstractNumId="19" w15:restartNumberingAfterBreak="0">
+  <w:abstractNum w:abstractNumId="20" w15:restartNumberingAfterBreak="0">
     <w:nsid w:val="43A973B5"/>
     <w:multiLevelType w:val="multilevel"/>
     <w:tmpl w:val="5AAA96F0"/>
@@ -17696,7 +19207,7 @@
       </w:rPr>
     </w:lvl>
   </w:abstractNum>
-  <w:abstractNum w:abstractNumId="20" w15:restartNumberingAfterBreak="0">
+  <w:abstractNum w:abstractNumId="21" w15:restartNumberingAfterBreak="0">
     <w:nsid w:val="490A4A5F"/>
     <w:multiLevelType w:val="multilevel"/>
     <w:tmpl w:val="C5DAB196"/>
@@ -17809,7 +19320,7 @@
       </w:rPr>
     </w:lvl>
   </w:abstractNum>
-  <w:abstractNum w:abstractNumId="21" w15:restartNumberingAfterBreak="0">
+  <w:abstractNum w:abstractNumId="22" w15:restartNumberingAfterBreak="0">
     <w:nsid w:val="4CCA21BE"/>
     <w:multiLevelType w:val="hybridMultilevel"/>
     <w:tmpl w:val="49AA5110"/>
@@ -17895,7 +19406,7 @@
       </w:pPr>
     </w:lvl>
   </w:abstractNum>
-  <w:abstractNum w:abstractNumId="22" w15:restartNumberingAfterBreak="0">
+  <w:abstractNum w:abstractNumId="23" w15:restartNumberingAfterBreak="0">
     <w:nsid w:val="4D7E115B"/>
     <w:multiLevelType w:val="hybridMultilevel"/>
     <w:tmpl w:val="4CD4D1C8"/>
@@ -17981,7 +19492,7 @@
       </w:pPr>
     </w:lvl>
   </w:abstractNum>
-  <w:abstractNum w:abstractNumId="23" w15:restartNumberingAfterBreak="0">
+  <w:abstractNum w:abstractNumId="24" w15:restartNumberingAfterBreak="0">
     <w:nsid w:val="4E3A4A6B"/>
     <w:multiLevelType w:val="hybridMultilevel"/>
     <w:tmpl w:val="41FA7FD8"/>
@@ -18094,7 +19605,7 @@
       </w:rPr>
     </w:lvl>
   </w:abstractNum>
-  <w:abstractNum w:abstractNumId="24" w15:restartNumberingAfterBreak="0">
+  <w:abstractNum w:abstractNumId="25" w15:restartNumberingAfterBreak="0">
     <w:nsid w:val="4E572847"/>
     <w:multiLevelType w:val="hybridMultilevel"/>
     <w:tmpl w:val="C93205F8"/>
@@ -18207,7 +19718,7 @@
       </w:rPr>
     </w:lvl>
   </w:abstractNum>
-  <w:abstractNum w:abstractNumId="25" w15:restartNumberingAfterBreak="0">
+  <w:abstractNum w:abstractNumId="26" w15:restartNumberingAfterBreak="0">
     <w:nsid w:val="50701303"/>
     <w:multiLevelType w:val="hybridMultilevel"/>
     <w:tmpl w:val="2062A866"/>
@@ -18296,7 +19807,7 @@
       </w:pPr>
     </w:lvl>
   </w:abstractNum>
-  <w:abstractNum w:abstractNumId="26" w15:restartNumberingAfterBreak="0">
+  <w:abstractNum w:abstractNumId="27" w15:restartNumberingAfterBreak="0">
     <w:nsid w:val="55641E4B"/>
     <w:multiLevelType w:val="hybridMultilevel"/>
     <w:tmpl w:val="C07C03FA"/>
@@ -18385,7 +19896,7 @@
       </w:pPr>
     </w:lvl>
   </w:abstractNum>
-  <w:abstractNum w:abstractNumId="27" w15:restartNumberingAfterBreak="0">
+  <w:abstractNum w:abstractNumId="28" w15:restartNumberingAfterBreak="0">
     <w:nsid w:val="584512FA"/>
     <w:multiLevelType w:val="hybridMultilevel"/>
     <w:tmpl w:val="76C01F9E"/>
@@ -18474,7 +19985,7 @@
       </w:pPr>
     </w:lvl>
   </w:abstractNum>
-  <w:abstractNum w:abstractNumId="28" w15:restartNumberingAfterBreak="0">
+  <w:abstractNum w:abstractNumId="29" w15:restartNumberingAfterBreak="0">
     <w:nsid w:val="5A203CAF"/>
     <w:multiLevelType w:val="hybridMultilevel"/>
     <w:tmpl w:val="88B27D12"/>
@@ -18563,7 +20074,7 @@
       </w:pPr>
     </w:lvl>
   </w:abstractNum>
-  <w:abstractNum w:abstractNumId="29" w15:restartNumberingAfterBreak="0">
+  <w:abstractNum w:abstractNumId="30" w15:restartNumberingAfterBreak="0">
     <w:nsid w:val="5A6B7BDF"/>
     <w:multiLevelType w:val="hybridMultilevel"/>
     <w:tmpl w:val="BA62D894"/>
@@ -18649,7 +20160,7 @@
       </w:pPr>
     </w:lvl>
   </w:abstractNum>
-  <w:abstractNum w:abstractNumId="30" w15:restartNumberingAfterBreak="0">
+  <w:abstractNum w:abstractNumId="31" w15:restartNumberingAfterBreak="0">
     <w:nsid w:val="5E065194"/>
     <w:multiLevelType w:val="hybridMultilevel"/>
     <w:tmpl w:val="198A2B5A"/>
@@ -18762,7 +20273,7 @@
       </w:rPr>
     </w:lvl>
   </w:abstractNum>
-  <w:abstractNum w:abstractNumId="31" w15:restartNumberingAfterBreak="0">
+  <w:abstractNum w:abstractNumId="32" w15:restartNumberingAfterBreak="0">
     <w:nsid w:val="5E5126CE"/>
     <w:multiLevelType w:val="hybridMultilevel"/>
     <w:tmpl w:val="B058B466"/>
@@ -18848,7 +20359,7 @@
       </w:pPr>
     </w:lvl>
   </w:abstractNum>
-  <w:abstractNum w:abstractNumId="32" w15:restartNumberingAfterBreak="0">
+  <w:abstractNum w:abstractNumId="33" w15:restartNumberingAfterBreak="0">
     <w:nsid w:val="5EDA2DD7"/>
     <w:multiLevelType w:val="hybridMultilevel"/>
     <w:tmpl w:val="8EDE5B56"/>
@@ -18961,7 +20472,7 @@
       </w:rPr>
     </w:lvl>
   </w:abstractNum>
-  <w:abstractNum w:abstractNumId="33" w15:restartNumberingAfterBreak="0">
+  <w:abstractNum w:abstractNumId="34" w15:restartNumberingAfterBreak="0">
     <w:nsid w:val="5EE24661"/>
     <w:multiLevelType w:val="hybridMultilevel"/>
     <w:tmpl w:val="952066B2"/>
@@ -19050,7 +20561,7 @@
       </w:pPr>
     </w:lvl>
   </w:abstractNum>
-  <w:abstractNum w:abstractNumId="34" w15:restartNumberingAfterBreak="0">
+  <w:abstractNum w:abstractNumId="35" w15:restartNumberingAfterBreak="0">
     <w:nsid w:val="5F910676"/>
     <w:multiLevelType w:val="multilevel"/>
     <w:tmpl w:val="29D061EE"/>
@@ -19163,7 +20674,7 @@
       </w:rPr>
     </w:lvl>
   </w:abstractNum>
-  <w:abstractNum w:abstractNumId="35" w15:restartNumberingAfterBreak="0">
+  <w:abstractNum w:abstractNumId="36" w15:restartNumberingAfterBreak="0">
     <w:nsid w:val="62D42795"/>
     <w:multiLevelType w:val="hybridMultilevel"/>
     <w:tmpl w:val="8E143E0E"/>
@@ -19275,7 +20786,7 @@
       </w:rPr>
     </w:lvl>
   </w:abstractNum>
-  <w:abstractNum w:abstractNumId="36" w15:restartNumberingAfterBreak="0">
+  <w:abstractNum w:abstractNumId="37" w15:restartNumberingAfterBreak="0">
     <w:nsid w:val="639D4FA7"/>
     <w:multiLevelType w:val="hybridMultilevel"/>
     <w:tmpl w:val="E1948DE6"/>
@@ -19361,7 +20872,7 @@
       </w:pPr>
     </w:lvl>
   </w:abstractNum>
-  <w:abstractNum w:abstractNumId="37" w15:restartNumberingAfterBreak="0">
+  <w:abstractNum w:abstractNumId="38" w15:restartNumberingAfterBreak="0">
     <w:nsid w:val="66772F98"/>
     <w:multiLevelType w:val="hybridMultilevel"/>
     <w:tmpl w:val="ED58FE52"/>
@@ -19474,7 +20985,7 @@
       </w:rPr>
     </w:lvl>
   </w:abstractNum>
-  <w:abstractNum w:abstractNumId="38" w15:restartNumberingAfterBreak="0">
+  <w:abstractNum w:abstractNumId="39" w15:restartNumberingAfterBreak="0">
     <w:nsid w:val="6693652B"/>
     <w:multiLevelType w:val="multilevel"/>
     <w:tmpl w:val="BF3CDF94"/>
@@ -19596,7 +21107,7 @@
       </w:rPr>
     </w:lvl>
   </w:abstractNum>
-  <w:abstractNum w:abstractNumId="39" w15:restartNumberingAfterBreak="0">
+  <w:abstractNum w:abstractNumId="40" w15:restartNumberingAfterBreak="0">
     <w:nsid w:val="68096D31"/>
     <w:multiLevelType w:val="multilevel"/>
     <w:tmpl w:val="6FB02C56"/>
@@ -19714,7 +21225,7 @@
       </w:rPr>
     </w:lvl>
   </w:abstractNum>
-  <w:abstractNum w:abstractNumId="40" w15:restartNumberingAfterBreak="0">
+  <w:abstractNum w:abstractNumId="41" w15:restartNumberingAfterBreak="0">
     <w:nsid w:val="694D05FE"/>
     <w:multiLevelType w:val="multilevel"/>
     <w:tmpl w:val="0D76BE18"/>
@@ -19828,7 +21339,7 @@
       </w:rPr>
     </w:lvl>
   </w:abstractNum>
-  <w:abstractNum w:abstractNumId="41" w15:restartNumberingAfterBreak="0">
+  <w:abstractNum w:abstractNumId="42" w15:restartNumberingAfterBreak="0">
     <w:nsid w:val="74250D90"/>
     <w:multiLevelType w:val="multilevel"/>
     <w:tmpl w:val="88467F4E"/>
@@ -19942,7 +21453,7 @@
       </w:rPr>
     </w:lvl>
   </w:abstractNum>
-  <w:abstractNum w:abstractNumId="42" w15:restartNumberingAfterBreak="0">
+  <w:abstractNum w:abstractNumId="43" w15:restartNumberingAfterBreak="0">
     <w:nsid w:val="78354A71"/>
     <w:multiLevelType w:val="hybridMultilevel"/>
     <w:tmpl w:val="1248C6C8"/>
@@ -20055,7 +21566,7 @@
       </w:rPr>
     </w:lvl>
   </w:abstractNum>
-  <w:abstractNum w:abstractNumId="43" w15:restartNumberingAfterBreak="0">
+  <w:abstractNum w:abstractNumId="44" w15:restartNumberingAfterBreak="0">
     <w:nsid w:val="78FF300F"/>
     <w:multiLevelType w:val="hybridMultilevel"/>
     <w:tmpl w:val="E0A0FE3E"/>
@@ -20168,7 +21679,7 @@
       </w:rPr>
     </w:lvl>
   </w:abstractNum>
-  <w:abstractNum w:abstractNumId="44" w15:restartNumberingAfterBreak="0">
+  <w:abstractNum w:abstractNumId="45" w15:restartNumberingAfterBreak="0">
     <w:nsid w:val="79381EB1"/>
     <w:multiLevelType w:val="multilevel"/>
     <w:tmpl w:val="A07AEF3E"/>
@@ -20282,7 +21793,7 @@
       </w:rPr>
     </w:lvl>
   </w:abstractNum>
-  <w:abstractNum w:abstractNumId="45" w15:restartNumberingAfterBreak="0">
+  <w:abstractNum w:abstractNumId="46" w15:restartNumberingAfterBreak="0">
     <w:nsid w:val="7A5A0EDE"/>
     <w:multiLevelType w:val="hybridMultilevel"/>
     <w:tmpl w:val="199A80D2"/>
@@ -20395,7 +21906,7 @@
       </w:rPr>
     </w:lvl>
   </w:abstractNum>
-  <w:abstractNum w:abstractNumId="46" w15:restartNumberingAfterBreak="0">
+  <w:abstractNum w:abstractNumId="47" w15:restartNumberingAfterBreak="0">
     <w:nsid w:val="7D5C79A1"/>
     <w:multiLevelType w:val="hybridMultilevel"/>
     <w:tmpl w:val="E752ECB4"/>
@@ -20484,7 +21995,7 @@
       </w:pPr>
     </w:lvl>
   </w:abstractNum>
-  <w:abstractNum w:abstractNumId="47" w15:restartNumberingAfterBreak="0">
+  <w:abstractNum w:abstractNumId="48" w15:restartNumberingAfterBreak="0">
     <w:nsid w:val="7DC71B74"/>
     <w:multiLevelType w:val="multilevel"/>
     <w:tmpl w:val="D16CAA42"/>
@@ -20601,22 +22112,22 @@
     <w:abstractNumId w:val="16"/>
   </w:num>
   <w:num w:numId="2">
-    <w:abstractNumId w:val="45"/>
+    <w:abstractNumId w:val="46"/>
   </w:num>
   <w:num w:numId="3">
     <w:abstractNumId w:val="2"/>
   </w:num>
   <w:num w:numId="4">
-    <w:abstractNumId w:val="23"/>
+    <w:abstractNumId w:val="24"/>
   </w:num>
   <w:num w:numId="5">
     <w:abstractNumId w:val="5"/>
   </w:num>
   <w:num w:numId="6">
-    <w:abstractNumId w:val="22"/>
+    <w:abstractNumId w:val="23"/>
   </w:num>
   <w:num w:numId="7">
-    <w:abstractNumId w:val="21"/>
+    <w:abstractNumId w:val="22"/>
   </w:num>
   <w:num w:numId="8">
     <w:abstractNumId w:val="14"/>
@@ -20625,7 +22136,7 @@
     <w:abstractNumId w:val="3"/>
   </w:num>
   <w:num w:numId="10">
-    <w:abstractNumId w:val="36"/>
+    <w:abstractNumId w:val="37"/>
   </w:num>
   <w:num w:numId="11">
     <w:abstractNumId w:val="10"/>
@@ -20637,31 +22148,31 @@
     <w:abstractNumId w:val="8"/>
   </w:num>
   <w:num w:numId="14">
-    <w:abstractNumId w:val="29"/>
+    <w:abstractNumId w:val="30"/>
   </w:num>
   <w:num w:numId="15">
+    <w:abstractNumId w:val="32"/>
+  </w:num>
+  <w:num w:numId="16">
     <w:abstractNumId w:val="31"/>
   </w:num>
-  <w:num w:numId="16">
-    <w:abstractNumId w:val="30"/>
-  </w:num>
   <w:num w:numId="17">
-    <w:abstractNumId w:val="43"/>
+    <w:abstractNumId w:val="44"/>
   </w:num>
   <w:num w:numId="18">
-    <w:abstractNumId w:val="46"/>
+    <w:abstractNumId w:val="47"/>
   </w:num>
   <w:num w:numId="19">
-    <w:abstractNumId w:val="27"/>
+    <w:abstractNumId w:val="28"/>
   </w:num>
   <w:num w:numId="20">
     <w:abstractNumId w:val="12"/>
   </w:num>
   <w:num w:numId="21">
-    <w:abstractNumId w:val="25"/>
+    <w:abstractNumId w:val="26"/>
   </w:num>
   <w:num w:numId="22">
-    <w:abstractNumId w:val="35"/>
+    <w:abstractNumId w:val="36"/>
   </w:num>
   <w:num w:numId="23">
     <w:abstractNumId w:val="7"/>
@@ -20670,34 +22181,34 @@
     <w:abstractNumId w:val="13"/>
   </w:num>
   <w:num w:numId="25">
-    <w:abstractNumId w:val="26"/>
+    <w:abstractNumId w:val="27"/>
   </w:num>
   <w:num w:numId="26">
-    <w:abstractNumId w:val="28"/>
+    <w:abstractNumId w:val="29"/>
   </w:num>
   <w:num w:numId="27">
-    <w:abstractNumId w:val="33"/>
+    <w:abstractNumId w:val="34"/>
   </w:num>
   <w:num w:numId="28">
-    <w:abstractNumId w:val="19"/>
+    <w:abstractNumId w:val="20"/>
   </w:num>
   <w:num w:numId="29">
-    <w:abstractNumId w:val="42"/>
+    <w:abstractNumId w:val="43"/>
   </w:num>
   <w:num w:numId="30">
     <w:abstractNumId w:val="6"/>
   </w:num>
   <w:num w:numId="31">
-    <w:abstractNumId w:val="32"/>
+    <w:abstractNumId w:val="33"/>
   </w:num>
   <w:num w:numId="32">
     <w:abstractNumId w:val="17"/>
   </w:num>
   <w:num w:numId="33">
-    <w:abstractNumId w:val="47"/>
+    <w:abstractNumId w:val="48"/>
   </w:num>
   <w:num w:numId="34">
-    <w:abstractNumId w:val="34"/>
+    <w:abstractNumId w:val="35"/>
   </w:num>
   <w:num w:numId="35">
     <w:abstractNumId w:val="4"/>
@@ -20706,39 +22217,42 @@
     <w:abstractNumId w:val="9"/>
   </w:num>
   <w:num w:numId="37">
-    <w:abstractNumId w:val="37"/>
+    <w:abstractNumId w:val="38"/>
   </w:num>
   <w:num w:numId="38">
+    <w:abstractNumId w:val="40"/>
+  </w:num>
+  <w:num w:numId="39">
     <w:abstractNumId w:val="39"/>
   </w:num>
-  <w:num w:numId="39">
-    <w:abstractNumId w:val="38"/>
-  </w:num>
   <w:num w:numId="40">
-    <w:abstractNumId w:val="20"/>
+    <w:abstractNumId w:val="21"/>
   </w:num>
   <w:num w:numId="41">
     <w:abstractNumId w:val="15"/>
   </w:num>
   <w:num w:numId="42">
-    <w:abstractNumId w:val="44"/>
+    <w:abstractNumId w:val="45"/>
   </w:num>
   <w:num w:numId="43">
-    <w:abstractNumId w:val="41"/>
+    <w:abstractNumId w:val="42"/>
   </w:num>
   <w:num w:numId="44">
-    <w:abstractNumId w:val="40"/>
+    <w:abstractNumId w:val="41"/>
   </w:num>
   <w:num w:numId="45">
     <w:abstractNumId w:val="1"/>
   </w:num>
   <w:num w:numId="46">
-    <w:abstractNumId w:val="24"/>
+    <w:abstractNumId w:val="25"/>
   </w:num>
   <w:num w:numId="47">
     <w:abstractNumId w:val="11"/>
   </w:num>
   <w:num w:numId="48">
+    <w:abstractNumId w:val="19"/>
+  </w:num>
+  <w:num w:numId="49">
     <w:abstractNumId w:val="18"/>
   </w:num>
 </w:numbering>
@@ -21568,7 +23082,7 @@
 </file>
 
 <file path=customXml/itemProps1.xml><?xml version="1.0" encoding="utf-8"?>
-<ds:datastoreItem xmlns:ds="http://schemas.openxmlformats.org/officeDocument/2006/customXml" ds:itemID="{933D7301-7FD8-4667-8A2E-A7597CC9482C}">
+<ds:datastoreItem xmlns:ds="http://schemas.openxmlformats.org/officeDocument/2006/customXml" ds:itemID="{CF07122C-7B72-4F30-9D21-7E583AC1AE4E}">
   <ds:schemaRefs>
     <ds:schemaRef ds:uri="http://schemas.openxmlformats.org/officeDocument/2006/bibliography"/>
   </ds:schemaRefs>

</xml_diff>

<commit_message>
aggiunto spunti stabiliti a scuola a tesina
</commit_message>
<xml_diff>
--- a/tesina/tesina.docx
+++ b/tesina/tesina.docx
@@ -17,7 +17,7 @@
           <w:rFonts w:ascii="Times New Roman" w:hAnsi="Times New Roman" w:cs="Times New Roman"/>
           <w:noProof/>
           <w:sz w:val="10"/>
-          <w:lang w:eastAsia="it-IT"/>
+          <w:lang w:val="en-US"/>
         </w:rPr>
         <w:drawing>
           <wp:inline distT="0" distB="0" distL="0" distR="0" wp14:anchorId="5066B9BB" wp14:editId="0FF01021">
@@ -568,7 +568,7 @@
           <w:b/>
           <w:noProof/>
           <w:sz w:val="40"/>
-          <w:lang w:eastAsia="it-IT"/>
+          <w:lang w:val="en-US"/>
         </w:rPr>
         <mc:AlternateContent>
           <mc:Choice Requires="wps">
@@ -719,7 +719,7 @@
           <w:b/>
           <w:noProof/>
           <w:sz w:val="40"/>
-          <w:lang w:eastAsia="it-IT"/>
+          <w:lang w:val="en-US"/>
         </w:rPr>
         <mc:AlternateContent>
           <mc:Choice Requires="wps">
@@ -813,7 +813,7 @@
           <w:b/>
           <w:noProof/>
           <w:sz w:val="40"/>
-          <w:lang w:eastAsia="it-IT"/>
+          <w:lang w:val="en-US"/>
         </w:rPr>
         <mc:AlternateContent>
           <mc:Choice Requires="wps">
@@ -901,7 +901,7 @@
           <w:b/>
           <w:noProof/>
           <w:sz w:val="40"/>
-          <w:lang w:eastAsia="it-IT"/>
+          <w:lang w:val="en-US"/>
         </w:rPr>
         <mc:AlternateContent>
           <mc:Choice Requires="wps">
@@ -1063,7 +1063,7 @@
           <w:b/>
           <w:noProof/>
           <w:sz w:val="40"/>
-          <w:lang w:eastAsia="it-IT"/>
+          <w:lang w:val="en-US"/>
         </w:rPr>
         <mc:AlternateContent>
           <mc:Choice Requires="wps">
@@ -1140,7 +1140,7 @@
           <w:b/>
           <w:noProof/>
           <w:sz w:val="40"/>
-          <w:lang w:eastAsia="it-IT"/>
+          <w:lang w:val="en-US"/>
         </w:rPr>
         <mc:AlternateContent>
           <mc:Choice Requires="wps">
@@ -1215,7 +1215,7 @@
           <w:b/>
           <w:noProof/>
           <w:sz w:val="40"/>
-          <w:lang w:eastAsia="it-IT"/>
+          <w:lang w:val="en-US"/>
         </w:rPr>
         <mc:AlternateContent>
           <mc:Choice Requires="wps">
@@ -1353,7 +1353,7 @@
           <w:b/>
           <w:noProof/>
           <w:sz w:val="40"/>
-          <w:lang w:eastAsia="it-IT"/>
+          <w:lang w:val="en-US"/>
         </w:rPr>
         <mc:AlternateContent>
           <mc:Choice Requires="wps">
@@ -1481,7 +1481,7 @@
           <w:noProof/>
           <w:color w:val="808080" w:themeColor="background1" w:themeShade="80"/>
           <w:sz w:val="40"/>
-          <w:lang w:eastAsia="it-IT"/>
+          <w:lang w:val="en-US"/>
         </w:rPr>
         <mc:AlternateContent>
           <mc:Choice Requires="wps">
@@ -1561,7 +1561,7 @@
           <w:b/>
           <w:noProof/>
           <w:sz w:val="40"/>
-          <w:lang w:eastAsia="it-IT"/>
+          <w:lang w:val="en-US"/>
         </w:rPr>
         <mc:AlternateContent>
           <mc:Choice Requires="wps">
@@ -1721,7 +1721,7 @@
           <w:b/>
           <w:noProof/>
           <w:sz w:val="40"/>
-          <w:lang w:eastAsia="it-IT"/>
+          <w:lang w:val="en-US"/>
         </w:rPr>
         <mc:AlternateContent>
           <mc:Choice Requires="wps">
@@ -1918,7 +1918,7 @@
           <w:b/>
           <w:noProof/>
           <w:sz w:val="40"/>
-          <w:lang w:eastAsia="it-IT"/>
+          <w:lang w:val="en-US"/>
         </w:rPr>
         <mc:AlternateContent>
           <mc:Choice Requires="wps">
@@ -2051,7 +2051,7 @@
           <w:b/>
           <w:noProof/>
           <w:sz w:val="40"/>
-          <w:lang w:eastAsia="it-IT"/>
+          <w:lang w:val="en-US"/>
         </w:rPr>
         <mc:AlternateContent>
           <mc:Choice Requires="wps">
@@ -2276,7 +2276,6 @@
           <w:b/>
           <w:sz w:val="40"/>
         </w:rPr>
-        <w:lastRenderedPageBreak/>
         <w:t>INDICE</w:t>
       </w:r>
     </w:p>
@@ -3168,7 +3167,6 @@
         <w:rPr>
           <w:rFonts w:ascii="Times New Roman" w:hAnsi="Times New Roman" w:cs="Times New Roman"/>
         </w:rPr>
-        <w:lastRenderedPageBreak/>
         <w:t>Da fare: mettere numero di pagine su indice</w:t>
       </w:r>
       <w:r>
@@ -3222,7 +3220,7 @@
         <w:rPr>
           <w:rFonts w:ascii="Times New Roman" w:hAnsi="Times New Roman" w:cs="Times New Roman"/>
           <w:noProof/>
-          <w:lang w:eastAsia="it-IT"/>
+          <w:lang w:val="en-US"/>
         </w:rPr>
         <w:drawing>
           <wp:inline distT="0" distB="0" distL="0" distR="0" wp14:anchorId="4C1A7B1B" wp14:editId="2EF1AA9A">
@@ -3912,16 +3910,7 @@
           <w:sz w:val="24"/>
           <w:szCs w:val="24"/>
         </w:rPr>
-        <w:t xml:space="preserve">. Per questo motivo la portata di vapore, necessaria per l'utilizzazione termica, viene sottratta </w:t>
-      </w:r>
-      <w:r>
-        <w:rPr>
-          <w:rFonts w:ascii="Times New Roman" w:hAnsi="Times New Roman" w:cs="Times New Roman"/>
-          <w:sz w:val="24"/>
-          <w:szCs w:val="24"/>
-        </w:rPr>
-        <w:lastRenderedPageBreak/>
-        <w:t>dalla turbina</w:t>
+        <w:t>. Per questo motivo la portata di vapore, necessaria per l'utilizzazione termica, viene sottratta dalla turbina</w:t>
       </w:r>
       <w:r>
         <w:rPr>
@@ -3985,7 +3974,7 @@
       <w:r>
         <w:rPr>
           <w:noProof/>
-          <w:lang w:eastAsia="it-IT"/>
+          <w:lang w:val="en-US"/>
         </w:rPr>
         <mc:AlternateContent>
           <mc:Choice Requires="wps">
@@ -4171,7 +4160,7 @@
       <w:r>
         <w:rPr>
           <w:noProof/>
-          <w:lang w:eastAsia="it-IT"/>
+          <w:lang w:val="en-US"/>
         </w:rPr>
         <w:drawing>
           <wp:anchor distT="0" distB="0" distL="114300" distR="114300" simplePos="0" relativeHeight="251718656" behindDoc="1" locked="0" layoutInCell="1" allowOverlap="1" wp14:anchorId="6C79A9BA" wp14:editId="12712D79">
@@ -4477,25 +4466,7 @@
           <w:sz w:val="24"/>
           <w:szCs w:val="24"/>
         </w:rPr>
-        <w:t xml:space="preserve"> anche la </w:t>
-      </w:r>
-      <w:proofErr w:type="spellStart"/>
-      <w:r>
-        <w:rPr>
-          <w:rFonts w:ascii="Times New Roman" w:hAnsi="Times New Roman" w:cs="Times New Roman"/>
-          <w:sz w:val="24"/>
-          <w:szCs w:val="24"/>
-        </w:rPr>
-        <w:t>trigenerazione</w:t>
-      </w:r>
-      <w:proofErr w:type="spellEnd"/>
-      <w:r>
-        <w:rPr>
-          <w:rFonts w:ascii="Times New Roman" w:hAnsi="Times New Roman" w:cs="Times New Roman"/>
-          <w:sz w:val="24"/>
-          <w:szCs w:val="24"/>
-        </w:rPr>
-        <w:t>, la quale identifica la produzione combinata, a partire da un’unica fonte</w:t>
+        <w:t xml:space="preserve"> anche la trigenerazione, la quale identifica la produzione combinata, a partire da un’unica fonte</w:t>
       </w:r>
       <w:r>
         <w:rPr>
@@ -4584,7 +4555,7 @@
         <w:rPr>
           <w:rFonts w:ascii="Times New Roman" w:hAnsi="Times New Roman" w:cs="Times New Roman"/>
           <w:noProof/>
-          <w:lang w:eastAsia="it-IT"/>
+          <w:lang w:val="en-US"/>
         </w:rPr>
         <w:drawing>
           <wp:inline distT="0" distB="0" distL="0" distR="0" wp14:anchorId="0F4AE50C" wp14:editId="4741AF7C">
@@ -4728,7 +4699,6 @@
           <w:sz w:val="28"/>
           <w:szCs w:val="24"/>
         </w:rPr>
-        <w:lastRenderedPageBreak/>
         <w:t>1.2 Regolatori programmabili e Arduino CM+FA</w:t>
       </w:r>
     </w:p>
@@ -4765,7 +4735,7 @@
         <w:rPr>
           <w:rFonts w:ascii="Times New Roman" w:hAnsi="Times New Roman" w:cs="Times New Roman"/>
           <w:noProof/>
-          <w:lang w:eastAsia="it-IT"/>
+          <w:lang w:val="en-US"/>
         </w:rPr>
         <w:drawing>
           <wp:anchor distT="0" distB="0" distL="114300" distR="114300" simplePos="0" relativeHeight="251722752" behindDoc="1" locked="0" layoutInCell="1" allowOverlap="1" wp14:anchorId="6AFD3F94" wp14:editId="107D01B0">
@@ -4846,25 +4816,7 @@
           <w:sz w:val="24"/>
           <w:szCs w:val="24"/>
         </w:rPr>
-        <w:t xml:space="preserve">questo dispositivo legge ciclicamente tutti i segnali d’ingresso, e scrive su quelli d’uscita i risultati degli algoritmi che ne regolano il funzionamento. Spesso i regolatori industriali dispongono di interfacce di programmazione molto limitate, essendo costruiti per una singola applicazione. Si basano su schede programmabili e offrono parametri configurabili, ma non vantano la </w:t>
-      </w:r>
-      <w:proofErr w:type="spellStart"/>
-      <w:r>
-        <w:rPr>
-          <w:rFonts w:ascii="Times New Roman" w:hAnsi="Times New Roman" w:cs="Times New Roman"/>
-          <w:sz w:val="24"/>
-          <w:szCs w:val="24"/>
-        </w:rPr>
-        <w:t>riprogrammabilità</w:t>
-      </w:r>
-      <w:proofErr w:type="spellEnd"/>
-      <w:r>
-        <w:rPr>
-          <w:rFonts w:ascii="Times New Roman" w:hAnsi="Times New Roman" w:cs="Times New Roman"/>
-          <w:sz w:val="24"/>
-          <w:szCs w:val="24"/>
-        </w:rPr>
-        <w:t xml:space="preserve"> tipica di una macchina di Turing, </w:t>
+        <w:t xml:space="preserve">questo dispositivo legge ciclicamente tutti i segnali d’ingresso, e scrive su quelli d’uscita i risultati degli algoritmi che ne regolano il funzionamento. Spesso i regolatori industriali dispongono di interfacce di programmazione molto limitate, essendo costruiti per una singola applicazione. Si basano su schede programmabili e offrono parametri configurabili, ma non vantano la riprogrammabilità tipica di una macchina di Turing, </w:t>
       </w:r>
       <w:r>
         <w:rPr>
@@ -4905,7 +4857,7 @@
         <w:rPr>
           <w:rFonts w:ascii="Times New Roman" w:hAnsi="Times New Roman" w:cs="Times New Roman"/>
           <w:noProof/>
-          <w:lang w:eastAsia="it-IT"/>
+          <w:lang w:val="en-US"/>
         </w:rPr>
         <w:drawing>
           <wp:anchor distT="0" distB="0" distL="114300" distR="114300" simplePos="0" relativeHeight="251721728" behindDoc="1" locked="0" layoutInCell="1" allowOverlap="1" wp14:anchorId="26B67D27" wp14:editId="41EC0E32">
@@ -5028,7 +4980,7 @@
       <w:r>
         <w:rPr>
           <w:noProof/>
-          <w:lang w:eastAsia="it-IT"/>
+          <w:lang w:val="en-US"/>
         </w:rPr>
         <mc:AlternateContent>
           <mc:Choice Requires="wps">
@@ -5369,7 +5321,6 @@
           <w:sz w:val="28"/>
           <w:szCs w:val="24"/>
         </w:rPr>
-        <w:lastRenderedPageBreak/>
         <w:t>1.3 Motore asincrono trifase</w:t>
       </w:r>
     </w:p>
@@ -5387,7 +5338,7 @@
         <w:rPr>
           <w:rFonts w:ascii="Times New Roman" w:hAnsi="Times New Roman" w:cs="Times New Roman"/>
           <w:noProof/>
-          <w:lang w:eastAsia="it-IT"/>
+          <w:lang w:val="en-US"/>
         </w:rPr>
         <mc:AlternateContent>
           <mc:Choice Requires="wps">
@@ -5576,7 +5527,7 @@
         <w:rPr>
           <w:rFonts w:ascii="Times New Roman" w:hAnsi="Times New Roman" w:cs="Times New Roman"/>
           <w:noProof/>
-          <w:lang w:eastAsia="it-IT"/>
+          <w:lang w:val="en-US"/>
         </w:rPr>
         <w:drawing>
           <wp:anchor distT="0" distB="0" distL="114300" distR="114300" simplePos="0" relativeHeight="251699200" behindDoc="1" locked="0" layoutInCell="1" allowOverlap="1" wp14:anchorId="2EA598CE" wp14:editId="21E3E0B8">
@@ -5968,18 +5919,8 @@
           <w:sz w:val="24"/>
           <w:szCs w:val="24"/>
         </w:rPr>
-        <w:t xml:space="preserve">la </w:t>
-      </w:r>
-      <w:proofErr w:type="spellStart"/>
-      <w:r>
-        <w:rPr>
-          <w:rFonts w:ascii="Times New Roman" w:hAnsi="Times New Roman" w:cs="Times New Roman"/>
-          <w:sz w:val="24"/>
-          <w:szCs w:val="24"/>
-        </w:rPr>
-        <w:t>f.e.m</w:t>
-      </w:r>
-      <w:proofErr w:type="spellEnd"/>
+        <w:t>la f.e.m</w:t>
+      </w:r>
       <w:r>
         <w:rPr>
           <w:rFonts w:ascii="Times New Roman" w:hAnsi="Times New Roman" w:cs="Times New Roman"/>
@@ -6448,16 +6389,7 @@
           <w:sz w:val="24"/>
           <w:szCs w:val="24"/>
         </w:rPr>
-        <w:t xml:space="preserve">nei motori asincroni </w:t>
-      </w:r>
-      <w:r>
-        <w:rPr>
-          <w:rFonts w:ascii="Times New Roman" w:hAnsi="Times New Roman" w:cs="Times New Roman"/>
-          <w:sz w:val="24"/>
-          <w:szCs w:val="24"/>
-        </w:rPr>
-        <w:lastRenderedPageBreak/>
-        <w:t>la regolazione della velocità può essere effettuata in tre modi: modificando il numero delle coppie polari, regolando lo scor</w:t>
+        <w:t>nei motori asincroni la regolazione della velocità può essere effettuata in tre modi: modificando il numero delle coppie polari, regolando lo scor</w:t>
       </w:r>
       <w:r>
         <w:rPr>
@@ -6800,7 +6732,7 @@
           <w:noProof/>
           <w:sz w:val="24"/>
           <w:szCs w:val="24"/>
-          <w:lang w:eastAsia="it-IT"/>
+          <w:lang w:val="en-US"/>
         </w:rPr>
         <w:drawing>
           <wp:inline distT="0" distB="0" distL="0" distR="0" wp14:anchorId="78AADB3F" wp14:editId="4DA9F047">
@@ -7044,7 +6976,6 @@
           <w:b/>
           <w:sz w:val="36"/>
         </w:rPr>
-        <w:lastRenderedPageBreak/>
         <w:t>TEORIA</w:t>
       </w:r>
     </w:p>
@@ -7080,7 +7011,7 @@
           <w:noProof/>
           <w:sz w:val="24"/>
           <w:szCs w:val="24"/>
-          <w:lang w:eastAsia="it-IT"/>
+          <w:lang w:val="en-US"/>
         </w:rPr>
         <w:drawing>
           <wp:anchor distT="0" distB="0" distL="114300" distR="114300" simplePos="0" relativeHeight="251703296" behindDoc="1" locked="0" layoutInCell="1" allowOverlap="1" wp14:anchorId="2575635D" wp14:editId="2371B876">
@@ -7218,7 +7149,7 @@
         <w:rPr>
           <w:rFonts w:ascii="Times New Roman" w:hAnsi="Times New Roman" w:cs="Times New Roman"/>
           <w:noProof/>
-          <w:lang w:eastAsia="it-IT"/>
+          <w:lang w:val="en-US"/>
         </w:rPr>
         <mc:AlternateContent>
           <mc:Choice Requires="wps">
@@ -8426,7 +8357,6 @@
           <w:sz w:val="24"/>
           <w:szCs w:val="24"/>
         </w:rPr>
-        <w:lastRenderedPageBreak/>
         <w:t>Struttura cogeneratore</w:t>
       </w:r>
     </w:p>
@@ -8735,7 +8665,7 @@
         <w:rPr>
           <w:rFonts w:ascii="Times New Roman" w:hAnsi="Times New Roman" w:cs="Times New Roman"/>
           <w:noProof/>
-          <w:lang w:eastAsia="it-IT"/>
+          <w:lang w:val="en-US"/>
         </w:rPr>
         <w:drawing>
           <wp:inline distT="0" distB="0" distL="0" distR="0" wp14:anchorId="7693BD23" wp14:editId="1CCBDFC1">
@@ -9032,7 +8962,6 @@
           <w:sz w:val="24"/>
           <w:szCs w:val="24"/>
         </w:rPr>
-        <w:lastRenderedPageBreak/>
         <w:t>La combinazione dei movimenti sui tre assi produce dei percorsi t</w:t>
       </w:r>
       <w:r>
@@ -9275,7 +9204,7 @@
         <w:rPr>
           <w:rFonts w:ascii="Times New Roman" w:hAnsi="Times New Roman" w:cs="Times New Roman"/>
           <w:noProof/>
-          <w:lang w:eastAsia="it-IT"/>
+          <w:lang w:val="en-US"/>
         </w:rPr>
         <mc:AlternateContent>
           <mc:Choice Requires="wps">
@@ -9460,7 +9389,7 @@
         <w:rPr>
           <w:rFonts w:ascii="Times New Roman" w:hAnsi="Times New Roman" w:cs="Times New Roman"/>
           <w:noProof/>
-          <w:lang w:eastAsia="it-IT"/>
+          <w:lang w:val="en-US"/>
         </w:rPr>
         <w:drawing>
           <wp:anchor distT="0" distB="0" distL="114300" distR="114300" simplePos="0" relativeHeight="251702272" behindDoc="1" locked="0" layoutInCell="1" allowOverlap="1" wp14:anchorId="4A43513A" wp14:editId="1390028D">
@@ -10367,7 +10296,6 @@
         </w:rPr>
         <w:t xml:space="preserve">d) + </w:t>
       </w:r>
-      <w:proofErr w:type="gramStart"/>
       <w:r>
         <w:rPr>
           <w:rFonts w:ascii="Times New Roman" w:hAnsi="Times New Roman" w:cs="Times New Roman"/>
@@ -10393,9 +10321,8 @@
           <w:sz w:val="24"/>
           <w:szCs w:val="24"/>
         </w:rPr>
-        <w:t>(</w:t>
-      </w:r>
-      <w:proofErr w:type="gramEnd"/>
+        <w:t>(D</w:t>
+      </w:r>
       <w:r>
         <w:rPr>
           <w:rFonts w:ascii="Times New Roman" w:hAnsi="Times New Roman" w:cs="Times New Roman"/>
@@ -10403,7 +10330,7 @@
           <w:sz w:val="24"/>
           <w:szCs w:val="24"/>
         </w:rPr>
-        <w:t>D</w:t>
+        <w:t xml:space="preserve"> </w:t>
       </w:r>
       <w:r>
         <w:rPr>
@@ -10412,6 +10339,15 @@
           <w:sz w:val="24"/>
           <w:szCs w:val="24"/>
         </w:rPr>
+        <w:t>-</w:t>
+      </w:r>
+      <w:r>
+        <w:rPr>
+          <w:rFonts w:ascii="Times New Roman" w:hAnsi="Times New Roman" w:cs="Times New Roman"/>
+          <w:i/>
+          <w:sz w:val="24"/>
+          <w:szCs w:val="24"/>
+        </w:rPr>
         <w:t xml:space="preserve"> </w:t>
       </w:r>
       <w:r>
@@ -10421,7 +10357,7 @@
           <w:sz w:val="24"/>
           <w:szCs w:val="24"/>
         </w:rPr>
-        <w:t>-</w:t>
+        <w:t>d)</w:t>
       </w:r>
       <w:r>
         <w:rPr>
@@ -10429,6 +10365,17 @@
           <w:i/>
           <w:sz w:val="24"/>
           <w:szCs w:val="24"/>
+          <w:vertAlign w:val="superscript"/>
+        </w:rPr>
+        <w:t>2</w:t>
+      </w:r>
+      <w:r>
+        <w:rPr>
+          <w:rFonts w:ascii="Times New Roman" w:hAnsi="Times New Roman" w:cs="Times New Roman"/>
+          <w:i/>
+          <w:sz w:val="24"/>
+          <w:szCs w:val="24"/>
+          <w:vertAlign w:val="superscript"/>
         </w:rPr>
         <w:t xml:space="preserve"> </w:t>
       </w:r>
@@ -10439,7 +10386,7 @@
           <w:sz w:val="24"/>
           <w:szCs w:val="24"/>
         </w:rPr>
-        <w:t>d)</w:t>
+        <w:t>/4C</w:t>
       </w:r>
       <w:r>
         <w:rPr>
@@ -10447,9 +10394,8 @@
           <w:i/>
           <w:sz w:val="24"/>
           <w:szCs w:val="24"/>
-          <w:vertAlign w:val="superscript"/>
-        </w:rPr>
-        <w:t>2</w:t>
+        </w:rPr>
+        <w:t xml:space="preserve"> </w:t>
       </w:r>
       <w:r>
         <w:rPr>
@@ -10457,34 +10403,6 @@
           <w:i/>
           <w:sz w:val="24"/>
           <w:szCs w:val="24"/>
-          <w:vertAlign w:val="superscript"/>
-        </w:rPr>
-        <w:t xml:space="preserve"> </w:t>
-      </w:r>
-      <w:r>
-        <w:rPr>
-          <w:rFonts w:ascii="Times New Roman" w:hAnsi="Times New Roman" w:cs="Times New Roman"/>
-          <w:i/>
-          <w:sz w:val="24"/>
-          <w:szCs w:val="24"/>
-        </w:rPr>
-        <w:t>/4C</w:t>
-      </w:r>
-      <w:r>
-        <w:rPr>
-          <w:rFonts w:ascii="Times New Roman" w:hAnsi="Times New Roman" w:cs="Times New Roman"/>
-          <w:i/>
-          <w:sz w:val="24"/>
-          <w:szCs w:val="24"/>
-        </w:rPr>
-        <w:t xml:space="preserve"> </w:t>
-      </w:r>
-      <w:r>
-        <w:rPr>
-          <w:rFonts w:ascii="Times New Roman" w:hAnsi="Times New Roman" w:cs="Times New Roman"/>
-          <w:i/>
-          <w:sz w:val="24"/>
-          <w:szCs w:val="24"/>
         </w:rPr>
         <w:t xml:space="preserve">] </w:t>
       </w:r>
@@ -10505,7 +10423,6 @@
           <w:sz w:val="24"/>
           <w:szCs w:val="24"/>
         </w:rPr>
-        <w:lastRenderedPageBreak/>
         <w:t xml:space="preserve">dove </w:t>
       </w:r>
       <w:r>
@@ -10554,16 +10471,7 @@
           <w:sz w:val="24"/>
           <w:szCs w:val="24"/>
         </w:rPr>
-        <w:t xml:space="preserve">itivo della puleggia maggiore </w:t>
-      </w:r>
-      <w:proofErr w:type="gramStart"/>
-      <w:r>
-        <w:rPr>
-          <w:rFonts w:ascii="Times New Roman" w:hAnsi="Times New Roman" w:cs="Times New Roman"/>
-          <w:sz w:val="24"/>
-          <w:szCs w:val="24"/>
-        </w:rPr>
-        <w:t xml:space="preserve">e </w:t>
+        <w:t xml:space="preserve">itivo della puleggia maggiore e </w:t>
       </w:r>
       <w:r>
         <w:rPr>
@@ -10573,7 +10481,6 @@
         </w:rPr>
         <w:t>“</w:t>
       </w:r>
-      <w:proofErr w:type="gramEnd"/>
       <w:r>
         <w:rPr>
           <w:rFonts w:ascii="Times New Roman" w:hAnsi="Times New Roman" w:cs="Times New Roman"/>
@@ -10887,7 +10794,7 @@
         <w:rPr>
           <w:rFonts w:ascii="Times New Roman" w:hAnsi="Times New Roman" w:cs="Times New Roman"/>
           <w:noProof/>
-          <w:lang w:eastAsia="it-IT"/>
+          <w:lang w:val="en-US"/>
         </w:rPr>
         <w:drawing>
           <wp:anchor distT="0" distB="0" distL="114300" distR="114300" simplePos="0" relativeHeight="251708416" behindDoc="1" locked="0" layoutInCell="1" allowOverlap="1" wp14:anchorId="21B54E96" wp14:editId="4394A037">
@@ -11005,7 +10912,7 @@
         <w:rPr>
           <w:rFonts w:ascii="Times New Roman" w:hAnsi="Times New Roman" w:cs="Times New Roman"/>
           <w:noProof/>
-          <w:lang w:eastAsia="it-IT"/>
+          <w:lang w:val="en-US"/>
         </w:rPr>
         <mc:AlternateContent>
           <mc:Choice Requires="wps">
@@ -11466,6 +11373,24 @@
     </w:p>
     <w:p>
       <w:pPr>
+        <w:jc w:val="both"/>
+        <w:rPr>
+          <w:rFonts w:ascii="Times New Roman" w:hAnsi="Times New Roman" w:cs="Times New Roman"/>
+          <w:sz w:val="24"/>
+          <w:szCs w:val="24"/>
+        </w:rPr>
+      </w:pPr>
+      <w:r>
+        <w:rPr>
+          <w:rFonts w:ascii="Times New Roman" w:hAnsi="Times New Roman" w:cs="Times New Roman"/>
+          <w:sz w:val="24"/>
+          <w:szCs w:val="24"/>
+        </w:rPr>
+        <w:t>Nel nostro progetto è stata installata una sonda NTC modello Coster sih 010, per la misura della temperatura nel bollitore. Essendo una termoresistenza viene solitamente accoppiata con un ponte di Wheatstone, un circuito elettrico che fornisce ai suoi capi una tensione proporzionale alla variazione di resistenza della sonda NTC. La scheda Arduino, tuttavia, contiene un apparato di lettura analogico in grado di interpretare il valore di resistenza elettrica (e le sue variazioni) come una variabile che può essere utilizzata all’interno del software di regolazione.</w:t>
+      </w:r>
+    </w:p>
+    <w:p>
+      <w:pPr>
         <w:pStyle w:val="Nessunaspaziatura"/>
       </w:pPr>
     </w:p>
@@ -11600,6 +11525,32 @@
         </w:rPr>
         <w:t>Scrivere anche dei componenti</w:t>
       </w:r>
+      <w:r>
+        <w:rPr>
+          <w:rFonts w:ascii="Times New Roman" w:hAnsi="Times New Roman" w:cs="Times New Roman"/>
+          <w:sz w:val="24"/>
+          <w:szCs w:val="24"/>
+        </w:rPr>
+        <w:t>.</w:t>
+      </w:r>
+    </w:p>
+    <w:p>
+      <w:pPr>
+        <w:jc w:val="both"/>
+        <w:rPr>
+          <w:rFonts w:ascii="Times New Roman" w:hAnsi="Times New Roman" w:cs="Times New Roman"/>
+          <w:sz w:val="24"/>
+          <w:szCs w:val="24"/>
+        </w:rPr>
+      </w:pPr>
+      <w:r>
+        <w:rPr>
+          <w:rFonts w:ascii="Times New Roman" w:hAnsi="Times New Roman" w:cs="Times New Roman"/>
+          <w:sz w:val="24"/>
+          <w:szCs w:val="24"/>
+        </w:rPr>
+        <w:t>Nel progetto originale, comprensivo di motore termico a due tempi, le prestazioni del motore venivano limitate tramite un servomotore di accelerazione, in grado imporre al motore un regime di funzionamento più o meno sostenuto. Questo servomotore, modello Futaba S3003, permette di interfacciarsi con il motore tramite il regolatore Arduino, che ne comanda la rotazione senza intervento dell’utente: la regolazione del motore è finalizzata ad ottenere una corrente costante a 60hz, e una modifica a tale parametro renderebbe la macchina insicura e inutilizzabile, con gravi rischi per gli apparecchi collegati alla spina di erogazione elettrica</w:t>
+      </w:r>
     </w:p>
     <w:p>
       <w:pPr>
@@ -11633,7 +11584,6 @@
           <w:sz w:val="24"/>
           <w:szCs w:val="24"/>
         </w:rPr>
-        <w:lastRenderedPageBreak/>
         <w:t>C</w:t>
       </w:r>
       <w:r>
@@ -11797,7 +11747,7 @@
         <w:rPr>
           <w:rFonts w:ascii="Times New Roman" w:hAnsi="Times New Roman" w:cs="Times New Roman"/>
           <w:noProof/>
-          <w:lang w:eastAsia="it-IT"/>
+          <w:lang w:val="en-US"/>
         </w:rPr>
         <w:drawing>
           <wp:anchor distT="0" distB="0" distL="114300" distR="114300" simplePos="0" relativeHeight="251711488" behindDoc="1" locked="0" layoutInCell="1" allowOverlap="1" wp14:anchorId="6DBEEF38" wp14:editId="50EC1C92">
@@ -11874,7 +11824,7 @@
         <w:rPr>
           <w:rFonts w:ascii="Times New Roman" w:hAnsi="Times New Roman" w:cs="Times New Roman"/>
           <w:noProof/>
-          <w:lang w:eastAsia="it-IT"/>
+          <w:lang w:val="en-US"/>
         </w:rPr>
         <mc:AlternateContent>
           <mc:Choice Requires="wps">
@@ -12080,25 +12030,7 @@
           <w:sz w:val="24"/>
           <w:szCs w:val="24"/>
         </w:rPr>
-        <w:t xml:space="preserve">Dai che </w:t>
-      </w:r>
-      <w:proofErr w:type="spellStart"/>
-      <w:r>
-        <w:rPr>
-          <w:rFonts w:ascii="Times New Roman" w:hAnsi="Times New Roman" w:cs="Times New Roman"/>
-          <w:sz w:val="24"/>
-          <w:szCs w:val="24"/>
-        </w:rPr>
-        <w:t>ndemoooo</w:t>
-      </w:r>
-      <w:proofErr w:type="spellEnd"/>
-      <w:r>
-        <w:rPr>
-          <w:rFonts w:ascii="Times New Roman" w:hAnsi="Times New Roman" w:cs="Times New Roman"/>
-          <w:sz w:val="24"/>
-          <w:szCs w:val="24"/>
-        </w:rPr>
-        <w:t>. Parla anche del servomotore</w:t>
+        <w:t>Dai che ndemoooo. Parla anche del servomotore</w:t>
       </w:r>
       <w:r>
         <w:rPr>
@@ -12114,88 +12046,56 @@
         <w:jc w:val="both"/>
         <w:rPr>
           <w:rFonts w:ascii="Times New Roman" w:hAnsi="Times New Roman" w:cs="Times New Roman"/>
-          <w:b/>
-          <w:sz w:val="28"/>
-          <w:szCs w:val="24"/>
-        </w:rPr>
-      </w:pPr>
-    </w:p>
-    <w:p>
-      <w:pPr>
-        <w:jc w:val="both"/>
-        <w:rPr>
-          <w:rFonts w:ascii="Times New Roman" w:hAnsi="Times New Roman" w:cs="Times New Roman"/>
-          <w:b/>
-          <w:sz w:val="28"/>
-          <w:szCs w:val="24"/>
-        </w:rPr>
-      </w:pPr>
-    </w:p>
-    <w:p>
-      <w:pPr>
-        <w:jc w:val="both"/>
-        <w:rPr>
-          <w:rFonts w:ascii="Times New Roman" w:hAnsi="Times New Roman" w:cs="Times New Roman"/>
-          <w:b/>
-          <w:sz w:val="28"/>
-          <w:szCs w:val="24"/>
-        </w:rPr>
-      </w:pPr>
-    </w:p>
-    <w:p>
-      <w:pPr>
-        <w:jc w:val="both"/>
-        <w:rPr>
-          <w:rFonts w:ascii="Times New Roman" w:hAnsi="Times New Roman" w:cs="Times New Roman"/>
-          <w:b/>
-          <w:sz w:val="28"/>
-          <w:szCs w:val="24"/>
-        </w:rPr>
-      </w:pPr>
-    </w:p>
-    <w:p>
-      <w:pPr>
-        <w:jc w:val="both"/>
-        <w:rPr>
-          <w:rFonts w:ascii="Times New Roman" w:hAnsi="Times New Roman" w:cs="Times New Roman"/>
-          <w:b/>
-          <w:sz w:val="28"/>
-          <w:szCs w:val="24"/>
-        </w:rPr>
-      </w:pPr>
-    </w:p>
-    <w:p>
-      <w:pPr>
-        <w:jc w:val="both"/>
-        <w:rPr>
-          <w:rFonts w:ascii="Times New Roman" w:hAnsi="Times New Roman" w:cs="Times New Roman"/>
-          <w:b/>
-          <w:sz w:val="28"/>
-          <w:szCs w:val="24"/>
-        </w:rPr>
-      </w:pPr>
-    </w:p>
-    <w:p>
-      <w:pPr>
-        <w:jc w:val="both"/>
-        <w:rPr>
-          <w:rFonts w:ascii="Times New Roman" w:hAnsi="Times New Roman" w:cs="Times New Roman"/>
-          <w:b/>
-          <w:sz w:val="28"/>
-          <w:szCs w:val="24"/>
-        </w:rPr>
-      </w:pPr>
-    </w:p>
-    <w:p>
-      <w:pPr>
-        <w:jc w:val="both"/>
-        <w:rPr>
-          <w:rFonts w:ascii="Times New Roman" w:hAnsi="Times New Roman" w:cs="Times New Roman"/>
-          <w:b/>
-          <w:sz w:val="28"/>
-          <w:szCs w:val="24"/>
-        </w:rPr>
-      </w:pPr>
+          <w:sz w:val="24"/>
+          <w:szCs w:val="24"/>
+        </w:rPr>
+      </w:pPr>
+    </w:p>
+    <w:p>
+      <w:pPr>
+        <w:jc w:val="both"/>
+        <w:rPr>
+          <w:rFonts w:ascii="Times New Roman" w:hAnsi="Times New Roman" w:cs="Times New Roman"/>
+          <w:sz w:val="24"/>
+          <w:szCs w:val="24"/>
+        </w:rPr>
+      </w:pPr>
+      <w:r>
+        <w:rPr>
+          <w:rFonts w:ascii="Times New Roman" w:hAnsi="Times New Roman" w:cs="Times New Roman"/>
+          <w:sz w:val="24"/>
+          <w:szCs w:val="24"/>
+        </w:rPr>
+        <w:t>Un sistema di regolazione necessita di una rete per la trasmissione dei dati tra unità c</w:t>
+      </w:r>
+      <w:r>
+        <w:rPr>
+          <w:rFonts w:ascii="Times New Roman" w:hAnsi="Times New Roman" w:cs="Times New Roman"/>
+          <w:sz w:val="24"/>
+          <w:szCs w:val="24"/>
+        </w:rPr>
+        <w:t xml:space="preserve">entrale di elaborazione e sonde, che solitamente sono installate in svariati punti dell’impianto. Nel nostro caso, la distanza tra i singoli terminali era trascurabile, ma nei grandi stabilimenti industriali è necessario adottare tecniche sorprendentemente avanzate per la gestione e l’ottimizzazione di queste reti di trasmissione dei segnali. I cavi “Twistati” e il “Cable management” nascono appunto per facilitare la disposizione e la manutenzione delle reti. La prima tecnica è un’operazione d’intrecciamento dei cavi finalizzata a diminuire il disturbo nei cavi, intrecciandoli in coppie. La seconda è una disciplina di buona organizzazione finalizzata a rendere più facile e intuitivo un circuito elettrico tramite l’uso di diversi colori, etichette di segnalazione e fascette per la suddivisione dei cavi, raggruppati secondo gerarchie decise dal progettista del sistema. Nel nostro progetto abbiamo usato un cavo ethernet per la trasmissione dei dati dall’Arduino alle sonde e agli attuatori. Il cavo ethernet vanta uno spessore ragionevolmente ridotto in cui trovano spazio ben 8 cavi di trasmissione dati, twistati tra di loro. </w:t>
+      </w:r>
+      <w:r>
+        <w:rPr>
+          <w:rFonts w:ascii="Times New Roman" w:hAnsi="Times New Roman" w:cs="Times New Roman"/>
+          <w:sz w:val="24"/>
+          <w:szCs w:val="24"/>
+        </w:rPr>
+        <w:t>Il cavo ethernet racchiude i sui 8 fili in una guaina esterna, schermandoli da interferenze e facilitando l’operazione di cable management. Grazie alla relativa semplicità della regolazione del cogeneratore non abbiamo dovuto usare più di un cavo ethernet, trovando spazio anche per la distribuzione dell’alimentazione degli attuatori.</w:t>
+      </w:r>
+    </w:p>
+    <w:p>
+      <w:pPr>
+        <w:jc w:val="both"/>
+        <w:rPr>
+          <w:rFonts w:ascii="Times New Roman" w:hAnsi="Times New Roman" w:cs="Times New Roman"/>
+          <w:sz w:val="24"/>
+          <w:szCs w:val="24"/>
+        </w:rPr>
+      </w:pPr>
+      <w:bookmarkStart w:id="0" w:name="_GoBack"/>
+      <w:bookmarkEnd w:id="0"/>
     </w:p>
     <w:p>
       <w:pPr>
@@ -12238,7 +12138,7 @@
           <w:noProof/>
           <w:sz w:val="24"/>
           <w:szCs w:val="24"/>
-          <w:lang w:eastAsia="it-IT"/>
+          <w:lang w:val="en-US"/>
         </w:rPr>
         <w:drawing>
           <wp:anchor distT="0" distB="0" distL="114300" distR="114300" simplePos="0" relativeHeight="251715584" behindDoc="1" locked="0" layoutInCell="1" allowOverlap="1" wp14:anchorId="6ABB19C1" wp14:editId="26D7F82D">
@@ -12454,7 +12354,7 @@
       <w:r>
         <w:rPr>
           <w:noProof/>
-          <w:lang w:eastAsia="it-IT"/>
+          <w:lang w:val="en-US"/>
         </w:rPr>
         <mc:AlternateContent>
           <mc:Choice Requires="wps">
@@ -12712,7 +12612,6 @@
           <w:sz w:val="24"/>
           <w:szCs w:val="24"/>
         </w:rPr>
-        <w:lastRenderedPageBreak/>
         <w:t xml:space="preserve">Basamento: </w:t>
       </w:r>
       <w:r>
@@ -13289,7 +13188,7 @@
       <w:r>
         <w:rPr>
           <w:noProof/>
-          <w:lang w:eastAsia="it-IT"/>
+          <w:lang w:val="en-US"/>
         </w:rPr>
         <w:drawing>
           <wp:inline distT="0" distB="0" distL="0" distR="0" wp14:anchorId="2EF35747" wp14:editId="48681B2E">
@@ -13410,17 +13309,7 @@
           <w:sz w:val="24"/>
           <w:szCs w:val="24"/>
         </w:rPr>
-        <w:t>Il ciclo impiegato nei motori a combustione interna, soprattutto quelli a</w:t>
-      </w:r>
-      <w:bookmarkStart w:id="0" w:name="_GoBack"/>
-      <w:bookmarkEnd w:id="0"/>
-      <w:r>
-        <w:rPr>
-          <w:rFonts w:ascii="Times New Roman" w:hAnsi="Times New Roman" w:cs="Times New Roman"/>
-          <w:sz w:val="24"/>
-          <w:szCs w:val="24"/>
-        </w:rPr>
-        <w:t>limentati a benzina, è il ciclo Otto.</w:t>
+        <w:t>Il ciclo impiegato nei motori a combustione interna, soprattutto quelli alimentati a benzina, è il ciclo Otto.</w:t>
       </w:r>
       <w:r>
         <w:rPr>
@@ -13829,7 +13718,6 @@
           <w:sz w:val="24"/>
           <w:szCs w:val="24"/>
         </w:rPr>
-        <w:lastRenderedPageBreak/>
         <w:t>Un parametro fondamentale consiste nell</w:t>
       </w:r>
       <w:r>
@@ -14389,58 +14277,40 @@
           <w:sz w:val="24"/>
           <w:szCs w:val="24"/>
         </w:rPr>
+        <w:t xml:space="preserve"> limitano </w:t>
+      </w:r>
+      <w:r>
+        <w:rPr>
+          <w:rFonts w:ascii="Times New Roman" w:hAnsi="Times New Roman" w:cs="Times New Roman"/>
+          <w:sz w:val="24"/>
+          <w:szCs w:val="24"/>
+        </w:rPr>
+        <w:t>l’utilizzo su grande scala.</w:t>
+      </w:r>
+      <w:r>
+        <w:rPr>
+          <w:rFonts w:ascii="Times New Roman" w:hAnsi="Times New Roman" w:cs="Times New Roman"/>
+          <w:sz w:val="24"/>
+          <w:szCs w:val="24"/>
+        </w:rPr>
+        <w:t xml:space="preserve"> In primo luogo</w:t>
+      </w:r>
+      <w:r>
+        <w:rPr>
+          <w:rFonts w:ascii="Times New Roman" w:hAnsi="Times New Roman" w:cs="Times New Roman"/>
+          <w:sz w:val="24"/>
+          <w:szCs w:val="24"/>
+        </w:rPr>
+        <w:t>,</w:t>
+      </w:r>
+      <w:r>
+        <w:rPr>
+          <w:rFonts w:ascii="Times New Roman" w:hAnsi="Times New Roman" w:cs="Times New Roman"/>
+          <w:sz w:val="24"/>
+          <w:szCs w:val="24"/>
+        </w:rPr>
         <w:t xml:space="preserve"> </w:t>
       </w:r>
-      <w:proofErr w:type="spellStart"/>
-      <w:r>
-        <w:rPr>
-          <w:rFonts w:ascii="Times New Roman" w:hAnsi="Times New Roman" w:cs="Times New Roman"/>
-          <w:sz w:val="24"/>
-          <w:szCs w:val="24"/>
-        </w:rPr>
-        <w:t>limitano</w:t>
-      </w:r>
-      <w:proofErr w:type="spellEnd"/>
-      <w:r>
-        <w:rPr>
-          <w:rFonts w:ascii="Times New Roman" w:hAnsi="Times New Roman" w:cs="Times New Roman"/>
-          <w:sz w:val="24"/>
-          <w:szCs w:val="24"/>
-        </w:rPr>
-        <w:t xml:space="preserve"> </w:t>
-      </w:r>
-      <w:r>
-        <w:rPr>
-          <w:rFonts w:ascii="Times New Roman" w:hAnsi="Times New Roman" w:cs="Times New Roman"/>
-          <w:sz w:val="24"/>
-          <w:szCs w:val="24"/>
-        </w:rPr>
-        <w:t>l’utilizzo su grande scala.</w:t>
-      </w:r>
-      <w:r>
-        <w:rPr>
-          <w:rFonts w:ascii="Times New Roman" w:hAnsi="Times New Roman" w:cs="Times New Roman"/>
-          <w:sz w:val="24"/>
-          <w:szCs w:val="24"/>
-        </w:rPr>
-        <w:t xml:space="preserve"> In primo luogo</w:t>
-      </w:r>
-      <w:r>
-        <w:rPr>
-          <w:rFonts w:ascii="Times New Roman" w:hAnsi="Times New Roman" w:cs="Times New Roman"/>
-          <w:sz w:val="24"/>
-          <w:szCs w:val="24"/>
-        </w:rPr>
-        <w:t>,</w:t>
-      </w:r>
-      <w:r>
-        <w:rPr>
-          <w:rFonts w:ascii="Times New Roman" w:hAnsi="Times New Roman" w:cs="Times New Roman"/>
-          <w:sz w:val="24"/>
-          <w:szCs w:val="24"/>
-        </w:rPr>
-        <w:t xml:space="preserve"> </w:t>
-      </w:r>
       <w:r>
         <w:rPr>
           <w:rFonts w:ascii="Times New Roman" w:hAnsi="Times New Roman" w:cs="Times New Roman"/>
@@ -14532,7 +14402,7 @@
           <w:noProof/>
           <w:sz w:val="24"/>
           <w:szCs w:val="24"/>
-          <w:lang w:eastAsia="it-IT"/>
+          <w:lang w:val="en-US"/>
         </w:rPr>
         <w:drawing>
           <wp:inline distT="0" distB="0" distL="0" distR="0">
@@ -14723,25 +14593,7 @@
           <w:sz w:val="24"/>
           <w:szCs w:val="24"/>
         </w:rPr>
-        <w:t xml:space="preserve">Boh </w:t>
-      </w:r>
-      <w:proofErr w:type="spellStart"/>
-      <w:r>
-        <w:rPr>
-          <w:rFonts w:ascii="Times New Roman" w:hAnsi="Times New Roman" w:cs="Times New Roman"/>
-          <w:sz w:val="24"/>
-          <w:szCs w:val="24"/>
-        </w:rPr>
-        <w:t>haha</w:t>
-      </w:r>
-      <w:proofErr w:type="spellEnd"/>
-      <w:r>
-        <w:rPr>
-          <w:rFonts w:ascii="Times New Roman" w:hAnsi="Times New Roman" w:cs="Times New Roman"/>
-          <w:sz w:val="24"/>
-          <w:szCs w:val="24"/>
-        </w:rPr>
-        <w:t xml:space="preserve"> inventati qualcosa</w:t>
+        <w:t>Boh haha inventati qualcosa</w:t>
       </w:r>
     </w:p>
     <w:p>
@@ -14771,7 +14623,6 @@
           <w:sz w:val="24"/>
           <w:szCs w:val="24"/>
         </w:rPr>
-        <w:lastRenderedPageBreak/>
         <w:t>2.3.3 Scambiatore di fumi</w:t>
       </w:r>
     </w:p>
@@ -14790,43 +14641,7 @@
           <w:sz w:val="24"/>
           <w:szCs w:val="24"/>
         </w:rPr>
-        <w:t xml:space="preserve">Vedi 1° </w:t>
-      </w:r>
-      <w:proofErr w:type="spellStart"/>
-      <w:r>
-        <w:rPr>
-          <w:rFonts w:ascii="Times New Roman" w:hAnsi="Times New Roman" w:cs="Times New Roman"/>
-          <w:sz w:val="24"/>
-          <w:szCs w:val="24"/>
-        </w:rPr>
-        <w:t>cap</w:t>
-      </w:r>
-      <w:proofErr w:type="spellEnd"/>
-      <w:r>
-        <w:rPr>
-          <w:rFonts w:ascii="Times New Roman" w:hAnsi="Times New Roman" w:cs="Times New Roman"/>
-          <w:sz w:val="24"/>
-          <w:szCs w:val="24"/>
-        </w:rPr>
-        <w:t xml:space="preserve"> del </w:t>
-      </w:r>
-      <w:proofErr w:type="spellStart"/>
-      <w:r>
-        <w:rPr>
-          <w:rFonts w:ascii="Times New Roman" w:hAnsi="Times New Roman" w:cs="Times New Roman"/>
-          <w:sz w:val="24"/>
-          <w:szCs w:val="24"/>
-        </w:rPr>
-        <w:t>progr</w:t>
-      </w:r>
-      <w:proofErr w:type="spellEnd"/>
-      <w:r>
-        <w:rPr>
-          <w:rFonts w:ascii="Times New Roman" w:hAnsi="Times New Roman" w:cs="Times New Roman"/>
-          <w:sz w:val="24"/>
-          <w:szCs w:val="24"/>
-        </w:rPr>
-        <w:t xml:space="preserve"> di 5°a</w:t>
+        <w:t>Vedi 1° cap del progr di 5°a</w:t>
       </w:r>
       <w:r>
         <w:rPr>
@@ -15036,6 +14851,32 @@
         </w:rPr>
         <w:t>Se trovi qualcosa</w:t>
       </w:r>
+      <w:r>
+        <w:rPr>
+          <w:rFonts w:ascii="Times New Roman" w:hAnsi="Times New Roman" w:cs="Times New Roman"/>
+          <w:sz w:val="24"/>
+          <w:szCs w:val="24"/>
+        </w:rPr>
+        <w:t>.</w:t>
+      </w:r>
+    </w:p>
+    <w:p>
+      <w:pPr>
+        <w:jc w:val="both"/>
+        <w:rPr>
+          <w:rFonts w:ascii="Times New Roman" w:hAnsi="Times New Roman" w:cs="Times New Roman"/>
+          <w:sz w:val="24"/>
+          <w:szCs w:val="24"/>
+        </w:rPr>
+      </w:pPr>
+      <w:r>
+        <w:rPr>
+          <w:rFonts w:ascii="Times New Roman" w:hAnsi="Times New Roman" w:cs="Times New Roman"/>
+          <w:sz w:val="24"/>
+          <w:szCs w:val="24"/>
+        </w:rPr>
+        <w:t>Il radiatore presente nel nostro cogeneratore era munito di un ventilatore assiale per agevolare il flusso d’aria fresca e l’efficienza dello scambio termico. Con il passaggio da motore termico a motore elettrico abbiamo deciso di non ricondizionare il radiatore, sia perché non potevamo sostenere il costo dell’acquisto del nuovo motore, sia per la l’importanza secondaria dell’operazione, che con il motore elettrico non avrebbe prodotto risultati significativi. Ad ogni modo, le possibilità di regolazione con la scheda Arduino riguardano la velocità di giri del ventilatore e la regolazione della portata al radiatore (tramite valvola a 3 vie) .</w:t>
+      </w:r>
     </w:p>
     <w:p>
       <w:pPr>
@@ -16186,7 +16027,6 @@
           <w:shd w:val="clear" w:color="auto" w:fill="FFFFFF"/>
           <w:lang w:val="en-US"/>
         </w:rPr>
-        <w:lastRenderedPageBreak/>
         <w:t>Considering the central heating system, there is a clear connection because it provides heat to whole apparatus.</w:t>
       </w:r>
       <w:r>
@@ -16567,7 +16407,7 @@
         <w:rPr>
           <w:rFonts w:ascii="Times New Roman" w:hAnsi="Times New Roman" w:cs="Times New Roman"/>
           <w:noProof/>
-          <w:lang w:eastAsia="it-IT"/>
+          <w:lang w:val="en-US"/>
         </w:rPr>
         <w:drawing>
           <wp:inline distT="0" distB="0" distL="0" distR="0" wp14:anchorId="52D5A0BD" wp14:editId="2917486C">
@@ -16645,30 +16485,21 @@
         </w:rPr>
         <w:t xml:space="preserve"> </w:t>
       </w:r>
-      <w:proofErr w:type="gramStart"/>
-      <w:r>
-        <w:rPr>
-          <w:rFonts w:ascii="Times New Roman" w:hAnsi="Times New Roman" w:cs="Times New Roman"/>
-          <w:sz w:val="22"/>
-        </w:rPr>
-        <w:t>17</w:t>
-      </w:r>
       <w:r>
         <w:rPr>
           <w:rFonts w:ascii="Times New Roman" w:hAnsi="Times New Roman" w:cs="Times New Roman"/>
           <w:sz w:val="22"/>
           <w:lang w:val="en-US"/>
         </w:rPr>
-        <w:t xml:space="preserve">  -</w:t>
-      </w:r>
-      <w:proofErr w:type="gramEnd"/>
+        <w:t>17</w:t>
+      </w:r>
       <w:r>
         <w:rPr>
           <w:rFonts w:ascii="Times New Roman" w:hAnsi="Times New Roman" w:cs="Times New Roman"/>
           <w:sz w:val="22"/>
           <w:lang w:val="en-US"/>
         </w:rPr>
-        <w:t xml:space="preserve"> Central heating system, controlled by Arduino</w:t>
+        <w:t xml:space="preserve">  - Central heating system, controlled by Arduino</w:t>
       </w:r>
     </w:p>
     <w:p>
@@ -16690,9 +16521,8 @@
         <w:rPr>
           <w:rFonts w:ascii="Times New Roman" w:hAnsi="Times New Roman" w:cs="Times New Roman"/>
           <w:noProof/>
-          <w:lang w:eastAsia="it-IT"/>
-        </w:rPr>
-        <w:lastRenderedPageBreak/>
+          <w:lang w:val="en-US"/>
+        </w:rPr>
         <w:drawing>
           <wp:inline distT="0" distB="0" distL="0" distR="0" wp14:anchorId="71C2D0BD" wp14:editId="59CECCFB">
             <wp:extent cx="5701085" cy="3451371"/>
@@ -16813,17 +16643,8 @@
           <w:rFonts w:ascii="Times New Roman" w:hAnsi="Times New Roman" w:cs="Times New Roman"/>
           <w:sz w:val="22"/>
         </w:rPr>
-        <w:t xml:space="preserve"> - Network heating </w:t>
-      </w:r>
-      <w:proofErr w:type="spellStart"/>
-      <w:r>
-        <w:rPr>
-          <w:rFonts w:ascii="Times New Roman" w:hAnsi="Times New Roman" w:cs="Times New Roman"/>
-          <w:sz w:val="22"/>
-        </w:rPr>
-        <w:t>system</w:t>
-      </w:r>
-      <w:proofErr w:type="spellEnd"/>
+        <w:t xml:space="preserve"> - Network heating system</w:t>
+      </w:r>
     </w:p>
     <w:p>
       <w:pPr>
@@ -16946,7 +16767,7 @@
         <w:rPr>
           <w:rFonts w:ascii="Times New Roman" w:hAnsi="Times New Roman" w:cs="Times New Roman"/>
           <w:noProof/>
-          <w:lang w:eastAsia="it-IT"/>
+          <w:lang w:val="en-US"/>
         </w:rPr>
         <w:drawing>
           <wp:anchor distT="0" distB="0" distL="114300" distR="114300" simplePos="0" relativeHeight="251714560" behindDoc="1" locked="0" layoutInCell="1" allowOverlap="1" wp14:anchorId="0487BA82" wp14:editId="660AB1B7">
@@ -17113,17 +16934,7 @@
           <w:shd w:val="clear" w:color="auto" w:fill="FFFFFF"/>
           <w:lang w:val="en-US"/>
         </w:rPr>
-        <w:t xml:space="preserve"> several libraries. These libraries are pieces of software that provide useful - but not essential - functionality, such </w:t>
-      </w:r>
-      <w:r>
-        <w:rPr>
-          <w:rFonts w:ascii="Times New Roman" w:hAnsi="Times New Roman" w:cs="Times New Roman"/>
-          <w:sz w:val="24"/>
-          <w:shd w:val="clear" w:color="auto" w:fill="FFFFFF"/>
-          <w:lang w:val="en-US"/>
-        </w:rPr>
-        <w:lastRenderedPageBreak/>
-        <w:t>as an abstraction to translate the command of rotation of a stepper engine to the electrical signals needed to perform such actions</w:t>
+        <w:t xml:space="preserve"> several libraries. These libraries are pieces of software that provide useful - but not essential - functionality, such as an abstraction to translate the command of rotation of a stepper engine to the electrical signals needed to perform such actions</w:t>
       </w:r>
       <w:r>
         <w:rPr>
@@ -17191,7 +17002,7 @@
           <w:sz w:val="24"/>
           <w:szCs w:val="24"/>
           <w:u w:val="single"/>
-          <w:lang w:eastAsia="it-IT"/>
+          <w:lang w:val="en-US"/>
         </w:rPr>
         <w:drawing>
           <wp:inline distT="0" distB="0" distL="0" distR="0" wp14:anchorId="4350A4EE" wp14:editId="07D40413">
@@ -17769,7 +17580,6 @@
           <w:szCs w:val="21"/>
           <w:shd w:val="clear" w:color="auto" w:fill="FFFFFF"/>
         </w:rPr>
-        <w:lastRenderedPageBreak/>
         <w:t xml:space="preserve">Per assicurare il collegamento del cogeneratore alla rete elettrica e al circuito di distribuzione idrica </w:t>
       </w:r>
       <w:r>
@@ -18953,7 +18763,6 @@
           <w:b/>
           <w:sz w:val="40"/>
         </w:rPr>
-        <w:lastRenderedPageBreak/>
         <w:t xml:space="preserve">4 </w:t>
       </w:r>
       <w:r>
@@ -19321,16 +19130,7 @@
           <w:sz w:val="24"/>
           <w:szCs w:val="24"/>
         </w:rPr>
-        <w:t xml:space="preserve">3.3 – Valutazione sull’utilità dell’esperienza – p. </w:t>
-      </w:r>
-      <w:proofErr w:type="gramStart"/>
-      <w:r>
-        <w:rPr>
-          <w:rFonts w:ascii="Times New Roman" w:hAnsi="Times New Roman" w:cs="Times New Roman"/>
-          <w:sz w:val="24"/>
-          <w:szCs w:val="24"/>
-        </w:rPr>
-        <w:t>11</w:t>
+        <w:t>3.3 – Valutazione sull’utilità dell’esperienza – p. 11</w:t>
       </w:r>
       <w:r>
         <w:rPr>
@@ -19344,16 +19144,7 @@
           <w:sz w:val="24"/>
           <w:szCs w:val="24"/>
         </w:rPr>
-        <w:t>Riflessioni</w:t>
-      </w:r>
-      <w:proofErr w:type="gramEnd"/>
-      <w:r>
-        <w:rPr>
-          <w:rFonts w:ascii="Times New Roman" w:hAnsi="Times New Roman" w:cs="Times New Roman"/>
-          <w:sz w:val="24"/>
-          <w:szCs w:val="24"/>
-        </w:rPr>
-        <w:t xml:space="preserve"> sull’esperienza (bella? Educativa?)</w:t>
+        <w:t>Riflessioni sull’esperienza (bella? Educativa?)</w:t>
       </w:r>
     </w:p>
     <w:p>
@@ -19686,7 +19477,7 @@
           <w:rPr>
             <w:noProof/>
           </w:rPr>
-          <w:t>14</w:t>
+          <w:t>1</w:t>
         </w:r>
         <w:r>
           <w:fldChar w:fldCharType="end"/>
@@ -23477,7 +23268,7 @@
 </file>
 
 <file path=customXml/itemProps1.xml><?xml version="1.0" encoding="utf-8"?>
-<ds:datastoreItem xmlns:ds="http://schemas.openxmlformats.org/officeDocument/2006/customXml" ds:itemID="{6803A17F-940B-400E-9B2D-DE4C467D5D88}">
+<ds:datastoreItem xmlns:ds="http://schemas.openxmlformats.org/officeDocument/2006/customXml" ds:itemID="{16259592-68EF-4153-ACE3-B13581EF8936}">
   <ds:schemaRefs>
     <ds:schemaRef ds:uri="http://schemas.openxmlformats.org/officeDocument/2006/bibliography"/>
   </ds:schemaRefs>

</xml_diff>

<commit_message>
Cambiato diagramma ciclo limite con ciclo ideale perchè era riferito al motore a 4 tempi e sostituito foto sezione motore non adatta
</commit_message>
<xml_diff>
--- a/tesina/tesina.docx
+++ b/tesina/tesina.docx
@@ -1,6 +1,6 @@
 
 <file path=word/document.xml><?xml version="1.0" encoding="utf-8"?>
-<w:document xmlns:wpc="http://schemas.microsoft.com/office/word/2010/wordprocessingCanvas" xmlns:cx="http://schemas.microsoft.com/office/drawing/2014/chartex" xmlns:mc="http://schemas.openxmlformats.org/markup-compatibility/2006" xmlns:o="urn:schemas-microsoft-com:office:office" xmlns:r="http://schemas.openxmlformats.org/officeDocument/2006/relationships" xmlns:m="http://schemas.openxmlformats.org/officeDocument/2006/math" xmlns:v="urn:schemas-microsoft-com:vml" xmlns:wp14="http://schemas.microsoft.com/office/word/2010/wordprocessingDrawing" xmlns:wp="http://schemas.openxmlformats.org/drawingml/2006/wordprocessingDrawing" xmlns:w10="urn:schemas-microsoft-com:office:word" xmlns:w="http://schemas.openxmlformats.org/wordprocessingml/2006/main" xmlns:w14="http://schemas.microsoft.com/office/word/2010/wordml" xmlns:w15="http://schemas.microsoft.com/office/word/2012/wordml" xmlns:w16se="http://schemas.microsoft.com/office/word/2015/wordml/symex" xmlns:wpg="http://schemas.microsoft.com/office/word/2010/wordprocessingGroup" xmlns:wpi="http://schemas.microsoft.com/office/word/2010/wordprocessingInk" xmlns:wne="http://schemas.microsoft.com/office/word/2006/wordml" xmlns:wps="http://schemas.microsoft.com/office/word/2010/wordprocessingShape" mc:Ignorable="w14 w15 w16se wp14">
+<w:document xmlns:wpc="http://schemas.microsoft.com/office/word/2010/wordprocessingCanvas" xmlns:mc="http://schemas.openxmlformats.org/markup-compatibility/2006" xmlns:o="urn:schemas-microsoft-com:office:office" xmlns:r="http://schemas.openxmlformats.org/officeDocument/2006/relationships" xmlns:m="http://schemas.openxmlformats.org/officeDocument/2006/math" xmlns:v="urn:schemas-microsoft-com:vml" xmlns:wp14="http://schemas.microsoft.com/office/word/2010/wordprocessingDrawing" xmlns:wp="http://schemas.openxmlformats.org/drawingml/2006/wordprocessingDrawing" xmlns:w10="urn:schemas-microsoft-com:office:word" xmlns:w="http://schemas.openxmlformats.org/wordprocessingml/2006/main" xmlns:w14="http://schemas.microsoft.com/office/word/2010/wordml" xmlns:w15="http://schemas.microsoft.com/office/word/2012/wordml" xmlns:wpg="http://schemas.microsoft.com/office/word/2010/wordprocessingGroup" xmlns:wpi="http://schemas.microsoft.com/office/word/2010/wordprocessingInk" xmlns:wne="http://schemas.microsoft.com/office/word/2006/wordml" xmlns:wps="http://schemas.microsoft.com/office/word/2010/wordprocessingShape" mc:Ignorable="w14 w15 wp14">
   <w:body>
     <w:p>
       <w:pPr>
@@ -17,7 +17,7 @@
           <w:rFonts w:ascii="Times New Roman" w:hAnsi="Times New Roman" w:cs="Times New Roman"/>
           <w:noProof/>
           <w:sz w:val="10"/>
-          <w:lang w:val="en-US"/>
+          <w:lang w:eastAsia="it-IT"/>
         </w:rPr>
         <w:drawing>
           <wp:inline distT="0" distB="0" distL="0" distR="0" wp14:anchorId="5066B9BB" wp14:editId="0FF01021">
@@ -568,7 +568,7 @@
           <w:b/>
           <w:noProof/>
           <w:sz w:val="40"/>
-          <w:lang w:val="en-US"/>
+          <w:lang w:eastAsia="it-IT"/>
         </w:rPr>
         <mc:AlternateContent>
           <mc:Choice Requires="wps">
@@ -683,7 +683,7 @@
               </wp:anchor>
             </w:drawing>
           </mc:Choice>
-          <mc:Fallback>
+          <mc:Fallback xmlns:w16se="http://schemas.microsoft.com/office/word/2015/wordml/symex" xmlns:cx="http://schemas.microsoft.com/office/drawing/2014/chartex">
             <w:pict>
               <v:oval w14:anchorId="05CF2EC1" id="Ovale 13" o:spid="_x0000_s1026" style="position:absolute;left:0;text-align:left;margin-left:376.15pt;margin-top:114.4pt;width:99.75pt;height:94.5pt;z-index:251679744;visibility:visible;mso-wrap-style:square;mso-width-percent:0;mso-height-percent:0;mso-wrap-distance-left:9pt;mso-wrap-distance-top:0;mso-wrap-distance-right:9pt;mso-wrap-distance-bottom:0;mso-position-horizontal:absolute;mso-position-horizontal-relative:margin;mso-position-vertical:absolute;mso-position-vertical-relative:text;mso-width-percent:0;mso-height-percent:0;mso-width-relative:margin;mso-height-relative:margin;v-text-anchor:middle" o:gfxdata="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" fillcolor="#af4f0f [2149]" stroked="f">
                 <v:fill color2="#f4b083 [1941]" rotate="t" angle="180" colors="0 #b0500f;31457f #ee8137;1 #f4b183" focus="100%" type="gradient"/>
@@ -719,7 +719,7 @@
           <w:b/>
           <w:noProof/>
           <w:sz w:val="40"/>
-          <w:lang w:val="en-US"/>
+          <w:lang w:eastAsia="it-IT"/>
         </w:rPr>
         <mc:AlternateContent>
           <mc:Choice Requires="wps">
@@ -786,7 +786,7 @@
               </wp:anchor>
             </w:drawing>
           </mc:Choice>
-          <mc:Fallback>
+          <mc:Fallback xmlns:w16se="http://schemas.microsoft.com/office/word/2015/wordml/symex" xmlns:cx="http://schemas.microsoft.com/office/drawing/2014/chartex">
             <w:pict>
               <v:shapetype w14:anchorId="1F7B9D8E" id="_x0000_t55" coordsize="21600,21600" o:spt="55" adj="16200" path="m@0,l,0@1,10800,,21600@0,21600,21600,10800xe">
                 <v:stroke joinstyle="miter"/>
@@ -813,7 +813,7 @@
           <w:b/>
           <w:noProof/>
           <w:sz w:val="40"/>
-          <w:lang w:val="en-US"/>
+          <w:lang w:eastAsia="it-IT"/>
         </w:rPr>
         <mc:AlternateContent>
           <mc:Choice Requires="wps">
@@ -888,7 +888,7 @@
               </wp:anchor>
             </w:drawing>
           </mc:Choice>
-          <mc:Fallback>
+          <mc:Fallback xmlns:w16se="http://schemas.microsoft.com/office/word/2015/wordml/symex" xmlns:cx="http://schemas.microsoft.com/office/drawing/2014/chartex">
             <w:pict>
               <v:shape w14:anchorId="386F709C" id="Gallone 24" o:spid="_x0000_s1026" type="#_x0000_t55" style="position:absolute;margin-left:308.85pt;margin-top:178.45pt;width:63.75pt;height:37.5pt;rotation:-1597398fd;z-index:251696128;visibility:visible;mso-wrap-style:square;mso-width-percent:0;mso-wrap-distance-left:9pt;mso-wrap-distance-top:0;mso-wrap-distance-right:9pt;mso-wrap-distance-bottom:0;mso-position-horizontal:absolute;mso-position-horizontal-relative:text;mso-position-vertical:absolute;mso-position-vertical-relative:text;mso-width-percent:0;mso-width-relative:margin;v-text-anchor:middle" o:gfxdata="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" adj="15247" fillcolor="#c45911 [2405]" strokecolor="#ffd966 [1943]" strokeweight="1pt"/>
             </w:pict>
@@ -901,7 +901,7 @@
           <w:b/>
           <w:noProof/>
           <w:sz w:val="40"/>
-          <w:lang w:val="en-US"/>
+          <w:lang w:eastAsia="it-IT"/>
         </w:rPr>
         <mc:AlternateContent>
           <mc:Choice Requires="wps">
@@ -1004,7 +1004,7 @@
               </wp:anchor>
             </w:drawing>
           </mc:Choice>
-          <mc:Fallback>
+          <mc:Fallback xmlns:w16se="http://schemas.microsoft.com/office/word/2015/wordml/symex" xmlns:cx="http://schemas.microsoft.com/office/drawing/2014/chartex">
             <w:pict>
               <v:oval w14:anchorId="668565F0" id="Ovale 6" o:spid="_x0000_s1027" style="position:absolute;left:0;text-align:left;margin-left:181.8pt;margin-top:188.35pt;width:133.5pt;height:123.75pt;z-index:251669504;visibility:visible;mso-wrap-style:square;mso-width-percent:0;mso-height-percent:0;mso-wrap-distance-left:9pt;mso-wrap-distance-top:0;mso-wrap-distance-right:9pt;mso-wrap-distance-bottom:0;mso-position-horizontal:absolute;mso-position-horizontal-relative:margin;mso-position-vertical:absolute;mso-position-vertical-relative:text;mso-width-percent:0;mso-height-percent:0;mso-width-relative:margin;mso-height-relative:margin;v-text-anchor:middle" o:gfxdata="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" fillcolor="#555 [2160]" strokecolor="black [3200]" strokeweight=".5pt">
                 <v:fill color2="#313131 [2608]" rotate="t" colors="0 #9b9b9b;.5 #8e8e8e;1 #797979" focus="100%" type="gradient">
@@ -1063,7 +1063,7 @@
           <w:b/>
           <w:noProof/>
           <w:sz w:val="40"/>
-          <w:lang w:val="en-US"/>
+          <w:lang w:eastAsia="it-IT"/>
         </w:rPr>
         <mc:AlternateContent>
           <mc:Choice Requires="wps">
@@ -1123,7 +1123,7 @@
               </wp:anchor>
             </w:drawing>
           </mc:Choice>
-          <mc:Fallback>
+          <mc:Fallback xmlns:w16se="http://schemas.microsoft.com/office/word/2015/wordml/symex" xmlns:cx="http://schemas.microsoft.com/office/drawing/2014/chartex">
             <w:pict>
               <v:shape w14:anchorId="7945D584" id="Gallone 18" o:spid="_x0000_s1026" type="#_x0000_t55" style="position:absolute;margin-left:123.85pt;margin-top:280.4pt;width:63.75pt;height:37.5pt;rotation:10162386fd;z-index:251685888;visibility:visible;mso-wrap-style:square;mso-width-percent:0;mso-wrap-distance-left:9pt;mso-wrap-distance-top:0;mso-wrap-distance-right:9pt;mso-wrap-distance-bottom:0;mso-position-horizontal:absolute;mso-position-horizontal-relative:text;mso-position-vertical:absolute;mso-position-vertical-relative:text;mso-width-percent:0;mso-width-relative:margin;v-text-anchor:middle" o:gfxdata="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" adj="15247" fillcolor="#ffd555 [2167]" strokecolor="#ffc000 [3207]" strokeweight=".5pt">
                 <v:fill color2="#ffcc31 [2615]" rotate="t" colors="0 #ffdd9c;.5 #ffd78e;1 #ffd479" focus="100%" type="gradient">
@@ -1140,7 +1140,7 @@
           <w:b/>
           <w:noProof/>
           <w:sz w:val="40"/>
-          <w:lang w:val="en-US"/>
+          <w:lang w:eastAsia="it-IT"/>
         </w:rPr>
         <mc:AlternateContent>
           <mc:Choice Requires="wps">
@@ -1202,7 +1202,7 @@
               </wp:anchor>
             </w:drawing>
           </mc:Choice>
-          <mc:Fallback>
+          <mc:Fallback xmlns:w16se="http://schemas.microsoft.com/office/word/2015/wordml/symex" xmlns:cx="http://schemas.microsoft.com/office/drawing/2014/chartex">
             <w:pict>
               <v:shape w14:anchorId="5DBCCE5D" id="Gallone 25" o:spid="_x0000_s1026" type="#_x0000_t55" style="position:absolute;margin-left:120.25pt;margin-top:181.6pt;width:63.75pt;height:37.5pt;rotation:-10163872fd;z-index:251698176;visibility:visible;mso-wrap-style:square;mso-width-percent:0;mso-wrap-distance-left:9pt;mso-wrap-distance-top:0;mso-wrap-distance-right:9pt;mso-wrap-distance-bottom:0;mso-position-horizontal:absolute;mso-position-horizontal-relative:text;mso-position-vertical:absolute;mso-position-vertical-relative:text;mso-width-percent:0;mso-width-relative:margin;v-text-anchor:middle" o:gfxdata="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" adj="15247" fillcolor="#e7e6e6 [3203]" strokecolor="#1f4d78 [1604]" strokeweight="1pt"/>
             </w:pict>
@@ -1215,7 +1215,7 @@
           <w:b/>
           <w:noProof/>
           <w:sz w:val="40"/>
-          <w:lang w:val="en-US"/>
+          <w:lang w:eastAsia="it-IT"/>
         </w:rPr>
         <mc:AlternateContent>
           <mc:Choice Requires="wps">
@@ -1309,7 +1309,7 @@
               </wp:anchor>
             </w:drawing>
           </mc:Choice>
-          <mc:Fallback>
+          <mc:Fallback xmlns:w16se="http://schemas.microsoft.com/office/word/2015/wordml/symex" xmlns:cx="http://schemas.microsoft.com/office/drawing/2014/chartex">
             <w:pict>
               <v:oval w14:anchorId="19435661" id="Ovale 1" o:spid="_x0000_s1028" style="position:absolute;left:0;text-align:left;margin-left:201.3pt;margin-top:15.85pt;width:99.75pt;height:94.5pt;z-index:251659264;visibility:visible;mso-wrap-style:square;mso-width-percent:0;mso-height-percent:0;mso-wrap-distance-left:9pt;mso-wrap-distance-top:0;mso-wrap-distance-right:9pt;mso-wrap-distance-bottom:0;mso-position-horizontal:absolute;mso-position-horizontal-relative:margin;mso-position-vertical:absolute;mso-position-vertical-relative:text;mso-width-percent:0;mso-height-percent:0;mso-width-relative:margin;mso-height-relative:margin;v-text-anchor:middle" o:gfxdata="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" fillcolor="#9ecb81 [2169]" strokecolor="#70ad47 [3209]" strokeweight=".5pt">
                 <v:fill color2="#8ac066 [2617]" rotate="t" colors="0 #b5d5a7;.5 #aace99;1 #9cca86" focus="100%" type="gradient">
@@ -1353,7 +1353,7 @@
           <w:b/>
           <w:noProof/>
           <w:sz w:val="40"/>
-          <w:lang w:val="en-US"/>
+          <w:lang w:eastAsia="it-IT"/>
         </w:rPr>
         <mc:AlternateContent>
           <mc:Choice Requires="wps">
@@ -1448,7 +1448,7 @@
               </wp:anchor>
             </w:drawing>
           </mc:Choice>
-          <mc:Fallback>
+          <mc:Fallback xmlns:w16se="http://schemas.microsoft.com/office/word/2015/wordml/symex" xmlns:cx="http://schemas.microsoft.com/office/drawing/2014/chartex">
             <w:pict>
               <v:oval w14:anchorId="34B65723" id="Ovale 11" o:spid="_x0000_s1029" style="position:absolute;left:0;text-align:left;margin-left:22.2pt;margin-top:288.45pt;width:97.5pt;height:94.5pt;z-index:251675648;visibility:visible;mso-wrap-style:square;mso-width-percent:0;mso-height-percent:0;mso-wrap-distance-left:9pt;mso-wrap-distance-top:0;mso-wrap-distance-right:9pt;mso-wrap-distance-bottom:0;mso-position-horizontal:absolute;mso-position-horizontal-relative:margin;mso-position-vertical:absolute;mso-position-vertical-relative:text;mso-width-percent:0;mso-height-percent:0;mso-width-relative:margin;mso-height-relative:margin;v-text-anchor:middle" o:gfxdata="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" fillcolor="#ffe599 [1303]" strokecolor="#ffc000 [3207]" strokeweight=".5pt">
                 <v:stroke joinstyle="miter"/>
@@ -1481,7 +1481,7 @@
           <w:noProof/>
           <w:color w:val="808080" w:themeColor="background1" w:themeShade="80"/>
           <w:sz w:val="40"/>
-          <w:lang w:val="en-US"/>
+          <w:lang w:eastAsia="it-IT"/>
         </w:rPr>
         <mc:AlternateContent>
           <mc:Choice Requires="wps">
@@ -1548,7 +1548,7 @@
               </wp:anchor>
             </w:drawing>
           </mc:Choice>
-          <mc:Fallback>
+          <mc:Fallback xmlns:w16se="http://schemas.microsoft.com/office/word/2015/wordml/symex" xmlns:cx="http://schemas.microsoft.com/office/drawing/2014/chartex">
             <w:pict>
               <v:shape w14:anchorId="7F5B2DE9" id="Gallone 22" o:spid="_x0000_s1026" type="#_x0000_t55" style="position:absolute;margin-left:214.1pt;margin-top:332.5pt;width:63.75pt;height:37.5pt;rotation:90;z-index:251692032;visibility:visible;mso-wrap-style:square;mso-width-percent:0;mso-wrap-distance-left:9pt;mso-wrap-distance-top:0;mso-wrap-distance-right:9pt;mso-wrap-distance-bottom:0;mso-position-horizontal:absolute;mso-position-horizontal-relative:text;mso-position-vertical:absolute;mso-position-vertical-relative:text;mso-width-percent:0;mso-width-relative:margin;v-text-anchor:middle" o:gfxdata="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" adj="15247" fillcolor="#aeaaaa [2414]" strokecolor="#1f4d78 [1604]" strokeweight="1pt"/>
             </w:pict>
@@ -1561,7 +1561,7 @@
           <w:b/>
           <w:noProof/>
           <w:sz w:val="40"/>
-          <w:lang w:val="en-US"/>
+          <w:lang w:eastAsia="it-IT"/>
         </w:rPr>
         <mc:AlternateContent>
           <mc:Choice Requires="wps">
@@ -1646,7 +1646,7 @@
               </wp:anchor>
             </w:drawing>
           </mc:Choice>
-          <mc:Fallback>
+          <mc:Fallback xmlns:w16se="http://schemas.microsoft.com/office/word/2015/wordml/symex" xmlns:cx="http://schemas.microsoft.com/office/drawing/2014/chartex">
             <w:pict>
               <v:oval w14:anchorId="476CD77A" id="Ovale 10" o:spid="_x0000_s1030" style="position:absolute;left:0;text-align:left;margin-left:194.05pt;margin-top:395.15pt;width:99.75pt;height:94.5pt;z-index:251673600;visibility:visible;mso-wrap-style:square;mso-width-percent:0;mso-height-percent:0;mso-wrap-distance-left:9pt;mso-wrap-distance-top:0;mso-wrap-distance-right:9pt;mso-wrap-distance-bottom:0;mso-position-horizontal:absolute;mso-position-horizontal-relative:margin;mso-position-vertical:absolute;mso-position-vertical-relative:text;mso-width-percent:0;mso-height-percent:0;mso-width-relative:margin;mso-height-relative:margin;v-text-anchor:middle" o:gfxdata="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" fillcolor="#e8e7e7 [2995]" strokecolor="#5b9bd5 [3204]" strokeweight=".5pt">
                 <v:fill color2="#928e8e [2019]" rotate="t" colors="0 #ebeaea;.5 #e4e3e3;1 #bcbbbb" focus="100%" type="gradient">
@@ -1721,7 +1721,7 @@
           <w:b/>
           <w:noProof/>
           <w:sz w:val="40"/>
-          <w:lang w:val="en-US"/>
+          <w:lang w:eastAsia="it-IT"/>
         </w:rPr>
         <mc:AlternateContent>
           <mc:Choice Requires="wps">
@@ -1806,7 +1806,7 @@
               </wp:anchor>
             </w:drawing>
           </mc:Choice>
-          <mc:Fallback>
+          <mc:Fallback xmlns:w16se="http://schemas.microsoft.com/office/word/2015/wordml/symex" xmlns:cx="http://schemas.microsoft.com/office/drawing/2014/chartex">
             <w:pict>
               <v:oval w14:anchorId="75C70DAA" id="Ovale 14" o:spid="_x0000_s1031" style="position:absolute;left:0;text-align:left;margin-left:20.4pt;margin-top:21.65pt;width:99.75pt;height:94.5pt;z-index:251681792;visibility:visible;mso-wrap-style:square;mso-width-percent:0;mso-height-percent:0;mso-wrap-distance-left:9pt;mso-wrap-distance-top:0;mso-wrap-distance-right:9pt;mso-wrap-distance-bottom:0;mso-position-horizontal:absolute;mso-position-horizontal-relative:margin;mso-position-vertical:absolute;mso-position-vertical-relative:text;mso-width-percent:0;mso-height-percent:0;mso-width-relative:margin;mso-height-relative:margin;v-text-anchor:middle" o:gfxdata="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" fillcolor="white [3057]" strokecolor="#5b9bd5 [3204]" strokeweight=".5pt">
                 <v:stroke joinstyle="miter"/>
@@ -1918,7 +1918,7 @@
           <w:b/>
           <w:noProof/>
           <w:sz w:val="40"/>
-          <w:lang w:val="en-US"/>
+          <w:lang w:eastAsia="it-IT"/>
         </w:rPr>
         <mc:AlternateContent>
           <mc:Choice Requires="wps">
@@ -2015,7 +2015,7 @@
               </wp:anchor>
             </w:drawing>
           </mc:Choice>
-          <mc:Fallback>
+          <mc:Fallback xmlns:w16se="http://schemas.microsoft.com/office/word/2015/wordml/symex" xmlns:cx="http://schemas.microsoft.com/office/drawing/2014/chartex">
             <w:pict>
               <v:oval w14:anchorId="0D5768D6" id="Ovale 12" o:spid="_x0000_s1032" style="position:absolute;left:0;text-align:left;margin-left:381.35pt;margin-top:12.65pt;width:99.75pt;height:94.5pt;z-index:251677696;visibility:visible;mso-wrap-style:square;mso-width-percent:0;mso-height-percent:0;mso-wrap-distance-left:9pt;mso-wrap-distance-top:0;mso-wrap-distance-right:9pt;mso-wrap-distance-bottom:0;mso-position-horizontal:absolute;mso-position-horizontal-relative:margin;mso-position-vertical:absolute;mso-position-vertical-relative:text;mso-width-percent:0;mso-height-percent:0;mso-width-relative:margin;mso-height-relative:margin;v-text-anchor:middle" o:gfxdata="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" fillcolor="#4472c4 [3208]" stroked="f">
                 <v:fill opacity="32896f"/>
@@ -2051,7 +2051,7 @@
           <w:b/>
           <w:noProof/>
           <w:sz w:val="40"/>
-          <w:lang w:val="en-US"/>
+          <w:lang w:eastAsia="it-IT"/>
         </w:rPr>
         <mc:AlternateContent>
           <mc:Choice Requires="wps">
@@ -2125,7 +2125,7 @@
               </wp:anchor>
             </w:drawing>
           </mc:Choice>
-          <mc:Fallback>
+          <mc:Fallback xmlns:w16se="http://schemas.microsoft.com/office/word/2015/wordml/symex" xmlns:cx="http://schemas.microsoft.com/office/drawing/2014/chartex">
             <w:pict>
               <v:shape w14:anchorId="25227AE9" id="Gallone 23" o:spid="_x0000_s1026" type="#_x0000_t55" style="position:absolute;margin-left:317.8pt;margin-top:1.35pt;width:63.75pt;height:37.5pt;rotation:1731423fd;z-index:251694080;visibility:visible;mso-wrap-style:square;mso-width-percent:0;mso-wrap-distance-left:9pt;mso-wrap-distance-top:0;mso-wrap-distance-right:9pt;mso-wrap-distance-bottom:0;mso-position-horizontal:absolute;mso-position-horizontal-relative:text;mso-position-vertical:absolute;mso-position-vertical-relative:text;mso-width-percent:0;mso-width-relative:margin;v-text-anchor:middle" o:gfxdata="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" adj="15247" fillcolor="#2f5496 [2408]" strokecolor="#2f5496 [2408]" strokeweight="1pt"/>
             </w:pict>
@@ -2276,6 +2276,7 @@
           <w:b/>
           <w:sz w:val="40"/>
         </w:rPr>
+        <w:lastRenderedPageBreak/>
         <w:t>INDICE</w:t>
       </w:r>
     </w:p>
@@ -3023,13 +3024,41 @@
           <w:sz w:val="24"/>
         </w:rPr>
       </w:pPr>
+      <w:proofErr w:type="spellStart"/>
       <w:r>
         <w:rPr>
           <w:rFonts w:ascii="Times New Roman" w:hAnsi="Times New Roman" w:cs="Times New Roman"/>
           <w:i/>
           <w:sz w:val="24"/>
         </w:rPr>
-        <w:t xml:space="preserve">Heating systems </w:t>
+        <w:t>Heating</w:t>
+      </w:r>
+      <w:proofErr w:type="spellEnd"/>
+      <w:r>
+        <w:rPr>
+          <w:rFonts w:ascii="Times New Roman" w:hAnsi="Times New Roman" w:cs="Times New Roman"/>
+          <w:i/>
+          <w:sz w:val="24"/>
+        </w:rPr>
+        <w:t xml:space="preserve"> </w:t>
+      </w:r>
+      <w:proofErr w:type="spellStart"/>
+      <w:r>
+        <w:rPr>
+          <w:rFonts w:ascii="Times New Roman" w:hAnsi="Times New Roman" w:cs="Times New Roman"/>
+          <w:i/>
+          <w:sz w:val="24"/>
+        </w:rPr>
+        <w:t>systems</w:t>
+      </w:r>
+      <w:proofErr w:type="spellEnd"/>
+      <w:r>
+        <w:rPr>
+          <w:rFonts w:ascii="Times New Roman" w:hAnsi="Times New Roman" w:cs="Times New Roman"/>
+          <w:i/>
+          <w:sz w:val="24"/>
+        </w:rPr>
+        <w:t xml:space="preserve"> </w:t>
       </w:r>
     </w:p>
     <w:p>
@@ -3052,8 +3081,36 @@
           <w:i/>
           <w:sz w:val="24"/>
         </w:rPr>
-        <w:t>C++ &amp; embedded systems</w:t>
-      </w:r>
+        <w:t xml:space="preserve">C++ &amp; </w:t>
+      </w:r>
+      <w:proofErr w:type="spellStart"/>
+      <w:r>
+        <w:rPr>
+          <w:rFonts w:ascii="Times New Roman" w:hAnsi="Times New Roman" w:cs="Times New Roman"/>
+          <w:i/>
+          <w:sz w:val="24"/>
+        </w:rPr>
+        <w:t>embedded</w:t>
+      </w:r>
+      <w:proofErr w:type="spellEnd"/>
+      <w:r>
+        <w:rPr>
+          <w:rFonts w:ascii="Times New Roman" w:hAnsi="Times New Roman" w:cs="Times New Roman"/>
+          <w:i/>
+          <w:sz w:val="24"/>
+        </w:rPr>
+        <w:t xml:space="preserve"> </w:t>
+      </w:r>
+      <w:proofErr w:type="spellStart"/>
+      <w:r>
+        <w:rPr>
+          <w:rFonts w:ascii="Times New Roman" w:hAnsi="Times New Roman" w:cs="Times New Roman"/>
+          <w:i/>
+          <w:sz w:val="24"/>
+        </w:rPr>
+        <w:t>systems</w:t>
+      </w:r>
+      <w:proofErr w:type="spellEnd"/>
     </w:p>
     <w:p>
       <w:pPr>
@@ -3151,6 +3208,7 @@
         <w:rPr>
           <w:rFonts w:ascii="Times New Roman" w:hAnsi="Times New Roman" w:cs="Times New Roman"/>
         </w:rPr>
+        <w:lastRenderedPageBreak/>
         <w:t>Da fare: mettere numero di pagine su indice</w:t>
       </w:r>
       <w:r>
@@ -3204,7 +3262,7 @@
         <w:rPr>
           <w:rFonts w:ascii="Times New Roman" w:hAnsi="Times New Roman" w:cs="Times New Roman"/>
           <w:noProof/>
-          <w:lang w:val="en-US"/>
+          <w:lang w:eastAsia="it-IT"/>
         </w:rPr>
         <w:drawing>
           <wp:inline distT="0" distB="0" distL="0" distR="0" wp14:anchorId="4C1A7B1B" wp14:editId="2EF1AA9A">
@@ -3894,7 +3952,16 @@
           <w:sz w:val="24"/>
           <w:szCs w:val="24"/>
         </w:rPr>
-        <w:t>. Per questo motivo la portata di vapore, necessaria per l'utilizzazione termica, viene sottratta dalla turbina</w:t>
+        <w:t xml:space="preserve">. Per questo motivo la portata di vapore, necessaria per l'utilizzazione termica, viene sottratta </w:t>
+      </w:r>
+      <w:r>
+        <w:rPr>
+          <w:rFonts w:ascii="Times New Roman" w:hAnsi="Times New Roman" w:cs="Times New Roman"/>
+          <w:sz w:val="24"/>
+          <w:szCs w:val="24"/>
+        </w:rPr>
+        <w:lastRenderedPageBreak/>
+        <w:t>dalla turbina</w:t>
       </w:r>
       <w:r>
         <w:rPr>
@@ -3958,7 +4025,7 @@
       <w:r>
         <w:rPr>
           <w:noProof/>
-          <w:lang w:val="en-US"/>
+          <w:lang w:eastAsia="it-IT"/>
         </w:rPr>
         <mc:AlternateContent>
           <mc:Choice Requires="wps">
@@ -4071,7 +4138,7 @@
               </wp:anchor>
             </w:drawing>
           </mc:Choice>
-          <mc:Fallback>
+          <mc:Fallback xmlns:w16se="http://schemas.microsoft.com/office/word/2015/wordml/symex" xmlns:cx="http://schemas.microsoft.com/office/drawing/2014/chartex">
             <w:pict>
               <v:shapetype w14:anchorId="389F2653" id="_x0000_t202" coordsize="21600,21600" o:spt="202" path="m,l,21600r21600,l21600,xe">
                 <v:stroke joinstyle="miter"/>
@@ -4144,7 +4211,7 @@
       <w:r>
         <w:rPr>
           <w:noProof/>
-          <w:lang w:val="en-US"/>
+          <w:lang w:eastAsia="it-IT"/>
         </w:rPr>
         <w:drawing>
           <wp:anchor distT="0" distB="0" distL="114300" distR="114300" simplePos="0" relativeHeight="251718656" behindDoc="1" locked="0" layoutInCell="1" allowOverlap="1" wp14:anchorId="6C79A9BA" wp14:editId="12712D79">
@@ -4450,7 +4517,25 @@
           <w:sz w:val="24"/>
           <w:szCs w:val="24"/>
         </w:rPr>
-        <w:t xml:space="preserve"> anche la trigenerazione, la quale identifica la produzione combinata, a partire da un’unica fonte</w:t>
+        <w:t xml:space="preserve"> anche la </w:t>
+      </w:r>
+      <w:proofErr w:type="spellStart"/>
+      <w:r>
+        <w:rPr>
+          <w:rFonts w:ascii="Times New Roman" w:hAnsi="Times New Roman" w:cs="Times New Roman"/>
+          <w:sz w:val="24"/>
+          <w:szCs w:val="24"/>
+        </w:rPr>
+        <w:t>trigenerazione</w:t>
+      </w:r>
+      <w:proofErr w:type="spellEnd"/>
+      <w:r>
+        <w:rPr>
+          <w:rFonts w:ascii="Times New Roman" w:hAnsi="Times New Roman" w:cs="Times New Roman"/>
+          <w:sz w:val="24"/>
+          <w:szCs w:val="24"/>
+        </w:rPr>
+        <w:t>, la quale identifica la produzione combinata, a partire da un’unica fonte</w:t>
       </w:r>
       <w:r>
         <w:rPr>
@@ -4539,7 +4624,7 @@
         <w:rPr>
           <w:rFonts w:ascii="Times New Roman" w:hAnsi="Times New Roman" w:cs="Times New Roman"/>
           <w:noProof/>
-          <w:lang w:val="en-US"/>
+          <w:lang w:eastAsia="it-IT"/>
         </w:rPr>
         <w:drawing>
           <wp:inline distT="0" distB="0" distL="0" distR="0" wp14:anchorId="0F4AE50C" wp14:editId="4741AF7C">
@@ -4683,6 +4768,7 @@
           <w:sz w:val="28"/>
           <w:szCs w:val="24"/>
         </w:rPr>
+        <w:lastRenderedPageBreak/>
         <w:t xml:space="preserve">1.2 Regolatori programmabili e Arduino </w:t>
       </w:r>
     </w:p>
@@ -4719,7 +4805,7 @@
         <w:rPr>
           <w:rFonts w:ascii="Times New Roman" w:hAnsi="Times New Roman" w:cs="Times New Roman"/>
           <w:noProof/>
-          <w:lang w:val="en-US"/>
+          <w:lang w:eastAsia="it-IT"/>
         </w:rPr>
         <w:drawing>
           <wp:anchor distT="0" distB="0" distL="114300" distR="114300" simplePos="0" relativeHeight="251722752" behindDoc="1" locked="0" layoutInCell="1" allowOverlap="1" wp14:anchorId="6AFD3F94" wp14:editId="107D01B0">
@@ -4832,7 +4918,43 @@
           <w:sz w:val="24"/>
           <w:szCs w:val="24"/>
         </w:rPr>
-        <w:t xml:space="preserve"> degli algoritmi che ne regolano il funzionamento. Spesso i regolatori industriali dispongono di interfacce di programmazione molto limitate, essendo costruiti per una singola applicazione. Si basano su schede programmabili e offrono parametri configurabili, ma non vantano la riprogrammabilità tipica di una macchina di Turing, </w:t>
+        <w:t xml:space="preserve"> degli algoritmi che ne regolano il funzionamento. Spesso i regolatori industriali dispongono di interfacce di programmazione molto limitate, essendo costruiti per una singola applicazione. Si basano su schede programmabili e offrono parametri configurabili, ma non vantano la </w:t>
+      </w:r>
+      <w:proofErr w:type="spellStart"/>
+      <w:r>
+        <w:rPr>
+          <w:rFonts w:ascii="Times New Roman" w:hAnsi="Times New Roman" w:cs="Times New Roman"/>
+          <w:sz w:val="24"/>
+          <w:szCs w:val="24"/>
+        </w:rPr>
+        <w:t>riprogrammabilità</w:t>
+      </w:r>
+      <w:proofErr w:type="spellEnd"/>
+      <w:r>
+        <w:rPr>
+          <w:rFonts w:ascii="Times New Roman" w:hAnsi="Times New Roman" w:cs="Times New Roman"/>
+          <w:sz w:val="24"/>
+          <w:szCs w:val="24"/>
+        </w:rPr>
+        <w:t xml:space="preserve"> tipica di una macchina di </w:t>
+      </w:r>
+      <w:proofErr w:type="spellStart"/>
+      <w:r>
+        <w:rPr>
+          <w:rFonts w:ascii="Times New Roman" w:hAnsi="Times New Roman" w:cs="Times New Roman"/>
+          <w:sz w:val="24"/>
+          <w:szCs w:val="24"/>
+        </w:rPr>
+        <w:t>Turing</w:t>
+      </w:r>
+      <w:proofErr w:type="spellEnd"/>
+      <w:r>
+        <w:rPr>
+          <w:rFonts w:ascii="Times New Roman" w:hAnsi="Times New Roman" w:cs="Times New Roman"/>
+          <w:sz w:val="24"/>
+          <w:szCs w:val="24"/>
+        </w:rPr>
+        <w:t xml:space="preserve">, </w:t>
       </w:r>
       <w:r>
         <w:rPr>
@@ -4848,15 +4970,51 @@
           <w:sz w:val="24"/>
           <w:szCs w:val="24"/>
         </w:rPr>
-        <w:t>computer, un microchip e</w:t>
-      </w:r>
-      <w:r>
-        <w:rPr>
-          <w:rFonts w:ascii="Times New Roman" w:hAnsi="Times New Roman" w:cs="Times New Roman"/>
-          <w:sz w:val="24"/>
-          <w:szCs w:val="24"/>
-        </w:rPr>
-        <w:t xml:space="preserve">mbedded o un comune smartphone. </w:t>
+        <w:t xml:space="preserve">computer, un microchip </w:t>
+      </w:r>
+      <w:proofErr w:type="spellStart"/>
+      <w:r>
+        <w:rPr>
+          <w:rFonts w:ascii="Times New Roman" w:hAnsi="Times New Roman" w:cs="Times New Roman"/>
+          <w:sz w:val="24"/>
+          <w:szCs w:val="24"/>
+        </w:rPr>
+        <w:t>e</w:t>
+      </w:r>
+      <w:r>
+        <w:rPr>
+          <w:rFonts w:ascii="Times New Roman" w:hAnsi="Times New Roman" w:cs="Times New Roman"/>
+          <w:sz w:val="24"/>
+          <w:szCs w:val="24"/>
+        </w:rPr>
+        <w:t>mbedded</w:t>
+      </w:r>
+      <w:proofErr w:type="spellEnd"/>
+      <w:r>
+        <w:rPr>
+          <w:rFonts w:ascii="Times New Roman" w:hAnsi="Times New Roman" w:cs="Times New Roman"/>
+          <w:sz w:val="24"/>
+          <w:szCs w:val="24"/>
+        </w:rPr>
+        <w:t xml:space="preserve"> o un comune </w:t>
+      </w:r>
+      <w:proofErr w:type="spellStart"/>
+      <w:r>
+        <w:rPr>
+          <w:rFonts w:ascii="Times New Roman" w:hAnsi="Times New Roman" w:cs="Times New Roman"/>
+          <w:sz w:val="24"/>
+          <w:szCs w:val="24"/>
+        </w:rPr>
+        <w:t>smartphone</w:t>
+      </w:r>
+      <w:proofErr w:type="spellEnd"/>
+      <w:r>
+        <w:rPr>
+          <w:rFonts w:ascii="Times New Roman" w:hAnsi="Times New Roman" w:cs="Times New Roman"/>
+          <w:sz w:val="24"/>
+          <w:szCs w:val="24"/>
+        </w:rPr>
+        <w:t xml:space="preserve">. </w:t>
       </w:r>
     </w:p>
     <w:p>
@@ -4873,7 +5031,7 @@
         <w:rPr>
           <w:rFonts w:ascii="Times New Roman" w:hAnsi="Times New Roman" w:cs="Times New Roman"/>
           <w:noProof/>
-          <w:lang w:val="en-US"/>
+          <w:lang w:eastAsia="it-IT"/>
         </w:rPr>
         <w:drawing>
           <wp:anchor distT="0" distB="0" distL="114300" distR="114300" simplePos="0" relativeHeight="251721728" behindDoc="1" locked="0" layoutInCell="1" allowOverlap="1" wp14:anchorId="26B67D27" wp14:editId="41EC0E32">
@@ -4997,7 +5155,7 @@
       <w:r>
         <w:rPr>
           <w:noProof/>
-          <w:lang w:val="en-US"/>
+          <w:lang w:eastAsia="it-IT"/>
         </w:rPr>
         <mc:AlternateContent>
           <mc:Choice Requires="wps">
@@ -5115,7 +5273,7 @@
               </wp:anchor>
             </w:drawing>
           </mc:Choice>
-          <mc:Fallback>
+          <mc:Fallback xmlns:w16se="http://schemas.microsoft.com/office/word/2015/wordml/symex" xmlns:cx="http://schemas.microsoft.com/office/drawing/2014/chartex">
             <w:pict>
               <v:shape w14:anchorId="17E96384" id="Casella di testo 28" o:spid="_x0000_s1034" type="#_x0000_t202" style="position:absolute;left:0;text-align:left;margin-left:133.35pt;margin-top:164.8pt;width:184.55pt;height:.05pt;z-index:-251591680;visibility:visible;mso-wrap-style:square;mso-width-percent:0;mso-wrap-distance-left:9pt;mso-wrap-distance-top:0;mso-wrap-distance-right:9pt;mso-wrap-distance-bottom:0;mso-position-horizontal:right;mso-position-horizontal-relative:margin;mso-position-vertical:absolute;mso-position-vertical-relative:text;mso-width-percent:0;mso-width-relative:margin;v-text-anchor:top" o:gfxdata="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" stroked="f">
                 <v:textbox style="mso-fit-shape-to-text:t" inset="0,0,0,0">
@@ -5282,7 +5440,98 @@
           <w:sz w:val="24"/>
           <w:szCs w:val="24"/>
         </w:rPr>
-        <w:t>dall’Internet of Things (IoT), che in certi casi permette all’utente di capire, o addirittura di risolvere, i problemi meno gravi dell’impianto. Gli espositori alla fiera Klimahouse di Bolzano hanno evidenziato una particolare curiosità per le possibilità offerte dall’interazione con smartphone e dispositivi domotici, che nelle applicazioni domestiche permettono al cliente di controllare a distanza il funzionamento di impianti di riscaldamento e condizionamento, sostituendosi agli obsoleti telecomandi.</w:t>
+        <w:t xml:space="preserve">dall’Internet of </w:t>
+      </w:r>
+      <w:proofErr w:type="spellStart"/>
+      <w:r>
+        <w:rPr>
+          <w:rFonts w:ascii="Times New Roman" w:hAnsi="Times New Roman" w:cs="Times New Roman"/>
+          <w:sz w:val="24"/>
+          <w:szCs w:val="24"/>
+        </w:rPr>
+        <w:t>Things</w:t>
+      </w:r>
+      <w:proofErr w:type="spellEnd"/>
+      <w:r>
+        <w:rPr>
+          <w:rFonts w:ascii="Times New Roman" w:hAnsi="Times New Roman" w:cs="Times New Roman"/>
+          <w:sz w:val="24"/>
+          <w:szCs w:val="24"/>
+        </w:rPr>
+        <w:t xml:space="preserve"> (</w:t>
+      </w:r>
+      <w:proofErr w:type="spellStart"/>
+      <w:r>
+        <w:rPr>
+          <w:rFonts w:ascii="Times New Roman" w:hAnsi="Times New Roman" w:cs="Times New Roman"/>
+          <w:sz w:val="24"/>
+          <w:szCs w:val="24"/>
+        </w:rPr>
+        <w:t>IoT</w:t>
+      </w:r>
+      <w:proofErr w:type="spellEnd"/>
+      <w:r>
+        <w:rPr>
+          <w:rFonts w:ascii="Times New Roman" w:hAnsi="Times New Roman" w:cs="Times New Roman"/>
+          <w:sz w:val="24"/>
+          <w:szCs w:val="24"/>
+        </w:rPr>
+        <w:t xml:space="preserve">), che in certi casi permette all’utente di capire, o addirittura di risolvere, i problemi meno gravi dell’impianto. Gli espositori alla fiera </w:t>
+      </w:r>
+      <w:proofErr w:type="spellStart"/>
+      <w:r>
+        <w:rPr>
+          <w:rFonts w:ascii="Times New Roman" w:hAnsi="Times New Roman" w:cs="Times New Roman"/>
+          <w:sz w:val="24"/>
+          <w:szCs w:val="24"/>
+        </w:rPr>
+        <w:t>Klimahouse</w:t>
+      </w:r>
+      <w:proofErr w:type="spellEnd"/>
+      <w:r>
+        <w:rPr>
+          <w:rFonts w:ascii="Times New Roman" w:hAnsi="Times New Roman" w:cs="Times New Roman"/>
+          <w:sz w:val="24"/>
+          <w:szCs w:val="24"/>
+        </w:rPr>
+        <w:t xml:space="preserve"> di Bolzano hanno evidenziato una particolare curiosità per le possibilità offerte dall’interazione con </w:t>
+      </w:r>
+      <w:proofErr w:type="spellStart"/>
+      <w:r>
+        <w:rPr>
+          <w:rFonts w:ascii="Times New Roman" w:hAnsi="Times New Roman" w:cs="Times New Roman"/>
+          <w:sz w:val="24"/>
+          <w:szCs w:val="24"/>
+        </w:rPr>
+        <w:lastRenderedPageBreak/>
+        <w:t>smartphone</w:t>
+      </w:r>
+      <w:proofErr w:type="spellEnd"/>
+      <w:r>
+        <w:rPr>
+          <w:rFonts w:ascii="Times New Roman" w:hAnsi="Times New Roman" w:cs="Times New Roman"/>
+          <w:sz w:val="24"/>
+          <w:szCs w:val="24"/>
+        </w:rPr>
+        <w:t xml:space="preserve"> e dispositivi </w:t>
+      </w:r>
+      <w:proofErr w:type="spellStart"/>
+      <w:r>
+        <w:rPr>
+          <w:rFonts w:ascii="Times New Roman" w:hAnsi="Times New Roman" w:cs="Times New Roman"/>
+          <w:sz w:val="24"/>
+          <w:szCs w:val="24"/>
+        </w:rPr>
+        <w:t>domotici</w:t>
+      </w:r>
+      <w:proofErr w:type="spellEnd"/>
+      <w:r>
+        <w:rPr>
+          <w:rFonts w:ascii="Times New Roman" w:hAnsi="Times New Roman" w:cs="Times New Roman"/>
+          <w:sz w:val="24"/>
+          <w:szCs w:val="24"/>
+        </w:rPr>
+        <w:t>, che nelle applicazioni domestiche permettono al cliente di controllare a distanza il funzionamento di impianti di riscaldamento e condizionamento, sostituendosi agli obsoleti telecomandi.</w:t>
       </w:r>
     </w:p>
     <w:p>
@@ -5355,7 +5604,7 @@
         <w:rPr>
           <w:rFonts w:ascii="Times New Roman" w:hAnsi="Times New Roman" w:cs="Times New Roman"/>
           <w:noProof/>
-          <w:lang w:val="en-US"/>
+          <w:lang w:eastAsia="it-IT"/>
         </w:rPr>
         <w:drawing>
           <wp:anchor distT="0" distB="0" distL="114300" distR="114300" simplePos="0" relativeHeight="251699200" behindDoc="1" locked="0" layoutInCell="1" allowOverlap="1" wp14:anchorId="11E98BB0" wp14:editId="47A0A30C">
@@ -5432,7 +5681,7 @@
         <w:rPr>
           <w:rFonts w:ascii="Times New Roman" w:hAnsi="Times New Roman" w:cs="Times New Roman"/>
           <w:noProof/>
-          <w:lang w:val="en-US"/>
+          <w:lang w:eastAsia="it-IT"/>
         </w:rPr>
         <mc:AlternateContent>
           <mc:Choice Requires="wps">
@@ -5550,7 +5799,7 @@
               </wp:anchor>
             </w:drawing>
           </mc:Choice>
-          <mc:Fallback>
+          <mc:Fallback xmlns:w16se="http://schemas.microsoft.com/office/word/2015/wordml/symex" xmlns:cx="http://schemas.microsoft.com/office/drawing/2014/chartex">
             <w:pict>
               <v:shape w14:anchorId="06A3A4E0" id="Casella di testo 1138691" o:spid="_x0000_s1035" type="#_x0000_t202" style="position:absolute;left:0;text-align:left;margin-left:232.6pt;margin-top:241.5pt;width:283.8pt;height:.05pt;z-index:-251615232;visibility:visible;mso-wrap-style:square;mso-width-percent:0;mso-wrap-distance-left:9pt;mso-wrap-distance-top:0;mso-wrap-distance-right:9pt;mso-wrap-distance-bottom:0;mso-position-horizontal:right;mso-position-horizontal-relative:margin;mso-position-vertical:absolute;mso-position-vertical-relative:text;mso-width-percent:0;mso-width-relative:margin;v-text-anchor:top" o:gfxdata="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" stroked="f">
                 <v:textbox style="mso-fit-shape-to-text:t" inset="0,0,0,0">
@@ -5936,8 +6185,18 @@
           <w:sz w:val="24"/>
           <w:szCs w:val="24"/>
         </w:rPr>
-        <w:t>la f.e.m</w:t>
-      </w:r>
+        <w:t xml:space="preserve">la </w:t>
+      </w:r>
+      <w:proofErr w:type="spellStart"/>
+      <w:r>
+        <w:rPr>
+          <w:rFonts w:ascii="Times New Roman" w:hAnsi="Times New Roman" w:cs="Times New Roman"/>
+          <w:sz w:val="24"/>
+          <w:szCs w:val="24"/>
+        </w:rPr>
+        <w:t>f.e.m</w:t>
+      </w:r>
+      <w:proofErr w:type="spellEnd"/>
       <w:r>
         <w:rPr>
           <w:rFonts w:ascii="Times New Roman" w:hAnsi="Times New Roman" w:cs="Times New Roman"/>
@@ -6173,6 +6432,7 @@
           <w:sz w:val="24"/>
           <w:szCs w:val="24"/>
         </w:rPr>
+        <w:lastRenderedPageBreak/>
         <w:t>Il rotore, usua</w:t>
       </w:r>
       <w:r>
@@ -6749,7 +7009,7 @@
           <w:noProof/>
           <w:sz w:val="24"/>
           <w:szCs w:val="24"/>
-          <w:lang w:val="en-US"/>
+          <w:lang w:eastAsia="it-IT"/>
         </w:rPr>
         <w:drawing>
           <wp:inline distT="0" distB="0" distL="0" distR="0" wp14:anchorId="78AADB3F" wp14:editId="4DA9F047">
@@ -6938,6 +7198,7 @@
           <w:b/>
           <w:sz w:val="36"/>
         </w:rPr>
+        <w:lastRenderedPageBreak/>
         <w:t>TEORIA</w:t>
       </w:r>
     </w:p>
@@ -6957,7 +7218,7 @@
           <w:noProof/>
           <w:sz w:val="24"/>
           <w:szCs w:val="24"/>
-          <w:lang w:val="en-US"/>
+          <w:lang w:eastAsia="it-IT"/>
         </w:rPr>
         <w:drawing>
           <wp:anchor distT="0" distB="0" distL="114300" distR="114300" simplePos="0" relativeHeight="251703296" behindDoc="1" locked="0" layoutInCell="1" allowOverlap="1" wp14:anchorId="7E2ACE6A" wp14:editId="4B3DACCC">
@@ -7167,7 +7428,7 @@
         <w:rPr>
           <w:rFonts w:ascii="Times New Roman" w:hAnsi="Times New Roman" w:cs="Times New Roman"/>
           <w:noProof/>
-          <w:lang w:val="en-US"/>
+          <w:lang w:eastAsia="it-IT"/>
         </w:rPr>
         <mc:AlternateContent>
           <mc:Choice Requires="wps">
@@ -7286,7 +7547,7 @@
               </wp:anchor>
             </w:drawing>
           </mc:Choice>
-          <mc:Fallback>
+          <mc:Fallback xmlns:w16se="http://schemas.microsoft.com/office/word/2015/wordml/symex" xmlns:cx="http://schemas.microsoft.com/office/drawing/2014/chartex">
             <w:pict>
               <v:shape w14:anchorId="41ACAC6D" id="Casella di testo 1138694" o:spid="_x0000_s1036" type="#_x0000_t202" style="position:absolute;left:0;text-align:left;margin-left:183pt;margin-top:175.1pt;width:234.2pt;height:.05pt;z-index:-251611136;visibility:visible;mso-wrap-style:square;mso-width-percent:0;mso-wrap-distance-left:9pt;mso-wrap-distance-top:0;mso-wrap-distance-right:9pt;mso-wrap-distance-bottom:0;mso-position-horizontal:right;mso-position-horizontal-relative:margin;mso-position-vertical:absolute;mso-position-vertical-relative:text;mso-width-percent:0;mso-width-relative:margin;v-text-anchor:top" o:gfxdata="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" stroked="f">
                 <v:textbox style="mso-fit-shape-to-text:t" inset="0,0,0,0">
@@ -8338,6 +8599,7 @@
           <w:sz w:val="24"/>
           <w:szCs w:val="24"/>
         </w:rPr>
+        <w:lastRenderedPageBreak/>
         <w:t>Struttura cogeneratore</w:t>
       </w:r>
     </w:p>
@@ -8646,7 +8908,7 @@
         <w:rPr>
           <w:rFonts w:ascii="Times New Roman" w:hAnsi="Times New Roman" w:cs="Times New Roman"/>
           <w:noProof/>
-          <w:lang w:val="en-US"/>
+          <w:lang w:eastAsia="it-IT"/>
         </w:rPr>
         <w:drawing>
           <wp:inline distT="0" distB="0" distL="0" distR="0" wp14:anchorId="7693BD23" wp14:editId="1CCBDFC1">
@@ -8943,6 +9205,7 @@
           <w:sz w:val="24"/>
           <w:szCs w:val="24"/>
         </w:rPr>
+        <w:lastRenderedPageBreak/>
         <w:t>La combinazione dei movimenti sui tre assi produce dei percorsi t</w:t>
       </w:r>
       <w:r>
@@ -9214,7 +9477,7 @@
         <w:rPr>
           <w:rFonts w:ascii="Times New Roman" w:hAnsi="Times New Roman" w:cs="Times New Roman"/>
           <w:noProof/>
-          <w:lang w:val="en-US"/>
+          <w:lang w:eastAsia="it-IT"/>
         </w:rPr>
         <w:drawing>
           <wp:anchor distT="0" distB="0" distL="114300" distR="114300" simplePos="0" relativeHeight="251702272" behindDoc="1" locked="0" layoutInCell="1" allowOverlap="1" wp14:anchorId="189DBB72" wp14:editId="762CD303">
@@ -9623,7 +9886,7 @@
         <w:rPr>
           <w:rFonts w:ascii="Times New Roman" w:hAnsi="Times New Roman" w:cs="Times New Roman"/>
           <w:noProof/>
-          <w:lang w:val="en-US"/>
+          <w:lang w:eastAsia="it-IT"/>
         </w:rPr>
         <mc:AlternateContent>
           <mc:Choice Requires="wps">
@@ -9738,7 +10001,7 @@
               </wp:anchor>
             </w:drawing>
           </mc:Choice>
-          <mc:Fallback>
+          <mc:Fallback xmlns:w16se="http://schemas.microsoft.com/office/word/2015/wordml/symex" xmlns:cx="http://schemas.microsoft.com/office/drawing/2014/chartex">
             <w:pict>
               <v:shape w14:anchorId="5D603F4A" id="Casella di testo 1138695" o:spid="_x0000_s1037" type="#_x0000_t202" style="position:absolute;left:0;text-align:left;margin-left:167.3pt;margin-top:67.6pt;width:218.5pt;height:.05pt;z-index:-251609088;visibility:visible;mso-wrap-style:square;mso-wrap-distance-left:9pt;mso-wrap-distance-top:0;mso-wrap-distance-right:9pt;mso-wrap-distance-bottom:0;mso-position-horizontal:right;mso-position-horizontal-relative:margin;mso-position-vertical:absolute;mso-position-vertical-relative:text;v-text-anchor:top" o:gfxdata="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" stroked="f">
                 <v:textbox style="mso-fit-shape-to-text:t" inset="0,0,0,0">
@@ -10064,6 +10327,7 @@
           <w:sz w:val="24"/>
           <w:szCs w:val="24"/>
         </w:rPr>
+        <w:lastRenderedPageBreak/>
         <w:t>Scelta della se</w:t>
       </w:r>
       <w:r>
@@ -10181,6 +10445,7 @@
           <w:szCs w:val="24"/>
         </w:rPr>
       </w:pPr>
+      <w:proofErr w:type="gramStart"/>
       <w:r>
         <w:rPr>
           <w:rFonts w:ascii="Times New Roman" w:hAnsi="Times New Roman" w:cs="Times New Roman"/>
@@ -10188,8 +10453,9 @@
           <w:sz w:val="24"/>
           <w:szCs w:val="24"/>
         </w:rPr>
-        <w:t>lunghezza primitiva =</w:t>
-      </w:r>
+        <w:t>lunghezza</w:t>
+      </w:r>
+      <w:proofErr w:type="gramEnd"/>
       <w:r>
         <w:rPr>
           <w:rFonts w:ascii="Times New Roman" w:hAnsi="Times New Roman" w:cs="Times New Roman"/>
@@ -10197,6 +10463,15 @@
           <w:sz w:val="24"/>
           <w:szCs w:val="24"/>
         </w:rPr>
+        <w:t xml:space="preserve"> primitiva =</w:t>
+      </w:r>
+      <w:r>
+        <w:rPr>
+          <w:rFonts w:ascii="Times New Roman" w:hAnsi="Times New Roman" w:cs="Times New Roman"/>
+          <w:i/>
+          <w:sz w:val="24"/>
+          <w:szCs w:val="24"/>
+        </w:rPr>
         <w:t xml:space="preserve"> </w:t>
       </w:r>
       <w:r>
@@ -10383,13 +10658,23 @@
           <w:szCs w:val="24"/>
         </w:rPr>
       </w:pPr>
-      <w:r>
-        <w:rPr>
-          <w:rFonts w:ascii="Times New Roman" w:hAnsi="Times New Roman" w:cs="Times New Roman"/>
-          <w:sz w:val="24"/>
-          <w:szCs w:val="24"/>
-        </w:rPr>
-        <w:t xml:space="preserve">dove </w:t>
+      <w:proofErr w:type="gramStart"/>
+      <w:r>
+        <w:rPr>
+          <w:rFonts w:ascii="Times New Roman" w:hAnsi="Times New Roman" w:cs="Times New Roman"/>
+          <w:sz w:val="24"/>
+          <w:szCs w:val="24"/>
+        </w:rPr>
+        <w:t>dove</w:t>
+      </w:r>
+      <w:proofErr w:type="gramEnd"/>
+      <w:r>
+        <w:rPr>
+          <w:rFonts w:ascii="Times New Roman" w:hAnsi="Times New Roman" w:cs="Times New Roman"/>
+          <w:sz w:val="24"/>
+          <w:szCs w:val="24"/>
+        </w:rPr>
+        <w:t xml:space="preserve"> </w:t>
       </w:r>
       <w:r>
         <w:rPr>
@@ -10794,7 +11079,7 @@
         <w:rPr>
           <w:rFonts w:ascii="Times New Roman" w:hAnsi="Times New Roman" w:cs="Times New Roman"/>
           <w:noProof/>
-          <w:lang w:val="en-US"/>
+          <w:lang w:eastAsia="it-IT"/>
         </w:rPr>
         <w:drawing>
           <wp:anchor distT="0" distB="0" distL="114300" distR="114300" simplePos="0" relativeHeight="251708416" behindDoc="1" locked="0" layoutInCell="1" allowOverlap="1" wp14:anchorId="372FC731" wp14:editId="3EF96629">
@@ -10893,7 +11178,25 @@
           <w:sz w:val="24"/>
           <w:szCs w:val="24"/>
         </w:rPr>
-        <w:t xml:space="preserve">NTC (Negative Temperature Coefficient) </w:t>
+        <w:t xml:space="preserve">NTC (Negative Temperature </w:t>
+      </w:r>
+      <w:proofErr w:type="spellStart"/>
+      <w:r>
+        <w:rPr>
+          <w:rFonts w:ascii="Times New Roman" w:hAnsi="Times New Roman" w:cs="Times New Roman"/>
+          <w:sz w:val="24"/>
+          <w:szCs w:val="24"/>
+        </w:rPr>
+        <w:t>Coefficient</w:t>
+      </w:r>
+      <w:proofErr w:type="spellEnd"/>
+      <w:r>
+        <w:rPr>
+          <w:rFonts w:ascii="Times New Roman" w:hAnsi="Times New Roman" w:cs="Times New Roman"/>
+          <w:sz w:val="24"/>
+          <w:szCs w:val="24"/>
+        </w:rPr>
+        <w:t xml:space="preserve">) </w:t>
       </w:r>
       <w:r>
         <w:rPr>
@@ -10942,7 +11245,7 @@
         <w:rPr>
           <w:rFonts w:ascii="Times New Roman" w:hAnsi="Times New Roman" w:cs="Times New Roman"/>
           <w:noProof/>
-          <w:lang w:val="en-US"/>
+          <w:lang w:eastAsia="it-IT"/>
         </w:rPr>
         <mc:AlternateContent>
           <mc:Choice Requires="wps">
@@ -11060,7 +11363,7 @@
               </wp:anchor>
             </w:drawing>
           </mc:Choice>
-          <mc:Fallback>
+          <mc:Fallback xmlns:w16se="http://schemas.microsoft.com/office/word/2015/wordml/symex" xmlns:cx="http://schemas.microsoft.com/office/drawing/2014/chartex">
             <w:pict>
               <v:shape w14:anchorId="2EE0141E" id="Casella di testo 1138697" o:spid="_x0000_s1038" type="#_x0000_t202" style="position:absolute;left:0;text-align:left;margin-left:154.2pt;margin-top:48.65pt;width:205.4pt;height:.05pt;z-index:-251606016;visibility:visible;mso-wrap-style:square;mso-width-percent:0;mso-wrap-distance-left:9pt;mso-wrap-distance-top:0;mso-wrap-distance-right:9pt;mso-wrap-distance-bottom:0;mso-position-horizontal:right;mso-position-horizontal-relative:margin;mso-position-vertical:absolute;mso-position-vertical-relative:text;mso-width-percent:0;mso-width-relative:margin;v-text-anchor:top" o:gfxdata="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" stroked="f">
                 <v:textbox style="mso-fit-shape-to-text:t" inset="0,0,0,0">
@@ -11361,25 +11664,116 @@
           <w:sz w:val="24"/>
           <w:szCs w:val="24"/>
         </w:rPr>
-        <w:t xml:space="preserve">Nel nostro progetto è stata installata una sonda NTC modello Coster sih 010, per la misura della temperatura nel bollitore. Essendo una termoresistenza viene solitamente accoppiata con un ponte di Wheatstone, un circuito elettrico che fornisce ai suoi capi una tensione proporzionale alla variazione di resistenza della sonda NTC. </w:t>
-      </w:r>
-    </w:p>
-    <w:p>
-      <w:pPr>
-        <w:jc w:val="both"/>
-        <w:rPr>
-          <w:rFonts w:ascii="Times New Roman" w:hAnsi="Times New Roman" w:cs="Times New Roman"/>
-          <w:sz w:val="24"/>
-          <w:szCs w:val="24"/>
-        </w:rPr>
-      </w:pPr>
-      <w:r>
-        <w:rPr>
-          <w:rFonts w:ascii="Times New Roman" w:hAnsi="Times New Roman" w:cs="Times New Roman"/>
-          <w:sz w:val="24"/>
-          <w:szCs w:val="24"/>
-        </w:rPr>
-        <w:t>La scheda Arduino, tuttavia, contiene un apparato di lettura analogico in grado di interpretare il valore di resistenza elettrica (e le sue variazioni) come una variabile che può essere utilizzata all’interno del software di regolazione.</w:t>
+        <w:t xml:space="preserve">Nel nostro progetto è stata installata una sonda NTC modello </w:t>
+      </w:r>
+      <w:proofErr w:type="spellStart"/>
+      <w:r>
+        <w:rPr>
+          <w:rFonts w:ascii="Times New Roman" w:hAnsi="Times New Roman" w:cs="Times New Roman"/>
+          <w:sz w:val="24"/>
+          <w:szCs w:val="24"/>
+        </w:rPr>
+        <w:t>Coster</w:t>
+      </w:r>
+      <w:proofErr w:type="spellEnd"/>
+      <w:r>
+        <w:rPr>
+          <w:rFonts w:ascii="Times New Roman" w:hAnsi="Times New Roman" w:cs="Times New Roman"/>
+          <w:sz w:val="24"/>
+          <w:szCs w:val="24"/>
+        </w:rPr>
+        <w:t xml:space="preserve"> </w:t>
+      </w:r>
+      <w:proofErr w:type="spellStart"/>
+      <w:r>
+        <w:rPr>
+          <w:rFonts w:ascii="Times New Roman" w:hAnsi="Times New Roman" w:cs="Times New Roman"/>
+          <w:sz w:val="24"/>
+          <w:szCs w:val="24"/>
+        </w:rPr>
+        <w:t>sih</w:t>
+      </w:r>
+      <w:proofErr w:type="spellEnd"/>
+      <w:r>
+        <w:rPr>
+          <w:rFonts w:ascii="Times New Roman" w:hAnsi="Times New Roman" w:cs="Times New Roman"/>
+          <w:sz w:val="24"/>
+          <w:szCs w:val="24"/>
+        </w:rPr>
+        <w:t xml:space="preserve"> 010, per la misura della temperatura nel bollitore. Essendo una </w:t>
+      </w:r>
+      <w:proofErr w:type="spellStart"/>
+      <w:r>
+        <w:rPr>
+          <w:rFonts w:ascii="Times New Roman" w:hAnsi="Times New Roman" w:cs="Times New Roman"/>
+          <w:sz w:val="24"/>
+          <w:szCs w:val="24"/>
+        </w:rPr>
+        <w:t>termoresistenza</w:t>
+      </w:r>
+      <w:proofErr w:type="spellEnd"/>
+      <w:r>
+        <w:rPr>
+          <w:rFonts w:ascii="Times New Roman" w:hAnsi="Times New Roman" w:cs="Times New Roman"/>
+          <w:sz w:val="24"/>
+          <w:szCs w:val="24"/>
+        </w:rPr>
+        <w:t xml:space="preserve"> viene solitamente accoppiata con un ponte di </w:t>
+      </w:r>
+      <w:proofErr w:type="spellStart"/>
+      <w:r>
+        <w:rPr>
+          <w:rFonts w:ascii="Times New Roman" w:hAnsi="Times New Roman" w:cs="Times New Roman"/>
+          <w:sz w:val="24"/>
+          <w:szCs w:val="24"/>
+        </w:rPr>
+        <w:t>Wheatstone</w:t>
+      </w:r>
+      <w:proofErr w:type="spellEnd"/>
+      <w:r>
+        <w:rPr>
+          <w:rFonts w:ascii="Times New Roman" w:hAnsi="Times New Roman" w:cs="Times New Roman"/>
+          <w:sz w:val="24"/>
+          <w:szCs w:val="24"/>
+        </w:rPr>
+        <w:t xml:space="preserve">, un circuito elettrico che fornisce ai suoi capi una tensione proporzionale alla variazione di resistenza della sonda NTC. </w:t>
+      </w:r>
+    </w:p>
+    <w:p>
+      <w:pPr>
+        <w:jc w:val="both"/>
+        <w:rPr>
+          <w:rFonts w:ascii="Times New Roman" w:hAnsi="Times New Roman" w:cs="Times New Roman"/>
+          <w:sz w:val="24"/>
+          <w:szCs w:val="24"/>
+        </w:rPr>
+      </w:pPr>
+      <w:r>
+        <w:rPr>
+          <w:rFonts w:ascii="Times New Roman" w:hAnsi="Times New Roman" w:cs="Times New Roman"/>
+          <w:sz w:val="24"/>
+          <w:szCs w:val="24"/>
+        </w:rPr>
+        <w:lastRenderedPageBreak/>
+        <w:t xml:space="preserve">La scheda Arduino, tuttavia, contiene un apparato di lettura analogico in grado di interpretare il valore </w:t>
+      </w:r>
+      <w:proofErr w:type="gramStart"/>
+      <w:r>
+        <w:rPr>
+          <w:rFonts w:ascii="Times New Roman" w:hAnsi="Times New Roman" w:cs="Times New Roman"/>
+          <w:sz w:val="24"/>
+          <w:szCs w:val="24"/>
+        </w:rPr>
+        <w:t>di</w:t>
+      </w:r>
+      <w:proofErr w:type="gramEnd"/>
+      <w:r>
+        <w:rPr>
+          <w:rFonts w:ascii="Times New Roman" w:hAnsi="Times New Roman" w:cs="Times New Roman"/>
+          <w:sz w:val="24"/>
+          <w:szCs w:val="24"/>
+        </w:rPr>
+        <w:t xml:space="preserve"> resistenza elettrica (e le sue variazioni) come una variabile che può essere utilizzata all’interno del software di regolazione.</w:t>
       </w:r>
     </w:p>
     <w:p>
@@ -11438,7 +11832,7 @@
       <w:r>
         <w:rPr>
           <w:noProof/>
-          <w:lang w:val="en-US"/>
+          <w:lang w:eastAsia="it-IT"/>
         </w:rPr>
         <mc:AlternateContent>
           <mc:Choice Requires="wps">
@@ -11530,7 +11924,7 @@
               </wp:anchor>
             </w:drawing>
           </mc:Choice>
-          <mc:Fallback>
+          <mc:Fallback xmlns:w16se="http://schemas.microsoft.com/office/word/2015/wordml/symex" xmlns:cx="http://schemas.microsoft.com/office/drawing/2014/chartex">
             <w:pict>
               <v:shapetype w14:anchorId="1ACFC296" id="_x0000_t202" coordsize="21600,21600" o:spt="202" path="m,l,21600r21600,l21600,xe">
                 <v:stroke joinstyle="miter"/>
@@ -11585,7 +11979,7 @@
           <w:noProof/>
           <w:sz w:val="24"/>
           <w:szCs w:val="24"/>
-          <w:lang w:val="en-US"/>
+          <w:lang w:eastAsia="it-IT"/>
         </w:rPr>
         <w:drawing>
           <wp:anchor distT="0" distB="0" distL="114300" distR="114300" simplePos="0" relativeHeight="251728896" behindDoc="1" locked="0" layoutInCell="1" allowOverlap="1" wp14:anchorId="0BA407D4" wp14:editId="2ECCF601">
@@ -11808,7 +12202,7 @@
           <w:noProof/>
           <w:sz w:val="24"/>
           <w:szCs w:val="24"/>
-          <w:lang w:val="en-US"/>
+          <w:lang w:eastAsia="it-IT"/>
         </w:rPr>
         <w:drawing>
           <wp:anchor distT="0" distB="0" distL="114300" distR="114300" simplePos="0" relativeHeight="251725824" behindDoc="1" locked="0" layoutInCell="1" allowOverlap="1" wp14:anchorId="72AC090B" wp14:editId="4CE3D2FF">
@@ -11985,6 +12379,7 @@
           <w:szCs w:val="24"/>
         </w:rPr>
       </w:pPr>
+      <w:proofErr w:type="spellStart"/>
       <w:r>
         <w:rPr>
           <w:rFonts w:ascii="Times New Roman" w:hAnsi="Times New Roman" w:cs="Times New Roman"/>
@@ -11993,6 +12388,7 @@
         </w:rPr>
         <w:t>Breadboard</w:t>
       </w:r>
+      <w:proofErr w:type="spellEnd"/>
     </w:p>
     <w:p>
       <w:pPr>
@@ -12076,7 +12472,7 @@
       <w:r>
         <w:rPr>
           <w:noProof/>
-          <w:lang w:val="en-US"/>
+          <w:lang w:eastAsia="it-IT"/>
         </w:rPr>
         <mc:AlternateContent>
           <mc:Choice Requires="wps">
@@ -12177,7 +12573,7 @@
               </wp:anchor>
             </w:drawing>
           </mc:Choice>
-          <mc:Fallback>
+          <mc:Fallback xmlns:w16se="http://schemas.microsoft.com/office/word/2015/wordml/symex" xmlns:cx="http://schemas.microsoft.com/office/drawing/2014/chartex">
             <w:pict>
               <v:shape w14:anchorId="514810A9" id="Casella di testo 33" o:spid="_x0000_s1040" type="#_x0000_t202" style="position:absolute;left:0;text-align:left;margin-left:188.4pt;margin-top:70.45pt;width:239.6pt;height:.05pt;z-index:-251588608;visibility:visible;mso-wrap-style:square;mso-width-percent:0;mso-wrap-distance-left:9pt;mso-wrap-distance-top:0;mso-wrap-distance-right:9pt;mso-wrap-distance-bottom:0;mso-position-horizontal:right;mso-position-horizontal-relative:margin;mso-position-vertical:absolute;mso-position-vertical-relative:text;mso-width-percent:0;mso-width-relative:margin;v-text-anchor:top" o:gfxdata="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" stroked="f">
                 <v:textbox style="mso-fit-shape-to-text:t" inset="0,0,0,0">
@@ -12252,6 +12648,7 @@
           <w:sz w:val="24"/>
           <w:szCs w:val="24"/>
         </w:rPr>
+        <w:lastRenderedPageBreak/>
         <w:t xml:space="preserve">Il regolatore, approfondito in seguito (vedasi </w:t>
       </w:r>
       <w:r>
@@ -12296,7 +12693,25 @@
           <w:sz w:val="24"/>
           <w:szCs w:val="24"/>
         </w:rPr>
-        <w:t>La breadboard e i relè sono dispositivi necessari per interfacciare Arduino agli apparati esterni: la prima facilita il cablaggio del quadro, rendendolo facilmente modificabile, i secondi permettono il controllo di circuiti di potenza senza danneggiare il microcontrollore, che non vanta di certo enormi tolleranze al sovraccarico.</w:t>
+        <w:t xml:space="preserve">La </w:t>
+      </w:r>
+      <w:proofErr w:type="spellStart"/>
+      <w:r>
+        <w:rPr>
+          <w:rFonts w:ascii="Times New Roman" w:hAnsi="Times New Roman" w:cs="Times New Roman"/>
+          <w:sz w:val="24"/>
+          <w:szCs w:val="24"/>
+        </w:rPr>
+        <w:t>breadboard</w:t>
+      </w:r>
+      <w:proofErr w:type="spellEnd"/>
+      <w:r>
+        <w:rPr>
+          <w:rFonts w:ascii="Times New Roman" w:hAnsi="Times New Roman" w:cs="Times New Roman"/>
+          <w:sz w:val="24"/>
+          <w:szCs w:val="24"/>
+        </w:rPr>
+        <w:t xml:space="preserve"> e i relè sono dispositivi necessari per interfacciare Arduino agli apparati esterni: la prima facilita il cablaggio del quadro, rendendolo facilmente modificabile, i secondi permettono il controllo di circuiti di potenza senza danneggiare il microcontrollore, che non vanta di certo enormi tolleranze al sovraccarico.</w:t>
       </w:r>
     </w:p>
     <w:p>
@@ -12315,7 +12730,25 @@
           <w:sz w:val="24"/>
           <w:szCs w:val="24"/>
         </w:rPr>
-        <w:t>Nel progetto originale, comprensivo di motore termico a due tempi, le prestazioni del motore venivano limitate tramite un servomotore di accelerazione, in grado imporre al motore un regime di funzionamento più o meno sostenuto. Questo servomotore, modello Futaba S3003, permette di interfacciarsi con il motore tramite il regolatore Arduino, che ne comanda la rotazione senza intervento dell’utente: la regolazione del motore è finalizzata ad ottenere una corrente costante a 60hz, e una modifica a tale parametro renderebbe la macchina insicura e inutilizzabile, con gravi rischi per gli apparecchi collegati alla spina di erogazione elettrica</w:t>
+        <w:t xml:space="preserve">Nel progetto originale, comprensivo di motore termico a due tempi, le prestazioni del motore venivano limitate tramite un servomotore di accelerazione, in grado imporre al motore un regime di funzionamento più o meno sostenuto. Questo servomotore, modello </w:t>
+      </w:r>
+      <w:proofErr w:type="spellStart"/>
+      <w:r>
+        <w:rPr>
+          <w:rFonts w:ascii="Times New Roman" w:hAnsi="Times New Roman" w:cs="Times New Roman"/>
+          <w:sz w:val="24"/>
+          <w:szCs w:val="24"/>
+        </w:rPr>
+        <w:t>Futaba</w:t>
+      </w:r>
+      <w:proofErr w:type="spellEnd"/>
+      <w:r>
+        <w:rPr>
+          <w:rFonts w:ascii="Times New Roman" w:hAnsi="Times New Roman" w:cs="Times New Roman"/>
+          <w:sz w:val="24"/>
+          <w:szCs w:val="24"/>
+        </w:rPr>
+        <w:t xml:space="preserve"> S3003, permette di interfacciarsi con il motore tramite il regolatore Arduino, che ne comanda la rotazione senza intervento dell’utente: la regolazione del motore è finalizzata ad ottenere una corrente costante a 60hz, e una modifica a tale parametro renderebbe la macchina insicura e inutilizzabile, con gravi rischi per gli apparecchi collegati alla spina di erogazione elettrica</w:t>
       </w:r>
       <w:r>
         <w:rPr>
@@ -12607,7 +13040,7 @@
       <w:r>
         <w:rPr>
           <w:noProof/>
-          <w:lang w:val="en-US"/>
+          <w:lang w:eastAsia="it-IT"/>
         </w:rPr>
         <w:drawing>
           <wp:anchor distT="0" distB="0" distL="114300" distR="114300" simplePos="0" relativeHeight="251711488" behindDoc="1" locked="0" layoutInCell="1" allowOverlap="1" wp14:anchorId="10C09255" wp14:editId="46BA8837">
@@ -12723,7 +13156,7 @@
       <w:r>
         <w:rPr>
           <w:noProof/>
-          <w:lang w:val="en-US"/>
+          <w:lang w:eastAsia="it-IT"/>
         </w:rPr>
         <mc:AlternateContent>
           <mc:Choice Requires="wps">
@@ -12815,7 +13248,7 @@
               </wp:anchor>
             </w:drawing>
           </mc:Choice>
-          <mc:Fallback>
+          <mc:Fallback xmlns:w16se="http://schemas.microsoft.com/office/word/2015/wordml/symex" xmlns:cx="http://schemas.microsoft.com/office/drawing/2014/chartex">
             <w:pict>
               <v:shape w14:anchorId="3C74DF71" id="Casella di testo 1138698" o:spid="_x0000_s1041" type="#_x0000_t202" style="position:absolute;left:0;text-align:left;margin-left:167.9pt;margin-top:136pt;width:219.1pt;height:16.1pt;z-index:-251602944;visibility:visible;mso-wrap-style:square;mso-height-percent:0;mso-wrap-distance-left:9pt;mso-wrap-distance-top:0;mso-wrap-distance-right:9pt;mso-wrap-distance-bottom:0;mso-position-horizontal:right;mso-position-horizontal-relative:margin;mso-position-vertical:absolute;mso-position-vertical-relative:text;mso-height-percent:0;mso-height-relative:margin;v-text-anchor:top" o:gfxdata="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" stroked="f">
                 <v:textbox inset="0,0,0,0">
@@ -12862,7 +13295,52 @@
           <w:sz w:val="24"/>
           <w:szCs w:val="24"/>
         </w:rPr>
-        <w:t xml:space="preserve">Questo progetto nasce da un’autentica curiosità nei confronti della scheda Arduino, che con l’avvento dell’Internet of Things (IoT) sta diventando una scelta sempre più popolare nel campo dell’automazione e della domotica amatoriale. Moltissimi progetti fatti in casa sono basati sulle capacità e sull’accessibilità della scheda Arduino. Questo prodotto possiede tutte le caratteristiche che contraddistinguono un moderno Computer: un’unità centrale di elaborazione (CPU), memoria RAM, disponibilità di input e output, </w:t>
+        <w:t xml:space="preserve">Questo progetto nasce da un’autentica curiosità nei confronti della scheda Arduino, che con l’avvento dell’Internet of </w:t>
+      </w:r>
+      <w:proofErr w:type="spellStart"/>
+      <w:r>
+        <w:rPr>
+          <w:rFonts w:ascii="Times New Roman" w:hAnsi="Times New Roman" w:cs="Times New Roman"/>
+          <w:sz w:val="24"/>
+          <w:szCs w:val="24"/>
+        </w:rPr>
+        <w:t>Things</w:t>
+      </w:r>
+      <w:proofErr w:type="spellEnd"/>
+      <w:r>
+        <w:rPr>
+          <w:rFonts w:ascii="Times New Roman" w:hAnsi="Times New Roman" w:cs="Times New Roman"/>
+          <w:sz w:val="24"/>
+          <w:szCs w:val="24"/>
+        </w:rPr>
+        <w:t xml:space="preserve"> (</w:t>
+      </w:r>
+      <w:proofErr w:type="spellStart"/>
+      <w:r>
+        <w:rPr>
+          <w:rFonts w:ascii="Times New Roman" w:hAnsi="Times New Roman" w:cs="Times New Roman"/>
+          <w:sz w:val="24"/>
+          <w:szCs w:val="24"/>
+        </w:rPr>
+        <w:t>IoT</w:t>
+      </w:r>
+      <w:proofErr w:type="spellEnd"/>
+      <w:r>
+        <w:rPr>
+          <w:rFonts w:ascii="Times New Roman" w:hAnsi="Times New Roman" w:cs="Times New Roman"/>
+          <w:sz w:val="24"/>
+          <w:szCs w:val="24"/>
+        </w:rPr>
+        <w:t xml:space="preserve">) sta diventando una scelta sempre più popolare nel campo dell’automazione e della domotica amatoriale. Moltissimi progetti fatti in casa sono basati sulle capacità e sull’accessibilità della scheda Arduino. Questo prodotto possiede tutte le caratteristiche che contraddistinguono un moderno Computer: un’unità centrale di elaborazione (CPU), </w:t>
+      </w:r>
+      <w:r>
+        <w:rPr>
+          <w:rFonts w:ascii="Times New Roman" w:hAnsi="Times New Roman" w:cs="Times New Roman"/>
+          <w:sz w:val="24"/>
+          <w:szCs w:val="24"/>
+        </w:rPr>
+        <w:lastRenderedPageBreak/>
+        <w:t xml:space="preserve">memoria RAM, disponibilità di input e output, </w:t>
       </w:r>
       <w:r>
         <w:rPr>
@@ -12897,7 +13375,61 @@
           <w:sz w:val="24"/>
           <w:szCs w:val="24"/>
         </w:rPr>
-        <w:t xml:space="preserve">La programmazione è effettuata con il framework Wiring, un’astrazione costruita sul C++ che fornisce gli strumenti necessari a creare un software di regolazione con un livello ragionevole di comprensibilità e velocità d’esecuzione. La libreria Wiring ottiene infatti un ottimo equilibrio tra leggibilità del codice (vedasi </w:t>
+        <w:t xml:space="preserve">La programmazione è effettuata con il </w:t>
+      </w:r>
+      <w:proofErr w:type="spellStart"/>
+      <w:r>
+        <w:rPr>
+          <w:rFonts w:ascii="Times New Roman" w:hAnsi="Times New Roman" w:cs="Times New Roman"/>
+          <w:sz w:val="24"/>
+          <w:szCs w:val="24"/>
+        </w:rPr>
+        <w:t>framework</w:t>
+      </w:r>
+      <w:proofErr w:type="spellEnd"/>
+      <w:r>
+        <w:rPr>
+          <w:rFonts w:ascii="Times New Roman" w:hAnsi="Times New Roman" w:cs="Times New Roman"/>
+          <w:sz w:val="24"/>
+          <w:szCs w:val="24"/>
+        </w:rPr>
+        <w:t xml:space="preserve"> </w:t>
+      </w:r>
+      <w:proofErr w:type="spellStart"/>
+      <w:r>
+        <w:rPr>
+          <w:rFonts w:ascii="Times New Roman" w:hAnsi="Times New Roman" w:cs="Times New Roman"/>
+          <w:sz w:val="24"/>
+          <w:szCs w:val="24"/>
+        </w:rPr>
+        <w:t>Wiring</w:t>
+      </w:r>
+      <w:proofErr w:type="spellEnd"/>
+      <w:r>
+        <w:rPr>
+          <w:rFonts w:ascii="Times New Roman" w:hAnsi="Times New Roman" w:cs="Times New Roman"/>
+          <w:sz w:val="24"/>
+          <w:szCs w:val="24"/>
+        </w:rPr>
+        <w:t xml:space="preserve">, un’astrazione costruita sul C++ che fornisce gli strumenti necessari a creare un software di regolazione con un livello ragionevole di comprensibilità e velocità d’esecuzione. La libreria </w:t>
+      </w:r>
+      <w:proofErr w:type="spellStart"/>
+      <w:r>
+        <w:rPr>
+          <w:rFonts w:ascii="Times New Roman" w:hAnsi="Times New Roman" w:cs="Times New Roman"/>
+          <w:sz w:val="24"/>
+          <w:szCs w:val="24"/>
+        </w:rPr>
+        <w:t>Wiring</w:t>
+      </w:r>
+      <w:proofErr w:type="spellEnd"/>
+      <w:r>
+        <w:rPr>
+          <w:rFonts w:ascii="Times New Roman" w:hAnsi="Times New Roman" w:cs="Times New Roman"/>
+          <w:sz w:val="24"/>
+          <w:szCs w:val="24"/>
+        </w:rPr>
+        <w:t xml:space="preserve"> ottiene infatti un ottimo equilibrio tra leggibilità del codice (vedasi </w:t>
       </w:r>
       <w:r>
         <w:rPr>
@@ -13007,15 +13539,69 @@
           <w:sz w:val="24"/>
           <w:szCs w:val="24"/>
         </w:rPr>
-        <w:t xml:space="preserve">entrale di elaborazione e sonde, che solitamente sono installate in svariati punti dell’impianto. Nel nostro caso, la distanza tra i singoli terminali era trascurabile, ma nei grandi stabilimenti industriali è necessario adottare tecniche sorprendentemente avanzate per la gestione e l’ottimizzazione di queste reti di trasmissione dei segnali. I cavi “Twistati” e il “Cable management” nascono appunto per facilitare la disposizione e la manutenzione delle reti. La prima tecnica è un’operazione d’intrecciamento dei cavi finalizzata a diminuire il disturbo nei cavi, intrecciandoli in coppie. La seconda è una disciplina di buona organizzazione finalizzata a rendere più facile e intuitivo un circuito elettrico tramite l’uso di diversi colori, etichette di segnalazione e fascette per la suddivisione dei cavi, raggruppati secondo gerarchie decise dal progettista del sistema. Nel nostro progetto abbiamo usato un cavo ethernet per la trasmissione dei dati dall’Arduino alle sonde e agli attuatori. Il cavo ethernet vanta uno spessore ragionevolmente ridotto in cui trovano spazio ben 8 cavi di trasmissione dati, twistati tra di loro. </w:t>
-      </w:r>
-      <w:r>
-        <w:rPr>
-          <w:rFonts w:ascii="Times New Roman" w:hAnsi="Times New Roman" w:cs="Times New Roman"/>
-          <w:sz w:val="24"/>
-          <w:szCs w:val="24"/>
-        </w:rPr>
-        <w:t>Il cavo ethernet racchiude i sui 8 fili in una guaina esterna, schermandoli da interferenze e facilitando l’operazione di cable management. Grazie alla relativa semplicità della regolazione del cogeneratore non abbiamo dovuto usare più di un cavo ethernet, trovando spazio anche per la distribuzione dell’alimentazione degli attuatori.</w:t>
+        <w:t>entrale di elaborazione e sonde, che solitamente sono installate in svariati punti dell’impianto. Nel nostro caso, la distanza tra i singoli terminali era trascurabile, ma nei grandi stabilimenti industriali è necessario adottare tecniche sorprendentemente avanzate per la gestione e l’ottimizzazione di queste reti di trasmissione dei segnali. I cavi “</w:t>
+      </w:r>
+      <w:proofErr w:type="spellStart"/>
+      <w:r>
+        <w:rPr>
+          <w:rFonts w:ascii="Times New Roman" w:hAnsi="Times New Roman" w:cs="Times New Roman"/>
+          <w:sz w:val="24"/>
+          <w:szCs w:val="24"/>
+        </w:rPr>
+        <w:t>Twistati</w:t>
+      </w:r>
+      <w:proofErr w:type="spellEnd"/>
+      <w:r>
+        <w:rPr>
+          <w:rFonts w:ascii="Times New Roman" w:hAnsi="Times New Roman" w:cs="Times New Roman"/>
+          <w:sz w:val="24"/>
+          <w:szCs w:val="24"/>
+        </w:rPr>
+        <w:t xml:space="preserve">” e il “Cable management” nascono appunto per facilitare la disposizione e la manutenzione delle reti. La prima tecnica è un’operazione d’intrecciamento dei cavi finalizzata a diminuire il disturbo nei cavi, intrecciandoli in coppie. La seconda è una disciplina di buona organizzazione finalizzata a rendere più facile e intuitivo un circuito elettrico tramite l’uso di diversi colori, etichette di segnalazione e fascette per la suddivisione dei cavi, raggruppati secondo gerarchie decise dal progettista del sistema. Nel nostro progetto abbiamo usato un cavo ethernet per la trasmissione dei dati dall’Arduino alle sonde e agli attuatori. Il cavo ethernet vanta uno spessore ragionevolmente ridotto in cui trovano spazio ben 8 cavi di trasmissione dati, </w:t>
+      </w:r>
+      <w:proofErr w:type="spellStart"/>
+      <w:r>
+        <w:rPr>
+          <w:rFonts w:ascii="Times New Roman" w:hAnsi="Times New Roman" w:cs="Times New Roman"/>
+          <w:sz w:val="24"/>
+          <w:szCs w:val="24"/>
+        </w:rPr>
+        <w:t>twistati</w:t>
+      </w:r>
+      <w:proofErr w:type="spellEnd"/>
+      <w:r>
+        <w:rPr>
+          <w:rFonts w:ascii="Times New Roman" w:hAnsi="Times New Roman" w:cs="Times New Roman"/>
+          <w:sz w:val="24"/>
+          <w:szCs w:val="24"/>
+        </w:rPr>
+        <w:t xml:space="preserve"> tra di loro. </w:t>
+      </w:r>
+      <w:r>
+        <w:rPr>
+          <w:rFonts w:ascii="Times New Roman" w:hAnsi="Times New Roman" w:cs="Times New Roman"/>
+          <w:sz w:val="24"/>
+          <w:szCs w:val="24"/>
+        </w:rPr>
+        <w:t xml:space="preserve">Il cavo ethernet racchiude i sui 8 fili in una guaina esterna, schermandoli da interferenze e facilitando l’operazione di </w:t>
+      </w:r>
+      <w:proofErr w:type="spellStart"/>
+      <w:r>
+        <w:rPr>
+          <w:rFonts w:ascii="Times New Roman" w:hAnsi="Times New Roman" w:cs="Times New Roman"/>
+          <w:sz w:val="24"/>
+          <w:szCs w:val="24"/>
+        </w:rPr>
+        <w:t>cable</w:t>
+      </w:r>
+      <w:proofErr w:type="spellEnd"/>
+      <w:r>
+        <w:rPr>
+          <w:rFonts w:ascii="Times New Roman" w:hAnsi="Times New Roman" w:cs="Times New Roman"/>
+          <w:sz w:val="24"/>
+          <w:szCs w:val="24"/>
+        </w:rPr>
+        <w:t xml:space="preserve"> management. Grazie alla relativa semplicità della regolazione del cogeneratore non abbiamo dovuto usare più di un cavo ethernet, trovando spazio anche per la distribuzione dell’alimentazione degli attuatori.</w:t>
       </w:r>
     </w:p>
     <w:p>
@@ -13070,60 +13656,24 @@
       <w:r>
         <w:rPr>
           <w:rFonts w:ascii="Times New Roman" w:hAnsi="Times New Roman" w:cs="Times New Roman"/>
-          <w:b/>
-          <w:sz w:val="24"/>
-          <w:szCs w:val="24"/>
-        </w:rPr>
-        <w:t xml:space="preserve">2.3.1 </w:t>
-      </w:r>
-      <w:r>
-        <w:rPr>
-          <w:rFonts w:ascii="Times New Roman" w:hAnsi="Times New Roman" w:cs="Times New Roman"/>
-          <w:b/>
-          <w:sz w:val="24"/>
-          <w:szCs w:val="24"/>
-        </w:rPr>
-        <w:t>Ciclo otto a 2 tempi</w:t>
-      </w:r>
-    </w:p>
-    <w:p>
-      <w:pPr>
-        <w:jc w:val="both"/>
-        <w:rPr>
-          <w:rFonts w:ascii="Times New Roman" w:hAnsi="Times New Roman" w:cs="Times New Roman"/>
-          <w:sz w:val="24"/>
-          <w:szCs w:val="24"/>
-        </w:rPr>
-      </w:pPr>
-      <w:r>
-        <w:rPr>
-          <w:rFonts w:ascii="Times New Roman" w:hAnsi="Times New Roman" w:cs="Times New Roman"/>
           <w:noProof/>
           <w:sz w:val="24"/>
           <w:szCs w:val="24"/>
-          <w:lang w:val="en-US"/>
+          <w:lang w:eastAsia="it-IT"/>
         </w:rPr>
         <w:drawing>
-          <wp:anchor distT="0" distB="0" distL="114300" distR="114300" simplePos="0" relativeHeight="251715584" behindDoc="1" locked="0" layoutInCell="1" allowOverlap="1" wp14:anchorId="060E8FE0" wp14:editId="77B249FB">
+          <wp:anchor distT="0" distB="0" distL="114300" distR="114300" simplePos="0" relativeHeight="251731968" behindDoc="0" locked="0" layoutInCell="1" allowOverlap="1" wp14:anchorId="387A196F" wp14:editId="3F2E80C1">
             <wp:simplePos x="0" y="0"/>
-            <wp:positionH relativeFrom="margin">
-              <wp:align>right</wp:align>
+            <wp:positionH relativeFrom="column">
+              <wp:posOffset>3465195</wp:posOffset>
             </wp:positionH>
             <wp:positionV relativeFrom="paragraph">
-              <wp:posOffset>9525</wp:posOffset>
+              <wp:posOffset>7620</wp:posOffset>
             </wp:positionV>
-            <wp:extent cx="2877820" cy="2646680"/>
-            <wp:effectExtent l="0" t="0" r="0" b="1270"/>
-            <wp:wrapTight wrapText="bothSides">
-              <wp:wrapPolygon edited="1">
-                <wp:start x="-1583" y="-115"/>
-                <wp:lineTo x="-1372" y="21455"/>
-                <wp:lineTo x="21319" y="21340"/>
-                <wp:lineTo x="21319" y="0"/>
-                <wp:lineTo x="-1583" y="-115"/>
-              </wp:wrapPolygon>
-            </wp:wrapTight>
-            <wp:docPr id="19" name="Immagine 19"/>
+            <wp:extent cx="3125470" cy="2724150"/>
+            <wp:effectExtent l="0" t="0" r="0" b="0"/>
+            <wp:wrapSquare wrapText="bothSides"/>
+            <wp:docPr id="36" name="Immagine 36"/>
             <wp:cNvGraphicFramePr>
               <a:graphicFrameLocks xmlns:a="http://schemas.openxmlformats.org/drawingml/2006/main" noChangeAspect="1"/>
             </wp:cNvGraphicFramePr>
@@ -13131,29 +13681,36 @@
               <a:graphicData uri="http://schemas.openxmlformats.org/drawingml/2006/picture">
                 <pic:pic xmlns:pic="http://schemas.openxmlformats.org/drawingml/2006/picture">
                   <pic:nvPicPr>
-                    <pic:cNvPr id="19" name="ewwre.png"/>
+                    <pic:cNvPr id="36" name="MotoreDis.gif"/>
                     <pic:cNvPicPr/>
                   </pic:nvPicPr>
-                  <pic:blipFill>
+                  <pic:blipFill rotWithShape="1">
                     <a:blip r:embed="rId25" cstate="print">
                       <a:extLst>
                         <a:ext uri="{28A0092B-C50C-407E-A947-70E740481C1C}">
-                          <a14:useLocalDpi xmlns:a14="http://schemas.microsoft.com/office/drawing/2010/main"/>
+                          <a14:useLocalDpi xmlns:a14="http://schemas.microsoft.com/office/drawing/2010/main" val="0"/>
                         </a:ext>
                       </a:extLst>
                     </a:blip>
-                    <a:stretch>
-                      <a:fillRect/>
-                    </a:stretch>
+                    <a:srcRect l="1859" t="5164" r="2101" b="3539"/>
+                    <a:stretch/>
                   </pic:blipFill>
-                  <pic:spPr>
+                  <pic:spPr bwMode="auto">
                     <a:xfrm>
                       <a:off x="0" y="0"/>
-                      <a:ext cx="2877820" cy="2646680"/>
+                      <a:ext cx="3125470" cy="2724150"/>
                     </a:xfrm>
                     <a:prstGeom prst="rect">
                       <a:avLst/>
                     </a:prstGeom>
+                    <a:ln>
+                      <a:noFill/>
+                    </a:ln>
+                    <a:extLst>
+                      <a:ext uri="{53640926-AAD7-44D8-BBD7-CCE9431645EC}">
+                        <a14:shadowObscured xmlns:a14="http://schemas.microsoft.com/office/drawing/2010/main"/>
+                      </a:ext>
+                    </a:extLst>
                   </pic:spPr>
                 </pic:pic>
               </a:graphicData>
@@ -13170,6 +13727,34 @@
       <w:r>
         <w:rPr>
           <w:rFonts w:ascii="Times New Roman" w:hAnsi="Times New Roman" w:cs="Times New Roman"/>
+          <w:b/>
+          <w:sz w:val="24"/>
+          <w:szCs w:val="24"/>
+        </w:rPr>
+        <w:t xml:space="preserve">2.3.1 </w:t>
+      </w:r>
+      <w:r>
+        <w:rPr>
+          <w:rFonts w:ascii="Times New Roman" w:hAnsi="Times New Roman" w:cs="Times New Roman"/>
+          <w:b/>
+          <w:sz w:val="24"/>
+          <w:szCs w:val="24"/>
+        </w:rPr>
+        <w:t>Ciclo otto a 2 tempi</w:t>
+      </w:r>
+    </w:p>
+    <w:p>
+      <w:pPr>
+        <w:jc w:val="both"/>
+        <w:rPr>
+          <w:rFonts w:ascii="Times New Roman" w:hAnsi="Times New Roman" w:cs="Times New Roman"/>
+          <w:sz w:val="24"/>
+          <w:szCs w:val="24"/>
+        </w:rPr>
+      </w:pPr>
+      <w:r>
+        <w:rPr>
+          <w:rFonts w:ascii="Times New Roman" w:hAnsi="Times New Roman" w:cs="Times New Roman"/>
           <w:sz w:val="24"/>
           <w:szCs w:val="24"/>
         </w:rPr>
@@ -13335,19 +13920,42 @@
       </w:pPr>
       <w:r>
         <w:rPr>
+          <w:rFonts w:ascii="Times New Roman" w:hAnsi="Times New Roman" w:cs="Times New Roman"/>
+          <w:sz w:val="24"/>
+          <w:szCs w:val="24"/>
+        </w:rPr>
+        <w:t>Testata: finalizzata alla chiusura del cilindro</w:t>
+      </w:r>
+    </w:p>
+    <w:p>
+      <w:pPr>
+        <w:pStyle w:val="Paragrafoelenco"/>
+        <w:numPr>
+          <w:ilvl w:val="0"/>
+          <w:numId w:val="20"/>
+        </w:numPr>
+        <w:jc w:val="both"/>
+        <w:rPr>
+          <w:rFonts w:ascii="Times New Roman" w:hAnsi="Times New Roman" w:cs="Times New Roman"/>
+          <w:sz w:val="24"/>
+          <w:szCs w:val="24"/>
+        </w:rPr>
+      </w:pPr>
+      <w:r>
+        <w:rPr>
           <w:noProof/>
-          <w:lang w:val="en-US"/>
+          <w:lang w:eastAsia="it-IT"/>
         </w:rPr>
         <mc:AlternateContent>
           <mc:Choice Requires="wps">
             <w:drawing>
-              <wp:anchor distT="0" distB="0" distL="114300" distR="114300" simplePos="0" relativeHeight="251717632" behindDoc="0" locked="0" layoutInCell="1" allowOverlap="1" wp14:anchorId="2881A390" wp14:editId="106CA621">
+              <wp:anchor distT="0" distB="0" distL="114300" distR="114300" simplePos="0" relativeHeight="251717632" behindDoc="0" locked="0" layoutInCell="1" allowOverlap="1" wp14:anchorId="49182871" wp14:editId="3ED44B1F">
                 <wp:simplePos x="0" y="0"/>
                 <wp:positionH relativeFrom="margin">
                   <wp:align>right</wp:align>
                 </wp:positionH>
                 <wp:positionV relativeFrom="paragraph">
-                  <wp:posOffset>122123</wp:posOffset>
+                  <wp:posOffset>7620</wp:posOffset>
                 </wp:positionV>
                 <wp:extent cx="2587625" cy="635"/>
                 <wp:effectExtent l="0" t="0" r="3175" b="6985"/>
@@ -13458,7 +14066,11 @@
           </mc:Choice>
           <mc:Fallback>
             <w:pict>
-              <v:shape w14:anchorId="2881A390" id="Casella di testo 21" o:spid="_x0000_s1042" type="#_x0000_t202" style="position:absolute;left:0;text-align:left;margin-left:152.55pt;margin-top:9.6pt;width:203.75pt;height:.05pt;z-index:251717632;visibility:visible;mso-wrap-style:square;mso-width-percent:0;mso-wrap-distance-left:9pt;mso-wrap-distance-top:0;mso-wrap-distance-right:9pt;mso-wrap-distance-bottom:0;mso-position-horizontal:right;mso-position-horizontal-relative:margin;mso-position-vertical:absolute;mso-position-vertical-relative:text;mso-width-percent:0;mso-width-relative:margin;v-text-anchor:top" o:gfxdata="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" stroked="f">
+              <v:shapetype w14:anchorId="49182871" id="_x0000_t202" coordsize="21600,21600" o:spt="202" path="m,l,21600r21600,l21600,xe">
+                <v:stroke joinstyle="miter"/>
+                <v:path gradientshapeok="t" o:connecttype="rect"/>
+              </v:shapetype>
+              <v:shape id="Casella di testo 21" o:spid="_x0000_s1042" type="#_x0000_t202" style="position:absolute;left:0;text-align:left;margin-left:152.55pt;margin-top:.6pt;width:203.75pt;height:.05pt;z-index:251717632;visibility:visible;mso-wrap-style:square;mso-width-percent:0;mso-wrap-distance-left:9pt;mso-wrap-distance-top:0;mso-wrap-distance-right:9pt;mso-wrap-distance-bottom:0;mso-position-horizontal:right;mso-position-horizontal-relative:margin;mso-position-vertical:absolute;mso-position-vertical-relative:text;mso-width-percent:0;mso-width-relative:margin;v-text-anchor:top" o:gfxdata="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" stroked="f">
                 <v:textbox style="mso-fit-shape-to-text:t" inset="0,0,0,0">
                   <w:txbxContent>
                     <w:p>
@@ -13538,8 +14150,42 @@
           <w:sz w:val="24"/>
           <w:szCs w:val="24"/>
         </w:rPr>
-        <w:t>Testata: finalizzata alla chiusura del cilindro</w:t>
-      </w:r>
+        <w:t xml:space="preserve">Basamento: </w:t>
+      </w:r>
+      <w:r>
+        <w:rPr>
+          <w:rFonts w:ascii="Times New Roman" w:hAnsi="Times New Roman" w:cs="Times New Roman"/>
+          <w:sz w:val="24"/>
+          <w:szCs w:val="24"/>
+        </w:rPr>
+        <w:t xml:space="preserve">struttura </w:t>
+      </w:r>
+      <w:r>
+        <w:rPr>
+          <w:rFonts w:ascii="Times New Roman" w:hAnsi="Times New Roman" w:cs="Times New Roman"/>
+          <w:sz w:val="24"/>
+          <w:szCs w:val="24"/>
+        </w:rPr>
+        <w:t>con</w:t>
+      </w:r>
+      <w:r>
+        <w:rPr>
+          <w:rFonts w:ascii="Times New Roman" w:hAnsi="Times New Roman" w:cs="Times New Roman"/>
+          <w:sz w:val="24"/>
+          <w:szCs w:val="24"/>
+        </w:rPr>
+        <w:t xml:space="preserve"> una buona resistenza meccanica in quanto deve essere in grado di scaricar</w:t>
+      </w:r>
+      <w:r>
+        <w:rPr>
+          <w:rFonts w:ascii="Times New Roman" w:hAnsi="Times New Roman" w:cs="Times New Roman"/>
+          <w:sz w:val="24"/>
+          <w:szCs w:val="24"/>
+        </w:rPr>
+        <w:t>e le forze di inerzia e pressione dei gas</w:t>
+      </w:r>
+      <w:bookmarkStart w:id="0" w:name="_GoBack"/>
+      <w:bookmarkEnd w:id="0"/>
     </w:p>
     <w:p>
       <w:pPr>
@@ -13561,39 +14207,16 @@
           <w:sz w:val="24"/>
           <w:szCs w:val="24"/>
         </w:rPr>
-        <w:t xml:space="preserve">Basamento: </w:t>
-      </w:r>
-      <w:r>
-        <w:rPr>
-          <w:rFonts w:ascii="Times New Roman" w:hAnsi="Times New Roman" w:cs="Times New Roman"/>
-          <w:sz w:val="24"/>
-          <w:szCs w:val="24"/>
-        </w:rPr>
-        <w:t xml:space="preserve">struttura </w:t>
-      </w:r>
-      <w:r>
-        <w:rPr>
-          <w:rFonts w:ascii="Times New Roman" w:hAnsi="Times New Roman" w:cs="Times New Roman"/>
-          <w:sz w:val="24"/>
-          <w:szCs w:val="24"/>
-        </w:rPr>
-        <w:t>con</w:t>
-      </w:r>
-      <w:r>
-        <w:rPr>
-          <w:rFonts w:ascii="Times New Roman" w:hAnsi="Times New Roman" w:cs="Times New Roman"/>
-          <w:sz w:val="24"/>
-          <w:szCs w:val="24"/>
-        </w:rPr>
-        <w:t xml:space="preserve"> una buona resistenza meccanica in quanto deve essere in grado di scaricar</w:t>
-      </w:r>
-      <w:r>
-        <w:rPr>
-          <w:rFonts w:ascii="Times New Roman" w:hAnsi="Times New Roman" w:cs="Times New Roman"/>
-          <w:sz w:val="24"/>
-          <w:szCs w:val="24"/>
-        </w:rPr>
-        <w:t>e le forze di inerzia e pressione dei gas</w:t>
+        <w:lastRenderedPageBreak/>
+        <w:t>Pistone: elemento fondamentale che delimita la parete della camera a volu</w:t>
+      </w:r>
+      <w:r>
+        <w:rPr>
+          <w:rFonts w:ascii="Times New Roman" w:hAnsi="Times New Roman" w:cs="Times New Roman"/>
+          <w:sz w:val="24"/>
+          <w:szCs w:val="24"/>
+        </w:rPr>
+        <w:t>me variabile, che necessita di lavoro, da trasmettere poi all’albero</w:t>
       </w:r>
     </w:p>
     <w:p>
@@ -13616,15 +14239,15 @@
           <w:sz w:val="24"/>
           <w:szCs w:val="24"/>
         </w:rPr>
-        <w:t>Pistone: elemento fondamentale che delimita la parete della camera a volu</w:t>
-      </w:r>
-      <w:r>
-        <w:rPr>
-          <w:rFonts w:ascii="Times New Roman" w:hAnsi="Times New Roman" w:cs="Times New Roman"/>
-          <w:sz w:val="24"/>
-          <w:szCs w:val="24"/>
-        </w:rPr>
-        <w:t>me variabile, che necessita di lavoro, da trasmettere poi all’albero</w:t>
+        <w:t>Manovellismo: blocco costituito dallo spinotto, dalla biella e dalla manovella, le quali permetton</w:t>
+      </w:r>
+      <w:r>
+        <w:rPr>
+          <w:rFonts w:ascii="Times New Roman" w:hAnsi="Times New Roman" w:cs="Times New Roman"/>
+          <w:sz w:val="24"/>
+          <w:szCs w:val="24"/>
+        </w:rPr>
+        <w:t>o il moto rotatorio dell’albero</w:t>
       </w:r>
     </w:p>
     <w:p>
@@ -13647,37 +14270,6 @@
           <w:sz w:val="24"/>
           <w:szCs w:val="24"/>
         </w:rPr>
-        <w:t>Manovellismo: blocco costituito dallo spinotto, dalla biella e dalla manovella, le quali permetton</w:t>
-      </w:r>
-      <w:r>
-        <w:rPr>
-          <w:rFonts w:ascii="Times New Roman" w:hAnsi="Times New Roman" w:cs="Times New Roman"/>
-          <w:sz w:val="24"/>
-          <w:szCs w:val="24"/>
-        </w:rPr>
-        <w:t>o il moto rotatorio dell’albero</w:t>
-      </w:r>
-    </w:p>
-    <w:p>
-      <w:pPr>
-        <w:pStyle w:val="Paragrafoelenco"/>
-        <w:numPr>
-          <w:ilvl w:val="0"/>
-          <w:numId w:val="20"/>
-        </w:numPr>
-        <w:jc w:val="both"/>
-        <w:rPr>
-          <w:rFonts w:ascii="Times New Roman" w:hAnsi="Times New Roman" w:cs="Times New Roman"/>
-          <w:sz w:val="24"/>
-          <w:szCs w:val="24"/>
-        </w:rPr>
-      </w:pPr>
-      <w:r>
-        <w:rPr>
-          <w:rFonts w:ascii="Times New Roman" w:hAnsi="Times New Roman" w:cs="Times New Roman"/>
-          <w:sz w:val="24"/>
-          <w:szCs w:val="24"/>
-        </w:rPr>
         <w:t xml:space="preserve">Coppa dell’olio: la sua funzione consiste nel </w:t>
       </w:r>
       <w:r>
@@ -14146,7 +14738,7 @@
       <w:r>
         <w:rPr>
           <w:noProof/>
-          <w:lang w:val="en-US"/>
+          <w:lang w:eastAsia="it-IT"/>
         </w:rPr>
         <w:drawing>
           <wp:inline distT="0" distB="0" distL="0" distR="0" wp14:anchorId="2EF35747" wp14:editId="48681B2E">
@@ -14701,6 +15293,7 @@
           <w:sz w:val="24"/>
           <w:szCs w:val="24"/>
         </w:rPr>
+        <w:lastRenderedPageBreak/>
         <w:t>Un parametro fondamentale consiste nell</w:t>
       </w:r>
       <w:r>
@@ -15260,7 +15853,25 @@
           <w:sz w:val="24"/>
           <w:szCs w:val="24"/>
         </w:rPr>
-        <w:t xml:space="preserve"> limitano </w:t>
+        <w:t xml:space="preserve"> </w:t>
+      </w:r>
+      <w:proofErr w:type="spellStart"/>
+      <w:r>
+        <w:rPr>
+          <w:rFonts w:ascii="Times New Roman" w:hAnsi="Times New Roman" w:cs="Times New Roman"/>
+          <w:sz w:val="24"/>
+          <w:szCs w:val="24"/>
+        </w:rPr>
+        <w:t>limitano</w:t>
+      </w:r>
+      <w:proofErr w:type="spellEnd"/>
+      <w:r>
+        <w:rPr>
+          <w:rFonts w:ascii="Times New Roman" w:hAnsi="Times New Roman" w:cs="Times New Roman"/>
+          <w:sz w:val="24"/>
+          <w:szCs w:val="24"/>
+        </w:rPr>
+        <w:t xml:space="preserve"> </w:t>
       </w:r>
       <w:r>
         <w:rPr>
@@ -15381,17 +15992,14 @@
       </w:pPr>
       <w:r>
         <w:rPr>
-          <w:rFonts w:ascii="Times New Roman" w:hAnsi="Times New Roman" w:cs="Times New Roman"/>
           <w:noProof/>
-          <w:sz w:val="24"/>
-          <w:szCs w:val="24"/>
-          <w:lang w:val="en-US"/>
+          <w:lang w:eastAsia="it-IT"/>
         </w:rPr>
         <w:drawing>
           <wp:inline distT="0" distB="0" distL="0" distR="0">
-            <wp:extent cx="6297295" cy="2623820"/>
-            <wp:effectExtent l="0" t="0" r="8255" b="5080"/>
-            <wp:docPr id="32" name="Immagine 32" descr="C:\Users\Manuel\Desktop\12.png"/>
+            <wp:extent cx="3152044" cy="2723515"/>
+            <wp:effectExtent l="0" t="0" r="0" b="635"/>
+            <wp:docPr id="37" name="Immagine 37"/>
             <wp:cNvGraphicFramePr>
               <a:graphicFrameLocks xmlns:a="http://schemas.openxmlformats.org/drawingml/2006/main" noChangeAspect="1"/>
             </wp:cNvGraphicFramePr>
@@ -15399,36 +16007,29 @@
               <a:graphicData uri="http://schemas.openxmlformats.org/drawingml/2006/picture">
                 <pic:pic xmlns:pic="http://schemas.openxmlformats.org/drawingml/2006/picture">
                   <pic:nvPicPr>
-                    <pic:cNvPr id="0" name="Picture 2" descr="C:\Users\Manuel\Desktop\12.png"/>
-                    <pic:cNvPicPr>
-                      <a:picLocks noChangeAspect="1" noChangeArrowheads="1"/>
-                    </pic:cNvPicPr>
+                    <pic:cNvPr id="37" name="Cattura.PNG"/>
+                    <pic:cNvPicPr/>
                   </pic:nvPicPr>
                   <pic:blipFill>
                     <a:blip r:embed="rId27">
                       <a:extLst>
                         <a:ext uri="{28A0092B-C50C-407E-A947-70E740481C1C}">
-                          <a14:useLocalDpi xmlns:a14="http://schemas.microsoft.com/office/drawing/2010/main"/>
+                          <a14:useLocalDpi xmlns:a14="http://schemas.microsoft.com/office/drawing/2010/main" val="0"/>
                         </a:ext>
                       </a:extLst>
                     </a:blip>
-                    <a:srcRect/>
                     <a:stretch>
                       <a:fillRect/>
                     </a:stretch>
                   </pic:blipFill>
-                  <pic:spPr bwMode="auto">
+                  <pic:spPr>
                     <a:xfrm>
                       <a:off x="0" y="0"/>
-                      <a:ext cx="6297295" cy="2623820"/>
+                      <a:ext cx="3190859" cy="2757053"/>
                     </a:xfrm>
                     <a:prstGeom prst="rect">
                       <a:avLst/>
                     </a:prstGeom>
-                    <a:noFill/>
-                    <a:ln>
-                      <a:noFill/>
-                    </a:ln>
                   </pic:spPr>
                 </pic:pic>
               </a:graphicData>
@@ -15436,6 +16037,53 @@
           </wp:inline>
         </w:drawing>
       </w:r>
+      <w:r>
+        <w:rPr>
+          <w:noProof/>
+          <w:lang w:eastAsia="it-IT"/>
+        </w:rPr>
+        <w:drawing>
+          <wp:inline distT="0" distB="0" distL="0" distR="0">
+            <wp:extent cx="3086100" cy="2630170"/>
+            <wp:effectExtent l="0" t="0" r="0" b="0"/>
+            <wp:docPr id="38" name="Immagine 38"/>
+            <wp:cNvGraphicFramePr>
+              <a:graphicFrameLocks xmlns:a="http://schemas.openxmlformats.org/drawingml/2006/main" noChangeAspect="1"/>
+            </wp:cNvGraphicFramePr>
+            <a:graphic xmlns:a="http://schemas.openxmlformats.org/drawingml/2006/main">
+              <a:graphicData uri="http://schemas.openxmlformats.org/drawingml/2006/picture">
+                <pic:pic xmlns:pic="http://schemas.openxmlformats.org/drawingml/2006/picture">
+                  <pic:nvPicPr>
+                    <pic:cNvPr id="38" name="Cattura 1.PNG"/>
+                    <pic:cNvPicPr/>
+                  </pic:nvPicPr>
+                  <pic:blipFill>
+                    <a:blip r:embed="rId28">
+                      <a:extLst>
+                        <a:ext uri="{28A0092B-C50C-407E-A947-70E740481C1C}">
+                          <a14:useLocalDpi xmlns:a14="http://schemas.microsoft.com/office/drawing/2010/main" val="0"/>
+                        </a:ext>
+                      </a:extLst>
+                    </a:blip>
+                    <a:stretch>
+                      <a:fillRect/>
+                    </a:stretch>
+                  </pic:blipFill>
+                  <pic:spPr>
+                    <a:xfrm>
+                      <a:off x="0" y="0"/>
+                      <a:ext cx="3127426" cy="2665391"/>
+                    </a:xfrm>
+                    <a:prstGeom prst="rect">
+                      <a:avLst/>
+                    </a:prstGeom>
+                  </pic:spPr>
+                </pic:pic>
+              </a:graphicData>
+            </a:graphic>
+          </wp:inline>
+        </w:drawing>
+      </w:r>
     </w:p>
     <w:p>
       <w:pPr>
@@ -15478,13 +16126,13 @@
         <w:rPr>
           <w:sz w:val="22"/>
         </w:rPr>
-        <w:t xml:space="preserve">Ciclo ideale con introduzione di </w:t>
+        <w:t>Ciclo ideale</w:t>
       </w:r>
       <w:r>
         <w:rPr>
           <w:sz w:val="22"/>
         </w:rPr>
-        <w:t>calore</w:t>
+        <w:tab/>
       </w:r>
       <w:r>
         <w:rPr>
@@ -15508,7 +16156,7 @@
         <w:rPr>
           <w:sz w:val="22"/>
         </w:rPr>
-        <w:tab/>
+        <w:t xml:space="preserve">             </w:t>
       </w:r>
       <w:r>
         <w:rPr>
@@ -15585,6 +16233,7 @@
           <w:sz w:val="24"/>
           <w:szCs w:val="24"/>
         </w:rPr>
+        <w:lastRenderedPageBreak/>
         <w:t xml:space="preserve">2.3.2 </w:t>
       </w:r>
       <w:r>
@@ -15709,6 +16358,7 @@
         </w:rPr>
         <w:t xml:space="preserve">del serbatoio </w:t>
       </w:r>
+      <w:proofErr w:type="spellStart"/>
       <w:r>
         <w:rPr>
           <w:rFonts w:ascii="Times New Roman" w:hAnsi="Times New Roman" w:cs="Times New Roman"/>
@@ -15723,7 +16373,16 @@
           <w:sz w:val="20"/>
           <w:szCs w:val="24"/>
         </w:rPr>
-        <w:t xml:space="preserve">serbatoio </w:t>
+        <w:t>serbatoio</w:t>
+      </w:r>
+      <w:proofErr w:type="spellEnd"/>
+      <w:r>
+        <w:rPr>
+          <w:rFonts w:ascii="Times New Roman" w:hAnsi="Times New Roman" w:cs="Times New Roman"/>
+          <w:sz w:val="20"/>
+          <w:szCs w:val="24"/>
+        </w:rPr>
+        <w:t xml:space="preserve"> </w:t>
       </w:r>
       <w:r>
         <w:rPr>
@@ -15756,6 +16415,7 @@
           <w:szCs w:val="24"/>
         </w:rPr>
       </w:pPr>
+      <w:proofErr w:type="spellStart"/>
       <w:r>
         <w:rPr>
           <w:rFonts w:ascii="Times New Roman" w:hAnsi="Times New Roman" w:cs="Times New Roman"/>
@@ -15770,7 +16430,16 @@
           <w:sz w:val="20"/>
           <w:szCs w:val="24"/>
         </w:rPr>
-        <w:t xml:space="preserve">serbatoio </w:t>
+        <w:t>serbatoio</w:t>
+      </w:r>
+      <w:proofErr w:type="spellEnd"/>
+      <w:r>
+        <w:rPr>
+          <w:rFonts w:ascii="Times New Roman" w:hAnsi="Times New Roman" w:cs="Times New Roman"/>
+          <w:sz w:val="20"/>
+          <w:szCs w:val="24"/>
+        </w:rPr>
+        <w:t xml:space="preserve"> </w:t>
       </w:r>
       <w:r>
         <w:rPr>
@@ -15795,6 +16464,7 @@
           <w:szCs w:val="24"/>
         </w:rPr>
       </w:pPr>
+      <w:proofErr w:type="spellStart"/>
       <w:r>
         <w:rPr>
           <w:rFonts w:ascii="Times New Roman" w:hAnsi="Times New Roman" w:cs="Times New Roman"/>
@@ -15809,7 +16479,16 @@
           <w:sz w:val="20"/>
           <w:szCs w:val="24"/>
         </w:rPr>
-        <w:t xml:space="preserve">serbatoio </w:t>
+        <w:t>serbatoio</w:t>
+      </w:r>
+      <w:proofErr w:type="spellEnd"/>
+      <w:r>
+        <w:rPr>
+          <w:rFonts w:ascii="Times New Roman" w:hAnsi="Times New Roman" w:cs="Times New Roman"/>
+          <w:sz w:val="20"/>
+          <w:szCs w:val="24"/>
+        </w:rPr>
+        <w:t xml:space="preserve"> </w:t>
       </w:r>
       <w:r>
         <w:rPr>
@@ -15834,6 +16513,7 @@
           <w:szCs w:val="24"/>
         </w:rPr>
       </w:pPr>
+      <w:proofErr w:type="spellStart"/>
       <w:r>
         <w:rPr>
           <w:rFonts w:ascii="Times New Roman" w:hAnsi="Times New Roman" w:cs="Times New Roman"/>
@@ -15848,7 +16528,16 @@
           <w:sz w:val="20"/>
           <w:szCs w:val="24"/>
         </w:rPr>
-        <w:t xml:space="preserve">serbatoio </w:t>
+        <w:t>serbatoio</w:t>
+      </w:r>
+      <w:proofErr w:type="spellEnd"/>
+      <w:r>
+        <w:rPr>
+          <w:rFonts w:ascii="Times New Roman" w:hAnsi="Times New Roman" w:cs="Times New Roman"/>
+          <w:sz w:val="20"/>
+          <w:szCs w:val="24"/>
+        </w:rPr>
+        <w:t xml:space="preserve"> </w:t>
       </w:r>
       <w:r>
         <w:rPr>
@@ -16177,7 +16866,16 @@
           <w:sz w:val="24"/>
           <w:szCs w:val="24"/>
         </w:rPr>
-        <w:t>Il radiatore presente nel nostro cogeneratore era munito di un ventilatore assiale per agevolare il flusso d’aria fresca e l’efficienza dello scambio termico. Con il passaggio da motore termico a motore elettrico abbiamo deciso di non ricondizionare il radiatore, sia perché non potevamo sostenere il costo dell’acquisto del nuovo motore, sia per la l’importanza secondaria dell’operazione, che con il motore elettrico non avrebbe prodotto risultati significativi. Ad ogni modo, le possibilità di regolazione con la scheda Arduino riguardano la velocità di giri del ventilatore e la regolazione della portata al radi</w:t>
+        <w:t xml:space="preserve">Il radiatore presente nel nostro cogeneratore era munito di un ventilatore assiale per agevolare il flusso d’aria fresca e l’efficienza dello scambio termico. Con il passaggio da motore termico a motore elettrico abbiamo deciso di non ricondizionare il radiatore, sia perché non potevamo sostenere il costo dell’acquisto del nuovo motore, sia per la l’importanza secondaria dell’operazione, che con il motore elettrico non avrebbe prodotto risultati significativi. Ad ogni modo, le possibilità di regolazione con la </w:t>
+      </w:r>
+      <w:r>
+        <w:rPr>
+          <w:rFonts w:ascii="Times New Roman" w:hAnsi="Times New Roman" w:cs="Times New Roman"/>
+          <w:sz w:val="24"/>
+          <w:szCs w:val="24"/>
+        </w:rPr>
+        <w:lastRenderedPageBreak/>
+        <w:t>scheda Arduino riguardano la velocità di giri del ventilatore e la regolazione della portata al radi</w:t>
       </w:r>
       <w:r>
         <w:rPr>
@@ -16309,7 +17007,7 @@
       <w:r>
         <w:rPr>
           <w:noProof/>
-          <w:lang w:val="en-US"/>
+          <w:lang w:eastAsia="it-IT"/>
         </w:rPr>
         <w:drawing>
           <wp:inline distT="0" distB="0" distL="0" distR="0" wp14:anchorId="6483C505" wp14:editId="2E2A3B11">
@@ -16329,7 +17027,7 @@
                     </pic:cNvPicPr>
                   </pic:nvPicPr>
                   <pic:blipFill>
-                    <a:blip r:embed="rId28">
+                    <a:blip r:embed="rId29">
                       <a:extLst>
                         <a:ext uri="{28A0092B-C50C-407E-A947-70E740481C1C}">
                           <a14:useLocalDpi xmlns:a14="http://schemas.microsoft.com/office/drawing/2010/main"/>
@@ -16422,8 +17120,9 @@
           <w:szCs w:val="24"/>
           <w:lang w:val="en-US"/>
         </w:rPr>
-        <w:t xml:space="preserve"> of electricity and heat from a single source of energy, which can </w:t>
-      </w:r>
+        <w:t xml:space="preserve"> of electricity and heat from a single source of energy, which </w:t>
+      </w:r>
+      <w:proofErr w:type="gramStart"/>
       <w:r>
         <w:rPr>
           <w:rFonts w:ascii="Times New Roman" w:hAnsi="Times New Roman" w:cs="Times New Roman"/>
@@ -16431,7 +17130,7 @@
           <w:szCs w:val="24"/>
           <w:lang w:val="en-US"/>
         </w:rPr>
-        <w:t>be identified with</w:t>
+        <w:t xml:space="preserve">can </w:t>
       </w:r>
       <w:r>
         <w:rPr>
@@ -16440,6 +17139,25 @@
           <w:szCs w:val="24"/>
           <w:lang w:val="en-US"/>
         </w:rPr>
+        <w:t>be identified</w:t>
+      </w:r>
+      <w:proofErr w:type="gramEnd"/>
+      <w:r>
+        <w:rPr>
+          <w:rFonts w:ascii="Times New Roman" w:hAnsi="Times New Roman" w:cs="Times New Roman"/>
+          <w:sz w:val="24"/>
+          <w:szCs w:val="24"/>
+          <w:lang w:val="en-US"/>
+        </w:rPr>
+        <w:t xml:space="preserve"> with</w:t>
+      </w:r>
+      <w:r>
+        <w:rPr>
+          <w:rFonts w:ascii="Times New Roman" w:hAnsi="Times New Roman" w:cs="Times New Roman"/>
+          <w:sz w:val="24"/>
+          <w:szCs w:val="24"/>
+          <w:lang w:val="en-US"/>
+        </w:rPr>
         <w:t xml:space="preserve"> fossil fuel</w:t>
       </w:r>
       <w:r>
@@ -16449,8 +17167,9 @@
           <w:szCs w:val="24"/>
           <w:lang w:val="en-US"/>
         </w:rPr>
-        <w:t>s. It can adapt to many working conditions</w:t>
-      </w:r>
+        <w:t xml:space="preserve">s. It can adapt </w:t>
+      </w:r>
+      <w:proofErr w:type="gramStart"/>
       <w:r>
         <w:rPr>
           <w:rFonts w:ascii="Times New Roman" w:hAnsi="Times New Roman" w:cs="Times New Roman"/>
@@ -16458,6 +17177,25 @@
           <w:szCs w:val="24"/>
           <w:lang w:val="en-US"/>
         </w:rPr>
+        <w:t>to</w:t>
+      </w:r>
+      <w:proofErr w:type="gramEnd"/>
+      <w:r>
+        <w:rPr>
+          <w:rFonts w:ascii="Times New Roman" w:hAnsi="Times New Roman" w:cs="Times New Roman"/>
+          <w:sz w:val="24"/>
+          <w:szCs w:val="24"/>
+          <w:lang w:val="en-US"/>
+        </w:rPr>
+        <w:t xml:space="preserve"> many working conditions</w:t>
+      </w:r>
+      <w:r>
+        <w:rPr>
+          <w:rFonts w:ascii="Times New Roman" w:hAnsi="Times New Roman" w:cs="Times New Roman"/>
+          <w:sz w:val="24"/>
+          <w:szCs w:val="24"/>
+          <w:lang w:val="en-US"/>
+        </w:rPr>
         <w:t xml:space="preserve"> and </w:t>
       </w:r>
       <w:r>
@@ -16761,8 +17499,9 @@
           <w:szCs w:val="24"/>
           <w:lang w:val="en-US"/>
         </w:rPr>
-        <w:t>The unused energy is exploited for</w:t>
-      </w:r>
+        <w:t xml:space="preserve">The unused energy </w:t>
+      </w:r>
+      <w:proofErr w:type="gramStart"/>
       <w:r>
         <w:rPr>
           <w:rFonts w:ascii="Times New Roman" w:hAnsi="Times New Roman" w:cs="Times New Roman"/>
@@ -16770,6 +17509,25 @@
           <w:szCs w:val="24"/>
           <w:lang w:val="en-US"/>
         </w:rPr>
+        <w:t>is exploited</w:t>
+      </w:r>
+      <w:proofErr w:type="gramEnd"/>
+      <w:r>
+        <w:rPr>
+          <w:rFonts w:ascii="Times New Roman" w:hAnsi="Times New Roman" w:cs="Times New Roman"/>
+          <w:sz w:val="24"/>
+          <w:szCs w:val="24"/>
+          <w:lang w:val="en-US"/>
+        </w:rPr>
+        <w:t xml:space="preserve"> for</w:t>
+      </w:r>
+      <w:r>
+        <w:rPr>
+          <w:rFonts w:ascii="Times New Roman" w:hAnsi="Times New Roman" w:cs="Times New Roman"/>
+          <w:sz w:val="24"/>
+          <w:szCs w:val="24"/>
+          <w:lang w:val="en-US"/>
+        </w:rPr>
         <w:t xml:space="preserve"> heating. </w:t>
       </w:r>
     </w:p>
@@ -16818,8 +17576,9 @@
           <w:szCs w:val="24"/>
           <w:lang w:val="en-US"/>
         </w:rPr>
-        <w:t>n a bottoming cycle, the fuel energy is</w:t>
-      </w:r>
+        <w:t xml:space="preserve">n a bottoming cycle, the fuel energy </w:t>
+      </w:r>
+      <w:proofErr w:type="gramStart"/>
       <w:r>
         <w:rPr>
           <w:rFonts w:ascii="Times New Roman" w:hAnsi="Times New Roman" w:cs="Times New Roman"/>
@@ -16827,7 +17586,7 @@
           <w:szCs w:val="24"/>
           <w:lang w:val="en-US"/>
         </w:rPr>
-        <w:t xml:space="preserve"> primarily used to provide clients</w:t>
+        <w:t>is</w:t>
       </w:r>
       <w:r>
         <w:rPr>
@@ -16836,6 +17595,25 @@
           <w:szCs w:val="24"/>
           <w:lang w:val="en-US"/>
         </w:rPr>
+        <w:t xml:space="preserve"> primarily used</w:t>
+      </w:r>
+      <w:proofErr w:type="gramEnd"/>
+      <w:r>
+        <w:rPr>
+          <w:rFonts w:ascii="Times New Roman" w:hAnsi="Times New Roman" w:cs="Times New Roman"/>
+          <w:sz w:val="24"/>
+          <w:szCs w:val="24"/>
+          <w:lang w:val="en-US"/>
+        </w:rPr>
+        <w:t xml:space="preserve"> to provide clients</w:t>
+      </w:r>
+      <w:r>
+        <w:rPr>
+          <w:rFonts w:ascii="Times New Roman" w:hAnsi="Times New Roman" w:cs="Times New Roman"/>
+          <w:sz w:val="24"/>
+          <w:szCs w:val="24"/>
+          <w:lang w:val="en-US"/>
+        </w:rPr>
         <w:t xml:space="preserve"> with the amount of heat required to satisfy their needs. T</w:t>
       </w:r>
       <w:r>
@@ -16863,8 +17641,9 @@
           <w:szCs w:val="24"/>
           <w:lang w:val="en-US"/>
         </w:rPr>
-        <w:t xml:space="preserve"> is </w:t>
-      </w:r>
+        <w:t xml:space="preserve"> </w:t>
+      </w:r>
+      <w:proofErr w:type="gramStart"/>
       <w:r>
         <w:rPr>
           <w:rFonts w:ascii="Times New Roman" w:hAnsi="Times New Roman" w:cs="Times New Roman"/>
@@ -16872,6 +17651,15 @@
           <w:szCs w:val="24"/>
           <w:lang w:val="en-US"/>
         </w:rPr>
+        <w:t xml:space="preserve">is </w:t>
+      </w:r>
+      <w:r>
+        <w:rPr>
+          <w:rFonts w:ascii="Times New Roman" w:hAnsi="Times New Roman" w:cs="Times New Roman"/>
+          <w:sz w:val="24"/>
+          <w:szCs w:val="24"/>
+          <w:lang w:val="en-US"/>
+        </w:rPr>
         <w:t xml:space="preserve">then </w:t>
       </w:r>
       <w:r>
@@ -16883,6 +17671,7 @@
         </w:rPr>
         <w:t>used</w:t>
       </w:r>
+      <w:proofErr w:type="gramEnd"/>
       <w:r>
         <w:rPr>
           <w:rFonts w:ascii="Times New Roman" w:hAnsi="Times New Roman" w:cs="Times New Roman"/>
@@ -16930,6 +17719,7 @@
         </w:rPr>
         <w:t xml:space="preserve">. </w:t>
       </w:r>
+      <w:proofErr w:type="spellStart"/>
       <w:r>
         <w:rPr>
           <w:rFonts w:ascii="Times New Roman" w:hAnsi="Times New Roman" w:cs="Times New Roman"/>
@@ -16948,6 +17738,7 @@
         </w:rPr>
         <w:t>s</w:t>
       </w:r>
+      <w:proofErr w:type="spellEnd"/>
       <w:r>
         <w:rPr>
           <w:rFonts w:ascii="Times New Roman" w:hAnsi="Times New Roman" w:cs="Times New Roman"/>
@@ -17371,8 +18162,9 @@
           <w:shd w:val="clear" w:color="auto" w:fill="FFFFFF"/>
           <w:lang w:val="en-US"/>
         </w:rPr>
-        <w:t xml:space="preserve">Compared to traditional home heating systems, which can’t exploit the unused heat from traditional electricity generation, a district heating system can use </w:t>
-      </w:r>
+        <w:t xml:space="preserve">Compared to traditional home heating systems, which </w:t>
+      </w:r>
+      <w:proofErr w:type="gramStart"/>
       <w:r>
         <w:rPr>
           <w:rFonts w:ascii="Times New Roman" w:hAnsi="Times New Roman" w:cs="Times New Roman"/>
@@ -17382,6 +18174,41 @@
           <w:shd w:val="clear" w:color="auto" w:fill="FFFFFF"/>
           <w:lang w:val="en-US"/>
         </w:rPr>
+        <w:t>can’t</w:t>
+      </w:r>
+      <w:proofErr w:type="gramEnd"/>
+      <w:r>
+        <w:rPr>
+          <w:rFonts w:ascii="Times New Roman" w:hAnsi="Times New Roman" w:cs="Times New Roman"/>
+          <w:color w:val="24292E"/>
+          <w:sz w:val="24"/>
+          <w:szCs w:val="21"/>
+          <w:shd w:val="clear" w:color="auto" w:fill="FFFFFF"/>
+          <w:lang w:val="en-US"/>
+        </w:rPr>
+        <w:t xml:space="preserve"> exploit </w:t>
+      </w:r>
+      <w:r>
+        <w:rPr>
+          <w:rFonts w:ascii="Times New Roman" w:hAnsi="Times New Roman" w:cs="Times New Roman"/>
+          <w:color w:val="24292E"/>
+          <w:sz w:val="24"/>
+          <w:szCs w:val="21"/>
+          <w:shd w:val="clear" w:color="auto" w:fill="FFFFFF"/>
+          <w:lang w:val="en-US"/>
+        </w:rPr>
+        <w:lastRenderedPageBreak/>
+        <w:t xml:space="preserve">the unused heat from traditional electricity generation, a district heating system can use </w:t>
+      </w:r>
+      <w:r>
+        <w:rPr>
+          <w:rFonts w:ascii="Times New Roman" w:hAnsi="Times New Roman" w:cs="Times New Roman"/>
+          <w:color w:val="24292E"/>
+          <w:sz w:val="24"/>
+          <w:szCs w:val="21"/>
+          <w:shd w:val="clear" w:color="auto" w:fill="FFFFFF"/>
+          <w:lang w:val="en-US"/>
+        </w:rPr>
         <w:t>bio fuels,</w:t>
       </w:r>
       <w:r>
@@ -17469,12 +18296,10 @@
           <w:shd w:val="clear" w:color="auto" w:fill="FFFFFF"/>
           <w:lang w:val="en-US"/>
         </w:rPr>
-        <w:t xml:space="preserve"> Central heating is a way to supply warmth from one central source. It is divided into three main groups: wet system, warm air system and storage heaters. </w:t>
-      </w:r>
-    </w:p>
-    <w:p>
-      <w:pPr>
-        <w:jc w:val="both"/>
+        <w:t xml:space="preserve"> Central heating is a way to supply warmth from one central source. It </w:t>
+      </w:r>
+      <w:proofErr w:type="gramStart"/>
+      <w:r>
         <w:rPr>
           <w:rFonts w:ascii="Times New Roman" w:hAnsi="Times New Roman" w:cs="Times New Roman"/>
           <w:color w:val="24292E"/>
@@ -17483,7 +18308,9 @@
           <w:shd w:val="clear" w:color="auto" w:fill="FFFFFF"/>
           <w:lang w:val="en-US"/>
         </w:rPr>
-      </w:pPr>
+        <w:t>is divided</w:t>
+      </w:r>
+      <w:proofErr w:type="gramEnd"/>
       <w:r>
         <w:rPr>
           <w:rFonts w:ascii="Times New Roman" w:hAnsi="Times New Roman" w:cs="Times New Roman"/>
@@ -17493,6 +18320,30 @@
           <w:shd w:val="clear" w:color="auto" w:fill="FFFFFF"/>
           <w:lang w:val="en-US"/>
         </w:rPr>
+        <w:t xml:space="preserve"> into three main groups: wet system, warm air system and storage heaters. </w:t>
+      </w:r>
+    </w:p>
+    <w:p>
+      <w:pPr>
+        <w:jc w:val="both"/>
+        <w:rPr>
+          <w:rFonts w:ascii="Times New Roman" w:hAnsi="Times New Roman" w:cs="Times New Roman"/>
+          <w:color w:val="24292E"/>
+          <w:sz w:val="24"/>
+          <w:szCs w:val="21"/>
+          <w:shd w:val="clear" w:color="auto" w:fill="FFFFFF"/>
+          <w:lang w:val="en-US"/>
+        </w:rPr>
+      </w:pPr>
+      <w:r>
+        <w:rPr>
+          <w:rFonts w:ascii="Times New Roman" w:hAnsi="Times New Roman" w:cs="Times New Roman"/>
+          <w:color w:val="24292E"/>
+          <w:sz w:val="24"/>
+          <w:szCs w:val="21"/>
+          <w:shd w:val="clear" w:color="auto" w:fill="FFFFFF"/>
+          <w:lang w:val="en-US"/>
+        </w:rPr>
         <w:t xml:space="preserve">In a wet system, hot water circulates through a system of pipes up to the users. In the middle of the plant, there is a boiler. This device uses </w:t>
       </w:r>
       <w:r>
@@ -17526,8 +18377,9 @@
           <w:shd w:val="clear" w:color="auto" w:fill="FFFFFF"/>
           <w:lang w:val="en-US"/>
         </w:rPr>
-        <w:t xml:space="preserve"> In a warm air system, air is heated by a </w:t>
-      </w:r>
+        <w:t xml:space="preserve"> In a warm air system, air </w:t>
+      </w:r>
+      <w:proofErr w:type="gramStart"/>
       <w:r>
         <w:rPr>
           <w:rFonts w:ascii="Times New Roman" w:hAnsi="Times New Roman" w:cs="Times New Roman"/>
@@ -17537,6 +18389,17 @@
           <w:shd w:val="clear" w:color="auto" w:fill="FFFFFF"/>
           <w:lang w:val="en-US"/>
         </w:rPr>
+        <w:t xml:space="preserve">is heated by a </w:t>
+      </w:r>
+      <w:r>
+        <w:rPr>
+          <w:rFonts w:ascii="Times New Roman" w:hAnsi="Times New Roman" w:cs="Times New Roman"/>
+          <w:color w:val="24292E"/>
+          <w:sz w:val="24"/>
+          <w:szCs w:val="21"/>
+          <w:shd w:val="clear" w:color="auto" w:fill="FFFFFF"/>
+          <w:lang w:val="en-US"/>
+        </w:rPr>
         <w:t xml:space="preserve">coil </w:t>
       </w:r>
       <w:r>
@@ -17548,8 +18411,9 @@
           <w:shd w:val="clear" w:color="auto" w:fill="FFFFFF"/>
           <w:lang w:val="en-US"/>
         </w:rPr>
-        <w:t>and fed via ducts to rooms around the home. The principle of a storage heater is that it contains bricks capable of accumulating large amounts of heat. A storage heater normally has at least two controls, one for controlling how much electricity is used and another for controlling h</w:t>
-      </w:r>
+        <w:t>and fed via ducts to rooms around the home</w:t>
+      </w:r>
+      <w:proofErr w:type="gramEnd"/>
       <w:r>
         <w:rPr>
           <w:rFonts w:ascii="Times New Roman" w:hAnsi="Times New Roman" w:cs="Times New Roman"/>
@@ -17559,7 +18423,7 @@
           <w:shd w:val="clear" w:color="auto" w:fill="FFFFFF"/>
           <w:lang w:val="en-US"/>
         </w:rPr>
-        <w:t>ow much heat is released. When a</w:t>
+        <w:t>. The principle of a storage heater is that it contains bricks capable of accumulating large amounts of heat. A storage heater normally has at least two controls, one for controlling how much electricity is used and another for controlling h</w:t>
       </w:r>
       <w:r>
         <w:rPr>
@@ -17570,6 +18434,41 @@
           <w:shd w:val="clear" w:color="auto" w:fill="FFFFFF"/>
           <w:lang w:val="en-US"/>
         </w:rPr>
+        <w:t xml:space="preserve">ow much heat </w:t>
+      </w:r>
+      <w:proofErr w:type="gramStart"/>
+      <w:r>
+        <w:rPr>
+          <w:rFonts w:ascii="Times New Roman" w:hAnsi="Times New Roman" w:cs="Times New Roman"/>
+          <w:color w:val="24292E"/>
+          <w:sz w:val="24"/>
+          <w:szCs w:val="21"/>
+          <w:shd w:val="clear" w:color="auto" w:fill="FFFFFF"/>
+          <w:lang w:val="en-US"/>
+        </w:rPr>
+        <w:t>is released</w:t>
+      </w:r>
+      <w:proofErr w:type="gramEnd"/>
+      <w:r>
+        <w:rPr>
+          <w:rFonts w:ascii="Times New Roman" w:hAnsi="Times New Roman" w:cs="Times New Roman"/>
+          <w:color w:val="24292E"/>
+          <w:sz w:val="24"/>
+          <w:szCs w:val="21"/>
+          <w:shd w:val="clear" w:color="auto" w:fill="FFFFFF"/>
+          <w:lang w:val="en-US"/>
+        </w:rPr>
+        <w:t>. When a</w:t>
+      </w:r>
+      <w:r>
+        <w:rPr>
+          <w:rFonts w:ascii="Times New Roman" w:hAnsi="Times New Roman" w:cs="Times New Roman"/>
+          <w:color w:val="24292E"/>
+          <w:sz w:val="24"/>
+          <w:szCs w:val="21"/>
+          <w:shd w:val="clear" w:color="auto" w:fill="FFFFFF"/>
+          <w:lang w:val="en-US"/>
+        </w:rPr>
         <w:t xml:space="preserve"> district heating </w:t>
       </w:r>
       <w:r>
@@ -17779,8 +18678,9 @@
           <w:shd w:val="clear" w:color="auto" w:fill="FFFFFF"/>
           <w:lang w:val="en-US"/>
         </w:rPr>
-        <w:t xml:space="preserve">Arduino is </w:t>
-      </w:r>
+        <w:t xml:space="preserve">Arduino </w:t>
+      </w:r>
+      <w:proofErr w:type="gramStart"/>
       <w:r>
         <w:rPr>
           <w:rFonts w:ascii="Times New Roman" w:hAnsi="Times New Roman" w:cs="Times New Roman"/>
@@ -17790,7 +18690,30 @@
           <w:shd w:val="clear" w:color="auto" w:fill="FFFFFF"/>
           <w:lang w:val="en-US"/>
         </w:rPr>
-        <w:t>often used. This</w:t>
+        <w:t xml:space="preserve">is </w:t>
+      </w:r>
+      <w:r>
+        <w:rPr>
+          <w:rFonts w:ascii="Times New Roman" w:hAnsi="Times New Roman" w:cs="Times New Roman"/>
+          <w:color w:val="24292E"/>
+          <w:sz w:val="24"/>
+          <w:szCs w:val="21"/>
+          <w:shd w:val="clear" w:color="auto" w:fill="FFFFFF"/>
+          <w:lang w:val="en-US"/>
+        </w:rPr>
+        <w:t>often used</w:t>
+      </w:r>
+      <w:proofErr w:type="gramEnd"/>
+      <w:r>
+        <w:rPr>
+          <w:rFonts w:ascii="Times New Roman" w:hAnsi="Times New Roman" w:cs="Times New Roman"/>
+          <w:color w:val="24292E"/>
+          <w:sz w:val="24"/>
+          <w:szCs w:val="21"/>
+          <w:shd w:val="clear" w:color="auto" w:fill="FFFFFF"/>
+          <w:lang w:val="en-US"/>
+        </w:rPr>
+        <w:t>. This</w:t>
       </w:r>
       <w:r>
         <w:rPr>
@@ -17838,7 +18761,7 @@
         <w:rPr>
           <w:rFonts w:ascii="Times New Roman" w:hAnsi="Times New Roman" w:cs="Times New Roman"/>
           <w:noProof/>
-          <w:lang w:val="en-US"/>
+          <w:lang w:eastAsia="it-IT"/>
         </w:rPr>
         <w:drawing>
           <wp:inline distT="0" distB="0" distL="0" distR="0" wp14:anchorId="71C2D0BD" wp14:editId="59CECCFB">
@@ -17858,7 +18781,7 @@
                     </pic:cNvPicPr>
                   </pic:nvPicPr>
                   <pic:blipFill rotWithShape="1">
-                    <a:blip r:embed="rId29" cstate="print">
+                    <a:blip r:embed="rId30" cstate="print">
                       <a:extLst>
                         <a:ext uri="{28A0092B-C50C-407E-A947-70E740481C1C}">
                           <a14:useLocalDpi xmlns:a14="http://schemas.microsoft.com/office/drawing/2010/main"/>
@@ -17923,6 +18846,7 @@
         <w:rPr>
           <w:rFonts w:ascii="Times New Roman" w:hAnsi="Times New Roman" w:cs="Times New Roman"/>
           <w:sz w:val="22"/>
+          <w:lang w:val="en-US"/>
         </w:rPr>
         <w:t>20</w:t>
       </w:r>
@@ -18020,7 +18944,7 @@
         <w:rPr>
           <w:rFonts w:ascii="Times New Roman" w:hAnsi="Times New Roman" w:cs="Times New Roman"/>
           <w:noProof/>
-          <w:lang w:val="en-US"/>
+          <w:lang w:eastAsia="it-IT"/>
         </w:rPr>
         <w:drawing>
           <wp:anchor distT="0" distB="0" distL="114300" distR="114300" simplePos="0" relativeHeight="251714560" behindDoc="1" locked="0" layoutInCell="1" allowOverlap="1" wp14:anchorId="0487BA82" wp14:editId="660AB1B7">
@@ -18056,7 +18980,7 @@
                     </pic:cNvPicPr>
                   </pic:nvPicPr>
                   <pic:blipFill>
-                    <a:blip r:embed="rId30">
+                    <a:blip r:embed="rId31">
                       <a:extLst>
                         <a:ext uri="{28A0092B-C50C-407E-A947-70E740481C1C}">
                           <a14:useLocalDpi xmlns:a14="http://schemas.microsoft.com/office/drawing/2010/main"/>
@@ -18121,7 +19045,27 @@
           <w:shd w:val="clear" w:color="auto" w:fill="FFFFFF"/>
           <w:lang w:val="en-US"/>
         </w:rPr>
-        <w:t xml:space="preserve">C. It was created for writing programs for many different purposes. </w:t>
+        <w:t xml:space="preserve">C. It </w:t>
+      </w:r>
+      <w:proofErr w:type="gramStart"/>
+      <w:r>
+        <w:rPr>
+          <w:rFonts w:ascii="Times New Roman" w:hAnsi="Times New Roman" w:cs="Times New Roman"/>
+          <w:sz w:val="24"/>
+          <w:shd w:val="clear" w:color="auto" w:fill="FFFFFF"/>
+          <w:lang w:val="en-US"/>
+        </w:rPr>
+        <w:t>was created</w:t>
+      </w:r>
+      <w:proofErr w:type="gramEnd"/>
+      <w:r>
+        <w:rPr>
+          <w:rFonts w:ascii="Times New Roman" w:hAnsi="Times New Roman" w:cs="Times New Roman"/>
+          <w:sz w:val="24"/>
+          <w:shd w:val="clear" w:color="auto" w:fill="FFFFFF"/>
+          <w:lang w:val="en-US"/>
+        </w:rPr>
+        <w:t xml:space="preserve"> for writing programs for many different purposes. </w:t>
       </w:r>
     </w:p>
     <w:p>
@@ -18163,6 +19107,7 @@
         </w:rPr>
         <w:t xml:space="preserve">It </w:t>
       </w:r>
+      <w:proofErr w:type="gramStart"/>
       <w:r>
         <w:rPr>
           <w:rFonts w:ascii="Times New Roman" w:hAnsi="Times New Roman" w:cs="Times New Roman"/>
@@ -18170,8 +19115,9 @@
           <w:shd w:val="clear" w:color="auto" w:fill="FFFFFF"/>
           <w:lang w:val="en-US"/>
         </w:rPr>
-        <w:t>was created by a Danish resea</w:t>
-      </w:r>
+        <w:t>was created</w:t>
+      </w:r>
+      <w:proofErr w:type="gramEnd"/>
       <w:r>
         <w:rPr>
           <w:rFonts w:ascii="Times New Roman" w:hAnsi="Times New Roman" w:cs="Times New Roman"/>
@@ -18179,6 +19125,15 @@
           <w:shd w:val="clear" w:color="auto" w:fill="FFFFFF"/>
           <w:lang w:val="en-US"/>
         </w:rPr>
+        <w:t xml:space="preserve"> by a Danish resea</w:t>
+      </w:r>
+      <w:r>
+        <w:rPr>
+          <w:rFonts w:ascii="Times New Roman" w:hAnsi="Times New Roman" w:cs="Times New Roman"/>
+          <w:sz w:val="24"/>
+          <w:shd w:val="clear" w:color="auto" w:fill="FFFFFF"/>
+          <w:lang w:val="en-US"/>
+        </w:rPr>
         <w:t>rcher at Bell Labs in the 1980s</w:t>
       </w:r>
       <w:r>
@@ -18188,8 +19143,9 @@
           <w:shd w:val="clear" w:color="auto" w:fill="FFFFFF"/>
           <w:lang w:val="en-US"/>
         </w:rPr>
-        <w:t xml:space="preserve">, and was originally named "C with classes". The language was planned as an </w:t>
-      </w:r>
+        <w:t xml:space="preserve">, and was originally named "C with classes". The language </w:t>
+      </w:r>
+      <w:proofErr w:type="gramStart"/>
       <w:r>
         <w:rPr>
           <w:rFonts w:ascii="Times New Roman" w:hAnsi="Times New Roman" w:cs="Times New Roman"/>
@@ -18197,6 +19153,25 @@
           <w:shd w:val="clear" w:color="auto" w:fill="FFFFFF"/>
           <w:lang w:val="en-US"/>
         </w:rPr>
+        <w:t>was planned</w:t>
+      </w:r>
+      <w:proofErr w:type="gramEnd"/>
+      <w:r>
+        <w:rPr>
+          <w:rFonts w:ascii="Times New Roman" w:hAnsi="Times New Roman" w:cs="Times New Roman"/>
+          <w:sz w:val="24"/>
+          <w:shd w:val="clear" w:color="auto" w:fill="FFFFFF"/>
+          <w:lang w:val="en-US"/>
+        </w:rPr>
+        <w:t xml:space="preserve"> as an </w:t>
+      </w:r>
+      <w:r>
+        <w:rPr>
+          <w:rFonts w:ascii="Times New Roman" w:hAnsi="Times New Roman" w:cs="Times New Roman"/>
+          <w:sz w:val="24"/>
+          <w:shd w:val="clear" w:color="auto" w:fill="FFFFFF"/>
+          <w:lang w:val="en-US"/>
+        </w:rPr>
         <w:t xml:space="preserve">improvement on the </w:t>
       </w:r>
       <w:r>
@@ -18206,7 +19181,27 @@
           <w:shd w:val="clear" w:color="auto" w:fill="FFFFFF"/>
           <w:lang w:val="en-US"/>
         </w:rPr>
-        <w:t>C programming language, adding features based on object-oriented programming. Step by step, a lot of advanced features w</w:t>
+        <w:t xml:space="preserve">C programming language, adding features based on object-oriented programming. </w:t>
+      </w:r>
+      <w:proofErr w:type="gramStart"/>
+      <w:r>
+        <w:rPr>
+          <w:rFonts w:ascii="Times New Roman" w:hAnsi="Times New Roman" w:cs="Times New Roman"/>
+          <w:sz w:val="24"/>
+          <w:shd w:val="clear" w:color="auto" w:fill="FFFFFF"/>
+          <w:lang w:val="en-US"/>
+        </w:rPr>
+        <w:t>Step by step</w:t>
+      </w:r>
+      <w:proofErr w:type="gramEnd"/>
+      <w:r>
+        <w:rPr>
+          <w:rFonts w:ascii="Times New Roman" w:hAnsi="Times New Roman" w:cs="Times New Roman"/>
+          <w:sz w:val="24"/>
+          <w:shd w:val="clear" w:color="auto" w:fill="FFFFFF"/>
+          <w:lang w:val="en-US"/>
+        </w:rPr>
+        <w:t>, a lot of advanced features w</w:t>
       </w:r>
       <w:r>
         <w:rPr>
@@ -18282,8 +19277,9 @@
           <w:shd w:val="clear" w:color="auto" w:fill="FFFFFF"/>
           <w:lang w:val="en-US"/>
         </w:rPr>
-        <w:t xml:space="preserve"> object oriented language, which means it can manipulate memory by single variables or through regions of data called "objects". It is cross platform and basically universal, which is why the Arduino developers chose to adopt it. There have been many implementations ad dialects throughout its history, and the one we are using is a simplified version with all the necessary functions to operate physical devices with our regulator, which also include</w:t>
-      </w:r>
+        <w:t xml:space="preserve"> object oriented language, which means it can manipulate memory by single variables or through regions of data called "objects". It is cross platform </w:t>
+      </w:r>
+      <w:proofErr w:type="gramStart"/>
       <w:r>
         <w:rPr>
           <w:rFonts w:ascii="Times New Roman" w:hAnsi="Times New Roman" w:cs="Times New Roman"/>
@@ -18291,6 +19287,35 @@
           <w:shd w:val="clear" w:color="auto" w:fill="FFFFFF"/>
           <w:lang w:val="en-US"/>
         </w:rPr>
+        <w:t>and basically</w:t>
+      </w:r>
+      <w:proofErr w:type="gramEnd"/>
+      <w:r>
+        <w:rPr>
+          <w:rFonts w:ascii="Times New Roman" w:hAnsi="Times New Roman" w:cs="Times New Roman"/>
+          <w:sz w:val="24"/>
+          <w:shd w:val="clear" w:color="auto" w:fill="FFFFFF"/>
+          <w:lang w:val="en-US"/>
+        </w:rPr>
+        <w:t xml:space="preserve"> </w:t>
+      </w:r>
+      <w:r>
+        <w:rPr>
+          <w:rFonts w:ascii="Times New Roman" w:hAnsi="Times New Roman" w:cs="Times New Roman"/>
+          <w:sz w:val="24"/>
+          <w:shd w:val="clear" w:color="auto" w:fill="FFFFFF"/>
+          <w:lang w:val="en-US"/>
+        </w:rPr>
+        <w:lastRenderedPageBreak/>
+        <w:t>universal, which is why the Arduino developers chose to adopt it. There have been many implementations ad dialects throughout its history, and the one we are using is a simplified version with all the necessary functions to operate physical devices with our regulator, which also include</w:t>
+      </w:r>
+      <w:r>
+        <w:rPr>
+          <w:rFonts w:ascii="Times New Roman" w:hAnsi="Times New Roman" w:cs="Times New Roman"/>
+          <w:sz w:val="24"/>
+          <w:shd w:val="clear" w:color="auto" w:fill="FFFFFF"/>
+          <w:lang w:val="en-US"/>
+        </w:rPr>
         <w:t>s</w:t>
       </w:r>
       <w:r>
@@ -18320,6 +19345,7 @@
         </w:rPr>
         <w:t xml:space="preserve"> Our stack consists of the stock Arduino framework: The Wiring library, which allows us to turn on and off the devices we are controlling. </w:t>
       </w:r>
+      <w:proofErr w:type="gramStart"/>
       <w:r>
         <w:rPr>
           <w:rFonts w:ascii="Times New Roman" w:hAnsi="Times New Roman" w:cs="Times New Roman"/>
@@ -18329,6 +19355,7 @@
         </w:rPr>
         <w:t>What allows Arduino to be an extremely popular platform is, in my opinion, the decision to avoid complex C++ constructs, without actually forbidding them: professional programmers can take advantage of concepts like ‘class inheritance’ and ‘raw pointers’, while newcomers can get work done even by avoiding these, which in turn results in a gentle learning curve for people who would like to get interested into do-it-yourself automation.</w:t>
       </w:r>
+      <w:proofErr w:type="gramEnd"/>
     </w:p>
     <w:p>
       <w:pPr>
@@ -18357,8 +19384,9 @@
           <w:shd w:val="clear" w:color="auto" w:fill="FFFFFF"/>
           <w:lang w:val="en-US"/>
         </w:rPr>
-        <w:t>it includes the capabilities of two other programming languages, ‘C’ and ‘Templates’, which evolved from a simple set of extensions into a Turing-complete sub-language. The same result can be achieved by using at least three different approaches, usually even more, and this makes C++ code notoriously hard to maintain. The performance provided can be compared to no other language though, which is why C++ became an extremely popular choice for writing PC software and operating systems</w:t>
-      </w:r>
+        <w:t xml:space="preserve">it includes the capabilities of two other programming languages, ‘C’ and ‘Templates’, which evolved from a simple set of extensions into a Turing-complete sub-language. The same result </w:t>
+      </w:r>
+      <w:proofErr w:type="gramStart"/>
       <w:r>
         <w:rPr>
           <w:rFonts w:ascii="Times New Roman" w:hAnsi="Times New Roman" w:cs="Times New Roman"/>
@@ -18366,6 +19394,25 @@
           <w:shd w:val="clear" w:color="auto" w:fill="FFFFFF"/>
           <w:lang w:val="en-US"/>
         </w:rPr>
+        <w:t>can be achieved</w:t>
+      </w:r>
+      <w:proofErr w:type="gramEnd"/>
+      <w:r>
+        <w:rPr>
+          <w:rFonts w:ascii="Times New Roman" w:hAnsi="Times New Roman" w:cs="Times New Roman"/>
+          <w:sz w:val="24"/>
+          <w:shd w:val="clear" w:color="auto" w:fill="FFFFFF"/>
+          <w:lang w:val="en-US"/>
+        </w:rPr>
+        <w:t xml:space="preserve"> by using at least three different approaches, usually even more, and this makes C++ code notoriously hard to maintain. The performance provided can be compared to no other language though, which is why C++ became an extremely popular choice for writing PC software and operating systems</w:t>
+      </w:r>
+      <w:r>
+        <w:rPr>
+          <w:rFonts w:ascii="Times New Roman" w:hAnsi="Times New Roman" w:cs="Times New Roman"/>
+          <w:sz w:val="24"/>
+          <w:shd w:val="clear" w:color="auto" w:fill="FFFFFF"/>
+          <w:lang w:val="en-US"/>
+        </w:rPr>
         <w:t>.</w:t>
       </w:r>
     </w:p>
@@ -18396,7 +19443,47 @@
           <w:shd w:val="clear" w:color="auto" w:fill="FFFFFF"/>
           <w:lang w:val="en-US"/>
         </w:rPr>
-        <w:t>devices like billboards, vending machines, semaphores (the actual pole, not the whole city network), ATMs and so on. Arduino can be considered an embedded device, as it is used to create products that follow a defined logic, but usually no personal computers are involved. Programming an embedded system requires professional skill and a lifelong experience, since the usage of complex programming languages like C++, C or even Assembly is almost obligatory. Arduino makes things simpler by hiding the most difficult operations behind the easy-to-understand Wiring library, but enterprise-tier product must be crafted with extreme care, to keep up with the most demanding security and reliability standards.</w:t>
+        <w:t xml:space="preserve">devices like billboards, vending machines, semaphores (the actual pole, not the whole city network), ATMs and so on. Arduino </w:t>
+      </w:r>
+      <w:proofErr w:type="gramStart"/>
+      <w:r>
+        <w:rPr>
+          <w:rFonts w:ascii="Times New Roman" w:hAnsi="Times New Roman" w:cs="Times New Roman"/>
+          <w:sz w:val="24"/>
+          <w:shd w:val="clear" w:color="auto" w:fill="FFFFFF"/>
+          <w:lang w:val="en-US"/>
+        </w:rPr>
+        <w:t>can be considered</w:t>
+      </w:r>
+      <w:proofErr w:type="gramEnd"/>
+      <w:r>
+        <w:rPr>
+          <w:rFonts w:ascii="Times New Roman" w:hAnsi="Times New Roman" w:cs="Times New Roman"/>
+          <w:sz w:val="24"/>
+          <w:shd w:val="clear" w:color="auto" w:fill="FFFFFF"/>
+          <w:lang w:val="en-US"/>
+        </w:rPr>
+        <w:t xml:space="preserve"> an embedded device, as it is used to create products that follow a defined logic, but usually no personal computers are involved. Programming an embedded system requires professional skill and a lifelong experience, since the usage of complex programming languages like C++, C or even Assembly is almost obligatory. Arduino makes things simpler by hiding the most difficult operations behind the easy-to-understand Wiring library, but enterprise-tier product </w:t>
+      </w:r>
+      <w:proofErr w:type="gramStart"/>
+      <w:r>
+        <w:rPr>
+          <w:rFonts w:ascii="Times New Roman" w:hAnsi="Times New Roman" w:cs="Times New Roman"/>
+          <w:sz w:val="24"/>
+          <w:shd w:val="clear" w:color="auto" w:fill="FFFFFF"/>
+          <w:lang w:val="en-US"/>
+        </w:rPr>
+        <w:t>must be crafted</w:t>
+      </w:r>
+      <w:proofErr w:type="gramEnd"/>
+      <w:r>
+        <w:rPr>
+          <w:rFonts w:ascii="Times New Roman" w:hAnsi="Times New Roman" w:cs="Times New Roman"/>
+          <w:sz w:val="24"/>
+          <w:shd w:val="clear" w:color="auto" w:fill="FFFFFF"/>
+          <w:lang w:val="en-US"/>
+        </w:rPr>
+        <w:t xml:space="preserve"> with extreme care, to keep up with the most demanding security and reliability standards.</w:t>
       </w:r>
     </w:p>
     <w:p>
@@ -18443,8 +19530,8 @@
             <v:path o:extrusionok="f" gradientshapeok="t" o:connecttype="rect"/>
             <o:lock v:ext="edit" aspectratio="t"/>
           </v:shapetype>
-          <v:shape id="_x0000_i1025" type="#_x0000_t75" style="width:224.65pt;height:248.65pt">
-            <v:imagedata r:id="rId31" o:title="download" cropleft="9297f" cropright="22984f"/>
+          <v:shape id="_x0000_i1025" type="#_x0000_t75" style="width:225pt;height:249pt">
+            <v:imagedata r:id="rId32" o:title="download" cropleft="9297f" cropright="22984f"/>
           </v:shape>
         </w:pict>
       </w:r>
@@ -18455,7 +19542,7 @@
           <w:sz w:val="24"/>
           <w:szCs w:val="24"/>
           <w:u w:val="single"/>
-          <w:lang w:val="en-US"/>
+          <w:lang w:eastAsia="it-IT"/>
         </w:rPr>
         <w:drawing>
           <wp:inline distT="0" distB="0" distL="0" distR="0" wp14:anchorId="4350A4EE" wp14:editId="07D40413">
@@ -18475,7 +19562,7 @@
                     </pic:cNvPicPr>
                   </pic:nvPicPr>
                   <pic:blipFill rotWithShape="1">
-                    <a:blip r:embed="rId32" cstate="print">
+                    <a:blip r:embed="rId33" cstate="print">
                       <a:extLst>
                         <a:ext uri="{28A0092B-C50C-407E-A947-70E740481C1C}">
                           <a14:useLocalDpi xmlns:a14="http://schemas.microsoft.com/office/drawing/2010/main"/>
@@ -18591,6 +19678,7 @@
           <w:b/>
           <w:sz w:val="40"/>
         </w:rPr>
+        <w:lastRenderedPageBreak/>
         <w:t xml:space="preserve">3 </w:t>
       </w:r>
       <w:r>
@@ -19683,7 +20771,18 @@
           <w:szCs w:val="21"/>
           <w:shd w:val="clear" w:color="auto" w:fill="FFFFFF"/>
         </w:rPr>
-        <w:t>Il cambiamento di motore non è stato riportato nei disegni tecnici, in quanto trattasi di scelta provvisoria e inadatta ad un sistema di cogenerazione vero e proprio.</w:t>
+        <w:t xml:space="preserve">Il cambiamento di </w:t>
+      </w:r>
+      <w:r>
+        <w:rPr>
+          <w:rFonts w:ascii="Times New Roman" w:hAnsi="Times New Roman" w:cs="Times New Roman"/>
+          <w:color w:val="24292E"/>
+          <w:sz w:val="24"/>
+          <w:szCs w:val="21"/>
+          <w:shd w:val="clear" w:color="auto" w:fill="FFFFFF"/>
+        </w:rPr>
+        <w:lastRenderedPageBreak/>
+        <w:t>motore non è stato riportato nei disegni tecnici, in quanto trattasi di scelta provvisoria e inadatta ad un sistema di cogenerazione vero e proprio.</w:t>
       </w:r>
     </w:p>
     <w:p>
@@ -20615,6 +21714,7 @@
           <w:sz w:val="24"/>
           <w:szCs w:val="24"/>
         </w:rPr>
+        <w:lastRenderedPageBreak/>
         <w:t xml:space="preserve">La </w:t>
       </w:r>
       <w:r>
@@ -20927,7 +22027,16 @@
           <w:sz w:val="24"/>
           <w:szCs w:val="24"/>
         </w:rPr>
-        <w:t>3.3 – Valutazione sull’utilità dell’esperienza – p. 11</w:t>
+        <w:t xml:space="preserve">3.3 – Valutazione sull’utilità dell’esperienza – p. </w:t>
+      </w:r>
+      <w:proofErr w:type="gramStart"/>
+      <w:r>
+        <w:rPr>
+          <w:rFonts w:ascii="Times New Roman" w:hAnsi="Times New Roman" w:cs="Times New Roman"/>
+          <w:sz w:val="24"/>
+          <w:szCs w:val="24"/>
+        </w:rPr>
+        <w:t>11</w:t>
       </w:r>
       <w:r>
         <w:rPr>
@@ -20941,7 +22050,16 @@
           <w:sz w:val="24"/>
           <w:szCs w:val="24"/>
         </w:rPr>
-        <w:t>Riflessioni sull’esperienza (bella? Educativa?)</w:t>
+        <w:t>Riflessioni</w:t>
+      </w:r>
+      <w:proofErr w:type="gramEnd"/>
+      <w:r>
+        <w:rPr>
+          <w:rFonts w:ascii="Times New Roman" w:hAnsi="Times New Roman" w:cs="Times New Roman"/>
+          <w:sz w:val="24"/>
+          <w:szCs w:val="24"/>
+        </w:rPr>
+        <w:t xml:space="preserve"> sull’esperienza (bella? Educativa?)</w:t>
       </w:r>
     </w:p>
     <w:p>
@@ -21045,8 +22163,6 @@
           <w:szCs w:val="24"/>
         </w:rPr>
       </w:pPr>
-      <w:bookmarkStart w:id="0" w:name="_GoBack"/>
-      <w:bookmarkEnd w:id="0"/>
     </w:p>
     <w:p>
       <w:pPr>
@@ -21246,7 +22362,7 @@
       </w:r>
     </w:p>
     <w:sectPr>
-      <w:footerReference w:type="default" r:id="rId33"/>
+      <w:footerReference w:type="default" r:id="rId34"/>
       <w:pgSz w:w="11906" w:h="16838"/>
       <w:pgMar w:top="709" w:right="991" w:bottom="851" w:left="993" w:header="708" w:footer="545" w:gutter="0"/>
       <w:cols w:space="708"/>
@@ -21257,7 +22373,7 @@
 </file>
 
 <file path=word/endnotes.xml><?xml version="1.0" encoding="utf-8"?>
-<w:endnotes xmlns:wpc="http://schemas.microsoft.com/office/word/2010/wordprocessingCanvas" xmlns:cx="http://schemas.microsoft.com/office/drawing/2014/chartex" xmlns:mc="http://schemas.openxmlformats.org/markup-compatibility/2006" xmlns:o="urn:schemas-microsoft-com:office:office" xmlns:r="http://schemas.openxmlformats.org/officeDocument/2006/relationships" xmlns:m="http://schemas.openxmlformats.org/officeDocument/2006/math" xmlns:v="urn:schemas-microsoft-com:vml" xmlns:wp14="http://schemas.microsoft.com/office/word/2010/wordprocessingDrawing" xmlns:wp="http://schemas.openxmlformats.org/drawingml/2006/wordprocessingDrawing" xmlns:w10="urn:schemas-microsoft-com:office:word" xmlns:w="http://schemas.openxmlformats.org/wordprocessingml/2006/main" xmlns:w14="http://schemas.microsoft.com/office/word/2010/wordml" xmlns:w15="http://schemas.microsoft.com/office/word/2012/wordml" xmlns:w16se="http://schemas.microsoft.com/office/word/2015/wordml/symex" xmlns:wpg="http://schemas.microsoft.com/office/word/2010/wordprocessingGroup" xmlns:wpi="http://schemas.microsoft.com/office/word/2010/wordprocessingInk" xmlns:wne="http://schemas.microsoft.com/office/word/2006/wordml" xmlns:wps="http://schemas.microsoft.com/office/word/2010/wordprocessingShape" mc:Ignorable="w14 w15 w16se wp14">
+<w:endnotes xmlns:wpc="http://schemas.microsoft.com/office/word/2010/wordprocessingCanvas" xmlns:mc="http://schemas.openxmlformats.org/markup-compatibility/2006" xmlns:o="urn:schemas-microsoft-com:office:office" xmlns:r="http://schemas.openxmlformats.org/officeDocument/2006/relationships" xmlns:m="http://schemas.openxmlformats.org/officeDocument/2006/math" xmlns:v="urn:schemas-microsoft-com:vml" xmlns:wp14="http://schemas.microsoft.com/office/word/2010/wordprocessingDrawing" xmlns:wp="http://schemas.openxmlformats.org/drawingml/2006/wordprocessingDrawing" xmlns:w10="urn:schemas-microsoft-com:office:word" xmlns:w="http://schemas.openxmlformats.org/wordprocessingml/2006/main" xmlns:w14="http://schemas.microsoft.com/office/word/2010/wordml" xmlns:w15="http://schemas.microsoft.com/office/word/2012/wordml" xmlns:wpg="http://schemas.microsoft.com/office/word/2010/wordprocessingGroup" xmlns:wpi="http://schemas.microsoft.com/office/word/2010/wordprocessingInk" xmlns:wne="http://schemas.microsoft.com/office/word/2006/wordml" xmlns:wps="http://schemas.microsoft.com/office/word/2010/wordprocessingShape" mc:Ignorable="w14 w15 wp14">
   <w:endnote w:type="separator" w:id="-1">
     <w:p>
       <w:pPr>
@@ -21282,7 +22398,7 @@
 </file>
 
 <file path=word/footer1.xml><?xml version="1.0" encoding="utf-8"?>
-<w:ftr xmlns:wpc="http://schemas.microsoft.com/office/word/2010/wordprocessingCanvas" xmlns:cx="http://schemas.microsoft.com/office/drawing/2014/chartex" xmlns:mc="http://schemas.openxmlformats.org/markup-compatibility/2006" xmlns:o="urn:schemas-microsoft-com:office:office" xmlns:r="http://schemas.openxmlformats.org/officeDocument/2006/relationships" xmlns:m="http://schemas.openxmlformats.org/officeDocument/2006/math" xmlns:v="urn:schemas-microsoft-com:vml" xmlns:wp14="http://schemas.microsoft.com/office/word/2010/wordprocessingDrawing" xmlns:wp="http://schemas.openxmlformats.org/drawingml/2006/wordprocessingDrawing" xmlns:w10="urn:schemas-microsoft-com:office:word" xmlns:w="http://schemas.openxmlformats.org/wordprocessingml/2006/main" xmlns:w14="http://schemas.microsoft.com/office/word/2010/wordml" xmlns:w15="http://schemas.microsoft.com/office/word/2012/wordml" xmlns:w16se="http://schemas.microsoft.com/office/word/2015/wordml/symex" xmlns:wpg="http://schemas.microsoft.com/office/word/2010/wordprocessingGroup" xmlns:wpi="http://schemas.microsoft.com/office/word/2010/wordprocessingInk" xmlns:wne="http://schemas.microsoft.com/office/word/2006/wordml" xmlns:wps="http://schemas.microsoft.com/office/word/2010/wordprocessingShape" mc:Ignorable="w14 w15 w16se wp14">
+<w:ftr xmlns:wpc="http://schemas.microsoft.com/office/word/2010/wordprocessingCanvas" xmlns:mc="http://schemas.openxmlformats.org/markup-compatibility/2006" xmlns:o="urn:schemas-microsoft-com:office:office" xmlns:r="http://schemas.openxmlformats.org/officeDocument/2006/relationships" xmlns:m="http://schemas.openxmlformats.org/officeDocument/2006/math" xmlns:v="urn:schemas-microsoft-com:vml" xmlns:wp14="http://schemas.microsoft.com/office/word/2010/wordprocessingDrawing" xmlns:wp="http://schemas.openxmlformats.org/drawingml/2006/wordprocessingDrawing" xmlns:w10="urn:schemas-microsoft-com:office:word" xmlns:w="http://schemas.openxmlformats.org/wordprocessingml/2006/main" xmlns:w14="http://schemas.microsoft.com/office/word/2010/wordml" xmlns:w15="http://schemas.microsoft.com/office/word/2012/wordml" xmlns:wpg="http://schemas.microsoft.com/office/word/2010/wordprocessingGroup" xmlns:wpi="http://schemas.microsoft.com/office/word/2010/wordprocessingInk" xmlns:wne="http://schemas.microsoft.com/office/word/2006/wordml" xmlns:wps="http://schemas.microsoft.com/office/word/2010/wordprocessingShape" mc:Ignorable="w14 w15 wp14">
   <w:p>
     <w:pPr>
       <w:pStyle w:val="Intestazione"/>
@@ -21327,7 +22443,7 @@
           <w:rPr>
             <w:noProof/>
           </w:rPr>
-          <w:t>1</w:t>
+          <w:t>18</w:t>
         </w:r>
         <w:r>
           <w:fldChar w:fldCharType="end"/>
@@ -21339,7 +22455,7 @@
 </file>
 
 <file path=word/footnotes.xml><?xml version="1.0" encoding="utf-8"?>
-<w:footnotes xmlns:wpc="http://schemas.microsoft.com/office/word/2010/wordprocessingCanvas" xmlns:cx="http://schemas.microsoft.com/office/drawing/2014/chartex" xmlns:mc="http://schemas.openxmlformats.org/markup-compatibility/2006" xmlns:o="urn:schemas-microsoft-com:office:office" xmlns:r="http://schemas.openxmlformats.org/officeDocument/2006/relationships" xmlns:m="http://schemas.openxmlformats.org/officeDocument/2006/math" xmlns:v="urn:schemas-microsoft-com:vml" xmlns:wp14="http://schemas.microsoft.com/office/word/2010/wordprocessingDrawing" xmlns:wp="http://schemas.openxmlformats.org/drawingml/2006/wordprocessingDrawing" xmlns:w10="urn:schemas-microsoft-com:office:word" xmlns:w="http://schemas.openxmlformats.org/wordprocessingml/2006/main" xmlns:w14="http://schemas.microsoft.com/office/word/2010/wordml" xmlns:w15="http://schemas.microsoft.com/office/word/2012/wordml" xmlns:w16se="http://schemas.microsoft.com/office/word/2015/wordml/symex" xmlns:wpg="http://schemas.microsoft.com/office/word/2010/wordprocessingGroup" xmlns:wpi="http://schemas.microsoft.com/office/word/2010/wordprocessingInk" xmlns:wne="http://schemas.microsoft.com/office/word/2006/wordml" xmlns:wps="http://schemas.microsoft.com/office/word/2010/wordprocessingShape" mc:Ignorable="w14 w15 w16se wp14">
+<w:footnotes xmlns:wpc="http://schemas.microsoft.com/office/word/2010/wordprocessingCanvas" xmlns:mc="http://schemas.openxmlformats.org/markup-compatibility/2006" xmlns:o="urn:schemas-microsoft-com:office:office" xmlns:r="http://schemas.openxmlformats.org/officeDocument/2006/relationships" xmlns:m="http://schemas.openxmlformats.org/officeDocument/2006/math" xmlns:v="urn:schemas-microsoft-com:vml" xmlns:wp14="http://schemas.microsoft.com/office/word/2010/wordprocessingDrawing" xmlns:wp="http://schemas.openxmlformats.org/drawingml/2006/wordprocessingDrawing" xmlns:w10="urn:schemas-microsoft-com:office:word" xmlns:w="http://schemas.openxmlformats.org/wordprocessingml/2006/main" xmlns:w14="http://schemas.microsoft.com/office/word/2010/wordml" xmlns:w15="http://schemas.microsoft.com/office/word/2012/wordml" xmlns:wpg="http://schemas.microsoft.com/office/word/2010/wordprocessingGroup" xmlns:wpi="http://schemas.microsoft.com/office/word/2010/wordprocessingInk" xmlns:wne="http://schemas.microsoft.com/office/word/2006/wordml" xmlns:wps="http://schemas.microsoft.com/office/word/2010/wordprocessingShape" mc:Ignorable="w14 w15 wp14">
   <w:footnote w:type="separator" w:id="-1">
     <w:p>
       <w:pPr>
@@ -21364,7 +22480,7 @@
 </file>
 
 <file path=word/numbering.xml><?xml version="1.0" encoding="utf-8"?>
-<w:numbering xmlns:wpc="http://schemas.microsoft.com/office/word/2010/wordprocessingCanvas" xmlns:cx="http://schemas.microsoft.com/office/drawing/2014/chartex" xmlns:mc="http://schemas.openxmlformats.org/markup-compatibility/2006" xmlns:o="urn:schemas-microsoft-com:office:office" xmlns:r="http://schemas.openxmlformats.org/officeDocument/2006/relationships" xmlns:m="http://schemas.openxmlformats.org/officeDocument/2006/math" xmlns:v="urn:schemas-microsoft-com:vml" xmlns:wp14="http://schemas.microsoft.com/office/word/2010/wordprocessingDrawing" xmlns:wp="http://schemas.openxmlformats.org/drawingml/2006/wordprocessingDrawing" xmlns:w10="urn:schemas-microsoft-com:office:word" xmlns:w="http://schemas.openxmlformats.org/wordprocessingml/2006/main" xmlns:w14="http://schemas.microsoft.com/office/word/2010/wordml" xmlns:w15="http://schemas.microsoft.com/office/word/2012/wordml" xmlns:w16se="http://schemas.microsoft.com/office/word/2015/wordml/symex" xmlns:wpg="http://schemas.microsoft.com/office/word/2010/wordprocessingGroup" xmlns:wpi="http://schemas.microsoft.com/office/word/2010/wordprocessingInk" xmlns:wne="http://schemas.microsoft.com/office/word/2006/wordml" xmlns:wps="http://schemas.microsoft.com/office/word/2010/wordprocessingShape" mc:Ignorable="w14 w15 w16se wp14">
+<w:numbering xmlns:wpc="http://schemas.microsoft.com/office/word/2010/wordprocessingCanvas" xmlns:mc="http://schemas.openxmlformats.org/markup-compatibility/2006" xmlns:o="urn:schemas-microsoft-com:office:office" xmlns:r="http://schemas.openxmlformats.org/officeDocument/2006/relationships" xmlns:m="http://schemas.openxmlformats.org/officeDocument/2006/math" xmlns:v="urn:schemas-microsoft-com:vml" xmlns:wp14="http://schemas.microsoft.com/office/word/2010/wordprocessingDrawing" xmlns:wp="http://schemas.openxmlformats.org/drawingml/2006/wordprocessingDrawing" xmlns:w10="urn:schemas-microsoft-com:office:word" xmlns:w="http://schemas.openxmlformats.org/wordprocessingml/2006/main" xmlns:w14="http://schemas.microsoft.com/office/word/2010/wordml" xmlns:w15="http://schemas.microsoft.com/office/word/2012/wordml" xmlns:wpg="http://schemas.microsoft.com/office/word/2010/wordprocessingGroup" xmlns:wpi="http://schemas.microsoft.com/office/word/2010/wordprocessingInk" xmlns:wne="http://schemas.microsoft.com/office/word/2006/wordml" xmlns:wps="http://schemas.microsoft.com/office/word/2010/wordprocessingShape" mc:Ignorable="w14 w15 wp14">
   <w:abstractNum w:abstractNumId="0" w15:restartNumberingAfterBreak="0">
     <w:nsid w:val="03922958"/>
     <w:multiLevelType w:val="multilevel"/>
@@ -24759,7 +25875,7 @@
 </file>
 
 <file path=word/styles.xml><?xml version="1.0" encoding="utf-8"?>
-<w:styles xmlns:mc="http://schemas.openxmlformats.org/markup-compatibility/2006" xmlns:r="http://schemas.openxmlformats.org/officeDocument/2006/relationships" xmlns:w="http://schemas.openxmlformats.org/wordprocessingml/2006/main" xmlns:w14="http://schemas.microsoft.com/office/word/2010/wordml" xmlns:w15="http://schemas.microsoft.com/office/word/2012/wordml" xmlns:w16se="http://schemas.microsoft.com/office/word/2015/wordml/symex" mc:Ignorable="w14 w15 w16se">
+<w:styles xmlns:mc="http://schemas.openxmlformats.org/markup-compatibility/2006" xmlns:r="http://schemas.openxmlformats.org/officeDocument/2006/relationships" xmlns:w="http://schemas.openxmlformats.org/wordprocessingml/2006/main" xmlns:w14="http://schemas.microsoft.com/office/word/2010/wordml" xmlns:w15="http://schemas.microsoft.com/office/word/2012/wordml" mc:Ignorable="w14 w15">
   <w:docDefaults>
     <w:rPrDefault>
       <w:rPr>
@@ -25582,7 +26698,7 @@
 </file>
 
 <file path=customXml/itemProps1.xml><?xml version="1.0" encoding="utf-8"?>
-<ds:datastoreItem xmlns:ds="http://schemas.openxmlformats.org/officeDocument/2006/customXml" ds:itemID="{0AC83DAA-815E-4EBC-9B04-BDFCF3EDEC03}">
+<ds:datastoreItem xmlns:ds="http://schemas.openxmlformats.org/officeDocument/2006/customXml" ds:itemID="{76886649-7B17-4C68-A30B-9E996E4EF3EA}">
   <ds:schemaRefs>
     <ds:schemaRef ds:uri="http://schemas.openxmlformats.org/officeDocument/2006/bibliography"/>
   </ds:schemaRefs>

</xml_diff>

<commit_message>
finito indice e formattazione tesina
</commit_message>
<xml_diff>
--- a/tesina/tesina.docx
+++ b/tesina/tesina.docx
@@ -37,7 +37,7 @@
                     </pic:cNvPicPr>
                   </pic:nvPicPr>
                   <pic:blipFill>
-                    <a:blip r:embed="rId8" r:link="rId9" cstate="print">
+                    <a:blip r:embed="rId8" r:link="rId9" cstate="screen">
                       <a:extLst>
                         <a:ext uri="{28A0092B-C50C-407E-A947-70E740481C1C}">
                           <a14:useLocalDpi xmlns:a14="http://schemas.microsoft.com/office/drawing/2010/main"/>
@@ -573,16 +573,16 @@
         <mc:AlternateContent>
           <mc:Choice Requires="wps">
             <w:drawing>
-              <wp:anchor distT="0" distB="0" distL="114300" distR="114300" simplePos="0" relativeHeight="251679744" behindDoc="0" locked="0" layoutInCell="1" allowOverlap="1" wp14:anchorId="05CF2EC1" wp14:editId="784154E9">
+              <wp:anchor distT="0" distB="0" distL="114300" distR="114300" simplePos="0" relativeHeight="251679744" behindDoc="0" locked="0" layoutInCell="1" allowOverlap="1" wp14:anchorId="4000F903" wp14:editId="005DB293">
                 <wp:simplePos x="0" y="0"/>
                 <wp:positionH relativeFrom="margin">
-                  <wp:posOffset>4777105</wp:posOffset>
+                  <wp:align>center</wp:align>
                 </wp:positionH>
                 <wp:positionV relativeFrom="paragraph">
-                  <wp:posOffset>1452880</wp:posOffset>
+                  <wp:posOffset>97967</wp:posOffset>
                 </wp:positionV>
                 <wp:extent cx="1266825" cy="1200150"/>
-                <wp:effectExtent l="38100" t="95250" r="104775" b="38100"/>
+                <wp:effectExtent l="57150" t="95250" r="66675" b="19050"/>
                 <wp:wrapNone/>
                 <wp:docPr id="13" name="Ovale 13"/>
                 <wp:cNvGraphicFramePr/>
@@ -625,7 +625,7 @@
                           <a:noFill/>
                         </a:ln>
                         <a:effectLst>
-                          <a:outerShdw blurRad="50800" dist="38100" dir="18900000" algn="bl" rotWithShape="0">
+                          <a:outerShdw blurRad="50800" dist="38100" dir="16200000" rotWithShape="0">
                             <a:prstClr val="black">
                               <a:alpha val="40000"/>
                             </a:prstClr>
@@ -685,9 +685,9 @@
           </mc:Choice>
           <mc:Fallback>
             <w:pict>
-              <v:oval w14:anchorId="05CF2EC1" id="Ovale 13" o:spid="_x0000_s1026" style="position:absolute;left:0;text-align:left;margin-left:376.15pt;margin-top:114.4pt;width:99.75pt;height:94.5pt;z-index:251679744;visibility:visible;mso-wrap-style:square;mso-width-percent:0;mso-height-percent:0;mso-wrap-distance-left:9pt;mso-wrap-distance-top:0;mso-wrap-distance-right:9pt;mso-wrap-distance-bottom:0;mso-position-horizontal:absolute;mso-position-horizontal-relative:margin;mso-position-vertical:absolute;mso-position-vertical-relative:text;mso-width-percent:0;mso-height-percent:0;mso-width-relative:margin;mso-height-relative:margin;v-text-anchor:middle" o:gfxdata="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" fillcolor="#af4f0f [2149]" stroked="f">
+              <v:oval w14:anchorId="4000F903" id="Ovale 13" o:spid="_x0000_s1026" style="position:absolute;left:0;text-align:left;margin-left:0;margin-top:7.7pt;width:99.75pt;height:94.5pt;z-index:251679744;visibility:visible;mso-wrap-style:square;mso-width-percent:0;mso-height-percent:0;mso-wrap-distance-left:9pt;mso-wrap-distance-top:0;mso-wrap-distance-right:9pt;mso-wrap-distance-bottom:0;mso-position-horizontal:center;mso-position-horizontal-relative:margin;mso-position-vertical:absolute;mso-position-vertical-relative:text;mso-width-percent:0;mso-height-percent:0;mso-width-relative:margin;mso-height-relative:margin;v-text-anchor:middle" o:gfxdata="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" fillcolor="#af4f0f [2149]" stroked="f">
                 <v:fill color2="#f4b083 [1941]" rotate="t" angle="180" colors="0 #b0500f;31457f #ee8137;1 #f4b183" focus="100%" type="gradient"/>
-                <v:shadow on="t" color="black" opacity="26214f" origin="-.5,.5" offset=".74836mm,-.74836mm"/>
+                <v:shadow on="t" color="black" opacity="26214f" origin=",.5" offset="0,-3pt"/>
                 <v:textbox>
                   <w:txbxContent>
                     <w:p>
@@ -724,25 +724,25 @@
         <mc:AlternateContent>
           <mc:Choice Requires="wps">
             <w:drawing>
-              <wp:anchor distT="0" distB="0" distL="114300" distR="114300" simplePos="0" relativeHeight="251687936" behindDoc="0" locked="0" layoutInCell="1" allowOverlap="1" wp14:anchorId="197AF091" wp14:editId="1C6BA858">
+              <wp:anchor distT="0" distB="0" distL="114300" distR="114300" simplePos="0" relativeHeight="251698176" behindDoc="0" locked="0" layoutInCell="1" allowOverlap="1" wp14:anchorId="11C4921D" wp14:editId="3D260BAC">
                 <wp:simplePos x="0" y="0"/>
-                <wp:positionH relativeFrom="margin">
-                  <wp:posOffset>2769870</wp:posOffset>
+                <wp:positionH relativeFrom="column">
+                  <wp:posOffset>1527175</wp:posOffset>
                 </wp:positionH>
                 <wp:positionV relativeFrom="paragraph">
-                  <wp:posOffset>1677670</wp:posOffset>
+                  <wp:posOffset>2306320</wp:posOffset>
                 </wp:positionV>
                 <wp:extent cx="809625" cy="476250"/>
-                <wp:effectExtent l="0" t="23812" r="23812" b="42863"/>
+                <wp:effectExtent l="0" t="76200" r="104775" b="171450"/>
                 <wp:wrapNone/>
-                <wp:docPr id="20" name="Gallone 20"/>
+                <wp:docPr id="25" name="Gallone 25"/>
                 <wp:cNvGraphicFramePr/>
                 <a:graphic xmlns:a="http://schemas.openxmlformats.org/drawingml/2006/main">
                   <a:graphicData uri="http://schemas.microsoft.com/office/word/2010/wordprocessingShape">
                     <wps:wsp>
                       <wps:cNvSpPr/>
                       <wps:spPr>
-                        <a:xfrm rot="16200000">
+                        <a:xfrm rot="12294697">
                           <a:off x="0" y="0"/>
                           <a:ext cx="809625" cy="476250"/>
                         </a:xfrm>
@@ -750,10 +750,13 @@
                           <a:avLst/>
                         </a:prstGeom>
                         <a:solidFill>
-                          <a:schemeClr val="accent6">
-                            <a:lumMod val="75000"/>
-                          </a:schemeClr>
+                          <a:srgbClr val="C00000"/>
                         </a:solidFill>
+                        <a:ln>
+                          <a:solidFill>
+                            <a:srgbClr val="8A0000"/>
+                          </a:solidFill>
+                        </a:ln>
                       </wps:spPr>
                       <wps:style>
                         <a:lnRef idx="2">
@@ -761,8 +764,8 @@
                             <a:shade val="50000"/>
                           </a:schemeClr>
                         </a:lnRef>
-                        <a:fillRef idx="1">
-                          <a:schemeClr val="accent1"/>
+                        <a:fillRef idx="1001">
+                          <a:schemeClr val="lt2"/>
                         </a:fillRef>
                         <a:effectRef idx="0">
                           <a:schemeClr val="accent1"/>
@@ -788,7 +791,7 @@
           </mc:Choice>
           <mc:Fallback>
             <w:pict>
-              <v:shapetype w14:anchorId="1F7B9D8E" id="_x0000_t55" coordsize="21600,21600" o:spt="55" adj="16200" path="m@0,l,0@1,10800,,21600@0,21600,21600,10800xe">
+              <v:shapetype w14:anchorId="3E7FE7A3" id="_x0000_t55" coordsize="21600,21600" o:spt="55" adj="16200" path="m@0,l,0@1,10800,,21600@0,21600,21600,10800xe">
                 <v:stroke joinstyle="miter"/>
                 <v:formulas>
                   <v:f eqn="val #0"/>
@@ -800,13 +803,51 @@
                   <v:h position="#0,topLeft" xrange="0,21600"/>
                 </v:handles>
               </v:shapetype>
-              <v:shape id="Gallone 20" o:spid="_x0000_s1026" type="#_x0000_t55" style="position:absolute;margin-left:218.1pt;margin-top:132.1pt;width:63.75pt;height:37.5pt;rotation:-90;z-index:251687936;visibility:visible;mso-wrap-style:square;mso-width-percent:0;mso-wrap-distance-left:9pt;mso-wrap-distance-top:0;mso-wrap-distance-right:9pt;mso-wrap-distance-bottom:0;mso-position-horizontal:absolute;mso-position-horizontal-relative:margin;mso-position-vertical:absolute;mso-position-vertical-relative:text;mso-width-percent:0;mso-width-relative:margin;v-text-anchor:middle" o:gfxdata="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" adj="15247" fillcolor="#538135 [2409]" strokecolor="#1f4d78 [1604]" strokeweight="1pt">
-                <w10:wrap anchorx="margin"/>
-              </v:shape>
+              <v:shape id="Gallone 25" o:spid="_x0000_s1026" type="#_x0000_t55" style="position:absolute;margin-left:120.25pt;margin-top:181.6pt;width:63.75pt;height:37.5pt;rotation:-10163872fd;z-index:251698176;visibility:visible;mso-wrap-style:square;mso-width-percent:0;mso-wrap-distance-left:9pt;mso-wrap-distance-top:0;mso-wrap-distance-right:9pt;mso-wrap-distance-bottom:0;mso-position-horizontal:absolute;mso-position-horizontal-relative:text;mso-position-vertical:absolute;mso-position-vertical-relative:text;mso-width-percent:0;mso-width-relative:margin;v-text-anchor:middle" o:gfxdata="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" adj="15247" fillcolor="#c00000" strokecolor="#8a0000" strokeweight="1pt"/>
             </w:pict>
           </mc:Fallback>
         </mc:AlternateContent>
       </w:r>
+    </w:p>
+    <w:p>
+      <w:pPr>
+        <w:jc w:val="both"/>
+        <w:rPr>
+          <w:rFonts w:ascii="Times New Roman" w:hAnsi="Times New Roman" w:cs="Times New Roman"/>
+          <w:b/>
+          <w:sz w:val="24"/>
+        </w:rPr>
+      </w:pPr>
+    </w:p>
+    <w:p>
+      <w:pPr>
+        <w:jc w:val="both"/>
+        <w:rPr>
+          <w:rFonts w:ascii="Times New Roman" w:hAnsi="Times New Roman" w:cs="Times New Roman"/>
+          <w:b/>
+          <w:sz w:val="24"/>
+        </w:rPr>
+      </w:pPr>
+    </w:p>
+    <w:p>
+      <w:pPr>
+        <w:jc w:val="both"/>
+        <w:rPr>
+          <w:rFonts w:ascii="Times New Roman" w:hAnsi="Times New Roman" w:cs="Times New Roman"/>
+          <w:b/>
+          <w:sz w:val="24"/>
+        </w:rPr>
+      </w:pPr>
+    </w:p>
+    <w:p>
+      <w:pPr>
+        <w:jc w:val="both"/>
+        <w:rPr>
+          <w:rFonts w:ascii="Times New Roman" w:hAnsi="Times New Roman" w:cs="Times New Roman"/>
+          <w:b/>
+          <w:sz w:val="24"/>
+        </w:rPr>
+      </w:pPr>
       <w:r>
         <w:rPr>
           <w:rFonts w:ascii="Times New Roman" w:hAnsi="Times New Roman" w:cs="Times New Roman"/>
@@ -818,16 +859,277 @@
         <mc:AlternateContent>
           <mc:Choice Requires="wps">
             <w:drawing>
-              <wp:anchor distT="0" distB="0" distL="114300" distR="114300" simplePos="0" relativeHeight="251696128" behindDoc="0" locked="0" layoutInCell="1" allowOverlap="1" wp14:anchorId="6925FE40" wp14:editId="7197C59F">
+              <wp:anchor distT="0" distB="0" distL="114300" distR="114300" simplePos="0" relativeHeight="251681792" behindDoc="0" locked="0" layoutInCell="1" allowOverlap="1" wp14:anchorId="1B870023" wp14:editId="251CF1E5">
                 <wp:simplePos x="0" y="0"/>
-                <wp:positionH relativeFrom="column">
-                  <wp:posOffset>3922395</wp:posOffset>
+                <wp:positionH relativeFrom="margin">
+                  <wp:posOffset>259080</wp:posOffset>
                 </wp:positionH>
                 <wp:positionV relativeFrom="paragraph">
-                  <wp:posOffset>2266315</wp:posOffset>
+                  <wp:posOffset>274955</wp:posOffset>
+                </wp:positionV>
+                <wp:extent cx="1266825" cy="1200150"/>
+                <wp:effectExtent l="95250" t="95250" r="66675" b="57150"/>
+                <wp:wrapNone/>
+                <wp:docPr id="14" name="Ovale 14"/>
+                <wp:cNvGraphicFramePr/>
+                <a:graphic xmlns:a="http://schemas.openxmlformats.org/drawingml/2006/main">
+                  <a:graphicData uri="http://schemas.microsoft.com/office/word/2010/wordprocessingShape">
+                    <wps:wsp>
+                      <wps:cNvSpPr/>
+                      <wps:spPr>
+                        <a:xfrm>
+                          <a:off x="0" y="0"/>
+                          <a:ext cx="1266825" cy="1200150"/>
+                        </a:xfrm>
+                        <a:prstGeom prst="ellipse">
+                          <a:avLst/>
+                        </a:prstGeom>
+                        <a:solidFill>
+                          <a:srgbClr val="FF0000"/>
+                        </a:solidFill>
+                        <a:ln>
+                          <a:solidFill>
+                            <a:srgbClr val="C00000"/>
+                          </a:solidFill>
+                        </a:ln>
+                        <a:effectLst>
+                          <a:outerShdw blurRad="50800" dist="38100" dir="13500000" algn="br" rotWithShape="0">
+                            <a:prstClr val="black">
+                              <a:alpha val="40000"/>
+                            </a:prstClr>
+                          </a:outerShdw>
+                        </a:effectLst>
+                      </wps:spPr>
+                      <wps:style>
+                        <a:lnRef idx="0">
+                          <a:schemeClr val="accent2"/>
+                        </a:lnRef>
+                        <a:fillRef idx="3">
+                          <a:schemeClr val="accent2"/>
+                        </a:fillRef>
+                        <a:effectRef idx="3">
+                          <a:schemeClr val="accent2"/>
+                        </a:effectRef>
+                        <a:fontRef idx="minor">
+                          <a:schemeClr val="lt1"/>
+                        </a:fontRef>
+                      </wps:style>
+                      <wps:txbx>
+                        <w:txbxContent>
+                          <w:p>
+                            <w:pPr>
+                              <w:jc w:val="center"/>
+                            </w:pPr>
+                            <w:r>
+                              <w:rPr>
+                                <w:sz w:val="24"/>
+                              </w:rPr>
+                              <w:t>Meccanica</w:t>
+                            </w:r>
+                          </w:p>
+                        </w:txbxContent>
+                      </wps:txbx>
+                      <wps:bodyPr rot="0" spcFirstLastPara="0" vertOverflow="overflow" horzOverflow="overflow" vert="horz" wrap="square" lIns="91440" tIns="45720" rIns="91440" bIns="45720" numCol="1" spcCol="0" rtlCol="0" fromWordArt="0" anchor="ctr" anchorCtr="0" forceAA="0" compatLnSpc="1">
+                        <a:prstTxWarp prst="textNoShape">
+                          <a:avLst/>
+                        </a:prstTxWarp>
+                        <a:noAutofit/>
+                      </wps:bodyPr>
+                    </wps:wsp>
+                  </a:graphicData>
+                </a:graphic>
+                <wp14:sizeRelH relativeFrom="margin">
+                  <wp14:pctWidth>0</wp14:pctWidth>
+                </wp14:sizeRelH>
+                <wp14:sizeRelV relativeFrom="margin">
+                  <wp14:pctHeight>0</wp14:pctHeight>
+                </wp14:sizeRelV>
+              </wp:anchor>
+            </w:drawing>
+          </mc:Choice>
+          <mc:Fallback>
+            <w:pict>
+              <v:oval w14:anchorId="1B870023" id="Ovale 14" o:spid="_x0000_s1027" style="position:absolute;left:0;text-align:left;margin-left:20.4pt;margin-top:21.65pt;width:99.75pt;height:94.5pt;z-index:251681792;visibility:visible;mso-wrap-style:square;mso-width-percent:0;mso-height-percent:0;mso-wrap-distance-left:9pt;mso-wrap-distance-top:0;mso-wrap-distance-right:9pt;mso-wrap-distance-bottom:0;mso-position-horizontal:absolute;mso-position-horizontal-relative:margin;mso-position-vertical:absolute;mso-position-vertical-relative:text;mso-width-percent:0;mso-height-percent:0;mso-width-relative:margin;mso-height-relative:margin;v-text-anchor:middle" o:gfxdata="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" fillcolor="red" strokecolor="#c00000">
+                <v:shadow on="t" color="black" opacity="26214f" origin=".5,.5" offset="-.74836mm,-.74836mm"/>
+                <v:textbox>
+                  <w:txbxContent>
+                    <w:p>
+                      <w:pPr>
+                        <w:jc w:val="center"/>
+                      </w:pPr>
+                      <w:r>
+                        <w:rPr>
+                          <w:sz w:val="24"/>
+                        </w:rPr>
+                        <w:t>Meccanica</w:t>
+                      </w:r>
+                    </w:p>
+                  </w:txbxContent>
+                </v:textbox>
+                <w10:wrap anchorx="margin"/>
+              </v:oval>
+            </w:pict>
+          </mc:Fallback>
+        </mc:AlternateContent>
+      </w:r>
+    </w:p>
+    <w:p>
+      <w:pPr>
+        <w:jc w:val="both"/>
+        <w:rPr>
+          <w:rFonts w:ascii="Times New Roman" w:hAnsi="Times New Roman" w:cs="Times New Roman"/>
+          <w:b/>
+          <w:sz w:val="24"/>
+        </w:rPr>
+      </w:pPr>
+      <w:r>
+        <w:rPr>
+          <w:rFonts w:ascii="Times New Roman" w:hAnsi="Times New Roman" w:cs="Times New Roman"/>
+          <w:b/>
+          <w:noProof/>
+          <w:sz w:val="40"/>
+          <w:lang w:val="en-US"/>
+        </w:rPr>
+        <mc:AlternateContent>
+          <mc:Choice Requires="wps">
+            <w:drawing>
+              <wp:anchor distT="0" distB="0" distL="114300" distR="114300" simplePos="0" relativeHeight="251675648" behindDoc="0" locked="0" layoutInCell="1" allowOverlap="1" wp14:anchorId="67B91CBD" wp14:editId="43907E90">
+                <wp:simplePos x="0" y="0"/>
+                <wp:positionH relativeFrom="margin">
+                  <wp:posOffset>5095036</wp:posOffset>
+                </wp:positionH>
+                <wp:positionV relativeFrom="paragraph">
+                  <wp:posOffset>22822</wp:posOffset>
+                </wp:positionV>
+                <wp:extent cx="1238250" cy="1200150"/>
+                <wp:effectExtent l="76200" t="57150" r="133350" b="38100"/>
+                <wp:wrapNone/>
+                <wp:docPr id="11" name="Ovale 11"/>
+                <wp:cNvGraphicFramePr/>
+                <a:graphic xmlns:a="http://schemas.openxmlformats.org/drawingml/2006/main">
+                  <a:graphicData uri="http://schemas.microsoft.com/office/word/2010/wordprocessingShape">
+                    <wps:wsp>
+                      <wps:cNvSpPr/>
+                      <wps:spPr>
+                        <a:xfrm>
+                          <a:off x="0" y="0"/>
+                          <a:ext cx="1238250" cy="1200150"/>
+                        </a:xfrm>
+                        <a:prstGeom prst="ellipse">
+                          <a:avLst/>
+                        </a:prstGeom>
+                        <a:solidFill>
+                          <a:schemeClr val="accent4">
+                            <a:lumMod val="40000"/>
+                            <a:lumOff val="60000"/>
+                          </a:schemeClr>
+                        </a:solidFill>
+                        <a:effectLst>
+                          <a:outerShdw blurRad="50800" dist="38100" dir="18900000" algn="bl" rotWithShape="0">
+                            <a:prstClr val="black">
+                              <a:alpha val="40000"/>
+                            </a:prstClr>
+                          </a:outerShdw>
+                        </a:effectLst>
+                        <a:scene3d>
+                          <a:camera prst="perspectiveAbove"/>
+                          <a:lightRig rig="threePt" dir="t"/>
+                        </a:scene3d>
+                      </wps:spPr>
+                      <wps:style>
+                        <a:lnRef idx="1">
+                          <a:schemeClr val="accent4"/>
+                        </a:lnRef>
+                        <a:fillRef idx="2">
+                          <a:schemeClr val="accent4"/>
+                        </a:fillRef>
+                        <a:effectRef idx="1">
+                          <a:schemeClr val="accent4"/>
+                        </a:effectRef>
+                        <a:fontRef idx="minor">
+                          <a:schemeClr val="dk1"/>
+                        </a:fontRef>
+                      </wps:style>
+                      <wps:txbx>
+                        <w:txbxContent>
+                          <w:p>
+                            <w:pPr>
+                              <w:jc w:val="center"/>
+                            </w:pPr>
+                            <w:r>
+                              <w:rPr>
+                                <w:sz w:val="24"/>
+                              </w:rPr>
+                              <w:t>Tecnologie</w:t>
+                            </w:r>
+                          </w:p>
+                        </w:txbxContent>
+                      </wps:txbx>
+                      <wps:bodyPr rot="0" spcFirstLastPara="0" vertOverflow="overflow" horzOverflow="overflow" vert="horz" wrap="square" lIns="91440" tIns="45720" rIns="91440" bIns="45720" numCol="1" spcCol="0" rtlCol="0" fromWordArt="0" anchor="ctr" anchorCtr="0" forceAA="0" compatLnSpc="1">
+                        <a:prstTxWarp prst="textNoShape">
+                          <a:avLst/>
+                        </a:prstTxWarp>
+                        <a:noAutofit/>
+                      </wps:bodyPr>
+                    </wps:wsp>
+                  </a:graphicData>
+                </a:graphic>
+                <wp14:sizeRelH relativeFrom="margin">
+                  <wp14:pctWidth>0</wp14:pctWidth>
+                </wp14:sizeRelH>
+                <wp14:sizeRelV relativeFrom="margin">
+                  <wp14:pctHeight>0</wp14:pctHeight>
+                </wp14:sizeRelV>
+              </wp:anchor>
+            </w:drawing>
+          </mc:Choice>
+          <mc:Fallback>
+            <w:pict>
+              <v:oval w14:anchorId="67B91CBD" id="Ovale 11" o:spid="_x0000_s1028" style="position:absolute;left:0;text-align:left;margin-left:401.2pt;margin-top:1.8pt;width:97.5pt;height:94.5pt;z-index:251675648;visibility:visible;mso-wrap-style:square;mso-width-percent:0;mso-height-percent:0;mso-wrap-distance-left:9pt;mso-wrap-distance-top:0;mso-wrap-distance-right:9pt;mso-wrap-distance-bottom:0;mso-position-horizontal:absolute;mso-position-horizontal-relative:margin;mso-position-vertical:absolute;mso-position-vertical-relative:text;mso-width-percent:0;mso-height-percent:0;mso-width-relative:margin;mso-height-relative:margin;v-text-anchor:middle" o:gfxdata="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" fillcolor="#ffe599 [1303]" strokecolor="#ffc000 [3207]" strokeweight=".5pt">
+                <v:stroke joinstyle="miter"/>
+                <v:shadow on="t" color="black" opacity="26214f" origin="-.5,.5" offset=".74836mm,-.74836mm"/>
+                <v:textbox>
+                  <w:txbxContent>
+                    <w:p>
+                      <w:pPr>
+                        <w:jc w:val="center"/>
+                      </w:pPr>
+                      <w:r>
+                        <w:rPr>
+                          <w:sz w:val="24"/>
+                        </w:rPr>
+                        <w:t>Tecnologie</w:t>
+                      </w:r>
+                    </w:p>
+                  </w:txbxContent>
+                </v:textbox>
+                <w10:wrap anchorx="margin"/>
+              </v:oval>
+            </w:pict>
+          </mc:Fallback>
+        </mc:AlternateContent>
+      </w:r>
+      <w:r>
+        <w:rPr>
+          <w:rFonts w:ascii="Times New Roman" w:hAnsi="Times New Roman" w:cs="Times New Roman"/>
+          <w:b/>
+          <w:noProof/>
+          <w:sz w:val="40"/>
+          <w:lang w:val="en-US"/>
+        </w:rPr>
+        <mc:AlternateContent>
+          <mc:Choice Requires="wps">
+            <w:drawing>
+              <wp:anchor distT="0" distB="0" distL="114300" distR="114300" simplePos="0" relativeHeight="251696128" behindDoc="0" locked="0" layoutInCell="1" allowOverlap="1" wp14:anchorId="190DD164" wp14:editId="4226A187">
+                <wp:simplePos x="0" y="0"/>
+                <wp:positionH relativeFrom="margin">
+                  <wp:align>center</wp:align>
+                </wp:positionH>
+                <wp:positionV relativeFrom="paragraph">
+                  <wp:posOffset>196355</wp:posOffset>
                 </wp:positionV>
                 <wp:extent cx="809625" cy="476250"/>
-                <wp:effectExtent l="95250" t="76200" r="0" b="171450"/>
+                <wp:effectExtent l="0" t="23812" r="23812" b="42863"/>
                 <wp:wrapNone/>
                 <wp:docPr id="24" name="Gallone 24"/>
                 <wp:cNvGraphicFramePr/>
@@ -836,7 +1138,7 @@
                     <wps:wsp>
                       <wps:cNvSpPr/>
                       <wps:spPr>
-                        <a:xfrm rot="20137538">
+                        <a:xfrm rot="16200000">
                           <a:off x="0" y="0"/>
                           <a:ext cx="809625" cy="476250"/>
                         </a:xfrm>
@@ -890,11 +1192,43 @@
           </mc:Choice>
           <mc:Fallback>
             <w:pict>
-              <v:shape w14:anchorId="386F709C" id="Gallone 24" o:spid="_x0000_s1026" type="#_x0000_t55" style="position:absolute;margin-left:308.85pt;margin-top:178.45pt;width:63.75pt;height:37.5pt;rotation:-1597398fd;z-index:251696128;visibility:visible;mso-wrap-style:square;mso-width-percent:0;mso-wrap-distance-left:9pt;mso-wrap-distance-top:0;mso-wrap-distance-right:9pt;mso-wrap-distance-bottom:0;mso-position-horizontal:absolute;mso-position-horizontal-relative:text;mso-position-vertical:absolute;mso-position-vertical-relative:text;mso-width-percent:0;mso-width-relative:margin;v-text-anchor:middle" o:gfxdata="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" adj="15247" fillcolor="#c45911 [2405]" strokecolor="#ffd966 [1943]" strokeweight="1pt"/>
+              <v:shape w14:anchorId="37A0058E" id="Gallone 24" o:spid="_x0000_s1026" type="#_x0000_t55" style="position:absolute;margin-left:0;margin-top:15.45pt;width:63.75pt;height:37.5pt;rotation:-90;z-index:251696128;visibility:visible;mso-wrap-style:square;mso-width-percent:0;mso-wrap-distance-left:9pt;mso-wrap-distance-top:0;mso-wrap-distance-right:9pt;mso-wrap-distance-bottom:0;mso-position-horizontal:center;mso-position-horizontal-relative:margin;mso-position-vertical:absolute;mso-position-vertical-relative:text;mso-width-percent:0;mso-width-relative:margin;v-text-anchor:middle" o:gfxdata="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" adj="15247" fillcolor="#c45911 [2405]" strokecolor="#ffd966 [1943]" strokeweight="1pt">
+                <w10:wrap anchorx="margin"/>
+              </v:shape>
             </w:pict>
           </mc:Fallback>
         </mc:AlternateContent>
       </w:r>
+    </w:p>
+    <w:p>
+      <w:pPr>
+        <w:jc w:val="both"/>
+        <w:rPr>
+          <w:rFonts w:ascii="Times New Roman" w:hAnsi="Times New Roman" w:cs="Times New Roman"/>
+          <w:b/>
+          <w:sz w:val="24"/>
+        </w:rPr>
+      </w:pPr>
+    </w:p>
+    <w:p>
+      <w:pPr>
+        <w:jc w:val="both"/>
+        <w:rPr>
+          <w:rFonts w:ascii="Times New Roman" w:hAnsi="Times New Roman" w:cs="Times New Roman"/>
+          <w:b/>
+          <w:sz w:val="24"/>
+        </w:rPr>
+      </w:pPr>
+    </w:p>
+    <w:p>
+      <w:pPr>
+        <w:jc w:val="both"/>
+        <w:rPr>
+          <w:rFonts w:ascii="Times New Roman" w:hAnsi="Times New Roman" w:cs="Times New Roman"/>
+          <w:b/>
+          <w:sz w:val="24"/>
+        </w:rPr>
+      </w:pPr>
       <w:r>
         <w:rPr>
           <w:rFonts w:ascii="Times New Roman" w:hAnsi="Times New Roman" w:cs="Times New Roman"/>
@@ -906,178 +1240,16 @@
         <mc:AlternateContent>
           <mc:Choice Requires="wps">
             <w:drawing>
-              <wp:anchor distT="0" distB="0" distL="114300" distR="114300" simplePos="0" relativeHeight="251669504" behindDoc="0" locked="0" layoutInCell="1" allowOverlap="1" wp14:anchorId="668565F0" wp14:editId="26A487B9">
+              <wp:anchor distT="0" distB="0" distL="114300" distR="114300" simplePos="0" relativeHeight="251685888" behindDoc="0" locked="0" layoutInCell="1" allowOverlap="1" wp14:anchorId="5BB7EEFC" wp14:editId="3A581A5B">
                 <wp:simplePos x="0" y="0"/>
-                <wp:positionH relativeFrom="margin">
-                  <wp:posOffset>2308860</wp:posOffset>
+                <wp:positionH relativeFrom="column">
+                  <wp:posOffset>4131310</wp:posOffset>
                 </wp:positionH>
                 <wp:positionV relativeFrom="paragraph">
-                  <wp:posOffset>2392045</wp:posOffset>
-                </wp:positionV>
-                <wp:extent cx="1695450" cy="1571625"/>
-                <wp:effectExtent l="0" t="0" r="19050" b="28575"/>
-                <wp:wrapNone/>
-                <wp:docPr id="6" name="Ovale 6"/>
-                <wp:cNvGraphicFramePr/>
-                <a:graphic xmlns:a="http://schemas.openxmlformats.org/drawingml/2006/main">
-                  <a:graphicData uri="http://schemas.microsoft.com/office/word/2010/wordprocessingShape">
-                    <wps:wsp>
-                      <wps:cNvSpPr/>
-                      <wps:spPr>
-                        <a:xfrm>
-                          <a:off x="0" y="0"/>
-                          <a:ext cx="1695450" cy="1571625"/>
-                        </a:xfrm>
-                        <a:prstGeom prst="ellipse">
-                          <a:avLst/>
-                        </a:prstGeom>
-                      </wps:spPr>
-                      <wps:style>
-                        <a:lnRef idx="1">
-                          <a:schemeClr val="dk1"/>
-                        </a:lnRef>
-                        <a:fillRef idx="2">
-                          <a:schemeClr val="dk1"/>
-                        </a:fillRef>
-                        <a:effectRef idx="1">
-                          <a:schemeClr val="dk1"/>
-                        </a:effectRef>
-                        <a:fontRef idx="minor">
-                          <a:schemeClr val="dk1"/>
-                        </a:fontRef>
-                      </wps:style>
-                      <wps:txbx>
-                        <w:txbxContent>
-                          <w:p>
-                            <w:pPr>
-                              <w:jc w:val="center"/>
-                              <w:rPr>
-                                <w:b/>
-                                <w:sz w:val="28"/>
-                                <w14:shadow w14:blurRad="63500" w14:dist="50800" w14:dir="2700000" w14:sx="0" w14:sy="0" w14:kx="0" w14:ky="0" w14:algn="none">
-                                  <w14:srgbClr w14:val="000000">
-                                    <w14:alpha w14:val="50000"/>
-                                  </w14:srgbClr>
-                                </w14:shadow>
-                                <w14:textOutline w14:w="9525" w14:cap="rnd" w14:cmpd="sng" w14:algn="ctr">
-                                  <w14:noFill/>
-                                  <w14:prstDash w14:val="solid"/>
-                                  <w14:bevel/>
-                                </w14:textOutline>
-                              </w:rPr>
-                            </w:pPr>
-                            <w:r>
-                              <w:rPr>
-                                <w:b/>
-                                <w:sz w:val="28"/>
-                                <w14:shadow w14:blurRad="63500" w14:dist="50800" w14:dir="2700000" w14:sx="0" w14:sy="0" w14:kx="0" w14:ky="0" w14:algn="none">
-                                  <w14:srgbClr w14:val="000000">
-                                    <w14:alpha w14:val="50000"/>
-                                  </w14:srgbClr>
-                                </w14:shadow>
-                                <w14:textOutline w14:w="9525" w14:cap="rnd" w14:cmpd="sng" w14:algn="ctr">
-                                  <w14:noFill/>
-                                  <w14:prstDash w14:val="solid"/>
-                                  <w14:bevel/>
-                                </w14:textOutline>
-                              </w:rPr>
-                              <w:t>Progetto Cogeneratore</w:t>
-                            </w:r>
-                          </w:p>
-                        </w:txbxContent>
-                      </wps:txbx>
-                      <wps:bodyPr rot="0" spcFirstLastPara="0" vertOverflow="overflow" horzOverflow="overflow" vert="horz" wrap="square" lIns="91440" tIns="45720" rIns="91440" bIns="45720" numCol="1" spcCol="0" rtlCol="0" fromWordArt="0" anchor="ctr" anchorCtr="0" forceAA="0" compatLnSpc="1">
-                        <a:prstTxWarp prst="textNoShape">
-                          <a:avLst/>
-                        </a:prstTxWarp>
-                        <a:noAutofit/>
-                      </wps:bodyPr>
-                    </wps:wsp>
-                  </a:graphicData>
-                </a:graphic>
-                <wp14:sizeRelH relativeFrom="margin">
-                  <wp14:pctWidth>0</wp14:pctWidth>
-                </wp14:sizeRelH>
-                <wp14:sizeRelV relativeFrom="margin">
-                  <wp14:pctHeight>0</wp14:pctHeight>
-                </wp14:sizeRelV>
-              </wp:anchor>
-            </w:drawing>
-          </mc:Choice>
-          <mc:Fallback>
-            <w:pict>
-              <v:oval w14:anchorId="668565F0" id="Ovale 6" o:spid="_x0000_s1027" style="position:absolute;left:0;text-align:left;margin-left:181.8pt;margin-top:188.35pt;width:133.5pt;height:123.75pt;z-index:251669504;visibility:visible;mso-wrap-style:square;mso-width-percent:0;mso-height-percent:0;mso-wrap-distance-left:9pt;mso-wrap-distance-top:0;mso-wrap-distance-right:9pt;mso-wrap-distance-bottom:0;mso-position-horizontal:absolute;mso-position-horizontal-relative:margin;mso-position-vertical:absolute;mso-position-vertical-relative:text;mso-width-percent:0;mso-height-percent:0;mso-width-relative:margin;mso-height-relative:margin;v-text-anchor:middle" o:gfxdata="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" fillcolor="#555 [2160]" strokecolor="black [3200]" strokeweight=".5pt">
-                <v:fill color2="#313131 [2608]" rotate="t" colors="0 #9b9b9b;.5 #8e8e8e;1 #797979" focus="100%" type="gradient">
-                  <o:fill v:ext="view" type="gradientUnscaled"/>
-                </v:fill>
-                <v:stroke joinstyle="miter"/>
-                <v:textbox>
-                  <w:txbxContent>
-                    <w:p>
-                      <w:pPr>
-                        <w:jc w:val="center"/>
-                        <w:rPr>
-                          <w:b/>
-                          <w:sz w:val="28"/>
-                          <w14:shadow w14:blurRad="63500" w14:dist="50800" w14:dir="2700000" w14:sx="0" w14:sy="0" w14:kx="0" w14:ky="0" w14:algn="none">
-                            <w14:srgbClr w14:val="000000">
-                              <w14:alpha w14:val="50000"/>
-                            </w14:srgbClr>
-                          </w14:shadow>
-                          <w14:textOutline w14:w="9525" w14:cap="rnd" w14:cmpd="sng" w14:algn="ctr">
-                            <w14:noFill/>
-                            <w14:prstDash w14:val="solid"/>
-                            <w14:bevel/>
-                          </w14:textOutline>
-                        </w:rPr>
-                      </w:pPr>
-                      <w:r>
-                        <w:rPr>
-                          <w:b/>
-                          <w:sz w:val="28"/>
-                          <w14:shadow w14:blurRad="63500" w14:dist="50800" w14:dir="2700000" w14:sx="0" w14:sy="0" w14:kx="0" w14:ky="0" w14:algn="none">
-                            <w14:srgbClr w14:val="000000">
-                              <w14:alpha w14:val="50000"/>
-                            </w14:srgbClr>
-                          </w14:shadow>
-                          <w14:textOutline w14:w="9525" w14:cap="rnd" w14:cmpd="sng" w14:algn="ctr">
-                            <w14:noFill/>
-                            <w14:prstDash w14:val="solid"/>
-                            <w14:bevel/>
-                          </w14:textOutline>
-                        </w:rPr>
-                        <w:t>Progetto Cogeneratore</w:t>
-                      </w:r>
-                    </w:p>
-                  </w:txbxContent>
-                </v:textbox>
-                <w10:wrap anchorx="margin"/>
-              </v:oval>
-            </w:pict>
-          </mc:Fallback>
-        </mc:AlternateContent>
-      </w:r>
-      <w:r>
-        <w:rPr>
-          <w:rFonts w:ascii="Times New Roman" w:hAnsi="Times New Roman" w:cs="Times New Roman"/>
-          <w:b/>
-          <w:noProof/>
-          <w:sz w:val="40"/>
-          <w:lang w:val="en-US"/>
-        </w:rPr>
-        <mc:AlternateContent>
-          <mc:Choice Requires="wps">
-            <w:drawing>
-              <wp:anchor distT="0" distB="0" distL="114300" distR="114300" simplePos="0" relativeHeight="251685888" behindDoc="0" locked="0" layoutInCell="1" allowOverlap="1" wp14:anchorId="10F78E64" wp14:editId="041E3F10">
-                <wp:simplePos x="0" y="0"/>
-                <wp:positionH relativeFrom="column">
-                  <wp:posOffset>1572895</wp:posOffset>
-                </wp:positionH>
-                <wp:positionV relativeFrom="paragraph">
-                  <wp:posOffset>3561080</wp:posOffset>
+                  <wp:posOffset>80645</wp:posOffset>
                 </wp:positionV>
                 <wp:extent cx="809625" cy="476250"/>
-                <wp:effectExtent l="0" t="171450" r="85725" b="76200"/>
+                <wp:effectExtent l="95250" t="57150" r="0" b="171450"/>
                 <wp:wrapNone/>
                 <wp:docPr id="18" name="Gallone 18"/>
                 <wp:cNvGraphicFramePr/>
@@ -1086,7 +1258,7 @@
                     <wps:wsp>
                       <wps:cNvSpPr/>
                       <wps:spPr>
-                        <a:xfrm rot="9303942">
+                        <a:xfrm rot="20182308">
                           <a:off x="0" y="0"/>
                           <a:ext cx="809625" cy="476250"/>
                         </a:xfrm>
@@ -1125,7 +1297,7 @@
           </mc:Choice>
           <mc:Fallback>
             <w:pict>
-              <v:shape w14:anchorId="7945D584" id="Gallone 18" o:spid="_x0000_s1026" type="#_x0000_t55" style="position:absolute;margin-left:123.85pt;margin-top:280.4pt;width:63.75pt;height:37.5pt;rotation:10162386fd;z-index:251685888;visibility:visible;mso-wrap-style:square;mso-width-percent:0;mso-wrap-distance-left:9pt;mso-wrap-distance-top:0;mso-wrap-distance-right:9pt;mso-wrap-distance-bottom:0;mso-position-horizontal:absolute;mso-position-horizontal-relative:text;mso-position-vertical:absolute;mso-position-vertical-relative:text;mso-width-percent:0;mso-width-relative:margin;v-text-anchor:middle" o:gfxdata="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" adj="15247" fillcolor="#ffd555 [2167]" strokecolor="#ffc000 [3207]" strokeweight=".5pt">
+              <v:shape w14:anchorId="386A54B0" id="Gallone 18" o:spid="_x0000_s1026" type="#_x0000_t55" style="position:absolute;margin-left:325.3pt;margin-top:6.35pt;width:63.75pt;height:37.5pt;rotation:-1548498fd;z-index:251685888;visibility:visible;mso-wrap-style:square;mso-width-percent:0;mso-wrap-distance-left:9pt;mso-wrap-distance-top:0;mso-wrap-distance-right:9pt;mso-wrap-distance-bottom:0;mso-position-horizontal:absolute;mso-position-horizontal-relative:text;mso-position-vertical:absolute;mso-position-vertical-relative:text;mso-width-percent:0;mso-width-relative:margin;v-text-anchor:middle" o:gfxdata="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" adj="15247" fillcolor="#ffd555 [2167]" strokecolor="#ffc000 [3207]" strokeweight=".5pt">
                 <v:fill color2="#ffcc31 [2615]" rotate="t" colors="0 #ffdd9c;.5 #ffd78e;1 #ffd479" focus="100%" type="gradient">
                   <o:fill v:ext="view" type="gradientUnscaled"/>
                 </v:fill>
@@ -1145,31 +1317,253 @@
         <mc:AlternateContent>
           <mc:Choice Requires="wps">
             <w:drawing>
-              <wp:anchor distT="0" distB="0" distL="114300" distR="114300" simplePos="0" relativeHeight="251698176" behindDoc="0" locked="0" layoutInCell="1" allowOverlap="1" wp14:anchorId="17660D26" wp14:editId="41133775">
+              <wp:anchor distT="0" distB="0" distL="114300" distR="114300" simplePos="0" relativeHeight="251669504" behindDoc="0" locked="0" layoutInCell="1" allowOverlap="1" wp14:anchorId="60F7E29C" wp14:editId="20BD5470">
                 <wp:simplePos x="0" y="0"/>
-                <wp:positionH relativeFrom="column">
-                  <wp:posOffset>1527175</wp:posOffset>
+                <wp:positionH relativeFrom="margin">
+                  <wp:posOffset>2308860</wp:posOffset>
                 </wp:positionH>
                 <wp:positionV relativeFrom="paragraph">
-                  <wp:posOffset>2306320</wp:posOffset>
+                  <wp:posOffset>132512</wp:posOffset>
                 </wp:positionV>
-                <wp:extent cx="809625" cy="476250"/>
-                <wp:effectExtent l="0" t="76200" r="104775" b="171450"/>
+                <wp:extent cx="1695450" cy="1571625"/>
+                <wp:effectExtent l="0" t="0" r="19050" b="28575"/>
                 <wp:wrapNone/>
-                <wp:docPr id="25" name="Gallone 25"/>
+                <wp:docPr id="6" name="Ovale 6"/>
                 <wp:cNvGraphicFramePr/>
                 <a:graphic xmlns:a="http://schemas.openxmlformats.org/drawingml/2006/main">
                   <a:graphicData uri="http://schemas.microsoft.com/office/word/2010/wordprocessingShape">
                     <wps:wsp>
                       <wps:cNvSpPr/>
                       <wps:spPr>
-                        <a:xfrm rot="12294697">
+                        <a:xfrm>
+                          <a:off x="0" y="0"/>
+                          <a:ext cx="1695450" cy="1571625"/>
+                        </a:xfrm>
+                        <a:prstGeom prst="ellipse">
+                          <a:avLst/>
+                        </a:prstGeom>
+                        <a:solidFill>
+                          <a:schemeClr val="tx1">
+                            <a:lumMod val="65000"/>
+                            <a:lumOff val="35000"/>
+                          </a:schemeClr>
+                        </a:solidFill>
+                        <a:ln>
+                          <a:solidFill>
+                            <a:schemeClr val="tx1">
+                              <a:lumMod val="95000"/>
+                              <a:lumOff val="5000"/>
+                            </a:schemeClr>
+                          </a:solidFill>
+                        </a:ln>
+                      </wps:spPr>
+                      <wps:style>
+                        <a:lnRef idx="1">
+                          <a:schemeClr val="dk1"/>
+                        </a:lnRef>
+                        <a:fillRef idx="2">
+                          <a:schemeClr val="dk1"/>
+                        </a:fillRef>
+                        <a:effectRef idx="1">
+                          <a:schemeClr val="dk1"/>
+                        </a:effectRef>
+                        <a:fontRef idx="minor">
+                          <a:schemeClr val="dk1"/>
+                        </a:fontRef>
+                      </wps:style>
+                      <wps:txbx>
+                        <w:txbxContent>
+                          <w:p>
+                            <w:pPr>
+                              <w:pStyle w:val="Nessunaspaziatura"/>
+                              <w:jc w:val="center"/>
+                              <w:rPr>
+                                <w:i/>
+                                <w:color w:val="FFFFFF" w:themeColor="background1"/>
+                                <w:sz w:val="28"/>
+                              </w:rPr>
+                            </w:pPr>
+                            <w:r>
+                              <w:rPr>
+                                <w:i/>
+                                <w:color w:val="FFFFFF" w:themeColor="background1"/>
+                                <w:sz w:val="28"/>
+                              </w:rPr>
+                              <w:t>Progetto</w:t>
+                            </w:r>
+                          </w:p>
+                          <w:p>
+                            <w:pPr>
+                              <w:pStyle w:val="Nessunaspaziatura"/>
+                              <w:jc w:val="center"/>
+                              <w:rPr>
+                                <w:i/>
+                                <w:color w:val="FFFFFF" w:themeColor="background1"/>
+                                <w:sz w:val="28"/>
+                              </w:rPr>
+                            </w:pPr>
+                            <w:r>
+                              <w:rPr>
+                                <w:i/>
+                                <w:color w:val="FFFFFF" w:themeColor="background1"/>
+                                <w:sz w:val="28"/>
+                              </w:rPr>
+                              <w:t>Regolazione Cogeneratore</w:t>
+                            </w:r>
+                          </w:p>
+                        </w:txbxContent>
+                      </wps:txbx>
+                      <wps:bodyPr rot="0" spcFirstLastPara="0" vertOverflow="overflow" horzOverflow="overflow" vert="horz" wrap="square" lIns="91440" tIns="45720" rIns="91440" bIns="45720" numCol="1" spcCol="0" rtlCol="0" fromWordArt="0" anchor="ctr" anchorCtr="0" forceAA="0" compatLnSpc="1">
+                        <a:prstTxWarp prst="textNoShape">
+                          <a:avLst/>
+                        </a:prstTxWarp>
+                        <a:noAutofit/>
+                      </wps:bodyPr>
+                    </wps:wsp>
+                  </a:graphicData>
+                </a:graphic>
+                <wp14:sizeRelH relativeFrom="margin">
+                  <wp14:pctWidth>0</wp14:pctWidth>
+                </wp14:sizeRelH>
+                <wp14:sizeRelV relativeFrom="margin">
+                  <wp14:pctHeight>0</wp14:pctHeight>
+                </wp14:sizeRelV>
+              </wp:anchor>
+            </w:drawing>
+          </mc:Choice>
+          <mc:Fallback>
+            <w:pict>
+              <v:oval w14:anchorId="60F7E29C" id="Ovale 6" o:spid="_x0000_s1029" style="position:absolute;left:0;text-align:left;margin-left:181.8pt;margin-top:10.45pt;width:133.5pt;height:123.75pt;z-index:251669504;visibility:visible;mso-wrap-style:square;mso-width-percent:0;mso-height-percent:0;mso-wrap-distance-left:9pt;mso-wrap-distance-top:0;mso-wrap-distance-right:9pt;mso-wrap-distance-bottom:0;mso-position-horizontal:absolute;mso-position-horizontal-relative:margin;mso-position-vertical:absolute;mso-position-vertical-relative:text;mso-width-percent:0;mso-height-percent:0;mso-width-relative:margin;mso-height-relative:margin;v-text-anchor:middle" o:gfxdata="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" fillcolor="#5a5a5a [2109]" strokecolor="#0d0d0d [3069]" strokeweight=".5pt">
+                <v:stroke joinstyle="miter"/>
+                <v:textbox>
+                  <w:txbxContent>
+                    <w:p>
+                      <w:pPr>
+                        <w:pStyle w:val="Nessunaspaziatura"/>
+                        <w:jc w:val="center"/>
+                        <w:rPr>
+                          <w:i/>
+                          <w:color w:val="FFFFFF" w:themeColor="background1"/>
+                          <w:sz w:val="28"/>
+                        </w:rPr>
+                      </w:pPr>
+                      <w:r>
+                        <w:rPr>
+                          <w:i/>
+                          <w:color w:val="FFFFFF" w:themeColor="background1"/>
+                          <w:sz w:val="28"/>
+                        </w:rPr>
+                        <w:t>Progetto</w:t>
+                      </w:r>
+                    </w:p>
+                    <w:p>
+                      <w:pPr>
+                        <w:pStyle w:val="Nessunaspaziatura"/>
+                        <w:jc w:val="center"/>
+                        <w:rPr>
+                          <w:i/>
+                          <w:color w:val="FFFFFF" w:themeColor="background1"/>
+                          <w:sz w:val="28"/>
+                        </w:rPr>
+                      </w:pPr>
+                      <w:r>
+                        <w:rPr>
+                          <w:i/>
+                          <w:color w:val="FFFFFF" w:themeColor="background1"/>
+                          <w:sz w:val="28"/>
+                        </w:rPr>
+                        <w:t>Regolazione Cogeneratore</w:t>
+                      </w:r>
+                    </w:p>
+                  </w:txbxContent>
+                </v:textbox>
+                <w10:wrap anchorx="margin"/>
+              </v:oval>
+            </w:pict>
+          </mc:Fallback>
+        </mc:AlternateContent>
+      </w:r>
+    </w:p>
+    <w:p>
+      <w:pPr>
+        <w:jc w:val="both"/>
+        <w:rPr>
+          <w:rFonts w:ascii="Times New Roman" w:hAnsi="Times New Roman" w:cs="Times New Roman"/>
+          <w:b/>
+          <w:sz w:val="24"/>
+        </w:rPr>
+      </w:pPr>
+    </w:p>
+    <w:p>
+      <w:pPr>
+        <w:jc w:val="both"/>
+        <w:rPr>
+          <w:rFonts w:ascii="Times New Roman" w:hAnsi="Times New Roman" w:cs="Times New Roman"/>
+          <w:b/>
+          <w:sz w:val="24"/>
+        </w:rPr>
+      </w:pPr>
+    </w:p>
+    <w:p>
+      <w:pPr>
+        <w:jc w:val="both"/>
+        <w:rPr>
+          <w:rFonts w:ascii="Times New Roman" w:hAnsi="Times New Roman" w:cs="Times New Roman"/>
+          <w:b/>
+          <w:sz w:val="24"/>
+        </w:rPr>
+      </w:pPr>
+    </w:p>
+    <w:p>
+      <w:pPr>
+        <w:jc w:val="both"/>
+        <w:rPr>
+          <w:rFonts w:ascii="Times New Roman" w:hAnsi="Times New Roman" w:cs="Times New Roman"/>
+          <w:b/>
+          <w:sz w:val="24"/>
+        </w:rPr>
+      </w:pPr>
+      <w:r>
+        <w:rPr>
+          <w:rFonts w:ascii="Times New Roman" w:hAnsi="Times New Roman" w:cs="Times New Roman"/>
+          <w:b/>
+          <w:noProof/>
+          <w:sz w:val="40"/>
+          <w:lang w:val="en-US"/>
+        </w:rPr>
+        <mc:AlternateContent>
+          <mc:Choice Requires="wps">
+            <w:drawing>
+              <wp:anchor distT="0" distB="0" distL="114300" distR="114300" simplePos="0" relativeHeight="251687936" behindDoc="0" locked="0" layoutInCell="1" allowOverlap="1" wp14:anchorId="10FD9C3B" wp14:editId="6C5F3F26">
+                <wp:simplePos x="0" y="0"/>
+                <wp:positionH relativeFrom="margin">
+                  <wp:posOffset>4089959</wp:posOffset>
+                </wp:positionH>
+                <wp:positionV relativeFrom="paragraph">
+                  <wp:posOffset>162561</wp:posOffset>
+                </wp:positionV>
+                <wp:extent cx="809625" cy="476250"/>
+                <wp:effectExtent l="95250" t="190500" r="0" b="76200"/>
+                <wp:wrapNone/>
+                <wp:docPr id="20" name="Gallone 20"/>
+                <wp:cNvGraphicFramePr/>
+                <a:graphic xmlns:a="http://schemas.openxmlformats.org/drawingml/2006/main">
+                  <a:graphicData uri="http://schemas.microsoft.com/office/word/2010/wordprocessingShape">
+                    <wps:wsp>
+                      <wps:cNvSpPr/>
+                      <wps:spPr>
+                        <a:xfrm rot="1660587">
                           <a:off x="0" y="0"/>
                           <a:ext cx="809625" cy="476250"/>
                         </a:xfrm>
                         <a:prstGeom prst="chevron">
                           <a:avLst/>
                         </a:prstGeom>
+                        <a:solidFill>
+                          <a:schemeClr val="accent6">
+                            <a:lumMod val="75000"/>
+                          </a:schemeClr>
+                        </a:solidFill>
                       </wps:spPr>
                       <wps:style>
                         <a:lnRef idx="2">
@@ -1177,8 +1571,8 @@
                             <a:shade val="50000"/>
                           </a:schemeClr>
                         </a:lnRef>
-                        <a:fillRef idx="1001">
-                          <a:schemeClr val="lt2"/>
+                        <a:fillRef idx="1">
+                          <a:schemeClr val="accent1"/>
                         </a:fillRef>
                         <a:effectRef idx="0">
                           <a:schemeClr val="accent1"/>
@@ -1204,11 +1598,111 @@
           </mc:Choice>
           <mc:Fallback>
             <w:pict>
-              <v:shape w14:anchorId="5DBCCE5D" id="Gallone 25" o:spid="_x0000_s1026" type="#_x0000_t55" style="position:absolute;margin-left:120.25pt;margin-top:181.6pt;width:63.75pt;height:37.5pt;rotation:-10163872fd;z-index:251698176;visibility:visible;mso-wrap-style:square;mso-width-percent:0;mso-wrap-distance-left:9pt;mso-wrap-distance-top:0;mso-wrap-distance-right:9pt;mso-wrap-distance-bottom:0;mso-position-horizontal:absolute;mso-position-horizontal-relative:text;mso-position-vertical:absolute;mso-position-vertical-relative:text;mso-width-percent:0;mso-width-relative:margin;v-text-anchor:middle" o:gfxdata="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" adj="15247" fillcolor="#e7e6e6 [3203]" strokecolor="#1f4d78 [1604]" strokeweight="1pt"/>
+              <v:shape w14:anchorId="6845B8D8" id="Gallone 20" o:spid="_x0000_s1026" type="#_x0000_t55" style="position:absolute;margin-left:322.05pt;margin-top:12.8pt;width:63.75pt;height:37.5pt;rotation:1813804fd;z-index:251687936;visibility:visible;mso-wrap-style:square;mso-width-percent:0;mso-wrap-distance-left:9pt;mso-wrap-distance-top:0;mso-wrap-distance-right:9pt;mso-wrap-distance-bottom:0;mso-position-horizontal:absolute;mso-position-horizontal-relative:margin;mso-position-vertical:absolute;mso-position-vertical-relative:text;mso-width-percent:0;mso-width-relative:margin;v-text-anchor:middle" o:gfxdata="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" adj="15247" fillcolor="#538135 [2409]" strokecolor="#1f4d78 [1604]" strokeweight="1pt">
+                <w10:wrap anchorx="margin"/>
+              </v:shape>
             </w:pict>
           </mc:Fallback>
         </mc:AlternateContent>
       </w:r>
+      <w:r>
+        <w:rPr>
+          <w:rFonts w:ascii="Times New Roman" w:hAnsi="Times New Roman" w:cs="Times New Roman"/>
+          <w:b/>
+          <w:noProof/>
+          <w:color w:val="808080" w:themeColor="background1" w:themeShade="80"/>
+          <w:sz w:val="40"/>
+          <w:lang w:val="en-US"/>
+        </w:rPr>
+        <mc:AlternateContent>
+          <mc:Choice Requires="wps">
+            <w:drawing>
+              <wp:anchor distT="0" distB="0" distL="114300" distR="114300" simplePos="0" relativeHeight="251692032" behindDoc="0" locked="0" layoutInCell="1" allowOverlap="1" wp14:anchorId="1E4402C0" wp14:editId="322A3E04">
+                <wp:simplePos x="0" y="0"/>
+                <wp:positionH relativeFrom="column">
+                  <wp:posOffset>1384376</wp:posOffset>
+                </wp:positionH>
+                <wp:positionV relativeFrom="paragraph">
+                  <wp:posOffset>212166</wp:posOffset>
+                </wp:positionV>
+                <wp:extent cx="809625" cy="476250"/>
+                <wp:effectExtent l="0" t="209550" r="9525" b="76200"/>
+                <wp:wrapNone/>
+                <wp:docPr id="22" name="Gallone 22"/>
+                <wp:cNvGraphicFramePr/>
+                <a:graphic xmlns:a="http://schemas.openxmlformats.org/drawingml/2006/main">
+                  <a:graphicData uri="http://schemas.microsoft.com/office/word/2010/wordprocessingShape">
+                    <wps:wsp>
+                      <wps:cNvSpPr/>
+                      <wps:spPr>
+                        <a:xfrm rot="8932482">
+                          <a:off x="0" y="0"/>
+                          <a:ext cx="809625" cy="476250"/>
+                        </a:xfrm>
+                        <a:prstGeom prst="chevron">
+                          <a:avLst/>
+                        </a:prstGeom>
+                        <a:solidFill>
+                          <a:schemeClr val="bg1">
+                            <a:lumMod val="75000"/>
+                          </a:schemeClr>
+                        </a:solidFill>
+                        <a:ln>
+                          <a:solidFill>
+                            <a:schemeClr val="bg1">
+                              <a:lumMod val="50000"/>
+                            </a:schemeClr>
+                          </a:solidFill>
+                        </a:ln>
+                      </wps:spPr>
+                      <wps:style>
+                        <a:lnRef idx="2">
+                          <a:schemeClr val="accent1">
+                            <a:shade val="50000"/>
+                          </a:schemeClr>
+                        </a:lnRef>
+                        <a:fillRef idx="1002">
+                          <a:schemeClr val="dk1"/>
+                        </a:fillRef>
+                        <a:effectRef idx="0">
+                          <a:schemeClr val="accent1"/>
+                        </a:effectRef>
+                        <a:fontRef idx="minor">
+                          <a:schemeClr val="lt1"/>
+                        </a:fontRef>
+                      </wps:style>
+                      <wps:bodyPr rot="0" spcFirstLastPara="0" vertOverflow="overflow" horzOverflow="overflow" vert="horz" wrap="square" lIns="91440" tIns="45720" rIns="91440" bIns="45720" numCol="1" spcCol="0" rtlCol="0" fromWordArt="0" anchor="ctr" anchorCtr="0" forceAA="0" compatLnSpc="1">
+                        <a:prstTxWarp prst="textNoShape">
+                          <a:avLst/>
+                        </a:prstTxWarp>
+                        <a:noAutofit/>
+                      </wps:bodyPr>
+                    </wps:wsp>
+                  </a:graphicData>
+                </a:graphic>
+                <wp14:sizeRelH relativeFrom="margin">
+                  <wp14:pctWidth>0</wp14:pctWidth>
+                </wp14:sizeRelH>
+              </wp:anchor>
+            </w:drawing>
+          </mc:Choice>
+          <mc:Fallback>
+            <w:pict>
+              <v:shape w14:anchorId="4387919D" id="Gallone 22" o:spid="_x0000_s1026" type="#_x0000_t55" style="position:absolute;margin-left:109pt;margin-top:16.7pt;width:63.75pt;height:37.5pt;rotation:9756652fd;z-index:251692032;visibility:visible;mso-wrap-style:square;mso-width-percent:0;mso-wrap-distance-left:9pt;mso-wrap-distance-top:0;mso-wrap-distance-right:9pt;mso-wrap-distance-bottom:0;mso-position-horizontal:absolute;mso-position-horizontal-relative:text;mso-position-vertical:absolute;mso-position-vertical-relative:text;mso-width-percent:0;mso-width-relative:margin;v-text-anchor:middle" o:gfxdata="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" adj="15247" fillcolor="#bfbfbf [2412]" strokecolor="#7f7f7f [1612]" strokeweight="1pt"/>
+            </w:pict>
+          </mc:Fallback>
+        </mc:AlternateContent>
+      </w:r>
+    </w:p>
+    <w:p>
+      <w:pPr>
+        <w:jc w:val="both"/>
+        <w:rPr>
+          <w:rFonts w:ascii="Times New Roman" w:hAnsi="Times New Roman" w:cs="Times New Roman"/>
+          <w:b/>
+          <w:sz w:val="24"/>
+        </w:rPr>
+      </w:pPr>
       <w:r>
         <w:rPr>
           <w:rFonts w:ascii="Times New Roman" w:hAnsi="Times New Roman" w:cs="Times New Roman"/>
@@ -1220,16 +1714,16 @@
         <mc:AlternateContent>
           <mc:Choice Requires="wps">
             <w:drawing>
-              <wp:anchor distT="0" distB="0" distL="114300" distR="114300" simplePos="0" relativeHeight="251659264" behindDoc="0" locked="0" layoutInCell="1" allowOverlap="1" wp14:anchorId="19435661" wp14:editId="475576AB">
+              <wp:anchor distT="0" distB="0" distL="114300" distR="114300" simplePos="0" relativeHeight="251659264" behindDoc="0" locked="0" layoutInCell="1" allowOverlap="1" wp14:anchorId="4BB9786C" wp14:editId="254D95E9">
                 <wp:simplePos x="0" y="0"/>
                 <wp:positionH relativeFrom="margin">
-                  <wp:posOffset>2556510</wp:posOffset>
+                  <wp:posOffset>5058029</wp:posOffset>
                 </wp:positionH>
                 <wp:positionV relativeFrom="paragraph">
-                  <wp:posOffset>201295</wp:posOffset>
+                  <wp:posOffset>145491</wp:posOffset>
                 </wp:positionV>
                 <wp:extent cx="1266825" cy="1200150"/>
-                <wp:effectExtent l="57150" t="95250" r="85725" b="38100"/>
+                <wp:effectExtent l="38100" t="38100" r="123825" b="114300"/>
                 <wp:wrapNone/>
                 <wp:docPr id="1" name="Ovale 1"/>
                 <wp:cNvGraphicFramePr/>
@@ -1246,7 +1740,7 @@
                           <a:avLst/>
                         </a:prstGeom>
                         <a:effectLst>
-                          <a:outerShdw blurRad="50800" dist="38100" dir="16200000" rotWithShape="0">
+                          <a:outerShdw blurRad="50800" dist="38100" dir="2700000" algn="tl" rotWithShape="0">
                             <a:prstClr val="black">
                               <a:alpha val="40000"/>
                             </a:prstClr>
@@ -1311,12 +1805,12 @@
           </mc:Choice>
           <mc:Fallback>
             <w:pict>
-              <v:oval w14:anchorId="19435661" id="Ovale 1" o:spid="_x0000_s1028" style="position:absolute;left:0;text-align:left;margin-left:201.3pt;margin-top:15.85pt;width:99.75pt;height:94.5pt;z-index:251659264;visibility:visible;mso-wrap-style:square;mso-width-percent:0;mso-height-percent:0;mso-wrap-distance-left:9pt;mso-wrap-distance-top:0;mso-wrap-distance-right:9pt;mso-wrap-distance-bottom:0;mso-position-horizontal:absolute;mso-position-horizontal-relative:margin;mso-position-vertical:absolute;mso-position-vertical-relative:text;mso-width-percent:0;mso-height-percent:0;mso-width-relative:margin;mso-height-relative:margin;v-text-anchor:middle" o:gfxdata="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" fillcolor="#9ecb81 [2169]" strokecolor="#70ad47 [3209]" strokeweight=".5pt">
+              <v:oval w14:anchorId="4BB9786C" id="Ovale 1" o:spid="_x0000_s1030" style="position:absolute;left:0;text-align:left;margin-left:398.25pt;margin-top:11.45pt;width:99.75pt;height:94.5pt;z-index:251659264;visibility:visible;mso-wrap-style:square;mso-width-percent:0;mso-height-percent:0;mso-wrap-distance-left:9pt;mso-wrap-distance-top:0;mso-wrap-distance-right:9pt;mso-wrap-distance-bottom:0;mso-position-horizontal:absolute;mso-position-horizontal-relative:margin;mso-position-vertical:absolute;mso-position-vertical-relative:text;mso-width-percent:0;mso-height-percent:0;mso-width-relative:margin;mso-height-relative:margin;v-text-anchor:middle" o:gfxdata="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" fillcolor="#9ecb81 [2169]" strokecolor="#70ad47 [3209]" strokeweight=".5pt">
                 <v:fill color2="#8ac066 [2617]" rotate="t" colors="0 #b5d5a7;.5 #aace99;1 #9cca86" focus="100%" type="gradient">
                   <o:fill v:ext="view" type="gradientUnscaled"/>
                 </v:fill>
                 <v:stroke joinstyle="miter"/>
-                <v:shadow on="t" color="black" opacity="26214f" origin=",.5" offset="0,-3pt"/>
+                <v:shadow on="t" color="black" opacity="26214f" origin="-.5,-.5" offset=".74836mm,.74836mm"/>
                 <v:textbox>
                   <w:txbxContent>
                     <w:p>
@@ -1347,6 +1841,16 @@
           </mc:Fallback>
         </mc:AlternateContent>
       </w:r>
+    </w:p>
+    <w:p>
+      <w:pPr>
+        <w:jc w:val="both"/>
+        <w:rPr>
+          <w:rFonts w:ascii="Times New Roman" w:hAnsi="Times New Roman" w:cs="Times New Roman"/>
+          <w:b/>
+          <w:sz w:val="24"/>
+        </w:rPr>
+      </w:pPr>
       <w:r>
         <w:rPr>
           <w:rFonts w:ascii="Times New Roman" w:hAnsi="Times New Roman" w:cs="Times New Roman"/>
@@ -1358,224 +1862,16 @@
         <mc:AlternateContent>
           <mc:Choice Requires="wps">
             <w:drawing>
-              <wp:anchor distT="0" distB="0" distL="114300" distR="114300" simplePos="0" relativeHeight="251675648" behindDoc="0" locked="0" layoutInCell="1" allowOverlap="1" wp14:anchorId="34B65723" wp14:editId="5239AB76">
+              <wp:anchor distT="0" distB="0" distL="114300" distR="114300" simplePos="0" relativeHeight="251673600" behindDoc="0" locked="0" layoutInCell="1" allowOverlap="1" wp14:anchorId="12E916B0" wp14:editId="13181BD5">
                 <wp:simplePos x="0" y="0"/>
                 <wp:positionH relativeFrom="margin">
-                  <wp:posOffset>281940</wp:posOffset>
+                  <wp:align>left</wp:align>
                 </wp:positionH>
                 <wp:positionV relativeFrom="paragraph">
-                  <wp:posOffset>3663315</wp:posOffset>
-                </wp:positionV>
-                <wp:extent cx="1238250" cy="1200150"/>
-                <wp:effectExtent l="114300" t="19050" r="95250" b="95250"/>
-                <wp:wrapNone/>
-                <wp:docPr id="11" name="Ovale 11"/>
-                <wp:cNvGraphicFramePr/>
-                <a:graphic xmlns:a="http://schemas.openxmlformats.org/drawingml/2006/main">
-                  <a:graphicData uri="http://schemas.microsoft.com/office/word/2010/wordprocessingShape">
-                    <wps:wsp>
-                      <wps:cNvSpPr/>
-                      <wps:spPr>
-                        <a:xfrm>
-                          <a:off x="0" y="0"/>
-                          <a:ext cx="1238250" cy="1200150"/>
-                        </a:xfrm>
-                        <a:prstGeom prst="ellipse">
-                          <a:avLst/>
-                        </a:prstGeom>
-                        <a:solidFill>
-                          <a:schemeClr val="accent4">
-                            <a:lumMod val="40000"/>
-                            <a:lumOff val="60000"/>
-                          </a:schemeClr>
-                        </a:solidFill>
-                        <a:effectLst>
-                          <a:outerShdw blurRad="50800" dist="38100" dir="8100000" algn="tr" rotWithShape="0">
-                            <a:prstClr val="black">
-                              <a:alpha val="40000"/>
-                            </a:prstClr>
-                          </a:outerShdw>
-                        </a:effectLst>
-                        <a:scene3d>
-                          <a:camera prst="perspectiveAbove"/>
-                          <a:lightRig rig="threePt" dir="t"/>
-                        </a:scene3d>
-                      </wps:spPr>
-                      <wps:style>
-                        <a:lnRef idx="1">
-                          <a:schemeClr val="accent4"/>
-                        </a:lnRef>
-                        <a:fillRef idx="2">
-                          <a:schemeClr val="accent4"/>
-                        </a:fillRef>
-                        <a:effectRef idx="1">
-                          <a:schemeClr val="accent4"/>
-                        </a:effectRef>
-                        <a:fontRef idx="minor">
-                          <a:schemeClr val="dk1"/>
-                        </a:fontRef>
-                      </wps:style>
-                      <wps:txbx>
-                        <w:txbxContent>
-                          <w:p>
-                            <w:pPr>
-                              <w:jc w:val="center"/>
-                            </w:pPr>
-                            <w:r>
-                              <w:rPr>
-                                <w:sz w:val="24"/>
-                              </w:rPr>
-                              <w:t>Tecnologie</w:t>
-                            </w:r>
-                          </w:p>
-                        </w:txbxContent>
-                      </wps:txbx>
-                      <wps:bodyPr rot="0" spcFirstLastPara="0" vertOverflow="overflow" horzOverflow="overflow" vert="horz" wrap="square" lIns="91440" tIns="45720" rIns="91440" bIns="45720" numCol="1" spcCol="0" rtlCol="0" fromWordArt="0" anchor="ctr" anchorCtr="0" forceAA="0" compatLnSpc="1">
-                        <a:prstTxWarp prst="textNoShape">
-                          <a:avLst/>
-                        </a:prstTxWarp>
-                        <a:noAutofit/>
-                      </wps:bodyPr>
-                    </wps:wsp>
-                  </a:graphicData>
-                </a:graphic>
-                <wp14:sizeRelH relativeFrom="margin">
-                  <wp14:pctWidth>0</wp14:pctWidth>
-                </wp14:sizeRelH>
-                <wp14:sizeRelV relativeFrom="margin">
-                  <wp14:pctHeight>0</wp14:pctHeight>
-                </wp14:sizeRelV>
-              </wp:anchor>
-            </w:drawing>
-          </mc:Choice>
-          <mc:Fallback>
-            <w:pict>
-              <v:oval w14:anchorId="34B65723" id="Ovale 11" o:spid="_x0000_s1029" style="position:absolute;left:0;text-align:left;margin-left:22.2pt;margin-top:288.45pt;width:97.5pt;height:94.5pt;z-index:251675648;visibility:visible;mso-wrap-style:square;mso-width-percent:0;mso-height-percent:0;mso-wrap-distance-left:9pt;mso-wrap-distance-top:0;mso-wrap-distance-right:9pt;mso-wrap-distance-bottom:0;mso-position-horizontal:absolute;mso-position-horizontal-relative:margin;mso-position-vertical:absolute;mso-position-vertical-relative:text;mso-width-percent:0;mso-height-percent:0;mso-width-relative:margin;mso-height-relative:margin;v-text-anchor:middle" o:gfxdata="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" fillcolor="#ffe599 [1303]" strokecolor="#ffc000 [3207]" strokeweight=".5pt">
-                <v:stroke joinstyle="miter"/>
-                <v:shadow on="t" color="black" opacity="26214f" origin=".5,-.5" offset="-.74836mm,.74836mm"/>
-                <v:textbox>
-                  <w:txbxContent>
-                    <w:p>
-                      <w:pPr>
-                        <w:jc w:val="center"/>
-                      </w:pPr>
-                      <w:r>
-                        <w:rPr>
-                          <w:sz w:val="24"/>
-                        </w:rPr>
-                        <w:t>Tecnologie</w:t>
-                      </w:r>
-                    </w:p>
-                  </w:txbxContent>
-                </v:textbox>
-                <w10:wrap anchorx="margin"/>
-              </v:oval>
-            </w:pict>
-          </mc:Fallback>
-        </mc:AlternateContent>
-      </w:r>
-      <w:r>
-        <w:rPr>
-          <w:rFonts w:ascii="Times New Roman" w:hAnsi="Times New Roman" w:cs="Times New Roman"/>
-          <w:b/>
-          <w:noProof/>
-          <w:color w:val="808080" w:themeColor="background1" w:themeShade="80"/>
-          <w:sz w:val="40"/>
-          <w:lang w:val="en-US"/>
-        </w:rPr>
-        <mc:AlternateContent>
-          <mc:Choice Requires="wps">
-            <w:drawing>
-              <wp:anchor distT="0" distB="0" distL="114300" distR="114300" simplePos="0" relativeHeight="251692032" behindDoc="0" locked="0" layoutInCell="1" allowOverlap="1" wp14:anchorId="0973AE3B" wp14:editId="35EFB12D">
-                <wp:simplePos x="0" y="0"/>
-                <wp:positionH relativeFrom="column">
-                  <wp:posOffset>2719070</wp:posOffset>
-                </wp:positionH>
-                <wp:positionV relativeFrom="paragraph">
-                  <wp:posOffset>4222750</wp:posOffset>
-                </wp:positionV>
-                <wp:extent cx="809625" cy="476250"/>
-                <wp:effectExtent l="0" t="23812" r="23812" b="42863"/>
-                <wp:wrapNone/>
-                <wp:docPr id="22" name="Gallone 22"/>
-                <wp:cNvGraphicFramePr/>
-                <a:graphic xmlns:a="http://schemas.openxmlformats.org/drawingml/2006/main">
-                  <a:graphicData uri="http://schemas.microsoft.com/office/word/2010/wordprocessingShape">
-                    <wps:wsp>
-                      <wps:cNvSpPr/>
-                      <wps:spPr>
-                        <a:xfrm rot="5400000">
-                          <a:off x="0" y="0"/>
-                          <a:ext cx="809625" cy="476250"/>
-                        </a:xfrm>
-                        <a:prstGeom prst="chevron">
-                          <a:avLst/>
-                        </a:prstGeom>
-                        <a:solidFill>
-                          <a:schemeClr val="bg2">
-                            <a:lumMod val="75000"/>
-                          </a:schemeClr>
-                        </a:solidFill>
-                      </wps:spPr>
-                      <wps:style>
-                        <a:lnRef idx="2">
-                          <a:schemeClr val="accent1">
-                            <a:shade val="50000"/>
-                          </a:schemeClr>
-                        </a:lnRef>
-                        <a:fillRef idx="1002">
-                          <a:schemeClr val="dk1"/>
-                        </a:fillRef>
-                        <a:effectRef idx="0">
-                          <a:schemeClr val="accent1"/>
-                        </a:effectRef>
-                        <a:fontRef idx="minor">
-                          <a:schemeClr val="lt1"/>
-                        </a:fontRef>
-                      </wps:style>
-                      <wps:bodyPr rot="0" spcFirstLastPara="0" vertOverflow="overflow" horzOverflow="overflow" vert="horz" wrap="square" lIns="91440" tIns="45720" rIns="91440" bIns="45720" numCol="1" spcCol="0" rtlCol="0" fromWordArt="0" anchor="ctr" anchorCtr="0" forceAA="0" compatLnSpc="1">
-                        <a:prstTxWarp prst="textNoShape">
-                          <a:avLst/>
-                        </a:prstTxWarp>
-                        <a:noAutofit/>
-                      </wps:bodyPr>
-                    </wps:wsp>
-                  </a:graphicData>
-                </a:graphic>
-                <wp14:sizeRelH relativeFrom="margin">
-                  <wp14:pctWidth>0</wp14:pctWidth>
-                </wp14:sizeRelH>
-              </wp:anchor>
-            </w:drawing>
-          </mc:Choice>
-          <mc:Fallback>
-            <w:pict>
-              <v:shape w14:anchorId="7F5B2DE9" id="Gallone 22" o:spid="_x0000_s1026" type="#_x0000_t55" style="position:absolute;margin-left:214.1pt;margin-top:332.5pt;width:63.75pt;height:37.5pt;rotation:90;z-index:251692032;visibility:visible;mso-wrap-style:square;mso-width-percent:0;mso-wrap-distance-left:9pt;mso-wrap-distance-top:0;mso-wrap-distance-right:9pt;mso-wrap-distance-bottom:0;mso-position-horizontal:absolute;mso-position-horizontal-relative:text;mso-position-vertical:absolute;mso-position-vertical-relative:text;mso-width-percent:0;mso-width-relative:margin;v-text-anchor:middle" o:gfxdata="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" adj="15247" fillcolor="#aeaaaa [2414]" strokecolor="#1f4d78 [1604]" strokeweight="1pt"/>
-            </w:pict>
-          </mc:Fallback>
-        </mc:AlternateContent>
-      </w:r>
-      <w:r>
-        <w:rPr>
-          <w:rFonts w:ascii="Times New Roman" w:hAnsi="Times New Roman" w:cs="Times New Roman"/>
-          <w:b/>
-          <w:noProof/>
-          <w:sz w:val="40"/>
-          <w:lang w:val="en-US"/>
-        </w:rPr>
-        <mc:AlternateContent>
-          <mc:Choice Requires="wps">
-            <w:drawing>
-              <wp:anchor distT="0" distB="0" distL="114300" distR="114300" simplePos="0" relativeHeight="251673600" behindDoc="0" locked="0" layoutInCell="1" allowOverlap="1" wp14:anchorId="476CD77A" wp14:editId="35932BC7">
-                <wp:simplePos x="0" y="0"/>
-                <wp:positionH relativeFrom="margin">
-                  <wp:posOffset>2464435</wp:posOffset>
-                </wp:positionH>
-                <wp:positionV relativeFrom="paragraph">
-                  <wp:posOffset>5018405</wp:posOffset>
+                  <wp:posOffset>28791</wp:posOffset>
                 </wp:positionV>
                 <wp:extent cx="1266825" cy="1200150"/>
-                <wp:effectExtent l="57150" t="19050" r="85725" b="114300"/>
+                <wp:effectExtent l="95250" t="38100" r="66675" b="114300"/>
                 <wp:wrapNone/>
                 <wp:docPr id="10" name="Ovale 10"/>
                 <wp:cNvGraphicFramePr/>
@@ -1591,8 +1887,16 @@
                         <a:prstGeom prst="ellipse">
                           <a:avLst/>
                         </a:prstGeom>
+                        <a:solidFill>
+                          <a:srgbClr val="660066"/>
+                        </a:solidFill>
+                        <a:ln>
+                          <a:solidFill>
+                            <a:srgbClr val="7030A0"/>
+                          </a:solidFill>
+                        </a:ln>
                         <a:effectLst>
-                          <a:outerShdw blurRad="50800" dist="38100" dir="5400000" algn="t" rotWithShape="0">
+                          <a:outerShdw blurRad="50800" dist="38100" dir="8100000" algn="tr" rotWithShape="0">
                             <a:prstClr val="black">
                               <a:alpha val="40000"/>
                             </a:prstClr>
@@ -1618,9 +1922,13 @@
                           <w:p>
                             <w:pPr>
                               <w:jc w:val="center"/>
+                              <w:rPr>
+                                <w:color w:val="FFFFFF" w:themeColor="background1"/>
+                              </w:rPr>
                             </w:pPr>
                             <w:r>
                               <w:rPr>
+                                <w:color w:val="FFFFFF" w:themeColor="background1"/>
                                 <w:sz w:val="24"/>
                               </w:rPr>
                               <w:t>Inglese</w:t>
@@ -1648,20 +1956,21 @@
           </mc:Choice>
           <mc:Fallback>
             <w:pict>
-              <v:oval w14:anchorId="476CD77A" id="Ovale 10" o:spid="_x0000_s1030" style="position:absolute;left:0;text-align:left;margin-left:194.05pt;margin-top:395.15pt;width:99.75pt;height:94.5pt;z-index:251673600;visibility:visible;mso-wrap-style:square;mso-width-percent:0;mso-height-percent:0;mso-wrap-distance-left:9pt;mso-wrap-distance-top:0;mso-wrap-distance-right:9pt;mso-wrap-distance-bottom:0;mso-position-horizontal:absolute;mso-position-horizontal-relative:margin;mso-position-vertical:absolute;mso-position-vertical-relative:text;mso-width-percent:0;mso-height-percent:0;mso-width-relative:margin;mso-height-relative:margin;v-text-anchor:middle" o:gfxdata="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" fillcolor="#e8e7e7 [2995]" strokecolor="#5b9bd5 [3204]" strokeweight=".5pt">
-                <v:fill color2="#928e8e [2019]" rotate="t" colors="0 #ebeaea;.5 #e4e3e3;1 #bcbbbb" focus="100%" type="gradient">
-                  <o:fill v:ext="view" type="gradientUnscaled"/>
-                </v:fill>
+              <v:oval w14:anchorId="12E916B0" id="Ovale 10" o:spid="_x0000_s1031" style="position:absolute;left:0;text-align:left;margin-left:0;margin-top:2.25pt;width:99.75pt;height:94.5pt;z-index:251673600;visibility:visible;mso-wrap-style:square;mso-width-percent:0;mso-height-percent:0;mso-wrap-distance-left:9pt;mso-wrap-distance-top:0;mso-wrap-distance-right:9pt;mso-wrap-distance-bottom:0;mso-position-horizontal:left;mso-position-horizontal-relative:margin;mso-position-vertical:absolute;mso-position-vertical-relative:text;mso-width-percent:0;mso-height-percent:0;mso-width-relative:margin;mso-height-relative:margin;v-text-anchor:middle" o:gfxdata="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" fillcolor="#606" strokecolor="#7030a0" strokeweight=".5pt">
                 <v:stroke joinstyle="miter"/>
-                <v:shadow on="t" color="black" opacity="26214f" origin=",-.5" offset="0,3pt"/>
+                <v:shadow on="t" color="black" opacity="26214f" origin=".5,-.5" offset="-.74836mm,.74836mm"/>
                 <v:textbox>
                   <w:txbxContent>
                     <w:p>
                       <w:pPr>
                         <w:jc w:val="center"/>
+                        <w:rPr>
+                          <w:color w:val="FFFFFF" w:themeColor="background1"/>
+                        </w:rPr>
                       </w:pPr>
                       <w:r>
                         <w:rPr>
+                          <w:color w:val="FFFFFF" w:themeColor="background1"/>
                           <w:sz w:val="24"/>
                         </w:rPr>
                         <w:t>Inglese</w:t>
@@ -1675,46 +1984,6 @@
           </mc:Fallback>
         </mc:AlternateContent>
       </w:r>
-    </w:p>
-    <w:p>
-      <w:pPr>
-        <w:jc w:val="both"/>
-        <w:rPr>
-          <w:rFonts w:ascii="Times New Roman" w:hAnsi="Times New Roman" w:cs="Times New Roman"/>
-          <w:b/>
-          <w:sz w:val="24"/>
-        </w:rPr>
-      </w:pPr>
-    </w:p>
-    <w:p>
-      <w:pPr>
-        <w:jc w:val="both"/>
-        <w:rPr>
-          <w:rFonts w:ascii="Times New Roman" w:hAnsi="Times New Roman" w:cs="Times New Roman"/>
-          <w:b/>
-          <w:sz w:val="24"/>
-        </w:rPr>
-      </w:pPr>
-    </w:p>
-    <w:p>
-      <w:pPr>
-        <w:jc w:val="both"/>
-        <w:rPr>
-          <w:rFonts w:ascii="Times New Roman" w:hAnsi="Times New Roman" w:cs="Times New Roman"/>
-          <w:b/>
-          <w:sz w:val="24"/>
-        </w:rPr>
-      </w:pPr>
-    </w:p>
-    <w:p>
-      <w:pPr>
-        <w:jc w:val="both"/>
-        <w:rPr>
-          <w:rFonts w:ascii="Times New Roman" w:hAnsi="Times New Roman" w:cs="Times New Roman"/>
-          <w:b/>
-          <w:sz w:val="24"/>
-        </w:rPr>
-      </w:pPr>
       <w:r>
         <w:rPr>
           <w:rFonts w:ascii="Times New Roman" w:hAnsi="Times New Roman" w:cs="Times New Roman"/>
@@ -1726,68 +1995,60 @@
         <mc:AlternateContent>
           <mc:Choice Requires="wps">
             <w:drawing>
-              <wp:anchor distT="0" distB="0" distL="114300" distR="114300" simplePos="0" relativeHeight="251681792" behindDoc="0" locked="0" layoutInCell="1" allowOverlap="1" wp14:anchorId="75C70DAA" wp14:editId="70642D6A">
+              <wp:anchor distT="0" distB="0" distL="114300" distR="114300" simplePos="0" relativeHeight="251694080" behindDoc="0" locked="0" layoutInCell="1" allowOverlap="1" wp14:anchorId="0D08E31A" wp14:editId="28FD2281">
                 <wp:simplePos x="0" y="0"/>
                 <wp:positionH relativeFrom="margin">
-                  <wp:posOffset>259080</wp:posOffset>
+                  <wp:align>center</wp:align>
                 </wp:positionH>
                 <wp:positionV relativeFrom="paragraph">
-                  <wp:posOffset>274955</wp:posOffset>
+                  <wp:posOffset>196534</wp:posOffset>
                 </wp:positionV>
-                <wp:extent cx="1266825" cy="1200150"/>
-                <wp:effectExtent l="95250" t="95250" r="66675" b="57150"/>
+                <wp:extent cx="809625" cy="476250"/>
+                <wp:effectExtent l="0" t="23812" r="23812" b="42863"/>
                 <wp:wrapNone/>
-                <wp:docPr id="14" name="Ovale 14"/>
+                <wp:docPr id="23" name="Gallone 23"/>
                 <wp:cNvGraphicFramePr/>
                 <a:graphic xmlns:a="http://schemas.openxmlformats.org/drawingml/2006/main">
                   <a:graphicData uri="http://schemas.microsoft.com/office/word/2010/wordprocessingShape">
                     <wps:wsp>
                       <wps:cNvSpPr/>
                       <wps:spPr>
-                        <a:xfrm>
+                        <a:xfrm rot="5400000">
                           <a:off x="0" y="0"/>
-                          <a:ext cx="1266825" cy="1200150"/>
+                          <a:ext cx="809625" cy="476250"/>
                         </a:xfrm>
-                        <a:prstGeom prst="ellipse">
+                        <a:prstGeom prst="chevron">
                           <a:avLst/>
                         </a:prstGeom>
-                        <a:effectLst>
-                          <a:outerShdw blurRad="50800" dist="38100" dir="13500000" algn="br" rotWithShape="0">
-                            <a:prstClr val="black">
-                              <a:alpha val="40000"/>
-                            </a:prstClr>
-                          </a:outerShdw>
-                        </a:effectLst>
+                        <a:solidFill>
+                          <a:schemeClr val="accent5">
+                            <a:lumMod val="75000"/>
+                          </a:schemeClr>
+                        </a:solidFill>
+                        <a:ln>
+                          <a:solidFill>
+                            <a:schemeClr val="accent5">
+                              <a:lumMod val="75000"/>
+                            </a:schemeClr>
+                          </a:solidFill>
+                        </a:ln>
                       </wps:spPr>
                       <wps:style>
-                        <a:lnRef idx="1">
+                        <a:lnRef idx="2">
+                          <a:schemeClr val="accent1">
+                            <a:shade val="50000"/>
+                          </a:schemeClr>
+                        </a:lnRef>
+                        <a:fillRef idx="1">
                           <a:schemeClr val="accent1"/>
-                        </a:lnRef>
-                        <a:fillRef idx="1002">
-                          <a:schemeClr val="lt1"/>
                         </a:fillRef>
-                        <a:effectRef idx="1">
+                        <a:effectRef idx="0">
                           <a:schemeClr val="accent1"/>
                         </a:effectRef>
                         <a:fontRef idx="minor">
-                          <a:schemeClr val="dk1"/>
+                          <a:schemeClr val="lt1"/>
                         </a:fontRef>
                       </wps:style>
-                      <wps:txbx>
-                        <w:txbxContent>
-                          <w:p>
-                            <w:pPr>
-                              <w:jc w:val="center"/>
-                            </w:pPr>
-                            <w:r>
-                              <w:rPr>
-                                <w:sz w:val="24"/>
-                              </w:rPr>
-                              <w:t>Meccanica</w:t>
-                            </w:r>
-                          </w:p>
-                        </w:txbxContent>
-                      </wps:txbx>
                       <wps:bodyPr rot="0" spcFirstLastPara="0" vertOverflow="overflow" horzOverflow="overflow" vert="horz" wrap="square" lIns="91440" tIns="45720" rIns="91440" bIns="45720" numCol="1" spcCol="0" rtlCol="0" fromWordArt="0" anchor="ctr" anchorCtr="0" forceAA="0" compatLnSpc="1">
                         <a:prstTxWarp prst="textNoShape">
                           <a:avLst/>
@@ -1800,34 +2061,14 @@
                 <wp14:sizeRelH relativeFrom="margin">
                   <wp14:pctWidth>0</wp14:pctWidth>
                 </wp14:sizeRelH>
-                <wp14:sizeRelV relativeFrom="margin">
-                  <wp14:pctHeight>0</wp14:pctHeight>
-                </wp14:sizeRelV>
               </wp:anchor>
             </w:drawing>
           </mc:Choice>
           <mc:Fallback>
             <w:pict>
-              <v:oval w14:anchorId="75C70DAA" id="Ovale 14" o:spid="_x0000_s1031" style="position:absolute;left:0;text-align:left;margin-left:20.4pt;margin-top:21.65pt;width:99.75pt;height:94.5pt;z-index:251681792;visibility:visible;mso-wrap-style:square;mso-width-percent:0;mso-height-percent:0;mso-wrap-distance-left:9pt;mso-wrap-distance-top:0;mso-wrap-distance-right:9pt;mso-wrap-distance-bottom:0;mso-position-horizontal:absolute;mso-position-horizontal-relative:margin;mso-position-vertical:absolute;mso-position-vertical-relative:text;mso-width-percent:0;mso-height-percent:0;mso-width-relative:margin;mso-height-relative:margin;v-text-anchor:middle" o:gfxdata="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" fillcolor="white [3057]" strokecolor="#5b9bd5 [3204]" strokeweight=".5pt">
-                <v:stroke joinstyle="miter"/>
-                <v:shadow on="t" color="black" opacity="26214f" origin=".5,.5" offset="-.74836mm,-.74836mm"/>
-                <v:textbox>
-                  <w:txbxContent>
-                    <w:p>
-                      <w:pPr>
-                        <w:jc w:val="center"/>
-                      </w:pPr>
-                      <w:r>
-                        <w:rPr>
-                          <w:sz w:val="24"/>
-                        </w:rPr>
-                        <w:t>Meccanica</w:t>
-                      </w:r>
-                    </w:p>
-                  </w:txbxContent>
-                </v:textbox>
+              <v:shape w14:anchorId="56A0B064" id="Gallone 23" o:spid="_x0000_s1026" type="#_x0000_t55" style="position:absolute;margin-left:0;margin-top:15.5pt;width:63.75pt;height:37.5pt;rotation:90;z-index:251694080;visibility:visible;mso-wrap-style:square;mso-width-percent:0;mso-wrap-distance-left:9pt;mso-wrap-distance-top:0;mso-wrap-distance-right:9pt;mso-wrap-distance-bottom:0;mso-position-horizontal:center;mso-position-horizontal-relative:margin;mso-position-vertical:absolute;mso-position-vertical-relative:text;mso-width-percent:0;mso-width-relative:margin;v-text-anchor:middle" o:gfxdata="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" adj="15247" fillcolor="#2f5496 [2408]" strokecolor="#2f5496 [2408]" strokeweight="1pt">
                 <w10:wrap anchorx="margin"/>
-              </v:oval>
+              </v:shape>
             </w:pict>
           </mc:Fallback>
         </mc:AlternateContent>
@@ -1838,58 +2079,6 @@
         <w:jc w:val="both"/>
         <w:rPr>
           <w:rFonts w:ascii="Times New Roman" w:hAnsi="Times New Roman" w:cs="Times New Roman"/>
-          <w:b/>
-          <w:sz w:val="24"/>
-        </w:rPr>
-      </w:pPr>
-    </w:p>
-    <w:p>
-      <w:pPr>
-        <w:jc w:val="both"/>
-        <w:rPr>
-          <w:rFonts w:ascii="Times New Roman" w:hAnsi="Times New Roman" w:cs="Times New Roman"/>
-          <w:b/>
-          <w:sz w:val="24"/>
-        </w:rPr>
-      </w:pPr>
-    </w:p>
-    <w:p>
-      <w:pPr>
-        <w:jc w:val="both"/>
-        <w:rPr>
-          <w:rFonts w:ascii="Times New Roman" w:hAnsi="Times New Roman" w:cs="Times New Roman"/>
-          <w:b/>
-          <w:sz w:val="24"/>
-        </w:rPr>
-      </w:pPr>
-    </w:p>
-    <w:p>
-      <w:pPr>
-        <w:jc w:val="both"/>
-        <w:rPr>
-          <w:rFonts w:ascii="Times New Roman" w:hAnsi="Times New Roman" w:cs="Times New Roman"/>
-          <w:b/>
-          <w:sz w:val="24"/>
-        </w:rPr>
-      </w:pPr>
-    </w:p>
-    <w:p>
-      <w:pPr>
-        <w:jc w:val="both"/>
-        <w:rPr>
-          <w:rFonts w:ascii="Times New Roman" w:hAnsi="Times New Roman" w:cs="Times New Roman"/>
-          <w:b/>
-          <w:sz w:val="24"/>
-        </w:rPr>
-      </w:pPr>
-    </w:p>
-    <w:p>
-      <w:pPr>
-        <w:jc w:val="both"/>
-        <w:rPr>
-          <w:rFonts w:ascii="Times New Roman" w:hAnsi="Times New Roman" w:cs="Times New Roman"/>
-          <w:b/>
-          <w:sz w:val="24"/>
         </w:rPr>
       </w:pPr>
     </w:p>
@@ -1923,16 +2112,16 @@
         <mc:AlternateContent>
           <mc:Choice Requires="wps">
             <w:drawing>
-              <wp:anchor distT="0" distB="0" distL="114300" distR="114300" simplePos="0" relativeHeight="251677696" behindDoc="0" locked="0" layoutInCell="1" allowOverlap="1" wp14:anchorId="0D5768D6" wp14:editId="6D5D8739">
+              <wp:anchor distT="0" distB="0" distL="114300" distR="114300" simplePos="0" relativeHeight="251677696" behindDoc="0" locked="0" layoutInCell="1" allowOverlap="1" wp14:anchorId="12218256" wp14:editId="2A91DE0F">
                 <wp:simplePos x="0" y="0"/>
                 <wp:positionH relativeFrom="margin">
-                  <wp:posOffset>4843145</wp:posOffset>
+                  <wp:align>center</wp:align>
                 </wp:positionH>
                 <wp:positionV relativeFrom="paragraph">
-                  <wp:posOffset>160655</wp:posOffset>
+                  <wp:posOffset>105511</wp:posOffset>
                 </wp:positionV>
                 <wp:extent cx="1266825" cy="1200150"/>
-                <wp:effectExtent l="38100" t="38100" r="104775" b="95250"/>
+                <wp:effectExtent l="57150" t="19050" r="66675" b="95250"/>
                 <wp:wrapNone/>
                 <wp:docPr id="12" name="Ovale 12"/>
                 <wp:cNvGraphicFramePr/>
@@ -1957,7 +2146,7 @@
                           <a:noFill/>
                         </a:ln>
                         <a:effectLst>
-                          <a:outerShdw blurRad="50800" dist="38100" dir="2700000" algn="tl" rotWithShape="0">
+                          <a:outerShdw blurRad="50800" dist="38100" dir="5400000" algn="t" rotWithShape="0">
                             <a:prstClr val="black">
                               <a:alpha val="40000"/>
                             </a:prstClr>
@@ -2017,9 +2206,9 @@
           </mc:Choice>
           <mc:Fallback>
             <w:pict>
-              <v:oval w14:anchorId="0D5768D6" id="Ovale 12" o:spid="_x0000_s1032" style="position:absolute;left:0;text-align:left;margin-left:381.35pt;margin-top:12.65pt;width:99.75pt;height:94.5pt;z-index:251677696;visibility:visible;mso-wrap-style:square;mso-width-percent:0;mso-height-percent:0;mso-wrap-distance-left:9pt;mso-wrap-distance-top:0;mso-wrap-distance-right:9pt;mso-wrap-distance-bottom:0;mso-position-horizontal:absolute;mso-position-horizontal-relative:margin;mso-position-vertical:absolute;mso-position-vertical-relative:text;mso-width-percent:0;mso-height-percent:0;mso-width-relative:margin;mso-height-relative:margin;v-text-anchor:middle" o:gfxdata="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" fillcolor="#4472c4 [3208]" stroked="f">
+              <v:oval w14:anchorId="12218256" id="Ovale 12" o:spid="_x0000_s1032" style="position:absolute;left:0;text-align:left;margin-left:0;margin-top:8.3pt;width:99.75pt;height:94.5pt;z-index:251677696;visibility:visible;mso-wrap-style:square;mso-width-percent:0;mso-height-percent:0;mso-wrap-distance-left:9pt;mso-wrap-distance-top:0;mso-wrap-distance-right:9pt;mso-wrap-distance-bottom:0;mso-position-horizontal:center;mso-position-horizontal-relative:margin;mso-position-vertical:absolute;mso-position-vertical-relative:text;mso-width-percent:0;mso-height-percent:0;mso-width-relative:margin;mso-height-relative:margin;v-text-anchor:middle" o:gfxdata="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" fillcolor="#4472c4 [3208]" stroked="f">
                 <v:fill opacity="32896f"/>
-                <v:shadow on="t" color="black" opacity="26214f" origin="-.5,-.5" offset=".74836mm,.74836mm"/>
+                <v:shadow on="t" color="black" opacity="26214f" origin=",-.5" offset="0,3pt"/>
                 <v:textbox>
                   <w:txbxContent>
                     <w:p>
@@ -2045,141 +2234,6 @@
           </mc:Fallback>
         </mc:AlternateContent>
       </w:r>
-      <w:r>
-        <w:rPr>
-          <w:rFonts w:ascii="Times New Roman" w:hAnsi="Times New Roman" w:cs="Times New Roman"/>
-          <w:b/>
-          <w:noProof/>
-          <w:sz w:val="40"/>
-          <w:lang w:val="en-US"/>
-        </w:rPr>
-        <mc:AlternateContent>
-          <mc:Choice Requires="wps">
-            <w:drawing>
-              <wp:anchor distT="0" distB="0" distL="114300" distR="114300" simplePos="0" relativeHeight="251694080" behindDoc="0" locked="0" layoutInCell="1" allowOverlap="1" wp14:anchorId="40226E2B" wp14:editId="03E93EEB">
-                <wp:simplePos x="0" y="0"/>
-                <wp:positionH relativeFrom="column">
-                  <wp:posOffset>4036060</wp:posOffset>
-                </wp:positionH>
-                <wp:positionV relativeFrom="paragraph">
-                  <wp:posOffset>17145</wp:posOffset>
-                </wp:positionV>
-                <wp:extent cx="809625" cy="476250"/>
-                <wp:effectExtent l="95250" t="190500" r="0" b="76200"/>
-                <wp:wrapNone/>
-                <wp:docPr id="23" name="Gallone 23"/>
-                <wp:cNvGraphicFramePr/>
-                <a:graphic xmlns:a="http://schemas.openxmlformats.org/drawingml/2006/main">
-                  <a:graphicData uri="http://schemas.microsoft.com/office/word/2010/wordprocessingShape">
-                    <wps:wsp>
-                      <wps:cNvSpPr/>
-                      <wps:spPr>
-                        <a:xfrm rot="1585165">
-                          <a:off x="0" y="0"/>
-                          <a:ext cx="809625" cy="476250"/>
-                        </a:xfrm>
-                        <a:prstGeom prst="chevron">
-                          <a:avLst/>
-                        </a:prstGeom>
-                        <a:solidFill>
-                          <a:schemeClr val="accent5">
-                            <a:lumMod val="75000"/>
-                          </a:schemeClr>
-                        </a:solidFill>
-                        <a:ln>
-                          <a:solidFill>
-                            <a:schemeClr val="accent5">
-                              <a:lumMod val="75000"/>
-                            </a:schemeClr>
-                          </a:solidFill>
-                        </a:ln>
-                      </wps:spPr>
-                      <wps:style>
-                        <a:lnRef idx="2">
-                          <a:schemeClr val="accent1">
-                            <a:shade val="50000"/>
-                          </a:schemeClr>
-                        </a:lnRef>
-                        <a:fillRef idx="1">
-                          <a:schemeClr val="accent1"/>
-                        </a:fillRef>
-                        <a:effectRef idx="0">
-                          <a:schemeClr val="accent1"/>
-                        </a:effectRef>
-                        <a:fontRef idx="minor">
-                          <a:schemeClr val="lt1"/>
-                        </a:fontRef>
-                      </wps:style>
-                      <wps:bodyPr rot="0" spcFirstLastPara="0" vertOverflow="overflow" horzOverflow="overflow" vert="horz" wrap="square" lIns="91440" tIns="45720" rIns="91440" bIns="45720" numCol="1" spcCol="0" rtlCol="0" fromWordArt="0" anchor="ctr" anchorCtr="0" forceAA="0" compatLnSpc="1">
-                        <a:prstTxWarp prst="textNoShape">
-                          <a:avLst/>
-                        </a:prstTxWarp>
-                        <a:noAutofit/>
-                      </wps:bodyPr>
-                    </wps:wsp>
-                  </a:graphicData>
-                </a:graphic>
-                <wp14:sizeRelH relativeFrom="margin">
-                  <wp14:pctWidth>0</wp14:pctWidth>
-                </wp14:sizeRelH>
-              </wp:anchor>
-            </w:drawing>
-          </mc:Choice>
-          <mc:Fallback>
-            <w:pict>
-              <v:shape w14:anchorId="25227AE9" id="Gallone 23" o:spid="_x0000_s1026" type="#_x0000_t55" style="position:absolute;margin-left:317.8pt;margin-top:1.35pt;width:63.75pt;height:37.5pt;rotation:1731423fd;z-index:251694080;visibility:visible;mso-wrap-style:square;mso-width-percent:0;mso-wrap-distance-left:9pt;mso-wrap-distance-top:0;mso-wrap-distance-right:9pt;mso-wrap-distance-bottom:0;mso-position-horizontal:absolute;mso-position-horizontal-relative:text;mso-position-vertical:absolute;mso-position-vertical-relative:text;mso-width-percent:0;mso-width-relative:margin;v-text-anchor:middle" o:gfxdata="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" adj="15247" fillcolor="#2f5496 [2408]" strokecolor="#2f5496 [2408]" strokeweight="1pt"/>
-            </w:pict>
-          </mc:Fallback>
-        </mc:AlternateContent>
-      </w:r>
-    </w:p>
-    <w:p>
-      <w:pPr>
-        <w:jc w:val="both"/>
-        <w:rPr>
-          <w:rFonts w:ascii="Times New Roman" w:hAnsi="Times New Roman" w:cs="Times New Roman"/>
-          <w:b/>
-          <w:sz w:val="24"/>
-        </w:rPr>
-      </w:pPr>
-    </w:p>
-    <w:p>
-      <w:pPr>
-        <w:jc w:val="both"/>
-        <w:rPr>
-          <w:rFonts w:ascii="Times New Roman" w:hAnsi="Times New Roman" w:cs="Times New Roman"/>
-          <w:b/>
-          <w:sz w:val="24"/>
-        </w:rPr>
-      </w:pPr>
-    </w:p>
-    <w:p>
-      <w:pPr>
-        <w:jc w:val="both"/>
-        <w:rPr>
-          <w:rFonts w:ascii="Times New Roman" w:hAnsi="Times New Roman" w:cs="Times New Roman"/>
-        </w:rPr>
-      </w:pPr>
-    </w:p>
-    <w:p>
-      <w:pPr>
-        <w:jc w:val="both"/>
-        <w:rPr>
-          <w:rFonts w:ascii="Times New Roman" w:hAnsi="Times New Roman" w:cs="Times New Roman"/>
-          <w:b/>
-          <w:sz w:val="24"/>
-        </w:rPr>
-      </w:pPr>
-    </w:p>
-    <w:p>
-      <w:pPr>
-        <w:jc w:val="both"/>
-        <w:rPr>
-          <w:rFonts w:ascii="Times New Roman" w:hAnsi="Times New Roman" w:cs="Times New Roman"/>
-          <w:b/>
-          <w:sz w:val="24"/>
-        </w:rPr>
-      </w:pPr>
     </w:p>
     <w:p>
       <w:pPr>
@@ -2336,6 +2390,39 @@
         </w:rPr>
         <w:t>Cogenerazione</w:t>
       </w:r>
+      <w:r>
+        <w:rPr>
+          <w:rFonts w:ascii="Times New Roman" w:hAnsi="Times New Roman" w:cs="Times New Roman"/>
+          <w:i/>
+          <w:sz w:val="24"/>
+        </w:rPr>
+        <w:tab/>
+      </w:r>
+      <w:r>
+        <w:rPr>
+          <w:rFonts w:ascii="Times New Roman" w:hAnsi="Times New Roman" w:cs="Times New Roman"/>
+          <w:i/>
+          <w:sz w:val="24"/>
+        </w:rPr>
+        <w:tab/>
+      </w:r>
+      <w:r>
+        <w:rPr>
+          <w:rFonts w:ascii="Times New Roman" w:hAnsi="Times New Roman" w:cs="Times New Roman"/>
+          <w:i/>
+          <w:sz w:val="24"/>
+        </w:rPr>
+        <w:tab/>
+      </w:r>
+      <w:r>
+        <w:rPr>
+          <w:rFonts w:ascii="Times New Roman" w:hAnsi="Times New Roman" w:cs="Times New Roman"/>
+          <w:i/>
+          <w:sz w:val="24"/>
+        </w:rPr>
+        <w:tab/>
+        <w:t>p.4</w:t>
+      </w:r>
     </w:p>
     <w:p>
       <w:pPr>
@@ -2364,6 +2451,23 @@
         <w:tab/>
         <w:t>Regolatori programmabili e Arduino</w:t>
       </w:r>
+      <w:r>
+        <w:rPr>
+          <w:rFonts w:ascii="Times New Roman" w:hAnsi="Times New Roman" w:cs="Times New Roman"/>
+          <w:i/>
+          <w:sz w:val="24"/>
+        </w:rPr>
+        <w:tab/>
+        <w:t>p.</w:t>
+      </w:r>
+      <w:r>
+        <w:rPr>
+          <w:rFonts w:ascii="Times New Roman" w:hAnsi="Times New Roman" w:cs="Times New Roman"/>
+          <w:i/>
+          <w:sz w:val="24"/>
+        </w:rPr>
+        <w:t>6</w:t>
+      </w:r>
     </w:p>
     <w:p>
       <w:pPr>
@@ -2407,6 +2511,39 @@
           <w:sz w:val="24"/>
         </w:rPr>
         <w:t>no trifase</w:t>
+      </w:r>
+      <w:r>
+        <w:rPr>
+          <w:rFonts w:ascii="Times New Roman" w:hAnsi="Times New Roman" w:cs="Times New Roman"/>
+          <w:i/>
+          <w:sz w:val="24"/>
+        </w:rPr>
+        <w:tab/>
+      </w:r>
+      <w:r>
+        <w:rPr>
+          <w:rFonts w:ascii="Times New Roman" w:hAnsi="Times New Roman" w:cs="Times New Roman"/>
+          <w:i/>
+          <w:sz w:val="24"/>
+        </w:rPr>
+        <w:tab/>
+      </w:r>
+      <w:r>
+        <w:rPr>
+          <w:rFonts w:ascii="Times New Roman" w:hAnsi="Times New Roman" w:cs="Times New Roman"/>
+          <w:i/>
+          <w:sz w:val="24"/>
+        </w:rPr>
+        <w:tab/>
+        <w:t>p.</w:t>
+      </w:r>
+      <w:r>
+        <w:rPr>
+          <w:rFonts w:ascii="Times New Roman" w:hAnsi="Times New Roman" w:cs="Times New Roman"/>
+          <w:i/>
+          <w:sz w:val="24"/>
+        </w:rPr>
+        <w:t>7</w:t>
       </w:r>
     </w:p>
     <w:p>
@@ -2511,6 +2648,47 @@
         </w:rPr>
         <w:t>Lavorazioni al tornio</w:t>
       </w:r>
+      <w:r>
+        <w:rPr>
+          <w:rFonts w:ascii="Times New Roman" w:hAnsi="Times New Roman" w:cs="Times New Roman"/>
+          <w:i/>
+          <w:sz w:val="24"/>
+        </w:rPr>
+        <w:t xml:space="preserve"> </w:t>
+      </w:r>
+      <w:r>
+        <w:rPr>
+          <w:rFonts w:ascii="Times New Roman" w:hAnsi="Times New Roman" w:cs="Times New Roman"/>
+          <w:i/>
+          <w:sz w:val="24"/>
+        </w:rPr>
+        <w:tab/>
+      </w:r>
+      <w:r>
+        <w:rPr>
+          <w:rFonts w:ascii="Times New Roman" w:hAnsi="Times New Roman" w:cs="Times New Roman"/>
+          <w:i/>
+          <w:sz w:val="24"/>
+        </w:rPr>
+        <w:tab/>
+      </w:r>
+      <w:r>
+        <w:rPr>
+          <w:rFonts w:ascii="Times New Roman" w:hAnsi="Times New Roman" w:cs="Times New Roman"/>
+          <w:i/>
+          <w:sz w:val="24"/>
+        </w:rPr>
+        <w:tab/>
+      </w:r>
+      <w:r>
+        <w:rPr>
+          <w:rFonts w:ascii="Times New Roman" w:hAnsi="Times New Roman" w:cs="Times New Roman"/>
+          <w:i/>
+          <w:sz w:val="24"/>
+        </w:rPr>
+        <w:tab/>
+        <w:t>p.9</w:t>
+      </w:r>
     </w:p>
     <w:p>
       <w:pPr>
@@ -2534,6 +2712,31 @@
         </w:rPr>
         <w:t>Struttura cogeneratore</w:t>
       </w:r>
+      <w:r>
+        <w:rPr>
+          <w:rFonts w:ascii="Times New Roman" w:hAnsi="Times New Roman" w:cs="Times New Roman"/>
+          <w:i/>
+          <w:sz w:val="24"/>
+        </w:rPr>
+        <w:tab/>
+      </w:r>
+      <w:r>
+        <w:rPr>
+          <w:rFonts w:ascii="Times New Roman" w:hAnsi="Times New Roman" w:cs="Times New Roman"/>
+          <w:i/>
+          <w:sz w:val="24"/>
+        </w:rPr>
+        <w:tab/>
+      </w:r>
+      <w:r>
+        <w:rPr>
+          <w:rFonts w:ascii="Times New Roman" w:hAnsi="Times New Roman" w:cs="Times New Roman"/>
+          <w:i/>
+          <w:sz w:val="24"/>
+        </w:rPr>
+        <w:tab/>
+        <w:t>p.10</w:t>
+      </w:r>
     </w:p>
     <w:p>
       <w:pPr>
@@ -2565,6 +2768,23 @@
         </w:rPr>
         <w:t>ttrico</w:t>
       </w:r>
+      <w:r>
+        <w:rPr>
+          <w:rFonts w:ascii="Times New Roman" w:hAnsi="Times New Roman" w:cs="Times New Roman"/>
+          <w:i/>
+          <w:sz w:val="24"/>
+        </w:rPr>
+        <w:tab/>
+      </w:r>
+      <w:r>
+        <w:rPr>
+          <w:rFonts w:ascii="Times New Roman" w:hAnsi="Times New Roman" w:cs="Times New Roman"/>
+          <w:i/>
+          <w:sz w:val="24"/>
+        </w:rPr>
+        <w:tab/>
+        <w:t>p.10</w:t>
+      </w:r>
     </w:p>
     <w:p>
       <w:pPr>
@@ -2596,6 +2816,23 @@
         </w:rPr>
         <w:t>mensionamento pulegge e cinghia</w:t>
       </w:r>
+      <w:r>
+        <w:rPr>
+          <w:rFonts w:ascii="Times New Roman" w:hAnsi="Times New Roman" w:cs="Times New Roman"/>
+          <w:i/>
+          <w:sz w:val="24"/>
+        </w:rPr>
+        <w:tab/>
+      </w:r>
+      <w:r>
+        <w:rPr>
+          <w:rFonts w:ascii="Times New Roman" w:hAnsi="Times New Roman" w:cs="Times New Roman"/>
+          <w:i/>
+          <w:sz w:val="24"/>
+        </w:rPr>
+        <w:tab/>
+        <w:t>p.11</w:t>
+      </w:r>
     </w:p>
     <w:p>
       <w:pPr>
@@ -2655,6 +2892,47 @@
         </w:rPr>
         <w:t>Sonde NTC</w:t>
       </w:r>
+      <w:r>
+        <w:rPr>
+          <w:rFonts w:ascii="Times New Roman" w:hAnsi="Times New Roman" w:cs="Times New Roman"/>
+          <w:i/>
+          <w:sz w:val="24"/>
+        </w:rPr>
+        <w:tab/>
+      </w:r>
+      <w:r>
+        <w:rPr>
+          <w:rFonts w:ascii="Times New Roman" w:hAnsi="Times New Roman" w:cs="Times New Roman"/>
+          <w:i/>
+          <w:sz w:val="24"/>
+        </w:rPr>
+        <w:tab/>
+      </w:r>
+      <w:r>
+        <w:rPr>
+          <w:rFonts w:ascii="Times New Roman" w:hAnsi="Times New Roman" w:cs="Times New Roman"/>
+          <w:i/>
+          <w:sz w:val="24"/>
+        </w:rPr>
+        <w:tab/>
+      </w:r>
+      <w:r>
+        <w:rPr>
+          <w:rFonts w:ascii="Times New Roman" w:hAnsi="Times New Roman" w:cs="Times New Roman"/>
+          <w:i/>
+          <w:sz w:val="24"/>
+        </w:rPr>
+        <w:tab/>
+      </w:r>
+      <w:r>
+        <w:rPr>
+          <w:rFonts w:ascii="Times New Roman" w:hAnsi="Times New Roman" w:cs="Times New Roman"/>
+          <w:i/>
+          <w:sz w:val="24"/>
+        </w:rPr>
+        <w:tab/>
+        <w:t>p.12</w:t>
+      </w:r>
     </w:p>
     <w:p>
       <w:pPr>
@@ -2678,6 +2956,39 @@
         </w:rPr>
         <w:t>Valvola a tre vie</w:t>
       </w:r>
+      <w:r>
+        <w:rPr>
+          <w:rFonts w:ascii="Times New Roman" w:hAnsi="Times New Roman" w:cs="Times New Roman"/>
+          <w:i/>
+          <w:sz w:val="24"/>
+        </w:rPr>
+        <w:tab/>
+      </w:r>
+      <w:r>
+        <w:rPr>
+          <w:rFonts w:ascii="Times New Roman" w:hAnsi="Times New Roman" w:cs="Times New Roman"/>
+          <w:i/>
+          <w:sz w:val="24"/>
+        </w:rPr>
+        <w:tab/>
+      </w:r>
+      <w:r>
+        <w:rPr>
+          <w:rFonts w:ascii="Times New Roman" w:hAnsi="Times New Roman" w:cs="Times New Roman"/>
+          <w:i/>
+          <w:sz w:val="24"/>
+        </w:rPr>
+        <w:tab/>
+      </w:r>
+      <w:r>
+        <w:rPr>
+          <w:rFonts w:ascii="Times New Roman" w:hAnsi="Times New Roman" w:cs="Times New Roman"/>
+          <w:i/>
+          <w:sz w:val="24"/>
+        </w:rPr>
+        <w:tab/>
+        <w:t>p.13</w:t>
+      </w:r>
     </w:p>
     <w:p>
       <w:pPr>
@@ -2701,6 +3012,39 @@
         </w:rPr>
         <w:t>Quadro elettrico</w:t>
       </w:r>
+      <w:r>
+        <w:rPr>
+          <w:rFonts w:ascii="Times New Roman" w:hAnsi="Times New Roman" w:cs="Times New Roman"/>
+          <w:i/>
+          <w:sz w:val="24"/>
+        </w:rPr>
+        <w:tab/>
+      </w:r>
+      <w:r>
+        <w:rPr>
+          <w:rFonts w:ascii="Times New Roman" w:hAnsi="Times New Roman" w:cs="Times New Roman"/>
+          <w:i/>
+          <w:sz w:val="24"/>
+        </w:rPr>
+        <w:tab/>
+      </w:r>
+      <w:r>
+        <w:rPr>
+          <w:rFonts w:ascii="Times New Roman" w:hAnsi="Times New Roman" w:cs="Times New Roman"/>
+          <w:i/>
+          <w:sz w:val="24"/>
+        </w:rPr>
+        <w:tab/>
+      </w:r>
+      <w:r>
+        <w:rPr>
+          <w:rFonts w:ascii="Times New Roman" w:hAnsi="Times New Roman" w:cs="Times New Roman"/>
+          <w:i/>
+          <w:sz w:val="24"/>
+        </w:rPr>
+        <w:tab/>
+        <w:t>p.13</w:t>
+      </w:r>
     </w:p>
     <w:p>
       <w:pPr>
@@ -2724,6 +3068,47 @@
         </w:rPr>
         <w:t>Contagiri</w:t>
       </w:r>
+      <w:r>
+        <w:rPr>
+          <w:rFonts w:ascii="Times New Roman" w:hAnsi="Times New Roman" w:cs="Times New Roman"/>
+          <w:i/>
+          <w:sz w:val="24"/>
+        </w:rPr>
+        <w:tab/>
+      </w:r>
+      <w:r>
+        <w:rPr>
+          <w:rFonts w:ascii="Times New Roman" w:hAnsi="Times New Roman" w:cs="Times New Roman"/>
+          <w:i/>
+          <w:sz w:val="24"/>
+        </w:rPr>
+        <w:tab/>
+      </w:r>
+      <w:r>
+        <w:rPr>
+          <w:rFonts w:ascii="Times New Roman" w:hAnsi="Times New Roman" w:cs="Times New Roman"/>
+          <w:i/>
+          <w:sz w:val="24"/>
+        </w:rPr>
+        <w:tab/>
+      </w:r>
+      <w:r>
+        <w:rPr>
+          <w:rFonts w:ascii="Times New Roman" w:hAnsi="Times New Roman" w:cs="Times New Roman"/>
+          <w:i/>
+          <w:sz w:val="24"/>
+        </w:rPr>
+        <w:tab/>
+      </w:r>
+      <w:r>
+        <w:rPr>
+          <w:rFonts w:ascii="Times New Roman" w:hAnsi="Times New Roman" w:cs="Times New Roman"/>
+          <w:i/>
+          <w:sz w:val="24"/>
+        </w:rPr>
+        <w:tab/>
+        <w:t>p.14</w:t>
+      </w:r>
     </w:p>
     <w:p>
       <w:pPr>
@@ -2747,6 +3132,39 @@
         </w:rPr>
         <w:t>Regolatore Arduino</w:t>
       </w:r>
+      <w:r>
+        <w:rPr>
+          <w:rFonts w:ascii="Times New Roman" w:hAnsi="Times New Roman" w:cs="Times New Roman"/>
+          <w:i/>
+          <w:sz w:val="24"/>
+        </w:rPr>
+        <w:tab/>
+      </w:r>
+      <w:r>
+        <w:rPr>
+          <w:rFonts w:ascii="Times New Roman" w:hAnsi="Times New Roman" w:cs="Times New Roman"/>
+          <w:i/>
+          <w:sz w:val="24"/>
+        </w:rPr>
+        <w:tab/>
+      </w:r>
+      <w:r>
+        <w:rPr>
+          <w:rFonts w:ascii="Times New Roman" w:hAnsi="Times New Roman" w:cs="Times New Roman"/>
+          <w:i/>
+          <w:sz w:val="24"/>
+        </w:rPr>
+        <w:tab/>
+      </w:r>
+      <w:r>
+        <w:rPr>
+          <w:rFonts w:ascii="Times New Roman" w:hAnsi="Times New Roman" w:cs="Times New Roman"/>
+          <w:i/>
+          <w:sz w:val="24"/>
+        </w:rPr>
+        <w:tab/>
+        <w:t>p.14</w:t>
+      </w:r>
     </w:p>
     <w:p>
       <w:pPr>
@@ -2834,6 +3252,31 @@
         </w:rPr>
         <w:t xml:space="preserve"> tempi</w:t>
       </w:r>
+      <w:r>
+        <w:rPr>
+          <w:rFonts w:ascii="Times New Roman" w:hAnsi="Times New Roman" w:cs="Times New Roman"/>
+          <w:i/>
+          <w:sz w:val="24"/>
+        </w:rPr>
+        <w:tab/>
+      </w:r>
+      <w:r>
+        <w:rPr>
+          <w:rFonts w:ascii="Times New Roman" w:hAnsi="Times New Roman" w:cs="Times New Roman"/>
+          <w:i/>
+          <w:sz w:val="24"/>
+        </w:rPr>
+        <w:tab/>
+      </w:r>
+      <w:r>
+        <w:rPr>
+          <w:rFonts w:ascii="Times New Roman" w:hAnsi="Times New Roman" w:cs="Times New Roman"/>
+          <w:i/>
+          <w:sz w:val="24"/>
+        </w:rPr>
+        <w:tab/>
+        <w:t>p.15</w:t>
+      </w:r>
     </w:p>
     <w:p>
       <w:pPr>
@@ -2857,6 +3300,47 @@
         </w:rPr>
         <w:t>Circolatore</w:t>
       </w:r>
+      <w:r>
+        <w:rPr>
+          <w:rFonts w:ascii="Times New Roman" w:hAnsi="Times New Roman" w:cs="Times New Roman"/>
+          <w:i/>
+          <w:sz w:val="24"/>
+        </w:rPr>
+        <w:tab/>
+      </w:r>
+      <w:r>
+        <w:rPr>
+          <w:rFonts w:ascii="Times New Roman" w:hAnsi="Times New Roman" w:cs="Times New Roman"/>
+          <w:i/>
+          <w:sz w:val="24"/>
+        </w:rPr>
+        <w:tab/>
+      </w:r>
+      <w:r>
+        <w:rPr>
+          <w:rFonts w:ascii="Times New Roman" w:hAnsi="Times New Roman" w:cs="Times New Roman"/>
+          <w:i/>
+          <w:sz w:val="24"/>
+        </w:rPr>
+        <w:tab/>
+      </w:r>
+      <w:r>
+        <w:rPr>
+          <w:rFonts w:ascii="Times New Roman" w:hAnsi="Times New Roman" w:cs="Times New Roman"/>
+          <w:i/>
+          <w:sz w:val="24"/>
+        </w:rPr>
+        <w:tab/>
+      </w:r>
+      <w:r>
+        <w:rPr>
+          <w:rFonts w:ascii="Times New Roman" w:hAnsi="Times New Roman" w:cs="Times New Roman"/>
+          <w:i/>
+          <w:sz w:val="24"/>
+        </w:rPr>
+        <w:tab/>
+        <w:t>p.18</w:t>
+      </w:r>
     </w:p>
     <w:p>
       <w:pPr>
@@ -2880,6 +3364,39 @@
         </w:rPr>
         <w:t>Scambiatore di fumi</w:t>
       </w:r>
+      <w:r>
+        <w:rPr>
+          <w:rFonts w:ascii="Times New Roman" w:hAnsi="Times New Roman" w:cs="Times New Roman"/>
+          <w:i/>
+          <w:sz w:val="24"/>
+        </w:rPr>
+        <w:tab/>
+      </w:r>
+      <w:r>
+        <w:rPr>
+          <w:rFonts w:ascii="Times New Roman" w:hAnsi="Times New Roman" w:cs="Times New Roman"/>
+          <w:i/>
+          <w:sz w:val="24"/>
+        </w:rPr>
+        <w:tab/>
+      </w:r>
+      <w:r>
+        <w:rPr>
+          <w:rFonts w:ascii="Times New Roman" w:hAnsi="Times New Roman" w:cs="Times New Roman"/>
+          <w:i/>
+          <w:sz w:val="24"/>
+        </w:rPr>
+        <w:tab/>
+      </w:r>
+      <w:r>
+        <w:rPr>
+          <w:rFonts w:ascii="Times New Roman" w:hAnsi="Times New Roman" w:cs="Times New Roman"/>
+          <w:i/>
+          <w:sz w:val="24"/>
+        </w:rPr>
+        <w:tab/>
+        <w:t>p.18</w:t>
+      </w:r>
     </w:p>
     <w:p>
       <w:pPr>
@@ -2940,6 +3457,47 @@
         </w:rPr>
         <w:t>Bollitore</w:t>
       </w:r>
+      <w:r>
+        <w:rPr>
+          <w:rFonts w:ascii="Times New Roman" w:hAnsi="Times New Roman" w:cs="Times New Roman"/>
+          <w:i/>
+          <w:sz w:val="24"/>
+        </w:rPr>
+        <w:tab/>
+      </w:r>
+      <w:r>
+        <w:rPr>
+          <w:rFonts w:ascii="Times New Roman" w:hAnsi="Times New Roman" w:cs="Times New Roman"/>
+          <w:i/>
+          <w:sz w:val="24"/>
+        </w:rPr>
+        <w:tab/>
+      </w:r>
+      <w:r>
+        <w:rPr>
+          <w:rFonts w:ascii="Times New Roman" w:hAnsi="Times New Roman" w:cs="Times New Roman"/>
+          <w:i/>
+          <w:sz w:val="24"/>
+        </w:rPr>
+        <w:tab/>
+      </w:r>
+      <w:r>
+        <w:rPr>
+          <w:rFonts w:ascii="Times New Roman" w:hAnsi="Times New Roman" w:cs="Times New Roman"/>
+          <w:i/>
+          <w:sz w:val="24"/>
+        </w:rPr>
+        <w:tab/>
+      </w:r>
+      <w:r>
+        <w:rPr>
+          <w:rFonts w:ascii="Times New Roman" w:hAnsi="Times New Roman" w:cs="Times New Roman"/>
+          <w:i/>
+          <w:sz w:val="24"/>
+        </w:rPr>
+        <w:tab/>
+        <w:t>p.18</w:t>
+      </w:r>
     </w:p>
     <w:p>
       <w:pPr>
@@ -2963,6 +3521,31 @@
         </w:rPr>
         <w:t>Radiatore di raffreddamento</w:t>
       </w:r>
+      <w:r>
+        <w:rPr>
+          <w:rFonts w:ascii="Times New Roman" w:hAnsi="Times New Roman" w:cs="Times New Roman"/>
+          <w:i/>
+          <w:sz w:val="24"/>
+        </w:rPr>
+        <w:tab/>
+      </w:r>
+      <w:r>
+        <w:rPr>
+          <w:rFonts w:ascii="Times New Roman" w:hAnsi="Times New Roman" w:cs="Times New Roman"/>
+          <w:i/>
+          <w:sz w:val="24"/>
+        </w:rPr>
+        <w:tab/>
+      </w:r>
+      <w:r>
+        <w:rPr>
+          <w:rFonts w:ascii="Times New Roman" w:hAnsi="Times New Roman" w:cs="Times New Roman"/>
+          <w:i/>
+          <w:sz w:val="24"/>
+        </w:rPr>
+        <w:tab/>
+        <w:t>p.18</w:t>
+      </w:r>
     </w:p>
     <w:p>
       <w:pPr>
@@ -3031,6 +3614,39 @@
         </w:rPr>
         <w:t xml:space="preserve">Heating systems </w:t>
       </w:r>
+      <w:r>
+        <w:rPr>
+          <w:rFonts w:ascii="Times New Roman" w:hAnsi="Times New Roman" w:cs="Times New Roman"/>
+          <w:i/>
+          <w:sz w:val="24"/>
+        </w:rPr>
+        <w:tab/>
+      </w:r>
+      <w:r>
+        <w:rPr>
+          <w:rFonts w:ascii="Times New Roman" w:hAnsi="Times New Roman" w:cs="Times New Roman"/>
+          <w:i/>
+          <w:sz w:val="24"/>
+        </w:rPr>
+        <w:tab/>
+      </w:r>
+      <w:r>
+        <w:rPr>
+          <w:rFonts w:ascii="Times New Roman" w:hAnsi="Times New Roman" w:cs="Times New Roman"/>
+          <w:i/>
+          <w:sz w:val="24"/>
+        </w:rPr>
+        <w:tab/>
+      </w:r>
+      <w:r>
+        <w:rPr>
+          <w:rFonts w:ascii="Times New Roman" w:hAnsi="Times New Roman" w:cs="Times New Roman"/>
+          <w:i/>
+          <w:sz w:val="24"/>
+        </w:rPr>
+        <w:tab/>
+        <w:t>p.19</w:t>
+      </w:r>
     </w:p>
     <w:p>
       <w:pPr>
@@ -3054,6 +3670,31 @@
         </w:rPr>
         <w:t>C++ &amp; embedded systems</w:t>
       </w:r>
+      <w:r>
+        <w:rPr>
+          <w:rFonts w:ascii="Times New Roman" w:hAnsi="Times New Roman" w:cs="Times New Roman"/>
+          <w:i/>
+          <w:sz w:val="24"/>
+        </w:rPr>
+        <w:tab/>
+      </w:r>
+      <w:r>
+        <w:rPr>
+          <w:rFonts w:ascii="Times New Roman" w:hAnsi="Times New Roman" w:cs="Times New Roman"/>
+          <w:i/>
+          <w:sz w:val="24"/>
+        </w:rPr>
+        <w:tab/>
+      </w:r>
+      <w:r>
+        <w:rPr>
+          <w:rFonts w:ascii="Times New Roman" w:hAnsi="Times New Roman" w:cs="Times New Roman"/>
+          <w:i/>
+          <w:sz w:val="24"/>
+        </w:rPr>
+        <w:tab/>
+        <w:t>p.20</w:t>
+      </w:r>
     </w:p>
     <w:p>
       <w:pPr>
@@ -3094,6 +3735,28 @@
         </w:rPr>
         <w:t>ESPERIENZA DI LAVORO</w:t>
       </w:r>
+      <w:r>
+        <w:rPr>
+          <w:rFonts w:ascii="Times New Roman" w:hAnsi="Times New Roman" w:cs="Times New Roman"/>
+          <w:sz w:val="28"/>
+        </w:rPr>
+        <w:tab/>
+      </w:r>
+      <w:r>
+        <w:rPr>
+          <w:rFonts w:ascii="Times New Roman" w:hAnsi="Times New Roman" w:cs="Times New Roman"/>
+          <w:sz w:val="28"/>
+        </w:rPr>
+        <w:tab/>
+      </w:r>
+      <w:r>
+        <w:rPr>
+          <w:rFonts w:ascii="Times New Roman" w:hAnsi="Times New Roman" w:cs="Times New Roman"/>
+          <w:i/>
+          <w:sz w:val="24"/>
+        </w:rPr>
+        <w:t>p.22</w:t>
+      </w:r>
     </w:p>
     <w:p>
       <w:pPr>
@@ -3129,50 +3792,40 @@
         </w:rPr>
         <w:t xml:space="preserve"> E RIFLESSIONI</w:t>
       </w:r>
-    </w:p>
-    <w:p>
-      <w:pPr>
-        <w:jc w:val="both"/>
+      <w:r>
         <w:rPr>
           <w:rFonts w:ascii="Times New Roman" w:hAnsi="Times New Roman" w:cs="Times New Roman"/>
           <w:sz w:val="28"/>
           <w:szCs w:val="28"/>
         </w:rPr>
-      </w:pPr>
-    </w:p>
-    <w:p>
-      <w:pPr>
-        <w:jc w:val="both"/>
-        <w:rPr>
-          <w:rFonts w:ascii="Times New Roman" w:hAnsi="Times New Roman" w:cs="Times New Roman"/>
-        </w:rPr>
-      </w:pPr>
-      <w:r>
-        <w:rPr>
-          <w:rFonts w:ascii="Times New Roman" w:hAnsi="Times New Roman" w:cs="Times New Roman"/>
-        </w:rPr>
-        <w:t>Da fare: mettere numero di pagine su indice</w:t>
-      </w:r>
-      <w:r>
-        <w:rPr>
-          <w:rFonts w:ascii="Times New Roman" w:hAnsi="Times New Roman" w:cs="Times New Roman"/>
-        </w:rPr>
-        <w:t xml:space="preserve"> (senza i puntini del cazzo)</w:t>
-      </w:r>
-    </w:p>
-    <w:p>
-      <w:pPr>
-        <w:jc w:val="both"/>
-        <w:rPr>
-          <w:rFonts w:ascii="Times New Roman" w:hAnsi="Times New Roman" w:cs="Times New Roman"/>
-        </w:rPr>
-      </w:pPr>
-      <w:r>
-        <w:rPr>
-          <w:rFonts w:ascii="Times New Roman" w:hAnsi="Times New Roman" w:cs="Times New Roman"/>
-        </w:rPr>
-        <w:t>DA FARE: mettere immagini e titoli in posizioni piacevoli (inizio pagina / non fine pagina / spaziatura da 1 riga)</w:t>
-      </w:r>
+        <w:tab/>
+      </w:r>
+      <w:r>
+        <w:rPr>
+          <w:rFonts w:ascii="Times New Roman" w:hAnsi="Times New Roman" w:cs="Times New Roman"/>
+          <w:sz w:val="28"/>
+          <w:szCs w:val="28"/>
+        </w:rPr>
+        <w:tab/>
+      </w:r>
+      <w:r>
+        <w:rPr>
+          <w:rFonts w:ascii="Times New Roman" w:hAnsi="Times New Roman" w:cs="Times New Roman"/>
+          <w:i/>
+          <w:sz w:val="24"/>
+        </w:rPr>
+        <w:t>p.23</w:t>
+      </w:r>
+    </w:p>
+    <w:p>
+      <w:pPr>
+        <w:jc w:val="both"/>
+        <w:rPr>
+          <w:rFonts w:ascii="Times New Roman" w:hAnsi="Times New Roman" w:cs="Times New Roman"/>
+          <w:b/>
+          <w:sz w:val="20"/>
+        </w:rPr>
+      </w:pPr>
     </w:p>
     <w:p>
       <w:pPr>
@@ -4180,7 +4833,7 @@
                     </pic:cNvPicPr>
                   </pic:nvPicPr>
                   <pic:blipFill>
-                    <a:blip r:embed="rId11" cstate="print">
+                    <a:blip r:embed="rId11" cstate="screen">
                       <a:extLst>
                         <a:ext uri="{28A0092B-C50C-407E-A947-70E740481C1C}">
                           <a14:useLocalDpi xmlns:a14="http://schemas.microsoft.com/office/drawing/2010/main"/>
@@ -4516,6 +5169,16 @@
         </w:rPr>
         <w:t>).</w:t>
       </w:r>
+    </w:p>
+    <w:p>
+      <w:pPr>
+        <w:jc w:val="both"/>
+        <w:rPr>
+          <w:rFonts w:ascii="Times New Roman" w:hAnsi="Times New Roman" w:cs="Times New Roman"/>
+          <w:sz w:val="24"/>
+          <w:szCs w:val="24"/>
+        </w:rPr>
+      </w:pPr>
     </w:p>
     <w:p>
       <w:pPr>
@@ -4702,7 +5365,26 @@
           <w:sz w:val="24"/>
           <w:szCs w:val="24"/>
         </w:rPr>
-        <w:t xml:space="preserve">Il cogeneratore, essendo inizialmente privo di un sistema di regolazione, non poteva arrivare a regime senza incorrere nella commutazione dei dispositivi di sicurezza o nel danneggiamento fisico della macchina. Per mantenere sotto controllo i parametri di lavoro, nel cogeneratore come in ogni macchina termica, è necessario installare e configurare un sistema di regolazione. Tale sistema è composto essenzialmente da sonde, attuatori elettro-meccanici e hardware per l’elaborazione dei segnali elettrici che scorrono nei cavi di collegamento. </w:t>
+        <w:t xml:space="preserve">Il cogeneratore, essendo inizialmente privo di un sistema di regolazione, non poteva arrivare a regime senza incorrere nella commutazione dei dispositivi di sicurezza o nel danneggiamento fisico della macchina. </w:t>
+      </w:r>
+    </w:p>
+    <w:p>
+      <w:pPr>
+        <w:spacing w:after="0"/>
+        <w:jc w:val="both"/>
+        <w:rPr>
+          <w:rFonts w:ascii="Times New Roman" w:hAnsi="Times New Roman" w:cs="Times New Roman"/>
+          <w:sz w:val="24"/>
+          <w:szCs w:val="24"/>
+        </w:rPr>
+      </w:pPr>
+      <w:r>
+        <w:rPr>
+          <w:rFonts w:ascii="Times New Roman" w:hAnsi="Times New Roman" w:cs="Times New Roman"/>
+          <w:sz w:val="24"/>
+          <w:szCs w:val="24"/>
+        </w:rPr>
+        <w:t xml:space="preserve">Per mantenere sotto controllo i parametri di lavoro, nel cogeneratore come in ogni macchina termica, è necessario installare e configurare un sistema di regolazione. Tale sistema è composto essenzialmente da sonde, attuatori elettro-meccanici e hardware per l’elaborazione dei segnali elettrici che scorrono nei cavi di collegamento. </w:t>
       </w:r>
     </w:p>
     <w:p>
@@ -4755,7 +5437,7 @@
                     </pic:cNvPicPr>
                   </pic:nvPicPr>
                   <pic:blipFill>
-                    <a:blip r:embed="rId13" cstate="print">
+                    <a:blip r:embed="rId13" cstate="screen">
                       <a:extLst>
                         <a:ext uri="{28A0092B-C50C-407E-A947-70E740481C1C}">
                           <a14:useLocalDpi xmlns:a14="http://schemas.microsoft.com/office/drawing/2010/main"/>
@@ -4872,17 +5554,71 @@
       <w:r>
         <w:rPr>
           <w:rFonts w:ascii="Times New Roman" w:hAnsi="Times New Roman" w:cs="Times New Roman"/>
+          <w:sz w:val="24"/>
+          <w:szCs w:val="24"/>
+        </w:rPr>
+        <w:t>Abbiamo scelto la piattaforma Arduino esattamente per</w:t>
+      </w:r>
+      <w:r>
+        <w:rPr>
+          <w:rFonts w:ascii="Times New Roman" w:hAnsi="Times New Roman" w:cs="Times New Roman"/>
+          <w:sz w:val="24"/>
+          <w:szCs w:val="24"/>
+        </w:rPr>
+        <w:t xml:space="preserve"> la possibilità di controllare capillarmente</w:t>
+      </w:r>
+      <w:r>
+        <w:rPr>
+          <w:rFonts w:ascii="Times New Roman" w:hAnsi="Times New Roman" w:cs="Times New Roman"/>
+          <w:sz w:val="24"/>
+          <w:szCs w:val="24"/>
+        </w:rPr>
+        <w:t xml:space="preserve"> la logica di funzionamento, oltre che per la sua accessibilità e affidabilità. Arduino è una piattaforma elettronica basata su software e hardware facili da usare. </w:t>
+      </w:r>
+    </w:p>
+    <w:p>
+      <w:pPr>
+        <w:spacing w:after="0"/>
+        <w:jc w:val="both"/>
+        <w:rPr>
+          <w:rFonts w:ascii="Times New Roman" w:hAnsi="Times New Roman" w:cs="Times New Roman"/>
+          <w:sz w:val="24"/>
+          <w:szCs w:val="24"/>
+        </w:rPr>
+      </w:pPr>
+      <w:r>
+        <w:rPr>
+          <w:rFonts w:ascii="Times New Roman" w:hAnsi="Times New Roman" w:cs="Times New Roman"/>
+          <w:sz w:val="24"/>
+          <w:szCs w:val="24"/>
+        </w:rPr>
+        <w:t xml:space="preserve">È pensata per chiunque voglia costruire progetti interattivi. </w:t>
+      </w:r>
+    </w:p>
+    <w:p>
+      <w:pPr>
+        <w:spacing w:after="0"/>
+        <w:jc w:val="both"/>
+        <w:rPr>
+          <w:rFonts w:ascii="Times New Roman" w:hAnsi="Times New Roman" w:cs="Times New Roman"/>
+          <w:sz w:val="24"/>
+          <w:szCs w:val="24"/>
+        </w:rPr>
+      </w:pPr>
+      <w:r>
+        <w:rPr>
+          <w:rFonts w:ascii="Times New Roman" w:hAnsi="Times New Roman" w:cs="Times New Roman"/>
           <w:noProof/>
           <w:lang w:val="en-US"/>
         </w:rPr>
         <w:drawing>
-          <wp:anchor distT="0" distB="0" distL="114300" distR="114300" simplePos="0" relativeHeight="251721728" behindDoc="1" locked="0" layoutInCell="1" allowOverlap="1" wp14:anchorId="26B67D27" wp14:editId="41EC0E32">
+          <wp:anchor distT="0" distB="0" distL="114300" distR="114300" simplePos="0" relativeHeight="251721728" behindDoc="1" locked="0" layoutInCell="1" allowOverlap="1" wp14:anchorId="7A09F6B0" wp14:editId="6B49A530">
             <wp:simplePos x="0" y="0"/>
             <wp:positionH relativeFrom="margin">
               <wp:align>right</wp:align>
             </wp:positionH>
             <wp:positionV relativeFrom="paragraph">
-              <wp:posOffset>453220</wp:posOffset>
+              <wp:posOffset>10389</wp:posOffset>
             </wp:positionV>
             <wp:extent cx="2339340" cy="2339340"/>
             <wp:effectExtent l="0" t="0" r="3810" b="3810"/>
@@ -4909,7 +5645,7 @@
                     </pic:cNvPicPr>
                   </pic:nvPicPr>
                   <pic:blipFill>
-                    <a:blip r:embed="rId14" cstate="print">
+                    <a:blip r:embed="rId14" cstate="screen">
                       <a:extLst>
                         <a:ext uri="{28A0092B-C50C-407E-A947-70E740481C1C}">
                           <a14:useLocalDpi xmlns:a14="http://schemas.microsoft.com/office/drawing/2010/main"/>
@@ -4946,42 +5682,47 @@
           <w:sz w:val="24"/>
           <w:szCs w:val="24"/>
         </w:rPr>
-        <w:t>Abbiamo scelto la piattaforma Arduino esattamente per</w:t>
-      </w:r>
-      <w:r>
-        <w:rPr>
-          <w:rFonts w:ascii="Times New Roman" w:hAnsi="Times New Roman" w:cs="Times New Roman"/>
-          <w:sz w:val="24"/>
-          <w:szCs w:val="24"/>
-        </w:rPr>
-        <w:t xml:space="preserve"> la possibilità di controllare capillarmente</w:t>
-      </w:r>
-      <w:r>
-        <w:rPr>
-          <w:rFonts w:ascii="Times New Roman" w:hAnsi="Times New Roman" w:cs="Times New Roman"/>
-          <w:sz w:val="24"/>
-          <w:szCs w:val="24"/>
-        </w:rPr>
-        <w:t xml:space="preserve"> la logica di funzionamento, oltre che per la sua accessibilità e affidabilità. Arduino è una piattaforma elettronica basata su software e hardware facili da usare. </w:t>
-      </w:r>
-    </w:p>
-    <w:p>
-      <w:pPr>
-        <w:spacing w:after="0"/>
-        <w:jc w:val="both"/>
-        <w:rPr>
-          <w:rFonts w:ascii="Times New Roman" w:hAnsi="Times New Roman" w:cs="Times New Roman"/>
-          <w:sz w:val="24"/>
-          <w:szCs w:val="24"/>
-        </w:rPr>
-      </w:pPr>
-      <w:r>
-        <w:rPr>
-          <w:rFonts w:ascii="Times New Roman" w:hAnsi="Times New Roman" w:cs="Times New Roman"/>
-          <w:sz w:val="24"/>
-          <w:szCs w:val="24"/>
-        </w:rPr>
-        <w:t xml:space="preserve">È pensata per chiunque voglia costruire progetti interattivi. </w:t>
+        <w:t xml:space="preserve">È una scheda open source e open hardware, ovvero </w:t>
+      </w:r>
+      <w:r>
+        <w:rPr>
+          <w:rFonts w:ascii="Times New Roman" w:hAnsi="Times New Roman" w:cs="Times New Roman"/>
+          <w:sz w:val="24"/>
+          <w:szCs w:val="24"/>
+        </w:rPr>
+        <w:t>libera da segreti progettuali e in grado di fornire all’utente il controllo completo del codice in esecuzione, dai parametri di regolazione all’invio dei segnali elettrici veri e propri. Il codice è un insieme di istruzioni scritte in C++, il linguaggio di programmazione più diffuso</w:t>
+      </w:r>
+      <w:r>
+        <w:rPr>
+          <w:rFonts w:ascii="Times New Roman" w:hAnsi="Times New Roman" w:cs="Times New Roman"/>
+          <w:sz w:val="24"/>
+          <w:szCs w:val="24"/>
+        </w:rPr>
+        <w:t xml:space="preserve"> al mondo</w:t>
+      </w:r>
+      <w:r>
+        <w:rPr>
+          <w:rFonts w:ascii="Times New Roman" w:hAnsi="Times New Roman" w:cs="Times New Roman"/>
+          <w:sz w:val="24"/>
+          <w:szCs w:val="24"/>
+        </w:rPr>
+        <w:t>: viene usato anche per la creazione di sistemi operativi e applicazioni.</w:t>
+      </w:r>
+      <w:r>
+        <w:rPr>
+          <w:rFonts w:ascii="Times New Roman" w:hAnsi="Times New Roman" w:cs="Times New Roman"/>
+          <w:sz w:val="24"/>
+          <w:szCs w:val="24"/>
+        </w:rPr>
+        <w:t xml:space="preserve"> Abbiamo usato questa scheda per gestire la lettura dei dati delle sonde di temperatura e dal contagiri, realizzando un programma in grado di mostrare lo stato del sistem</w:t>
+      </w:r>
+      <w:r>
+        <w:rPr>
+          <w:rFonts w:ascii="Times New Roman" w:hAnsi="Times New Roman" w:cs="Times New Roman"/>
+          <w:sz w:val="24"/>
+          <w:szCs w:val="24"/>
+        </w:rPr>
+        <w:t>a. L’uso di Arduino ha permesso di creare in breve tempo un prototipo funzionale della regolazione che volevamo ottenere.</w:t>
       </w:r>
     </w:p>
     <w:p>
@@ -5002,13 +5743,13 @@
         <mc:AlternateContent>
           <mc:Choice Requires="wps">
             <w:drawing>
-              <wp:anchor distT="0" distB="0" distL="114300" distR="114300" simplePos="0" relativeHeight="251724800" behindDoc="1" locked="0" layoutInCell="1" allowOverlap="1" wp14:anchorId="17E96384" wp14:editId="6F9B8023">
+              <wp:anchor distT="0" distB="0" distL="114300" distR="114300" simplePos="0" relativeHeight="251724800" behindDoc="1" locked="0" layoutInCell="1" allowOverlap="1" wp14:anchorId="6BFB540F" wp14:editId="23D4BB30">
                 <wp:simplePos x="0" y="0"/>
                 <wp:positionH relativeFrom="margin">
                   <wp:align>right</wp:align>
                 </wp:positionH>
                 <wp:positionV relativeFrom="paragraph">
-                  <wp:posOffset>2092960</wp:posOffset>
+                  <wp:posOffset>94767</wp:posOffset>
                 </wp:positionV>
                 <wp:extent cx="2343785" cy="635"/>
                 <wp:effectExtent l="0" t="0" r="0" b="8255"/>
@@ -5117,7 +5858,7 @@
           </mc:Choice>
           <mc:Fallback>
             <w:pict>
-              <v:shape w14:anchorId="17E96384" id="Casella di testo 28" o:spid="_x0000_s1034" type="#_x0000_t202" style="position:absolute;left:0;text-align:left;margin-left:133.35pt;margin-top:164.8pt;width:184.55pt;height:.05pt;z-index:-251591680;visibility:visible;mso-wrap-style:square;mso-width-percent:0;mso-wrap-distance-left:9pt;mso-wrap-distance-top:0;mso-wrap-distance-right:9pt;mso-wrap-distance-bottom:0;mso-position-horizontal:right;mso-position-horizontal-relative:margin;mso-position-vertical:absolute;mso-position-vertical-relative:text;mso-width-percent:0;mso-width-relative:margin;v-text-anchor:top" o:gfxdata="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" stroked="f">
+              <v:shape w14:anchorId="6BFB540F" id="Casella di testo 28" o:spid="_x0000_s1034" type="#_x0000_t202" style="position:absolute;left:0;text-align:left;margin-left:133.35pt;margin-top:7.45pt;width:184.55pt;height:.05pt;z-index:-251591680;visibility:visible;mso-wrap-style:square;mso-width-percent:0;mso-wrap-distance-left:9pt;mso-wrap-distance-top:0;mso-wrap-distance-right:9pt;mso-wrap-distance-bottom:0;mso-position-horizontal:right;mso-position-horizontal-relative:margin;mso-position-vertical:absolute;mso-position-vertical-relative:text;mso-width-percent:0;mso-width-relative:margin;v-text-anchor:top" o:gfxdata="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" stroked="f">
                 <v:textbox style="mso-fit-shape-to-text:t" inset="0,0,0,0">
                   <w:txbxContent>
                     <w:p>
@@ -5188,47 +5929,15 @@
           <w:sz w:val="24"/>
           <w:szCs w:val="24"/>
         </w:rPr>
-        <w:t xml:space="preserve">È una scheda open source e open hardware, ovvero </w:t>
-      </w:r>
-      <w:r>
-        <w:rPr>
-          <w:rFonts w:ascii="Times New Roman" w:hAnsi="Times New Roman" w:cs="Times New Roman"/>
-          <w:sz w:val="24"/>
-          <w:szCs w:val="24"/>
-        </w:rPr>
-        <w:t>libera da segreti progettuali e in grado di fornire all’utente il controllo completo del codice in esecuzione, dai parametri di regolazione all’invio dei segnali elettrici veri e propri. Il codice è un insieme di istruzioni scritte in C++, il linguaggio di programmazione più diffuso</w:t>
-      </w:r>
-      <w:r>
-        <w:rPr>
-          <w:rFonts w:ascii="Times New Roman" w:hAnsi="Times New Roman" w:cs="Times New Roman"/>
-          <w:sz w:val="24"/>
-          <w:szCs w:val="24"/>
-        </w:rPr>
-        <w:t xml:space="preserve"> al mondo</w:t>
-      </w:r>
-      <w:r>
-        <w:rPr>
-          <w:rFonts w:ascii="Times New Roman" w:hAnsi="Times New Roman" w:cs="Times New Roman"/>
-          <w:sz w:val="24"/>
-          <w:szCs w:val="24"/>
-        </w:rPr>
-        <w:t>: viene usato anche per la creazione di sistemi operativi e applicazioni.</w:t>
-      </w:r>
-      <w:r>
-        <w:rPr>
-          <w:rFonts w:ascii="Times New Roman" w:hAnsi="Times New Roman" w:cs="Times New Roman"/>
-          <w:sz w:val="24"/>
-          <w:szCs w:val="24"/>
-        </w:rPr>
-        <w:t xml:space="preserve"> Abbiamo usato questa scheda per gestire la lettura dei dati delle sonde di temperatura e dal contagiri, realizzando un programma in grado di mostrare lo stato del sistem</w:t>
-      </w:r>
-      <w:r>
-        <w:rPr>
-          <w:rFonts w:ascii="Times New Roman" w:hAnsi="Times New Roman" w:cs="Times New Roman"/>
-          <w:sz w:val="24"/>
-          <w:szCs w:val="24"/>
-        </w:rPr>
-        <w:t>a. L’uso di Arduino ha permesso di creare in breve tempo un prototipo funzionale della regolazione che volevamo ottenere.</w:t>
+        <w:t xml:space="preserve">Nel settore della </w:t>
+      </w:r>
+      <w:r>
+        <w:rPr>
+          <w:rFonts w:ascii="Times New Roman" w:hAnsi="Times New Roman" w:cs="Times New Roman"/>
+          <w:sz w:val="24"/>
+          <w:szCs w:val="24"/>
+        </w:rPr>
+        <w:t xml:space="preserve">termotecnica sono particolarmente importanti i regolatori climatici, destinati al controllo delle grandezze che regolano il comfort nei locali frequentati da persone. I sistemi più avanzati, oltre a regolare la temperatura ambiente, controllano anche l’umidità relativa dell’aria, per garantirne una qualità sufficiente a soddisfare i bisogni di utenze sempre più esigenti. Negli impianti più complessi, indipendentemente dalla funzione, il regolatore può essere considerato il vero e proprio cuore dell’impianto: un suo malfunzionamento può avere effetti catastrofici, particolarmente nel caso di impianti che gestiscono elevate potenze termiche. </w:t>
       </w:r>
     </w:p>
     <w:p>
@@ -5247,15 +5956,15 @@
           <w:sz w:val="24"/>
           <w:szCs w:val="24"/>
         </w:rPr>
-        <w:t xml:space="preserve">Nel settore della </w:t>
-      </w:r>
-      <w:r>
-        <w:rPr>
-          <w:rFonts w:ascii="Times New Roman" w:hAnsi="Times New Roman" w:cs="Times New Roman"/>
-          <w:sz w:val="24"/>
-          <w:szCs w:val="24"/>
-        </w:rPr>
-        <w:t xml:space="preserve">termotecnica sono particolarmente importanti i regolatori climatici, destinati al controllo delle grandezze che regolano il comfort nei locali frequentati da persone. I sistemi più avanzati, oltre a regolare la temperatura ambiente, controllano anche l’umidità relativa dell’aria, per garantirne una qualità sufficiente a soddisfare i bisogni di utenze sempre più esigenti. Negli impianti più complessi, indipendentemente dalla funzione, il regolatore può essere considerato il vero e proprio cuore dell’impianto: un suo malfunzionamento può avere effetti catastrofici, particolarmente nel caso di impianti che gestiscono elevate potenze termiche. </w:t>
+        <w:t xml:space="preserve">Escludendo il malfunzionamento dei componenti, i problemi più comuni degli impianti troppo spesso sono causati da una cattiva regolazione o taratura: questo sta spingendo i costruttori a sperimentare – seppur ancora timidamente – tecnologie di telemetria o regolazione avanzata, sfruttando le possibilità offerte dall’informatica e </w:t>
+      </w:r>
+      <w:r>
+        <w:rPr>
+          <w:rFonts w:ascii="Times New Roman" w:hAnsi="Times New Roman" w:cs="Times New Roman"/>
+          <w:sz w:val="24"/>
+          <w:szCs w:val="24"/>
+        </w:rPr>
+        <w:t xml:space="preserve">dall’Internet of Things (IoT), che in certi casi permette all’utente di capire, o addirittura di risolvere, i problemi meno gravi dell’impianto. </w:t>
       </w:r>
     </w:p>
     <w:p>
@@ -5274,15 +5983,7 @@
           <w:sz w:val="24"/>
           <w:szCs w:val="24"/>
         </w:rPr>
-        <w:t xml:space="preserve">Escludendo il malfunzionamento dei componenti, i problemi più comuni degli impianti troppo spesso sono causati da una cattiva regolazione o taratura: questo sta spingendo i costruttori a sperimentare – seppur ancora timidamente – tecnologie di telemetria o regolazione avanzata, sfruttando le possibilità offerte dall’informatica e </w:t>
-      </w:r>
-      <w:r>
-        <w:rPr>
-          <w:rFonts w:ascii="Times New Roman" w:hAnsi="Times New Roman" w:cs="Times New Roman"/>
-          <w:sz w:val="24"/>
-          <w:szCs w:val="24"/>
-        </w:rPr>
-        <w:t>dall’Internet of Things (IoT), che in certi casi permette all’utente di capire, o addirittura di risolvere, i problemi meno gravi dell’impianto. Gli espositori alla fiera Klimahouse di Bolzano hanno evidenziato una particolare curiosità per le possibilità offerte dall’interazione con smartphone e dispositivi domotici, che nelle applicazioni domestiche permettono al cliente di controllare a distanza il funzionamento di impianti di riscaldamento e condizionamento, sostituendosi agli obsoleti telecomandi.</w:t>
+        <w:t>Gli espositori alla fiera Klimahouse di Bolzano hanno evidenziato una particolare curiosità per le possibilità offerte dall’interazione con smartphone e dispositivi domotici, che nelle applicazioni domestiche permettono al cliente di controllare a distanza il funzionamento di impianti di riscaldamento e condizionamento, sostituendosi agli obsoleti telecomandi.</w:t>
       </w:r>
     </w:p>
     <w:p>
@@ -6086,6 +6787,7 @@
     </w:p>
     <w:p>
       <w:pPr>
+        <w:spacing w:after="0"/>
         <w:jc w:val="both"/>
         <w:rPr>
           <w:rFonts w:ascii="Times New Roman" w:hAnsi="Times New Roman" w:cs="Times New Roman"/>
@@ -6139,7 +6841,26 @@
           <w:sz w:val="24"/>
           <w:szCs w:val="24"/>
         </w:rPr>
-        <w:t xml:space="preserve"> è inserito nello statore. Lo statore è caratterizzato spesso da </w:t>
+        <w:t xml:space="preserve"> è inserito nello statore. </w:t>
+      </w:r>
+    </w:p>
+    <w:p>
+      <w:pPr>
+        <w:spacing w:after="0"/>
+        <w:jc w:val="both"/>
+        <w:rPr>
+          <w:rFonts w:ascii="Times New Roman" w:hAnsi="Times New Roman" w:cs="Times New Roman"/>
+          <w:sz w:val="24"/>
+          <w:szCs w:val="24"/>
+        </w:rPr>
+      </w:pPr>
+      <w:r>
+        <w:rPr>
+          <w:rFonts w:ascii="Times New Roman" w:hAnsi="Times New Roman" w:cs="Times New Roman"/>
+          <w:sz w:val="24"/>
+          <w:szCs w:val="24"/>
+        </w:rPr>
+        <w:t xml:space="preserve">Lo statore è caratterizzato spesso da </w:t>
       </w:r>
       <w:r>
         <w:rPr>
@@ -6160,6 +6881,7 @@
     </w:p>
     <w:p>
       <w:pPr>
+        <w:spacing w:after="0"/>
         <w:jc w:val="both"/>
         <w:rPr>
           <w:rFonts w:ascii="Times New Roman" w:hAnsi="Times New Roman" w:cs="Times New Roman"/>
@@ -6215,6 +6937,17 @@
         </w:rPr>
         <w:t xml:space="preserve">. </w:t>
       </w:r>
+    </w:p>
+    <w:p>
+      <w:pPr>
+        <w:spacing w:after="0"/>
+        <w:jc w:val="both"/>
+        <w:rPr>
+          <w:rFonts w:ascii="Times New Roman" w:hAnsi="Times New Roman" w:cs="Times New Roman"/>
+          <w:sz w:val="24"/>
+          <w:szCs w:val="24"/>
+        </w:rPr>
+      </w:pPr>
       <w:r>
         <w:rPr>
           <w:rFonts w:ascii="Times New Roman" w:hAnsi="Times New Roman" w:cs="Times New Roman"/>
@@ -6912,22 +7645,6 @@
         <w:jc w:val="both"/>
         <w:rPr>
           <w:rFonts w:ascii="Times New Roman" w:hAnsi="Times New Roman" w:cs="Times New Roman"/>
-          <w:i/>
-          <w:sz w:val="24"/>
-          <w:szCs w:val="24"/>
-        </w:rPr>
-      </w:pPr>
-    </w:p>
-    <w:p>
-      <w:pPr>
-        <w:pStyle w:val="Paragrafoelenco"/>
-        <w:numPr>
-          <w:ilvl w:val="0"/>
-          <w:numId w:val="7"/>
-        </w:numPr>
-        <w:jc w:val="both"/>
-        <w:rPr>
-          <w:rFonts w:ascii="Times New Roman" w:hAnsi="Times New Roman" w:cs="Times New Roman"/>
           <w:b/>
           <w:sz w:val="36"/>
         </w:rPr>
@@ -6938,6 +7655,16 @@
           <w:b/>
           <w:sz w:val="36"/>
         </w:rPr>
+        <w:t xml:space="preserve">2 </w:t>
+      </w:r>
+      <w:bookmarkStart w:id="0" w:name="_GoBack"/>
+      <w:bookmarkEnd w:id="0"/>
+      <w:r>
+        <w:rPr>
+          <w:rFonts w:ascii="Times New Roman" w:hAnsi="Times New Roman" w:cs="Times New Roman"/>
+          <w:b/>
+          <w:sz w:val="36"/>
+        </w:rPr>
         <w:t>TEORIA</w:t>
       </w:r>
     </w:p>
@@ -6960,13 +7687,13 @@
           <w:lang w:val="en-US"/>
         </w:rPr>
         <w:drawing>
-          <wp:anchor distT="0" distB="0" distL="114300" distR="114300" simplePos="0" relativeHeight="251703296" behindDoc="1" locked="0" layoutInCell="1" allowOverlap="1" wp14:anchorId="7E2ACE6A" wp14:editId="4B3DACCC">
+          <wp:anchor distT="0" distB="0" distL="114300" distR="114300" simplePos="0" relativeHeight="251703296" behindDoc="1" locked="0" layoutInCell="1" allowOverlap="1" wp14:anchorId="328268A5" wp14:editId="4FF53F15">
             <wp:simplePos x="0" y="0"/>
             <wp:positionH relativeFrom="margin">
               <wp:posOffset>3150870</wp:posOffset>
             </wp:positionH>
             <wp:positionV relativeFrom="paragraph">
-              <wp:posOffset>8255</wp:posOffset>
+              <wp:posOffset>4419</wp:posOffset>
             </wp:positionV>
             <wp:extent cx="3140710" cy="4029710"/>
             <wp:effectExtent l="0" t="0" r="2540" b="8890"/>
@@ -6991,7 +7718,7 @@
                     <pic:cNvPicPr/>
                   </pic:nvPicPr>
                   <pic:blipFill rotWithShape="1">
-                    <a:blip r:embed="rId17" cstate="print">
+                    <a:blip r:embed="rId17" cstate="screen">
                       <a:extLst>
                         <a:ext uri="{28A0092B-C50C-407E-A947-70E740481C1C}">
                           <a14:useLocalDpi xmlns:a14="http://schemas.microsoft.com/office/drawing/2010/main"/>
@@ -8318,11 +9045,6 @@
     </w:p>
     <w:p>
       <w:pPr>
-        <w:pStyle w:val="Paragrafoelenco"/>
-        <w:numPr>
-          <w:ilvl w:val="2"/>
-          <w:numId w:val="9"/>
-        </w:numPr>
         <w:jc w:val="both"/>
         <w:rPr>
           <w:rFonts w:ascii="Times New Roman" w:hAnsi="Times New Roman" w:cs="Times New Roman"/>
@@ -8338,6 +9060,15 @@
           <w:sz w:val="24"/>
           <w:szCs w:val="24"/>
         </w:rPr>
+        <w:t xml:space="preserve">2.1.2 </w:t>
+      </w:r>
+      <w:r>
+        <w:rPr>
+          <w:rFonts w:ascii="Times New Roman" w:hAnsi="Times New Roman" w:cs="Times New Roman"/>
+          <w:b/>
+          <w:sz w:val="24"/>
+          <w:szCs w:val="24"/>
+        </w:rPr>
         <w:t>Struttura cogeneratore</w:t>
       </w:r>
     </w:p>
@@ -8625,6 +9356,7 @@
     </w:p>
     <w:p>
       <w:pPr>
+        <w:spacing w:after="0"/>
         <w:jc w:val="both"/>
         <w:rPr>
           <w:rFonts w:ascii="Times New Roman" w:hAnsi="Times New Roman" w:cs="Times New Roman"/>
@@ -8666,7 +9398,7 @@
                     </pic:cNvPicPr>
                   </pic:nvPicPr>
                   <pic:blipFill>
-                    <a:blip r:embed="rId18" cstate="print">
+                    <a:blip r:embed="rId18" cstate="screen">
                       <a:extLst>
                         <a:ext uri="{28A0092B-C50C-407E-A947-70E740481C1C}">
                           <a14:useLocalDpi xmlns:a14="http://schemas.microsoft.com/office/drawing/2010/main"/>
@@ -9168,11 +9900,6 @@
     </w:p>
     <w:p>
       <w:pPr>
-        <w:pStyle w:val="Paragrafoelenco"/>
-        <w:numPr>
-          <w:ilvl w:val="2"/>
-          <w:numId w:val="10"/>
-        </w:numPr>
         <w:jc w:val="both"/>
         <w:rPr>
           <w:rFonts w:ascii="Times New Roman" w:hAnsi="Times New Roman" w:cs="Times New Roman"/>
@@ -9181,6 +9908,15 @@
           <w:szCs w:val="24"/>
         </w:rPr>
       </w:pPr>
+      <w:r>
+        <w:rPr>
+          <w:rFonts w:ascii="Times New Roman" w:hAnsi="Times New Roman" w:cs="Times New Roman"/>
+          <w:b/>
+          <w:sz w:val="24"/>
+          <w:szCs w:val="24"/>
+        </w:rPr>
+        <w:t xml:space="preserve">2.1.4 </w:t>
+      </w:r>
       <w:r>
         <w:rPr>
           <w:rFonts w:ascii="Times New Roman" w:hAnsi="Times New Roman" w:cs="Times New Roman"/>
@@ -9250,7 +9986,7 @@
                     </pic:cNvPicPr>
                   </pic:nvPicPr>
                   <pic:blipFill>
-                    <a:blip r:embed="rId19" cstate="print">
+                    <a:blip r:embed="rId19" cstate="screen">
                       <a:extLst>
                         <a:ext uri="{28A0092B-C50C-407E-A947-70E740481C1C}">
                           <a14:useLocalDpi xmlns:a14="http://schemas.microsoft.com/office/drawing/2010/main"/>
@@ -10820,7 +11556,7 @@
                     </pic:cNvPicPr>
                   </pic:nvPicPr>
                   <pic:blipFill rotWithShape="1">
-                    <a:blip r:embed="rId20" cstate="print">
+                    <a:blip r:embed="rId20" cstate="screen">
                       <a:extLst>
                         <a:ext uri="{BEBA8EAE-BF5A-486C-A8C5-ECC9F3942E4B}">
                           <a14:imgProps xmlns:a14="http://schemas.microsoft.com/office/drawing/2010/main">
@@ -11595,14 +12331,14 @@
                     </pic:cNvPicPr>
                   </pic:nvPicPr>
                   <pic:blipFill rotWithShape="1">
-                    <a:blip r:embed="rId22">
+                    <a:blip r:embed="rId22" cstate="screen">
                       <a:extLst>
                         <a:ext uri="{28A0092B-C50C-407E-A947-70E740481C1C}">
-                          <a14:useLocalDpi xmlns:a14="http://schemas.microsoft.com/office/drawing/2010/main" val="0"/>
+                          <a14:useLocalDpi xmlns:a14="http://schemas.microsoft.com/office/drawing/2010/main"/>
                         </a:ext>
                       </a:extLst>
                     </a:blip>
-                    <a:srcRect l="2243" r="3020"/>
+                    <a:srcRect/>
                     <a:stretch/>
                   </pic:blipFill>
                   <pic:spPr bwMode="auto">
@@ -11818,7 +12554,7 @@
                     </pic:cNvPicPr>
                   </pic:nvPicPr>
                   <pic:blipFill rotWithShape="1">
-                    <a:blip r:embed="rId23" cstate="print">
+                    <a:blip r:embed="rId23" cstate="screen">
                       <a:extLst>
                         <a:ext uri="{28A0092B-C50C-407E-A947-70E740481C1C}">
                           <a14:useLocalDpi xmlns:a14="http://schemas.microsoft.com/office/drawing/2010/main"/>
@@ -12617,7 +13353,7 @@
                     </pic:cNvPicPr>
                   </pic:nvPicPr>
                   <pic:blipFill>
-                    <a:blip r:embed="rId24">
+                    <a:blip r:embed="rId24" cstate="screen">
                       <a:extLst>
                         <a:ext uri="{28A0092B-C50C-407E-A947-70E740481C1C}">
                           <a14:useLocalDpi xmlns:a14="http://schemas.microsoft.com/office/drawing/2010/main"/>
@@ -13073,10 +13809,10 @@
                     <pic:cNvPicPr/>
                   </pic:nvPicPr>
                   <pic:blipFill rotWithShape="1">
-                    <a:blip r:embed="rId25" cstate="print">
+                    <a:blip r:embed="rId25" cstate="screen">
                       <a:extLst>
                         <a:ext uri="{28A0092B-C50C-407E-A947-70E740481C1C}">
-                          <a14:useLocalDpi xmlns:a14="http://schemas.microsoft.com/office/drawing/2010/main" val="0"/>
+                          <a14:useLocalDpi xmlns:a14="http://schemas.microsoft.com/office/drawing/2010/main"/>
                         </a:ext>
                       </a:extLst>
                     </a:blip>
@@ -14125,7 +14861,7 @@
                     </pic:cNvPicPr>
                   </pic:nvPicPr>
                   <pic:blipFill>
-                    <a:blip r:embed="rId26" cstate="print">
+                    <a:blip r:embed="rId26" cstate="screen">
                       <a:extLst>
                         <a:ext uri="{28A0092B-C50C-407E-A947-70E740481C1C}">
                           <a14:useLocalDpi xmlns:a14="http://schemas.microsoft.com/office/drawing/2010/main"/>
@@ -15359,10 +16095,10 @@
                     <pic:cNvPicPr/>
                   </pic:nvPicPr>
                   <pic:blipFill>
-                    <a:blip r:embed="rId27">
+                    <a:blip r:embed="rId27" cstate="screen">
                       <a:extLst>
                         <a:ext uri="{28A0092B-C50C-407E-A947-70E740481C1C}">
-                          <a14:useLocalDpi xmlns:a14="http://schemas.microsoft.com/office/drawing/2010/main" val="0"/>
+                          <a14:useLocalDpi xmlns:a14="http://schemas.microsoft.com/office/drawing/2010/main"/>
                         </a:ext>
                       </a:extLst>
                     </a:blip>
@@ -15409,7 +16145,7 @@
                     <a:blip r:embed="rId28">
                       <a:extLst>
                         <a:ext uri="{28A0092B-C50C-407E-A947-70E740481C1C}">
-                          <a14:useLocalDpi xmlns:a14="http://schemas.microsoft.com/office/drawing/2010/main" val="0"/>
+                          <a14:useLocalDpi xmlns:a14="http://schemas.microsoft.com/office/drawing/2010/main"/>
                         </a:ext>
                       </a:extLst>
                     </a:blip>
@@ -16319,7 +17055,7 @@
                     </pic:cNvPicPr>
                   </pic:nvPicPr>
                   <pic:blipFill>
-                    <a:blip r:embed="rId29">
+                    <a:blip r:embed="rId29" cstate="screen">
                       <a:extLst>
                         <a:ext uri="{28A0092B-C50C-407E-A947-70E740481C1C}">
                           <a14:useLocalDpi xmlns:a14="http://schemas.microsoft.com/office/drawing/2010/main"/>
@@ -18556,7 +19292,7 @@
                     </pic:cNvPicPr>
                   </pic:nvPicPr>
                   <pic:blipFill rotWithShape="1">
-                    <a:blip r:embed="rId33" cstate="print">
+                    <a:blip r:embed="rId33" cstate="screen">
                       <a:extLst>
                         <a:ext uri="{28A0092B-C50C-407E-A947-70E740481C1C}">
                           <a14:useLocalDpi xmlns:a14="http://schemas.microsoft.com/office/drawing/2010/main"/>
@@ -18652,6 +19388,62 @@
     </w:p>
     <w:p>
       <w:pPr>
+        <w:spacing w:after="0"/>
+        <w:rPr>
+          <w:lang w:val="en-US" w:eastAsia="it-IT"/>
+        </w:rPr>
+      </w:pPr>
+    </w:p>
+    <w:p>
+      <w:pPr>
+        <w:spacing w:after="0"/>
+        <w:rPr>
+          <w:lang w:val="en-US" w:eastAsia="it-IT"/>
+        </w:rPr>
+      </w:pPr>
+    </w:p>
+    <w:p>
+      <w:pPr>
+        <w:spacing w:after="0"/>
+        <w:rPr>
+          <w:lang w:val="en-US" w:eastAsia="it-IT"/>
+        </w:rPr>
+      </w:pPr>
+    </w:p>
+    <w:p>
+      <w:pPr>
+        <w:spacing w:after="0"/>
+        <w:rPr>
+          <w:lang w:val="en-US" w:eastAsia="it-IT"/>
+        </w:rPr>
+      </w:pPr>
+    </w:p>
+    <w:p>
+      <w:pPr>
+        <w:spacing w:after="0"/>
+        <w:rPr>
+          <w:lang w:val="en-US" w:eastAsia="it-IT"/>
+        </w:rPr>
+      </w:pPr>
+    </w:p>
+    <w:p>
+      <w:pPr>
+        <w:spacing w:after="0"/>
+        <w:rPr>
+          <w:lang w:val="en-US" w:eastAsia="it-IT"/>
+        </w:rPr>
+      </w:pPr>
+    </w:p>
+    <w:p>
+      <w:pPr>
+        <w:spacing w:after="0"/>
+        <w:rPr>
+          <w:lang w:val="en-US" w:eastAsia="it-IT"/>
+        </w:rPr>
+      </w:pPr>
+    </w:p>
+    <w:p>
+      <w:pPr>
         <w:jc w:val="both"/>
         <w:rPr>
           <w:rFonts w:ascii="Times New Roman" w:hAnsi="Times New Roman" w:cs="Times New Roman"/>
@@ -20248,11 +21040,6 @@
     </w:p>
     <w:p>
       <w:pPr>
-        <w:pStyle w:val="Paragrafoelenco"/>
-        <w:numPr>
-          <w:ilvl w:val="0"/>
-          <w:numId w:val="14"/>
-        </w:numPr>
         <w:jc w:val="both"/>
         <w:rPr>
           <w:rFonts w:ascii="Times New Roman" w:hAnsi="Times New Roman" w:cs="Times New Roman"/>
@@ -20266,7 +21053,7 @@
           <w:b/>
           <w:sz w:val="40"/>
         </w:rPr>
-        <w:t>CONCLUSIONI</w:t>
+        <w:t xml:space="preserve">3 </w:t>
       </w:r>
       <w:r>
         <w:rPr>
@@ -20274,7 +21061,7 @@
           <w:b/>
           <w:sz w:val="40"/>
         </w:rPr>
-        <w:t xml:space="preserve"> </w:t>
+        <w:t>CONCLUSIONI</w:t>
       </w:r>
       <w:r>
         <w:rPr>
@@ -20282,7 +21069,7 @@
           <w:b/>
           <w:sz w:val="40"/>
         </w:rPr>
-        <w:t>E RI</w:t>
+        <w:t xml:space="preserve"> </w:t>
       </w:r>
       <w:r>
         <w:rPr>
@@ -20290,11 +21077,20 @@
           <w:b/>
           <w:sz w:val="40"/>
         </w:rPr>
+        <w:t>E RI</w:t>
+      </w:r>
+      <w:r>
+        <w:rPr>
+          <w:rFonts w:ascii="Times New Roman" w:hAnsi="Times New Roman" w:cs="Times New Roman"/>
+          <w:b/>
+          <w:sz w:val="40"/>
+        </w:rPr>
         <w:t>FLESSIONI</w:t>
       </w:r>
     </w:p>
     <w:p>
       <w:pPr>
+        <w:spacing w:before="240"/>
         <w:jc w:val="both"/>
         <w:rPr>
           <w:rFonts w:ascii="Times New Roman" w:hAnsi="Times New Roman" w:cs="Times New Roman"/>
@@ -20765,6 +21561,7 @@
     </w:p>
     <w:p>
       <w:pPr>
+        <w:spacing w:before="240"/>
         <w:jc w:val="both"/>
         <w:rPr>
           <w:rFonts w:ascii="Times New Roman" w:hAnsi="Times New Roman" w:cs="Times New Roman"/>
@@ -20988,16 +21785,7 @@
     </w:p>
     <w:p>
       <w:pPr>
-        <w:jc w:val="both"/>
-        <w:rPr>
-          <w:rFonts w:ascii="Times New Roman" w:hAnsi="Times New Roman" w:cs="Times New Roman"/>
-          <w:sz w:val="24"/>
-          <w:szCs w:val="24"/>
-        </w:rPr>
-      </w:pPr>
-    </w:p>
-    <w:p>
-      <w:pPr>
+        <w:spacing w:before="240"/>
         <w:jc w:val="both"/>
         <w:rPr>
           <w:rFonts w:ascii="Times New Roman" w:hAnsi="Times New Roman" w:cs="Times New Roman"/>
@@ -21083,16 +21871,7 @@
     </w:p>
     <w:p>
       <w:pPr>
-        <w:jc w:val="both"/>
-        <w:rPr>
-          <w:rFonts w:ascii="Times New Roman" w:hAnsi="Times New Roman" w:cs="Times New Roman"/>
-          <w:sz w:val="24"/>
-          <w:szCs w:val="24"/>
-        </w:rPr>
-      </w:pPr>
-    </w:p>
-    <w:p>
-      <w:pPr>
+        <w:spacing w:before="240"/>
         <w:jc w:val="both"/>
         <w:rPr>
           <w:rFonts w:ascii="Times New Roman" w:hAnsi="Times New Roman" w:cs="Times New Roman"/>
@@ -21197,16 +21976,7 @@
     </w:p>
     <w:p>
       <w:pPr>
-        <w:jc w:val="both"/>
-        <w:rPr>
-          <w:rFonts w:ascii="Times New Roman" w:hAnsi="Times New Roman" w:cs="Times New Roman"/>
-          <w:sz w:val="24"/>
-          <w:szCs w:val="24"/>
-        </w:rPr>
-      </w:pPr>
-    </w:p>
-    <w:p>
-      <w:pPr>
+        <w:spacing w:before="240"/>
         <w:jc w:val="both"/>
         <w:rPr>
           <w:rFonts w:ascii="Times New Roman" w:hAnsi="Times New Roman" w:cs="Times New Roman"/>
@@ -21529,16 +22299,7 @@
     </w:p>
     <w:p>
       <w:pPr>
-        <w:jc w:val="both"/>
-        <w:rPr>
-          <w:rFonts w:ascii="Times New Roman" w:hAnsi="Times New Roman" w:cs="Times New Roman"/>
-          <w:sz w:val="24"/>
-          <w:szCs w:val="24"/>
-        </w:rPr>
-      </w:pPr>
-    </w:p>
-    <w:p>
-      <w:pPr>
+        <w:spacing w:before="240"/>
         <w:jc w:val="both"/>
         <w:rPr>
           <w:rFonts w:ascii="Times New Roman" w:hAnsi="Times New Roman" w:cs="Times New Roman"/>
@@ -21719,16 +22480,7 @@
     </w:p>
     <w:p>
       <w:pPr>
-        <w:jc w:val="both"/>
-        <w:rPr>
-          <w:rFonts w:ascii="Times New Roman" w:hAnsi="Times New Roman" w:cs="Times New Roman"/>
-          <w:sz w:val="24"/>
-          <w:szCs w:val="24"/>
-        </w:rPr>
-      </w:pPr>
-    </w:p>
-    <w:p>
-      <w:pPr>
+        <w:spacing w:before="240"/>
         <w:jc w:val="both"/>
         <w:rPr>
           <w:rFonts w:ascii="Times New Roman" w:hAnsi="Times New Roman" w:cs="Times New Roman"/>
@@ -21810,16 +22562,7 @@
     </w:p>
     <w:p>
       <w:pPr>
-        <w:jc w:val="both"/>
-        <w:rPr>
-          <w:rFonts w:ascii="Times New Roman" w:hAnsi="Times New Roman" w:cs="Times New Roman"/>
-          <w:sz w:val="24"/>
-          <w:szCs w:val="24"/>
-        </w:rPr>
-      </w:pPr>
-    </w:p>
-    <w:p>
-      <w:pPr>
+        <w:spacing w:before="240"/>
         <w:jc w:val="both"/>
         <w:rPr>
           <w:rFonts w:ascii="Times New Roman" w:hAnsi="Times New Roman" w:cs="Times New Roman"/>
@@ -22083,8 +22826,16 @@
           <w:szCs w:val="24"/>
         </w:rPr>
       </w:pPr>
-      <w:bookmarkStart w:id="0" w:name="_GoBack"/>
-      <w:bookmarkEnd w:id="0"/>
+    </w:p>
+    <w:p>
+      <w:pPr>
+        <w:jc w:val="both"/>
+        <w:rPr>
+          <w:rFonts w:ascii="Times New Roman" w:hAnsi="Times New Roman" w:cs="Times New Roman"/>
+          <w:sz w:val="24"/>
+          <w:szCs w:val="24"/>
+        </w:rPr>
+      </w:pPr>
     </w:p>
     <w:p>
       <w:pPr>
@@ -22380,25 +23131,7 @@
             <w:sz w:val="24"/>
             <w:szCs w:val="24"/>
           </w:rPr>
-          <w:t>https://github.</w:t>
-        </w:r>
-        <w:r>
-          <w:rPr>
-            <w:rStyle w:val="Collegamentoipertestuale"/>
-            <w:rFonts w:ascii="Times New Roman" w:hAnsi="Times New Roman" w:cs="Times New Roman"/>
-            <w:sz w:val="24"/>
-            <w:szCs w:val="24"/>
-          </w:rPr>
-          <w:t>c</w:t>
-        </w:r>
-        <w:r>
-          <w:rPr>
-            <w:rStyle w:val="Collegamentoipertestuale"/>
-            <w:rFonts w:ascii="Times New Roman" w:hAnsi="Times New Roman" w:cs="Times New Roman"/>
-            <w:sz w:val="24"/>
-            <w:szCs w:val="24"/>
-          </w:rPr>
-          <w:t>om/Manulinkraft/progetto-esame/</w:t>
+          <w:t>https://github.com/Manulinkraft/progetto-esame/</w:t>
         </w:r>
       </w:hyperlink>
     </w:p>
@@ -22503,6 +23236,7 @@
           <w:docPartUnique/>
         </w:docPartObj>
       </w:sdtPr>
+      <w:sdtEndPr/>
       <w:sdtContent>
         <w:r>
           <w:fldChar w:fldCharType="begin"/>
@@ -26482,6 +27216,7 @@
   <w:style w:type="character" w:default="1" w:styleId="Carpredefinitoparagrafo">
     <w:name w:val="Default Paragraph Font"/>
     <w:uiPriority w:val="1"/>
+    <w:semiHidden/>
     <w:unhideWhenUsed/>
   </w:style>
   <w:style w:type="table" w:default="1" w:styleId="Tabellanormale">
@@ -26910,7 +27645,7 @@
 </file>
 
 <file path=customXml/itemProps1.xml><?xml version="1.0" encoding="utf-8"?>
-<ds:datastoreItem xmlns:ds="http://schemas.openxmlformats.org/officeDocument/2006/customXml" ds:itemID="{632246E9-6650-4A98-AB56-E836BEC021DB}">
+<ds:datastoreItem xmlns:ds="http://schemas.openxmlformats.org/officeDocument/2006/customXml" ds:itemID="{149643F6-6489-4D29-BC11-B8695C984EA3}">
   <ds:schemaRefs>
     <ds:schemaRef ds:uri="http://schemas.openxmlformats.org/officeDocument/2006/bibliography"/>
   </ds:schemaRefs>

</xml_diff>

<commit_message>
correzione formattazione in preparazione a sito
</commit_message>
<xml_diff>
--- a/tesina/tesina.docx
+++ b/tesina/tesina.docx
@@ -2372,7 +2372,7 @@
           <w:i/>
           <w:sz w:val="24"/>
         </w:rPr>
-        <w:t>1.1.</w:t>
+        <w:t xml:space="preserve">1.1. </w:t>
       </w:r>
       <w:r>
         <w:rPr>
@@ -2380,6 +2380,14 @@
           <w:i/>
           <w:sz w:val="24"/>
         </w:rPr>
+        <w:t>Cogenerazione</w:t>
+      </w:r>
+      <w:r>
+        <w:rPr>
+          <w:rFonts w:ascii="Times New Roman" w:hAnsi="Times New Roman" w:cs="Times New Roman"/>
+          <w:i/>
+          <w:sz w:val="24"/>
+        </w:rPr>
         <w:tab/>
       </w:r>
       <w:r>
@@ -2388,7 +2396,7 @@
           <w:i/>
           <w:sz w:val="24"/>
         </w:rPr>
-        <w:t>Cogenerazione</w:t>
+        <w:tab/>
       </w:r>
       <w:r>
         <w:rPr>
@@ -2420,8 +2428,66 @@
           <w:i/>
           <w:sz w:val="24"/>
         </w:rPr>
+        <w:t>p.4</w:t>
+      </w:r>
+    </w:p>
+    <w:p>
+      <w:pPr>
+        <w:spacing w:after="0"/>
+        <w:jc w:val="both"/>
+        <w:rPr>
+          <w:rFonts w:ascii="Times New Roman" w:hAnsi="Times New Roman" w:cs="Times New Roman"/>
+          <w:i/>
+          <w:sz w:val="24"/>
+        </w:rPr>
+      </w:pPr>
+      <w:r>
+        <w:rPr>
+          <w:rFonts w:ascii="Times New Roman" w:hAnsi="Times New Roman" w:cs="Times New Roman"/>
+          <w:i/>
+          <w:sz w:val="24"/>
+        </w:rPr>
+        <w:t xml:space="preserve">1.2. </w:t>
+      </w:r>
+      <w:r>
+        <w:rPr>
+          <w:rFonts w:ascii="Times New Roman" w:hAnsi="Times New Roman" w:cs="Times New Roman"/>
+          <w:i/>
+          <w:sz w:val="24"/>
+        </w:rPr>
+        <w:t>Regolatori programmabili e Arduino</w:t>
+      </w:r>
+      <w:r>
+        <w:rPr>
+          <w:rFonts w:ascii="Times New Roman" w:hAnsi="Times New Roman" w:cs="Times New Roman"/>
+          <w:i/>
+          <w:sz w:val="24"/>
+        </w:rPr>
         <w:tab/>
-        <w:t>p.4</w:t>
+      </w:r>
+      <w:r>
+        <w:rPr>
+          <w:rFonts w:ascii="Times New Roman" w:hAnsi="Times New Roman" w:cs="Times New Roman"/>
+          <w:i/>
+          <w:sz w:val="24"/>
+        </w:rPr>
+        <w:tab/>
+      </w:r>
+      <w:r>
+        <w:rPr>
+          <w:rFonts w:ascii="Times New Roman" w:hAnsi="Times New Roman" w:cs="Times New Roman"/>
+          <w:i/>
+          <w:sz w:val="24"/>
+        </w:rPr>
+        <w:t>p.</w:t>
+      </w:r>
+      <w:r>
+        <w:rPr>
+          <w:rFonts w:ascii="Times New Roman" w:hAnsi="Times New Roman" w:cs="Times New Roman"/>
+          <w:i/>
+          <w:sz w:val="24"/>
+        </w:rPr>
+        <w:t>6</w:t>
       </w:r>
     </w:p>
     <w:p>
@@ -2440,7 +2506,7 @@
           <w:i/>
           <w:sz w:val="24"/>
         </w:rPr>
-        <w:t>1.2.</w:t>
+        <w:t>1.</w:t>
       </w:r>
       <w:r>
         <w:rPr>
@@ -2448,8 +2514,31 @@
           <w:i/>
           <w:sz w:val="24"/>
         </w:rPr>
+        <w:t xml:space="preserve">3. </w:t>
+      </w:r>
+      <w:r>
+        <w:rPr>
+          <w:rFonts w:ascii="Times New Roman" w:hAnsi="Times New Roman" w:cs="Times New Roman"/>
+          <w:i/>
+          <w:sz w:val="24"/>
+        </w:rPr>
+        <w:t>Motore asincro</w:t>
+      </w:r>
+      <w:r>
+        <w:rPr>
+          <w:rFonts w:ascii="Times New Roman" w:hAnsi="Times New Roman" w:cs="Times New Roman"/>
+          <w:i/>
+          <w:sz w:val="24"/>
+        </w:rPr>
+        <w:t>no trifase</w:t>
+      </w:r>
+      <w:r>
+        <w:rPr>
+          <w:rFonts w:ascii="Times New Roman" w:hAnsi="Times New Roman" w:cs="Times New Roman"/>
+          <w:i/>
+          <w:sz w:val="24"/>
+        </w:rPr>
         <w:tab/>
-        <w:t>Regolatori programmabili e Arduino</w:t>
       </w:r>
       <w:r>
         <w:rPr>
@@ -2458,7 +2547,6 @@
           <w:sz w:val="24"/>
         </w:rPr>
         <w:tab/>
-        <w:t>p.</w:t>
       </w:r>
       <w:r>
         <w:rPr>
@@ -2466,75 +2554,22 @@
           <w:i/>
           <w:sz w:val="24"/>
         </w:rPr>
-        <w:t>6</w:t>
-      </w:r>
-    </w:p>
-    <w:p>
-      <w:pPr>
-        <w:spacing w:after="0"/>
-        <w:jc w:val="both"/>
+        <w:tab/>
+      </w:r>
+      <w:r>
         <w:rPr>
           <w:rFonts w:ascii="Times New Roman" w:hAnsi="Times New Roman" w:cs="Times New Roman"/>
           <w:i/>
           <w:sz w:val="24"/>
         </w:rPr>
-      </w:pPr>
+        <w:tab/>
+      </w:r>
       <w:r>
         <w:rPr>
           <w:rFonts w:ascii="Times New Roman" w:hAnsi="Times New Roman" w:cs="Times New Roman"/>
           <w:i/>
           <w:sz w:val="24"/>
         </w:rPr>
-        <w:t>1.</w:t>
-      </w:r>
-      <w:r>
-        <w:rPr>
-          <w:rFonts w:ascii="Times New Roman" w:hAnsi="Times New Roman" w:cs="Times New Roman"/>
-          <w:i/>
-          <w:sz w:val="24"/>
-        </w:rPr>
-        <w:t>3.</w:t>
-      </w:r>
-      <w:r>
-        <w:rPr>
-          <w:rFonts w:ascii="Times New Roman" w:hAnsi="Times New Roman" w:cs="Times New Roman"/>
-          <w:i/>
-          <w:sz w:val="24"/>
-        </w:rPr>
-        <w:tab/>
-        <w:t>Motore asincro</w:t>
-      </w:r>
-      <w:r>
-        <w:rPr>
-          <w:rFonts w:ascii="Times New Roman" w:hAnsi="Times New Roman" w:cs="Times New Roman"/>
-          <w:i/>
-          <w:sz w:val="24"/>
-        </w:rPr>
-        <w:t>no trifase</w:t>
-      </w:r>
-      <w:r>
-        <w:rPr>
-          <w:rFonts w:ascii="Times New Roman" w:hAnsi="Times New Roman" w:cs="Times New Roman"/>
-          <w:i/>
-          <w:sz w:val="24"/>
-        </w:rPr>
-        <w:tab/>
-      </w:r>
-      <w:r>
-        <w:rPr>
-          <w:rFonts w:ascii="Times New Roman" w:hAnsi="Times New Roman" w:cs="Times New Roman"/>
-          <w:i/>
-          <w:sz w:val="24"/>
-        </w:rPr>
-        <w:tab/>
-      </w:r>
-      <w:r>
-        <w:rPr>
-          <w:rFonts w:ascii="Times New Roman" w:hAnsi="Times New Roman" w:cs="Times New Roman"/>
-          <w:i/>
-          <w:sz w:val="24"/>
-        </w:rPr>
-        <w:tab/>
         <w:t>p.</w:t>
       </w:r>
       <w:r>
@@ -2628,11 +2663,7 @@
     </w:p>
     <w:p>
       <w:pPr>
-        <w:pStyle w:val="Paragrafoelenco"/>
-        <w:numPr>
-          <w:ilvl w:val="0"/>
-          <w:numId w:val="1"/>
-        </w:numPr>
+        <w:spacing w:after="0"/>
         <w:jc w:val="both"/>
         <w:rPr>
           <w:rFonts w:ascii="Times New Roman" w:hAnsi="Times New Roman" w:cs="Times New Roman"/>
@@ -2640,6 +2671,14 @@
           <w:sz w:val="24"/>
         </w:rPr>
       </w:pPr>
+      <w:r>
+        <w:rPr>
+          <w:rFonts w:ascii="Times New Roman" w:hAnsi="Times New Roman" w:cs="Times New Roman"/>
+          <w:i/>
+          <w:sz w:val="24"/>
+        </w:rPr>
+        <w:t xml:space="preserve">2.1.1 </w:t>
+      </w:r>
       <w:r>
         <w:rPr>
           <w:rFonts w:ascii="Times New Roman" w:hAnsi="Times New Roman" w:cs="Times New Roman"/>
@@ -2692,11 +2731,7 @@
     </w:p>
     <w:p>
       <w:pPr>
-        <w:pStyle w:val="Paragrafoelenco"/>
-        <w:numPr>
-          <w:ilvl w:val="0"/>
-          <w:numId w:val="1"/>
-        </w:numPr>
+        <w:spacing w:after="0"/>
         <w:jc w:val="both"/>
         <w:rPr>
           <w:rFonts w:ascii="Times New Roman" w:hAnsi="Times New Roman" w:cs="Times New Roman"/>
@@ -2710,6 +2745,14 @@
           <w:i/>
           <w:sz w:val="24"/>
         </w:rPr>
+        <w:t xml:space="preserve">2.1.2 </w:t>
+      </w:r>
+      <w:r>
+        <w:rPr>
+          <w:rFonts w:ascii="Times New Roman" w:hAnsi="Times New Roman" w:cs="Times New Roman"/>
+          <w:i/>
+          <w:sz w:val="24"/>
+        </w:rPr>
         <w:t>Struttura cogeneratore</w:t>
       </w:r>
       <w:r>
@@ -2735,16 +2778,27 @@
           <w:sz w:val="24"/>
         </w:rPr>
         <w:tab/>
+      </w:r>
+      <w:r>
+        <w:rPr>
+          <w:rFonts w:ascii="Times New Roman" w:hAnsi="Times New Roman" w:cs="Times New Roman"/>
+          <w:i/>
+          <w:sz w:val="24"/>
+        </w:rPr>
+        <w:tab/>
+      </w:r>
+      <w:r>
+        <w:rPr>
+          <w:rFonts w:ascii="Times New Roman" w:hAnsi="Times New Roman" w:cs="Times New Roman"/>
+          <w:i/>
+          <w:sz w:val="24"/>
+        </w:rPr>
         <w:t>p.10</w:t>
       </w:r>
     </w:p>
     <w:p>
       <w:pPr>
-        <w:pStyle w:val="Paragrafoelenco"/>
-        <w:numPr>
-          <w:ilvl w:val="0"/>
-          <w:numId w:val="1"/>
-        </w:numPr>
+        <w:spacing w:after="0"/>
         <w:jc w:val="both"/>
         <w:rPr>
           <w:rFonts w:ascii="Times New Roman" w:hAnsi="Times New Roman" w:cs="Times New Roman"/>
@@ -2758,6 +2812,14 @@
           <w:i/>
           <w:sz w:val="24"/>
         </w:rPr>
+        <w:t xml:space="preserve">2.1.3 </w:t>
+      </w:r>
+      <w:r>
+        <w:rPr>
+          <w:rFonts w:ascii="Times New Roman" w:hAnsi="Times New Roman" w:cs="Times New Roman"/>
+          <w:i/>
+          <w:sz w:val="24"/>
+        </w:rPr>
         <w:t>Supporto del motore ele</w:t>
       </w:r>
       <w:r>
@@ -2783,16 +2845,27 @@
           <w:sz w:val="24"/>
         </w:rPr>
         <w:tab/>
+      </w:r>
+      <w:r>
+        <w:rPr>
+          <w:rFonts w:ascii="Times New Roman" w:hAnsi="Times New Roman" w:cs="Times New Roman"/>
+          <w:i/>
+          <w:sz w:val="24"/>
+        </w:rPr>
+        <w:tab/>
+      </w:r>
+      <w:r>
+        <w:rPr>
+          <w:rFonts w:ascii="Times New Roman" w:hAnsi="Times New Roman" w:cs="Times New Roman"/>
+          <w:i/>
+          <w:sz w:val="24"/>
+        </w:rPr>
         <w:t>p.10</w:t>
       </w:r>
     </w:p>
     <w:p>
       <w:pPr>
-        <w:pStyle w:val="Paragrafoelenco"/>
-        <w:numPr>
-          <w:ilvl w:val="0"/>
-          <w:numId w:val="1"/>
-        </w:numPr>
+        <w:spacing w:after="0"/>
         <w:jc w:val="both"/>
         <w:rPr>
           <w:rFonts w:ascii="Times New Roman" w:hAnsi="Times New Roman" w:cs="Times New Roman"/>
@@ -2800,6 +2873,14 @@
           <w:sz w:val="24"/>
         </w:rPr>
       </w:pPr>
+      <w:r>
+        <w:rPr>
+          <w:rFonts w:ascii="Times New Roman" w:hAnsi="Times New Roman" w:cs="Times New Roman"/>
+          <w:i/>
+          <w:sz w:val="24"/>
+        </w:rPr>
+        <w:t xml:space="preserve">2.1.4 </w:t>
+      </w:r>
       <w:r>
         <w:rPr>
           <w:rFonts w:ascii="Times New Roman" w:hAnsi="Times New Roman" w:cs="Times New Roman"/>
@@ -2872,11 +2953,7 @@
     </w:p>
     <w:p>
       <w:pPr>
-        <w:pStyle w:val="Paragrafoelenco"/>
-        <w:numPr>
-          <w:ilvl w:val="0"/>
-          <w:numId w:val="2"/>
-        </w:numPr>
+        <w:spacing w:after="0"/>
         <w:jc w:val="both"/>
         <w:rPr>
           <w:rFonts w:ascii="Times New Roman" w:hAnsi="Times New Roman" w:cs="Times New Roman"/>
@@ -2884,6 +2961,14 @@
           <w:sz w:val="24"/>
         </w:rPr>
       </w:pPr>
+      <w:r>
+        <w:rPr>
+          <w:rFonts w:ascii="Times New Roman" w:hAnsi="Times New Roman" w:cs="Times New Roman"/>
+          <w:i/>
+          <w:sz w:val="24"/>
+        </w:rPr>
+        <w:t xml:space="preserve">2.2.1 </w:t>
+      </w:r>
       <w:r>
         <w:rPr>
           <w:rFonts w:ascii="Times New Roman" w:hAnsi="Times New Roman" w:cs="Times New Roman"/>
@@ -2936,11 +3021,7 @@
     </w:p>
     <w:p>
       <w:pPr>
-        <w:pStyle w:val="Paragrafoelenco"/>
-        <w:numPr>
-          <w:ilvl w:val="0"/>
-          <w:numId w:val="2"/>
-        </w:numPr>
+        <w:spacing w:after="0"/>
         <w:jc w:val="both"/>
         <w:rPr>
           <w:rFonts w:ascii="Times New Roman" w:hAnsi="Times New Roman" w:cs="Times New Roman"/>
@@ -2948,6 +3029,14 @@
           <w:sz w:val="24"/>
         </w:rPr>
       </w:pPr>
+      <w:r>
+        <w:rPr>
+          <w:rFonts w:ascii="Times New Roman" w:hAnsi="Times New Roman" w:cs="Times New Roman"/>
+          <w:i/>
+          <w:sz w:val="24"/>
+        </w:rPr>
+        <w:t xml:space="preserve">2.2.2 </w:t>
+      </w:r>
       <w:r>
         <w:rPr>
           <w:rFonts w:ascii="Times New Roman" w:hAnsi="Times New Roman" w:cs="Times New Roman"/>
@@ -2992,11 +3081,7 @@
     </w:p>
     <w:p>
       <w:pPr>
-        <w:pStyle w:val="Paragrafoelenco"/>
-        <w:numPr>
-          <w:ilvl w:val="0"/>
-          <w:numId w:val="2"/>
-        </w:numPr>
+        <w:spacing w:after="0"/>
         <w:jc w:val="both"/>
         <w:rPr>
           <w:rFonts w:ascii="Times New Roman" w:hAnsi="Times New Roman" w:cs="Times New Roman"/>
@@ -3004,6 +3089,14 @@
           <w:sz w:val="24"/>
         </w:rPr>
       </w:pPr>
+      <w:r>
+        <w:rPr>
+          <w:rFonts w:ascii="Times New Roman" w:hAnsi="Times New Roman" w:cs="Times New Roman"/>
+          <w:i/>
+          <w:sz w:val="24"/>
+        </w:rPr>
+        <w:t xml:space="preserve">2.2.3 </w:t>
+      </w:r>
       <w:r>
         <w:rPr>
           <w:rFonts w:ascii="Times New Roman" w:hAnsi="Times New Roman" w:cs="Times New Roman"/>
@@ -3048,11 +3141,7 @@
     </w:p>
     <w:p>
       <w:pPr>
-        <w:pStyle w:val="Paragrafoelenco"/>
-        <w:numPr>
-          <w:ilvl w:val="0"/>
-          <w:numId w:val="2"/>
-        </w:numPr>
+        <w:spacing w:after="0"/>
         <w:jc w:val="both"/>
         <w:rPr>
           <w:rFonts w:ascii="Times New Roman" w:hAnsi="Times New Roman" w:cs="Times New Roman"/>
@@ -3060,6 +3149,14 @@
           <w:sz w:val="24"/>
         </w:rPr>
       </w:pPr>
+      <w:r>
+        <w:rPr>
+          <w:rFonts w:ascii="Times New Roman" w:hAnsi="Times New Roman" w:cs="Times New Roman"/>
+          <w:i/>
+          <w:sz w:val="24"/>
+        </w:rPr>
+        <w:t xml:space="preserve">2.2.4 </w:t>
+      </w:r>
       <w:r>
         <w:rPr>
           <w:rFonts w:ascii="Times New Roman" w:hAnsi="Times New Roman" w:cs="Times New Roman"/>
@@ -3112,11 +3209,7 @@
     </w:p>
     <w:p>
       <w:pPr>
-        <w:pStyle w:val="Paragrafoelenco"/>
-        <w:numPr>
-          <w:ilvl w:val="0"/>
-          <w:numId w:val="2"/>
-        </w:numPr>
+        <w:spacing w:after="0"/>
         <w:jc w:val="both"/>
         <w:rPr>
           <w:rFonts w:ascii="Times New Roman" w:hAnsi="Times New Roman" w:cs="Times New Roman"/>
@@ -3124,6 +3217,14 @@
           <w:sz w:val="24"/>
         </w:rPr>
       </w:pPr>
+      <w:r>
+        <w:rPr>
+          <w:rFonts w:ascii="Times New Roman" w:hAnsi="Times New Roman" w:cs="Times New Roman"/>
+          <w:i/>
+          <w:sz w:val="24"/>
+        </w:rPr>
+        <w:t xml:space="preserve">2.2.5 </w:t>
+      </w:r>
       <w:r>
         <w:rPr>
           <w:rFonts w:ascii="Times New Roman" w:hAnsi="Times New Roman" w:cs="Times New Roman"/>
@@ -3224,11 +3325,7 @@
     </w:p>
     <w:p>
       <w:pPr>
-        <w:pStyle w:val="Paragrafoelenco"/>
-        <w:numPr>
-          <w:ilvl w:val="0"/>
-          <w:numId w:val="3"/>
-        </w:numPr>
+        <w:spacing w:after="0"/>
         <w:jc w:val="both"/>
         <w:rPr>
           <w:rFonts w:ascii="Times New Roman" w:hAnsi="Times New Roman" w:cs="Times New Roman"/>
@@ -3242,6 +3339,14 @@
           <w:i/>
           <w:sz w:val="24"/>
         </w:rPr>
+        <w:t xml:space="preserve">2.3.1 </w:t>
+      </w:r>
+      <w:r>
+        <w:rPr>
+          <w:rFonts w:ascii="Times New Roman" w:hAnsi="Times New Roman" w:cs="Times New Roman"/>
+          <w:i/>
+          <w:sz w:val="24"/>
+        </w:rPr>
         <w:t>Ciclo Otto a due</w:t>
       </w:r>
       <w:r>
@@ -3275,16 +3380,27 @@
           <w:sz w:val="24"/>
         </w:rPr>
         <w:tab/>
+      </w:r>
+      <w:r>
+        <w:rPr>
+          <w:rFonts w:ascii="Times New Roman" w:hAnsi="Times New Roman" w:cs="Times New Roman"/>
+          <w:i/>
+          <w:sz w:val="24"/>
+        </w:rPr>
+        <w:tab/>
+      </w:r>
+      <w:r>
+        <w:rPr>
+          <w:rFonts w:ascii="Times New Roman" w:hAnsi="Times New Roman" w:cs="Times New Roman"/>
+          <w:i/>
+          <w:sz w:val="24"/>
+        </w:rPr>
         <w:t>p.15</w:t>
       </w:r>
     </w:p>
     <w:p>
       <w:pPr>
-        <w:pStyle w:val="Paragrafoelenco"/>
-        <w:numPr>
-          <w:ilvl w:val="0"/>
-          <w:numId w:val="3"/>
-        </w:numPr>
+        <w:spacing w:after="0"/>
         <w:jc w:val="both"/>
         <w:rPr>
           <w:rFonts w:ascii="Times New Roman" w:hAnsi="Times New Roman" w:cs="Times New Roman"/>
@@ -3292,6 +3408,14 @@
           <w:sz w:val="24"/>
         </w:rPr>
       </w:pPr>
+      <w:r>
+        <w:rPr>
+          <w:rFonts w:ascii="Times New Roman" w:hAnsi="Times New Roman" w:cs="Times New Roman"/>
+          <w:i/>
+          <w:sz w:val="24"/>
+        </w:rPr>
+        <w:t xml:space="preserve">2.3.2 </w:t>
+      </w:r>
       <w:r>
         <w:rPr>
           <w:rFonts w:ascii="Times New Roman" w:hAnsi="Times New Roman" w:cs="Times New Roman"/>
@@ -3344,11 +3468,6 @@
     </w:p>
     <w:p>
       <w:pPr>
-        <w:pStyle w:val="Paragrafoelenco"/>
-        <w:numPr>
-          <w:ilvl w:val="0"/>
-          <w:numId w:val="3"/>
-        </w:numPr>
         <w:jc w:val="both"/>
         <w:rPr>
           <w:rFonts w:ascii="Times New Roman" w:hAnsi="Times New Roman" w:cs="Times New Roman"/>
@@ -3356,6 +3475,14 @@
           <w:sz w:val="24"/>
         </w:rPr>
       </w:pPr>
+      <w:r>
+        <w:rPr>
+          <w:rFonts w:ascii="Times New Roman" w:hAnsi="Times New Roman" w:cs="Times New Roman"/>
+          <w:i/>
+          <w:sz w:val="24"/>
+        </w:rPr>
+        <w:t xml:space="preserve">2.3.3 </w:t>
+      </w:r>
       <w:r>
         <w:rPr>
           <w:rFonts w:ascii="Times New Roman" w:hAnsi="Times New Roman" w:cs="Times New Roman"/>
@@ -3437,11 +3564,7 @@
     </w:p>
     <w:p>
       <w:pPr>
-        <w:pStyle w:val="Paragrafoelenco"/>
-        <w:numPr>
-          <w:ilvl w:val="0"/>
-          <w:numId w:val="4"/>
-        </w:numPr>
+        <w:spacing w:after="0"/>
         <w:jc w:val="both"/>
         <w:rPr>
           <w:rFonts w:ascii="Times New Roman" w:hAnsi="Times New Roman" w:cs="Times New Roman"/>
@@ -3455,6 +3578,14 @@
           <w:i/>
           <w:sz w:val="24"/>
         </w:rPr>
+        <w:t>2.4.1</w:t>
+      </w:r>
+      <w:r>
+        <w:rPr>
+          <w:rFonts w:ascii="Times New Roman" w:hAnsi="Times New Roman" w:cs="Times New Roman"/>
+          <w:i/>
+          <w:sz w:val="24"/>
+        </w:rPr>
         <w:t>Bollitore</w:t>
       </w:r>
       <w:r>
@@ -3496,16 +3627,26 @@
           <w:sz w:val="24"/>
         </w:rPr>
         <w:tab/>
+      </w:r>
+      <w:r>
+        <w:rPr>
+          <w:rFonts w:ascii="Times New Roman" w:hAnsi="Times New Roman" w:cs="Times New Roman"/>
+          <w:i/>
+          <w:sz w:val="24"/>
+        </w:rPr>
+        <w:tab/>
+      </w:r>
+      <w:r>
+        <w:rPr>
+          <w:rFonts w:ascii="Times New Roman" w:hAnsi="Times New Roman" w:cs="Times New Roman"/>
+          <w:i/>
+          <w:sz w:val="24"/>
+        </w:rPr>
         <w:t>p.18</w:t>
       </w:r>
     </w:p>
     <w:p>
       <w:pPr>
-        <w:pStyle w:val="Paragrafoelenco"/>
-        <w:numPr>
-          <w:ilvl w:val="0"/>
-          <w:numId w:val="4"/>
-        </w:numPr>
         <w:jc w:val="both"/>
         <w:rPr>
           <w:rFonts w:ascii="Times New Roman" w:hAnsi="Times New Roman" w:cs="Times New Roman"/>
@@ -3513,6 +3654,14 @@
           <w:sz w:val="24"/>
         </w:rPr>
       </w:pPr>
+      <w:r>
+        <w:rPr>
+          <w:rFonts w:ascii="Times New Roman" w:hAnsi="Times New Roman" w:cs="Times New Roman"/>
+          <w:i/>
+          <w:sz w:val="24"/>
+        </w:rPr>
+        <w:t>2.4.2</w:t>
+      </w:r>
       <w:r>
         <w:rPr>
           <w:rFonts w:ascii="Times New Roman" w:hAnsi="Times New Roman" w:cs="Times New Roman"/>
@@ -3560,52 +3709,53 @@
     </w:p>
     <w:p>
       <w:pPr>
-        <w:jc w:val="both"/>
-        <w:rPr>
-          <w:rFonts w:ascii="Times New Roman" w:hAnsi="Times New Roman" w:cs="Times New Roman"/>
-          <w:b/>
-          <w:sz w:val="24"/>
-        </w:rPr>
-      </w:pPr>
-      <w:r>
-        <w:rPr>
-          <w:rFonts w:ascii="Times New Roman" w:hAnsi="Times New Roman" w:cs="Times New Roman"/>
-          <w:b/>
-          <w:sz w:val="24"/>
-        </w:rPr>
-        <w:t xml:space="preserve">2.5 </w:t>
-      </w:r>
-      <w:r>
-        <w:rPr>
-          <w:rFonts w:ascii="Times New Roman" w:hAnsi="Times New Roman" w:cs="Times New Roman"/>
-          <w:b/>
-          <w:sz w:val="24"/>
-        </w:rPr>
-        <w:t>Programma di I</w:t>
-      </w:r>
-      <w:r>
-        <w:rPr>
-          <w:rFonts w:ascii="Times New Roman" w:hAnsi="Times New Roman" w:cs="Times New Roman"/>
-          <w:b/>
-          <w:sz w:val="24"/>
-        </w:rPr>
-        <w:t>nglese</w:t>
-      </w:r>
-    </w:p>
-    <w:p>
-      <w:pPr>
         <w:pStyle w:val="Paragrafoelenco"/>
         <w:numPr>
-          <w:ilvl w:val="0"/>
-          <w:numId w:val="5"/>
+          <w:ilvl w:val="1"/>
+          <w:numId w:val="32"/>
         </w:numPr>
         <w:jc w:val="both"/>
         <w:rPr>
           <w:rFonts w:ascii="Times New Roman" w:hAnsi="Times New Roman" w:cs="Times New Roman"/>
+          <w:b/>
+          <w:sz w:val="24"/>
+        </w:rPr>
+      </w:pPr>
+      <w:r>
+        <w:rPr>
+          <w:rFonts w:ascii="Times New Roman" w:hAnsi="Times New Roman" w:cs="Times New Roman"/>
+          <w:b/>
+          <w:sz w:val="24"/>
+        </w:rPr>
+        <w:t>Programma di I</w:t>
+      </w:r>
+      <w:r>
+        <w:rPr>
+          <w:rFonts w:ascii="Times New Roman" w:hAnsi="Times New Roman" w:cs="Times New Roman"/>
+          <w:b/>
+          <w:sz w:val="24"/>
+        </w:rPr>
+        <w:t>nglese</w:t>
+      </w:r>
+    </w:p>
+    <w:p>
+      <w:pPr>
+        <w:spacing w:after="0"/>
+        <w:jc w:val="both"/>
+        <w:rPr>
+          <w:rFonts w:ascii="Times New Roman" w:hAnsi="Times New Roman" w:cs="Times New Roman"/>
           <w:i/>
           <w:sz w:val="24"/>
         </w:rPr>
       </w:pPr>
+      <w:r>
+        <w:rPr>
+          <w:rFonts w:ascii="Times New Roman" w:hAnsi="Times New Roman" w:cs="Times New Roman"/>
+          <w:i/>
+          <w:sz w:val="24"/>
+        </w:rPr>
+        <w:t xml:space="preserve">2.5.1 </w:t>
+      </w:r>
       <w:r>
         <w:rPr>
           <w:rFonts w:ascii="Times New Roman" w:hAnsi="Times New Roman" w:cs="Times New Roman"/>
@@ -3650,11 +3800,6 @@
     </w:p>
     <w:p>
       <w:pPr>
-        <w:pStyle w:val="Paragrafoelenco"/>
-        <w:numPr>
-          <w:ilvl w:val="0"/>
-          <w:numId w:val="5"/>
-        </w:numPr>
         <w:jc w:val="both"/>
         <w:rPr>
           <w:rFonts w:ascii="Times New Roman" w:hAnsi="Times New Roman" w:cs="Times New Roman"/>
@@ -3662,6 +3807,14 @@
           <w:sz w:val="24"/>
         </w:rPr>
       </w:pPr>
+      <w:r>
+        <w:rPr>
+          <w:rFonts w:ascii="Times New Roman" w:hAnsi="Times New Roman" w:cs="Times New Roman"/>
+          <w:i/>
+          <w:sz w:val="24"/>
+        </w:rPr>
+        <w:t xml:space="preserve">2.5.2 </w:t>
+      </w:r>
       <w:r>
         <w:rPr>
           <w:rFonts w:ascii="Times New Roman" w:hAnsi="Times New Roman" w:cs="Times New Roman"/>
@@ -3718,15 +3871,7 @@
           <w:rFonts w:ascii="Times New Roman" w:hAnsi="Times New Roman" w:cs="Times New Roman"/>
           <w:sz w:val="28"/>
         </w:rPr>
-        <w:t>3.</w:t>
-      </w:r>
-      <w:r>
-        <w:rPr>
-          <w:rFonts w:ascii="Times New Roman" w:hAnsi="Times New Roman" w:cs="Times New Roman"/>
-          <w:b/>
-          <w:sz w:val="28"/>
-        </w:rPr>
-        <w:t xml:space="preserve"> </w:t>
+        <w:t xml:space="preserve">3. </w:t>
       </w:r>
       <w:r>
         <w:rPr>
@@ -3782,7 +3927,7 @@
           <w:sz w:val="28"/>
           <w:szCs w:val="28"/>
         </w:rPr>
-        <w:t>4. CONCLUSIONI</w:t>
+        <w:t xml:space="preserve">4. </w:t>
       </w:r>
       <w:r>
         <w:rPr>
@@ -3790,7 +3935,7 @@
           <w:sz w:val="28"/>
           <w:szCs w:val="28"/>
         </w:rPr>
-        <w:t xml:space="preserve"> E RIFLESSIONI</w:t>
+        <w:t>CONCLUSIONI</w:t>
       </w:r>
       <w:r>
         <w:rPr>
@@ -3798,7 +3943,7 @@
           <w:sz w:val="28"/>
           <w:szCs w:val="28"/>
         </w:rPr>
-        <w:tab/>
+        <w:t xml:space="preserve"> E RIFLESSIONI</w:t>
       </w:r>
       <w:r>
         <w:rPr>
@@ -3811,6 +3956,14 @@
       <w:r>
         <w:rPr>
           <w:rFonts w:ascii="Times New Roman" w:hAnsi="Times New Roman" w:cs="Times New Roman"/>
+          <w:sz w:val="28"/>
+          <w:szCs w:val="28"/>
+        </w:rPr>
+        <w:tab/>
+      </w:r>
+      <w:r>
+        <w:rPr>
+          <w:rFonts w:ascii="Times New Roman" w:hAnsi="Times New Roman" w:cs="Times New Roman"/>
           <w:i/>
           <w:sz w:val="24"/>
         </w:rPr>
@@ -3833,14 +3986,14 @@
         <w:rPr>
           <w:rFonts w:ascii="Times New Roman" w:hAnsi="Times New Roman" w:cs="Times New Roman"/>
           <w:b/>
-          <w:sz w:val="36"/>
+          <w:sz w:val="40"/>
         </w:rPr>
       </w:pPr>
       <w:r>
         <w:rPr>
           <w:rFonts w:ascii="Times New Roman" w:hAnsi="Times New Roman" w:cs="Times New Roman"/>
           <w:b/>
-          <w:sz w:val="36"/>
+          <w:sz w:val="40"/>
         </w:rPr>
         <w:t>1 INTRODUZIONE</w:t>
       </w:r>
@@ -7642,28 +7795,23 @@
     </w:p>
     <w:p>
       <w:pPr>
+        <w:pStyle w:val="Paragrafoelenco"/>
+        <w:numPr>
+          <w:ilvl w:val="0"/>
+          <w:numId w:val="33"/>
+        </w:numPr>
         <w:jc w:val="both"/>
         <w:rPr>
           <w:rFonts w:ascii="Times New Roman" w:hAnsi="Times New Roman" w:cs="Times New Roman"/>
           <w:b/>
-          <w:sz w:val="36"/>
+          <w:sz w:val="40"/>
         </w:rPr>
       </w:pPr>
       <w:r>
         <w:rPr>
           <w:rFonts w:ascii="Times New Roman" w:hAnsi="Times New Roman" w:cs="Times New Roman"/>
           <w:b/>
-          <w:sz w:val="36"/>
-        </w:rPr>
-        <w:t xml:space="preserve">2 </w:t>
-      </w:r>
-      <w:bookmarkStart w:id="0" w:name="_GoBack"/>
-      <w:bookmarkEnd w:id="0"/>
-      <w:r>
-        <w:rPr>
-          <w:rFonts w:ascii="Times New Roman" w:hAnsi="Times New Roman" w:cs="Times New Roman"/>
-          <w:b/>
-          <w:sz w:val="36"/>
+          <w:sz w:val="40"/>
         </w:rPr>
         <w:t>TEORIA</w:t>
       </w:r>
@@ -7760,11 +7908,6 @@
     </w:p>
     <w:p>
       <w:pPr>
-        <w:pStyle w:val="Paragrafoelenco"/>
-        <w:numPr>
-          <w:ilvl w:val="1"/>
-          <w:numId w:val="7"/>
-        </w:numPr>
         <w:jc w:val="both"/>
         <w:rPr>
           <w:rFonts w:ascii="Times New Roman" w:hAnsi="Times New Roman" w:cs="Times New Roman"/>
@@ -7780,7 +7923,7 @@
           <w:sz w:val="28"/>
           <w:szCs w:val="24"/>
         </w:rPr>
-        <w:t xml:space="preserve"> </w:t>
+        <w:t xml:space="preserve">2.1 </w:t>
       </w:r>
       <w:r>
         <w:rPr>
@@ -13788,8 +13931,8 @@
         <w:drawing>
           <wp:anchor distT="0" distB="0" distL="114300" distR="114300" simplePos="0" relativeHeight="251731968" behindDoc="0" locked="0" layoutInCell="1" allowOverlap="1" wp14:anchorId="387A196F" wp14:editId="3F2E80C1">
             <wp:simplePos x="0" y="0"/>
-            <wp:positionH relativeFrom="column">
-              <wp:posOffset>3465195</wp:posOffset>
+            <wp:positionH relativeFrom="margin">
+              <wp:align>right</wp:align>
             </wp:positionH>
             <wp:positionV relativeFrom="paragraph">
               <wp:posOffset>7620</wp:posOffset>
@@ -14044,42 +14187,19 @@
       </w:pPr>
       <w:r>
         <w:rPr>
-          <w:rFonts w:ascii="Times New Roman" w:hAnsi="Times New Roman" w:cs="Times New Roman"/>
-          <w:sz w:val="24"/>
-          <w:szCs w:val="24"/>
-        </w:rPr>
-        <w:t>Testata: finalizzata alla chiusura del cilindro</w:t>
-      </w:r>
-    </w:p>
-    <w:p>
-      <w:pPr>
-        <w:pStyle w:val="Paragrafoelenco"/>
-        <w:numPr>
-          <w:ilvl w:val="0"/>
-          <w:numId w:val="20"/>
-        </w:numPr>
-        <w:jc w:val="both"/>
-        <w:rPr>
-          <w:rFonts w:ascii="Times New Roman" w:hAnsi="Times New Roman" w:cs="Times New Roman"/>
-          <w:sz w:val="24"/>
-          <w:szCs w:val="24"/>
-        </w:rPr>
-      </w:pPr>
-      <w:r>
-        <w:rPr>
           <w:noProof/>
           <w:lang w:val="en-US"/>
         </w:rPr>
         <mc:AlternateContent>
           <mc:Choice Requires="wps">
             <w:drawing>
-              <wp:anchor distT="0" distB="0" distL="114300" distR="114300" simplePos="0" relativeHeight="251717632" behindDoc="0" locked="0" layoutInCell="1" allowOverlap="1" wp14:anchorId="49182871" wp14:editId="3ED44B1F">
+              <wp:anchor distT="0" distB="0" distL="114300" distR="114300" simplePos="0" relativeHeight="251717632" behindDoc="0" locked="0" layoutInCell="1" allowOverlap="1" wp14:anchorId="393C3735" wp14:editId="561ED0E2">
                 <wp:simplePos x="0" y="0"/>
                 <wp:positionH relativeFrom="margin">
                   <wp:align>right</wp:align>
                 </wp:positionH>
                 <wp:positionV relativeFrom="paragraph">
-                  <wp:posOffset>7620</wp:posOffset>
+                  <wp:posOffset>8255</wp:posOffset>
                 </wp:positionV>
                 <wp:extent cx="2587625" cy="635"/>
                 <wp:effectExtent l="0" t="0" r="3175" b="6985"/>
@@ -14183,7 +14303,7 @@
           </mc:Choice>
           <mc:Fallback>
             <w:pict>
-              <v:shape w14:anchorId="49182871" id="Casella di testo 21" o:spid="_x0000_s1042" type="#_x0000_t202" style="position:absolute;left:0;text-align:left;margin-left:152.55pt;margin-top:.6pt;width:203.75pt;height:.05pt;z-index:251717632;visibility:visible;mso-wrap-style:square;mso-width-percent:0;mso-wrap-distance-left:9pt;mso-wrap-distance-top:0;mso-wrap-distance-right:9pt;mso-wrap-distance-bottom:0;mso-position-horizontal:right;mso-position-horizontal-relative:margin;mso-position-vertical:absolute;mso-position-vertical-relative:text;mso-width-percent:0;mso-width-relative:margin;v-text-anchor:top" o:gfxdata="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" stroked="f">
+              <v:shape w14:anchorId="393C3735" id="Casella di testo 21" o:spid="_x0000_s1042" type="#_x0000_t202" style="position:absolute;left:0;text-align:left;margin-left:152.55pt;margin-top:.65pt;width:203.75pt;height:.05pt;z-index:251717632;visibility:visible;mso-wrap-style:square;mso-width-percent:0;mso-wrap-distance-left:9pt;mso-wrap-distance-top:0;mso-wrap-distance-right:9pt;mso-wrap-distance-bottom:0;mso-position-horizontal:right;mso-position-horizontal-relative:margin;mso-position-vertical:absolute;mso-position-vertical-relative:text;mso-width-percent:0;mso-width-relative:margin;v-text-anchor:top" o:gfxdata="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" stroked="f">
                 <v:textbox style="mso-fit-shape-to-text:t" inset="0,0,0,0">
                   <w:txbxContent>
                     <w:p>
@@ -14250,6 +14370,31 @@
           </mc:Fallback>
         </mc:AlternateContent>
       </w:r>
+      <w:bookmarkStart w:id="0" w:name="_GoBack"/>
+      <w:bookmarkEnd w:id="0"/>
+      <w:r>
+        <w:rPr>
+          <w:rFonts w:ascii="Times New Roman" w:hAnsi="Times New Roman" w:cs="Times New Roman"/>
+          <w:sz w:val="24"/>
+          <w:szCs w:val="24"/>
+        </w:rPr>
+        <w:t>Testata: finalizzata alla chiusura del cilindro</w:t>
+      </w:r>
+    </w:p>
+    <w:p>
+      <w:pPr>
+        <w:pStyle w:val="Paragrafoelenco"/>
+        <w:numPr>
+          <w:ilvl w:val="0"/>
+          <w:numId w:val="20"/>
+        </w:numPr>
+        <w:jc w:val="both"/>
+        <w:rPr>
+          <w:rFonts w:ascii="Times New Roman" w:hAnsi="Times New Roman" w:cs="Times New Roman"/>
+          <w:sz w:val="24"/>
+          <w:szCs w:val="24"/>
+        </w:rPr>
+      </w:pPr>
       <w:r>
         <w:rPr>
           <w:rFonts w:ascii="Times New Roman" w:hAnsi="Times New Roman" w:cs="Times New Roman"/>
@@ -16713,11 +16858,6 @@
     </w:p>
     <w:p>
       <w:pPr>
-        <w:pStyle w:val="Paragrafoelenco"/>
-        <w:numPr>
-          <w:ilvl w:val="1"/>
-          <w:numId w:val="15"/>
-        </w:numPr>
         <w:jc w:val="both"/>
         <w:rPr>
           <w:rFonts w:ascii="Times New Roman" w:hAnsi="Times New Roman" w:cs="Times New Roman"/>
@@ -16733,7 +16873,7 @@
           <w:sz w:val="28"/>
           <w:szCs w:val="24"/>
         </w:rPr>
-        <w:t xml:space="preserve"> </w:t>
+        <w:t xml:space="preserve">2.4 </w:t>
       </w:r>
       <w:r>
         <w:rPr>
@@ -16942,11 +17082,6 @@
     </w:p>
     <w:p>
       <w:pPr>
-        <w:pStyle w:val="Paragrafoelenco"/>
-        <w:numPr>
-          <w:ilvl w:val="1"/>
-          <w:numId w:val="14"/>
-        </w:numPr>
         <w:spacing w:before="240"/>
         <w:jc w:val="both"/>
         <w:rPr>
@@ -16963,7 +17098,7 @@
           <w:sz w:val="28"/>
           <w:szCs w:val="24"/>
         </w:rPr>
-        <w:t xml:space="preserve"> </w:t>
+        <w:t xml:space="preserve">2.5 </w:t>
       </w:r>
       <w:r>
         <w:rPr>
@@ -21053,7 +21188,15 @@
           <w:b/>
           <w:sz w:val="40"/>
         </w:rPr>
-        <w:t xml:space="preserve">3 </w:t>
+        <w:t>4</w:t>
+      </w:r>
+      <w:r>
+        <w:rPr>
+          <w:rFonts w:ascii="Times New Roman" w:hAnsi="Times New Roman" w:cs="Times New Roman"/>
+          <w:b/>
+          <w:sz w:val="40"/>
+        </w:rPr>
+        <w:t xml:space="preserve"> </w:t>
       </w:r>
       <w:r>
         <w:rPr>
@@ -25471,6 +25614,95 @@
     </w:lvl>
   </w:abstractNum>
   <w:abstractNum w:abstractNumId="20" w15:restartNumberingAfterBreak="0">
+    <w:nsid w:val="5FE22627"/>
+    <w:multiLevelType w:val="hybridMultilevel"/>
+    <w:tmpl w:val="82E62F18"/>
+    <w:lvl w:ilvl="0" w:tplc="12DA86D8">
+      <w:start w:val="2"/>
+      <w:numFmt w:val="decimal"/>
+      <w:lvlText w:val="%1"/>
+      <w:lvlJc w:val="left"/>
+      <w:pPr>
+        <w:ind w:left="720" w:hanging="360"/>
+      </w:pPr>
+      <w:rPr>
+        <w:rFonts w:hint="default"/>
+      </w:rPr>
+    </w:lvl>
+    <w:lvl w:ilvl="1" w:tplc="04090019" w:tentative="1">
+      <w:start w:val="1"/>
+      <w:numFmt w:val="lowerLetter"/>
+      <w:lvlText w:val="%2."/>
+      <w:lvlJc w:val="left"/>
+      <w:pPr>
+        <w:ind w:left="1440" w:hanging="360"/>
+      </w:pPr>
+    </w:lvl>
+    <w:lvl w:ilvl="2" w:tplc="0409001B" w:tentative="1">
+      <w:start w:val="1"/>
+      <w:numFmt w:val="lowerRoman"/>
+      <w:lvlText w:val="%3."/>
+      <w:lvlJc w:val="right"/>
+      <w:pPr>
+        <w:ind w:left="2160" w:hanging="180"/>
+      </w:pPr>
+    </w:lvl>
+    <w:lvl w:ilvl="3" w:tplc="0409000F" w:tentative="1">
+      <w:start w:val="1"/>
+      <w:numFmt w:val="decimal"/>
+      <w:lvlText w:val="%4."/>
+      <w:lvlJc w:val="left"/>
+      <w:pPr>
+        <w:ind w:left="2880" w:hanging="360"/>
+      </w:pPr>
+    </w:lvl>
+    <w:lvl w:ilvl="4" w:tplc="04090019" w:tentative="1">
+      <w:start w:val="1"/>
+      <w:numFmt w:val="lowerLetter"/>
+      <w:lvlText w:val="%5."/>
+      <w:lvlJc w:val="left"/>
+      <w:pPr>
+        <w:ind w:left="3600" w:hanging="360"/>
+      </w:pPr>
+    </w:lvl>
+    <w:lvl w:ilvl="5" w:tplc="0409001B" w:tentative="1">
+      <w:start w:val="1"/>
+      <w:numFmt w:val="lowerRoman"/>
+      <w:lvlText w:val="%6."/>
+      <w:lvlJc w:val="right"/>
+      <w:pPr>
+        <w:ind w:left="4320" w:hanging="180"/>
+      </w:pPr>
+    </w:lvl>
+    <w:lvl w:ilvl="6" w:tplc="0409000F" w:tentative="1">
+      <w:start w:val="1"/>
+      <w:numFmt w:val="decimal"/>
+      <w:lvlText w:val="%7."/>
+      <w:lvlJc w:val="left"/>
+      <w:pPr>
+        <w:ind w:left="5040" w:hanging="360"/>
+      </w:pPr>
+    </w:lvl>
+    <w:lvl w:ilvl="7" w:tplc="04090019" w:tentative="1">
+      <w:start w:val="1"/>
+      <w:numFmt w:val="lowerLetter"/>
+      <w:lvlText w:val="%8."/>
+      <w:lvlJc w:val="left"/>
+      <w:pPr>
+        <w:ind w:left="5760" w:hanging="360"/>
+      </w:pPr>
+    </w:lvl>
+    <w:lvl w:ilvl="8" w:tplc="0409001B" w:tentative="1">
+      <w:start w:val="1"/>
+      <w:numFmt w:val="lowerRoman"/>
+      <w:lvlText w:val="%9."/>
+      <w:lvlJc w:val="right"/>
+      <w:pPr>
+        <w:ind w:left="6480" w:hanging="180"/>
+      </w:pPr>
+    </w:lvl>
+  </w:abstractNum>
+  <w:abstractNum w:abstractNumId="21" w15:restartNumberingAfterBreak="0">
     <w:nsid w:val="66772F98"/>
     <w:multiLevelType w:val="hybridMultilevel"/>
     <w:tmpl w:val="ED58FE52"/>
@@ -25583,7 +25815,7 @@
       </w:rPr>
     </w:lvl>
   </w:abstractNum>
-  <w:abstractNum w:abstractNumId="21" w15:restartNumberingAfterBreak="0">
+  <w:abstractNum w:abstractNumId="22" w15:restartNumberingAfterBreak="0">
     <w:nsid w:val="6693652B"/>
     <w:multiLevelType w:val="multilevel"/>
     <w:tmpl w:val="BF3CDF94"/>
@@ -25705,7 +25937,7 @@
       </w:rPr>
     </w:lvl>
   </w:abstractNum>
-  <w:abstractNum w:abstractNumId="22" w15:restartNumberingAfterBreak="0">
+  <w:abstractNum w:abstractNumId="23" w15:restartNumberingAfterBreak="0">
     <w:nsid w:val="694D05FE"/>
     <w:multiLevelType w:val="multilevel"/>
     <w:tmpl w:val="0D76BE18"/>
@@ -25819,7 +26051,7 @@
       </w:rPr>
     </w:lvl>
   </w:abstractNum>
-  <w:abstractNum w:abstractNumId="23" w15:restartNumberingAfterBreak="0">
+  <w:abstractNum w:abstractNumId="24" w15:restartNumberingAfterBreak="0">
     <w:nsid w:val="6A0B642E"/>
     <w:multiLevelType w:val="hybridMultilevel"/>
     <w:tmpl w:val="08E21B4E"/>
@@ -25932,7 +26164,7 @@
       </w:rPr>
     </w:lvl>
   </w:abstractNum>
-  <w:abstractNum w:abstractNumId="24" w15:restartNumberingAfterBreak="0">
+  <w:abstractNum w:abstractNumId="25" w15:restartNumberingAfterBreak="0">
     <w:nsid w:val="739D0EEE"/>
     <w:multiLevelType w:val="hybridMultilevel"/>
     <w:tmpl w:val="C2525CEE"/>
@@ -26045,7 +26277,7 @@
       </w:rPr>
     </w:lvl>
   </w:abstractNum>
-  <w:abstractNum w:abstractNumId="25" w15:restartNumberingAfterBreak="0">
+  <w:abstractNum w:abstractNumId="26" w15:restartNumberingAfterBreak="0">
     <w:nsid w:val="74250D90"/>
     <w:multiLevelType w:val="multilevel"/>
     <w:tmpl w:val="88467F4E"/>
@@ -26159,7 +26391,7 @@
       </w:rPr>
     </w:lvl>
   </w:abstractNum>
-  <w:abstractNum w:abstractNumId="26" w15:restartNumberingAfterBreak="0">
+  <w:abstractNum w:abstractNumId="27" w15:restartNumberingAfterBreak="0">
     <w:nsid w:val="778D1FC6"/>
     <w:multiLevelType w:val="multilevel"/>
     <w:tmpl w:val="49D022AC"/>
@@ -26272,7 +26504,7 @@
       </w:rPr>
     </w:lvl>
   </w:abstractNum>
-  <w:abstractNum w:abstractNumId="27" w15:restartNumberingAfterBreak="0">
+  <w:abstractNum w:abstractNumId="28" w15:restartNumberingAfterBreak="0">
     <w:nsid w:val="78354A71"/>
     <w:multiLevelType w:val="hybridMultilevel"/>
     <w:tmpl w:val="1248C6C8"/>
@@ -26385,7 +26617,7 @@
       </w:rPr>
     </w:lvl>
   </w:abstractNum>
-  <w:abstractNum w:abstractNumId="28" w15:restartNumberingAfterBreak="0">
+  <w:abstractNum w:abstractNumId="29" w15:restartNumberingAfterBreak="0">
     <w:nsid w:val="79381EB1"/>
     <w:multiLevelType w:val="multilevel"/>
     <w:tmpl w:val="A07AEF3E"/>
@@ -26499,7 +26731,7 @@
       </w:rPr>
     </w:lvl>
   </w:abstractNum>
-  <w:abstractNum w:abstractNumId="29" w15:restartNumberingAfterBreak="0">
+  <w:abstractNum w:abstractNumId="30" w15:restartNumberingAfterBreak="0">
     <w:nsid w:val="7AF56D49"/>
     <w:multiLevelType w:val="hybridMultilevel"/>
     <w:tmpl w:val="BF0EF384"/>
@@ -26612,7 +26844,120 @@
       </w:rPr>
     </w:lvl>
   </w:abstractNum>
-  <w:abstractNum w:abstractNumId="30" w15:restartNumberingAfterBreak="0">
+  <w:abstractNum w:abstractNumId="31" w15:restartNumberingAfterBreak="0">
+    <w:nsid w:val="7C9A6069"/>
+    <w:multiLevelType w:val="multilevel"/>
+    <w:tmpl w:val="B71C3B0C"/>
+    <w:lvl w:ilvl="0">
+      <w:start w:val="2"/>
+      <w:numFmt w:val="decimal"/>
+      <w:lvlText w:val="%1"/>
+      <w:lvlJc w:val="left"/>
+      <w:pPr>
+        <w:ind w:left="360" w:hanging="360"/>
+      </w:pPr>
+      <w:rPr>
+        <w:rFonts w:hint="default"/>
+      </w:rPr>
+    </w:lvl>
+    <w:lvl w:ilvl="1">
+      <w:start w:val="5"/>
+      <w:numFmt w:val="decimal"/>
+      <w:lvlText w:val="%1.%2"/>
+      <w:lvlJc w:val="left"/>
+      <w:pPr>
+        <w:ind w:left="360" w:hanging="360"/>
+      </w:pPr>
+      <w:rPr>
+        <w:rFonts w:hint="default"/>
+      </w:rPr>
+    </w:lvl>
+    <w:lvl w:ilvl="2">
+      <w:start w:val="1"/>
+      <w:numFmt w:val="decimal"/>
+      <w:lvlText w:val="%1.%2.%3"/>
+      <w:lvlJc w:val="left"/>
+      <w:pPr>
+        <w:ind w:left="720" w:hanging="720"/>
+      </w:pPr>
+      <w:rPr>
+        <w:rFonts w:hint="default"/>
+      </w:rPr>
+    </w:lvl>
+    <w:lvl w:ilvl="3">
+      <w:start w:val="1"/>
+      <w:numFmt w:val="decimal"/>
+      <w:lvlText w:val="%1.%2.%3.%4"/>
+      <w:lvlJc w:val="left"/>
+      <w:pPr>
+        <w:ind w:left="720" w:hanging="720"/>
+      </w:pPr>
+      <w:rPr>
+        <w:rFonts w:hint="default"/>
+      </w:rPr>
+    </w:lvl>
+    <w:lvl w:ilvl="4">
+      <w:start w:val="1"/>
+      <w:numFmt w:val="decimal"/>
+      <w:lvlText w:val="%1.%2.%3.%4.%5"/>
+      <w:lvlJc w:val="left"/>
+      <w:pPr>
+        <w:ind w:left="1080" w:hanging="1080"/>
+      </w:pPr>
+      <w:rPr>
+        <w:rFonts w:hint="default"/>
+      </w:rPr>
+    </w:lvl>
+    <w:lvl w:ilvl="5">
+      <w:start w:val="1"/>
+      <w:numFmt w:val="decimal"/>
+      <w:lvlText w:val="%1.%2.%3.%4.%5.%6"/>
+      <w:lvlJc w:val="left"/>
+      <w:pPr>
+        <w:ind w:left="1080" w:hanging="1080"/>
+      </w:pPr>
+      <w:rPr>
+        <w:rFonts w:hint="default"/>
+      </w:rPr>
+    </w:lvl>
+    <w:lvl w:ilvl="6">
+      <w:start w:val="1"/>
+      <w:numFmt w:val="decimal"/>
+      <w:lvlText w:val="%1.%2.%3.%4.%5.%6.%7"/>
+      <w:lvlJc w:val="left"/>
+      <w:pPr>
+        <w:ind w:left="1440" w:hanging="1440"/>
+      </w:pPr>
+      <w:rPr>
+        <w:rFonts w:hint="default"/>
+      </w:rPr>
+    </w:lvl>
+    <w:lvl w:ilvl="7">
+      <w:start w:val="1"/>
+      <w:numFmt w:val="decimal"/>
+      <w:lvlText w:val="%1.%2.%3.%4.%5.%6.%7.%8"/>
+      <w:lvlJc w:val="left"/>
+      <w:pPr>
+        <w:ind w:left="1440" w:hanging="1440"/>
+      </w:pPr>
+      <w:rPr>
+        <w:rFonts w:hint="default"/>
+      </w:rPr>
+    </w:lvl>
+    <w:lvl w:ilvl="8">
+      <w:start w:val="1"/>
+      <w:numFmt w:val="decimal"/>
+      <w:lvlText w:val="%1.%2.%3.%4.%5.%6.%7.%8.%9"/>
+      <w:lvlJc w:val="left"/>
+      <w:pPr>
+        <w:ind w:left="1800" w:hanging="1800"/>
+      </w:pPr>
+      <w:rPr>
+        <w:rFonts w:hint="default"/>
+      </w:rPr>
+    </w:lvl>
+  </w:abstractNum>
+  <w:abstractNum w:abstractNumId="32" w15:restartNumberingAfterBreak="0">
     <w:nsid w:val="7D5C79A1"/>
     <w:multiLevelType w:val="hybridMultilevel"/>
     <w:tmpl w:val="E752ECB4"/>
@@ -26702,7 +27047,7 @@
     </w:lvl>
   </w:abstractNum>
   <w:num w:numId="1">
-    <w:abstractNumId w:val="30"/>
+    <w:abstractNumId w:val="32"/>
   </w:num>
   <w:num w:numId="2">
     <w:abstractNumId w:val="14"/>
@@ -26717,7 +27062,7 @@
     <w:abstractNumId w:val="13"/>
   </w:num>
   <w:num w:numId="6">
-    <w:abstractNumId w:val="27"/>
+    <w:abstractNumId w:val="28"/>
   </w:num>
   <w:num w:numId="7">
     <w:abstractNumId w:val="3"/>
@@ -26735,10 +27080,10 @@
     <w:abstractNumId w:val="5"/>
   </w:num>
   <w:num w:numId="12">
-    <w:abstractNumId w:val="20"/>
+    <w:abstractNumId w:val="21"/>
   </w:num>
   <w:num w:numId="13">
-    <w:abstractNumId w:val="21"/>
+    <w:abstractNumId w:val="22"/>
   </w:num>
   <w:num w:numId="14">
     <w:abstractNumId w:val="9"/>
@@ -26747,13 +27092,13 @@
     <w:abstractNumId w:val="7"/>
   </w:num>
   <w:num w:numId="16">
-    <w:abstractNumId w:val="28"/>
+    <w:abstractNumId w:val="29"/>
   </w:num>
   <w:num w:numId="17">
-    <w:abstractNumId w:val="25"/>
+    <w:abstractNumId w:val="26"/>
   </w:num>
   <w:num w:numId="18">
-    <w:abstractNumId w:val="22"/>
+    <w:abstractNumId w:val="23"/>
   </w:num>
   <w:num w:numId="19">
     <w:abstractNumId w:val="0"/>
@@ -26777,22 +27122,28 @@
     <w:abstractNumId w:val="15"/>
   </w:num>
   <w:num w:numId="26">
-    <w:abstractNumId w:val="23"/>
+    <w:abstractNumId w:val="24"/>
   </w:num>
   <w:num w:numId="27">
     <w:abstractNumId w:val="10"/>
   </w:num>
   <w:num w:numId="28">
-    <w:abstractNumId w:val="26"/>
+    <w:abstractNumId w:val="27"/>
   </w:num>
   <w:num w:numId="29">
     <w:abstractNumId w:val="16"/>
   </w:num>
   <w:num w:numId="30">
-    <w:abstractNumId w:val="24"/>
+    <w:abstractNumId w:val="25"/>
   </w:num>
   <w:num w:numId="31">
-    <w:abstractNumId w:val="29"/>
+    <w:abstractNumId w:val="30"/>
+  </w:num>
+  <w:num w:numId="32">
+    <w:abstractNumId w:val="31"/>
+  </w:num>
+  <w:num w:numId="33">
+    <w:abstractNumId w:val="20"/>
   </w:num>
   <w:numIdMacAtCleanup w:val="26"/>
 </w:numbering>
@@ -27645,7 +27996,7 @@
 </file>
 
 <file path=customXml/itemProps1.xml><?xml version="1.0" encoding="utf-8"?>
-<ds:datastoreItem xmlns:ds="http://schemas.openxmlformats.org/officeDocument/2006/customXml" ds:itemID="{149643F6-6489-4D29-BC11-B8695C984EA3}">
+<ds:datastoreItem xmlns:ds="http://schemas.openxmlformats.org/officeDocument/2006/customXml" ds:itemID="{2C64256E-A92E-42D6-A0B2-E8B7BD991DC6}">
   <ds:schemaRefs>
     <ds:schemaRef ds:uri="http://schemas.openxmlformats.org/officeDocument/2006/bibliography"/>
   </ds:schemaRefs>

</xml_diff>